<commit_message>
Updated feature map diagram and details. Added a References heading. Started glossery.
</commit_message>
<xml_diff>
--- a/documentation/src/main/arc42/anw.docx
+++ b/documentation/src/main/arc42/anw.docx
@@ -106,21 +106,11 @@
       <w:r>
         <w:t xml:space="preserve">The Ferris Foundation is the software organization created </w:t>
       </w:r>
-      <w:proofErr w:type="gramStart"/>
-      <w:r>
-        <w:t>my</w:t>
-      </w:r>
-      <w:proofErr w:type="gramEnd"/>
-      <w:r>
-        <w:t xml:space="preserve"> Michael Remijan for </w:t>
-      </w:r>
-      <w:proofErr w:type="gramStart"/>
-      <w:r>
-        <w:t>all of</w:t>
-      </w:r>
-      <w:proofErr w:type="gramEnd"/>
-      <w:r>
-        <w:t xml:space="preserve"> his software development projects.</w:t>
+      <w:r>
+        <w:t>by</w:t>
+      </w:r>
+      <w:r>
+        <w:t xml:space="preserve"> Michael Remijan for all of his software development projects.</w:t>
       </w:r>
     </w:p>
     <w:p>
@@ -591,9 +581,9 @@
           <w:noProof/>
         </w:rPr>
         <w:drawing>
-          <wp:inline distT="0" distB="0" distL="0" distR="0" wp14:anchorId="0273E627" wp14:editId="45ADF821">
-            <wp:extent cx="5029200" cy="4552950"/>
-            <wp:effectExtent l="19050" t="19050" r="0" b="0"/>
+          <wp:inline distT="0" distB="0" distL="0" distR="0" wp14:anchorId="0273E627" wp14:editId="3D10B270">
+            <wp:extent cx="5029200" cy="4350988"/>
+            <wp:effectExtent l="0" t="0" r="0" b="0"/>
             <wp:docPr id="929619012" name="Picture 1"/>
             <wp:cNvGraphicFramePr>
               <a:graphicFrameLocks xmlns:a="http://schemas.openxmlformats.org/drawingml/2006/main" noChangeAspect="1"/>
@@ -622,16 +612,14 @@
                   <pic:spPr bwMode="auto">
                     <a:xfrm>
                       <a:off x="0" y="0"/>
-                      <a:ext cx="5029200" cy="4552950"/>
+                      <a:ext cx="5029200" cy="4350988"/>
                     </a:xfrm>
                     <a:prstGeom prst="rect">
                       <a:avLst/>
                     </a:prstGeom>
                     <a:noFill/>
                     <a:ln>
-                      <a:solidFill>
-                        <a:schemeClr val="tx1"/>
-                      </a:solidFill>
+                      <a:noFill/>
                     </a:ln>
                   </pic:spPr>
                 </pic:pic>
@@ -639,6 +627,217 @@
             </a:graphic>
           </wp:inline>
         </w:drawing>
+      </w:r>
+    </w:p>
+    <w:p>
+      <w:r>
+        <w:t>“</w:t>
+      </w:r>
+      <w:r>
+        <w:t>A domain is a high-level, one- or two-word description that can be used to logically group together the stand-alone, self-contained products that carry out the important business features of the application platform.</w:t>
+      </w:r>
+      <w:r>
+        <w:t>” (Remijan, 2022).</w:t>
+      </w:r>
+      <w:r>
+        <w:t xml:space="preserve"> </w:t>
+      </w:r>
+      <w:r>
+        <w:t xml:space="preserve">Table </w:t>
+      </w:r>
+      <w:r>
+        <w:t xml:space="preserve">1.1.1 describes </w:t>
+      </w:r>
+      <w:r>
+        <w:t>the</w:t>
+      </w:r>
+      <w:r>
+        <w:t xml:space="preserve"> ANW Platform domains.</w:t>
+      </w:r>
+    </w:p>
+    <w:p>
+      <w:pPr>
+        <w:pStyle w:val="TableCaption"/>
+      </w:pPr>
+      <w:r>
+        <w:t>Table 1.</w:t>
+      </w:r>
+      <w:r>
+        <w:t>1.</w:t>
+      </w:r>
+      <w:r>
+        <w:t xml:space="preserve">1 – </w:t>
+      </w:r>
+      <w:r>
+        <w:t>ANW Platform domains</w:t>
+      </w:r>
+    </w:p>
+    <w:tbl>
+      <w:tblPr>
+        <w:tblStyle w:val="Table"/>
+        <w:tblW w:w="4749" w:type="pct"/>
+        <w:tblLook w:val="0020" w:firstRow="1" w:lastRow="0" w:firstColumn="0" w:lastColumn="0" w:noHBand="0" w:noVBand="0"/>
+      </w:tblPr>
+      <w:tblGrid>
+        <w:gridCol w:w="1068"/>
+        <w:gridCol w:w="8027"/>
+      </w:tblGrid>
+      <w:tr>
+        <w:trPr>
+          <w:cnfStyle w:val="100000000000" w:firstRow="1" w:lastRow="0" w:firstColumn="0" w:lastColumn="0" w:oddVBand="0" w:evenVBand="0" w:oddHBand="0" w:evenHBand="0" w:firstRowFirstColumn="0" w:firstRowLastColumn="0" w:lastRowFirstColumn="0" w:lastRowLastColumn="0"/>
+          <w:tblHeader/>
+        </w:trPr>
+        <w:tc>
+          <w:tcPr>
+            <w:tcW w:w="587" w:type="pct"/>
+          </w:tcPr>
+          <w:p>
+            <w:pPr>
+              <w:pStyle w:val="Compact"/>
+            </w:pPr>
+            <w:r>
+              <w:t>Domain</w:t>
+            </w:r>
+          </w:p>
+        </w:tc>
+        <w:tc>
+          <w:tcPr>
+            <w:tcW w:w="4413" w:type="pct"/>
+          </w:tcPr>
+          <w:p>
+            <w:pPr>
+              <w:pStyle w:val="Compact"/>
+            </w:pPr>
+            <w:r>
+              <w:t>Purpose</w:t>
+            </w:r>
+          </w:p>
+        </w:tc>
+      </w:tr>
+      <w:tr>
+        <w:tc>
+          <w:tcPr>
+            <w:tcW w:w="587" w:type="pct"/>
+          </w:tcPr>
+          <w:p>
+            <w:pPr>
+              <w:pStyle w:val="Tablecellcontents"/>
+            </w:pPr>
+            <w:r>
+              <w:t>Collect</w:t>
+            </w:r>
+          </w:p>
+        </w:tc>
+        <w:tc>
+          <w:tcPr>
+            <w:tcW w:w="4413" w:type="pct"/>
+          </w:tcPr>
+          <w:p>
+            <w:pPr>
+              <w:pStyle w:val="Tablecellcontents"/>
+            </w:pPr>
+            <w:r>
+              <w:t>Import</w:t>
+            </w:r>
+            <w:r>
+              <w:t xml:space="preserve"> data from external sources</w:t>
+            </w:r>
+            <w:r>
+              <w:t>.</w:t>
+            </w:r>
+          </w:p>
+        </w:tc>
+      </w:tr>
+      <w:tr>
+        <w:tc>
+          <w:tcPr>
+            <w:tcW w:w="587" w:type="pct"/>
+          </w:tcPr>
+          <w:p>
+            <w:pPr>
+              <w:pStyle w:val="Tablecellcontents"/>
+            </w:pPr>
+            <w:r>
+              <w:t>Report</w:t>
+            </w:r>
+          </w:p>
+        </w:tc>
+        <w:tc>
+          <w:tcPr>
+            <w:tcW w:w="4413" w:type="pct"/>
+          </w:tcPr>
+          <w:p>
+            <w:pPr>
+              <w:pStyle w:val="Tablecellcontents"/>
+            </w:pPr>
+            <w:r>
+              <w:t>Create and export reports from the ANW data.</w:t>
+            </w:r>
+          </w:p>
+        </w:tc>
+      </w:tr>
+      <w:tr>
+        <w:tc>
+          <w:tcPr>
+            <w:tcW w:w="587" w:type="pct"/>
+          </w:tcPr>
+          <w:p>
+            <w:pPr>
+              <w:pStyle w:val="Tablecellcontents"/>
+            </w:pPr>
+            <w:r>
+              <w:t>Admin</w:t>
+            </w:r>
+          </w:p>
+        </w:tc>
+        <w:tc>
+          <w:tcPr>
+            <w:tcW w:w="4413" w:type="pct"/>
+          </w:tcPr>
+          <w:p>
+            <w:pPr>
+              <w:pStyle w:val="Tablecellcontents"/>
+            </w:pPr>
+            <w:r>
+              <w:t>General administration of ANW data.</w:t>
+            </w:r>
+          </w:p>
+        </w:tc>
+      </w:tr>
+    </w:tbl>
+    <w:p>
+      <w:r>
+        <w:lastRenderedPageBreak/>
+        <w:t>Each feature is associated with an underlying business goal and the high-level requirements needed to fulfil that business goal.</w:t>
+      </w:r>
+      <w:r>
+        <w:t xml:space="preserve"> </w:t>
+      </w:r>
+      <w:r>
+        <w:t xml:space="preserve">Table 1.1.2 describes </w:t>
+      </w:r>
+      <w:r>
+        <w:t>the</w:t>
+      </w:r>
+      <w:r>
+        <w:t xml:space="preserve"> ANW Platform features.</w:t>
+      </w:r>
+    </w:p>
+    <w:p>
+      <w:pPr>
+        <w:pStyle w:val="TableCaption"/>
+      </w:pPr>
+      <w:r>
+        <w:t>Table 1.1.</w:t>
+      </w:r>
+      <w:r>
+        <w:t>2</w:t>
+      </w:r>
+      <w:r>
+        <w:t xml:space="preserve"> – ANW Platform </w:t>
+      </w:r>
+      <w:r>
+        <w:t>features</w:t>
       </w:r>
     </w:p>
     <w:tbl>
@@ -721,7 +920,7 @@
               <w:pStyle w:val="Tablecellcontents"/>
             </w:pPr>
             <w:r>
-              <w:t>F1.1</w:t>
+              <w:t>F1</w:t>
             </w:r>
           </w:p>
         </w:tc>
@@ -747,7 +946,7 @@
               <w:pStyle w:val="Tablecellcontents"/>
             </w:pPr>
             <w:r>
-              <w:t>Import UNAA Competitions</w:t>
+              <w:t>UNAA Competitions</w:t>
             </w:r>
           </w:p>
         </w:tc>
@@ -778,10 +977,7 @@
               <w:pStyle w:val="Tablecellcontents"/>
             </w:pPr>
             <w:r>
-              <w:t>F1</w:t>
-            </w:r>
-            <w:r>
-              <w:t>.2</w:t>
+              <w:t>F2</w:t>
             </w:r>
           </w:p>
         </w:tc>
@@ -807,9 +1003,6 @@
               <w:pStyle w:val="Tablecellcontents"/>
             </w:pPr>
             <w:r>
-              <w:t xml:space="preserve">Import </w:t>
-            </w:r>
-            <w:r>
               <w:t>FINA</w:t>
             </w:r>
             <w:r>
@@ -844,11 +1037,7 @@
               <w:t xml:space="preserve"> </w:t>
             </w:r>
             <w:r>
-              <w:t xml:space="preserve">Competitions are associated with a gym. Competition data can </w:t>
-            </w:r>
-            <w:r>
-              <w:lastRenderedPageBreak/>
-              <w:t>be inserted or updated.</w:t>
+              <w:t>Competitions are associated with a gym. Competition data can be inserted or updated.</w:t>
             </w:r>
           </w:p>
         </w:tc>
@@ -863,11 +1052,7 @@
               <w:pStyle w:val="Tablecellcontents"/>
             </w:pPr>
             <w:r>
-              <w:lastRenderedPageBreak/>
-              <w:t>F1.</w:t>
-            </w:r>
-            <w:r>
-              <w:t>3</w:t>
+              <w:t>F3</w:t>
             </w:r>
           </w:p>
         </w:tc>
@@ -892,9 +1077,6 @@
             <w:pPr>
               <w:pStyle w:val="Tablecellcontents"/>
             </w:pPr>
-            <w:r>
-              <w:t xml:space="preserve">Import </w:t>
-            </w:r>
             <w:r>
               <w:t>CSNA</w:t>
             </w:r>
@@ -933,10 +1115,7 @@
               <w:pStyle w:val="Tablecellcontents"/>
             </w:pPr>
             <w:r>
-              <w:t>F1.</w:t>
-            </w:r>
-            <w:r>
-              <w:t>4</w:t>
+              <w:t>F4</w:t>
             </w:r>
           </w:p>
         </w:tc>
@@ -965,10 +1144,7 @@
               <w:pStyle w:val="Tablecellcontents"/>
             </w:pPr>
             <w:r>
-              <w:t xml:space="preserve">Import </w:t>
-            </w:r>
-            <w:r>
-              <w:t>Season planner</w:t>
+              <w:t>Competition attendance data</w:t>
             </w:r>
           </w:p>
         </w:tc>
@@ -1023,7 +1199,7 @@
               <w:pStyle w:val="Tablecellcontents"/>
             </w:pPr>
             <w:r>
-              <w:t>F2.1</w:t>
+              <w:t>F5</w:t>
             </w:r>
           </w:p>
         </w:tc>
@@ -1083,7 +1259,7 @@
               <w:pStyle w:val="Tablecellcontents"/>
             </w:pPr>
             <w:r>
-              <w:t>F3.1</w:t>
+              <w:t>F6</w:t>
             </w:r>
           </w:p>
         </w:tc>
@@ -1109,7 +1285,10 @@
               <w:pStyle w:val="Tablecellcontents"/>
             </w:pPr>
             <w:r>
-              <w:t>Manage gyms and aliases</w:t>
+              <w:t>G</w:t>
+            </w:r>
+            <w:r>
+              <w:t>yms</w:t>
             </w:r>
           </w:p>
         </w:tc>
@@ -1123,9 +1302,6 @@
             </w:pPr>
             <w:r>
               <w:t>Add and update gym data.</w:t>
-            </w:r>
-            <w:r>
-              <w:t xml:space="preserve"> Add and update aliases. Associate alias to a gym.</w:t>
             </w:r>
           </w:p>
         </w:tc>
@@ -1140,10 +1316,7 @@
               <w:pStyle w:val="Tablecellcontents"/>
             </w:pPr>
             <w:r>
-              <w:t>F3.</w:t>
-            </w:r>
-            <w:r>
-              <w:t>2</w:t>
+              <w:t>F7</w:t>
             </w:r>
           </w:p>
         </w:tc>
@@ -1156,6 +1329,63 @@
               <w:pStyle w:val="Tablecellcontents"/>
             </w:pPr>
             <w:r>
+              <w:t>G2</w:t>
+            </w:r>
+          </w:p>
+        </w:tc>
+        <w:tc>
+          <w:tcPr>
+            <w:tcW w:w="1610" w:type="pct"/>
+          </w:tcPr>
+          <w:p>
+            <w:pPr>
+              <w:pStyle w:val="Tablecellcontents"/>
+            </w:pPr>
+            <w:r>
+              <w:t>Gym Aliases</w:t>
+            </w:r>
+          </w:p>
+        </w:tc>
+        <w:tc>
+          <w:tcPr>
+            <w:tcW w:w="2601" w:type="pct"/>
+          </w:tcPr>
+          <w:p>
+            <w:pPr>
+              <w:pStyle w:val="Tablecellcontents"/>
+            </w:pPr>
+            <w:r>
+              <w:t>Add and update aliases</w:t>
+            </w:r>
+            <w:r>
+              <w:t xml:space="preserve"> associated to a gym.</w:t>
+            </w:r>
+          </w:p>
+        </w:tc>
+      </w:tr>
+      <w:tr>
+        <w:tc>
+          <w:tcPr>
+            <w:tcW w:w="388" w:type="pct"/>
+          </w:tcPr>
+          <w:p>
+            <w:pPr>
+              <w:pStyle w:val="Tablecellcontents"/>
+            </w:pPr>
+            <w:r>
+              <w:t>F8</w:t>
+            </w:r>
+          </w:p>
+        </w:tc>
+        <w:tc>
+          <w:tcPr>
+            <w:tcW w:w="401" w:type="pct"/>
+          </w:tcPr>
+          <w:p>
+            <w:pPr>
+              <w:pStyle w:val="Tablecellcontents"/>
+            </w:pPr>
+            <w:r>
               <w:t>G</w:t>
             </w:r>
             <w:r>
@@ -1172,10 +1402,7 @@
               <w:pStyle w:val="Tablecellcontents"/>
             </w:pPr>
             <w:r>
-              <w:t xml:space="preserve">Manage </w:t>
-            </w:r>
-            <w:r>
-              <w:t>hotels</w:t>
+              <w:t>Hotels</w:t>
             </w:r>
           </w:p>
         </w:tc>
@@ -1223,15 +1450,7 @@
         <w:pStyle w:val="BodyText"/>
       </w:pPr>
       <w:r>
-        <w:t xml:space="preserve">The top three (max five) quality goals for the architecture whose fulfillment is of highest importance to the major stakeholders. We really mean quality goals for </w:t>
-      </w:r>
-      <w:proofErr w:type="gramStart"/>
-      <w:r>
-        <w:t>the architecture</w:t>
-      </w:r>
-      <w:proofErr w:type="gramEnd"/>
-      <w:r>
-        <w:t>. Don’t confuse them with project goals. They are not necessarily identical.</w:t>
+        <w:t>The top three (max five) quality goals for the architecture whose fulfillment is of highest importance to the major stakeholders. We really mean quality goals for the architecture. Don’t confuse them with project goals. They are not necessarily identical.</w:t>
       </w:r>
     </w:p>
     <w:p>
@@ -1250,6 +1469,7 @@
         <w:rPr>
           <w:noProof/>
         </w:rPr>
+        <w:lastRenderedPageBreak/>
         <w:drawing>
           <wp:inline distT="0" distB="0" distL="0" distR="0" wp14:anchorId="1116505E" wp14:editId="2015D428">
             <wp:extent cx="5334000" cy="2412045"/>
@@ -1310,7 +1530,6 @@
         <w:pStyle w:val="BodyText"/>
       </w:pPr>
       <w:r>
-        <w:lastRenderedPageBreak/>
         <w:t>You should know the quality goals of your most important stakeholders, since they will influence fundamental architectural decisions. Make sure to be very concrete about these qualities, avoid buzzwords. If you as an architect do not know how the quality of your work will be judged…</w:t>
       </w:r>
     </w:p>
@@ -1318,7 +1537,6 @@
       <w:pPr>
         <w:pStyle w:val="BodyText"/>
       </w:pPr>
-      <w:proofErr w:type="gramStart"/>
       <w:r>
         <w:rPr>
           <w:b/>
@@ -1326,7 +1544,6 @@
         </w:rPr>
         <w:t>Form</w:t>
       </w:r>
-      <w:proofErr w:type="gramEnd"/>
     </w:p>
     <w:p>
       <w:pPr>
@@ -1362,15 +1579,7 @@
         <w:pStyle w:val="BodyText"/>
       </w:pPr>
       <w:r>
-        <w:t xml:space="preserve">Explicit overview of stakeholders of the system, i.e. all </w:t>
-      </w:r>
-      <w:proofErr w:type="gramStart"/>
-      <w:r>
-        <w:t>person</w:t>
-      </w:r>
-      <w:proofErr w:type="gramEnd"/>
-      <w:r>
-        <w:t>, roles or organizations that</w:t>
+        <w:t>Explicit overview of stakeholders of the system, i.e. all person, roles or organizations that</w:t>
       </w:r>
     </w:p>
     <w:p>
@@ -1391,13 +1600,8 @@
           <w:numId w:val="3"/>
         </w:numPr>
       </w:pPr>
-      <w:proofErr w:type="gramStart"/>
-      <w:r>
-        <w:t>have to</w:t>
-      </w:r>
-      <w:proofErr w:type="gramEnd"/>
-      <w:r>
-        <w:t xml:space="preserve"> be convinced of the architecture</w:t>
+      <w:r>
+        <w:t>have to be convinced of the architecture</w:t>
       </w:r>
     </w:p>
     <w:p>
@@ -1407,21 +1611,8 @@
           <w:numId w:val="3"/>
         </w:numPr>
       </w:pPr>
-      <w:proofErr w:type="gramStart"/>
-      <w:r>
-        <w:t>have to</w:t>
-      </w:r>
-      <w:proofErr w:type="gramEnd"/>
-      <w:r>
-        <w:t xml:space="preserve"> work with </w:t>
-      </w:r>
-      <w:proofErr w:type="gramStart"/>
-      <w:r>
-        <w:t>the architecture</w:t>
-      </w:r>
-      <w:proofErr w:type="gramEnd"/>
-      <w:r>
-        <w:t xml:space="preserve"> or with code</w:t>
+      <w:r>
+        <w:t>have to work with the architecture or with code</w:t>
       </w:r>
     </w:p>
     <w:p>
@@ -1442,13 +1633,8 @@
           <w:numId w:val="3"/>
         </w:numPr>
       </w:pPr>
-      <w:proofErr w:type="gramStart"/>
-      <w:r>
-        <w:t>have to</w:t>
-      </w:r>
-      <w:proofErr w:type="gramEnd"/>
-      <w:r>
-        <w:t xml:space="preserve"> come up with decisions about the system or its development</w:t>
+      <w:r>
+        <w:t>have to come up with decisions about the system or its development</w:t>
       </w:r>
     </w:p>
     <w:p>
@@ -1467,22 +1653,13 @@
         <w:pStyle w:val="BodyText"/>
       </w:pPr>
       <w:r>
-        <w:t xml:space="preserve">You should know all parties involved in </w:t>
-      </w:r>
-      <w:proofErr w:type="gramStart"/>
-      <w:r>
-        <w:t>development</w:t>
-      </w:r>
-      <w:proofErr w:type="gramEnd"/>
-      <w:r>
-        <w:t xml:space="preserve"> of the system or affected by the system. Otherwise, you may get nasty surprises later in the development process. These stakeholders determine the extent and the level of detail of your work and its results.</w:t>
-      </w:r>
-    </w:p>
-    <w:p>
-      <w:pPr>
-        <w:pStyle w:val="BodyText"/>
-      </w:pPr>
-      <w:proofErr w:type="gramStart"/>
+        <w:t>You should know all parties involved in development of the system or affected by the system. Otherwise, you may get nasty surprises later in the development process. These stakeholders determine the extent and the level of detail of your work and its results.</w:t>
+      </w:r>
+    </w:p>
+    <w:p>
+      <w:pPr>
+        <w:pStyle w:val="BodyText"/>
+      </w:pPr>
       <w:r>
         <w:rPr>
           <w:b/>
@@ -1490,7 +1667,6 @@
         </w:rPr>
         <w:t>Form</w:t>
       </w:r>
-      <w:proofErr w:type="gramEnd"/>
     </w:p>
     <w:p>
       <w:pPr>
@@ -1566,6 +1742,7 @@
               <w:pStyle w:val="Tablecellcontents"/>
             </w:pPr>
             <w:r>
+              <w:lastRenderedPageBreak/>
               <w:t>&lt;Role-1&gt;</w:t>
             </w:r>
           </w:p>
@@ -1666,15 +1843,7 @@
         <w:pStyle w:val="BodyText"/>
       </w:pPr>
       <w:r>
-        <w:t xml:space="preserve">Any requirement that </w:t>
-      </w:r>
-      <w:proofErr w:type="gramStart"/>
-      <w:r>
-        <w:t>constraints</w:t>
-      </w:r>
-      <w:proofErr w:type="gramEnd"/>
-      <w:r>
-        <w:t xml:space="preserve"> software architects in their freedom of design and implementation decisions or decision about the development process. These constraints sometimes go beyond individual systems and are valid for whole organizations and companies.</w:t>
+        <w:t>Any requirement that constraints software architects in their freedom of design and implementation decisions or decision about the development process. These constraints sometimes go beyond individual systems and are valid for whole organizations and companies.</w:t>
       </w:r>
     </w:p>
     <w:p>
@@ -1701,16 +1870,13 @@
       <w:pPr>
         <w:pStyle w:val="BodyText"/>
       </w:pPr>
-      <w:proofErr w:type="gramStart"/>
       <w:r>
         <w:rPr>
           <w:b/>
           <w:bCs/>
         </w:rPr>
-        <w:lastRenderedPageBreak/>
         <w:t>Form</w:t>
       </w:r>
-      <w:proofErr w:type="gramEnd"/>
     </w:p>
     <w:p>
       <w:pPr>
@@ -1800,7 +1966,6 @@
       <w:pPr>
         <w:pStyle w:val="BodyText"/>
       </w:pPr>
-      <w:proofErr w:type="gramStart"/>
       <w:r>
         <w:rPr>
           <w:b/>
@@ -1808,7 +1973,6 @@
         </w:rPr>
         <w:t>Form</w:t>
       </w:r>
-      <w:proofErr w:type="gramEnd"/>
     </w:p>
     <w:p>
       <w:pPr>
@@ -1865,6 +2029,7 @@
       </w:pPr>
       <w:bookmarkStart w:id="6" w:name="X05493b645af342a3a1f773b38e005df6f818ccd"/>
       <w:r>
+        <w:lastRenderedPageBreak/>
         <w:t>Business Context</w:t>
       </w:r>
     </w:p>
@@ -1940,22 +2105,13 @@
         <w:pStyle w:val="BodyText"/>
       </w:pPr>
       <w:r>
-        <w:t xml:space="preserve">All stakeholders should understand which data </w:t>
-      </w:r>
-      <w:proofErr w:type="gramStart"/>
-      <w:r>
-        <w:t>are</w:t>
-      </w:r>
-      <w:proofErr w:type="gramEnd"/>
-      <w:r>
-        <w:t xml:space="preserve"> exchanged with the environment of the system.</w:t>
-      </w:r>
-    </w:p>
-    <w:p>
-      <w:pPr>
-        <w:pStyle w:val="BodyText"/>
-      </w:pPr>
-      <w:proofErr w:type="gramStart"/>
+        <w:t>All stakeholders should understand which data are exchanged with the environment of the system.</w:t>
+      </w:r>
+    </w:p>
+    <w:p>
+      <w:pPr>
+        <w:pStyle w:val="BodyText"/>
+      </w:pPr>
       <w:r>
         <w:rPr>
           <w:b/>
@@ -1963,7 +2119,6 @@
         </w:rPr>
         <w:t>Form</w:t>
       </w:r>
-      <w:proofErr w:type="gramEnd"/>
     </w:p>
     <w:p>
       <w:pPr>
@@ -1978,7 +2133,6 @@
         <w:pStyle w:val="BodyText"/>
       </w:pPr>
       <w:r>
-        <w:lastRenderedPageBreak/>
         <w:t>Alternatively (or additionally) you can use a table. The title of the table is the name of your system, the three columns contain the name of the communication partner, the inputs, and the outputs.</w:t>
       </w:r>
     </w:p>
@@ -2032,23 +2186,7 @@
         <w:pStyle w:val="BodyText"/>
       </w:pPr>
       <w:r>
-        <w:t xml:space="preserve">Technical interfaces (channels and transmission media) </w:t>
-      </w:r>
-      <w:proofErr w:type="gramStart"/>
-      <w:r>
-        <w:t>linking</w:t>
-      </w:r>
-      <w:proofErr w:type="gramEnd"/>
-      <w:r>
-        <w:t xml:space="preserve"> your system to its environment. In </w:t>
-      </w:r>
-      <w:proofErr w:type="gramStart"/>
-      <w:r>
-        <w:t>addition</w:t>
-      </w:r>
-      <w:proofErr w:type="gramEnd"/>
-      <w:r>
-        <w:t xml:space="preserve"> a mapping of domain specific input/output to the channels, i.e. an explanation which I/O uses which channel.</w:t>
+        <w:t>Technical interfaces (channels and transmission media) linking your system to its environment. In addition a mapping of domain specific input/output to the channels, i.e. an explanation which I/O uses which channel.</w:t>
       </w:r>
     </w:p>
     <w:p>
@@ -2068,22 +2206,13 @@
         <w:pStyle w:val="BodyText"/>
       </w:pPr>
       <w:r>
-        <w:t xml:space="preserve">Many stakeholders make architectural </w:t>
-      </w:r>
-      <w:proofErr w:type="gramStart"/>
-      <w:r>
-        <w:t>decision</w:t>
-      </w:r>
-      <w:proofErr w:type="gramEnd"/>
-      <w:r>
-        <w:t xml:space="preserve"> based on the technical interfaces between the system and its context. Especially infrastructure or hardware designers decide these technical interfaces.</w:t>
-      </w:r>
-    </w:p>
-    <w:p>
-      <w:pPr>
-        <w:pStyle w:val="BodyText"/>
-      </w:pPr>
-      <w:proofErr w:type="gramStart"/>
+        <w:t>Many stakeholders make architectural decision based on the technical interfaces between the system and its context. Especially infrastructure or hardware designers decide these technical interfaces.</w:t>
+      </w:r>
+    </w:p>
+    <w:p>
+      <w:pPr>
+        <w:pStyle w:val="BodyText"/>
+      </w:pPr>
       <w:r>
         <w:rPr>
           <w:b/>
@@ -2091,7 +2220,6 @@
         </w:rPr>
         <w:t>Form</w:t>
       </w:r>
-      <w:proofErr w:type="gramEnd"/>
     </w:p>
     <w:p>
       <w:pPr>
@@ -2164,6 +2292,7 @@
         <w:pStyle w:val="BodyText"/>
       </w:pPr>
       <w:r>
+        <w:lastRenderedPageBreak/>
         <w:t>A short summary and explanation of the fundamental decisions and solution strategies, that shape system architecture. It includes</w:t>
       </w:r>
     </w:p>
@@ -2174,11 +2303,9 @@
           <w:numId w:val="5"/>
         </w:numPr>
       </w:pPr>
-      <w:proofErr w:type="gramStart"/>
       <w:r>
         <w:t>technology decisions</w:t>
       </w:r>
-      <w:proofErr w:type="gramEnd"/>
     </w:p>
     <w:p>
       <w:pPr>
@@ -2236,16 +2363,13 @@
       <w:pPr>
         <w:pStyle w:val="BodyText"/>
       </w:pPr>
-      <w:proofErr w:type="gramStart"/>
       <w:r>
         <w:rPr>
           <w:b/>
           <w:bCs/>
         </w:rPr>
-        <w:lastRenderedPageBreak/>
         <w:t>Form</w:t>
       </w:r>
-      <w:proofErr w:type="gramEnd"/>
     </w:p>
     <w:p>
       <w:pPr>
@@ -2361,7 +2485,6 @@
       <w:pPr>
         <w:pStyle w:val="BodyText"/>
       </w:pPr>
-      <w:proofErr w:type="gramStart"/>
       <w:r>
         <w:rPr>
           <w:b/>
@@ -2369,7 +2492,6 @@
         </w:rPr>
         <w:t>Form</w:t>
       </w:r>
-      <w:proofErr w:type="gramEnd"/>
     </w:p>
     <w:p>
       <w:pPr>
@@ -2443,15 +2565,7 @@
         <w:t>Level 1</w:t>
       </w:r>
       <w:r>
-        <w:t xml:space="preserve"> is the white box description of the overall system together with black box descriptions of all </w:t>
-      </w:r>
-      <w:proofErr w:type="gramStart"/>
-      <w:r>
-        <w:t>contained building blocks</w:t>
-      </w:r>
-      <w:proofErr w:type="gramEnd"/>
-      <w:r>
-        <w:t>.</w:t>
+        <w:t xml:space="preserve"> is the white box description of the overall system together with black box descriptions of all contained building blocks.</w:t>
       </w:r>
       <w:r>
         <w:t xml:space="preserve">  </w:t>
@@ -2482,15 +2596,7 @@
         <w:t>Level 2</w:t>
       </w:r>
       <w:r>
-        <w:t xml:space="preserve"> zooms into some building blocks of level 1. </w:t>
-      </w:r>
-      <w:proofErr w:type="gramStart"/>
-      <w:r>
-        <w:t>Thus</w:t>
-      </w:r>
-      <w:proofErr w:type="gramEnd"/>
-      <w:r>
-        <w:t xml:space="preserve"> it contains the white box description of selected building blocks of level 1, together with black box descriptions of their internal building blocks.</w:t>
+        <w:t xml:space="preserve"> zooms into some building blocks of level 1. Thus it contains the white box description of selected building blocks of level 1, together with black box descriptions of their internal building blocks.</w:t>
       </w:r>
       <w:r>
         <w:t xml:space="preserve">  </w:t>
@@ -2578,11 +2684,9 @@
           <w:numId w:val="6"/>
         </w:numPr>
       </w:pPr>
-      <w:proofErr w:type="gramStart"/>
       <w:r>
         <w:t>an overview diagram</w:t>
       </w:r>
-      <w:proofErr w:type="gramEnd"/>
     </w:p>
     <w:p>
       <w:pPr>
@@ -2646,31 +2750,7 @@
         </w:numPr>
       </w:pPr>
       <w:r>
-        <w:t>(</w:t>
-      </w:r>
-      <w:proofErr w:type="gramStart"/>
-      <w:r>
-        <w:t>optional</w:t>
-      </w:r>
-      <w:proofErr w:type="gramEnd"/>
-      <w:r>
-        <w:t xml:space="preserve">:) important interfaces, that are not explained in the black box templates of a building block, but are very important for understanding the white box. Since there are so many ways to specify interfaces why do not provide a specific template for them. In the worst case you </w:t>
-      </w:r>
-      <w:proofErr w:type="gramStart"/>
-      <w:r>
-        <w:t>have to</w:t>
-      </w:r>
-      <w:proofErr w:type="gramEnd"/>
-      <w:r>
-        <w:t xml:space="preserve"> specify and describe syntax, semantics, protocols, error handling, restrictions, versions, qualities, necessary </w:t>
-      </w:r>
-      <w:proofErr w:type="gramStart"/>
-      <w:r>
-        <w:t>compatibilities</w:t>
-      </w:r>
-      <w:proofErr w:type="gramEnd"/>
-      <w:r>
-        <w:t xml:space="preserve"> and many things more. In the best case you will get away with examples or simple signatures.</w:t>
+        <w:t>(optional:) important interfaces, that are not explained in the black box templates of a building block, but are very important for understanding the white box. Since there are so many ways to specify interfaces why do not provide a specific template for them. In the worst case you have to specify and describe syntax, semantics, protocols, error handling, restrictions, versions, qualities, necessary compatibilities and many things more. In the best case you will get away with examples or simple signatures.</w:t>
       </w:r>
     </w:p>
     <w:p>
@@ -2759,23 +2839,7 @@
         <w:pStyle w:val="BodyText"/>
       </w:pPr>
       <w:r>
-        <w:t xml:space="preserve">If you use tabular </w:t>
-      </w:r>
-      <w:proofErr w:type="gramStart"/>
-      <w:r>
-        <w:t>form</w:t>
-      </w:r>
-      <w:proofErr w:type="gramEnd"/>
-      <w:r>
-        <w:t xml:space="preserve"> you will only describe your black boxes with name and responsibility according to the following </w:t>
-      </w:r>
-      <w:proofErr w:type="gramStart"/>
-      <w:r>
-        <w:t>schema</w:t>
-      </w:r>
-      <w:proofErr w:type="gramEnd"/>
-      <w:r>
-        <w:t>:</w:t>
+        <w:t>If you use tabular form you will only describe your black boxes with name and responsibility according to the following schema:</w:t>
       </w:r>
     </w:p>
     <w:tbl>
@@ -2900,15 +2964,7 @@
         <w:pStyle w:val="BodyText"/>
       </w:pPr>
       <w:r>
-        <w:t xml:space="preserve">If you use a list of black box descriptions then you fill in a separate black box template for every important building </w:t>
-      </w:r>
-      <w:proofErr w:type="gramStart"/>
-      <w:r>
-        <w:t>block .</w:t>
-      </w:r>
-      <w:proofErr w:type="gramEnd"/>
-      <w:r>
-        <w:t xml:space="preserve"> Its headline is the name of the black box.</w:t>
+        <w:t>If you use a list of black box descriptions then you fill in a separate black box template for every important building block . Its headline is the name of the black box.</w:t>
       </w:r>
     </w:p>
     <w:p>
@@ -2925,15 +2981,7 @@
         <w:pStyle w:val="FirstParagraph"/>
       </w:pPr>
       <w:r>
-        <w:t xml:space="preserve">Here you describe &lt;black box 1&gt; according the </w:t>
-      </w:r>
-      <w:proofErr w:type="spellStart"/>
-      <w:r>
-        <w:t>the</w:t>
-      </w:r>
-      <w:proofErr w:type="spellEnd"/>
-      <w:r>
-        <w:t xml:space="preserve"> following black box template:</w:t>
+        <w:t>Here you describe &lt;black box 1&gt; according the the following black box template:</w:t>
       </w:r>
     </w:p>
     <w:p>
@@ -2956,15 +3004,7 @@
         </w:numPr>
       </w:pPr>
       <w:r>
-        <w:t xml:space="preserve">Interface(s), when they are not extracted as separate paragraphs. </w:t>
-      </w:r>
-      <w:proofErr w:type="gramStart"/>
-      <w:r>
-        <w:t>This interfaces</w:t>
-      </w:r>
-      <w:proofErr w:type="gramEnd"/>
-      <w:r>
-        <w:t xml:space="preserve"> may include qualities and performance characteristics.</w:t>
+        <w:t>Interface(s), when they are not extracted as separate paragraphs. This interfaces may include qualities and performance characteristics.</w:t>
       </w:r>
     </w:p>
     <w:p>
@@ -2975,20 +3015,7 @@
         </w:numPr>
       </w:pPr>
       <w:r>
-        <w:t xml:space="preserve">(Optional) Quality-/Performance characteristics of the black box, </w:t>
-      </w:r>
-      <w:proofErr w:type="spellStart"/>
-      <w:r>
-        <w:t>e.</w:t>
-      </w:r>
-      <w:proofErr w:type="gramStart"/>
-      <w:r>
-        <w:t>g.availability</w:t>
-      </w:r>
-      <w:proofErr w:type="spellEnd"/>
-      <w:proofErr w:type="gramEnd"/>
-      <w:r>
-        <w:t>, run time behavior, ….</w:t>
+        <w:t>(Optional) Quality-/Performance characteristics of the black box, e.g.availability, run time behavior, ….</w:t>
       </w:r>
     </w:p>
     <w:p>
@@ -3192,15 +3219,7 @@
         <w:pStyle w:val="BodyText"/>
       </w:pPr>
       <w:r>
-        <w:t xml:space="preserve">You </w:t>
-      </w:r>
-      <w:proofErr w:type="gramStart"/>
-      <w:r>
-        <w:t>have to</w:t>
-      </w:r>
-      <w:proofErr w:type="gramEnd"/>
-      <w:r>
-        <w:t xml:space="preserve"> decide which building blocks of your system are important enough to justify such a detailed description. Please prefer relevance over completeness. Specify important, surprising, risky, complex or volatile building blocks. Leave out normal, simple, boring or standardized parts of your system</w:t>
+        <w:t>You have to decide which building blocks of your system are important enough to justify such a detailed description. Please prefer relevance over completeness. Specify important, surprising, risky, complex or volatile building blocks. Leave out normal, simple, boring or standardized parts of your system</w:t>
       </w:r>
     </w:p>
     <w:p>
@@ -3340,15 +3359,7 @@
         <w:pStyle w:val="BodyText"/>
       </w:pPr>
       <w:r>
-        <w:t xml:space="preserve">When you need more detailed levels of your </w:t>
-      </w:r>
-      <w:proofErr w:type="gramStart"/>
-      <w:r>
-        <w:t>architecture</w:t>
-      </w:r>
-      <w:proofErr w:type="gramEnd"/>
-      <w:r>
-        <w:t xml:space="preserve"> please copy this part of arc42 for additional levels.</w:t>
+        <w:t>When you need more detailed levels of your architecture please copy this part of arc42 for additional levels.</w:t>
       </w:r>
     </w:p>
     <w:p>
@@ -3462,15 +3473,7 @@
         <w:pStyle w:val="BodyText"/>
       </w:pPr>
       <w:r>
-        <w:t xml:space="preserve">The runtime view describes concrete behavior and interactions of the system’s building blocks in </w:t>
-      </w:r>
-      <w:proofErr w:type="gramStart"/>
-      <w:r>
-        <w:t>form</w:t>
-      </w:r>
-      <w:proofErr w:type="gramEnd"/>
-      <w:r>
-        <w:t xml:space="preserve"> of scenarios from the following areas:</w:t>
+        <w:t>The runtime view describes concrete behavior and interactions of the system’s building blocks in form of scenarios from the following areas:</w:t>
       </w:r>
     </w:p>
     <w:p>
@@ -3540,23 +3543,7 @@
         <w:t>not</w:t>
       </w:r>
       <w:r>
-        <w:t xml:space="preserve"> important to describe </w:t>
-      </w:r>
-      <w:proofErr w:type="gramStart"/>
-      <w:r>
-        <w:t>a large number of</w:t>
-      </w:r>
-      <w:proofErr w:type="gramEnd"/>
-      <w:r>
-        <w:t xml:space="preserve"> scenarios. You </w:t>
-      </w:r>
-      <w:proofErr w:type="gramStart"/>
-      <w:r>
-        <w:t>should rather</w:t>
-      </w:r>
-      <w:proofErr w:type="gramEnd"/>
-      <w:r>
-        <w:t xml:space="preserve"> document a representative selection.</w:t>
+        <w:t xml:space="preserve"> important to describe a large number of scenarios. You should rather document a representative selection.</w:t>
       </w:r>
     </w:p>
     <w:p>
@@ -3577,22 +3564,13 @@
       </w:pPr>
       <w:r>
         <w:lastRenderedPageBreak/>
-        <w:t xml:space="preserve">You should understand how (instances of) building blocks of your system perform their job and communicate at runtime. You will mainly capture scenarios in your documentation to communicate your architecture to stakeholders that are less willing or able to read and understand </w:t>
-      </w:r>
-      <w:proofErr w:type="gramStart"/>
-      <w:r>
-        <w:t>the static</w:t>
-      </w:r>
-      <w:proofErr w:type="gramEnd"/>
-      <w:r>
-        <w:t xml:space="preserve"> models (building block view, deployment view).</w:t>
-      </w:r>
-    </w:p>
-    <w:p>
-      <w:pPr>
-        <w:pStyle w:val="BodyText"/>
-      </w:pPr>
-      <w:proofErr w:type="gramStart"/>
+        <w:t>You should understand how (instances of) building blocks of your system perform their job and communicate at runtime. You will mainly capture scenarios in your documentation to communicate your architecture to stakeholders that are less willing or able to read and understand the static models (building block view, deployment view).</w:t>
+      </w:r>
+    </w:p>
+    <w:p>
+      <w:pPr>
+        <w:pStyle w:val="BodyText"/>
+      </w:pPr>
       <w:r>
         <w:rPr>
           <w:b/>
@@ -3600,7 +3578,6 @@
         </w:rPr>
         <w:t>Form</w:t>
       </w:r>
-      <w:proofErr w:type="gramEnd"/>
     </w:p>
     <w:p>
       <w:pPr>
@@ -3838,15 +3815,7 @@
         <w:pStyle w:val="BodyText"/>
       </w:pPr>
       <w:r>
-        <w:t xml:space="preserve">From a software perspective it is sufficient to capture only those elements of an infrastructure that are needed to show </w:t>
-      </w:r>
-      <w:proofErr w:type="gramStart"/>
-      <w:r>
-        <w:t>a deployment</w:t>
-      </w:r>
-      <w:proofErr w:type="gramEnd"/>
-      <w:r>
-        <w:t xml:space="preserve"> of your building blocks. Hardware architects can go beyond that and describe an infrastructure to any level of detail they need to capture.</w:t>
+        <w:t>From a software perspective it is sufficient to capture only those elements of an infrastructure that are needed to show a deployment of your building blocks. Hardware architects can go beyond that and describe an infrastructure to any level of detail they need to capture.</w:t>
       </w:r>
     </w:p>
     <w:p>
@@ -3926,15 +3895,7 @@
         <w:pStyle w:val="BodyText"/>
       </w:pPr>
       <w:r>
-        <w:t xml:space="preserve">Maybe a </w:t>
-      </w:r>
-      <w:proofErr w:type="gramStart"/>
-      <w:r>
-        <w:t>highest level</w:t>
-      </w:r>
-      <w:proofErr w:type="gramEnd"/>
-      <w:r>
-        <w:t xml:space="preserve"> deployment diagram is already contained in section 3.2. as technical context with your own infrastructure as ONE black box. In this section one can zoom into this black box using additional deployment diagrams:</w:t>
+        <w:t>Maybe a highest level deployment diagram is already contained in section 3.2. as technical context with your own infrastructure as ONE black box. In this section one can zoom into this black box using additional deployment diagrams:</w:t>
       </w:r>
     </w:p>
     <w:p>
@@ -3956,15 +3917,7 @@
         </w:numPr>
       </w:pPr>
       <w:r>
-        <w:t xml:space="preserve">When your (hardware) stakeholders prefer other kinds of diagrams rather than a deployment diagram, let them use any kind that </w:t>
-      </w:r>
-      <w:proofErr w:type="gramStart"/>
-      <w:r>
-        <w:t>is able to</w:t>
-      </w:r>
-      <w:proofErr w:type="gramEnd"/>
-      <w:r>
-        <w:t xml:space="preserve"> show nodes and channels of the infrastructure.</w:t>
+        <w:t>When your (hardware) stakeholders prefer other kinds of diagrams rather than a deployment diagram, let them use any kind that is able to show nodes and channels of the infrastructure.</w:t>
       </w:r>
     </w:p>
     <w:p>
@@ -4011,15 +3964,7 @@
         </w:numPr>
       </w:pPr>
       <w:r>
-        <w:t xml:space="preserve">distribution of a system to multiple locations, environments, computers, </w:t>
-      </w:r>
-      <w:proofErr w:type="gramStart"/>
-      <w:r>
-        <w:t>processors, ..</w:t>
-      </w:r>
-      <w:proofErr w:type="gramEnd"/>
-      <w:r>
-        <w:t>, as well as physical connections between them</w:t>
+        <w:t>distribution of a system to multiple locations, environments, computers, processors, .., as well as physical connections between them</w:t>
       </w:r>
     </w:p>
     <w:p>
@@ -4331,13 +4276,8 @@
           <w:numId w:val="15"/>
         </w:numPr>
       </w:pPr>
-      <w:proofErr w:type="gramStart"/>
-      <w:r>
-        <w:t>implementation</w:t>
-      </w:r>
-      <w:proofErr w:type="gramEnd"/>
-      <w:r>
-        <w:t xml:space="preserve"> rules</w:t>
+      <w:r>
+        <w:t>implementation rules</w:t>
       </w:r>
     </w:p>
     <w:p>
@@ -4366,23 +4306,7 @@
         <w:t>conceptual integrity</w:t>
       </w:r>
       <w:r>
-        <w:t xml:space="preserve"> (consistency, homogeneity) of </w:t>
-      </w:r>
-      <w:proofErr w:type="gramStart"/>
-      <w:r>
-        <w:t>the architecture</w:t>
-      </w:r>
-      <w:proofErr w:type="gramEnd"/>
-      <w:r>
-        <w:t xml:space="preserve">. Thus, they are an important contribution to </w:t>
-      </w:r>
-      <w:proofErr w:type="gramStart"/>
-      <w:r>
-        <w:t>achieve</w:t>
-      </w:r>
-      <w:proofErr w:type="gramEnd"/>
-      <w:r>
-        <w:t xml:space="preserve"> inner qualities of your system.</w:t>
+        <w:t xml:space="preserve"> (consistency, homogeneity) of the architecture. Thus, they are an important contribution to achieve inner qualities of your system.</w:t>
       </w:r>
     </w:p>
     <w:p>
@@ -4397,7 +4321,6 @@
       <w:pPr>
         <w:pStyle w:val="BodyText"/>
       </w:pPr>
-      <w:proofErr w:type="gramStart"/>
       <w:r>
         <w:rPr>
           <w:b/>
@@ -4405,7 +4328,6 @@
         </w:rPr>
         <w:t>Form</w:t>
       </w:r>
-      <w:proofErr w:type="gramEnd"/>
     </w:p>
     <w:p>
       <w:pPr>
@@ -4747,15 +4669,7 @@
         <w:pStyle w:val="BodyText"/>
       </w:pPr>
       <w:r>
-        <w:t xml:space="preserve">Important, expensive, </w:t>
-      </w:r>
-      <w:proofErr w:type="gramStart"/>
-      <w:r>
-        <w:t>large scale</w:t>
-      </w:r>
-      <w:proofErr w:type="gramEnd"/>
-      <w:r>
-        <w:t xml:space="preserve"> or risky architecture decisions including rationales. With "decisions" we mean selecting one alternative based on given criteria.</w:t>
+        <w:t>Important, expensive, large scale or risky architecture decisions including rationales. With "decisions" we mean selecting one alternative based on given criteria.</w:t>
       </w:r>
     </w:p>
     <w:p>
@@ -4798,7 +4712,6 @@
       <w:pPr>
         <w:pStyle w:val="BodyText"/>
       </w:pPr>
-      <w:proofErr w:type="gramStart"/>
       <w:r>
         <w:rPr>
           <w:b/>
@@ -4806,7 +4719,6 @@
         </w:rPr>
         <w:t>Form</w:t>
       </w:r>
-      <w:proofErr w:type="gramEnd"/>
     </w:p>
     <w:p>
       <w:pPr>
@@ -4933,15 +4845,7 @@
         <w:pStyle w:val="BodyText"/>
       </w:pPr>
       <w:r>
-        <w:t xml:space="preserve">Since quality requirements will have a lot of influence on architectural decisions you should know for every stakeholder what is </w:t>
-      </w:r>
-      <w:proofErr w:type="gramStart"/>
-      <w:r>
-        <w:t>really important</w:t>
-      </w:r>
-      <w:proofErr w:type="gramEnd"/>
-      <w:r>
-        <w:t xml:space="preserve"> to them, concrete and measurable.</w:t>
+        <w:t>Since quality requirements will have a lot of influence on architectural decisions you should know for every stakeholder what is really important to them, concrete and measurable.</w:t>
       </w:r>
     </w:p>
     <w:p>
@@ -4989,15 +4893,7 @@
         <w:pStyle w:val="BodyText"/>
       </w:pPr>
       <w:r>
-        <w:t xml:space="preserve">The quality tree (as defined in ATAM – Architecture Tradeoff Analysis Method) with quality/evaluation scenarios as </w:t>
-      </w:r>
-      <w:proofErr w:type="spellStart"/>
-      <w:r>
-        <w:t>leafs</w:t>
-      </w:r>
-      <w:proofErr w:type="spellEnd"/>
-      <w:r>
-        <w:t>.</w:t>
+        <w:t>The quality tree (as defined in ATAM – Architecture Tradeoff Analysis Method) with quality/evaluation scenarios as leafs.</w:t>
       </w:r>
     </w:p>
     <w:p>
@@ -5017,22 +4913,13 @@
         <w:pStyle w:val="BodyText"/>
       </w:pPr>
       <w:r>
-        <w:t xml:space="preserve">The tree structure with priorities provides an overview for a </w:t>
-      </w:r>
-      <w:proofErr w:type="gramStart"/>
-      <w:r>
-        <w:t>sometimes large</w:t>
-      </w:r>
-      <w:proofErr w:type="gramEnd"/>
-      <w:r>
-        <w:t xml:space="preserve"> number of quality requirements.</w:t>
-      </w:r>
-    </w:p>
-    <w:p>
-      <w:pPr>
-        <w:pStyle w:val="BodyText"/>
-      </w:pPr>
-      <w:proofErr w:type="gramStart"/>
+        <w:t>The tree structure with priorities provides an overview for a sometimes large number of quality requirements.</w:t>
+      </w:r>
+    </w:p>
+    <w:p>
+      <w:pPr>
+        <w:pStyle w:val="BodyText"/>
+      </w:pPr>
       <w:r>
         <w:rPr>
           <w:b/>
@@ -5040,7 +4927,6 @@
         </w:rPr>
         <w:t>Form</w:t>
       </w:r>
-      <w:proofErr w:type="gramEnd"/>
     </w:p>
     <w:p>
       <w:pPr>
@@ -5057,13 +4943,8 @@
           <w:numId w:val="19"/>
         </w:numPr>
       </w:pPr>
-      <w:proofErr w:type="gramStart"/>
-      <w:r>
-        <w:t>tree</w:t>
-      </w:r>
-      <w:proofErr w:type="gramEnd"/>
-      <w:r>
-        <w:t>-like refinement of the term "quality". Use "quality" or "usefulness" as a root</w:t>
+      <w:r>
+        <w:t>tree-like refinement of the term "quality". Use "quality" or "usefulness" as a root</w:t>
       </w:r>
     </w:p>
     <w:p>
@@ -5073,13 +4954,8 @@
           <w:numId w:val="19"/>
         </w:numPr>
       </w:pPr>
-      <w:proofErr w:type="gramStart"/>
-      <w:r>
-        <w:t>a mind</w:t>
-      </w:r>
-      <w:proofErr w:type="gramEnd"/>
-      <w:r>
-        <w:t xml:space="preserve"> map with quality categories as main branches</w:t>
+      <w:r>
+        <w:t>a mind map with quality categories as main branches</w:t>
       </w:r>
     </w:p>
     <w:p>
@@ -5173,15 +5049,7 @@
         <w:pStyle w:val="BodyText"/>
       </w:pPr>
       <w:r>
-        <w:t xml:space="preserve">Scenarios make quality requirements concrete and </w:t>
-      </w:r>
-      <w:proofErr w:type="gramStart"/>
-      <w:r>
-        <w:t>allow</w:t>
-      </w:r>
-      <w:proofErr w:type="gramEnd"/>
-      <w:r>
-        <w:t xml:space="preserve"> to more easily measure or decide whether they are fulfilled.</w:t>
+        <w:t>Scenarios make quality requirements concrete and allow to more easily measure or decide whether they are fulfilled.</w:t>
       </w:r>
     </w:p>
     <w:p>
@@ -5196,7 +5064,6 @@
       <w:pPr>
         <w:pStyle w:val="BodyText"/>
       </w:pPr>
-      <w:proofErr w:type="gramStart"/>
       <w:r>
         <w:rPr>
           <w:b/>
@@ -5204,7 +5071,6 @@
         </w:rPr>
         <w:t>Form</w:t>
       </w:r>
-      <w:proofErr w:type="gramEnd"/>
     </w:p>
     <w:p>
       <w:pPr>
@@ -5277,7 +5143,6 @@
       <w:pPr>
         <w:pStyle w:val="BodyText"/>
       </w:pPr>
-      <w:proofErr w:type="gramStart"/>
       <w:r>
         <w:rPr>
           <w:b/>
@@ -5285,7 +5150,6 @@
         </w:rPr>
         <w:t>Form</w:t>
       </w:r>
-      <w:proofErr w:type="gramEnd"/>
     </w:p>
     <w:p>
       <w:pPr>
@@ -5326,117 +5190,30 @@
     </w:p>
     <w:p>
       <w:pPr>
-        <w:pStyle w:val="FirstParagraph"/>
-      </w:pPr>
-      <w:r>
-        <w:rPr>
-          <w:bCs/>
-        </w:rPr>
-        <w:t>Contents</w:t>
-      </w:r>
-    </w:p>
-    <w:p>
-      <w:pPr>
-        <w:pStyle w:val="BodyText"/>
-      </w:pPr>
-      <w:r>
-        <w:t>The most important domain and technical terms that your stakeholders use when discussing the system.</w:t>
-      </w:r>
-    </w:p>
-    <w:p>
-      <w:pPr>
-        <w:pStyle w:val="BodyText"/>
-      </w:pPr>
-      <w:r>
-        <w:t>You can also see the glossary as source for translations if you work in multi-language teams.</w:t>
-      </w:r>
-    </w:p>
-    <w:p>
-      <w:pPr>
-        <w:pStyle w:val="BodyText"/>
-      </w:pPr>
-      <w:r>
-        <w:rPr>
-          <w:b/>
-          <w:bCs/>
-        </w:rPr>
-        <w:t>Motivation</w:t>
-      </w:r>
-    </w:p>
-    <w:p>
-      <w:pPr>
-        <w:pStyle w:val="BodyText"/>
-      </w:pPr>
-      <w:r>
-        <w:t>You should clearly define your terms, so that all stakeholders</w:t>
-      </w:r>
-    </w:p>
-    <w:p>
-      <w:pPr>
-        <w:numPr>
-          <w:ilvl w:val="0"/>
-          <w:numId w:val="21"/>
-        </w:numPr>
-      </w:pPr>
-      <w:r>
-        <w:t>have an identical understanding of these terms</w:t>
-      </w:r>
-    </w:p>
-    <w:p>
-      <w:pPr>
-        <w:numPr>
-          <w:ilvl w:val="0"/>
-          <w:numId w:val="21"/>
-        </w:numPr>
-      </w:pPr>
-      <w:r>
-        <w:t>do not use synonyms and homonyms</w:t>
-      </w:r>
-    </w:p>
-    <w:p>
-      <w:pPr>
-        <w:pStyle w:val="FirstParagraph"/>
-      </w:pPr>
-      <w:r>
-        <w:t>A table with columns &lt;Term&gt; and &lt;Definition&gt;.</w:t>
-      </w:r>
-    </w:p>
-    <w:p>
-      <w:pPr>
-        <w:pStyle w:val="BodyText"/>
-      </w:pPr>
-      <w:r>
-        <w:t>Potentially more columns in case you need translations.</w:t>
-      </w:r>
-    </w:p>
-    <w:p>
-      <w:pPr>
-        <w:pStyle w:val="BodyText"/>
-      </w:pPr>
-      <w:r>
-        <w:t xml:space="preserve">See </w:t>
-      </w:r>
-      <w:hyperlink r:id="rId29">
-        <w:r>
-          <w:rPr>
-            <w:rStyle w:val="Hyperlink"/>
-          </w:rPr>
-          <w:t>Glossary</w:t>
-        </w:r>
-      </w:hyperlink>
-      <w:r>
-        <w:t xml:space="preserve"> in the arc42 documentation.</w:t>
+        <w:pStyle w:val="TableCaption"/>
+      </w:pPr>
+      <w:r>
+        <w:t xml:space="preserve">Table </w:t>
+      </w:r>
+      <w:r>
+        <w:t>12.1</w:t>
+      </w:r>
+      <w:r>
+        <w:t xml:space="preserve"> – </w:t>
+      </w:r>
+      <w:r>
+        <w:t>Glossary</w:t>
       </w:r>
     </w:p>
     <w:tbl>
       <w:tblPr>
         <w:tblStyle w:val="Table"/>
-        <w:tblW w:w="5000" w:type="pct"/>
+        <w:tblW w:w="4749" w:type="pct"/>
         <w:tblLook w:val="0020" w:firstRow="1" w:lastRow="0" w:firstColumn="0" w:lastColumn="0" w:noHBand="0" w:noVBand="0"/>
       </w:tblPr>
       <w:tblGrid>
-        <w:gridCol w:w="4082"/>
-        <w:gridCol w:w="5494"/>
+        <w:gridCol w:w="1068"/>
+        <w:gridCol w:w="8027"/>
       </w:tblGrid>
       <w:tr>
         <w:trPr>
@@ -5445,7 +5222,7 @@
         </w:trPr>
         <w:tc>
           <w:tcPr>
-            <w:tcW w:w="0" w:type="auto"/>
+            <w:tcW w:w="587" w:type="pct"/>
           </w:tcPr>
           <w:p>
             <w:pPr>
@@ -5458,7 +5235,7 @@
         </w:tc>
         <w:tc>
           <w:tcPr>
-            <w:tcW w:w="0" w:type="auto"/>
+            <w:tcW w:w="4413" w:type="pct"/>
           </w:tcPr>
           <w:p>
             <w:pPr>
@@ -5473,29 +5250,27 @@
       <w:tr>
         <w:tc>
           <w:tcPr>
-            <w:tcW w:w="0" w:type="auto"/>
-          </w:tcPr>
-          <w:p>
-            <w:r>
-              <w:rPr>
-                <w:i/>
-                <w:iCs/>
-              </w:rPr>
-              <w:t>&lt;Term-1&gt;</w:t>
-            </w:r>
-          </w:p>
-        </w:tc>
-        <w:tc>
-          <w:tcPr>
-            <w:tcW w:w="0" w:type="auto"/>
-          </w:tcPr>
-          <w:p>
-            <w:r>
-              <w:rPr>
-                <w:i/>
-                <w:iCs/>
-              </w:rPr>
-              <w:t>&lt;definition-1&gt;</w:t>
+            <w:tcW w:w="587" w:type="pct"/>
+          </w:tcPr>
+          <w:p>
+            <w:pPr>
+              <w:pStyle w:val="Tablecellcontents"/>
+            </w:pPr>
+            <w:r>
+              <w:t>ANW</w:t>
+            </w:r>
+          </w:p>
+        </w:tc>
+        <w:tc>
+          <w:tcPr>
+            <w:tcW w:w="4413" w:type="pct"/>
+          </w:tcPr>
+          <w:p>
+            <w:pPr>
+              <w:pStyle w:val="Tablecellcontents"/>
+            </w:pPr>
+            <w:r>
+              <w:t>American Ninja Warrior</w:t>
             </w:r>
           </w:p>
         </w:tc>
@@ -5503,36 +5278,73 @@
       <w:tr>
         <w:tc>
           <w:tcPr>
-            <w:tcW w:w="0" w:type="auto"/>
-          </w:tcPr>
-          <w:p>
-            <w:r>
-              <w:rPr>
-                <w:i/>
-                <w:iCs/>
-              </w:rPr>
-              <w:t>&lt;Term-2&gt;</w:t>
-            </w:r>
-          </w:p>
-        </w:tc>
-        <w:tc>
-          <w:tcPr>
-            <w:tcW w:w="0" w:type="auto"/>
-          </w:tcPr>
-          <w:p>
-            <w:r>
-              <w:rPr>
-                <w:i/>
-                <w:iCs/>
-              </w:rPr>
-              <w:t>&lt;definition-2&gt;</w:t>
-            </w:r>
+            <w:tcW w:w="587" w:type="pct"/>
+          </w:tcPr>
+          <w:p>
+            <w:pPr>
+              <w:pStyle w:val="Tablecellcontents"/>
+            </w:pPr>
+          </w:p>
+        </w:tc>
+        <w:tc>
+          <w:tcPr>
+            <w:tcW w:w="4413" w:type="pct"/>
+          </w:tcPr>
+          <w:p>
+            <w:pPr>
+              <w:pStyle w:val="Tablecellcontents"/>
+            </w:pPr>
           </w:p>
         </w:tc>
       </w:tr>
-      <w:bookmarkEnd w:id="44"/>
     </w:tbl>
-    <w:p/>
+    <w:bookmarkEnd w:id="44"/>
+    <w:p>
+      <w:pPr>
+        <w:pStyle w:val="Heading1"/>
+      </w:pPr>
+      <w:r>
+        <w:t>References</w:t>
+      </w:r>
+    </w:p>
+    <w:p>
+      <w:pPr>
+        <w:pStyle w:val="BodyText"/>
+        <w:ind w:left="720" w:hanging="720"/>
+      </w:pPr>
+      <w:r>
+        <w:t>Remijan, M</w:t>
+      </w:r>
+      <w:r>
+        <w:t xml:space="preserve">. (2022, November 17). </w:t>
+      </w:r>
+      <w:r>
+        <w:rPr>
+          <w:i/>
+          <w:iCs/>
+        </w:rPr>
+        <w:t>Pragmatic Strategy for Deconstructing a Monolith into Microservices</w:t>
+      </w:r>
+      <w:r>
+        <w:t xml:space="preserve">. </w:t>
+      </w:r>
+      <w:hyperlink r:id="rId29" w:history="1">
+        <w:r>
+          <w:rPr>
+            <w:rStyle w:val="Hyperlink"/>
+          </w:rPr>
+          <w:t>https://mjremijan.blogspot.com/2022/11/pragmatic-strategy-for-deconstructing.html</w:t>
+        </w:r>
+      </w:hyperlink>
+      <w:r>
+        <w:t xml:space="preserve"> </w:t>
+      </w:r>
+    </w:p>
+    <w:p>
+      <w:pPr>
+        <w:pStyle w:val="BodyText"/>
+      </w:pPr>
+    </w:p>
     <w:p>
       <w:r>
         <w:br w:type="page"/>
@@ -5842,15 +5654,7 @@
               <w:pStyle w:val="Tablecellcontents"/>
             </w:pPr>
             <w:r>
-              <w:t xml:space="preserve">Gym </w:t>
-            </w:r>
-            <w:proofErr w:type="spellStart"/>
-            <w:r>
-              <w:t>facebook</w:t>
-            </w:r>
-            <w:proofErr w:type="spellEnd"/>
-            <w:r>
-              <w:t xml:space="preserve"> page</w:t>
+              <w:t>Gym facebook page</w:t>
             </w:r>
             <w:r>
               <w:t>.</w:t>
@@ -6606,13 +6410,8 @@
         </w:numPr>
       </w:pPr>
       <w:r>
-        <w:t xml:space="preserve">Ignore starts </w:t>
-      </w:r>
-      <w:proofErr w:type="gramStart"/>
-      <w:r>
-        <w:t>with #</w:t>
-      </w:r>
-      <w:proofErr w:type="gramEnd"/>
+        <w:t>Ignore starts with #</w:t>
+      </w:r>
     </w:p>
     <w:p>
       <w:pPr>
@@ -6696,13 +6495,8 @@
         </w:numPr>
       </w:pPr>
       <w:r>
-        <w:t xml:space="preserve">Gym </w:t>
-      </w:r>
-      <w:proofErr w:type="gramStart"/>
-      <w:r>
-        <w:t>name exists</w:t>
-      </w:r>
-      <w:proofErr w:type="gramEnd"/>
+        <w:t>Gym name exists</w:t>
+      </w:r>
     </w:p>
     <w:p>
       <w:pPr>
@@ -7813,7 +7607,7 @@
   <w:style w:type="paragraph" w:default="1" w:styleId="Normal">
     <w:name w:val="Normal"/>
     <w:qFormat/>
-    <w:rsid w:val="0040496A"/>
+    <w:rsid w:val="00263D87"/>
     <w:rPr>
       <w:sz w:val="22"/>
     </w:rPr>

</xml_diff>

<commit_message>
Updated References. Completed Quality Goals
</commit_message>
<xml_diff>
--- a/documentation/src/main/arc42/anw.docx
+++ b/documentation/src/main/arc42/anw.docx
@@ -110,7 +110,15 @@
         <w:t>by</w:t>
       </w:r>
       <w:r>
-        <w:t xml:space="preserve"> Michael Remijan for all of his software development projects.</w:t>
+        <w:t xml:space="preserve"> Michael Remijan for </w:t>
+      </w:r>
+      <w:proofErr w:type="gramStart"/>
+      <w:r>
+        <w:t>all of</w:t>
+      </w:r>
+      <w:proofErr w:type="gramEnd"/>
+      <w:r>
+        <w:t xml:space="preserve"> his software development projects.</w:t>
       </w:r>
     </w:p>
     <w:p>
@@ -1436,123 +1444,327 @@
     </w:p>
     <w:p>
       <w:pPr>
-        <w:pStyle w:val="FirstParagraph"/>
-      </w:pPr>
-      <w:r>
-        <w:rPr>
-          <w:bCs/>
-        </w:rPr>
-        <w:t>Contents</w:t>
-      </w:r>
-    </w:p>
-    <w:p>
-      <w:pPr>
-        <w:pStyle w:val="BodyText"/>
-      </w:pPr>
-      <w:r>
-        <w:t>The top three (max five) quality goals for the architecture whose fulfillment is of highest importance to the major stakeholders. We really mean quality goals for the architecture. Don’t confuse them with project goals. They are not necessarily identical.</w:t>
-      </w:r>
-    </w:p>
-    <w:p>
-      <w:pPr>
-        <w:pStyle w:val="BodyText"/>
-      </w:pPr>
-      <w:r>
-        <w:t>Consider this overview of potential topics (based upon the ISO 25010 standard):</w:t>
-      </w:r>
-    </w:p>
-    <w:p>
-      <w:pPr>
-        <w:pStyle w:val="BodyText"/>
-      </w:pPr>
-      <w:r>
-        <w:rPr>
-          <w:noProof/>
-        </w:rPr>
-        <w:lastRenderedPageBreak/>
-        <w:drawing>
-          <wp:inline distT="0" distB="0" distL="0" distR="0" wp14:anchorId="1116505E" wp14:editId="2015D428">
-            <wp:extent cx="5334000" cy="2412045"/>
-            <wp:effectExtent l="0" t="0" r="0" b="0"/>
-            <wp:docPr id="27" name="Picture" descr="Categories of Quality Requirements"/>
-            <wp:cNvGraphicFramePr/>
-            <a:graphic xmlns:a="http://schemas.openxmlformats.org/drawingml/2006/main">
-              <a:graphicData uri="http://schemas.openxmlformats.org/drawingml/2006/picture">
-                <pic:pic xmlns:pic="http://schemas.openxmlformats.org/drawingml/2006/picture">
-                  <pic:nvPicPr>
-                    <pic:cNvPr id="28" name="Picture" descr="images/01_2_iso-25010-topics-EN.drawio.png"/>
-                    <pic:cNvPicPr>
-                      <a:picLocks noChangeAspect="1" noChangeArrowheads="1"/>
-                    </pic:cNvPicPr>
-                  </pic:nvPicPr>
-                  <pic:blipFill>
-                    <a:blip r:embed="rId11"/>
-                    <a:stretch>
-                      <a:fillRect/>
-                    </a:stretch>
-                  </pic:blipFill>
-                  <pic:spPr bwMode="auto">
-                    <a:xfrm>
-                      <a:off x="0" y="0"/>
-                      <a:ext cx="5334000" cy="2412045"/>
-                    </a:xfrm>
-                    <a:prstGeom prst="rect">
-                      <a:avLst/>
-                    </a:prstGeom>
-                    <a:noFill/>
-                    <a:ln w="9525">
-                      <a:noFill/>
-                      <a:headEnd/>
-                      <a:tailEnd/>
-                    </a:ln>
-                  </pic:spPr>
-                </pic:pic>
-              </a:graphicData>
-            </a:graphic>
-          </wp:inline>
-        </w:drawing>
-      </w:r>
-    </w:p>
-    <w:p>
-      <w:pPr>
-        <w:pStyle w:val="BodyText"/>
-      </w:pPr>
-      <w:r>
-        <w:rPr>
-          <w:b/>
-          <w:bCs/>
-        </w:rPr>
-        <w:t>Motivation</w:t>
-      </w:r>
-    </w:p>
-    <w:p>
-      <w:pPr>
-        <w:pStyle w:val="BodyText"/>
-      </w:pPr>
-      <w:r>
-        <w:t>You should know the quality goals of your most important stakeholders, since they will influence fundamental architectural decisions. Make sure to be very concrete about these qualities, avoid buzzwords. If you as an architect do not know how the quality of your work will be judged…</w:t>
-      </w:r>
-    </w:p>
-    <w:p>
-      <w:pPr>
-        <w:pStyle w:val="BodyText"/>
-      </w:pPr>
-      <w:r>
-        <w:rPr>
-          <w:b/>
-          <w:bCs/>
-        </w:rPr>
-        <w:t>Form</w:t>
-      </w:r>
-    </w:p>
-    <w:p>
-      <w:pPr>
-        <w:pStyle w:val="BodyText"/>
-      </w:pPr>
-      <w:r>
-        <w:t>A table with quality goals and concrete scenarios, ordered by priorities</w:t>
-      </w:r>
-    </w:p>
+        <w:pStyle w:val="BodyText"/>
+      </w:pPr>
+      <w:r>
+        <w:t xml:space="preserve">The </w:t>
+      </w:r>
+      <w:r>
+        <w:t>ISO</w:t>
+      </w:r>
+      <w:r>
+        <w:t xml:space="preserve"> </w:t>
+      </w:r>
+      <w:r>
+        <w:t xml:space="preserve">25010 </w:t>
+      </w:r>
+      <w:r>
+        <w:t>standard (</w:t>
+      </w:r>
+      <w:r>
+        <w:rPr>
+          <w:i/>
+          <w:iCs/>
+        </w:rPr>
+        <w:t>ISO 25010</w:t>
+      </w:r>
+      <w:r>
+        <w:t>,</w:t>
+      </w:r>
+      <w:r>
+        <w:t xml:space="preserve"> n.d.</w:t>
+      </w:r>
+      <w:r>
+        <w:t xml:space="preserve">) defines a </w:t>
+      </w:r>
+      <w:r>
+        <w:t>product</w:t>
+      </w:r>
+      <w:r>
+        <w:t xml:space="preserve"> quality model</w:t>
+      </w:r>
+      <w:r>
+        <w:t xml:space="preserve"> consisting of nine </w:t>
+      </w:r>
+      <w:r>
+        <w:t>characteristics</w:t>
+      </w:r>
+      <w:r>
+        <w:t xml:space="preserve"> </w:t>
+      </w:r>
+      <w:r>
+        <w:t>with</w:t>
+      </w:r>
+      <w:r>
+        <w:t xml:space="preserve"> various sub-characteristics</w:t>
+      </w:r>
+      <w:r>
+        <w:t xml:space="preserve"> </w:t>
+      </w:r>
+      <w:r>
+        <w:t xml:space="preserve">for each. </w:t>
+      </w:r>
+      <w:r>
+        <w:t>T</w:t>
+      </w:r>
+      <w:r>
+        <w:t xml:space="preserve">he quality goal for the ANW Platform </w:t>
+      </w:r>
+      <w:r>
+        <w:t xml:space="preserve">system and software </w:t>
+      </w:r>
+      <w:r>
+        <w:t>architecture</w:t>
+      </w:r>
+      <w:r>
+        <w:t xml:space="preserve"> is </w:t>
+      </w:r>
+      <w:r>
+        <w:t>determined</w:t>
+      </w:r>
+      <w:r>
+        <w:t xml:space="preserve"> </w:t>
+      </w:r>
+      <w:r>
+        <w:t>by the top</w:t>
+      </w:r>
+      <w:r>
+        <w:t xml:space="preserve"> three (max five) </w:t>
+      </w:r>
+      <w:r>
+        <w:t xml:space="preserve">characteristics </w:t>
+      </w:r>
+      <w:r>
+        <w:t>whose fulfillment is of highest importance to the major stakeholders.</w:t>
+      </w:r>
+      <w:r>
+        <w:t xml:space="preserve"> The quality goal </w:t>
+      </w:r>
+      <w:r>
+        <w:t>influence</w:t>
+      </w:r>
+      <w:r>
+        <w:t>s the</w:t>
+      </w:r>
+      <w:r>
+        <w:t xml:space="preserve"> fundamental architectural decisions</w:t>
+      </w:r>
+      <w:r>
+        <w:t xml:space="preserve"> </w:t>
+      </w:r>
+      <w:r>
+        <w:t xml:space="preserve">on how the system and software </w:t>
+      </w:r>
+      <w:proofErr w:type="gramStart"/>
+      <w:r>
+        <w:t>is</w:t>
+      </w:r>
+      <w:proofErr w:type="gramEnd"/>
+      <w:r>
+        <w:t xml:space="preserve"> developed.</w:t>
+      </w:r>
+    </w:p>
+    <w:p>
+      <w:pPr>
+        <w:pStyle w:val="TableCaption"/>
+      </w:pPr>
+      <w:r>
+        <w:t>Table 2.1.1 – ANW Platform quality goal</w:t>
+      </w:r>
+    </w:p>
+    <w:tbl>
+      <w:tblPr>
+        <w:tblStyle w:val="Table"/>
+        <w:tblW w:w="4835" w:type="pct"/>
+        <w:tblLook w:val="0020" w:firstRow="1" w:lastRow="0" w:firstColumn="0" w:lastColumn="0" w:noHBand="0" w:noVBand="0"/>
+      </w:tblPr>
+      <w:tblGrid>
+        <w:gridCol w:w="469"/>
+        <w:gridCol w:w="4524"/>
+        <w:gridCol w:w="4267"/>
+      </w:tblGrid>
+      <w:tr>
+        <w:trPr>
+          <w:cnfStyle w:val="100000000000" w:firstRow="1" w:lastRow="0" w:firstColumn="0" w:lastColumn="0" w:oddVBand="0" w:evenVBand="0" w:oddHBand="0" w:evenHBand="0" w:firstRowFirstColumn="0" w:firstRowLastColumn="0" w:lastRowFirstColumn="0" w:lastRowLastColumn="0"/>
+          <w:tblHeader/>
+        </w:trPr>
+        <w:tc>
+          <w:tcPr>
+            <w:tcW w:w="253" w:type="pct"/>
+          </w:tcPr>
+          <w:p>
+            <w:pPr>
+              <w:pStyle w:val="Compact"/>
+            </w:pPr>
+            <w:r>
+              <w:t>ID</w:t>
+            </w:r>
+          </w:p>
+        </w:tc>
+        <w:tc>
+          <w:tcPr>
+            <w:tcW w:w="2443" w:type="pct"/>
+          </w:tcPr>
+          <w:p>
+            <w:pPr>
+              <w:pStyle w:val="Compact"/>
+            </w:pPr>
+            <w:r>
+              <w:t>Characteristic</w:t>
+            </w:r>
+          </w:p>
+        </w:tc>
+        <w:tc>
+          <w:tcPr>
+            <w:tcW w:w="2304" w:type="pct"/>
+          </w:tcPr>
+          <w:p>
+            <w:pPr>
+              <w:pStyle w:val="Compact"/>
+            </w:pPr>
+            <w:r>
+              <w:t>Scenario</w:t>
+            </w:r>
+          </w:p>
+        </w:tc>
+      </w:tr>
+      <w:tr>
+        <w:tc>
+          <w:tcPr>
+            <w:tcW w:w="253" w:type="pct"/>
+          </w:tcPr>
+          <w:p>
+            <w:pPr>
+              <w:pStyle w:val="Tablecellcontents"/>
+            </w:pPr>
+            <w:r>
+              <w:lastRenderedPageBreak/>
+              <w:t>Q</w:t>
+            </w:r>
+            <w:r>
+              <w:t>1</w:t>
+            </w:r>
+          </w:p>
+        </w:tc>
+        <w:tc>
+          <w:tcPr>
+            <w:tcW w:w="2443" w:type="pct"/>
+          </w:tcPr>
+          <w:p>
+            <w:pPr>
+              <w:pStyle w:val="Tablecellcontents"/>
+            </w:pPr>
+            <w:r>
+              <w:t>Ineration Capability: Operability</w:t>
+            </w:r>
+          </w:p>
+        </w:tc>
+        <w:tc>
+          <w:tcPr>
+            <w:tcW w:w="2304" w:type="pct"/>
+          </w:tcPr>
+          <w:p>
+            <w:pPr>
+              <w:pStyle w:val="Tablecellcontents"/>
+            </w:pPr>
+            <w:r>
+              <w:t>It must be easy to use. Getting the competition data from the various leagues will be a manual process. So, having the platform do as much work as possible to minimize the manual work is of highest priority. This is because the manual work will need to be done many times throughout the competition season.</w:t>
+            </w:r>
+          </w:p>
+        </w:tc>
+      </w:tr>
+      <w:tr>
+        <w:tc>
+          <w:tcPr>
+            <w:tcW w:w="253" w:type="pct"/>
+          </w:tcPr>
+          <w:p>
+            <w:pPr>
+              <w:pStyle w:val="Tablecellcontents"/>
+            </w:pPr>
+            <w:r>
+              <w:t>Q</w:t>
+            </w:r>
+            <w:r>
+              <w:t>2</w:t>
+            </w:r>
+          </w:p>
+        </w:tc>
+        <w:tc>
+          <w:tcPr>
+            <w:tcW w:w="2443" w:type="pct"/>
+          </w:tcPr>
+          <w:p>
+            <w:pPr>
+              <w:pStyle w:val="Tablecellcontents"/>
+            </w:pPr>
+            <w:r>
+              <w:t>Maintainability: Modifiability</w:t>
+            </w:r>
+            <w:r>
+              <w:t xml:space="preserve"> </w:t>
+            </w:r>
+          </w:p>
+        </w:tc>
+        <w:tc>
+          <w:tcPr>
+            <w:tcW w:w="2304" w:type="pct"/>
+          </w:tcPr>
+          <w:p>
+            <w:pPr>
+              <w:pStyle w:val="Tablecellcontents"/>
+            </w:pPr>
+            <w:r>
+              <w:t>To minimize manual work, the code must be easy to modify so that the platform can do as much of the work as possible.</w:t>
+            </w:r>
+          </w:p>
+        </w:tc>
+      </w:tr>
+      <w:tr>
+        <w:tc>
+          <w:tcPr>
+            <w:tcW w:w="253" w:type="pct"/>
+          </w:tcPr>
+          <w:p>
+            <w:pPr>
+              <w:pStyle w:val="Tablecellcontents"/>
+            </w:pPr>
+            <w:r>
+              <w:t>Q</w:t>
+            </w:r>
+            <w:r>
+              <w:t>3</w:t>
+            </w:r>
+          </w:p>
+        </w:tc>
+        <w:tc>
+          <w:tcPr>
+            <w:tcW w:w="2443" w:type="pct"/>
+          </w:tcPr>
+          <w:p>
+            <w:pPr>
+              <w:pStyle w:val="Tablecellcontents"/>
+            </w:pPr>
+            <w:r>
+              <w:t>Functional Suitability: Functional Correctness</w:t>
+            </w:r>
+          </w:p>
+        </w:tc>
+        <w:tc>
+          <w:tcPr>
+            <w:tcW w:w="2304" w:type="pct"/>
+          </w:tcPr>
+          <w:p>
+            <w:pPr>
+              <w:pStyle w:val="Tablecellcontents"/>
+            </w:pPr>
+            <w:r>
+              <w:t>There must be confidence in the accuracy of all the data in the season planner. Time cannot be wasted manually checking against the platform data.</w:t>
+            </w:r>
+          </w:p>
+        </w:tc>
+      </w:tr>
+    </w:tbl>
     <w:p>
       <w:pPr>
         <w:pStyle w:val="Heading2"/>
@@ -1579,7 +1791,15 @@
         <w:pStyle w:val="BodyText"/>
       </w:pPr>
       <w:r>
-        <w:t>Explicit overview of stakeholders of the system, i.e. all person, roles or organizations that</w:t>
+        <w:t xml:space="preserve">Explicit overview of stakeholders of the system, i.e. all </w:t>
+      </w:r>
+      <w:proofErr w:type="gramStart"/>
+      <w:r>
+        <w:t>person</w:t>
+      </w:r>
+      <w:proofErr w:type="gramEnd"/>
+      <w:r>
+        <w:t>, roles or organizations that</w:t>
       </w:r>
     </w:p>
     <w:p>
@@ -1600,8 +1820,13 @@
           <w:numId w:val="3"/>
         </w:numPr>
       </w:pPr>
-      <w:r>
-        <w:t>have to be convinced of the architecture</w:t>
+      <w:proofErr w:type="gramStart"/>
+      <w:r>
+        <w:t>have to</w:t>
+      </w:r>
+      <w:proofErr w:type="gramEnd"/>
+      <w:r>
+        <w:t xml:space="preserve"> be convinced of the architecture</w:t>
       </w:r>
     </w:p>
     <w:p>
@@ -1611,8 +1836,21 @@
           <w:numId w:val="3"/>
         </w:numPr>
       </w:pPr>
-      <w:r>
-        <w:t>have to work with the architecture or with code</w:t>
+      <w:proofErr w:type="gramStart"/>
+      <w:r>
+        <w:t>have to</w:t>
+      </w:r>
+      <w:proofErr w:type="gramEnd"/>
+      <w:r>
+        <w:t xml:space="preserve"> work with </w:t>
+      </w:r>
+      <w:proofErr w:type="gramStart"/>
+      <w:r>
+        <w:t>the architecture</w:t>
+      </w:r>
+      <w:proofErr w:type="gramEnd"/>
+      <w:r>
+        <w:t xml:space="preserve"> or with code</w:t>
       </w:r>
     </w:p>
     <w:p>
@@ -1633,8 +1871,13 @@
           <w:numId w:val="3"/>
         </w:numPr>
       </w:pPr>
-      <w:r>
-        <w:t>have to come up with decisions about the system or its development</w:t>
+      <w:proofErr w:type="gramStart"/>
+      <w:r>
+        <w:t>have to</w:t>
+      </w:r>
+      <w:proofErr w:type="gramEnd"/>
+      <w:r>
+        <w:t xml:space="preserve"> come up with decisions about the system or its development</w:t>
       </w:r>
     </w:p>
     <w:p>
@@ -1653,13 +1896,22 @@
         <w:pStyle w:val="BodyText"/>
       </w:pPr>
       <w:r>
-        <w:t>You should know all parties involved in development of the system or affected by the system. Otherwise, you may get nasty surprises later in the development process. These stakeholders determine the extent and the level of detail of your work and its results.</w:t>
-      </w:r>
-    </w:p>
-    <w:p>
-      <w:pPr>
-        <w:pStyle w:val="BodyText"/>
-      </w:pPr>
+        <w:t xml:space="preserve">You should know all parties involved in </w:t>
+      </w:r>
+      <w:proofErr w:type="gramStart"/>
+      <w:r>
+        <w:t>development</w:t>
+      </w:r>
+      <w:proofErr w:type="gramEnd"/>
+      <w:r>
+        <w:t xml:space="preserve"> of the system or affected by the system. Otherwise, you may get nasty surprises later in the development process. These stakeholders determine the extent and the level of detail of your work and its results.</w:t>
+      </w:r>
+    </w:p>
+    <w:p>
+      <w:pPr>
+        <w:pStyle w:val="BodyText"/>
+      </w:pPr>
+      <w:proofErr w:type="gramStart"/>
       <w:r>
         <w:rPr>
           <w:b/>
@@ -1667,6 +1919,7 @@
         </w:rPr>
         <w:t>Form</w:t>
       </w:r>
+      <w:proofErr w:type="gramEnd"/>
     </w:p>
     <w:p>
       <w:pPr>
@@ -1742,7 +1995,6 @@
               <w:pStyle w:val="Tablecellcontents"/>
             </w:pPr>
             <w:r>
-              <w:lastRenderedPageBreak/>
               <w:t>&lt;Role-1&gt;</w:t>
             </w:r>
           </w:p>
@@ -1824,6 +2076,7 @@
       <w:bookmarkEnd w:id="0"/>
       <w:bookmarkEnd w:id="3"/>
       <w:r>
+        <w:lastRenderedPageBreak/>
         <w:t>Architecture Constraints</w:t>
       </w:r>
     </w:p>
@@ -1843,7 +2096,15 @@
         <w:pStyle w:val="BodyText"/>
       </w:pPr>
       <w:r>
-        <w:t>Any requirement that constraints software architects in their freedom of design and implementation decisions or decision about the development process. These constraints sometimes go beyond individual systems and are valid for whole organizations and companies.</w:t>
+        <w:t xml:space="preserve">Any requirement that </w:t>
+      </w:r>
+      <w:proofErr w:type="gramStart"/>
+      <w:r>
+        <w:t>constraints</w:t>
+      </w:r>
+      <w:proofErr w:type="gramEnd"/>
+      <w:r>
+        <w:t xml:space="preserve"> software architects in their freedom of design and implementation decisions or decision about the development process. These constraints sometimes go beyond individual systems and are valid for whole organizations and companies.</w:t>
       </w:r>
     </w:p>
     <w:p>
@@ -1870,6 +2131,7 @@
       <w:pPr>
         <w:pStyle w:val="BodyText"/>
       </w:pPr>
+      <w:proofErr w:type="gramStart"/>
       <w:r>
         <w:rPr>
           <w:b/>
@@ -1877,6 +2139,7 @@
         </w:rPr>
         <w:t>Form</w:t>
       </w:r>
+      <w:proofErr w:type="gramEnd"/>
     </w:p>
     <w:p>
       <w:pPr>
@@ -1893,7 +2156,7 @@
       <w:r>
         <w:t xml:space="preserve">See </w:t>
       </w:r>
-      <w:hyperlink r:id="rId12">
+      <w:hyperlink r:id="rId11">
         <w:r>
           <w:rPr>
             <w:rStyle w:val="Hyperlink"/>
@@ -1966,6 +2229,7 @@
       <w:pPr>
         <w:pStyle w:val="BodyText"/>
       </w:pPr>
+      <w:proofErr w:type="gramStart"/>
       <w:r>
         <w:rPr>
           <w:b/>
@@ -1973,6 +2237,7 @@
         </w:rPr>
         <w:t>Form</w:t>
       </w:r>
+      <w:proofErr w:type="gramEnd"/>
     </w:p>
     <w:p>
       <w:pPr>
@@ -2011,7 +2276,7 @@
       <w:r>
         <w:t xml:space="preserve">See </w:t>
       </w:r>
-      <w:hyperlink r:id="rId13">
+      <w:hyperlink r:id="rId12">
         <w:r>
           <w:rPr>
             <w:rStyle w:val="Hyperlink"/>
@@ -2029,26 +2294,26 @@
       </w:pPr>
       <w:bookmarkStart w:id="6" w:name="X05493b645af342a3a1f773b38e005df6f818ccd"/>
       <w:r>
+        <w:t>Business Context</w:t>
+      </w:r>
+    </w:p>
+    <w:p>
+      <w:pPr>
+        <w:pStyle w:val="FirstParagraph"/>
+      </w:pPr>
+      <w:r>
+        <w:rPr>
+          <w:bCs/>
+        </w:rPr>
+        <w:t>Contents</w:t>
+      </w:r>
+    </w:p>
+    <w:p>
+      <w:pPr>
+        <w:pStyle w:val="BodyText"/>
+      </w:pPr>
+      <w:r>
         <w:lastRenderedPageBreak/>
-        <w:t>Business Context</w:t>
-      </w:r>
-    </w:p>
-    <w:p>
-      <w:pPr>
-        <w:pStyle w:val="FirstParagraph"/>
-      </w:pPr>
-      <w:r>
-        <w:rPr>
-          <w:bCs/>
-        </w:rPr>
-        <w:t>Contents</w:t>
-      </w:r>
-    </w:p>
-    <w:p>
-      <w:pPr>
-        <w:pStyle w:val="BodyText"/>
-      </w:pPr>
-      <w:r>
         <w:t xml:space="preserve">Specification of </w:t>
       </w:r>
       <w:r>
@@ -2070,7 +2335,7 @@
           <w:bCs/>
         </w:rPr>
       </w:pPr>
-      <w:hyperlink r:id="rId14" w:anchor="SystemContextDiagram" w:history="1">
+      <w:hyperlink r:id="rId13" w:anchor="SystemContextDiagram" w:history="1">
         <w:r>
           <w:rPr>
             <w:rStyle w:val="Hyperlink"/>
@@ -2105,13 +2370,22 @@
         <w:pStyle w:val="BodyText"/>
       </w:pPr>
       <w:r>
-        <w:t>All stakeholders should understand which data are exchanged with the environment of the system.</w:t>
-      </w:r>
-    </w:p>
-    <w:p>
-      <w:pPr>
-        <w:pStyle w:val="BodyText"/>
-      </w:pPr>
+        <w:t xml:space="preserve">All stakeholders should understand which data </w:t>
+      </w:r>
+      <w:proofErr w:type="gramStart"/>
+      <w:r>
+        <w:t>are</w:t>
+      </w:r>
+      <w:proofErr w:type="gramEnd"/>
+      <w:r>
+        <w:t xml:space="preserve"> exchanged with the environment of the system.</w:t>
+      </w:r>
+    </w:p>
+    <w:p>
+      <w:pPr>
+        <w:pStyle w:val="BodyText"/>
+      </w:pPr>
+      <w:proofErr w:type="gramStart"/>
       <w:r>
         <w:rPr>
           <w:b/>
@@ -2119,6 +2393,7 @@
         </w:rPr>
         <w:t>Form</w:t>
       </w:r>
+      <w:proofErr w:type="gramEnd"/>
     </w:p>
     <w:p>
       <w:pPr>
@@ -2186,7 +2461,23 @@
         <w:pStyle w:val="BodyText"/>
       </w:pPr>
       <w:r>
-        <w:t>Technical interfaces (channels and transmission media) linking your system to its environment. In addition a mapping of domain specific input/output to the channels, i.e. an explanation which I/O uses which channel.</w:t>
+        <w:t xml:space="preserve">Technical interfaces (channels and transmission media) </w:t>
+      </w:r>
+      <w:proofErr w:type="gramStart"/>
+      <w:r>
+        <w:t>linking</w:t>
+      </w:r>
+      <w:proofErr w:type="gramEnd"/>
+      <w:r>
+        <w:t xml:space="preserve"> your system to its environment. In </w:t>
+      </w:r>
+      <w:proofErr w:type="gramStart"/>
+      <w:r>
+        <w:t>addition</w:t>
+      </w:r>
+      <w:proofErr w:type="gramEnd"/>
+      <w:r>
+        <w:t xml:space="preserve"> a mapping of domain specific input/output to the channels, i.e. an explanation which I/O uses which channel.</w:t>
       </w:r>
     </w:p>
     <w:p>
@@ -2206,13 +2497,22 @@
         <w:pStyle w:val="BodyText"/>
       </w:pPr>
       <w:r>
-        <w:t>Many stakeholders make architectural decision based on the technical interfaces between the system and its context. Especially infrastructure or hardware designers decide these technical interfaces.</w:t>
-      </w:r>
-    </w:p>
-    <w:p>
-      <w:pPr>
-        <w:pStyle w:val="BodyText"/>
-      </w:pPr>
+        <w:t xml:space="preserve">Many stakeholders make architectural </w:t>
+      </w:r>
+      <w:proofErr w:type="gramStart"/>
+      <w:r>
+        <w:t>decision</w:t>
+      </w:r>
+      <w:proofErr w:type="gramEnd"/>
+      <w:r>
+        <w:t xml:space="preserve"> based on the technical interfaces between the system and its context. Especially infrastructure or hardware designers decide these technical interfaces.</w:t>
+      </w:r>
+    </w:p>
+    <w:p>
+      <w:pPr>
+        <w:pStyle w:val="BodyText"/>
+      </w:pPr>
+      <w:proofErr w:type="gramStart"/>
       <w:r>
         <w:rPr>
           <w:b/>
@@ -2220,6 +2520,7 @@
         </w:rPr>
         <w:t>Form</w:t>
       </w:r>
+      <w:proofErr w:type="gramEnd"/>
     </w:p>
     <w:p>
       <w:pPr>
@@ -2292,7 +2593,6 @@
         <w:pStyle w:val="BodyText"/>
       </w:pPr>
       <w:r>
-        <w:lastRenderedPageBreak/>
         <w:t>A short summary and explanation of the fundamental decisions and solution strategies, that shape system architecture. It includes</w:t>
       </w:r>
     </w:p>
@@ -2303,9 +2603,12 @@
           <w:numId w:val="5"/>
         </w:numPr>
       </w:pPr>
-      <w:r>
+      <w:proofErr w:type="gramStart"/>
+      <w:r>
+        <w:lastRenderedPageBreak/>
         <w:t>technology decisions</w:t>
       </w:r>
+      <w:proofErr w:type="gramEnd"/>
     </w:p>
     <w:p>
       <w:pPr>
@@ -2363,6 +2666,7 @@
       <w:pPr>
         <w:pStyle w:val="BodyText"/>
       </w:pPr>
+      <w:proofErr w:type="gramStart"/>
       <w:r>
         <w:rPr>
           <w:b/>
@@ -2370,6 +2674,7 @@
         </w:rPr>
         <w:t>Form</w:t>
       </w:r>
+      <w:proofErr w:type="gramEnd"/>
     </w:p>
     <w:p>
       <w:pPr>
@@ -2394,7 +2699,7 @@
       <w:r>
         <w:t xml:space="preserve">See </w:t>
       </w:r>
-      <w:hyperlink r:id="rId15">
+      <w:hyperlink r:id="rId14">
         <w:r>
           <w:rPr>
             <w:rStyle w:val="Hyperlink"/>
@@ -2485,6 +2790,7 @@
       <w:pPr>
         <w:pStyle w:val="BodyText"/>
       </w:pPr>
+      <w:proofErr w:type="gramStart"/>
       <w:r>
         <w:rPr>
           <w:b/>
@@ -2492,6 +2798,7 @@
         </w:rPr>
         <w:t>Form</w:t>
       </w:r>
+      <w:proofErr w:type="gramEnd"/>
     </w:p>
     <w:p>
       <w:pPr>
@@ -2526,7 +2833,7 @@
                     </pic:cNvPicPr>
                   </pic:nvPicPr>
                   <pic:blipFill>
-                    <a:blip r:embed="rId16"/>
+                    <a:blip r:embed="rId15"/>
                     <a:stretch>
                       <a:fillRect/>
                     </a:stretch>
@@ -2565,12 +2872,20 @@
         <w:t>Level 1</w:t>
       </w:r>
       <w:r>
-        <w:t xml:space="preserve"> is the white box description of the overall system together with black box descriptions of all contained building blocks.</w:t>
+        <w:t xml:space="preserve"> is the white box description of the overall system together with black box descriptions of all </w:t>
+      </w:r>
+      <w:proofErr w:type="gramStart"/>
+      <w:r>
+        <w:t>contained building blocks</w:t>
+      </w:r>
+      <w:proofErr w:type="gramEnd"/>
+      <w:r>
+        <w:t>.</w:t>
       </w:r>
       <w:r>
         <w:t xml:space="preserve">  </w:t>
       </w:r>
-      <w:hyperlink r:id="rId17" w:anchor="ContainerDiagram" w:history="1">
+      <w:hyperlink r:id="rId16" w:anchor="ContainerDiagram" w:history="1">
         <w:r>
           <w:rPr>
             <w:rStyle w:val="Hyperlink"/>
@@ -2596,12 +2911,20 @@
         <w:t>Level 2</w:t>
       </w:r>
       <w:r>
-        <w:t xml:space="preserve"> zooms into some building blocks of level 1. Thus it contains the white box description of selected building blocks of level 1, together with black box descriptions of their internal building blocks.</w:t>
+        <w:t xml:space="preserve"> zooms into some building blocks of level 1. </w:t>
+      </w:r>
+      <w:proofErr w:type="gramStart"/>
+      <w:r>
+        <w:t>Thus</w:t>
+      </w:r>
+      <w:proofErr w:type="gramEnd"/>
+      <w:r>
+        <w:t xml:space="preserve"> it contains the white box description of selected building blocks of level 1, together with black box descriptions of their internal building blocks.</w:t>
       </w:r>
       <w:r>
         <w:t xml:space="preserve">  </w:t>
       </w:r>
-      <w:hyperlink r:id="rId18" w:anchor="ComponentDiagram" w:history="1">
+      <w:hyperlink r:id="rId17" w:anchor="ComponentDiagram" w:history="1">
         <w:r>
           <w:rPr>
             <w:rStyle w:val="Hyperlink"/>
@@ -2629,7 +2952,7 @@
       <w:r>
         <w:t xml:space="preserve">  </w:t>
       </w:r>
-      <w:hyperlink r:id="rId19" w:anchor="ComponentDiagram" w:history="1">
+      <w:hyperlink r:id="rId18" w:anchor="ComponentDiagram" w:history="1">
         <w:r>
           <w:rPr>
             <w:rStyle w:val="Hyperlink"/>
@@ -2647,7 +2970,7 @@
       <w:r>
         <w:t xml:space="preserve">See </w:t>
       </w:r>
-      <w:hyperlink r:id="rId20">
+      <w:hyperlink r:id="rId19">
         <w:r>
           <w:rPr>
             <w:rStyle w:val="Hyperlink"/>
@@ -2684,9 +3007,11 @@
           <w:numId w:val="6"/>
         </w:numPr>
       </w:pPr>
+      <w:proofErr w:type="gramStart"/>
       <w:r>
         <w:t>an overview diagram</w:t>
       </w:r>
+      <w:proofErr w:type="gramEnd"/>
     </w:p>
     <w:p>
       <w:pPr>
@@ -2750,7 +3075,31 @@
         </w:numPr>
       </w:pPr>
       <w:r>
-        <w:t>(optional:) important interfaces, that are not explained in the black box templates of a building block, but are very important for understanding the white box. Since there are so many ways to specify interfaces why do not provide a specific template for them. In the worst case you have to specify and describe syntax, semantics, protocols, error handling, restrictions, versions, qualities, necessary compatibilities and many things more. In the best case you will get away with examples or simple signatures.</w:t>
+        <w:t>(</w:t>
+      </w:r>
+      <w:proofErr w:type="gramStart"/>
+      <w:r>
+        <w:t>optional</w:t>
+      </w:r>
+      <w:proofErr w:type="gramEnd"/>
+      <w:r>
+        <w:t xml:space="preserve">:) important interfaces, that are not explained in the black box templates of a building block, but are very important for understanding the white box. Since there are so many ways to specify interfaces why do not provide a specific template for them. In the worst case you </w:t>
+      </w:r>
+      <w:proofErr w:type="gramStart"/>
+      <w:r>
+        <w:t>have to</w:t>
+      </w:r>
+      <w:proofErr w:type="gramEnd"/>
+      <w:r>
+        <w:t xml:space="preserve"> specify and describe syntax, semantics, protocols, error handling, restrictions, versions, qualities, necessary </w:t>
+      </w:r>
+      <w:proofErr w:type="gramStart"/>
+      <w:r>
+        <w:t>compatibilities</w:t>
+      </w:r>
+      <w:proofErr w:type="gramEnd"/>
+      <w:r>
+        <w:t xml:space="preserve"> and many things more. In the best case you will get away with examples or simple signatures.</w:t>
       </w:r>
     </w:p>
     <w:p>
@@ -2839,7 +3188,23 @@
         <w:pStyle w:val="BodyText"/>
       </w:pPr>
       <w:r>
-        <w:t>If you use tabular form you will only describe your black boxes with name and responsibility according to the following schema:</w:t>
+        <w:t xml:space="preserve">If you use tabular </w:t>
+      </w:r>
+      <w:proofErr w:type="gramStart"/>
+      <w:r>
+        <w:t>form</w:t>
+      </w:r>
+      <w:proofErr w:type="gramEnd"/>
+      <w:r>
+        <w:t xml:space="preserve"> you will only describe your black boxes with name and responsibility according to the following </w:t>
+      </w:r>
+      <w:proofErr w:type="gramStart"/>
+      <w:r>
+        <w:t>schema</w:t>
+      </w:r>
+      <w:proofErr w:type="gramEnd"/>
+      <w:r>
+        <w:t>:</w:t>
       </w:r>
     </w:p>
     <w:tbl>
@@ -2964,7 +3329,15 @@
         <w:pStyle w:val="BodyText"/>
       </w:pPr>
       <w:r>
-        <w:t>If you use a list of black box descriptions then you fill in a separate black box template for every important building block . Its headline is the name of the black box.</w:t>
+        <w:t xml:space="preserve">If you use a list of black box descriptions then you fill in a separate black box template for every important building </w:t>
+      </w:r>
+      <w:proofErr w:type="gramStart"/>
+      <w:r>
+        <w:t>block .</w:t>
+      </w:r>
+      <w:proofErr w:type="gramEnd"/>
+      <w:r>
+        <w:t xml:space="preserve"> Its headline is the name of the black box.</w:t>
       </w:r>
     </w:p>
     <w:p>
@@ -2981,7 +3354,15 @@
         <w:pStyle w:val="FirstParagraph"/>
       </w:pPr>
       <w:r>
-        <w:t>Here you describe &lt;black box 1&gt; according the the following black box template:</w:t>
+        <w:t xml:space="preserve">Here you describe &lt;black box 1&gt; according the </w:t>
+      </w:r>
+      <w:proofErr w:type="spellStart"/>
+      <w:r>
+        <w:t>the</w:t>
+      </w:r>
+      <w:proofErr w:type="spellEnd"/>
+      <w:r>
+        <w:t xml:space="preserve"> following black box template:</w:t>
       </w:r>
     </w:p>
     <w:p>
@@ -3004,7 +3385,15 @@
         </w:numPr>
       </w:pPr>
       <w:r>
-        <w:t>Interface(s), when they are not extracted as separate paragraphs. This interfaces may include qualities and performance characteristics.</w:t>
+        <w:t xml:space="preserve">Interface(s), when they are not extracted as separate paragraphs. </w:t>
+      </w:r>
+      <w:proofErr w:type="gramStart"/>
+      <w:r>
+        <w:t>This interfaces</w:t>
+      </w:r>
+      <w:proofErr w:type="gramEnd"/>
+      <w:r>
+        <w:t xml:space="preserve"> may include qualities and performance characteristics.</w:t>
       </w:r>
     </w:p>
     <w:p>
@@ -3015,7 +3404,20 @@
         </w:numPr>
       </w:pPr>
       <w:r>
-        <w:t>(Optional) Quality-/Performance characteristics of the black box, e.g.availability, run time behavior, ….</w:t>
+        <w:t xml:space="preserve">(Optional) Quality-/Performance characteristics of the black box, </w:t>
+      </w:r>
+      <w:proofErr w:type="spellStart"/>
+      <w:r>
+        <w:t>e.</w:t>
+      </w:r>
+      <w:proofErr w:type="gramStart"/>
+      <w:r>
+        <w:t>g.availability</w:t>
+      </w:r>
+      <w:proofErr w:type="spellEnd"/>
+      <w:proofErr w:type="gramEnd"/>
+      <w:r>
+        <w:t>, run time behavior, ….</w:t>
       </w:r>
     </w:p>
     <w:p>
@@ -3219,7 +3621,15 @@
         <w:pStyle w:val="BodyText"/>
       </w:pPr>
       <w:r>
-        <w:t>You have to decide which building blocks of your system are important enough to justify such a detailed description. Please prefer relevance over completeness. Specify important, surprising, risky, complex or volatile building blocks. Leave out normal, simple, boring or standardized parts of your system</w:t>
+        <w:t xml:space="preserve">You </w:t>
+      </w:r>
+      <w:proofErr w:type="gramStart"/>
+      <w:r>
+        <w:t>have to</w:t>
+      </w:r>
+      <w:proofErr w:type="gramEnd"/>
+      <w:r>
+        <w:t xml:space="preserve"> decide which building blocks of your system are important enough to justify such a detailed description. Please prefer relevance over completeness. Specify important, surprising, risky, complex or volatile building blocks. Leave out normal, simple, boring or standardized parts of your system</w:t>
       </w:r>
     </w:p>
     <w:p>
@@ -3359,7 +3769,15 @@
         <w:pStyle w:val="BodyText"/>
       </w:pPr>
       <w:r>
-        <w:t>When you need more detailed levels of your architecture please copy this part of arc42 for additional levels.</w:t>
+        <w:t xml:space="preserve">When you need more detailed levels of your </w:t>
+      </w:r>
+      <w:proofErr w:type="gramStart"/>
+      <w:r>
+        <w:t>architecture</w:t>
+      </w:r>
+      <w:proofErr w:type="gramEnd"/>
+      <w:r>
+        <w:t xml:space="preserve"> please copy this part of arc42 for additional levels.</w:t>
       </w:r>
     </w:p>
     <w:p>
@@ -3473,7 +3891,15 @@
         <w:pStyle w:val="BodyText"/>
       </w:pPr>
       <w:r>
-        <w:t>The runtime view describes concrete behavior and interactions of the system’s building blocks in form of scenarios from the following areas:</w:t>
+        <w:t xml:space="preserve">The runtime view describes concrete behavior and interactions of the system’s building blocks in </w:t>
+      </w:r>
+      <w:proofErr w:type="gramStart"/>
+      <w:r>
+        <w:t>form</w:t>
+      </w:r>
+      <w:proofErr w:type="gramEnd"/>
+      <w:r>
+        <w:t xml:space="preserve"> of scenarios from the following areas:</w:t>
       </w:r>
     </w:p>
     <w:p>
@@ -3543,7 +3969,23 @@
         <w:t>not</w:t>
       </w:r>
       <w:r>
-        <w:t xml:space="preserve"> important to describe a large number of scenarios. You should rather document a representative selection.</w:t>
+        <w:t xml:space="preserve"> important to describe </w:t>
+      </w:r>
+      <w:proofErr w:type="gramStart"/>
+      <w:r>
+        <w:t>a large number of</w:t>
+      </w:r>
+      <w:proofErr w:type="gramEnd"/>
+      <w:r>
+        <w:t xml:space="preserve"> scenarios. You </w:t>
+      </w:r>
+      <w:proofErr w:type="gramStart"/>
+      <w:r>
+        <w:t>should rather</w:t>
+      </w:r>
+      <w:proofErr w:type="gramEnd"/>
+      <w:r>
+        <w:t xml:space="preserve"> document a representative selection.</w:t>
       </w:r>
     </w:p>
     <w:p>
@@ -3564,13 +4006,22 @@
       </w:pPr>
       <w:r>
         <w:lastRenderedPageBreak/>
-        <w:t>You should understand how (instances of) building blocks of your system perform their job and communicate at runtime. You will mainly capture scenarios in your documentation to communicate your architecture to stakeholders that are less willing or able to read and understand the static models (building block view, deployment view).</w:t>
-      </w:r>
-    </w:p>
-    <w:p>
-      <w:pPr>
-        <w:pStyle w:val="BodyText"/>
-      </w:pPr>
+        <w:t xml:space="preserve">You should understand how (instances of) building blocks of your system perform their job and communicate at runtime. You will mainly capture scenarios in your documentation to communicate your architecture to stakeholders that are less willing or able to read and understand </w:t>
+      </w:r>
+      <w:proofErr w:type="gramStart"/>
+      <w:r>
+        <w:t>the static</w:t>
+      </w:r>
+      <w:proofErr w:type="gramEnd"/>
+      <w:r>
+        <w:t xml:space="preserve"> models (building block view, deployment view).</w:t>
+      </w:r>
+    </w:p>
+    <w:p>
+      <w:pPr>
+        <w:pStyle w:val="BodyText"/>
+      </w:pPr>
+      <w:proofErr w:type="gramStart"/>
       <w:r>
         <w:rPr>
           <w:b/>
@@ -3578,6 +4029,7 @@
         </w:rPr>
         <w:t>Form</w:t>
       </w:r>
+      <w:proofErr w:type="gramEnd"/>
     </w:p>
     <w:p>
       <w:pPr>
@@ -3660,7 +4112,7 @@
       <w:r>
         <w:t xml:space="preserve">See </w:t>
       </w:r>
-      <w:hyperlink r:id="rId21">
+      <w:hyperlink r:id="rId20">
         <w:r>
           <w:rPr>
             <w:rStyle w:val="Hyperlink"/>
@@ -3815,7 +4267,15 @@
         <w:pStyle w:val="BodyText"/>
       </w:pPr>
       <w:r>
-        <w:t>From a software perspective it is sufficient to capture only those elements of an infrastructure that are needed to show a deployment of your building blocks. Hardware architects can go beyond that and describe an infrastructure to any level of detail they need to capture.</w:t>
+        <w:t xml:space="preserve">From a software perspective it is sufficient to capture only those elements of an infrastructure that are needed to show </w:t>
+      </w:r>
+      <w:proofErr w:type="gramStart"/>
+      <w:r>
+        <w:t>a deployment</w:t>
+      </w:r>
+      <w:proofErr w:type="gramEnd"/>
+      <w:r>
+        <w:t xml:space="preserve"> of your building blocks. Hardware architects can go beyond that and describe an infrastructure to any level of detail they need to capture.</w:t>
       </w:r>
     </w:p>
     <w:p>
@@ -3895,7 +4355,15 @@
         <w:pStyle w:val="BodyText"/>
       </w:pPr>
       <w:r>
-        <w:t>Maybe a highest level deployment diagram is already contained in section 3.2. as technical context with your own infrastructure as ONE black box. In this section one can zoom into this black box using additional deployment diagrams:</w:t>
+        <w:t xml:space="preserve">Maybe a </w:t>
+      </w:r>
+      <w:proofErr w:type="gramStart"/>
+      <w:r>
+        <w:t>highest level</w:t>
+      </w:r>
+      <w:proofErr w:type="gramEnd"/>
+      <w:r>
+        <w:t xml:space="preserve"> deployment diagram is already contained in section 3.2. as technical context with your own infrastructure as ONE black box. In this section one can zoom into this black box using additional deployment diagrams:</w:t>
       </w:r>
     </w:p>
     <w:p>
@@ -3917,7 +4385,15 @@
         </w:numPr>
       </w:pPr>
       <w:r>
-        <w:t>When your (hardware) stakeholders prefer other kinds of diagrams rather than a deployment diagram, let them use any kind that is able to show nodes and channels of the infrastructure.</w:t>
+        <w:t xml:space="preserve">When your (hardware) stakeholders prefer other kinds of diagrams rather than a deployment diagram, let them use any kind that </w:t>
+      </w:r>
+      <w:proofErr w:type="gramStart"/>
+      <w:r>
+        <w:t>is able to</w:t>
+      </w:r>
+      <w:proofErr w:type="gramEnd"/>
+      <w:r>
+        <w:t xml:space="preserve"> show nodes and channels of the infrastructure.</w:t>
       </w:r>
     </w:p>
     <w:p>
@@ -3927,7 +4403,7 @@
       <w:r>
         <w:t xml:space="preserve">See </w:t>
       </w:r>
-      <w:hyperlink r:id="rId22">
+      <w:hyperlink r:id="rId21">
         <w:r>
           <w:rPr>
             <w:rStyle w:val="Hyperlink"/>
@@ -3964,7 +4440,15 @@
         </w:numPr>
       </w:pPr>
       <w:r>
-        <w:t>distribution of a system to multiple locations, environments, computers, processors, .., as well as physical connections between them</w:t>
+        <w:t xml:space="preserve">distribution of a system to multiple locations, environments, computers, </w:t>
+      </w:r>
+      <w:proofErr w:type="gramStart"/>
+      <w:r>
+        <w:t>processors, ..</w:t>
+      </w:r>
+      <w:proofErr w:type="gramEnd"/>
+      <w:r>
+        <w:t>, as well as physical connections between them</w:t>
       </w:r>
     </w:p>
     <w:p>
@@ -4276,8 +4760,13 @@
           <w:numId w:val="15"/>
         </w:numPr>
       </w:pPr>
-      <w:r>
-        <w:t>implementation rules</w:t>
+      <w:proofErr w:type="gramStart"/>
+      <w:r>
+        <w:t>implementation</w:t>
+      </w:r>
+      <w:proofErr w:type="gramEnd"/>
+      <w:r>
+        <w:t xml:space="preserve"> rules</w:t>
       </w:r>
     </w:p>
     <w:p>
@@ -4306,7 +4795,23 @@
         <w:t>conceptual integrity</w:t>
       </w:r>
       <w:r>
-        <w:t xml:space="preserve"> (consistency, homogeneity) of the architecture. Thus, they are an important contribution to achieve inner qualities of your system.</w:t>
+        <w:t xml:space="preserve"> (consistency, homogeneity) of </w:t>
+      </w:r>
+      <w:proofErr w:type="gramStart"/>
+      <w:r>
+        <w:t>the architecture</w:t>
+      </w:r>
+      <w:proofErr w:type="gramEnd"/>
+      <w:r>
+        <w:t xml:space="preserve">. Thus, they are an important contribution to </w:t>
+      </w:r>
+      <w:proofErr w:type="gramStart"/>
+      <w:r>
+        <w:t>achieve</w:t>
+      </w:r>
+      <w:proofErr w:type="gramEnd"/>
+      <w:r>
+        <w:t xml:space="preserve"> inner qualities of your system.</w:t>
       </w:r>
     </w:p>
     <w:p>
@@ -4321,6 +4826,7 @@
       <w:pPr>
         <w:pStyle w:val="BodyText"/>
       </w:pPr>
+      <w:proofErr w:type="gramStart"/>
       <w:r>
         <w:rPr>
           <w:b/>
@@ -4328,6 +4834,7 @@
         </w:rPr>
         <w:t>Form</w:t>
       </w:r>
+      <w:proofErr w:type="gramEnd"/>
     </w:p>
     <w:p>
       <w:pPr>
@@ -4510,7 +5017,7 @@
                     </pic:cNvPicPr>
                   </pic:nvPicPr>
                   <pic:blipFill>
-                    <a:blip r:embed="rId23"/>
+                    <a:blip r:embed="rId22"/>
                     <a:stretch>
                       <a:fillRect/>
                     </a:stretch>
@@ -4544,7 +5051,7 @@
       <w:r>
         <w:t xml:space="preserve">See </w:t>
       </w:r>
-      <w:hyperlink r:id="rId24">
+      <w:hyperlink r:id="rId23">
         <w:r>
           <w:rPr>
             <w:rStyle w:val="Hyperlink"/>
@@ -4669,7 +5176,15 @@
         <w:pStyle w:val="BodyText"/>
       </w:pPr>
       <w:r>
-        <w:t>Important, expensive, large scale or risky architecture decisions including rationales. With "decisions" we mean selecting one alternative based on given criteria.</w:t>
+        <w:t xml:space="preserve">Important, expensive, </w:t>
+      </w:r>
+      <w:proofErr w:type="gramStart"/>
+      <w:r>
+        <w:t>large scale</w:t>
+      </w:r>
+      <w:proofErr w:type="gramEnd"/>
+      <w:r>
+        <w:t xml:space="preserve"> or risky architecture decisions including rationales. With "decisions" we mean selecting one alternative based on given criteria.</w:t>
       </w:r>
     </w:p>
     <w:p>
@@ -4712,6 +5227,7 @@
       <w:pPr>
         <w:pStyle w:val="BodyText"/>
       </w:pPr>
+      <w:proofErr w:type="gramStart"/>
       <w:r>
         <w:rPr>
           <w:b/>
@@ -4719,6 +5235,7 @@
         </w:rPr>
         <w:t>Form</w:t>
       </w:r>
+      <w:proofErr w:type="gramEnd"/>
     </w:p>
     <w:p>
       <w:pPr>
@@ -4738,7 +5255,7 @@
       <w:r>
         <w:t>ADR (</w:t>
       </w:r>
-      <w:hyperlink r:id="rId25">
+      <w:hyperlink r:id="rId24">
         <w:r>
           <w:rPr>
             <w:rStyle w:val="Hyperlink"/>
@@ -4779,7 +5296,7 @@
       <w:r>
         <w:t xml:space="preserve">See </w:t>
       </w:r>
-      <w:hyperlink r:id="rId26">
+      <w:hyperlink r:id="rId25">
         <w:r>
           <w:rPr>
             <w:rStyle w:val="Hyperlink"/>
@@ -4845,7 +5362,15 @@
         <w:pStyle w:val="BodyText"/>
       </w:pPr>
       <w:r>
-        <w:t>Since quality requirements will have a lot of influence on architectural decisions you should know for every stakeholder what is really important to them, concrete and measurable.</w:t>
+        <w:t xml:space="preserve">Since quality requirements will have a lot of influence on architectural decisions you should know for every stakeholder what is </w:t>
+      </w:r>
+      <w:proofErr w:type="gramStart"/>
+      <w:r>
+        <w:t>really important</w:t>
+      </w:r>
+      <w:proofErr w:type="gramEnd"/>
+      <w:r>
+        <w:t xml:space="preserve"> to them, concrete and measurable.</w:t>
       </w:r>
     </w:p>
     <w:p>
@@ -4856,7 +5381,7 @@
         <w:lastRenderedPageBreak/>
         <w:t xml:space="preserve">See </w:t>
       </w:r>
-      <w:hyperlink r:id="rId27">
+      <w:hyperlink r:id="rId26">
         <w:r>
           <w:rPr>
             <w:rStyle w:val="Hyperlink"/>
@@ -4893,7 +5418,15 @@
         <w:pStyle w:val="BodyText"/>
       </w:pPr>
       <w:r>
-        <w:t>The quality tree (as defined in ATAM – Architecture Tradeoff Analysis Method) with quality/evaluation scenarios as leafs.</w:t>
+        <w:t xml:space="preserve">The quality tree (as defined in ATAM – Architecture Tradeoff Analysis Method) with quality/evaluation scenarios as </w:t>
+      </w:r>
+      <w:proofErr w:type="spellStart"/>
+      <w:r>
+        <w:t>leafs</w:t>
+      </w:r>
+      <w:proofErr w:type="spellEnd"/>
+      <w:r>
+        <w:t>.</w:t>
       </w:r>
     </w:p>
     <w:p>
@@ -4913,13 +5446,22 @@
         <w:pStyle w:val="BodyText"/>
       </w:pPr>
       <w:r>
-        <w:t>The tree structure with priorities provides an overview for a sometimes large number of quality requirements.</w:t>
-      </w:r>
-    </w:p>
-    <w:p>
-      <w:pPr>
-        <w:pStyle w:val="BodyText"/>
-      </w:pPr>
+        <w:t xml:space="preserve">The tree structure with priorities provides an overview for a </w:t>
+      </w:r>
+      <w:proofErr w:type="gramStart"/>
+      <w:r>
+        <w:t>sometimes large</w:t>
+      </w:r>
+      <w:proofErr w:type="gramEnd"/>
+      <w:r>
+        <w:t xml:space="preserve"> number of quality requirements.</w:t>
+      </w:r>
+    </w:p>
+    <w:p>
+      <w:pPr>
+        <w:pStyle w:val="BodyText"/>
+      </w:pPr>
+      <w:proofErr w:type="gramStart"/>
       <w:r>
         <w:rPr>
           <w:b/>
@@ -4927,6 +5469,7 @@
         </w:rPr>
         <w:t>Form</w:t>
       </w:r>
+      <w:proofErr w:type="gramEnd"/>
     </w:p>
     <w:p>
       <w:pPr>
@@ -4943,8 +5486,13 @@
           <w:numId w:val="19"/>
         </w:numPr>
       </w:pPr>
-      <w:r>
-        <w:t>tree-like refinement of the term "quality". Use "quality" or "usefulness" as a root</w:t>
+      <w:proofErr w:type="gramStart"/>
+      <w:r>
+        <w:t>tree</w:t>
+      </w:r>
+      <w:proofErr w:type="gramEnd"/>
+      <w:r>
+        <w:t>-like refinement of the term "quality". Use "quality" or "usefulness" as a root</w:t>
       </w:r>
     </w:p>
     <w:p>
@@ -4954,8 +5502,13 @@
           <w:numId w:val="19"/>
         </w:numPr>
       </w:pPr>
-      <w:r>
-        <w:t>a mind map with quality categories as main branches</w:t>
+      <w:proofErr w:type="gramStart"/>
+      <w:r>
+        <w:t>a mind</w:t>
+      </w:r>
+      <w:proofErr w:type="gramEnd"/>
+      <w:r>
+        <w:t xml:space="preserve"> map with quality categories as main branches</w:t>
       </w:r>
     </w:p>
     <w:p>
@@ -5049,7 +5602,15 @@
         <w:pStyle w:val="BodyText"/>
       </w:pPr>
       <w:r>
-        <w:t>Scenarios make quality requirements concrete and allow to more easily measure or decide whether they are fulfilled.</w:t>
+        <w:t xml:space="preserve">Scenarios make quality requirements concrete and </w:t>
+      </w:r>
+      <w:proofErr w:type="gramStart"/>
+      <w:r>
+        <w:t>allow</w:t>
+      </w:r>
+      <w:proofErr w:type="gramEnd"/>
+      <w:r>
+        <w:t xml:space="preserve"> to more easily measure or decide whether they are fulfilled.</w:t>
       </w:r>
     </w:p>
     <w:p>
@@ -5064,6 +5625,7 @@
       <w:pPr>
         <w:pStyle w:val="BodyText"/>
       </w:pPr>
+      <w:proofErr w:type="gramStart"/>
       <w:r>
         <w:rPr>
           <w:b/>
@@ -5071,6 +5633,7 @@
         </w:rPr>
         <w:t>Form</w:t>
       </w:r>
+      <w:proofErr w:type="gramEnd"/>
     </w:p>
     <w:p>
       <w:pPr>
@@ -5143,6 +5706,7 @@
       <w:pPr>
         <w:pStyle w:val="BodyText"/>
       </w:pPr>
+      <w:proofErr w:type="gramStart"/>
       <w:r>
         <w:rPr>
           <w:b/>
@@ -5150,6 +5714,7 @@
         </w:rPr>
         <w:t>Form</w:t>
       </w:r>
+      <w:proofErr w:type="gramEnd"/>
     </w:p>
     <w:p>
       <w:pPr>
@@ -5166,7 +5731,7 @@
       <w:r>
         <w:t xml:space="preserve">See </w:t>
       </w:r>
-      <w:hyperlink r:id="rId28">
+      <w:hyperlink r:id="rId27">
         <w:r>
           <w:rPr>
             <w:rStyle w:val="Hyperlink"/>
@@ -5328,12 +5893,39 @@
       <w:r>
         <w:t xml:space="preserve">. </w:t>
       </w:r>
+      <w:hyperlink r:id="rId28" w:history="1">
+        <w:r>
+          <w:rPr>
+            <w:rStyle w:val="Hyperlink"/>
+          </w:rPr>
+          <w:t>https://mjremijan.blogspot.com/2022/11/pragmatic-strategy-for-deconstructing.html</w:t>
+        </w:r>
+      </w:hyperlink>
+      <w:r>
+        <w:t xml:space="preserve"> </w:t>
+      </w:r>
+    </w:p>
+    <w:p>
+      <w:pPr>
+        <w:pStyle w:val="BodyText"/>
+        <w:ind w:left="720" w:hanging="720"/>
+      </w:pPr>
+      <w:r>
+        <w:rPr>
+          <w:i/>
+          <w:iCs/>
+        </w:rPr>
+        <w:t>ISO 25010</w:t>
+      </w:r>
+      <w:r>
+        <w:t xml:space="preserve">. (n.d.). </w:t>
+      </w:r>
       <w:hyperlink r:id="rId29" w:history="1">
         <w:r>
           <w:rPr>
             <w:rStyle w:val="Hyperlink"/>
           </w:rPr>
-          <w:t>https://mjremijan.blogspot.com/2022/11/pragmatic-strategy-for-deconstructing.html</w:t>
+          <w:t>https://iso25000.com/index.php/en/iso-25000-standards/iso-25010</w:t>
         </w:r>
       </w:hyperlink>
       <w:r>
@@ -5654,7 +6246,15 @@
               <w:pStyle w:val="Tablecellcontents"/>
             </w:pPr>
             <w:r>
-              <w:t>Gym facebook page</w:t>
+              <w:t xml:space="preserve">Gym </w:t>
+            </w:r>
+            <w:proofErr w:type="spellStart"/>
+            <w:r>
+              <w:t>facebook</w:t>
+            </w:r>
+            <w:proofErr w:type="spellEnd"/>
+            <w:r>
+              <w:t xml:space="preserve"> page</w:t>
             </w:r>
             <w:r>
               <w:t>.</w:t>
@@ -6410,8 +7010,13 @@
         </w:numPr>
       </w:pPr>
       <w:r>
-        <w:t>Ignore starts with #</w:t>
-      </w:r>
+        <w:t xml:space="preserve">Ignore starts </w:t>
+      </w:r>
+      <w:proofErr w:type="gramStart"/>
+      <w:r>
+        <w:t>with #</w:t>
+      </w:r>
+      <w:proofErr w:type="gramEnd"/>
     </w:p>
     <w:p>
       <w:pPr>
@@ -6495,8 +7100,13 @@
         </w:numPr>
       </w:pPr>
       <w:r>
-        <w:t>Gym name exists</w:t>
-      </w:r>
+        <w:t xml:space="preserve">Gym </w:t>
+      </w:r>
+      <w:proofErr w:type="gramStart"/>
+      <w:r>
+        <w:t>name exists</w:t>
+      </w:r>
+      <w:proofErr w:type="gramEnd"/>
     </w:p>
     <w:p>
       <w:pPr>
@@ -7607,7 +8217,7 @@
   <w:style w:type="paragraph" w:default="1" w:styleId="Normal">
     <w:name w:val="Normal"/>
     <w:qFormat/>
-    <w:rsid w:val="00263D87"/>
+    <w:rsid w:val="00913B08"/>
     <w:rPr>
       <w:sz w:val="22"/>
     </w:rPr>
@@ -8037,6 +8647,7 @@
   <w:style w:type="paragraph" w:customStyle="1" w:styleId="TableCaption">
     <w:name w:val="Table Caption"/>
     <w:basedOn w:val="Caption"/>
+    <w:next w:val="BodyText"/>
     <w:rsid w:val="005C5E7E"/>
     <w:pPr>
       <w:keepNext/>

</xml_diff>

<commit_message>
documentation. Started Table 3.1.1 – ANW Platform roles and expectations
</commit_message>
<xml_diff>
--- a/documentation/src/main/arc42/anw.docx
+++ b/documentation/src/main/arc42/anw.docx
@@ -531,7 +531,6 @@
               <w:pStyle w:val="Tablecellcontents"/>
             </w:pPr>
             <w:r>
-              <w:lastRenderedPageBreak/>
               <w:t>G7</w:t>
             </w:r>
           </w:p>
@@ -815,7 +814,6 @@
     </w:tbl>
     <w:p>
       <w:r>
-        <w:lastRenderedPageBreak/>
         <w:t>Each feature is associated with an underlying business goal and the high-level requirements needed to fulfil that business goal.</w:t>
       </w:r>
       <w:r>
@@ -1638,7 +1636,6 @@
               <w:pStyle w:val="Tablecellcontents"/>
             </w:pPr>
             <w:r>
-              <w:lastRenderedPageBreak/>
               <w:t>Q</w:t>
             </w:r>
             <w:r>
@@ -1777,156 +1774,36 @@
     </w:p>
     <w:p>
       <w:pPr>
-        <w:pStyle w:val="FirstParagraph"/>
-      </w:pPr>
-      <w:r>
-        <w:rPr>
-          <w:bCs/>
-        </w:rPr>
-        <w:t>Contents</w:t>
-      </w:r>
-    </w:p>
-    <w:p>
-      <w:pPr>
-        <w:pStyle w:val="BodyText"/>
-      </w:pPr>
-      <w:r>
-        <w:t xml:space="preserve">Explicit overview of stakeholders of the system, i.e. all </w:t>
-      </w:r>
-      <w:proofErr w:type="gramStart"/>
-      <w:r>
-        <w:t>person</w:t>
-      </w:r>
-      <w:proofErr w:type="gramEnd"/>
-      <w:r>
-        <w:t>, roles or organizations that</w:t>
-      </w:r>
-    </w:p>
-    <w:p>
-      <w:pPr>
-        <w:numPr>
-          <w:ilvl w:val="0"/>
-          <w:numId w:val="3"/>
-        </w:numPr>
-      </w:pPr>
-      <w:r>
-        <w:t>should know the architecture</w:t>
-      </w:r>
-    </w:p>
-    <w:p>
-      <w:pPr>
-        <w:numPr>
-          <w:ilvl w:val="0"/>
-          <w:numId w:val="3"/>
-        </w:numPr>
-      </w:pPr>
-      <w:proofErr w:type="gramStart"/>
-      <w:r>
-        <w:t>have to</w:t>
-      </w:r>
-      <w:proofErr w:type="gramEnd"/>
-      <w:r>
-        <w:t xml:space="preserve"> be convinced of the architecture</w:t>
-      </w:r>
-    </w:p>
-    <w:p>
-      <w:pPr>
-        <w:numPr>
-          <w:ilvl w:val="0"/>
-          <w:numId w:val="3"/>
-        </w:numPr>
-      </w:pPr>
-      <w:proofErr w:type="gramStart"/>
-      <w:r>
-        <w:t>have to</w:t>
-      </w:r>
-      <w:proofErr w:type="gramEnd"/>
-      <w:r>
-        <w:t xml:space="preserve"> work with </w:t>
-      </w:r>
-      <w:proofErr w:type="gramStart"/>
-      <w:r>
-        <w:t>the architecture</w:t>
-      </w:r>
-      <w:proofErr w:type="gramEnd"/>
-      <w:r>
-        <w:t xml:space="preserve"> or with code</w:t>
-      </w:r>
-    </w:p>
-    <w:p>
-      <w:pPr>
-        <w:numPr>
-          <w:ilvl w:val="0"/>
-          <w:numId w:val="3"/>
-        </w:numPr>
-      </w:pPr>
-      <w:r>
-        <w:t>need the documentation of the architecture for their work</w:t>
-      </w:r>
-    </w:p>
-    <w:p>
-      <w:pPr>
-        <w:numPr>
-          <w:ilvl w:val="0"/>
-          <w:numId w:val="3"/>
-        </w:numPr>
-      </w:pPr>
-      <w:proofErr w:type="gramStart"/>
-      <w:r>
-        <w:t>have to</w:t>
-      </w:r>
-      <w:proofErr w:type="gramEnd"/>
-      <w:r>
-        <w:t xml:space="preserve"> come up with decisions about the system or its development</w:t>
-      </w:r>
-    </w:p>
-    <w:p>
-      <w:pPr>
-        <w:pStyle w:val="FirstParagraph"/>
-      </w:pPr>
-      <w:r>
-        <w:rPr>
-          <w:bCs/>
-        </w:rPr>
-        <w:t>Motivation</w:t>
-      </w:r>
-    </w:p>
-    <w:p>
-      <w:pPr>
-        <w:pStyle w:val="BodyText"/>
-      </w:pPr>
-      <w:r>
-        <w:t xml:space="preserve">You should know all parties involved in </w:t>
-      </w:r>
-      <w:proofErr w:type="gramStart"/>
-      <w:r>
-        <w:t>development</w:t>
-      </w:r>
-      <w:proofErr w:type="gramEnd"/>
-      <w:r>
-        <w:t xml:space="preserve"> of the system or affected by the system. Otherwise, you may get nasty surprises later in the development process. These stakeholders determine the extent and the level of detail of your work and its results.</w:t>
-      </w:r>
-    </w:p>
-    <w:p>
-      <w:pPr>
-        <w:pStyle w:val="BodyText"/>
-      </w:pPr>
-      <w:proofErr w:type="gramStart"/>
-      <w:r>
-        <w:rPr>
-          <w:b/>
-          <w:bCs/>
-        </w:rPr>
-        <w:t>Form</w:t>
-      </w:r>
-      <w:proofErr w:type="gramEnd"/>
-    </w:p>
-    <w:p>
-      <w:pPr>
-        <w:pStyle w:val="BodyText"/>
-      </w:pPr>
-      <w:r>
-        <w:t>Table with role names, person names, and their expectations with respect to the architecture and its documentation.</w:t>
+        <w:pStyle w:val="BodyText"/>
+      </w:pPr>
+      <w:r>
+        <w:t xml:space="preserve">There are many people involved with the ANW Platform. Each person has a particular role and expectation </w:t>
+      </w:r>
+      <w:r>
+        <w:t xml:space="preserve">with respect to the </w:t>
+      </w:r>
+      <w:r>
+        <w:t xml:space="preserve">ANW Platform </w:t>
+      </w:r>
+      <w:r>
+        <w:t>architecture and its documentation.</w:t>
+      </w:r>
+      <w:r>
+        <w:t xml:space="preserve"> People may have many roles. Table 3.1.1 describes the roles and expectations. Table 3.1.2 lists the stakeholders and their roles.</w:t>
+      </w:r>
+    </w:p>
+    <w:p>
+      <w:pPr>
+        <w:pStyle w:val="TableCaption"/>
+      </w:pPr>
+      <w:r>
+        <w:t xml:space="preserve"> </w:t>
+      </w:r>
+      <w:r>
+        <w:t xml:space="preserve">Table 3.1.1 – ANW Platform </w:t>
+      </w:r>
+      <w:r>
+        <w:t>roles and expectations</w:t>
       </w:r>
     </w:p>
     <w:tbl>
@@ -1936,9 +1813,8 @@
         <w:tblLook w:val="0020" w:firstRow="1" w:lastRow="0" w:firstColumn="0" w:lastColumn="0" w:noHBand="0" w:noVBand="0"/>
       </w:tblPr>
       <w:tblGrid>
-        <w:gridCol w:w="2834"/>
-        <w:gridCol w:w="2953"/>
-        <w:gridCol w:w="3789"/>
+        <w:gridCol w:w="1137"/>
+        <w:gridCol w:w="8439"/>
       </w:tblGrid>
       <w:tr>
         <w:trPr>
@@ -1947,33 +1823,20 @@
         </w:trPr>
         <w:tc>
           <w:tcPr>
-            <w:tcW w:w="0" w:type="auto"/>
+            <w:tcW w:w="558" w:type="pct"/>
           </w:tcPr>
           <w:p>
             <w:pPr>
               <w:pStyle w:val="Compact"/>
             </w:pPr>
             <w:r>
-              <w:t>Role/Name</w:t>
-            </w:r>
-          </w:p>
-        </w:tc>
-        <w:tc>
-          <w:tcPr>
-            <w:tcW w:w="0" w:type="auto"/>
-          </w:tcPr>
-          <w:p>
-            <w:pPr>
-              <w:pStyle w:val="Compact"/>
-            </w:pPr>
-            <w:r>
-              <w:t>Contact</w:t>
-            </w:r>
-          </w:p>
-        </w:tc>
-        <w:tc>
-          <w:tcPr>
-            <w:tcW w:w="0" w:type="auto"/>
+              <w:t>Role</w:t>
+            </w:r>
+          </w:p>
+        </w:tc>
+        <w:tc>
+          <w:tcPr>
+            <w:tcW w:w="4442" w:type="pct"/>
           </w:tcPr>
           <w:p>
             <w:pPr>
@@ -1988,40 +1851,28 @@
       <w:tr>
         <w:tc>
           <w:tcPr>
-            <w:tcW w:w="0" w:type="auto"/>
-          </w:tcPr>
-          <w:p>
-            <w:pPr>
-              <w:pStyle w:val="Tablecellcontents"/>
-            </w:pPr>
-            <w:r>
-              <w:t>&lt;Role-1&gt;</w:t>
-            </w:r>
-          </w:p>
-        </w:tc>
-        <w:tc>
-          <w:tcPr>
-            <w:tcW w:w="0" w:type="auto"/>
-          </w:tcPr>
-          <w:p>
-            <w:pPr>
-              <w:pStyle w:val="Tablecellcontents"/>
-            </w:pPr>
-            <w:r>
-              <w:t>&lt;Contact-1&gt;</w:t>
-            </w:r>
-          </w:p>
-        </w:tc>
-        <w:tc>
-          <w:tcPr>
-            <w:tcW w:w="0" w:type="auto"/>
-          </w:tcPr>
-          <w:p>
-            <w:pPr>
-              <w:pStyle w:val="Tablecellcontents"/>
-            </w:pPr>
-            <w:r>
-              <w:t>&lt;Expectation-1&gt;</w:t>
+            <w:tcW w:w="558" w:type="pct"/>
+          </w:tcPr>
+          <w:p>
+            <w:pPr>
+              <w:pStyle w:val="Tablecellcontents"/>
+            </w:pPr>
+            <w:r>
+              <w:t>Owner</w:t>
+            </w:r>
+          </w:p>
+        </w:tc>
+        <w:tc>
+          <w:tcPr>
+            <w:tcW w:w="4442" w:type="pct"/>
+          </w:tcPr>
+          <w:p>
+            <w:pPr>
+              <w:pStyle w:val="Tablecellcontents"/>
+              <w:jc w:val="both"/>
+            </w:pPr>
+            <w:r>
+              <w:t xml:space="preserve">The owner is expected to provide the ANW Platform team decisions about underlying business goals; platform features and functional (business) requirements; and platform architecture and non-functional (quality) requirements. </w:t>
             </w:r>
           </w:p>
         </w:tc>
@@ -2029,40 +1880,327 @@
       <w:tr>
         <w:tc>
           <w:tcPr>
-            <w:tcW w:w="0" w:type="auto"/>
-          </w:tcPr>
-          <w:p>
-            <w:pPr>
-              <w:pStyle w:val="Tablecellcontents"/>
-            </w:pPr>
-            <w:r>
-              <w:t>&lt;Role-2&gt;</w:t>
-            </w:r>
-          </w:p>
-        </w:tc>
-        <w:tc>
-          <w:tcPr>
-            <w:tcW w:w="0" w:type="auto"/>
-          </w:tcPr>
-          <w:p>
-            <w:pPr>
-              <w:pStyle w:val="Tablecellcontents"/>
-            </w:pPr>
-            <w:r>
-              <w:t>&lt;Contact-2&gt;</w:t>
-            </w:r>
-          </w:p>
-        </w:tc>
-        <w:tc>
-          <w:tcPr>
-            <w:tcW w:w="0" w:type="auto"/>
-          </w:tcPr>
-          <w:p>
-            <w:pPr>
-              <w:pStyle w:val="Tablecellcontents"/>
-            </w:pPr>
-            <w:r>
-              <w:t>&lt;Expectation-2&gt;</w:t>
+            <w:tcW w:w="558" w:type="pct"/>
+          </w:tcPr>
+          <w:p>
+            <w:pPr>
+              <w:pStyle w:val="Tablecellcontents"/>
+            </w:pPr>
+            <w:r>
+              <w:t>Analyst</w:t>
+            </w:r>
+          </w:p>
+        </w:tc>
+        <w:tc>
+          <w:tcPr>
+            <w:tcW w:w="4442" w:type="pct"/>
+          </w:tcPr>
+          <w:p>
+            <w:pPr>
+              <w:pStyle w:val="Tablecellcontents"/>
+            </w:pPr>
+            <w:r>
+              <w:t>The analyst is expected to provide the ANW Platform team</w:t>
+            </w:r>
+          </w:p>
+        </w:tc>
+      </w:tr>
+      <w:tr>
+        <w:tc>
+          <w:tcPr>
+            <w:tcW w:w="558" w:type="pct"/>
+          </w:tcPr>
+          <w:p>
+            <w:pPr>
+              <w:pStyle w:val="Tablecellcontents"/>
+            </w:pPr>
+            <w:r>
+              <w:t>Architect</w:t>
+            </w:r>
+          </w:p>
+        </w:tc>
+        <w:tc>
+          <w:tcPr>
+            <w:tcW w:w="4442" w:type="pct"/>
+          </w:tcPr>
+          <w:p>
+            <w:pPr>
+              <w:pStyle w:val="Tablecellcontents"/>
+            </w:pPr>
+            <w:r>
+              <w:t xml:space="preserve">The </w:t>
+            </w:r>
+            <w:r>
+              <w:t>architect</w:t>
+            </w:r>
+            <w:r>
+              <w:t xml:space="preserve"> is expected to provide the ANW Platform team</w:t>
+            </w:r>
+          </w:p>
+        </w:tc>
+      </w:tr>
+      <w:tr>
+        <w:tc>
+          <w:tcPr>
+            <w:tcW w:w="558" w:type="pct"/>
+          </w:tcPr>
+          <w:p>
+            <w:pPr>
+              <w:pStyle w:val="Tablecellcontents"/>
+            </w:pPr>
+            <w:r>
+              <w:t>Developer</w:t>
+            </w:r>
+          </w:p>
+        </w:tc>
+        <w:tc>
+          <w:tcPr>
+            <w:tcW w:w="4442" w:type="pct"/>
+          </w:tcPr>
+          <w:p>
+            <w:pPr>
+              <w:pStyle w:val="Tablecellcontents"/>
+            </w:pPr>
+            <w:r>
+              <w:t xml:space="preserve">The </w:t>
+            </w:r>
+            <w:r>
+              <w:t>developer</w:t>
+            </w:r>
+            <w:r>
+              <w:t xml:space="preserve"> is expected to provide the ANW Platform team</w:t>
+            </w:r>
+          </w:p>
+        </w:tc>
+      </w:tr>
+      <w:tr>
+        <w:tc>
+          <w:tcPr>
+            <w:tcW w:w="558" w:type="pct"/>
+          </w:tcPr>
+          <w:p>
+            <w:pPr>
+              <w:pStyle w:val="Tablecellcontents"/>
+            </w:pPr>
+            <w:r>
+              <w:t>Tester</w:t>
+            </w:r>
+          </w:p>
+        </w:tc>
+        <w:tc>
+          <w:tcPr>
+            <w:tcW w:w="4442" w:type="pct"/>
+          </w:tcPr>
+          <w:p>
+            <w:pPr>
+              <w:pStyle w:val="Tablecellcontents"/>
+            </w:pPr>
+            <w:r>
+              <w:t xml:space="preserve">The </w:t>
+            </w:r>
+            <w:r>
+              <w:t>tester</w:t>
+            </w:r>
+            <w:r>
+              <w:t xml:space="preserve"> is expected to provide the ANW Platform team</w:t>
+            </w:r>
+          </w:p>
+        </w:tc>
+      </w:tr>
+      <w:tr>
+        <w:tc>
+          <w:tcPr>
+            <w:tcW w:w="558" w:type="pct"/>
+          </w:tcPr>
+          <w:p>
+            <w:pPr>
+              <w:pStyle w:val="Tablecellcontents"/>
+            </w:pPr>
+            <w:r>
+              <w:t>User</w:t>
+            </w:r>
+          </w:p>
+        </w:tc>
+        <w:tc>
+          <w:tcPr>
+            <w:tcW w:w="4442" w:type="pct"/>
+          </w:tcPr>
+          <w:p>
+            <w:pPr>
+              <w:pStyle w:val="Tablecellcontents"/>
+            </w:pPr>
+            <w:r>
+              <w:t xml:space="preserve">The </w:t>
+            </w:r>
+            <w:r>
+              <w:t>user</w:t>
+            </w:r>
+            <w:r>
+              <w:t xml:space="preserve"> is expected to provide the ANW Platform team</w:t>
+            </w:r>
+          </w:p>
+        </w:tc>
+      </w:tr>
+    </w:tbl>
+    <w:p>
+      <w:pPr>
+        <w:pStyle w:val="TableCaption"/>
+      </w:pPr>
+    </w:p>
+    <w:p>
+      <w:pPr>
+        <w:pStyle w:val="TableCaption"/>
+      </w:pPr>
+      <w:r>
+        <w:t>Table 3.1</w:t>
+      </w:r>
+      <w:r>
+        <w:t>.2</w:t>
+      </w:r>
+      <w:r>
+        <w:t xml:space="preserve"> – ANW Platform stakeholders</w:t>
+      </w:r>
+    </w:p>
+    <w:tbl>
+      <w:tblPr>
+        <w:tblStyle w:val="Table"/>
+        <w:tblW w:w="5000" w:type="pct"/>
+        <w:tblLook w:val="0020" w:firstRow="1" w:lastRow="0" w:firstColumn="0" w:lastColumn="0" w:noHBand="0" w:noVBand="0"/>
+      </w:tblPr>
+      <w:tblGrid>
+        <w:gridCol w:w="1908"/>
+        <w:gridCol w:w="2430"/>
+        <w:gridCol w:w="5238"/>
+      </w:tblGrid>
+      <w:tr>
+        <w:trPr>
+          <w:cnfStyle w:val="100000000000" w:firstRow="1" w:lastRow="0" w:firstColumn="0" w:lastColumn="0" w:oddVBand="0" w:evenVBand="0" w:oddHBand="0" w:evenHBand="0" w:firstRowFirstColumn="0" w:firstRowLastColumn="0" w:lastRowFirstColumn="0" w:lastRowLastColumn="0"/>
+          <w:tblHeader/>
+        </w:trPr>
+        <w:tc>
+          <w:tcPr>
+            <w:tcW w:w="996" w:type="pct"/>
+          </w:tcPr>
+          <w:p>
+            <w:pPr>
+              <w:pStyle w:val="Compact"/>
+            </w:pPr>
+            <w:r>
+              <w:t>Role</w:t>
+            </w:r>
+          </w:p>
+        </w:tc>
+        <w:tc>
+          <w:tcPr>
+            <w:tcW w:w="1269" w:type="pct"/>
+          </w:tcPr>
+          <w:p>
+            <w:pPr>
+              <w:pStyle w:val="Compact"/>
+            </w:pPr>
+            <w:r>
+              <w:t>Contact</w:t>
+            </w:r>
+          </w:p>
+        </w:tc>
+        <w:tc>
+          <w:tcPr>
+            <w:tcW w:w="2735" w:type="pct"/>
+          </w:tcPr>
+          <w:p>
+            <w:pPr>
+              <w:pStyle w:val="Compact"/>
+            </w:pPr>
+            <w:r>
+              <w:t>Expectations</w:t>
+            </w:r>
+          </w:p>
+        </w:tc>
+      </w:tr>
+      <w:tr>
+        <w:tc>
+          <w:tcPr>
+            <w:tcW w:w="996" w:type="pct"/>
+          </w:tcPr>
+          <w:p>
+            <w:pPr>
+              <w:pStyle w:val="Tablecellcontents"/>
+            </w:pPr>
+            <w:r>
+              <w:t xml:space="preserve">Owner, </w:t>
+            </w:r>
+            <w:r>
+              <w:t>A</w:t>
+            </w:r>
+            <w:r>
+              <w:t xml:space="preserve">rchitect, </w:t>
+            </w:r>
+            <w:r>
+              <w:t>D</w:t>
+            </w:r>
+            <w:r>
+              <w:t xml:space="preserve">eveloper, </w:t>
+            </w:r>
+            <w:r>
+              <w:t>Tester, U</w:t>
+            </w:r>
+            <w:r>
+              <w:t>ser</w:t>
+            </w:r>
+          </w:p>
+        </w:tc>
+        <w:tc>
+          <w:tcPr>
+            <w:tcW w:w="1269" w:type="pct"/>
+          </w:tcPr>
+          <w:p>
+            <w:pPr>
+              <w:pStyle w:val="Tablecellcontents"/>
+            </w:pPr>
+            <w:r>
+              <w:t>Michael Remijan</w:t>
+            </w:r>
+          </w:p>
+          <w:p>
+            <w:pPr>
+              <w:pStyle w:val="Tablecellcontents"/>
+            </w:pPr>
+            <w:hyperlink r:id="rId11" w:history="1">
+              <w:r>
+                <w:rPr>
+                  <w:rStyle w:val="Hyperlink"/>
+                </w:rPr>
+                <w:t>mjremijan@yahoo.com</w:t>
+              </w:r>
+            </w:hyperlink>
+          </w:p>
+          <w:p>
+            <w:pPr>
+              <w:pStyle w:val="Tablecellcontents"/>
+            </w:pPr>
+            <w:r>
+              <w:t>314-288-4662</w:t>
+            </w:r>
+          </w:p>
+          <w:p>
+            <w:pPr>
+              <w:pStyle w:val="Tablecellcontents"/>
+            </w:pPr>
+            <w:r>
+              <w:t>@mjremijan</w:t>
+            </w:r>
+          </w:p>
+        </w:tc>
+        <w:tc>
+          <w:tcPr>
+            <w:tcW w:w="2735" w:type="pct"/>
+          </w:tcPr>
+          <w:p>
+            <w:pPr>
+              <w:pStyle w:val="Tablecellcontents"/>
+            </w:pPr>
+            <w:r>
+              <w:t>Owner, architect, developer, user</w:t>
             </w:r>
           </w:p>
         </w:tc>
@@ -2076,7 +2214,6 @@
       <w:bookmarkEnd w:id="0"/>
       <w:bookmarkEnd w:id="3"/>
       <w:r>
-        <w:lastRenderedPageBreak/>
         <w:t>Architecture Constraints</w:t>
       </w:r>
     </w:p>
@@ -2156,7 +2293,7 @@
       <w:r>
         <w:t xml:space="preserve">See </w:t>
       </w:r>
-      <w:hyperlink r:id="rId11">
+      <w:hyperlink r:id="rId12">
         <w:r>
           <w:rPr>
             <w:rStyle w:val="Hyperlink"/>
@@ -2276,7 +2413,7 @@
       <w:r>
         <w:t xml:space="preserve">See </w:t>
       </w:r>
-      <w:hyperlink r:id="rId12">
+      <w:hyperlink r:id="rId13">
         <w:r>
           <w:rPr>
             <w:rStyle w:val="Hyperlink"/>
@@ -2313,7 +2450,6 @@
         <w:pStyle w:val="BodyText"/>
       </w:pPr>
       <w:r>
-        <w:lastRenderedPageBreak/>
         <w:t xml:space="preserve">Specification of </w:t>
       </w:r>
       <w:r>
@@ -2335,7 +2471,7 @@
           <w:bCs/>
         </w:rPr>
       </w:pPr>
-      <w:hyperlink r:id="rId13" w:anchor="SystemContextDiagram" w:history="1">
+      <w:hyperlink r:id="rId14" w:anchor="SystemContextDiagram" w:history="1">
         <w:r>
           <w:rPr>
             <w:rStyle w:val="Hyperlink"/>
@@ -2605,7 +2741,6 @@
       </w:pPr>
       <w:proofErr w:type="gramStart"/>
       <w:r>
-        <w:lastRenderedPageBreak/>
         <w:t>technology decisions</w:t>
       </w:r>
       <w:proofErr w:type="gramEnd"/>
@@ -2699,7 +2834,7 @@
       <w:r>
         <w:t xml:space="preserve">See </w:t>
       </w:r>
-      <w:hyperlink r:id="rId14">
+      <w:hyperlink r:id="rId15">
         <w:r>
           <w:rPr>
             <w:rStyle w:val="Hyperlink"/>
@@ -2816,7 +2951,6 @@
         <w:rPr>
           <w:noProof/>
         </w:rPr>
-        <w:lastRenderedPageBreak/>
         <w:drawing>
           <wp:inline distT="0" distB="0" distL="0" distR="0" wp14:anchorId="0078CA3E" wp14:editId="34F3597B">
             <wp:extent cx="5334000" cy="6083460"/>
@@ -2833,7 +2967,7 @@
                     </pic:cNvPicPr>
                   </pic:nvPicPr>
                   <pic:blipFill>
-                    <a:blip r:embed="rId15"/>
+                    <a:blip r:embed="rId16"/>
                     <a:stretch>
                       <a:fillRect/>
                     </a:stretch>
@@ -2885,7 +3019,7 @@
       <w:r>
         <w:t xml:space="preserve">  </w:t>
       </w:r>
-      <w:hyperlink r:id="rId16" w:anchor="ContainerDiagram" w:history="1">
+      <w:hyperlink r:id="rId17" w:anchor="ContainerDiagram" w:history="1">
         <w:r>
           <w:rPr>
             <w:rStyle w:val="Hyperlink"/>
@@ -2924,7 +3058,7 @@
       <w:r>
         <w:t xml:space="preserve">  </w:t>
       </w:r>
-      <w:hyperlink r:id="rId17" w:anchor="ComponentDiagram" w:history="1">
+      <w:hyperlink r:id="rId18" w:anchor="ComponentDiagram" w:history="1">
         <w:r>
           <w:rPr>
             <w:rStyle w:val="Hyperlink"/>
@@ -2952,7 +3086,7 @@
       <w:r>
         <w:t xml:space="preserve">  </w:t>
       </w:r>
-      <w:hyperlink r:id="rId18" w:anchor="ComponentDiagram" w:history="1">
+      <w:hyperlink r:id="rId19" w:anchor="ComponentDiagram" w:history="1">
         <w:r>
           <w:rPr>
             <w:rStyle w:val="Hyperlink"/>
@@ -2970,7 +3104,7 @@
       <w:r>
         <w:t xml:space="preserve">See </w:t>
       </w:r>
-      <w:hyperlink r:id="rId19">
+      <w:hyperlink r:id="rId20">
         <w:r>
           <w:rPr>
             <w:rStyle w:val="Hyperlink"/>
@@ -2988,7 +3122,6 @@
       </w:pPr>
       <w:bookmarkStart w:id="10" w:name="X41345e66ef9589189b1b82c848da3bc750477a8"/>
       <w:r>
-        <w:lastRenderedPageBreak/>
         <w:t>Whitebox Overall System</w:t>
       </w:r>
     </w:p>
@@ -3373,7 +3506,6 @@
         </w:numPr>
       </w:pPr>
       <w:r>
-        <w:lastRenderedPageBreak/>
         <w:t>Purpose/Responsibility</w:t>
       </w:r>
     </w:p>
@@ -3685,7 +3817,6 @@
       <w:bookmarkStart w:id="18" w:name="X157c30c642924f6f0de6e2b5c30111030b64385"/>
       <w:bookmarkEnd w:id="17"/>
       <w:r>
-        <w:lastRenderedPageBreak/>
         <w:t xml:space="preserve">White Box </w:t>
       </w:r>
       <w:r>
@@ -4005,7 +4136,6 @@
         <w:pStyle w:val="BodyText"/>
       </w:pPr>
       <w:r>
-        <w:lastRenderedPageBreak/>
         <w:t xml:space="preserve">You should understand how (instances of) building blocks of your system perform their job and communicate at runtime. You will mainly capture scenarios in your documentation to communicate your architecture to stakeholders that are less willing or able to read and understand </w:t>
       </w:r>
       <w:proofErr w:type="gramStart"/>
@@ -4112,7 +4242,7 @@
       <w:r>
         <w:t xml:space="preserve">See </w:t>
       </w:r>
-      <w:hyperlink r:id="rId20">
+      <w:hyperlink r:id="rId21">
         <w:r>
           <w:rPr>
             <w:rStyle w:val="Hyperlink"/>
@@ -4258,7 +4388,6 @@
         <w:pStyle w:val="BodyText"/>
       </w:pPr>
       <w:r>
-        <w:lastRenderedPageBreak/>
         <w:t>Especially document a deployment view if your software is executed as distributed system with more than one computer, processor, server or container or when you design and construct your own hardware processors and chips.</w:t>
       </w:r>
     </w:p>
@@ -4403,7 +4532,7 @@
       <w:r>
         <w:t xml:space="preserve">See </w:t>
       </w:r>
-      <w:hyperlink r:id="rId21">
+      <w:hyperlink r:id="rId22">
         <w:r>
           <w:rPr>
             <w:rStyle w:val="Hyperlink"/>
@@ -4573,7 +4702,6 @@
       <w:bookmarkStart w:id="31" w:name="Xc544c1728da12824567c3556f0d422a563a3890"/>
       <w:bookmarkEnd w:id="30"/>
       <w:r>
-        <w:lastRenderedPageBreak/>
         <w:t>Infrastructure Level 2</w:t>
       </w:r>
     </w:p>
@@ -4885,7 +5013,6 @@
         </w:numPr>
       </w:pPr>
       <w:r>
-        <w:lastRenderedPageBreak/>
         <w:t>reference to typical usage of standard frameworks (e.g. using Hibernate for object/relational mapping)</w:t>
       </w:r>
     </w:p>
@@ -5017,7 +5144,7 @@
                     </pic:cNvPicPr>
                   </pic:nvPicPr>
                   <pic:blipFill>
-                    <a:blip r:embed="rId22"/>
+                    <a:blip r:embed="rId23"/>
                     <a:stretch>
                       <a:fillRect/>
                     </a:stretch>
@@ -5051,7 +5178,7 @@
       <w:r>
         <w:t xml:space="preserve">See </w:t>
       </w:r>
-      <w:hyperlink r:id="rId23">
+      <w:hyperlink r:id="rId24">
         <w:r>
           <w:rPr>
             <w:rStyle w:val="Hyperlink"/>
@@ -5119,7 +5246,6 @@
         <w:pStyle w:val="BodyText"/>
       </w:pPr>
       <w:r>
-        <w:lastRenderedPageBreak/>
         <w:t>…</w:t>
       </w:r>
     </w:p>
@@ -5255,7 +5381,7 @@
       <w:r>
         <w:t>ADR (</w:t>
       </w:r>
-      <w:hyperlink r:id="rId24">
+      <w:hyperlink r:id="rId25">
         <w:r>
           <w:rPr>
             <w:rStyle w:val="Hyperlink"/>
@@ -5296,7 +5422,7 @@
       <w:r>
         <w:t xml:space="preserve">See </w:t>
       </w:r>
-      <w:hyperlink r:id="rId25">
+      <w:hyperlink r:id="rId26">
         <w:r>
           <w:rPr>
             <w:rStyle w:val="Hyperlink"/>
@@ -5378,10 +5504,9 @@
         <w:pStyle w:val="BodyText"/>
       </w:pPr>
       <w:r>
-        <w:lastRenderedPageBreak/>
         <w:t xml:space="preserve">See </w:t>
       </w:r>
-      <w:hyperlink r:id="rId26">
+      <w:hyperlink r:id="rId27">
         <w:r>
           <w:rPr>
             <w:rStyle w:val="Hyperlink"/>
@@ -5651,7 +5776,6 @@
       <w:bookmarkEnd w:id="40"/>
       <w:bookmarkEnd w:id="42"/>
       <w:r>
-        <w:lastRenderedPageBreak/>
         <w:t>Risks and Technical Debts</w:t>
       </w:r>
     </w:p>
@@ -5731,7 +5855,7 @@
       <w:r>
         <w:t xml:space="preserve">See </w:t>
       </w:r>
-      <w:hyperlink r:id="rId27">
+      <w:hyperlink r:id="rId28">
         <w:r>
           <w:rPr>
             <w:rStyle w:val="Hyperlink"/>
@@ -5893,7 +6017,7 @@
       <w:r>
         <w:t xml:space="preserve">. </w:t>
       </w:r>
-      <w:hyperlink r:id="rId28" w:history="1">
+      <w:hyperlink r:id="rId29" w:history="1">
         <w:r>
           <w:rPr>
             <w:rStyle w:val="Hyperlink"/>
@@ -5920,7 +6044,7 @@
       <w:r>
         <w:t xml:space="preserve">. (n.d.). </w:t>
       </w:r>
-      <w:hyperlink r:id="rId29" w:history="1">
+      <w:hyperlink r:id="rId30" w:history="1">
         <w:r>
           <w:rPr>
             <w:rStyle w:val="Hyperlink"/>
@@ -5947,7 +6071,6 @@
         <w:pStyle w:val="Heading1"/>
       </w:pPr>
       <w:r>
-        <w:lastRenderedPageBreak/>
         <w:t>Gym Subsystem Notes</w:t>
       </w:r>
     </w:p>
@@ -7051,7 +7174,6 @@
         </w:numPr>
       </w:pPr>
       <w:r>
-        <w:lastRenderedPageBreak/>
         <w:t>Required missing?</w:t>
       </w:r>
     </w:p>
@@ -7244,7 +7366,7 @@
                     <pic:cNvPicPr/>
                   </pic:nvPicPr>
                   <pic:blipFill>
-                    <a:blip r:embed="rId30"/>
+                    <a:blip r:embed="rId31"/>
                     <a:stretch>
                       <a:fillRect/>
                     </a:stretch>
@@ -8217,7 +8339,7 @@
   <w:style w:type="paragraph" w:default="1" w:styleId="Normal">
     <w:name w:val="Normal"/>
     <w:qFormat/>
-    <w:rsid w:val="00913B08"/>
+    <w:rsid w:val="00F03A15"/>
     <w:rPr>
       <w:sz w:val="22"/>
     </w:rPr>
@@ -9265,7 +9387,10 @@
     <w:name w:val="Table cell contents"/>
     <w:basedOn w:val="Normal"/>
     <w:qFormat/>
-    <w:rsid w:val="00167376"/>
+    <w:rsid w:val="004B64E2"/>
+    <w:pPr>
+      <w:spacing w:after="120"/>
+    </w:pPr>
     <w:rPr>
       <w:i/>
       <w:iCs/>

</xml_diff>

<commit_message>
Finished roles & expectations list. Finished stakeholder list
</commit_message>
<xml_diff>
--- a/documentation/src/main/arc42/anw.docx
+++ b/documentation/src/main/arc42/anw.docx
@@ -1533,7 +1533,13 @@
         <w:t xml:space="preserve">characteristics </w:t>
       </w:r>
       <w:r>
-        <w:t>whose fulfillment is of highest importance to the major stakeholders.</w:t>
+        <w:t xml:space="preserve">whose fulfillment is of highest importance to the </w:t>
+      </w:r>
+      <w:r>
+        <w:t>key</w:t>
+      </w:r>
+      <w:r>
+        <w:t xml:space="preserve"> stakeholders.</w:t>
       </w:r>
       <w:r>
         <w:t xml:space="preserve"> The quality goal </w:t>
@@ -1553,11 +1559,9 @@
       <w:r>
         <w:t xml:space="preserve">on how the system and software </w:t>
       </w:r>
-      <w:proofErr w:type="gramStart"/>
-      <w:r>
-        <w:t>is</w:t>
-      </w:r>
-      <w:proofErr w:type="gramEnd"/>
+      <w:r>
+        <w:t>are</w:t>
+      </w:r>
       <w:r>
         <w:t xml:space="preserve"> developed.</w:t>
       </w:r>
@@ -1652,7 +1656,10 @@
               <w:pStyle w:val="Tablecellcontents"/>
             </w:pPr>
             <w:r>
-              <w:t>Ineration Capability: Operability</w:t>
+              <w:t xml:space="preserve">Interaction </w:t>
+            </w:r>
+            <w:r>
+              <w:t>Capability: Operability</w:t>
             </w:r>
           </w:p>
         </w:tc>
@@ -1872,7 +1879,25 @@
               <w:jc w:val="both"/>
             </w:pPr>
             <w:r>
-              <w:t xml:space="preserve">The owner is expected to provide the ANW Platform team decisions about underlying business goals; platform features and functional (business) requirements; and platform architecture and non-functional (quality) requirements. </w:t>
+              <w:t>The owner is expected to provide the ANW Platform team decisions about</w:t>
+            </w:r>
+            <w:r>
+              <w:t xml:space="preserve"> (a)</w:t>
+            </w:r>
+            <w:r>
+              <w:t xml:space="preserve"> underlying business goals</w:t>
+            </w:r>
+            <w:r>
+              <w:t>, (b)</w:t>
+            </w:r>
+            <w:r>
+              <w:t xml:space="preserve"> platform features and functional (business) requirements</w:t>
+            </w:r>
+            <w:r>
+              <w:t xml:space="preserve">, and (c) </w:t>
+            </w:r>
+            <w:r>
+              <w:t xml:space="preserve">platform architecture and non-functional (quality) requirements. </w:t>
             </w:r>
           </w:p>
         </w:tc>
@@ -1900,7 +1925,19 @@
               <w:pStyle w:val="Tablecellcontents"/>
             </w:pPr>
             <w:r>
-              <w:t>The analyst is expected to provide the ANW Platform team</w:t>
+              <w:t xml:space="preserve">The analyst is expected to provide the ANW Platform </w:t>
+            </w:r>
+            <w:r>
+              <w:t xml:space="preserve">team with fully documented functional (business) requirements of the </w:t>
+            </w:r>
+            <w:r>
+              <w:t>p</w:t>
+            </w:r>
+            <w:r>
+              <w:t>latform features in fulfillment of the underlying business goals. The analyst owns the “what” of the platform’s operation</w:t>
+            </w:r>
+            <w:r>
+              <w:t xml:space="preserve"> and maintains it in the documentation.</w:t>
             </w:r>
           </w:p>
         </w:tc>
@@ -1936,6 +1973,27 @@
             <w:r>
               <w:t xml:space="preserve"> is expected to provide the ANW Platform team</w:t>
             </w:r>
+            <w:r>
+              <w:t xml:space="preserve"> with fully documented non-functional (quality) requirements of the </w:t>
+            </w:r>
+            <w:r>
+              <w:t>p</w:t>
+            </w:r>
+            <w:r>
+              <w:t xml:space="preserve">latform features in fulfillment of the underlying </w:t>
+            </w:r>
+            <w:r>
+              <w:t>quality</w:t>
+            </w:r>
+            <w:r>
+              <w:t xml:space="preserve"> goals. The architect owns the “how” of the platform’s operation</w:t>
+            </w:r>
+            <w:r>
+              <w:t xml:space="preserve"> </w:t>
+            </w:r>
+            <w:r>
+              <w:t>and maintains it in the documentation.</w:t>
+            </w:r>
           </w:p>
         </w:tc>
       </w:tr>
@@ -1970,6 +2028,27 @@
             <w:r>
               <w:t xml:space="preserve"> is expected to provide the ANW Platform team</w:t>
             </w:r>
+            <w:r>
+              <w:t xml:space="preserve"> </w:t>
+            </w:r>
+            <w:r>
+              <w:t xml:space="preserve">with an implementation of the platform </w:t>
+            </w:r>
+            <w:r>
+              <w:t xml:space="preserve">in fulfillment of </w:t>
+            </w:r>
+            <w:r>
+              <w:t xml:space="preserve">both the </w:t>
+            </w:r>
+            <w:r>
+              <w:t xml:space="preserve">functional </w:t>
+            </w:r>
+            <w:r>
+              <w:t>(business) and non-functional (quality) requirements specified by the analyst and architect respectively. The developer owns the “do” of the platform’s operation</w:t>
+            </w:r>
+            <w:r>
+              <w:t xml:space="preserve"> and references the documentation.</w:t>
+            </w:r>
           </w:p>
         </w:tc>
       </w:tr>
@@ -2004,6 +2083,18 @@
             <w:r>
               <w:t xml:space="preserve"> is expected to provide the ANW Platform team</w:t>
             </w:r>
+            <w:r>
+              <w:t xml:space="preserve"> with quality assurance of the platform </w:t>
+            </w:r>
+            <w:r>
+              <w:t>in fulfillment of both the functional (business) and non-functional (quality) requirements specified by the analyst and architect respectively.</w:t>
+            </w:r>
+            <w:r>
+              <w:t xml:space="preserve"> The tester owns the “validate” of the platform’s operation</w:t>
+            </w:r>
+            <w:r>
+              <w:t xml:space="preserve"> and references the documentation.</w:t>
+            </w:r>
           </w:p>
         </w:tc>
       </w:tr>
@@ -2037,6 +2128,12 @@
             </w:r>
             <w:r>
               <w:t xml:space="preserve"> is expected to provide the ANW Platform team</w:t>
+            </w:r>
+            <w:r>
+              <w:t xml:space="preserve"> with feedback on the platform. The user owns the “experience” of the platform’s operation</w:t>
+            </w:r>
+            <w:r>
+              <w:t xml:space="preserve"> with no direct use of the documentation.</w:t>
             </w:r>
           </w:p>
         </w:tc>
@@ -2064,13 +2161,13 @@
     <w:tbl>
       <w:tblPr>
         <w:tblStyle w:val="Table"/>
-        <w:tblW w:w="5000" w:type="pct"/>
+        <w:tblW w:w="4999" w:type="pct"/>
         <w:tblLook w:val="0020" w:firstRow="1" w:lastRow="0" w:firstColumn="0" w:lastColumn="0" w:noHBand="0" w:noVBand="0"/>
       </w:tblPr>
       <w:tblGrid>
-        <w:gridCol w:w="1908"/>
-        <w:gridCol w:w="2430"/>
-        <w:gridCol w:w="5238"/>
+        <w:gridCol w:w="2125"/>
+        <w:gridCol w:w="2392"/>
+        <w:gridCol w:w="5057"/>
       </w:tblGrid>
       <w:tr>
         <w:trPr>
@@ -2079,7 +2176,7 @@
         </w:trPr>
         <w:tc>
           <w:tcPr>
-            <w:tcW w:w="996" w:type="pct"/>
+            <w:tcW w:w="1110" w:type="pct"/>
           </w:tcPr>
           <w:p>
             <w:pPr>
@@ -2092,27 +2189,27 @@
         </w:tc>
         <w:tc>
           <w:tcPr>
-            <w:tcW w:w="1269" w:type="pct"/>
+            <w:tcW w:w="1249" w:type="pct"/>
           </w:tcPr>
           <w:p>
             <w:pPr>
               <w:pStyle w:val="Compact"/>
             </w:pPr>
             <w:r>
+              <w:t>Name</w:t>
+            </w:r>
+          </w:p>
+        </w:tc>
+        <w:tc>
+          <w:tcPr>
+            <w:tcW w:w="2640" w:type="pct"/>
+          </w:tcPr>
+          <w:p>
+            <w:pPr>
+              <w:pStyle w:val="Compact"/>
+            </w:pPr>
+            <w:r>
               <w:t>Contact</w:t>
-            </w:r>
-          </w:p>
-        </w:tc>
-        <w:tc>
-          <w:tcPr>
-            <w:tcW w:w="2735" w:type="pct"/>
-          </w:tcPr>
-          <w:p>
-            <w:pPr>
-              <w:pStyle w:val="Compact"/>
-            </w:pPr>
-            <w:r>
-              <w:t>Expectations</w:t>
             </w:r>
           </w:p>
         </w:tc>
@@ -2120,7 +2217,7 @@
       <w:tr>
         <w:tc>
           <w:tcPr>
-            <w:tcW w:w="996" w:type="pct"/>
+            <w:tcW w:w="1110" w:type="pct"/>
           </w:tcPr>
           <w:p>
             <w:pPr>
@@ -2130,6 +2227,9 @@
               <w:t xml:space="preserve">Owner, </w:t>
             </w:r>
             <w:r>
+              <w:t xml:space="preserve">Analyst, </w:t>
+            </w:r>
+            <w:r>
               <w:t>A</w:t>
             </w:r>
             <w:r>
@@ -2151,7 +2251,7 @@
         </w:tc>
         <w:tc>
           <w:tcPr>
-            <w:tcW w:w="1269" w:type="pct"/>
+            <w:tcW w:w="1249" w:type="pct"/>
           </w:tcPr>
           <w:p>
             <w:pPr>
@@ -2161,6 +2261,16 @@
               <w:t>Michael Remijan</w:t>
             </w:r>
           </w:p>
+          <w:p>
+            <w:pPr>
+              <w:pStyle w:val="Tablecellcontents"/>
+            </w:pPr>
+          </w:p>
+        </w:tc>
+        <w:tc>
+          <w:tcPr>
+            <w:tcW w:w="2640" w:type="pct"/>
+          </w:tcPr>
           <w:p>
             <w:pPr>
               <w:pStyle w:val="Tablecellcontents"/>
@@ -2188,19 +2298,6 @@
             </w:pPr>
             <w:r>
               <w:t>@mjremijan</w:t>
-            </w:r>
-          </w:p>
-        </w:tc>
-        <w:tc>
-          <w:tcPr>
-            <w:tcW w:w="2735" w:type="pct"/>
-          </w:tcPr>
-          <w:p>
-            <w:pPr>
-              <w:pStyle w:val="Tablecellcontents"/>
-            </w:pPr>
-            <w:r>
-              <w:t>Owner, architect, developer, user</w:t>
             </w:r>
           </w:p>
         </w:tc>

</xml_diff>

<commit_message>
working on 2. Architectural Constraints
</commit_message>
<xml_diff>
--- a/documentation/src/main/arc42/anw.docx
+++ b/documentation/src/main/arc42/anw.docx
@@ -110,15 +110,7 @@
         <w:t>by</w:t>
       </w:r>
       <w:r>
-        <w:t xml:space="preserve"> Michael Remijan for </w:t>
-      </w:r>
-      <w:proofErr w:type="gramStart"/>
-      <w:r>
-        <w:t>all of</w:t>
-      </w:r>
-      <w:proofErr w:type="gramEnd"/>
-      <w:r>
-        <w:t xml:space="preserve"> his software development projects.</w:t>
+        <w:t xml:space="preserve"> Michael Remijan for all of his software development projects.</w:t>
       </w:r>
     </w:p>
     <w:p>
@@ -2420,25 +2412,179 @@
         <w:pStyle w:val="BodyText"/>
       </w:pPr>
       <w:r>
-        <w:t xml:space="preserve">Simple tables of constraints with explanations. If </w:t>
-      </w:r>
-      <w:proofErr w:type="gramStart"/>
-      <w:r>
-        <w:t>needed</w:t>
-      </w:r>
-      <w:proofErr w:type="gramEnd"/>
-      <w:r>
-        <w:t xml:space="preserve"> you can subdivide them into </w:t>
-      </w:r>
-    </w:p>
-    <w:p>
-      <w:pPr>
-        <w:pStyle w:val="BodyText"/>
-      </w:pPr>
-      <w:r>
-        <w:t>technical constraints</w:t>
-      </w:r>
-    </w:p>
+        <w:t>These are constraints on the development of the ANW Platform. There are two types of constraints.</w:t>
+      </w:r>
+      <w:r>
+        <w:t xml:space="preserve"> Architectural constraints are the responsibility of the organization’s EAO and are established through the approval of an ADR by the organization’s LGB. These constraints meet organizational goals on security, maintainability, consistency, cost, staffing, and vendor support for application system development. Mandated constraints are the responsibility of 3rd parties and are established </w:t>
+      </w:r>
+      <w:r>
+        <w:t>typically through</w:t>
+      </w:r>
+      <w:r>
+        <w:t xml:space="preserve"> law. These constraints</w:t>
+      </w:r>
+      <w:r>
+        <w:t xml:space="preserve"> meet goals</w:t>
+      </w:r>
+      <w:r>
+        <w:t xml:space="preserve"> </w:t>
+      </w:r>
+      <w:r>
+        <w:t>to protect the national security and the common good. The ANW Platform has the following applicable constraints.</w:t>
+      </w:r>
+    </w:p>
+    <w:p>
+      <w:pPr>
+        <w:pStyle w:val="BodyText"/>
+      </w:pPr>
+      <w:r>
+        <w:t>TOGAF &amp; G. Implementation Governance.</w:t>
+      </w:r>
+    </w:p>
+    <w:p>
+      <w:pPr>
+        <w:pStyle w:val="TableCaption"/>
+      </w:pPr>
+      <w:r>
+        <w:t>Table 2.1 – Te</w:t>
+      </w:r>
+      <w:r>
+        <w:t>chnical</w:t>
+      </w:r>
+      <w:r>
+        <w:t xml:space="preserve"> C</w:t>
+      </w:r>
+      <w:r>
+        <w:t>onstraints</w:t>
+      </w:r>
+    </w:p>
+    <w:tbl>
+      <w:tblPr>
+        <w:tblStyle w:val="Table"/>
+        <w:tblW w:w="4999" w:type="pct"/>
+        <w:tblLook w:val="0020" w:firstRow="1" w:lastRow="0" w:firstColumn="0" w:lastColumn="0" w:noHBand="0" w:noVBand="0"/>
+      </w:tblPr>
+      <w:tblGrid>
+        <w:gridCol w:w="2125"/>
+        <w:gridCol w:w="2392"/>
+        <w:gridCol w:w="5057"/>
+      </w:tblGrid>
+      <w:tr>
+        <w:trPr>
+          <w:cnfStyle w:val="100000000000" w:firstRow="1" w:lastRow="0" w:firstColumn="0" w:lastColumn="0" w:oddVBand="0" w:evenVBand="0" w:oddHBand="0" w:evenHBand="0" w:firstRowFirstColumn="0" w:firstRowLastColumn="0" w:lastRowFirstColumn="0" w:lastRowLastColumn="0"/>
+          <w:tblHeader/>
+        </w:trPr>
+        <w:tc>
+          <w:tcPr>
+            <w:tcW w:w="1110" w:type="pct"/>
+          </w:tcPr>
+          <w:p>
+            <w:pPr>
+              <w:pStyle w:val="Compact"/>
+            </w:pPr>
+            <w:r>
+              <w:t>Constraint</w:t>
+            </w:r>
+          </w:p>
+        </w:tc>
+        <w:tc>
+          <w:tcPr>
+            <w:tcW w:w="1249" w:type="pct"/>
+          </w:tcPr>
+          <w:p>
+            <w:pPr>
+              <w:pStyle w:val="Compact"/>
+            </w:pPr>
+            <w:r>
+              <w:t>Explanation</w:t>
+            </w:r>
+          </w:p>
+        </w:tc>
+        <w:tc>
+          <w:tcPr>
+            <w:tcW w:w="2641" w:type="pct"/>
+          </w:tcPr>
+          <w:p>
+            <w:pPr>
+              <w:pStyle w:val="Compact"/>
+            </w:pPr>
+            <w:r>
+              <w:t>Consequences</w:t>
+            </w:r>
+          </w:p>
+        </w:tc>
+      </w:tr>
+      <w:tr>
+        <w:tc>
+          <w:tcPr>
+            <w:tcW w:w="1110" w:type="pct"/>
+          </w:tcPr>
+          <w:p>
+            <w:pPr>
+              <w:pStyle w:val="Tablecellcontents"/>
+            </w:pPr>
+            <w:r>
+              <w:t>Abc</w:t>
+            </w:r>
+          </w:p>
+        </w:tc>
+        <w:tc>
+          <w:tcPr>
+            <w:tcW w:w="1249" w:type="pct"/>
+          </w:tcPr>
+          <w:p>
+            <w:pPr>
+              <w:pStyle w:val="Tablecellcontents"/>
+            </w:pPr>
+          </w:p>
+        </w:tc>
+        <w:tc>
+          <w:tcPr>
+            <w:tcW w:w="2641" w:type="pct"/>
+          </w:tcPr>
+          <w:p>
+            <w:pPr>
+              <w:pStyle w:val="Tablecellcontents"/>
+            </w:pPr>
+          </w:p>
+        </w:tc>
+      </w:tr>
+      <w:tr>
+        <w:tc>
+          <w:tcPr>
+            <w:tcW w:w="1110" w:type="pct"/>
+          </w:tcPr>
+          <w:p>
+            <w:pPr>
+              <w:pStyle w:val="Tablecellcontents"/>
+            </w:pPr>
+            <w:r>
+              <w:t>Abc</w:t>
+            </w:r>
+          </w:p>
+        </w:tc>
+        <w:tc>
+          <w:tcPr>
+            <w:tcW w:w="1249" w:type="pct"/>
+          </w:tcPr>
+          <w:p>
+            <w:pPr>
+              <w:pStyle w:val="Tablecellcontents"/>
+            </w:pPr>
+          </w:p>
+        </w:tc>
+        <w:tc>
+          <w:tcPr>
+            <w:tcW w:w="2641" w:type="pct"/>
+          </w:tcPr>
+          <w:p>
+            <w:pPr>
+              <w:pStyle w:val="Tablecellcontents"/>
+            </w:pPr>
+          </w:p>
+        </w:tc>
+      </w:tr>
+    </w:tbl>
     <w:p>
       <w:pPr>
         <w:pStyle w:val="BodyText"/>
@@ -2573,12 +2719,57 @@
     </w:p>
     <w:p>
       <w:pPr>
-        <w:pStyle w:val="BodyText"/>
-      </w:pPr>
-      <w:r>
-        <w:t xml:space="preserve">organizational </w:t>
-      </w:r>
-    </w:p>
+        <w:pStyle w:val="TableCaption"/>
+        <w:ind w:left="360"/>
+      </w:pPr>
+      <w:bookmarkStart w:id="5" w:name="_Hlk190373936"/>
+      <w:r>
+        <w:lastRenderedPageBreak/>
+        <w:t>Table 2.</w:t>
+      </w:r>
+      <w:r>
+        <w:t>2</w:t>
+      </w:r>
+      <w:r>
+        <w:t xml:space="preserve"> – </w:t>
+      </w:r>
+      <w:r>
+        <w:t xml:space="preserve">Compliance </w:t>
+      </w:r>
+      <w:r>
+        <w:t>Constraints</w:t>
+      </w:r>
+    </w:p>
+    <w:p>
+      <w:pPr>
+        <w:pStyle w:val="BodyText"/>
+      </w:pPr>
+      <w:r>
+        <w:t>adsf</w:t>
+      </w:r>
+    </w:p>
+    <w:p>
+      <w:pPr>
+        <w:pStyle w:val="TableCaption"/>
+        <w:ind w:left="360"/>
+      </w:pPr>
+      <w:r>
+        <w:t>Table 2.</w:t>
+      </w:r>
+      <w:r>
+        <w:t>3</w:t>
+      </w:r>
+      <w:r>
+        <w:t xml:space="preserve"> – </w:t>
+      </w:r>
+      <w:r>
+        <w:t xml:space="preserve">Organizational </w:t>
+      </w:r>
+      <w:r>
+        <w:t>Constraints</w:t>
+      </w:r>
+    </w:p>
+    <w:bookmarkEnd w:id="5"/>
     <w:p>
       <w:pPr>
         <w:pStyle w:val="BodyText"/>
@@ -2617,28 +2808,32 @@
     </w:p>
     <w:p>
       <w:pPr>
-        <w:pStyle w:val="BodyText"/>
-      </w:pPr>
-      <w:r>
-        <w:t>political</w:t>
-      </w:r>
-    </w:p>
-    <w:p>
-      <w:pPr>
-        <w:pStyle w:val="BodyText"/>
-      </w:pPr>
-      <w:r>
-        <w:t>You should clarify the consequences of constraints, e.g. resulting (additional) costs or effort.</w:t>
+        <w:pStyle w:val="TableCaption"/>
+        <w:ind w:left="360"/>
+      </w:pPr>
+      <w:r>
+        <w:t>Table 2.</w:t>
+      </w:r>
+      <w:r>
+        <w:t>4</w:t>
+      </w:r>
+      <w:r>
+        <w:t xml:space="preserve"> – </w:t>
+      </w:r>
+      <w:r>
+        <w:t xml:space="preserve">Political </w:t>
+      </w:r>
+      <w:r>
+        <w:t>Constraints</w:t>
       </w:r>
     </w:p>
     <w:p>
       <w:pPr>
         <w:pStyle w:val="Heading1"/>
       </w:pPr>
-      <w:bookmarkStart w:id="5" w:name="section-context-and-scope"/>
+      <w:bookmarkStart w:id="6" w:name="section-context-and-scope"/>
       <w:bookmarkEnd w:id="4"/>
       <w:r>
-        <w:lastRenderedPageBreak/>
         <w:t>Context and Scope</w:t>
       </w:r>
     </w:p>
@@ -2693,7 +2888,6 @@
       <w:pPr>
         <w:pStyle w:val="BodyText"/>
       </w:pPr>
-      <w:proofErr w:type="gramStart"/>
       <w:r>
         <w:rPr>
           <w:b/>
@@ -2701,7 +2895,6 @@
         </w:rPr>
         <w:t>Form</w:t>
       </w:r>
-      <w:proofErr w:type="gramEnd"/>
     </w:p>
     <w:p>
       <w:pPr>
@@ -2756,7 +2949,7 @@
       <w:pPr>
         <w:pStyle w:val="Heading2"/>
       </w:pPr>
-      <w:bookmarkStart w:id="6" w:name="X05493b645af342a3a1f773b38e005df6f818ccd"/>
+      <w:bookmarkStart w:id="7" w:name="X05493b645af342a3a1f773b38e005df6f818ccd"/>
       <w:r>
         <w:t>Business Context</w:t>
       </w:r>
@@ -2833,22 +3026,13 @@
         <w:pStyle w:val="BodyText"/>
       </w:pPr>
       <w:r>
-        <w:t xml:space="preserve">All stakeholders should understand which data </w:t>
-      </w:r>
-      <w:proofErr w:type="gramStart"/>
-      <w:r>
-        <w:t>are</w:t>
-      </w:r>
-      <w:proofErr w:type="gramEnd"/>
-      <w:r>
-        <w:t xml:space="preserve"> exchanged with the environment of the system.</w:t>
-      </w:r>
-    </w:p>
-    <w:p>
-      <w:pPr>
-        <w:pStyle w:val="BodyText"/>
-      </w:pPr>
-      <w:proofErr w:type="gramStart"/>
+        <w:t>All stakeholders should understand which data are exchanged with the environment of the system.</w:t>
+      </w:r>
+    </w:p>
+    <w:p>
+      <w:pPr>
+        <w:pStyle w:val="BodyText"/>
+      </w:pPr>
       <w:r>
         <w:rPr>
           <w:b/>
@@ -2856,13 +3040,13 @@
         </w:rPr>
         <w:t>Form</w:t>
       </w:r>
-      <w:proofErr w:type="gramEnd"/>
-    </w:p>
-    <w:p>
-      <w:pPr>
-        <w:pStyle w:val="BodyText"/>
-      </w:pPr>
-      <w:r>
+    </w:p>
+    <w:p>
+      <w:pPr>
+        <w:pStyle w:val="BodyText"/>
+      </w:pPr>
+      <w:r>
+        <w:lastRenderedPageBreak/>
         <w:t>All kinds of diagrams that show the system as a black box and specify the domain interfaces to communication partners.</w:t>
       </w:r>
     </w:p>
@@ -2902,8 +3086,8 @@
       <w:pPr>
         <w:pStyle w:val="Heading2"/>
       </w:pPr>
-      <w:bookmarkStart w:id="7" w:name="Xa0941b5683cd0168c40f56931129feaf0319077"/>
-      <w:bookmarkEnd w:id="6"/>
+      <w:bookmarkStart w:id="8" w:name="Xa0941b5683cd0168c40f56931129feaf0319077"/>
+      <w:bookmarkEnd w:id="7"/>
       <w:r>
         <w:t>Technical Context</w:t>
       </w:r>
@@ -2924,24 +3108,7 @@
         <w:pStyle w:val="BodyText"/>
       </w:pPr>
       <w:r>
-        <w:lastRenderedPageBreak/>
-        <w:t xml:space="preserve">Technical interfaces (channels and transmission media) </w:t>
-      </w:r>
-      <w:proofErr w:type="gramStart"/>
-      <w:r>
-        <w:t>linking</w:t>
-      </w:r>
-      <w:proofErr w:type="gramEnd"/>
-      <w:r>
-        <w:t xml:space="preserve"> your system to its environment. In </w:t>
-      </w:r>
-      <w:proofErr w:type="gramStart"/>
-      <w:r>
-        <w:t>addition</w:t>
-      </w:r>
-      <w:proofErr w:type="gramEnd"/>
-      <w:r>
-        <w:t xml:space="preserve"> a mapping of domain specific input/output to the channels, i.e. an explanation which I/O uses which channel.</w:t>
+        <w:t>Technical interfaces (channels and transmission media) linking your system to its environment. In addition a mapping of domain specific input/output to the channels, i.e. an explanation which I/O uses which channel.</w:t>
       </w:r>
     </w:p>
     <w:p>
@@ -2961,22 +3128,13 @@
         <w:pStyle w:val="BodyText"/>
       </w:pPr>
       <w:r>
-        <w:t xml:space="preserve">Many stakeholders make architectural </w:t>
-      </w:r>
-      <w:proofErr w:type="gramStart"/>
-      <w:r>
-        <w:t>decision</w:t>
-      </w:r>
-      <w:proofErr w:type="gramEnd"/>
-      <w:r>
-        <w:t xml:space="preserve"> based on the technical interfaces between the system and its context. Especially infrastructure or hardware designers decide these technical interfaces.</w:t>
-      </w:r>
-    </w:p>
-    <w:p>
-      <w:pPr>
-        <w:pStyle w:val="BodyText"/>
-      </w:pPr>
-      <w:proofErr w:type="gramStart"/>
+        <w:t>Many stakeholders make architectural decision based on the technical interfaces between the system and its context. Especially infrastructure or hardware designers decide these technical interfaces.</w:t>
+      </w:r>
+    </w:p>
+    <w:p>
+      <w:pPr>
+        <w:pStyle w:val="BodyText"/>
+      </w:pPr>
       <w:r>
         <w:rPr>
           <w:b/>
@@ -2984,7 +3142,6 @@
         </w:rPr>
         <w:t>Form</w:t>
       </w:r>
-      <w:proofErr w:type="gramEnd"/>
     </w:p>
     <w:p>
       <w:pPr>
@@ -3034,9 +3191,9 @@
       <w:pPr>
         <w:pStyle w:val="Heading1"/>
       </w:pPr>
-      <w:bookmarkStart w:id="8" w:name="section-solution-strategy"/>
-      <w:bookmarkEnd w:id="5"/>
-      <w:bookmarkEnd w:id="7"/>
+      <w:bookmarkStart w:id="9" w:name="section-solution-strategy"/>
+      <w:bookmarkEnd w:id="6"/>
+      <w:bookmarkEnd w:id="8"/>
       <w:r>
         <w:t>Solution Strategy</w:t>
       </w:r>
@@ -3067,11 +3224,9 @@
           <w:numId w:val="5"/>
         </w:numPr>
       </w:pPr>
-      <w:proofErr w:type="gramStart"/>
       <w:r>
         <w:t>technology decisions</w:t>
       </w:r>
-      <w:proofErr w:type="gramEnd"/>
     </w:p>
     <w:p>
       <w:pPr>
@@ -3122,6 +3277,7 @@
         <w:pStyle w:val="BodyText"/>
       </w:pPr>
       <w:r>
+        <w:lastRenderedPageBreak/>
         <w:t>These decisions form the cornerstones for your architecture. They are the foundation for many other detailed decisions or implementation rules.</w:t>
       </w:r>
     </w:p>
@@ -3129,7 +3285,6 @@
       <w:pPr>
         <w:pStyle w:val="BodyText"/>
       </w:pPr>
-      <w:proofErr w:type="gramStart"/>
       <w:r>
         <w:rPr>
           <w:b/>
@@ -3137,7 +3292,6 @@
         </w:rPr>
         <w:t>Form</w:t>
       </w:r>
-      <w:proofErr w:type="gramEnd"/>
     </w:p>
     <w:p>
       <w:pPr>
@@ -3178,10 +3332,9 @@
       <w:pPr>
         <w:pStyle w:val="Heading1"/>
       </w:pPr>
-      <w:bookmarkStart w:id="9" w:name="section-building-block-view"/>
-      <w:bookmarkEnd w:id="8"/>
-      <w:r>
-        <w:lastRenderedPageBreak/>
+      <w:bookmarkStart w:id="10" w:name="section-building-block-view"/>
+      <w:bookmarkEnd w:id="9"/>
+      <w:r>
         <w:t>Building Block View</w:t>
       </w:r>
     </w:p>
@@ -3254,7 +3407,6 @@
       <w:pPr>
         <w:pStyle w:val="BodyText"/>
       </w:pPr>
-      <w:proofErr w:type="gramStart"/>
       <w:r>
         <w:rPr>
           <w:b/>
@@ -3262,7 +3414,6 @@
         </w:rPr>
         <w:t>Form</w:t>
       </w:r>
-      <w:proofErr w:type="gramEnd"/>
     </w:p>
     <w:p>
       <w:pPr>
@@ -3336,15 +3487,7 @@
         <w:t>Level 1</w:t>
       </w:r>
       <w:r>
-        <w:t xml:space="preserve"> is the white box description of the overall system together with black box descriptions of all </w:t>
-      </w:r>
-      <w:proofErr w:type="gramStart"/>
-      <w:r>
-        <w:t>contained building blocks</w:t>
-      </w:r>
-      <w:proofErr w:type="gramEnd"/>
-      <w:r>
-        <w:t>.</w:t>
+        <w:t xml:space="preserve"> is the white box description of the overall system together with black box descriptions of all contained building blocks.</w:t>
       </w:r>
       <w:r>
         <w:t xml:space="preserve">  </w:t>
@@ -3375,15 +3518,7 @@
         <w:t>Level 2</w:t>
       </w:r>
       <w:r>
-        <w:t xml:space="preserve"> zooms into some building blocks of level 1. </w:t>
-      </w:r>
-      <w:proofErr w:type="gramStart"/>
-      <w:r>
-        <w:t>Thus</w:t>
-      </w:r>
-      <w:proofErr w:type="gramEnd"/>
-      <w:r>
-        <w:t xml:space="preserve"> it contains the white box description of selected building blocks of level 1, together with black box descriptions of their internal building blocks.</w:t>
+        <w:t xml:space="preserve"> zooms into some building blocks of level 1. Thus it contains the white box description of selected building blocks of level 1, together with black box descriptions of their internal building blocks.</w:t>
       </w:r>
       <w:r>
         <w:t xml:space="preserve">  </w:t>
@@ -3450,7 +3585,7 @@
       <w:pPr>
         <w:pStyle w:val="Heading2"/>
       </w:pPr>
-      <w:bookmarkStart w:id="10" w:name="X41345e66ef9589189b1b82c848da3bc750477a8"/>
+      <w:bookmarkStart w:id="11" w:name="X41345e66ef9589189b1b82c848da3bc750477a8"/>
       <w:r>
         <w:lastRenderedPageBreak/>
         <w:t>Whitebox Overall System</w:t>
@@ -3471,11 +3606,9 @@
           <w:numId w:val="6"/>
         </w:numPr>
       </w:pPr>
-      <w:proofErr w:type="gramStart"/>
       <w:r>
         <w:t>an overview diagram</w:t>
       </w:r>
-      <w:proofErr w:type="gramEnd"/>
     </w:p>
     <w:p>
       <w:pPr>
@@ -3539,31 +3672,7 @@
         </w:numPr>
       </w:pPr>
       <w:r>
-        <w:t>(</w:t>
-      </w:r>
-      <w:proofErr w:type="gramStart"/>
-      <w:r>
-        <w:t>optional</w:t>
-      </w:r>
-      <w:proofErr w:type="gramEnd"/>
-      <w:r>
-        <w:t xml:space="preserve">:) important interfaces, that are not explained in the black box templates of a building block, but are very important for understanding the white box. Since there are so many ways to specify interfaces why do not provide a specific template for them. In the worst case you </w:t>
-      </w:r>
-      <w:proofErr w:type="gramStart"/>
-      <w:r>
-        <w:t>have to</w:t>
-      </w:r>
-      <w:proofErr w:type="gramEnd"/>
-      <w:r>
-        <w:t xml:space="preserve"> specify and describe syntax, semantics, protocols, error handling, restrictions, versions, qualities, necessary </w:t>
-      </w:r>
-      <w:proofErr w:type="gramStart"/>
-      <w:r>
-        <w:t>compatibilities</w:t>
-      </w:r>
-      <w:proofErr w:type="gramEnd"/>
-      <w:r>
-        <w:t xml:space="preserve"> and many things more. In the best case you will get away with examples or simple signatures.</w:t>
+        <w:t>(optional:) important interfaces, that are not explained in the black box templates of a building block, but are very important for understanding the white box. Since there are so many ways to specify interfaces why do not provide a specific template for them. In the worst case you have to specify and describe syntax, semantics, protocols, error handling, restrictions, versions, qualities, necessary compatibilities and many things more. In the best case you will get away with examples or simple signatures.</w:t>
       </w:r>
     </w:p>
     <w:p>
@@ -3652,23 +3761,7 @@
         <w:pStyle w:val="BodyText"/>
       </w:pPr>
       <w:r>
-        <w:t xml:space="preserve">If you use tabular </w:t>
-      </w:r>
-      <w:proofErr w:type="gramStart"/>
-      <w:r>
-        <w:t>form</w:t>
-      </w:r>
-      <w:proofErr w:type="gramEnd"/>
-      <w:r>
-        <w:t xml:space="preserve"> you will only describe your black boxes with name and responsibility according to the following </w:t>
-      </w:r>
-      <w:proofErr w:type="gramStart"/>
-      <w:r>
-        <w:t>schema</w:t>
-      </w:r>
-      <w:proofErr w:type="gramEnd"/>
-      <w:r>
-        <w:t>:</w:t>
+        <w:t>If you use tabular form you will only describe your black boxes with name and responsibility according to the following schema:</w:t>
       </w:r>
     </w:p>
     <w:tbl>
@@ -3793,22 +3886,14 @@
         <w:pStyle w:val="BodyText"/>
       </w:pPr>
       <w:r>
-        <w:t xml:space="preserve">If you use a list of black box descriptions then you fill in a separate black box template for every important building </w:t>
-      </w:r>
-      <w:proofErr w:type="gramStart"/>
-      <w:r>
-        <w:t>block .</w:t>
-      </w:r>
-      <w:proofErr w:type="gramEnd"/>
-      <w:r>
-        <w:t xml:space="preserve"> Its headline is the name of the black box.</w:t>
+        <w:t>If you use a list of black box descriptions then you fill in a separate black box template for every important building block . Its headline is the name of the black box.</w:t>
       </w:r>
     </w:p>
     <w:p>
       <w:pPr>
         <w:pStyle w:val="Heading3"/>
       </w:pPr>
-      <w:bookmarkStart w:id="11" w:name="Xd2d49b5b9b57efc42d324682feb09656408d960"/>
+      <w:bookmarkStart w:id="12" w:name="Xd2d49b5b9b57efc42d324682feb09656408d960"/>
       <w:r>
         <w:t>&lt;Name black box 1&gt;</w:t>
       </w:r>
@@ -3818,15 +3903,7 @@
         <w:pStyle w:val="FirstParagraph"/>
       </w:pPr>
       <w:r>
-        <w:t xml:space="preserve">Here you describe &lt;black box 1&gt; according the </w:t>
-      </w:r>
-      <w:proofErr w:type="spellStart"/>
-      <w:r>
-        <w:t>the</w:t>
-      </w:r>
-      <w:proofErr w:type="spellEnd"/>
-      <w:r>
-        <w:t xml:space="preserve"> following black box template:</w:t>
+        <w:t>Here you describe &lt;black box 1&gt; according the the following black box template:</w:t>
       </w:r>
     </w:p>
     <w:p>
@@ -3849,15 +3926,7 @@
         </w:numPr>
       </w:pPr>
       <w:r>
-        <w:t xml:space="preserve">Interface(s), when they are not extracted as separate paragraphs. </w:t>
-      </w:r>
-      <w:proofErr w:type="gramStart"/>
-      <w:r>
-        <w:t>This interfaces</w:t>
-      </w:r>
-      <w:proofErr w:type="gramEnd"/>
-      <w:r>
-        <w:t xml:space="preserve"> may include qualities and performance characteristics.</w:t>
+        <w:t>Interface(s), when they are not extracted as separate paragraphs. This interfaces may include qualities and performance characteristics.</w:t>
       </w:r>
     </w:p>
     <w:p>
@@ -3868,20 +3937,7 @@
         </w:numPr>
       </w:pPr>
       <w:r>
-        <w:t xml:space="preserve">(Optional) Quality-/Performance characteristics of the black box, </w:t>
-      </w:r>
-      <w:proofErr w:type="spellStart"/>
-      <w:r>
-        <w:t>e.</w:t>
-      </w:r>
-      <w:proofErr w:type="gramStart"/>
-      <w:r>
-        <w:t>g.availability</w:t>
-      </w:r>
-      <w:proofErr w:type="spellEnd"/>
-      <w:proofErr w:type="gramEnd"/>
-      <w:r>
-        <w:t>, run time behavior, ….</w:t>
+        <w:t>(Optional) Quality-/Performance characteristics of the black box, e.g.availability, run time behavior, ….</w:t>
       </w:r>
     </w:p>
     <w:p>
@@ -3993,8 +4049,8 @@
       <w:pPr>
         <w:pStyle w:val="Heading3"/>
       </w:pPr>
-      <w:bookmarkStart w:id="12" w:name="Xb46501f6a01eeb62dadb4c48c7e3083fb62dbfb"/>
-      <w:bookmarkEnd w:id="11"/>
+      <w:bookmarkStart w:id="13" w:name="Xb46501f6a01eeb62dadb4c48c7e3083fb62dbfb"/>
+      <w:bookmarkEnd w:id="12"/>
       <w:r>
         <w:t>&lt;Name black box 2&gt;</w:t>
       </w:r>
@@ -4015,8 +4071,8 @@
       <w:pPr>
         <w:pStyle w:val="Heading3"/>
       </w:pPr>
-      <w:bookmarkStart w:id="13" w:name="X4698c125bec05a3bf6f275bca1b99d5eb443364"/>
-      <w:bookmarkEnd w:id="12"/>
+      <w:bookmarkStart w:id="14" w:name="X4698c125bec05a3bf6f275bca1b99d5eb443364"/>
+      <w:bookmarkEnd w:id="13"/>
       <w:r>
         <w:t>&lt;Name black box n&gt;</w:t>
       </w:r>
@@ -4037,8 +4093,8 @@
       <w:pPr>
         <w:pStyle w:val="Heading3"/>
       </w:pPr>
-      <w:bookmarkStart w:id="14" w:name="X4e18ad63b882e5ff96523bec8ed62af9fd509b0"/>
-      <w:bookmarkEnd w:id="13"/>
+      <w:bookmarkStart w:id="15" w:name="X4e18ad63b882e5ff96523bec8ed62af9fd509b0"/>
+      <w:bookmarkEnd w:id="14"/>
       <w:r>
         <w:t>&lt;Name interface 1&gt;</w:t>
       </w:r>
@@ -4055,8 +4111,8 @@
       <w:pPr>
         <w:pStyle w:val="Heading3"/>
       </w:pPr>
-      <w:bookmarkStart w:id="15" w:name="Xebb53bb35a423496fb9e3bf52aae29950b58849"/>
-      <w:bookmarkEnd w:id="14"/>
+      <w:bookmarkStart w:id="16" w:name="Xebb53bb35a423496fb9e3bf52aae29950b58849"/>
+      <w:bookmarkEnd w:id="15"/>
       <w:r>
         <w:t>&lt;Name interface m&gt;</w:t>
       </w:r>
@@ -4065,9 +4121,9 @@
       <w:pPr>
         <w:pStyle w:val="Heading2"/>
       </w:pPr>
-      <w:bookmarkStart w:id="16" w:name="Xe56ebb5c873c322dd54ab0e867e9520ad274bfc"/>
-      <w:bookmarkEnd w:id="10"/>
-      <w:bookmarkEnd w:id="15"/>
+      <w:bookmarkStart w:id="17" w:name="Xe56ebb5c873c322dd54ab0e867e9520ad274bfc"/>
+      <w:bookmarkEnd w:id="11"/>
+      <w:bookmarkEnd w:id="16"/>
       <w:r>
         <w:t>Level 2</w:t>
       </w:r>
@@ -4085,22 +4141,14 @@
         <w:pStyle w:val="BodyText"/>
       </w:pPr>
       <w:r>
-        <w:t xml:space="preserve">You </w:t>
-      </w:r>
-      <w:proofErr w:type="gramStart"/>
-      <w:r>
-        <w:t>have to</w:t>
-      </w:r>
-      <w:proofErr w:type="gramEnd"/>
-      <w:r>
-        <w:t xml:space="preserve"> decide which building blocks of your system are important enough to justify such a detailed description. Please prefer relevance over completeness. Specify important, surprising, risky, complex or volatile building blocks. Leave out normal, simple, boring or standardized parts of your system</w:t>
+        <w:t>You have to decide which building blocks of your system are important enough to justify such a detailed description. Please prefer relevance over completeness. Specify important, surprising, risky, complex or volatile building blocks. Leave out normal, simple, boring or standardized parts of your system</w:t>
       </w:r>
     </w:p>
     <w:p>
       <w:pPr>
         <w:pStyle w:val="Heading3"/>
       </w:pPr>
-      <w:bookmarkStart w:id="17" w:name="X2706f836eac97ead4cc77374aa1512417f18477"/>
+      <w:bookmarkStart w:id="18" w:name="X2706f836eac97ead4cc77374aa1512417f18477"/>
       <w:r>
         <w:t xml:space="preserve">White Box </w:t>
       </w:r>
@@ -4146,8 +4194,8 @@
       <w:pPr>
         <w:pStyle w:val="Heading3"/>
       </w:pPr>
-      <w:bookmarkStart w:id="18" w:name="X157c30c642924f6f0de6e2b5c30111030b64385"/>
-      <w:bookmarkEnd w:id="17"/>
+      <w:bookmarkStart w:id="19" w:name="X157c30c642924f6f0de6e2b5c30111030b64385"/>
+      <w:bookmarkEnd w:id="18"/>
       <w:r>
         <w:lastRenderedPageBreak/>
         <w:t xml:space="preserve">White Box </w:t>
@@ -4184,8 +4232,8 @@
       <w:pPr>
         <w:pStyle w:val="Heading3"/>
       </w:pPr>
-      <w:bookmarkStart w:id="19" w:name="X2d1d2892fa08697a72e13968424a105a84da00f"/>
-      <w:bookmarkEnd w:id="18"/>
+      <w:bookmarkStart w:id="20" w:name="X2d1d2892fa08697a72e13968424a105a84da00f"/>
+      <w:bookmarkEnd w:id="19"/>
       <w:r>
         <w:t xml:space="preserve">White Box </w:t>
       </w:r>
@@ -4213,9 +4261,9 @@
       <w:pPr>
         <w:pStyle w:val="Heading2"/>
       </w:pPr>
-      <w:bookmarkStart w:id="20" w:name="Xe21ec09e268d3cdfd8b60dbd40f8aac293b9a11"/>
-      <w:bookmarkEnd w:id="16"/>
-      <w:bookmarkEnd w:id="19"/>
+      <w:bookmarkStart w:id="21" w:name="Xe21ec09e268d3cdfd8b60dbd40f8aac293b9a11"/>
+      <w:bookmarkEnd w:id="17"/>
+      <w:bookmarkEnd w:id="20"/>
       <w:r>
         <w:t>Level 3</w:t>
       </w:r>
@@ -4233,22 +4281,14 @@
         <w:pStyle w:val="BodyText"/>
       </w:pPr>
       <w:r>
-        <w:t xml:space="preserve">When you need more detailed levels of your </w:t>
-      </w:r>
-      <w:proofErr w:type="gramStart"/>
-      <w:r>
-        <w:t>architecture</w:t>
-      </w:r>
-      <w:proofErr w:type="gramEnd"/>
-      <w:r>
-        <w:t xml:space="preserve"> please copy this part of arc42 for additional levels.</w:t>
+        <w:t>When you need more detailed levels of your architecture please copy this part of arc42 for additional levels.</w:t>
       </w:r>
     </w:p>
     <w:p>
       <w:pPr>
         <w:pStyle w:val="Heading3"/>
       </w:pPr>
-      <w:bookmarkStart w:id="21" w:name="X1129d1688a8f7ca0e82ef488561efa1ed89e8ec"/>
+      <w:bookmarkStart w:id="22" w:name="X1129d1688a8f7ca0e82ef488561efa1ed89e8ec"/>
       <w:r>
         <w:t>White Box &lt;_building block x.1_&gt;</w:t>
       </w:r>
@@ -4287,8 +4327,8 @@
       <w:pPr>
         <w:pStyle w:val="Heading3"/>
       </w:pPr>
-      <w:bookmarkStart w:id="22" w:name="X650bc0fcef9d5756634dce0be9703c570b4cc8d"/>
-      <w:bookmarkEnd w:id="21"/>
+      <w:bookmarkStart w:id="23" w:name="X650bc0fcef9d5756634dce0be9703c570b4cc8d"/>
+      <w:bookmarkEnd w:id="22"/>
       <w:r>
         <w:t>White Box &lt;_building block x.2_&gt;</w:t>
       </w:r>
@@ -4309,8 +4349,8 @@
       <w:pPr>
         <w:pStyle w:val="Heading3"/>
       </w:pPr>
-      <w:bookmarkStart w:id="23" w:name="Xf4e627c690811f498bafd195ae70948e63a060d"/>
-      <w:bookmarkEnd w:id="22"/>
+      <w:bookmarkStart w:id="24" w:name="Xf4e627c690811f498bafd195ae70948e63a060d"/>
+      <w:bookmarkEnd w:id="23"/>
       <w:r>
         <w:t>White Box &lt;_building block y.1_&gt;</w:t>
       </w:r>
@@ -4331,10 +4371,10 @@
       <w:pPr>
         <w:pStyle w:val="Heading1"/>
       </w:pPr>
-      <w:bookmarkStart w:id="24" w:name="section-runtime-view"/>
-      <w:bookmarkEnd w:id="9"/>
-      <w:bookmarkEnd w:id="20"/>
-      <w:bookmarkEnd w:id="23"/>
+      <w:bookmarkStart w:id="25" w:name="section-runtime-view"/>
+      <w:bookmarkEnd w:id="10"/>
+      <w:bookmarkEnd w:id="21"/>
+      <w:bookmarkEnd w:id="24"/>
       <w:r>
         <w:t>Runtime View</w:t>
       </w:r>
@@ -4355,15 +4395,7 @@
         <w:pStyle w:val="BodyText"/>
       </w:pPr>
       <w:r>
-        <w:t xml:space="preserve">The runtime view describes concrete behavior and interactions of the system’s building blocks in </w:t>
-      </w:r>
-      <w:proofErr w:type="gramStart"/>
-      <w:r>
-        <w:t>form</w:t>
-      </w:r>
-      <w:proofErr w:type="gramEnd"/>
-      <w:r>
-        <w:t xml:space="preserve"> of scenarios from the following areas:</w:t>
+        <w:t>The runtime view describes concrete behavior and interactions of the system’s building blocks in form of scenarios from the following areas:</w:t>
       </w:r>
     </w:p>
     <w:p>
@@ -4433,23 +4465,7 @@
         <w:t>not</w:t>
       </w:r>
       <w:r>
-        <w:t xml:space="preserve"> important to describe </w:t>
-      </w:r>
-      <w:proofErr w:type="gramStart"/>
-      <w:r>
-        <w:t>a large number of</w:t>
-      </w:r>
-      <w:proofErr w:type="gramEnd"/>
-      <w:r>
-        <w:t xml:space="preserve"> scenarios. You </w:t>
-      </w:r>
-      <w:proofErr w:type="gramStart"/>
-      <w:r>
-        <w:t>should rather</w:t>
-      </w:r>
-      <w:proofErr w:type="gramEnd"/>
-      <w:r>
-        <w:t xml:space="preserve"> document a representative selection.</w:t>
+        <w:t xml:space="preserve"> important to describe a large number of scenarios. You should rather document a representative selection.</w:t>
       </w:r>
     </w:p>
     <w:p>
@@ -4470,22 +4486,13 @@
       </w:pPr>
       <w:r>
         <w:lastRenderedPageBreak/>
-        <w:t xml:space="preserve">You should understand how (instances of) building blocks of your system perform their job and communicate at runtime. You will mainly capture scenarios in your documentation to communicate your architecture to stakeholders that are less willing or able to read and understand </w:t>
-      </w:r>
-      <w:proofErr w:type="gramStart"/>
-      <w:r>
-        <w:t>the static</w:t>
-      </w:r>
-      <w:proofErr w:type="gramEnd"/>
-      <w:r>
-        <w:t xml:space="preserve"> models (building block view, deployment view).</w:t>
-      </w:r>
-    </w:p>
-    <w:p>
-      <w:pPr>
-        <w:pStyle w:val="BodyText"/>
-      </w:pPr>
-      <w:proofErr w:type="gramStart"/>
+        <w:t>You should understand how (instances of) building blocks of your system perform their job and communicate at runtime. You will mainly capture scenarios in your documentation to communicate your architecture to stakeholders that are less willing or able to read and understand the static models (building block view, deployment view).</w:t>
+      </w:r>
+    </w:p>
+    <w:p>
+      <w:pPr>
+        <w:pStyle w:val="BodyText"/>
+      </w:pPr>
       <w:r>
         <w:rPr>
           <w:b/>
@@ -4493,7 +4500,6 @@
         </w:rPr>
         <w:t>Form</w:t>
       </w:r>
-      <w:proofErr w:type="gramEnd"/>
     </w:p>
     <w:p>
       <w:pPr>
@@ -4592,7 +4598,7 @@
       <w:pPr>
         <w:pStyle w:val="Heading2"/>
       </w:pPr>
-      <w:bookmarkStart w:id="25" w:name="Xc14f7af1a65d53cb81a572522e5e6634a0fd593"/>
+      <w:bookmarkStart w:id="26" w:name="Xc14f7af1a65d53cb81a572522e5e6634a0fd593"/>
       <w:r>
         <w:t>&lt;Runtime Scenario 1&gt;</w:t>
       </w:r>
@@ -4631,39 +4637,39 @@
       <w:pPr>
         <w:pStyle w:val="Heading2"/>
       </w:pPr>
-      <w:bookmarkStart w:id="26" w:name="X4bc349ab4bc357608e3e8691071cf25cdd2bb0e"/>
+      <w:bookmarkStart w:id="27" w:name="X4bc349ab4bc357608e3e8691071cf25cdd2bb0e"/>
+      <w:bookmarkEnd w:id="26"/>
+      <w:r>
+        <w:t>&lt;Runtime Scenario 2&gt;</w:t>
+      </w:r>
+    </w:p>
+    <w:p>
+      <w:pPr>
+        <w:pStyle w:val="Heading2"/>
+      </w:pPr>
+      <w:bookmarkStart w:id="28" w:name="X3a0acfad59379b3e050338bf9f23cfc172ee787"/>
+      <w:bookmarkEnd w:id="27"/>
+      <w:r>
+        <w:t>…</w:t>
+      </w:r>
+    </w:p>
+    <w:p>
+      <w:pPr>
+        <w:pStyle w:val="Heading2"/>
+      </w:pPr>
+      <w:bookmarkStart w:id="29" w:name="Xa798db24bd863920314e4a236f596e46c22e290"/>
+      <w:bookmarkEnd w:id="28"/>
+      <w:r>
+        <w:t>&lt;Runtime Scenario n&gt;</w:t>
+      </w:r>
+    </w:p>
+    <w:p>
+      <w:pPr>
+        <w:pStyle w:val="Heading1"/>
+      </w:pPr>
+      <w:bookmarkStart w:id="30" w:name="section-deployment-view"/>
       <w:bookmarkEnd w:id="25"/>
-      <w:r>
-        <w:t>&lt;Runtime Scenario 2&gt;</w:t>
-      </w:r>
-    </w:p>
-    <w:p>
-      <w:pPr>
-        <w:pStyle w:val="Heading2"/>
-      </w:pPr>
-      <w:bookmarkStart w:id="27" w:name="X3a0acfad59379b3e050338bf9f23cfc172ee787"/>
-      <w:bookmarkEnd w:id="26"/>
-      <w:r>
-        <w:t>…</w:t>
-      </w:r>
-    </w:p>
-    <w:p>
-      <w:pPr>
-        <w:pStyle w:val="Heading2"/>
-      </w:pPr>
-      <w:bookmarkStart w:id="28" w:name="Xa798db24bd863920314e4a236f596e46c22e290"/>
-      <w:bookmarkEnd w:id="27"/>
-      <w:r>
-        <w:t>&lt;Runtime Scenario n&gt;</w:t>
-      </w:r>
-    </w:p>
-    <w:p>
-      <w:pPr>
-        <w:pStyle w:val="Heading1"/>
-      </w:pPr>
-      <w:bookmarkStart w:id="29" w:name="section-deployment-view"/>
-      <w:bookmarkEnd w:id="24"/>
-      <w:bookmarkEnd w:id="28"/>
+      <w:bookmarkEnd w:id="29"/>
       <w:r>
         <w:t>Deployment View</w:t>
       </w:r>
@@ -4731,15 +4737,7 @@
         <w:pStyle w:val="BodyText"/>
       </w:pPr>
       <w:r>
-        <w:t xml:space="preserve">From a software perspective it is sufficient to capture only those elements of an infrastructure that are needed to show </w:t>
-      </w:r>
-      <w:proofErr w:type="gramStart"/>
-      <w:r>
-        <w:t>a deployment</w:t>
-      </w:r>
-      <w:proofErr w:type="gramEnd"/>
-      <w:r>
-        <w:t xml:space="preserve"> of your building blocks. Hardware architects can go beyond that and describe an infrastructure to any level of detail they need to capture.</w:t>
+        <w:t>From a software perspective it is sufficient to capture only those elements of an infrastructure that are needed to show a deployment of your building blocks. Hardware architects can go beyond that and describe an infrastructure to any level of detail they need to capture.</w:t>
       </w:r>
     </w:p>
     <w:p>
@@ -4819,15 +4817,7 @@
         <w:pStyle w:val="BodyText"/>
       </w:pPr>
       <w:r>
-        <w:t xml:space="preserve">Maybe a </w:t>
-      </w:r>
-      <w:proofErr w:type="gramStart"/>
-      <w:r>
-        <w:t>highest level</w:t>
-      </w:r>
-      <w:proofErr w:type="gramEnd"/>
-      <w:r>
-        <w:t xml:space="preserve"> deployment diagram is already contained in section 3.2. as technical context with your own infrastructure as ONE black box. In this section one can zoom into this black box using additional deployment diagrams:</w:t>
+        <w:t>Maybe a highest level deployment diagram is already contained in section 3.2. as technical context with your own infrastructure as ONE black box. In this section one can zoom into this black box using additional deployment diagrams:</w:t>
       </w:r>
     </w:p>
     <w:p>
@@ -4849,15 +4839,7 @@
         </w:numPr>
       </w:pPr>
       <w:r>
-        <w:t xml:space="preserve">When your (hardware) stakeholders prefer other kinds of diagrams rather than a deployment diagram, let them use any kind that </w:t>
-      </w:r>
-      <w:proofErr w:type="gramStart"/>
-      <w:r>
-        <w:t>is able to</w:t>
-      </w:r>
-      <w:proofErr w:type="gramEnd"/>
-      <w:r>
-        <w:t xml:space="preserve"> show nodes and channels of the infrastructure.</w:t>
+        <w:t>When your (hardware) stakeholders prefer other kinds of diagrams rather than a deployment diagram, let them use any kind that is able to show nodes and channels of the infrastructure.</w:t>
       </w:r>
     </w:p>
     <w:p>
@@ -4883,7 +4865,7 @@
       <w:pPr>
         <w:pStyle w:val="Heading2"/>
       </w:pPr>
-      <w:bookmarkStart w:id="30" w:name="X82831293fe08c109559dda21a2cbb1bdbcef6d0"/>
+      <w:bookmarkStart w:id="31" w:name="X82831293fe08c109559dda21a2cbb1bdbcef6d0"/>
       <w:r>
         <w:t>Infrastructure Level 1</w:t>
       </w:r>
@@ -4904,15 +4886,7 @@
         </w:numPr>
       </w:pPr>
       <w:r>
-        <w:t xml:space="preserve">distribution of a system to multiple locations, environments, computers, </w:t>
-      </w:r>
-      <w:proofErr w:type="gramStart"/>
-      <w:r>
-        <w:t>processors, ..</w:t>
-      </w:r>
-      <w:proofErr w:type="gramEnd"/>
-      <w:r>
-        <w:t>, as well as physical connections between them</w:t>
+        <w:t>distribution of a system to multiple locations, environments, computers, processors, .., as well as physical connections between them</w:t>
       </w:r>
     </w:p>
     <w:p>
@@ -5034,8 +5008,8 @@
       <w:pPr>
         <w:pStyle w:val="Heading2"/>
       </w:pPr>
-      <w:bookmarkStart w:id="31" w:name="Xc544c1728da12824567c3556f0d422a563a3890"/>
-      <w:bookmarkEnd w:id="30"/>
+      <w:bookmarkStart w:id="32" w:name="Xc544c1728da12824567c3556f0d422a563a3890"/>
+      <w:bookmarkEnd w:id="31"/>
       <w:r>
         <w:lastRenderedPageBreak/>
         <w:t>Infrastructure Level 2</w:t>
@@ -5061,7 +5035,7 @@
       <w:pPr>
         <w:pStyle w:val="Heading3"/>
       </w:pPr>
-      <w:bookmarkStart w:id="32" w:name="Xf4c1d41c7f6420b1f89780a2748429816678048"/>
+      <w:bookmarkStart w:id="33" w:name="Xf4c1d41c7f6420b1f89780a2748429816678048"/>
       <w:r>
         <w:rPr>
           <w:i/>
@@ -5086,8 +5060,8 @@
       <w:pPr>
         <w:pStyle w:val="Heading3"/>
       </w:pPr>
-      <w:bookmarkStart w:id="33" w:name="Xc5c02fa5ce7f5d42f0df816a82e656db6f077e7"/>
-      <w:bookmarkEnd w:id="32"/>
+      <w:bookmarkStart w:id="34" w:name="Xc5c02fa5ce7f5d42f0df816a82e656db6f077e7"/>
+      <w:bookmarkEnd w:id="33"/>
       <w:r>
         <w:rPr>
           <w:i/>
@@ -5120,8 +5094,8 @@
       <w:pPr>
         <w:pStyle w:val="Heading3"/>
       </w:pPr>
-      <w:bookmarkStart w:id="34" w:name="X33a56ba9180f36dabf7439ca52adfe4b372e959"/>
-      <w:bookmarkEnd w:id="33"/>
+      <w:bookmarkStart w:id="35" w:name="X33a56ba9180f36dabf7439ca52adfe4b372e959"/>
+      <w:bookmarkEnd w:id="34"/>
       <w:r>
         <w:rPr>
           <w:i/>
@@ -5146,10 +5120,10 @@
       <w:pPr>
         <w:pStyle w:val="Heading1"/>
       </w:pPr>
-      <w:bookmarkStart w:id="35" w:name="section-concepts"/>
-      <w:bookmarkEnd w:id="29"/>
-      <w:bookmarkEnd w:id="31"/>
-      <w:bookmarkEnd w:id="34"/>
+      <w:bookmarkStart w:id="36" w:name="section-concepts"/>
+      <w:bookmarkEnd w:id="30"/>
+      <w:bookmarkEnd w:id="32"/>
+      <w:bookmarkEnd w:id="35"/>
       <w:r>
         <w:t>Cross-cutting Concepts</w:t>
       </w:r>
@@ -5224,13 +5198,8 @@
           <w:numId w:val="15"/>
         </w:numPr>
       </w:pPr>
-      <w:proofErr w:type="gramStart"/>
-      <w:r>
-        <w:t>implementation</w:t>
-      </w:r>
-      <w:proofErr w:type="gramEnd"/>
-      <w:r>
-        <w:t xml:space="preserve"> rules</w:t>
+      <w:r>
+        <w:t>implementation rules</w:t>
       </w:r>
     </w:p>
     <w:p>
@@ -5259,23 +5228,7 @@
         <w:t>conceptual integrity</w:t>
       </w:r>
       <w:r>
-        <w:t xml:space="preserve"> (consistency, homogeneity) of </w:t>
-      </w:r>
-      <w:proofErr w:type="gramStart"/>
-      <w:r>
-        <w:t>the architecture</w:t>
-      </w:r>
-      <w:proofErr w:type="gramEnd"/>
-      <w:r>
-        <w:t xml:space="preserve">. Thus, they are an important contribution to </w:t>
-      </w:r>
-      <w:proofErr w:type="gramStart"/>
-      <w:r>
-        <w:t>achieve</w:t>
-      </w:r>
-      <w:proofErr w:type="gramEnd"/>
-      <w:r>
-        <w:t xml:space="preserve"> inner qualities of your system.</w:t>
+        <w:t xml:space="preserve"> (consistency, homogeneity) of the architecture. Thus, they are an important contribution to achieve inner qualities of your system.</w:t>
       </w:r>
     </w:p>
     <w:p>
@@ -5290,7 +5243,6 @@
       <w:pPr>
         <w:pStyle w:val="BodyText"/>
       </w:pPr>
-      <w:proofErr w:type="gramStart"/>
       <w:r>
         <w:rPr>
           <w:b/>
@@ -5298,7 +5250,6 @@
         </w:rPr>
         <w:t>Form</w:t>
       </w:r>
-      <w:proofErr w:type="gramEnd"/>
     </w:p>
     <w:p>
       <w:pPr>
@@ -5531,7 +5482,7 @@
       <w:pPr>
         <w:pStyle w:val="Heading2"/>
       </w:pPr>
-      <w:bookmarkStart w:id="36" w:name="X6c8153f6415b8c6b4303fc4b33dcba6f68a8e44"/>
+      <w:bookmarkStart w:id="37" w:name="X6c8153f6415b8c6b4303fc4b33dcba6f68a8e44"/>
       <w:r>
         <w:rPr>
           <w:i/>
@@ -5556,8 +5507,8 @@
       <w:pPr>
         <w:pStyle w:val="Heading2"/>
       </w:pPr>
-      <w:bookmarkStart w:id="37" w:name="X28c2bea73da985e37aefb39543d1388e8861280"/>
-      <w:bookmarkEnd w:id="36"/>
+      <w:bookmarkStart w:id="38" w:name="X28c2bea73da985e37aefb39543d1388e8861280"/>
+      <w:bookmarkEnd w:id="37"/>
       <w:r>
         <w:rPr>
           <w:i/>
@@ -5591,8 +5542,8 @@
       <w:pPr>
         <w:pStyle w:val="Heading2"/>
       </w:pPr>
-      <w:bookmarkStart w:id="38" w:name="Xc238dddc51f1b45e68e927cd69e5324c60b784a"/>
-      <w:bookmarkEnd w:id="37"/>
+      <w:bookmarkStart w:id="39" w:name="Xc238dddc51f1b45e68e927cd69e5324c60b784a"/>
+      <w:bookmarkEnd w:id="38"/>
       <w:r>
         <w:rPr>
           <w:i/>
@@ -5617,9 +5568,9 @@
       <w:pPr>
         <w:pStyle w:val="Heading1"/>
       </w:pPr>
-      <w:bookmarkStart w:id="39" w:name="section-design-decisions"/>
-      <w:bookmarkEnd w:id="35"/>
-      <w:bookmarkEnd w:id="38"/>
+      <w:bookmarkStart w:id="40" w:name="section-design-decisions"/>
+      <w:bookmarkEnd w:id="36"/>
+      <w:bookmarkEnd w:id="39"/>
       <w:r>
         <w:t>Architecture Decisions</w:t>
       </w:r>
@@ -5640,15 +5591,7 @@
         <w:pStyle w:val="BodyText"/>
       </w:pPr>
       <w:r>
-        <w:t xml:space="preserve">Important, expensive, </w:t>
-      </w:r>
-      <w:proofErr w:type="gramStart"/>
-      <w:r>
-        <w:t>large scale</w:t>
-      </w:r>
-      <w:proofErr w:type="gramEnd"/>
-      <w:r>
-        <w:t xml:space="preserve"> or risky architecture decisions including rationales. With "decisions" we mean selecting one alternative based on given criteria.</w:t>
+        <w:t>Important, expensive, large scale or risky architecture decisions including rationales. With "decisions" we mean selecting one alternative based on given criteria.</w:t>
       </w:r>
     </w:p>
     <w:p>
@@ -5691,7 +5634,6 @@
       <w:pPr>
         <w:pStyle w:val="BodyText"/>
       </w:pPr>
-      <w:proofErr w:type="gramStart"/>
       <w:r>
         <w:rPr>
           <w:b/>
@@ -5699,7 +5641,6 @@
         </w:rPr>
         <w:t>Form</w:t>
       </w:r>
-      <w:proofErr w:type="gramEnd"/>
     </w:p>
     <w:p>
       <w:pPr>
@@ -5776,8 +5717,8 @@
       <w:pPr>
         <w:pStyle w:val="Heading1"/>
       </w:pPr>
-      <w:bookmarkStart w:id="40" w:name="section-quality-scenarios"/>
-      <w:bookmarkEnd w:id="39"/>
+      <w:bookmarkStart w:id="41" w:name="section-quality-scenarios"/>
+      <w:bookmarkEnd w:id="40"/>
       <w:r>
         <w:t>Quality Requirements</w:t>
       </w:r>
@@ -5826,15 +5767,7 @@
         <w:pStyle w:val="BodyText"/>
       </w:pPr>
       <w:r>
-        <w:t xml:space="preserve">Since quality requirements will have a lot of influence on architectural decisions you should know for every stakeholder what is </w:t>
-      </w:r>
-      <w:proofErr w:type="gramStart"/>
-      <w:r>
-        <w:t>really important</w:t>
-      </w:r>
-      <w:proofErr w:type="gramEnd"/>
-      <w:r>
-        <w:t xml:space="preserve"> to them, concrete and measurable.</w:t>
+        <w:t>Since quality requirements will have a lot of influence on architectural decisions you should know for every stakeholder what is really important to them, concrete and measurable.</w:t>
       </w:r>
     </w:p>
     <w:p>
@@ -5861,7 +5794,7 @@
       <w:pPr>
         <w:pStyle w:val="Heading2"/>
       </w:pPr>
-      <w:bookmarkStart w:id="41" w:name="Xbb9dac48fc86bf49983ab392ae6d6e0f65b0922"/>
+      <w:bookmarkStart w:id="42" w:name="Xbb9dac48fc86bf49983ab392ae6d6e0f65b0922"/>
       <w:r>
         <w:t>Quality Tree</w:t>
       </w:r>
@@ -5882,15 +5815,7 @@
         <w:pStyle w:val="BodyText"/>
       </w:pPr>
       <w:r>
-        <w:t xml:space="preserve">The quality tree (as defined in ATAM – Architecture Tradeoff Analysis Method) with quality/evaluation scenarios as </w:t>
-      </w:r>
-      <w:proofErr w:type="spellStart"/>
-      <w:r>
-        <w:t>leafs</w:t>
-      </w:r>
-      <w:proofErr w:type="spellEnd"/>
-      <w:r>
-        <w:t>.</w:t>
+        <w:t>The quality tree (as defined in ATAM – Architecture Tradeoff Analysis Method) with quality/evaluation scenarios as leafs.</w:t>
       </w:r>
     </w:p>
     <w:p>
@@ -5910,22 +5835,13 @@
         <w:pStyle w:val="BodyText"/>
       </w:pPr>
       <w:r>
-        <w:t xml:space="preserve">The tree structure with priorities provides an overview for a </w:t>
-      </w:r>
-      <w:proofErr w:type="gramStart"/>
-      <w:r>
-        <w:t>sometimes large</w:t>
-      </w:r>
-      <w:proofErr w:type="gramEnd"/>
-      <w:r>
-        <w:t xml:space="preserve"> number of quality requirements.</w:t>
-      </w:r>
-    </w:p>
-    <w:p>
-      <w:pPr>
-        <w:pStyle w:val="BodyText"/>
-      </w:pPr>
-      <w:proofErr w:type="gramStart"/>
+        <w:t>The tree structure with priorities provides an overview for a sometimes large number of quality requirements.</w:t>
+      </w:r>
+    </w:p>
+    <w:p>
+      <w:pPr>
+        <w:pStyle w:val="BodyText"/>
+      </w:pPr>
       <w:r>
         <w:rPr>
           <w:b/>
@@ -5933,7 +5849,6 @@
         </w:rPr>
         <w:t>Form</w:t>
       </w:r>
-      <w:proofErr w:type="gramEnd"/>
     </w:p>
     <w:p>
       <w:pPr>
@@ -5950,13 +5865,8 @@
           <w:numId w:val="19"/>
         </w:numPr>
       </w:pPr>
-      <w:proofErr w:type="gramStart"/>
-      <w:r>
-        <w:t>tree</w:t>
-      </w:r>
-      <w:proofErr w:type="gramEnd"/>
-      <w:r>
-        <w:t>-like refinement of the term "quality". Use "quality" or "usefulness" as a root</w:t>
+      <w:r>
+        <w:t>tree-like refinement of the term "quality". Use "quality" or "usefulness" as a root</w:t>
       </w:r>
     </w:p>
     <w:p>
@@ -5966,13 +5876,8 @@
           <w:numId w:val="19"/>
         </w:numPr>
       </w:pPr>
-      <w:proofErr w:type="gramStart"/>
-      <w:r>
-        <w:t>a mind</w:t>
-      </w:r>
-      <w:proofErr w:type="gramEnd"/>
-      <w:r>
-        <w:t xml:space="preserve"> map with quality categories as main branches</w:t>
+      <w:r>
+        <w:t>a mind map with quality categories as main branches</w:t>
       </w:r>
     </w:p>
     <w:p>
@@ -5987,8 +5892,8 @@
       <w:pPr>
         <w:pStyle w:val="Heading2"/>
       </w:pPr>
-      <w:bookmarkStart w:id="42" w:name="X5df25e5ea81a6db629bae395a077737b9b4603c"/>
-      <w:bookmarkEnd w:id="41"/>
+      <w:bookmarkStart w:id="43" w:name="X5df25e5ea81a6db629bae395a077737b9b4603c"/>
+      <w:bookmarkEnd w:id="42"/>
       <w:r>
         <w:t>Quality Scenarios</w:t>
       </w:r>
@@ -6066,15 +5971,7 @@
         <w:pStyle w:val="BodyText"/>
       </w:pPr>
       <w:r>
-        <w:t xml:space="preserve">Scenarios make quality requirements concrete and </w:t>
-      </w:r>
-      <w:proofErr w:type="gramStart"/>
-      <w:r>
-        <w:t>allow</w:t>
-      </w:r>
-      <w:proofErr w:type="gramEnd"/>
-      <w:r>
-        <w:t xml:space="preserve"> to more easily measure or decide whether they are fulfilled.</w:t>
+        <w:t>Scenarios make quality requirements concrete and allow to more easily measure or decide whether they are fulfilled.</w:t>
       </w:r>
     </w:p>
     <w:p>
@@ -6089,7 +5986,6 @@
       <w:pPr>
         <w:pStyle w:val="BodyText"/>
       </w:pPr>
-      <w:proofErr w:type="gramStart"/>
       <w:r>
         <w:rPr>
           <w:b/>
@@ -6097,7 +5993,6 @@
         </w:rPr>
         <w:t>Form</w:t>
       </w:r>
-      <w:proofErr w:type="gramEnd"/>
     </w:p>
     <w:p>
       <w:pPr>
@@ -6111,9 +6006,9 @@
       <w:pPr>
         <w:pStyle w:val="Heading1"/>
       </w:pPr>
-      <w:bookmarkStart w:id="43" w:name="section-technical-risks"/>
-      <w:bookmarkEnd w:id="40"/>
-      <w:bookmarkEnd w:id="42"/>
+      <w:bookmarkStart w:id="44" w:name="section-technical-risks"/>
+      <w:bookmarkEnd w:id="41"/>
+      <w:bookmarkEnd w:id="43"/>
       <w:r>
         <w:lastRenderedPageBreak/>
         <w:t>Risks and Technical Debts</w:t>
@@ -6170,7 +6065,6 @@
       <w:pPr>
         <w:pStyle w:val="BodyText"/>
       </w:pPr>
-      <w:proofErr w:type="gramStart"/>
       <w:r>
         <w:rPr>
           <w:b/>
@@ -6178,7 +6072,6 @@
         </w:rPr>
         <w:t>Form</w:t>
       </w:r>
-      <w:proofErr w:type="gramEnd"/>
     </w:p>
     <w:p>
       <w:pPr>
@@ -6211,8 +6104,8 @@
       <w:pPr>
         <w:pStyle w:val="Heading1"/>
       </w:pPr>
-      <w:bookmarkStart w:id="44" w:name="section-glossary"/>
-      <w:bookmarkEnd w:id="43"/>
+      <w:bookmarkStart w:id="45" w:name="section-glossary"/>
+      <w:bookmarkEnd w:id="44"/>
       <w:r>
         <w:t>Glossary</w:t>
       </w:r>
@@ -6286,7 +6179,7 @@
               <w:pStyle w:val="Tablecellcontents"/>
             </w:pPr>
             <w:r>
-              <w:t>ANW</w:t>
+              <w:t>ADR</w:t>
             </w:r>
           </w:p>
         </w:tc>
@@ -6299,7 +6192,7 @@
               <w:pStyle w:val="Tablecellcontents"/>
             </w:pPr>
             <w:r>
-              <w:t>American Ninja Warrior</w:t>
+              <w:t>Architectural Decision Record</w:t>
             </w:r>
           </w:p>
         </w:tc>
@@ -6313,6 +6206,9 @@
             <w:pPr>
               <w:pStyle w:val="Tablecellcontents"/>
             </w:pPr>
+            <w:r>
+              <w:t>ANW</w:t>
+            </w:r>
           </w:p>
         </w:tc>
         <w:tc>
@@ -6323,11 +6219,70 @@
             <w:pPr>
               <w:pStyle w:val="Tablecellcontents"/>
             </w:pPr>
+            <w:r>
+              <w:t>American Ninja Warrior</w:t>
+            </w:r>
+          </w:p>
+        </w:tc>
+      </w:tr>
+      <w:tr>
+        <w:tc>
+          <w:tcPr>
+            <w:tcW w:w="587" w:type="pct"/>
+          </w:tcPr>
+          <w:p>
+            <w:pPr>
+              <w:pStyle w:val="Tablecellcontents"/>
+            </w:pPr>
+            <w:r>
+              <w:t>EAO</w:t>
+            </w:r>
+          </w:p>
+        </w:tc>
+        <w:tc>
+          <w:tcPr>
+            <w:tcW w:w="4413" w:type="pct"/>
+          </w:tcPr>
+          <w:p>
+            <w:pPr>
+              <w:pStyle w:val="Tablecellcontents"/>
+            </w:pPr>
+            <w:r>
+              <w:t>Enterprise Architecture Office</w:t>
+            </w:r>
+          </w:p>
+        </w:tc>
+      </w:tr>
+      <w:tr>
+        <w:tc>
+          <w:tcPr>
+            <w:tcW w:w="587" w:type="pct"/>
+          </w:tcPr>
+          <w:p>
+            <w:pPr>
+              <w:pStyle w:val="Tablecellcontents"/>
+            </w:pPr>
+            <w:r>
+              <w:t>LGB</w:t>
+            </w:r>
+          </w:p>
+        </w:tc>
+        <w:tc>
+          <w:tcPr>
+            <w:tcW w:w="4413" w:type="pct"/>
+          </w:tcPr>
+          <w:p>
+            <w:pPr>
+              <w:pStyle w:val="Tablecellcontents"/>
+            </w:pPr>
+            <w:r>
+              <w:t>Software Local Governance Board</w:t>
+            </w:r>
           </w:p>
         </w:tc>
       </w:tr>
     </w:tbl>
-    <w:bookmarkEnd w:id="44"/>
+    <w:bookmarkEnd w:id="45"/>
     <w:p>
       <w:pPr>
         <w:pStyle w:val="Heading1"/>
@@ -6710,15 +6665,7 @@
               <w:pStyle w:val="Tablecellcontents"/>
             </w:pPr>
             <w:r>
-              <w:t xml:space="preserve">Gym </w:t>
-            </w:r>
-            <w:proofErr w:type="spellStart"/>
-            <w:r>
-              <w:t>facebook</w:t>
-            </w:r>
-            <w:proofErr w:type="spellEnd"/>
-            <w:r>
-              <w:t xml:space="preserve"> page</w:t>
+              <w:t>Gym facebook page</w:t>
             </w:r>
             <w:r>
               <w:t>.</w:t>
@@ -7474,13 +7421,8 @@
         </w:numPr>
       </w:pPr>
       <w:r>
-        <w:t xml:space="preserve">Ignore starts </w:t>
-      </w:r>
-      <w:proofErr w:type="gramStart"/>
-      <w:r>
-        <w:t>with #</w:t>
-      </w:r>
-      <w:proofErr w:type="gramEnd"/>
+        <w:t>Ignore starts with #</w:t>
+      </w:r>
     </w:p>
     <w:p>
       <w:pPr>
@@ -7564,13 +7506,8 @@
         </w:numPr>
       </w:pPr>
       <w:r>
-        <w:t xml:space="preserve">Gym </w:t>
-      </w:r>
-      <w:proofErr w:type="gramStart"/>
-      <w:r>
-        <w:t>name exists</w:t>
-      </w:r>
-      <w:proofErr w:type="gramEnd"/>
+        <w:t>Gym name exists</w:t>
+      </w:r>
     </w:p>
     <w:p>
       <w:pPr>
@@ -8797,7 +8734,7 @@
   <w:style w:type="paragraph" w:default="1" w:styleId="Normal">
     <w:name w:val="Normal"/>
     <w:qFormat/>
-    <w:rsid w:val="00F03A15"/>
+    <w:rsid w:val="00B023DF"/>
     <w:rPr>
       <w:sz w:val="22"/>
     </w:rPr>

</xml_diff>

<commit_message>
Still working on documentation
</commit_message>
<xml_diff>
--- a/documentation/src/main/arc42/anw.docx
+++ b/documentation/src/main/arc42/anw.docx
@@ -4,17 +4,14 @@
   <w:body>
     <w:p>
       <w:pPr>
-        <w:pStyle w:val="Heading1"/>
-        <w:numPr>
-          <w:ilvl w:val="0"/>
-          <w:numId w:val="0"/>
-        </w:numPr>
         <w:jc w:val="center"/>
       </w:pPr>
-      <w:r>
-        <w:rPr>
-          <w:noProof/>
-        </w:rPr>
+    </w:p>
+    <w:p>
+      <w:pPr>
+        <w:jc w:val="center"/>
+      </w:pPr>
+      <w:r>
         <w:drawing>
           <wp:inline distT="0" distB="0" distL="0" distR="0" wp14:anchorId="77E1F1F3" wp14:editId="6DC00190">
             <wp:extent cx="1219200" cy="1219200"/>
@@ -3007,6 +3004,7 @@
       <w:pPr>
         <w:pStyle w:val="BodyText"/>
       </w:pPr>
+      <w:proofErr w:type="gramStart"/>
       <w:r>
         <w:rPr>
           <w:b/>
@@ -3014,6 +3012,7 @@
         </w:rPr>
         <w:t>Form</w:t>
       </w:r>
+      <w:proofErr w:type="gramEnd"/>
     </w:p>
     <w:p>
       <w:pPr>
@@ -3146,13 +3145,22 @@
         <w:pStyle w:val="BodyText"/>
       </w:pPr>
       <w:r>
-        <w:t>All stakeholders should understand which data are exchanged with the environment of the system.</w:t>
-      </w:r>
-    </w:p>
-    <w:p>
-      <w:pPr>
-        <w:pStyle w:val="BodyText"/>
-      </w:pPr>
+        <w:t xml:space="preserve">All stakeholders should understand which data </w:t>
+      </w:r>
+      <w:proofErr w:type="gramStart"/>
+      <w:r>
+        <w:t>are</w:t>
+      </w:r>
+      <w:proofErr w:type="gramEnd"/>
+      <w:r>
+        <w:t xml:space="preserve"> exchanged with the environment of the system.</w:t>
+      </w:r>
+    </w:p>
+    <w:p>
+      <w:pPr>
+        <w:pStyle w:val="BodyText"/>
+      </w:pPr>
+      <w:proofErr w:type="gramStart"/>
       <w:r>
         <w:rPr>
           <w:b/>
@@ -3160,6 +3168,7 @@
         </w:rPr>
         <w:t>Form</w:t>
       </w:r>
+      <w:proofErr w:type="gramEnd"/>
     </w:p>
     <w:p>
       <w:pPr>
@@ -3227,7 +3236,23 @@
         <w:pStyle w:val="BodyText"/>
       </w:pPr>
       <w:r>
-        <w:t>Technical interfaces (channels and transmission media) linking your system to its environment. In addition a mapping of domain specific input/output to the channels, i.e. an explanation which I/O uses which channel.</w:t>
+        <w:t xml:space="preserve">Technical interfaces (channels and transmission media) </w:t>
+      </w:r>
+      <w:proofErr w:type="gramStart"/>
+      <w:r>
+        <w:t>linking</w:t>
+      </w:r>
+      <w:proofErr w:type="gramEnd"/>
+      <w:r>
+        <w:t xml:space="preserve"> your system to its environment. In </w:t>
+      </w:r>
+      <w:proofErr w:type="gramStart"/>
+      <w:r>
+        <w:t>addition</w:t>
+      </w:r>
+      <w:proofErr w:type="gramEnd"/>
+      <w:r>
+        <w:t xml:space="preserve"> a mapping of domain specific input/output to the channels, i.e. an explanation which I/O uses which channel.</w:t>
       </w:r>
     </w:p>
     <w:p>
@@ -3247,13 +3272,22 @@
         <w:pStyle w:val="BodyText"/>
       </w:pPr>
       <w:r>
-        <w:t>Many stakeholders make architectural decision based on the technical interfaces between the system and its context. Especially infrastructure or hardware designers decide these technical interfaces.</w:t>
-      </w:r>
-    </w:p>
-    <w:p>
-      <w:pPr>
-        <w:pStyle w:val="BodyText"/>
-      </w:pPr>
+        <w:t xml:space="preserve">Many stakeholders make architectural </w:t>
+      </w:r>
+      <w:proofErr w:type="gramStart"/>
+      <w:r>
+        <w:t>decision</w:t>
+      </w:r>
+      <w:proofErr w:type="gramEnd"/>
+      <w:r>
+        <w:t xml:space="preserve"> based on the technical interfaces between the system and its context. Especially infrastructure or hardware designers decide these technical interfaces.</w:t>
+      </w:r>
+    </w:p>
+    <w:p>
+      <w:pPr>
+        <w:pStyle w:val="BodyText"/>
+      </w:pPr>
+      <w:proofErr w:type="gramStart"/>
       <w:r>
         <w:rPr>
           <w:b/>
@@ -3261,6 +3295,7 @@
         </w:rPr>
         <w:t>Form</w:t>
       </w:r>
+      <w:proofErr w:type="gramEnd"/>
     </w:p>
     <w:p>
       <w:pPr>
@@ -3344,9 +3379,11 @@
           <w:numId w:val="5"/>
         </w:numPr>
       </w:pPr>
+      <w:proofErr w:type="gramStart"/>
       <w:r>
         <w:t>technology decisions</w:t>
       </w:r>
+      <w:proofErr w:type="gramEnd"/>
     </w:p>
     <w:p>
       <w:pPr>
@@ -3404,6 +3441,7 @@
       <w:pPr>
         <w:pStyle w:val="BodyText"/>
       </w:pPr>
+      <w:proofErr w:type="gramStart"/>
       <w:r>
         <w:rPr>
           <w:b/>
@@ -3411,6 +3449,7 @@
         </w:rPr>
         <w:t>Form</w:t>
       </w:r>
+      <w:proofErr w:type="gramEnd"/>
     </w:p>
     <w:p>
       <w:pPr>
@@ -3526,6 +3565,7 @@
       <w:pPr>
         <w:pStyle w:val="BodyText"/>
       </w:pPr>
+      <w:proofErr w:type="gramStart"/>
       <w:r>
         <w:rPr>
           <w:b/>
@@ -3533,6 +3573,7 @@
         </w:rPr>
         <w:t>Form</w:t>
       </w:r>
+      <w:proofErr w:type="gramEnd"/>
     </w:p>
     <w:p>
       <w:pPr>
@@ -3606,7 +3647,15 @@
         <w:t>Level 1</w:t>
       </w:r>
       <w:r>
-        <w:t xml:space="preserve"> is the white box description of the overall system together with black box descriptions of all contained building blocks.</w:t>
+        <w:t xml:space="preserve"> is the white box description of the overall system together with black box descriptions of all </w:t>
+      </w:r>
+      <w:proofErr w:type="gramStart"/>
+      <w:r>
+        <w:t>contained building blocks</w:t>
+      </w:r>
+      <w:proofErr w:type="gramEnd"/>
+      <w:r>
+        <w:t>.</w:t>
       </w:r>
       <w:r>
         <w:t xml:space="preserve">  </w:t>
@@ -3637,7 +3686,15 @@
         <w:t>Level 2</w:t>
       </w:r>
       <w:r>
-        <w:t xml:space="preserve"> zooms into some building blocks of level 1. Thus it contains the white box description of selected building blocks of level 1, together with black box descriptions of their internal building blocks.</w:t>
+        <w:t xml:space="preserve"> zooms into some building blocks of level 1. </w:t>
+      </w:r>
+      <w:proofErr w:type="gramStart"/>
+      <w:r>
+        <w:t>Thus</w:t>
+      </w:r>
+      <w:proofErr w:type="gramEnd"/>
+      <w:r>
+        <w:t xml:space="preserve"> it contains the white box description of selected building blocks of level 1, together with black box descriptions of their internal building blocks.</w:t>
       </w:r>
       <w:r>
         <w:t xml:space="preserve">  </w:t>
@@ -3725,9 +3782,11 @@
           <w:numId w:val="6"/>
         </w:numPr>
       </w:pPr>
+      <w:proofErr w:type="gramStart"/>
       <w:r>
         <w:t>an overview diagram</w:t>
       </w:r>
+      <w:proofErr w:type="gramEnd"/>
     </w:p>
     <w:p>
       <w:pPr>
@@ -3791,7 +3850,31 @@
         </w:numPr>
       </w:pPr>
       <w:r>
-        <w:t>(optional:) important interfaces, that are not explained in the black box templates of a building block, but are very important for understanding the white box. Since there are so many ways to specify interfaces why do not provide a specific template for them. In the worst case you have to specify and describe syntax, semantics, protocols, error handling, restrictions, versions, qualities, necessary compatibilities and many things more. In the best case you will get away with examples or simple signatures.</w:t>
+        <w:t>(</w:t>
+      </w:r>
+      <w:proofErr w:type="gramStart"/>
+      <w:r>
+        <w:t>optional</w:t>
+      </w:r>
+      <w:proofErr w:type="gramEnd"/>
+      <w:r>
+        <w:t xml:space="preserve">:) important interfaces, that are not explained in the black box templates of a building block, but are very important for understanding the white box. Since there are so many ways to specify interfaces why do not provide a specific template for them. In the worst case you </w:t>
+      </w:r>
+      <w:proofErr w:type="gramStart"/>
+      <w:r>
+        <w:t>have to</w:t>
+      </w:r>
+      <w:proofErr w:type="gramEnd"/>
+      <w:r>
+        <w:t xml:space="preserve"> specify and describe syntax, semantics, protocols, error handling, restrictions, versions, qualities, necessary </w:t>
+      </w:r>
+      <w:proofErr w:type="gramStart"/>
+      <w:r>
+        <w:t>compatibilities</w:t>
+      </w:r>
+      <w:proofErr w:type="gramEnd"/>
+      <w:r>
+        <w:t xml:space="preserve"> and many things more. In the best case you will get away with examples or simple signatures.</w:t>
       </w:r>
     </w:p>
     <w:p>
@@ -3880,7 +3963,23 @@
         <w:pStyle w:val="BodyText"/>
       </w:pPr>
       <w:r>
-        <w:t>If you use tabular form you will only describe your black boxes with name and responsibility according to the following schema:</w:t>
+        <w:t xml:space="preserve">If you use tabular </w:t>
+      </w:r>
+      <w:proofErr w:type="gramStart"/>
+      <w:r>
+        <w:t>form</w:t>
+      </w:r>
+      <w:proofErr w:type="gramEnd"/>
+      <w:r>
+        <w:t xml:space="preserve"> you will only describe your black boxes with name and responsibility according to the following </w:t>
+      </w:r>
+      <w:proofErr w:type="gramStart"/>
+      <w:r>
+        <w:t>schema</w:t>
+      </w:r>
+      <w:proofErr w:type="gramEnd"/>
+      <w:r>
+        <w:t>:</w:t>
       </w:r>
     </w:p>
     <w:tbl>
@@ -4005,7 +4104,15 @@
         <w:pStyle w:val="BodyText"/>
       </w:pPr>
       <w:r>
-        <w:t>If you use a list of black box descriptions then you fill in a separate black box template for every important building block . Its headline is the name of the black box.</w:t>
+        <w:t xml:space="preserve">If you use a list of black box descriptions then you fill in a separate black box template for every important building </w:t>
+      </w:r>
+      <w:proofErr w:type="gramStart"/>
+      <w:r>
+        <w:t>block .</w:t>
+      </w:r>
+      <w:proofErr w:type="gramEnd"/>
+      <w:r>
+        <w:t xml:space="preserve"> Its headline is the name of the black box.</w:t>
       </w:r>
     </w:p>
     <w:p>
@@ -4022,7 +4129,15 @@
         <w:pStyle w:val="FirstParagraph"/>
       </w:pPr>
       <w:r>
-        <w:t>Here you describe &lt;black box 1&gt; according the the following black box template:</w:t>
+        <w:t xml:space="preserve">Here you describe &lt;black box 1&gt; according the </w:t>
+      </w:r>
+      <w:proofErr w:type="spellStart"/>
+      <w:r>
+        <w:t>the</w:t>
+      </w:r>
+      <w:proofErr w:type="spellEnd"/>
+      <w:r>
+        <w:t xml:space="preserve"> following black box template:</w:t>
       </w:r>
     </w:p>
     <w:p>
@@ -4045,7 +4160,15 @@
         </w:numPr>
       </w:pPr>
       <w:r>
-        <w:t>Interface(s), when they are not extracted as separate paragraphs. This interfaces may include qualities and performance characteristics.</w:t>
+        <w:t xml:space="preserve">Interface(s), when they are not extracted as separate paragraphs. </w:t>
+      </w:r>
+      <w:proofErr w:type="gramStart"/>
+      <w:r>
+        <w:t>This interfaces</w:t>
+      </w:r>
+      <w:proofErr w:type="gramEnd"/>
+      <w:r>
+        <w:t xml:space="preserve"> may include qualities and performance characteristics.</w:t>
       </w:r>
     </w:p>
     <w:p>
@@ -4056,7 +4179,20 @@
         </w:numPr>
       </w:pPr>
       <w:r>
-        <w:t>(Optional) Quality-/Performance characteristics of the black box, e.g.availability, run time behavior, ….</w:t>
+        <w:t xml:space="preserve">(Optional) Quality-/Performance characteristics of the black box, </w:t>
+      </w:r>
+      <w:proofErr w:type="spellStart"/>
+      <w:r>
+        <w:t>e.</w:t>
+      </w:r>
+      <w:proofErr w:type="gramStart"/>
+      <w:r>
+        <w:t>g.availability</w:t>
+      </w:r>
+      <w:proofErr w:type="spellEnd"/>
+      <w:proofErr w:type="gramEnd"/>
+      <w:r>
+        <w:t>, run time behavior, ….</w:t>
       </w:r>
     </w:p>
     <w:p>
@@ -4260,7 +4396,15 @@
         <w:pStyle w:val="BodyText"/>
       </w:pPr>
       <w:r>
-        <w:t>You have to decide which building blocks of your system are important enough to justify such a detailed description. Please prefer relevance over completeness. Specify important, surprising, risky, complex or volatile building blocks. Leave out normal, simple, boring or standardized parts of your system</w:t>
+        <w:t xml:space="preserve">You </w:t>
+      </w:r>
+      <w:proofErr w:type="gramStart"/>
+      <w:r>
+        <w:t>have to</w:t>
+      </w:r>
+      <w:proofErr w:type="gramEnd"/>
+      <w:r>
+        <w:t xml:space="preserve"> decide which building blocks of your system are important enough to justify such a detailed description. Please prefer relevance over completeness. Specify important, surprising, risky, complex or volatile building blocks. Leave out normal, simple, boring or standardized parts of your system</w:t>
       </w:r>
     </w:p>
     <w:p>
@@ -4400,7 +4544,15 @@
         <w:pStyle w:val="BodyText"/>
       </w:pPr>
       <w:r>
-        <w:t>When you need more detailed levels of your architecture please copy this part of arc42 for additional levels.</w:t>
+        <w:t xml:space="preserve">When you need more detailed levels of your </w:t>
+      </w:r>
+      <w:proofErr w:type="gramStart"/>
+      <w:r>
+        <w:t>architecture</w:t>
+      </w:r>
+      <w:proofErr w:type="gramEnd"/>
+      <w:r>
+        <w:t xml:space="preserve"> please copy this part of arc42 for additional levels.</w:t>
       </w:r>
     </w:p>
     <w:p>
@@ -4514,7 +4666,15 @@
         <w:pStyle w:val="BodyText"/>
       </w:pPr>
       <w:r>
-        <w:t>The runtime view describes concrete behavior and interactions of the system’s building blocks in form of scenarios from the following areas:</w:t>
+        <w:t xml:space="preserve">The runtime view describes concrete behavior and interactions of the system’s building blocks in </w:t>
+      </w:r>
+      <w:proofErr w:type="gramStart"/>
+      <w:r>
+        <w:t>form</w:t>
+      </w:r>
+      <w:proofErr w:type="gramEnd"/>
+      <w:r>
+        <w:t xml:space="preserve"> of scenarios from the following areas:</w:t>
       </w:r>
     </w:p>
     <w:p>
@@ -4584,7 +4744,23 @@
         <w:t>not</w:t>
       </w:r>
       <w:r>
-        <w:t xml:space="preserve"> important to describe a large number of scenarios. You should rather document a representative selection.</w:t>
+        <w:t xml:space="preserve"> important to describe </w:t>
+      </w:r>
+      <w:proofErr w:type="gramStart"/>
+      <w:r>
+        <w:t>a large number of</w:t>
+      </w:r>
+      <w:proofErr w:type="gramEnd"/>
+      <w:r>
+        <w:t xml:space="preserve"> scenarios. You </w:t>
+      </w:r>
+      <w:proofErr w:type="gramStart"/>
+      <w:r>
+        <w:t>should rather</w:t>
+      </w:r>
+      <w:proofErr w:type="gramEnd"/>
+      <w:r>
+        <w:t xml:space="preserve"> document a representative selection.</w:t>
       </w:r>
     </w:p>
     <w:p>
@@ -4605,13 +4781,22 @@
       </w:pPr>
       <w:r>
         <w:lastRenderedPageBreak/>
-        <w:t>You should understand how (instances of) building blocks of your system perform their job and communicate at runtime. You will mainly capture scenarios in your documentation to communicate your architecture to stakeholders that are less willing or able to read and understand the static models (building block view, deployment view).</w:t>
-      </w:r>
-    </w:p>
-    <w:p>
-      <w:pPr>
-        <w:pStyle w:val="BodyText"/>
-      </w:pPr>
+        <w:t xml:space="preserve">You should understand how (instances of) building blocks of your system perform their job and communicate at runtime. You will mainly capture scenarios in your documentation to communicate your architecture to stakeholders that are less willing or able to read and understand </w:t>
+      </w:r>
+      <w:proofErr w:type="gramStart"/>
+      <w:r>
+        <w:t>the static</w:t>
+      </w:r>
+      <w:proofErr w:type="gramEnd"/>
+      <w:r>
+        <w:t xml:space="preserve"> models (building block view, deployment view).</w:t>
+      </w:r>
+    </w:p>
+    <w:p>
+      <w:pPr>
+        <w:pStyle w:val="BodyText"/>
+      </w:pPr>
+      <w:proofErr w:type="gramStart"/>
       <w:r>
         <w:rPr>
           <w:b/>
@@ -4619,6 +4804,7 @@
         </w:rPr>
         <w:t>Form</w:t>
       </w:r>
+      <w:proofErr w:type="gramEnd"/>
     </w:p>
     <w:p>
       <w:pPr>
@@ -4856,7 +5042,15 @@
         <w:pStyle w:val="BodyText"/>
       </w:pPr>
       <w:r>
-        <w:t>From a software perspective it is sufficient to capture only those elements of an infrastructure that are needed to show a deployment of your building blocks. Hardware architects can go beyond that and describe an infrastructure to any level of detail they need to capture.</w:t>
+        <w:t xml:space="preserve">From a software perspective it is sufficient to capture only those elements of an infrastructure that are needed to show </w:t>
+      </w:r>
+      <w:proofErr w:type="gramStart"/>
+      <w:r>
+        <w:t>a deployment</w:t>
+      </w:r>
+      <w:proofErr w:type="gramEnd"/>
+      <w:r>
+        <w:t xml:space="preserve"> of your building blocks. Hardware architects can go beyond that and describe an infrastructure to any level of detail they need to capture.</w:t>
       </w:r>
     </w:p>
     <w:p>
@@ -4936,7 +5130,15 @@
         <w:pStyle w:val="BodyText"/>
       </w:pPr>
       <w:r>
-        <w:t>Maybe a highest level deployment diagram is already contained in section 3.2. as technical context with your own infrastructure as ONE black box. In this section one can zoom into this black box using additional deployment diagrams:</w:t>
+        <w:t xml:space="preserve">Maybe a </w:t>
+      </w:r>
+      <w:proofErr w:type="gramStart"/>
+      <w:r>
+        <w:t>highest level</w:t>
+      </w:r>
+      <w:proofErr w:type="gramEnd"/>
+      <w:r>
+        <w:t xml:space="preserve"> deployment diagram is already contained in section 3.2. as technical context with your own infrastructure as ONE black box. In this section one can zoom into this black box using additional deployment diagrams:</w:t>
       </w:r>
     </w:p>
     <w:p>
@@ -4958,7 +5160,15 @@
         </w:numPr>
       </w:pPr>
       <w:r>
-        <w:t>When your (hardware) stakeholders prefer other kinds of diagrams rather than a deployment diagram, let them use any kind that is able to show nodes and channels of the infrastructure.</w:t>
+        <w:t xml:space="preserve">When your (hardware) stakeholders prefer other kinds of diagrams rather than a deployment diagram, let them use any kind that </w:t>
+      </w:r>
+      <w:proofErr w:type="gramStart"/>
+      <w:r>
+        <w:t>is able to</w:t>
+      </w:r>
+      <w:proofErr w:type="gramEnd"/>
+      <w:r>
+        <w:t xml:space="preserve"> show nodes and channels of the infrastructure.</w:t>
       </w:r>
     </w:p>
     <w:p>
@@ -5005,7 +5215,15 @@
         </w:numPr>
       </w:pPr>
       <w:r>
-        <w:t>distribution of a system to multiple locations, environments, computers, processors, .., as well as physical connections between them</w:t>
+        <w:t xml:space="preserve">distribution of a system to multiple locations, environments, computers, </w:t>
+      </w:r>
+      <w:proofErr w:type="gramStart"/>
+      <w:r>
+        <w:t>processors, ..</w:t>
+      </w:r>
+      <w:proofErr w:type="gramEnd"/>
+      <w:r>
+        <w:t>, as well as physical connections between them</w:t>
       </w:r>
     </w:p>
     <w:p>
@@ -5317,8 +5535,13 @@
           <w:numId w:val="15"/>
         </w:numPr>
       </w:pPr>
-      <w:r>
-        <w:t>implementation rules</w:t>
+      <w:proofErr w:type="gramStart"/>
+      <w:r>
+        <w:t>implementation</w:t>
+      </w:r>
+      <w:proofErr w:type="gramEnd"/>
+      <w:r>
+        <w:t xml:space="preserve"> rules</w:t>
       </w:r>
     </w:p>
     <w:p>
@@ -5347,7 +5570,23 @@
         <w:t>conceptual integrity</w:t>
       </w:r>
       <w:r>
-        <w:t xml:space="preserve"> (consistency, homogeneity) of the architecture. Thus, they are an important contribution to achieve inner qualities of your system.</w:t>
+        <w:t xml:space="preserve"> (consistency, homogeneity) of </w:t>
+      </w:r>
+      <w:proofErr w:type="gramStart"/>
+      <w:r>
+        <w:t>the architecture</w:t>
+      </w:r>
+      <w:proofErr w:type="gramEnd"/>
+      <w:r>
+        <w:t xml:space="preserve">. Thus, they are an important contribution to </w:t>
+      </w:r>
+      <w:proofErr w:type="gramStart"/>
+      <w:r>
+        <w:t>achieve</w:t>
+      </w:r>
+      <w:proofErr w:type="gramEnd"/>
+      <w:r>
+        <w:t xml:space="preserve"> inner qualities of your system.</w:t>
       </w:r>
     </w:p>
     <w:p>
@@ -5362,6 +5601,7 @@
       <w:pPr>
         <w:pStyle w:val="BodyText"/>
       </w:pPr>
+      <w:proofErr w:type="gramStart"/>
       <w:r>
         <w:rPr>
           <w:b/>
@@ -5369,6 +5609,7 @@
         </w:rPr>
         <w:t>Form</w:t>
       </w:r>
+      <w:proofErr w:type="gramEnd"/>
     </w:p>
     <w:p>
       <w:pPr>
@@ -5710,7 +5951,15 @@
         <w:pStyle w:val="BodyText"/>
       </w:pPr>
       <w:r>
-        <w:t>Important, expensive, large scale or risky architecture decisions including rationales. With "decisions" we mean selecting one alternative based on given criteria.</w:t>
+        <w:t xml:space="preserve">Important, expensive, </w:t>
+      </w:r>
+      <w:proofErr w:type="gramStart"/>
+      <w:r>
+        <w:t>large scale</w:t>
+      </w:r>
+      <w:proofErr w:type="gramEnd"/>
+      <w:r>
+        <w:t xml:space="preserve"> or risky architecture decisions including rationales. With "decisions" we mean selecting one alternative based on given criteria.</w:t>
       </w:r>
     </w:p>
     <w:p>
@@ -5753,6 +6002,7 @@
       <w:pPr>
         <w:pStyle w:val="BodyText"/>
       </w:pPr>
+      <w:proofErr w:type="gramStart"/>
       <w:r>
         <w:rPr>
           <w:b/>
@@ -5760,6 +6010,7 @@
         </w:rPr>
         <w:t>Form</w:t>
       </w:r>
+      <w:proofErr w:type="gramEnd"/>
     </w:p>
     <w:p>
       <w:pPr>
@@ -5886,7 +6137,15 @@
         <w:pStyle w:val="BodyText"/>
       </w:pPr>
       <w:r>
-        <w:t>Since quality requirements will have a lot of influence on architectural decisions you should know for every stakeholder what is really important to them, concrete and measurable.</w:t>
+        <w:t xml:space="preserve">Since quality requirements will have a lot of influence on architectural decisions you should know for every stakeholder what is </w:t>
+      </w:r>
+      <w:proofErr w:type="gramStart"/>
+      <w:r>
+        <w:t>really important</w:t>
+      </w:r>
+      <w:proofErr w:type="gramEnd"/>
+      <w:r>
+        <w:t xml:space="preserve"> to them, concrete and measurable.</w:t>
       </w:r>
     </w:p>
     <w:p>
@@ -5934,7 +6193,15 @@
         <w:pStyle w:val="BodyText"/>
       </w:pPr>
       <w:r>
-        <w:t>The quality tree (as defined in ATAM – Architecture Tradeoff Analysis Method) with quality/evaluation scenarios as leafs.</w:t>
+        <w:t xml:space="preserve">The quality tree (as defined in ATAM – Architecture Tradeoff Analysis Method) with quality/evaluation scenarios as </w:t>
+      </w:r>
+      <w:proofErr w:type="spellStart"/>
+      <w:r>
+        <w:t>leafs</w:t>
+      </w:r>
+      <w:proofErr w:type="spellEnd"/>
+      <w:r>
+        <w:t>.</w:t>
       </w:r>
     </w:p>
     <w:p>
@@ -5954,13 +6221,22 @@
         <w:pStyle w:val="BodyText"/>
       </w:pPr>
       <w:r>
-        <w:t>The tree structure with priorities provides an overview for a sometimes large number of quality requirements.</w:t>
-      </w:r>
-    </w:p>
-    <w:p>
-      <w:pPr>
-        <w:pStyle w:val="BodyText"/>
-      </w:pPr>
+        <w:t xml:space="preserve">The tree structure with priorities provides an overview for a </w:t>
+      </w:r>
+      <w:proofErr w:type="gramStart"/>
+      <w:r>
+        <w:t>sometimes large</w:t>
+      </w:r>
+      <w:proofErr w:type="gramEnd"/>
+      <w:r>
+        <w:t xml:space="preserve"> number of quality requirements.</w:t>
+      </w:r>
+    </w:p>
+    <w:p>
+      <w:pPr>
+        <w:pStyle w:val="BodyText"/>
+      </w:pPr>
+      <w:proofErr w:type="gramStart"/>
       <w:r>
         <w:rPr>
           <w:b/>
@@ -5968,6 +6244,7 @@
         </w:rPr>
         <w:t>Form</w:t>
       </w:r>
+      <w:proofErr w:type="gramEnd"/>
     </w:p>
     <w:p>
       <w:pPr>
@@ -5984,8 +6261,13 @@
           <w:numId w:val="19"/>
         </w:numPr>
       </w:pPr>
-      <w:r>
-        <w:t>tree-like refinement of the term "quality". Use "quality" or "usefulness" as a root</w:t>
+      <w:proofErr w:type="gramStart"/>
+      <w:r>
+        <w:t>tree</w:t>
+      </w:r>
+      <w:proofErr w:type="gramEnd"/>
+      <w:r>
+        <w:t>-like refinement of the term "quality". Use "quality" or "usefulness" as a root</w:t>
       </w:r>
     </w:p>
     <w:p>
@@ -5995,8 +6277,13 @@
           <w:numId w:val="19"/>
         </w:numPr>
       </w:pPr>
-      <w:r>
-        <w:t>a mind map with quality categories as main branches</w:t>
+      <w:proofErr w:type="gramStart"/>
+      <w:r>
+        <w:t>a mind</w:t>
+      </w:r>
+      <w:proofErr w:type="gramEnd"/>
+      <w:r>
+        <w:t xml:space="preserve"> map with quality categories as main branches</w:t>
       </w:r>
     </w:p>
     <w:p>
@@ -6090,7 +6377,15 @@
         <w:pStyle w:val="BodyText"/>
       </w:pPr>
       <w:r>
-        <w:t>Scenarios make quality requirements concrete and allow to more easily measure or decide whether they are fulfilled.</w:t>
+        <w:t xml:space="preserve">Scenarios make quality requirements concrete and </w:t>
+      </w:r>
+      <w:proofErr w:type="gramStart"/>
+      <w:r>
+        <w:t>allow</w:t>
+      </w:r>
+      <w:proofErr w:type="gramEnd"/>
+      <w:r>
+        <w:t xml:space="preserve"> to more easily measure or decide whether they are fulfilled.</w:t>
       </w:r>
     </w:p>
     <w:p>
@@ -6105,6 +6400,7 @@
       <w:pPr>
         <w:pStyle w:val="BodyText"/>
       </w:pPr>
+      <w:proofErr w:type="gramStart"/>
       <w:r>
         <w:rPr>
           <w:b/>
@@ -6112,6 +6408,7 @@
         </w:rPr>
         <w:t>Form</w:t>
       </w:r>
+      <w:proofErr w:type="gramEnd"/>
     </w:p>
     <w:p>
       <w:pPr>
@@ -6184,6 +6481,7 @@
       <w:pPr>
         <w:pStyle w:val="BodyText"/>
       </w:pPr>
+      <w:proofErr w:type="gramStart"/>
       <w:r>
         <w:rPr>
           <w:b/>
@@ -6191,6 +6489,7 @@
         </w:rPr>
         <w:t>Form</w:t>
       </w:r>
+      <w:proofErr w:type="gramEnd"/>
     </w:p>
     <w:p>
       <w:pPr>
@@ -6840,7 +7139,15 @@
               <w:pStyle w:val="Tablecellcontents"/>
             </w:pPr>
             <w:r>
-              <w:t>Gym facebook page</w:t>
+              <w:t xml:space="preserve">Gym </w:t>
+            </w:r>
+            <w:proofErr w:type="spellStart"/>
+            <w:r>
+              <w:t>facebook</w:t>
+            </w:r>
+            <w:proofErr w:type="spellEnd"/>
+            <w:r>
+              <w:t xml:space="preserve"> page</w:t>
             </w:r>
             <w:r>
               <w:t>.</w:t>
@@ -7596,8 +7903,13 @@
         </w:numPr>
       </w:pPr>
       <w:r>
-        <w:t>Ignore starts with #</w:t>
-      </w:r>
+        <w:t xml:space="preserve">Ignore starts </w:t>
+      </w:r>
+      <w:proofErr w:type="gramStart"/>
+      <w:r>
+        <w:t>with #</w:t>
+      </w:r>
+      <w:proofErr w:type="gramEnd"/>
     </w:p>
     <w:p>
       <w:pPr>
@@ -7681,8 +7993,13 @@
         </w:numPr>
       </w:pPr>
       <w:r>
-        <w:t>Gym name exists</w:t>
-      </w:r>
+        <w:t xml:space="preserve">Gym </w:t>
+      </w:r>
+      <w:proofErr w:type="gramStart"/>
+      <w:r>
+        <w:t>name exists</w:t>
+      </w:r>
+      <w:proofErr w:type="gramEnd"/>
     </w:p>
     <w:p>
       <w:pPr>
@@ -8140,6 +8457,12 @@
     </w:lvl>
   </w:abstractNum>
   <w:abstractNum w:abstractNumId="3" w15:restartNumberingAfterBreak="0">
+    <w:nsid w:val="073C35E2"/>
+    <w:multiLevelType w:val="multilevel"/>
+    <w:tmpl w:val="CBE6B14C"/>
+    <w:numStyleLink w:val="HeadingsListStyle"/>
+  </w:abstractNum>
+  <w:abstractNum w:abstractNumId="4" w15:restartNumberingAfterBreak="0">
     <w:nsid w:val="18F22744"/>
     <w:multiLevelType w:val="hybridMultilevel"/>
     <w:tmpl w:val="868ACD0A"/>
@@ -8252,34 +8575,34 @@
       </w:rPr>
     </w:lvl>
   </w:abstractNum>
-  <w:abstractNum w:abstractNumId="4" w15:restartNumberingAfterBreak="0">
+  <w:abstractNum w:abstractNumId="5" w15:restartNumberingAfterBreak="0">
     <w:nsid w:val="227341FA"/>
     <w:multiLevelType w:val="multilevel"/>
-    <w:tmpl w:val="0B64620C"/>
-    <w:numStyleLink w:val="HeadingsListStyle"/>
-  </w:abstractNum>
-  <w:abstractNum w:abstractNumId="5" w15:restartNumberingAfterBreak="0">
-    <w:nsid w:val="2DA95A60"/>
-    <w:multiLevelType w:val="multilevel"/>
-    <w:tmpl w:val="0B64620C"/>
+    <w:tmpl w:val="CBE6B14C"/>
     <w:numStyleLink w:val="HeadingsListStyle"/>
   </w:abstractNum>
   <w:abstractNum w:abstractNumId="6" w15:restartNumberingAfterBreak="0">
-    <w:nsid w:val="3D27428A"/>
+    <w:nsid w:val="2DA95A60"/>
     <w:multiLevelType w:val="multilevel"/>
-    <w:tmpl w:val="0B64620C"/>
+    <w:tmpl w:val="CBE6B14C"/>
     <w:numStyleLink w:val="HeadingsListStyle"/>
   </w:abstractNum>
   <w:abstractNum w:abstractNumId="7" w15:restartNumberingAfterBreak="0">
-    <w:nsid w:val="44D27709"/>
+    <w:nsid w:val="3D27428A"/>
     <w:multiLevelType w:val="multilevel"/>
-    <w:tmpl w:val="0B64620C"/>
+    <w:tmpl w:val="CBE6B14C"/>
     <w:numStyleLink w:val="HeadingsListStyle"/>
   </w:abstractNum>
   <w:abstractNum w:abstractNumId="8" w15:restartNumberingAfterBreak="0">
+    <w:nsid w:val="44D27709"/>
+    <w:multiLevelType w:val="multilevel"/>
+    <w:tmpl w:val="CBE6B14C"/>
+    <w:numStyleLink w:val="HeadingsListStyle"/>
+  </w:abstractNum>
+  <w:abstractNum w:abstractNumId="9" w15:restartNumberingAfterBreak="0">
     <w:nsid w:val="4AB12793"/>
     <w:multiLevelType w:val="multilevel"/>
-    <w:tmpl w:val="0B64620C"/>
+    <w:tmpl w:val="CBE6B14C"/>
     <w:styleLink w:val="HeadingsListStyle"/>
     <w:lvl w:ilvl="0">
       <w:start w:val="1"/>
@@ -8298,7 +8621,6 @@
     <w:lvl w:ilvl="1">
       <w:start w:val="1"/>
       <w:numFmt w:val="decimal"/>
-      <w:lvlRestart w:val="0"/>
       <w:pStyle w:val="Heading2"/>
       <w:suff w:val="space"/>
       <w:lvlText w:val="%1.%2"/>
@@ -8313,7 +8635,6 @@
     <w:lvl w:ilvl="2">
       <w:start w:val="1"/>
       <w:numFmt w:val="decimal"/>
-      <w:lvlRestart w:val="0"/>
       <w:pStyle w:val="Heading3"/>
       <w:suff w:val="space"/>
       <w:lvlText w:val="%1.%2.%3."/>
@@ -8328,7 +8649,6 @@
     <w:lvl w:ilvl="3">
       <w:start w:val="1"/>
       <w:numFmt w:val="decimal"/>
-      <w:lvlRestart w:val="0"/>
       <w:pStyle w:val="Heading4"/>
       <w:suff w:val="space"/>
       <w:lvlText w:val="%1.%2.%3.%4."/>
@@ -8343,7 +8663,6 @@
     <w:lvl w:ilvl="4">
       <w:start w:val="1"/>
       <w:numFmt w:val="decimal"/>
-      <w:lvlRestart w:val="0"/>
       <w:pStyle w:val="Heading5"/>
       <w:suff w:val="space"/>
       <w:lvlText w:val="%1.%2.%3.%4.%5."/>
@@ -8358,7 +8677,6 @@
     <w:lvl w:ilvl="5">
       <w:start w:val="1"/>
       <w:numFmt w:val="decimal"/>
-      <w:lvlRestart w:val="0"/>
       <w:pStyle w:val="Heading6"/>
       <w:suff w:val="space"/>
       <w:lvlText w:val="%1.%2.%3.%4.%5.%6."/>
@@ -8373,7 +8691,6 @@
     <w:lvl w:ilvl="6">
       <w:start w:val="1"/>
       <w:numFmt w:val="decimal"/>
-      <w:lvlRestart w:val="0"/>
       <w:pStyle w:val="Heading7"/>
       <w:suff w:val="space"/>
       <w:lvlText w:val="%1.%2.%3.%4.%5.%6.%7."/>
@@ -8388,7 +8705,6 @@
     <w:lvl w:ilvl="7">
       <w:start w:val="1"/>
       <w:numFmt w:val="decimal"/>
-      <w:lvlRestart w:val="0"/>
       <w:pStyle w:val="Heading8"/>
       <w:suff w:val="space"/>
       <w:lvlText w:val="%1.%2.%3.%4.%5.%6.%7.%8."/>
@@ -8403,7 +8719,6 @@
     <w:lvl w:ilvl="8">
       <w:start w:val="1"/>
       <w:numFmt w:val="decimal"/>
-      <w:lvlRestart w:val="0"/>
       <w:pStyle w:val="Heading9"/>
       <w:suff w:val="space"/>
       <w:lvlText w:val="%1.%2.%3.%4.%5.%6.%7.%8.%9."/>
@@ -8416,13 +8731,13 @@
       </w:rPr>
     </w:lvl>
   </w:abstractNum>
-  <w:abstractNum w:abstractNumId="9" w15:restartNumberingAfterBreak="0">
+  <w:abstractNum w:abstractNumId="10" w15:restartNumberingAfterBreak="0">
     <w:nsid w:val="50CC5880"/>
     <w:multiLevelType w:val="multilevel"/>
-    <w:tmpl w:val="0B64620C"/>
+    <w:tmpl w:val="CBE6B14C"/>
     <w:numStyleLink w:val="HeadingsListStyle"/>
   </w:abstractNum>
-  <w:abstractNum w:abstractNumId="10" w15:restartNumberingAfterBreak="0">
+  <w:abstractNum w:abstractNumId="11" w15:restartNumberingAfterBreak="0">
     <w:nsid w:val="55684335"/>
     <w:multiLevelType w:val="hybridMultilevel"/>
     <w:tmpl w:val="CE64690A"/>
@@ -8534,10 +8849,10 @@
       </w:rPr>
     </w:lvl>
   </w:abstractNum>
-  <w:abstractNum w:abstractNumId="11" w15:restartNumberingAfterBreak="0">
+  <w:abstractNum w:abstractNumId="12" w15:restartNumberingAfterBreak="0">
     <w:nsid w:val="7DFC1305"/>
     <w:multiLevelType w:val="multilevel"/>
-    <w:tmpl w:val="0B64620C"/>
+    <w:tmpl w:val="CBE6B14C"/>
     <w:numStyleLink w:val="HeadingsListStyle"/>
   </w:abstractNum>
   <w:num w:numId="1" w16cid:durableId="1982348408">
@@ -8631,10 +8946,10 @@
     <w:abstractNumId w:val="1"/>
   </w:num>
   <w:num w:numId="22" w16cid:durableId="1027830564">
-    <w:abstractNumId w:val="8"/>
+    <w:abstractNumId w:val="9"/>
   </w:num>
   <w:num w:numId="23" w16cid:durableId="1887444769">
-    <w:abstractNumId w:val="8"/>
+    <w:abstractNumId w:val="9"/>
     <w:lvlOverride w:ilvl="0">
       <w:startOverride w:val="1"/>
     </w:lvlOverride>
@@ -8664,28 +8979,31 @@
     </w:lvlOverride>
   </w:num>
   <w:num w:numId="24" w16cid:durableId="2075617964">
+    <w:abstractNumId w:val="5"/>
+  </w:num>
+  <w:num w:numId="25" w16cid:durableId="1087845628">
+    <w:abstractNumId w:val="11"/>
+  </w:num>
+  <w:num w:numId="26" w16cid:durableId="535773506">
+    <w:abstractNumId w:val="8"/>
+  </w:num>
+  <w:num w:numId="27" w16cid:durableId="436022683">
     <w:abstractNumId w:val="4"/>
   </w:num>
-  <w:num w:numId="25" w16cid:durableId="1087845628">
+  <w:num w:numId="28" w16cid:durableId="625166218">
+    <w:abstractNumId w:val="6"/>
+  </w:num>
+  <w:num w:numId="29" w16cid:durableId="1191531945">
+    <w:abstractNumId w:val="12"/>
+  </w:num>
+  <w:num w:numId="30" w16cid:durableId="480195445">
     <w:abstractNumId w:val="10"/>
   </w:num>
-  <w:num w:numId="26" w16cid:durableId="535773506">
+  <w:num w:numId="31" w16cid:durableId="2014332376">
     <w:abstractNumId w:val="7"/>
   </w:num>
-  <w:num w:numId="27" w16cid:durableId="436022683">
+  <w:num w:numId="32" w16cid:durableId="443573558">
     <w:abstractNumId w:val="3"/>
-  </w:num>
-  <w:num w:numId="28" w16cid:durableId="625166218">
-    <w:abstractNumId w:val="5"/>
-  </w:num>
-  <w:num w:numId="29" w16cid:durableId="1191531945">
-    <w:abstractNumId w:val="11"/>
-  </w:num>
-  <w:num w:numId="30" w16cid:durableId="480195445">
-    <w:abstractNumId w:val="9"/>
-  </w:num>
-  <w:num w:numId="31" w16cid:durableId="2014332376">
-    <w:abstractNumId w:val="6"/>
   </w:num>
 </w:numbering>
 </file>
@@ -8966,12 +9284,12 @@
     <w:next w:val="BodyText"/>
     <w:uiPriority w:val="9"/>
     <w:qFormat/>
-    <w:rsid w:val="00FD260C"/>
+    <w:rsid w:val="00256A51"/>
     <w:pPr>
       <w:keepNext/>
       <w:keepLines/>
       <w:numPr>
-        <w:numId w:val="31"/>
+        <w:numId w:val="32"/>
       </w:numPr>
       <w:spacing w:before="480" w:after="0"/>
       <w:outlineLvl w:val="0"/>
@@ -8992,13 +9310,13 @@
     <w:uiPriority w:val="9"/>
     <w:unhideWhenUsed/>
     <w:qFormat/>
-    <w:rsid w:val="00FD260C"/>
+    <w:rsid w:val="00256A51"/>
     <w:pPr>
       <w:keepNext/>
       <w:keepLines/>
       <w:numPr>
         <w:ilvl w:val="1"/>
-        <w:numId w:val="31"/>
+        <w:numId w:val="32"/>
       </w:numPr>
       <w:spacing w:before="200" w:after="0"/>
       <w:outlineLvl w:val="1"/>
@@ -9019,13 +9337,13 @@
     <w:uiPriority w:val="9"/>
     <w:unhideWhenUsed/>
     <w:qFormat/>
-    <w:rsid w:val="00FD260C"/>
+    <w:rsid w:val="00256A51"/>
     <w:pPr>
       <w:keepNext/>
       <w:keepLines/>
       <w:numPr>
         <w:ilvl w:val="2"/>
-        <w:numId w:val="31"/>
+        <w:numId w:val="32"/>
       </w:numPr>
       <w:spacing w:before="200" w:after="0"/>
       <w:outlineLvl w:val="2"/>
@@ -9044,13 +9362,13 @@
     <w:uiPriority w:val="9"/>
     <w:unhideWhenUsed/>
     <w:qFormat/>
-    <w:rsid w:val="00FD260C"/>
+    <w:rsid w:val="00256A51"/>
     <w:pPr>
       <w:keepNext/>
       <w:keepLines/>
       <w:numPr>
         <w:ilvl w:val="3"/>
-        <w:numId w:val="31"/>
+        <w:numId w:val="32"/>
       </w:numPr>
       <w:spacing w:before="200" w:after="0"/>
       <w:outlineLvl w:val="3"/>
@@ -9069,13 +9387,13 @@
     <w:uiPriority w:val="9"/>
     <w:unhideWhenUsed/>
     <w:qFormat/>
-    <w:rsid w:val="00FD260C"/>
+    <w:rsid w:val="00256A51"/>
     <w:pPr>
       <w:keepNext/>
       <w:keepLines/>
       <w:numPr>
         <w:ilvl w:val="4"/>
-        <w:numId w:val="31"/>
+        <w:numId w:val="32"/>
       </w:numPr>
       <w:spacing w:before="200" w:after="0"/>
       <w:outlineLvl w:val="4"/>
@@ -9093,13 +9411,13 @@
     <w:uiPriority w:val="9"/>
     <w:unhideWhenUsed/>
     <w:qFormat/>
-    <w:rsid w:val="00FD260C"/>
+    <w:rsid w:val="00256A51"/>
     <w:pPr>
       <w:keepNext/>
       <w:keepLines/>
       <w:numPr>
         <w:ilvl w:val="5"/>
-        <w:numId w:val="31"/>
+        <w:numId w:val="32"/>
       </w:numPr>
       <w:spacing w:before="200" w:after="0"/>
       <w:outlineLvl w:val="5"/>
@@ -9116,13 +9434,13 @@
     <w:uiPriority w:val="9"/>
     <w:unhideWhenUsed/>
     <w:qFormat/>
-    <w:rsid w:val="00FD260C"/>
+    <w:rsid w:val="00256A51"/>
     <w:pPr>
       <w:keepNext/>
       <w:keepLines/>
       <w:numPr>
         <w:ilvl w:val="6"/>
-        <w:numId w:val="31"/>
+        <w:numId w:val="32"/>
       </w:numPr>
       <w:spacing w:before="200" w:after="0"/>
       <w:outlineLvl w:val="6"/>
@@ -9139,13 +9457,13 @@
     <w:uiPriority w:val="9"/>
     <w:unhideWhenUsed/>
     <w:qFormat/>
-    <w:rsid w:val="00FD260C"/>
+    <w:rsid w:val="00256A51"/>
     <w:pPr>
       <w:keepNext/>
       <w:keepLines/>
       <w:numPr>
         <w:ilvl w:val="7"/>
-        <w:numId w:val="31"/>
+        <w:numId w:val="32"/>
       </w:numPr>
       <w:spacing w:before="200" w:after="0"/>
       <w:outlineLvl w:val="7"/>
@@ -9162,13 +9480,13 @@
     <w:uiPriority w:val="9"/>
     <w:unhideWhenUsed/>
     <w:qFormat/>
-    <w:rsid w:val="00FD260C"/>
+    <w:rsid w:val="00256A51"/>
     <w:pPr>
       <w:keepNext/>
       <w:keepLines/>
       <w:numPr>
         <w:ilvl w:val="8"/>
-        <w:numId w:val="31"/>
+        <w:numId w:val="32"/>
       </w:numPr>
       <w:spacing w:before="200" w:after="0"/>
       <w:outlineLvl w:val="8"/>
@@ -9773,7 +10091,7 @@
   <w:style w:type="numbering" w:customStyle="1" w:styleId="HeadingsListStyle">
     <w:name w:val=".Headings List Style"/>
     <w:uiPriority w:val="99"/>
-    <w:rsid w:val="00FD260C"/>
+    <w:rsid w:val="00256A51"/>
     <w:pPr>
       <w:numPr>
         <w:numId w:val="22"/>

</xml_diff>

<commit_message>
Back to working on 2. Architecture Constraints
</commit_message>
<xml_diff>
--- a/documentation/src/main/arc42/anw.docx
+++ b/documentation/src/main/arc42/anw.docx
@@ -2330,97 +2330,27 @@
         <w:pStyle w:val="BodyText"/>
       </w:pPr>
       <w:r>
-        <w:t>The organization’s EAO is responsible for both defining and identifying constraints applicable to the ANW Platform.</w:t>
-      </w:r>
-    </w:p>
-    <w:p>
-      <w:pPr>
-        <w:pStyle w:val="BodyText"/>
-      </w:pPr>
-      <w:r>
-        <w:rPr>
-          <w:b/>
-          <w:bCs/>
-        </w:rPr>
-        <w:t>Defining</w:t>
-      </w:r>
-      <w:r>
-        <w:t xml:space="preserve"> constraints is accomplished by the EAO </w:t>
-      </w:r>
-      <w:r>
-        <w:t xml:space="preserve">through the </w:t>
-      </w:r>
-      <w:r>
-        <w:t xml:space="preserve">creation of </w:t>
-      </w:r>
-      <w:r>
-        <w:t>ADR</w:t>
-      </w:r>
-      <w:r>
-        <w:t>. This ARD is approved by</w:t>
-      </w:r>
-      <w:r>
-        <w:t xml:space="preserve"> the organization’s </w:t>
-      </w:r>
-      <w:r>
-        <w:t>AG</w:t>
-      </w:r>
-      <w:r>
-        <w:t>B</w:t>
-      </w:r>
-      <w:r>
-        <w:t>. These constraints meet organizational goals on security, maintainability, consistency, cost, staffing, and vendor support for application system development.</w:t>
+        <w:t>Enterprise constraints are identified and defined by the EAO and apply to all application platform development</w:t>
+      </w:r>
+      <w:r>
+        <w:t>. All enterprise constraints are approved by the AGB.</w:t>
+      </w:r>
+    </w:p>
+    <w:p>
+      <w:pPr>
+        <w:pStyle w:val="BodyText"/>
+      </w:pPr>
+      <w:r>
+        <w:t>Platform constraints are identified and defined by various stakeholders based on the functional (business) and non-functional (quality) requirements.</w:t>
       </w:r>
       <w:r>
         <w:t xml:space="preserve"> </w:t>
       </w:r>
-    </w:p>
-    <w:p>
-      <w:pPr>
-        <w:pStyle w:val="BodyText"/>
-      </w:pPr>
-      <w:r>
-        <w:rPr>
-          <w:b/>
-          <w:bCs/>
-        </w:rPr>
-        <w:t>Identifying</w:t>
-      </w:r>
-      <w:r>
-        <w:t xml:space="preserve"> constraints</w:t>
-      </w:r>
-      <w:r>
-        <w:t xml:space="preserve"> is accomplished by the EAO through research on laws, regulations, and mandates applicable to the application system. </w:t>
-      </w:r>
-      <w:r>
-        <w:t>These constraints</w:t>
-      </w:r>
-      <w:r>
-        <w:t xml:space="preserve"> meet</w:t>
-      </w:r>
-      <w:r>
-        <w:t xml:space="preserve"> national</w:t>
-      </w:r>
-      <w:r>
-        <w:t xml:space="preserve"> goals</w:t>
-      </w:r>
-      <w:r>
-        <w:t xml:space="preserve"> </w:t>
-      </w:r>
-      <w:r>
-        <w:t xml:space="preserve">to protect </w:t>
-      </w:r>
-      <w:r>
-        <w:t xml:space="preserve">the </w:t>
-      </w:r>
-      <w:r>
-        <w:t>national</w:t>
-      </w:r>
-      <w:r>
-        <w:t xml:space="preserve"> security and the common good</w:t>
-      </w:r>
-      <w:r>
-        <w:t xml:space="preserve"> for application system development.</w:t>
+      <w:r>
+        <w:t>The ANW Platform team is responsible for platform constraints, which must align with enterprise constraints, as the latter take precedence.</w:t>
+      </w:r>
+      <w:r>
+        <w:t xml:space="preserve">   </w:t>
       </w:r>
     </w:p>
     <w:p>
@@ -2461,9 +2391,9 @@
         <w:tblLook w:val="0020" w:firstRow="1" w:lastRow="0" w:firstColumn="0" w:lastColumn="0" w:noHBand="0" w:noVBand="0"/>
       </w:tblPr>
       <w:tblGrid>
-        <w:gridCol w:w="1433"/>
-        <w:gridCol w:w="4783"/>
-        <w:gridCol w:w="3360"/>
+        <w:gridCol w:w="1818"/>
+        <w:gridCol w:w="4489"/>
+        <w:gridCol w:w="3269"/>
       </w:tblGrid>
       <w:tr>
         <w:trPr>
@@ -2472,7 +2402,7 @@
         </w:trPr>
         <w:tc>
           <w:tcPr>
-            <w:tcW w:w="667" w:type="pct"/>
+            <w:tcW w:w="949" w:type="pct"/>
           </w:tcPr>
           <w:p>
             <w:pPr>
@@ -2485,7 +2415,7 @@
         </w:tc>
         <w:tc>
           <w:tcPr>
-            <w:tcW w:w="2538" w:type="pct"/>
+            <w:tcW w:w="2344" w:type="pct"/>
           </w:tcPr>
           <w:p>
             <w:pPr>
@@ -2498,7 +2428,7 @@
         </w:tc>
         <w:tc>
           <w:tcPr>
-            <w:tcW w:w="1795" w:type="pct"/>
+            <w:tcW w:w="1707" w:type="pct"/>
           </w:tcPr>
           <w:p>
             <w:pPr>
@@ -2513,46 +2443,121 @@
       <w:tr>
         <w:tc>
           <w:tcPr>
-            <w:tcW w:w="667" w:type="pct"/>
-          </w:tcPr>
-          <w:p>
-            <w:pPr>
-              <w:pStyle w:val="Tablecellcontents"/>
-            </w:pPr>
-            <w:r>
-              <w:t>Java</w:t>
-            </w:r>
-          </w:p>
-        </w:tc>
-        <w:tc>
-          <w:tcPr>
-            <w:tcW w:w="2538" w:type="pct"/>
-          </w:tcPr>
-          <w:p>
-            <w:pPr>
-              <w:pStyle w:val="Tablecellcontents"/>
-            </w:pPr>
-            <w:r>
-              <w:t>The Java programming language will be used for all application development. Java is the most supported, secure, and robust programming language in the world. The organization has expert Java resources on hand.</w:t>
-            </w:r>
-          </w:p>
-        </w:tc>
-        <w:tc>
-          <w:tcPr>
-            <w:tcW w:w="1795" w:type="pct"/>
-          </w:tcPr>
-          <w:p>
-            <w:pPr>
-              <w:pStyle w:val="Tablecellcontents"/>
-            </w:pPr>
-            <w:r>
-              <w:t xml:space="preserve">Other programming languages are crap. If you use them, </w:t>
-            </w:r>
-            <w:r>
-              <w:t>your</w:t>
-            </w:r>
-            <w:r>
-              <w:t xml:space="preserve"> application will be crap </w:t>
+            <w:tcW w:w="949" w:type="pct"/>
+          </w:tcPr>
+          <w:p>
+            <w:pPr>
+              <w:pStyle w:val="Tablecellcontents"/>
+            </w:pPr>
+            <w:hyperlink r:id="rId15" w:history="1">
+              <w:r>
+                <w:rPr>
+                  <w:rStyle w:val="Hyperlink"/>
+                </w:rPr>
+                <w:t>Software Development Standards.docx</w:t>
+              </w:r>
+            </w:hyperlink>
+          </w:p>
+        </w:tc>
+        <w:tc>
+          <w:tcPr>
+            <w:tcW w:w="2344" w:type="pct"/>
+          </w:tcPr>
+          <w:p>
+            <w:pPr>
+              <w:pStyle w:val="Tablecellcontents"/>
+            </w:pPr>
+            <w:r>
+              <w:t>All enterprise software development standards will be followed.</w:t>
+            </w:r>
+            <w:r>
+              <w:t xml:space="preserve"> This includes but is not limited to standards for: documentation, source code, source control, artifact management, versioning, branching, testing, and encryption. </w:t>
+            </w:r>
+          </w:p>
+        </w:tc>
+        <w:tc>
+          <w:tcPr>
+            <w:tcW w:w="1707" w:type="pct"/>
+          </w:tcPr>
+          <w:p>
+            <w:pPr>
+              <w:pStyle w:val="Tablecellcontents"/>
+            </w:pPr>
+            <w:r>
+              <w:t xml:space="preserve">The AGB can deny </w:t>
+            </w:r>
+            <w:r>
+              <w:t>Authorization To Release if the ANW Platform is not in compliance.</w:t>
+            </w:r>
+          </w:p>
+        </w:tc>
+      </w:tr>
+      <w:tr>
+        <w:tc>
+          <w:tcPr>
+            <w:tcW w:w="949" w:type="pct"/>
+          </w:tcPr>
+          <w:p>
+            <w:pPr>
+              <w:pStyle w:val="Tablecellcontents"/>
+            </w:pPr>
+            <w:hyperlink r:id="rId16" w:history="1">
+              <w:r>
+                <w:rPr>
+                  <w:rStyle w:val="Hyperlink"/>
+                </w:rPr>
+                <w:t>Java Language Standards.docx</w:t>
+              </w:r>
+            </w:hyperlink>
+          </w:p>
+        </w:tc>
+        <w:tc>
+          <w:tcPr>
+            <w:tcW w:w="2344" w:type="pct"/>
+          </w:tcPr>
+          <w:p>
+            <w:pPr>
+              <w:pStyle w:val="Tablecellcontents"/>
+            </w:pPr>
+            <w:r>
+              <w:t xml:space="preserve">Java will be used </w:t>
+            </w:r>
+            <w:r>
+              <w:t xml:space="preserve">to develop </w:t>
+            </w:r>
+            <w:r>
+              <w:t>the ANW Platform</w:t>
+            </w:r>
+            <w:r>
+              <w:t xml:space="preserve">. All </w:t>
+            </w:r>
+            <w:r>
+              <w:t>Java programming language</w:t>
+            </w:r>
+            <w:r>
+              <w:t xml:space="preserve"> standards will be followed. </w:t>
+            </w:r>
+            <w:r>
+              <w:t xml:space="preserve">This includes but is not limited to standards for: </w:t>
+            </w:r>
+            <w:r>
+              <w:t xml:space="preserve">Project naming, layout, dependency management, building, releasing, and testing. </w:t>
+            </w:r>
+          </w:p>
+        </w:tc>
+        <w:tc>
+          <w:tcPr>
+            <w:tcW w:w="1707" w:type="pct"/>
+          </w:tcPr>
+          <w:p>
+            <w:pPr>
+              <w:pStyle w:val="Tablecellcontents"/>
+            </w:pPr>
+            <w:r>
+              <w:t>Let’s be honest, all other programming languages are crap!</w:t>
+            </w:r>
+            <w:r>
+              <w:t xml:space="preserve"> </w:t>
             </w:r>
             <w:r>
               <w:rPr>
@@ -2568,100 +2573,116 @@
       <w:tr>
         <w:tc>
           <w:tcPr>
-            <w:tcW w:w="667" w:type="pct"/>
-          </w:tcPr>
-          <w:p>
-            <w:pPr>
-              <w:pStyle w:val="Tablecellcontents"/>
-            </w:pPr>
-            <w:r>
-              <w:t>Source control</w:t>
-            </w:r>
-          </w:p>
-        </w:tc>
-        <w:tc>
-          <w:tcPr>
-            <w:tcW w:w="2538" w:type="pct"/>
-          </w:tcPr>
-          <w:p>
-            <w:pPr>
-              <w:pStyle w:val="Tablecellcontents"/>
-            </w:pPr>
-          </w:p>
-        </w:tc>
-        <w:tc>
-          <w:tcPr>
-            <w:tcW w:w="1795" w:type="pct"/>
-          </w:tcPr>
-          <w:p>
-            <w:pPr>
-              <w:pStyle w:val="Tablecellcontents"/>
-            </w:pPr>
+            <w:tcW w:w="949" w:type="pct"/>
+          </w:tcPr>
+          <w:p>
+            <w:pPr>
+              <w:pStyle w:val="Tablecellcontents"/>
+            </w:pPr>
+            <w:r>
+              <w:t>Project name</w:t>
+            </w:r>
+            <w:r>
+              <w:t xml:space="preserve"> / Maven artifactId</w:t>
+            </w:r>
+          </w:p>
+        </w:tc>
+        <w:tc>
+          <w:tcPr>
+            <w:tcW w:w="2344" w:type="pct"/>
+          </w:tcPr>
+          <w:p>
+            <w:pPr>
+              <w:pStyle w:val="Tablecellcontents"/>
+            </w:pPr>
+            <w:r>
+              <w:t>ferris-anw</w:t>
+            </w:r>
+          </w:p>
+        </w:tc>
+        <w:tc>
+          <w:tcPr>
+            <w:tcW w:w="1707" w:type="pct"/>
+          </w:tcPr>
+          <w:p>
+            <w:pPr>
+              <w:pStyle w:val="Tablecellcontents"/>
+            </w:pPr>
+            <w:r>
+              <w:t>The AGB can deny Authorization To Release if the ANW Platform is not in compliance.</w:t>
+            </w:r>
           </w:p>
         </w:tc>
       </w:tr>
       <w:tr>
         <w:tc>
           <w:tcPr>
-            <w:tcW w:w="667" w:type="pct"/>
-          </w:tcPr>
-          <w:p>
-            <w:pPr>
-              <w:pStyle w:val="Tablecellcontents"/>
-            </w:pPr>
-            <w:r>
-              <w:t>Versioning</w:t>
-            </w:r>
-          </w:p>
-        </w:tc>
-        <w:tc>
-          <w:tcPr>
-            <w:tcW w:w="2538" w:type="pct"/>
-          </w:tcPr>
-          <w:p>
-            <w:pPr>
-              <w:pStyle w:val="Tablecellcontents"/>
-            </w:pPr>
-          </w:p>
-        </w:tc>
-        <w:tc>
-          <w:tcPr>
-            <w:tcW w:w="1795" w:type="pct"/>
-          </w:tcPr>
-          <w:p>
-            <w:pPr>
-              <w:pStyle w:val="Tablecellcontents"/>
-            </w:pPr>
+            <w:tcW w:w="949" w:type="pct"/>
+          </w:tcPr>
+          <w:p>
+            <w:pPr>
+              <w:pStyle w:val="Tablecellcontents"/>
+            </w:pPr>
+            <w:r>
+              <w:lastRenderedPageBreak/>
+              <w:t>External systems</w:t>
+            </w:r>
+          </w:p>
+        </w:tc>
+        <w:tc>
+          <w:tcPr>
+            <w:tcW w:w="2344" w:type="pct"/>
+          </w:tcPr>
+          <w:p>
+            <w:pPr>
+              <w:pStyle w:val="Tablecellcontents"/>
+            </w:pPr>
+            <w:r>
+              <w:t>See heading “3.1 Business Context” for the list of external systems the ANW Platform integrates with.</w:t>
+            </w:r>
+          </w:p>
+        </w:tc>
+        <w:tc>
+          <w:tcPr>
+            <w:tcW w:w="1707" w:type="pct"/>
+          </w:tcPr>
+          <w:p>
+            <w:pPr>
+              <w:pStyle w:val="Tablecellcontents"/>
+            </w:pPr>
+            <w:r>
+              <w:t>The ANW Platform relies on competition data from various ANW leagues. Without the data, the ANW Platform cannot operate.</w:t>
+            </w:r>
           </w:p>
         </w:tc>
       </w:tr>
       <w:tr>
         <w:tc>
           <w:tcPr>
-            <w:tcW w:w="667" w:type="pct"/>
-          </w:tcPr>
-          <w:p>
-            <w:pPr>
-              <w:pStyle w:val="Tablecellcontents"/>
-            </w:pPr>
-            <w:r>
-              <w:t>Branching</w:t>
-            </w:r>
-          </w:p>
-        </w:tc>
-        <w:tc>
-          <w:tcPr>
-            <w:tcW w:w="2538" w:type="pct"/>
-          </w:tcPr>
-          <w:p>
-            <w:pPr>
-              <w:pStyle w:val="Tablecellcontents"/>
-            </w:pPr>
-          </w:p>
-        </w:tc>
-        <w:tc>
-          <w:tcPr>
-            <w:tcW w:w="1795" w:type="pct"/>
+            <w:tcW w:w="949" w:type="pct"/>
+          </w:tcPr>
+          <w:p>
+            <w:pPr>
+              <w:pStyle w:val="Tablecellcontents"/>
+            </w:pPr>
+            <w:r>
+              <w:t>Reference architectures</w:t>
+            </w:r>
+          </w:p>
+        </w:tc>
+        <w:tc>
+          <w:tcPr>
+            <w:tcW w:w="2344" w:type="pct"/>
+          </w:tcPr>
+          <w:p>
+            <w:pPr>
+              <w:pStyle w:val="Tablecellcontents"/>
+            </w:pPr>
+          </w:p>
+        </w:tc>
+        <w:tc>
+          <w:tcPr>
+            <w:tcW w:w="1707" w:type="pct"/>
           </w:tcPr>
           <w:p>
             <w:pPr>
@@ -2673,59 +2694,66 @@
       <w:tr>
         <w:tc>
           <w:tcPr>
-            <w:tcW w:w="667" w:type="pct"/>
-          </w:tcPr>
-          <w:p>
-            <w:pPr>
-              <w:pStyle w:val="Tablecellcontents"/>
-            </w:pPr>
-            <w:r>
-              <w:t>Development conventions</w:t>
-            </w:r>
-          </w:p>
-        </w:tc>
-        <w:tc>
-          <w:tcPr>
-            <w:tcW w:w="2538" w:type="pct"/>
-          </w:tcPr>
-          <w:p>
-            <w:pPr>
-              <w:pStyle w:val="Tablecellcontents"/>
-            </w:pPr>
-            <w:r>
-              <w:t>Project layout?</w:t>
-            </w:r>
-          </w:p>
-          <w:p>
-            <w:pPr>
-              <w:pStyle w:val="Tablecellcontents"/>
-            </w:pPr>
-            <w:r>
-              <w:lastRenderedPageBreak/>
-              <w:t>Naming conventions?</w:t>
-            </w:r>
-          </w:p>
-          <w:p>
-            <w:pPr>
-              <w:pStyle w:val="Tablecellcontents"/>
-            </w:pPr>
-            <w:r>
-              <w:t>COTS?</w:t>
-            </w:r>
-          </w:p>
-          <w:p>
-            <w:pPr>
-              <w:pStyle w:val="Tablecellcontents"/>
-            </w:pPr>
-            <w:r>
-              <w:t>Frameworks?</w:t>
-            </w:r>
-          </w:p>
-        </w:tc>
-        <w:tc>
-          <w:tcPr>
-            <w:tcW w:w="1795" w:type="pct"/>
-          </w:tcPr>
+            <w:tcW w:w="949" w:type="pct"/>
+          </w:tcPr>
+          <w:p>
+            <w:pPr>
+              <w:pStyle w:val="Tablecellcontents"/>
+            </w:pPr>
+            <w:r>
+              <w:t>Event</w:t>
+            </w:r>
+            <w:r>
+              <w:t xml:space="preserve"> Driven Architecture</w:t>
+            </w:r>
+          </w:p>
+        </w:tc>
+        <w:tc>
+          <w:tcPr>
+            <w:tcW w:w="2344" w:type="pct"/>
+          </w:tcPr>
+          <w:p>
+            <w:pPr>
+              <w:pStyle w:val="Tablecellcontents"/>
+              <w:rPr>
+                <w:b/>
+                <w:bCs/>
+              </w:rPr>
+            </w:pPr>
+            <w:r>
+              <w:rPr>
+                <w:b/>
+                <w:bCs/>
+              </w:rPr>
+              <w:t>COMMUNICATION</w:t>
+            </w:r>
+          </w:p>
+          <w:p>
+            <w:pPr>
+              <w:pStyle w:val="Tablecellcontents"/>
+            </w:pPr>
+            <w:r>
+              <w:t>Event-Driven Architecture (EDA) is a software architecture pattern in which the flow of the application is determined by events. These events can be messages, signals, or notifications that signify a state change or an action that has occurred. EDA is designed to handle asynchronous communication, making it particularly useful in modern distributed systems and applications that require real-time or near-real-time processing, scalability, and flexibility.</w:t>
+            </w:r>
+          </w:p>
+          <w:p>
+            <w:pPr>
+              <w:pStyle w:val="Tablecellcontents"/>
+            </w:pPr>
+          </w:p>
+        </w:tc>
+        <w:tc>
+          <w:tcPr>
+            <w:tcW w:w="1707" w:type="pct"/>
+          </w:tcPr>
+          <w:p>
+            <w:pPr>
+              <w:pStyle w:val="Tablecellcontents"/>
+            </w:pPr>
+            <w:r>
+              <w:t>Need an external document!</w:t>
+            </w:r>
+          </w:p>
           <w:p>
             <w:pPr>
               <w:pStyle w:val="Tablecellcontents"/>
@@ -2736,34 +2764,54 @@
       <w:tr>
         <w:tc>
           <w:tcPr>
-            <w:tcW w:w="667" w:type="pct"/>
-          </w:tcPr>
-          <w:p>
-            <w:pPr>
-              <w:pStyle w:val="Tablecellcontents"/>
-            </w:pPr>
-            <w:r>
-              <w:t>External systems</w:t>
-            </w:r>
-          </w:p>
-        </w:tc>
-        <w:tc>
-          <w:tcPr>
-            <w:tcW w:w="2538" w:type="pct"/>
-          </w:tcPr>
-          <w:p>
-            <w:pPr>
-              <w:pStyle w:val="Tablecellcontents"/>
-            </w:pPr>
-            <w:r>
-              <w:t>C4 Context…external system?</w:t>
-            </w:r>
-          </w:p>
-        </w:tc>
-        <w:tc>
-          <w:tcPr>
-            <w:tcW w:w="1795" w:type="pct"/>
-          </w:tcPr>
+            <w:tcW w:w="949" w:type="pct"/>
+          </w:tcPr>
+          <w:p>
+            <w:pPr>
+              <w:pStyle w:val="Tablecellcontents"/>
+            </w:pPr>
+            <w:r>
+              <w:t>Feature-Oriented (modular) Architecture</w:t>
+            </w:r>
+          </w:p>
+        </w:tc>
+        <w:tc>
+          <w:tcPr>
+            <w:tcW w:w="2344" w:type="pct"/>
+          </w:tcPr>
+          <w:p>
+            <w:pPr>
+              <w:pStyle w:val="Tablecellcontents"/>
+            </w:pPr>
+            <w:r>
+              <w:rPr>
+                <w:b/>
+                <w:bCs/>
+              </w:rPr>
+              <w:t>PLATFORM</w:t>
+            </w:r>
+          </w:p>
+          <w:p>
+            <w:pPr>
+              <w:pStyle w:val="Tablecellcontents"/>
+            </w:pPr>
+            <w:r>
+              <w:t>Feature-Oriented Architecture (FOA) focuses on structuring the system itself around features. This involves organizing software components/modules around distinct features and aligning the system architecture with those features.</w:t>
+            </w:r>
+          </w:p>
+        </w:tc>
+        <w:tc>
+          <w:tcPr>
+            <w:tcW w:w="1707" w:type="pct"/>
+          </w:tcPr>
+          <w:p>
+            <w:pPr>
+              <w:pStyle w:val="Tablecellcontents"/>
+            </w:pPr>
+            <w:r>
+              <w:t>Need an external document!</w:t>
+            </w:r>
+          </w:p>
           <w:p>
             <w:pPr>
               <w:pStyle w:val="Tablecellcontents"/>
@@ -2774,100 +2822,109 @@
       <w:tr>
         <w:tc>
           <w:tcPr>
-            <w:tcW w:w="667" w:type="pct"/>
-          </w:tcPr>
-          <w:p>
-            <w:pPr>
-              <w:pStyle w:val="Tablecellcontents"/>
-            </w:pPr>
-            <w:r>
-              <w:t>Hardware</w:t>
-            </w:r>
-          </w:p>
-        </w:tc>
-        <w:tc>
-          <w:tcPr>
-            <w:tcW w:w="2538" w:type="pct"/>
-          </w:tcPr>
-          <w:p>
-            <w:pPr>
-              <w:pStyle w:val="Tablecellcontents"/>
-            </w:pPr>
-            <w:r>
-              <w:t>??</w:t>
-            </w:r>
-          </w:p>
-        </w:tc>
-        <w:tc>
-          <w:tcPr>
-            <w:tcW w:w="1795" w:type="pct"/>
-          </w:tcPr>
-          <w:p>
-            <w:pPr>
-              <w:pStyle w:val="Tablecellcontents"/>
-            </w:pPr>
-          </w:p>
-        </w:tc>
-      </w:tr>
-      <w:tr>
-        <w:tc>
-          <w:tcPr>
-            <w:tcW w:w="667" w:type="pct"/>
-          </w:tcPr>
-          <w:p>
-            <w:pPr>
-              <w:pStyle w:val="Tablecellcontents"/>
-            </w:pPr>
-            <w:r>
-              <w:t>Reference architectures</w:t>
-            </w:r>
-          </w:p>
-        </w:tc>
-        <w:tc>
-          <w:tcPr>
-            <w:tcW w:w="2538" w:type="pct"/>
-          </w:tcPr>
-          <w:p>
-            <w:pPr>
-              <w:pStyle w:val="Tablecellcontents"/>
-            </w:pPr>
-            <w:r>
-              <w:t xml:space="preserve">Modular </w:t>
-            </w:r>
-          </w:p>
-          <w:p>
-            <w:pPr>
-              <w:pStyle w:val="Tablecellcontents"/>
-            </w:pPr>
-            <w:r>
-              <w:t>Feature-Based</w:t>
-            </w:r>
-          </w:p>
-          <w:p>
-            <w:pPr>
-              <w:pStyle w:val="Tablecellcontents"/>
-            </w:pPr>
-            <w:r>
-              <w:t>Hexagon</w:t>
-            </w:r>
-          </w:p>
-          <w:p>
-            <w:pPr>
-              <w:pStyle w:val="Tablecellcontents"/>
-            </w:pPr>
-            <w:r>
-              <w:t>Event driven</w:t>
-            </w:r>
-          </w:p>
-        </w:tc>
-        <w:tc>
-          <w:tcPr>
-            <w:tcW w:w="1795" w:type="pct"/>
-          </w:tcPr>
-          <w:p>
-            <w:pPr>
-              <w:pStyle w:val="Tablecellcontents"/>
-            </w:pPr>
+            <w:tcW w:w="949" w:type="pct"/>
+          </w:tcPr>
+          <w:p>
+            <w:pPr>
+              <w:pStyle w:val="Tablecellcontents"/>
+            </w:pPr>
+            <w:r>
+              <w:t>Hexagonal Architecture</w:t>
+            </w:r>
+          </w:p>
+          <w:p>
+            <w:pPr>
+              <w:pStyle w:val="Tablecellcontents"/>
+            </w:pPr>
+            <w:r>
+              <w:t>Ports and Adapters Architecture</w:t>
+            </w:r>
+          </w:p>
+        </w:tc>
+        <w:tc>
+          <w:tcPr>
+            <w:tcW w:w="2344" w:type="pct"/>
+          </w:tcPr>
+          <w:p>
+            <w:pPr>
+              <w:pStyle w:val="Tablecellcontents"/>
+            </w:pPr>
+            <w:r>
+              <w:rPr>
+                <w:b/>
+                <w:bCs/>
+              </w:rPr>
+              <w:t>CODE</w:t>
+            </w:r>
+          </w:p>
+          <w:p>
+            <w:pPr>
+              <w:pStyle w:val="Tablecellcontents"/>
+            </w:pPr>
+            <w:r>
+              <w:t>Hexagonal Architecture, also known as Ports and Adapters Architecture, is a software architectural pattern that separates an application’s core business logic from external systems or technologies (such as databases, user interfaces, or third-party services). The goal of Hexagonal Architecture is to make the core business logic independent of any external systems, ensuring that the application remains flexible, maintainable, and testable.</w:t>
+            </w:r>
+          </w:p>
+          <w:p>
+            <w:pPr>
+              <w:pStyle w:val="Tablecellcontents"/>
+            </w:pPr>
+          </w:p>
+          <w:p>
+            <w:pPr>
+              <w:pStyle w:val="Tablecellcontents"/>
+            </w:pPr>
+            <w:r>
+              <w:t xml:space="preserve">It was introduced by Alistair Cockburn and is often used to design applications that can easily evolve over time without being tightly coupled to specific technologies or </w:t>
+            </w:r>
+            <w:r>
+              <w:lastRenderedPageBreak/>
+              <w:t>frameworks.</w:t>
+            </w:r>
+          </w:p>
+        </w:tc>
+        <w:tc>
+          <w:tcPr>
+            <w:tcW w:w="1707" w:type="pct"/>
+          </w:tcPr>
+          <w:p>
+            <w:pPr>
+              <w:pStyle w:val="Tablecellcontents"/>
+            </w:pPr>
+            <w:r>
+              <w:lastRenderedPageBreak/>
+              <w:t>Need an external document!</w:t>
+            </w:r>
+          </w:p>
+          <w:p>
+            <w:pPr>
+              <w:pStyle w:val="Tablecellcontents"/>
+            </w:pPr>
+            <w:r>
+              <w:t xml:space="preserve">See </w:t>
+            </w:r>
+            <w:hyperlink r:id="rId17" w:anchor="AO%20Space%20Hexagonal%20Architecture&amp;section-id={50D8B462-F270-4E10-A30D-9728C05BBAE9}&amp;page-id={5F0D5847-9C88-4BD1-81DF-8D4B0A632815}&amp;end" w:history="1">
+              <w:r>
+                <w:rPr>
+                  <w:rStyle w:val="Hyperlink"/>
+                </w:rPr>
+                <w:t>AO Space: Hexagonal Architecture</w:t>
+              </w:r>
+            </w:hyperlink>
+            <w:r>
+              <w:t>  (</w:t>
+            </w:r>
+            <w:hyperlink r:id="rId18" w:history="1">
+              <w:r>
+                <w:rPr>
+                  <w:rStyle w:val="Hyperlink"/>
+                </w:rPr>
+                <w:t>Web view</w:t>
+              </w:r>
+            </w:hyperlink>
+            <w:r>
+              <w:t>)</w:t>
+            </w:r>
           </w:p>
         </w:tc>
       </w:tr>
@@ -3004,7 +3061,6 @@
       <w:pPr>
         <w:pStyle w:val="BodyText"/>
       </w:pPr>
-      <w:proofErr w:type="gramStart"/>
       <w:r>
         <w:rPr>
           <w:b/>
@@ -3012,7 +3068,6 @@
         </w:rPr>
         <w:t>Form</w:t>
       </w:r>
-      <w:proofErr w:type="gramEnd"/>
     </w:p>
     <w:p>
       <w:pPr>
@@ -3051,7 +3106,7 @@
       <w:r>
         <w:t xml:space="preserve">See </w:t>
       </w:r>
-      <w:hyperlink r:id="rId15">
+      <w:hyperlink r:id="rId19">
         <w:r>
           <w:rPr>
             <w:rStyle w:val="Hyperlink"/>
@@ -3069,7 +3124,6 @@
       </w:pPr>
       <w:bookmarkStart w:id="7" w:name="X05493b645af342a3a1f773b38e005df6f818ccd"/>
       <w:r>
-        <w:lastRenderedPageBreak/>
         <w:t>Business Context</w:t>
       </w:r>
     </w:p>
@@ -3110,7 +3164,7 @@
           <w:bCs/>
         </w:rPr>
       </w:pPr>
-      <w:hyperlink r:id="rId16" w:anchor="SystemContextDiagram" w:history="1">
+      <w:hyperlink r:id="rId20" w:anchor="SystemContextDiagram" w:history="1">
         <w:r>
           <w:rPr>
             <w:rStyle w:val="Hyperlink"/>
@@ -3145,30 +3199,21 @@
         <w:pStyle w:val="BodyText"/>
       </w:pPr>
       <w:r>
-        <w:t xml:space="preserve">All stakeholders should understand which data </w:t>
-      </w:r>
-      <w:proofErr w:type="gramStart"/>
-      <w:r>
-        <w:t>are</w:t>
-      </w:r>
-      <w:proofErr w:type="gramEnd"/>
-      <w:r>
-        <w:t xml:space="preserve"> exchanged with the environment of the system.</w:t>
-      </w:r>
-    </w:p>
-    <w:p>
-      <w:pPr>
-        <w:pStyle w:val="BodyText"/>
-      </w:pPr>
-      <w:proofErr w:type="gramStart"/>
+        <w:t>All stakeholders should understand which data are exchanged with the environment of the system.</w:t>
+      </w:r>
+    </w:p>
+    <w:p>
+      <w:pPr>
+        <w:pStyle w:val="BodyText"/>
+      </w:pPr>
       <w:r>
         <w:rPr>
           <w:b/>
           <w:bCs/>
         </w:rPr>
+        <w:lastRenderedPageBreak/>
         <w:t>Form</w:t>
       </w:r>
-      <w:proofErr w:type="gramEnd"/>
     </w:p>
     <w:p>
       <w:pPr>
@@ -3236,23 +3281,7 @@
         <w:pStyle w:val="BodyText"/>
       </w:pPr>
       <w:r>
-        <w:t xml:space="preserve">Technical interfaces (channels and transmission media) </w:t>
-      </w:r>
-      <w:proofErr w:type="gramStart"/>
-      <w:r>
-        <w:t>linking</w:t>
-      </w:r>
-      <w:proofErr w:type="gramEnd"/>
-      <w:r>
-        <w:t xml:space="preserve"> your system to its environment. In </w:t>
-      </w:r>
-      <w:proofErr w:type="gramStart"/>
-      <w:r>
-        <w:t>addition</w:t>
-      </w:r>
-      <w:proofErr w:type="gramEnd"/>
-      <w:r>
-        <w:t xml:space="preserve"> a mapping of domain specific input/output to the channels, i.e. an explanation which I/O uses which channel.</w:t>
+        <w:t>Technical interfaces (channels and transmission media) linking your system to its environment. In addition a mapping of domain specific input/output to the channels, i.e. an explanation which I/O uses which channel.</w:t>
       </w:r>
     </w:p>
     <w:p>
@@ -3272,22 +3301,13 @@
         <w:pStyle w:val="BodyText"/>
       </w:pPr>
       <w:r>
-        <w:t xml:space="preserve">Many stakeholders make architectural </w:t>
-      </w:r>
-      <w:proofErr w:type="gramStart"/>
-      <w:r>
-        <w:t>decision</w:t>
-      </w:r>
-      <w:proofErr w:type="gramEnd"/>
-      <w:r>
-        <w:t xml:space="preserve"> based on the technical interfaces between the system and its context. Especially infrastructure or hardware designers decide these technical interfaces.</w:t>
-      </w:r>
-    </w:p>
-    <w:p>
-      <w:pPr>
-        <w:pStyle w:val="BodyText"/>
-      </w:pPr>
-      <w:proofErr w:type="gramStart"/>
+        <w:t>Many stakeholders make architectural decision based on the technical interfaces between the system and its context. Especially infrastructure or hardware designers decide these technical interfaces.</w:t>
+      </w:r>
+    </w:p>
+    <w:p>
+      <w:pPr>
+        <w:pStyle w:val="BodyText"/>
+      </w:pPr>
       <w:r>
         <w:rPr>
           <w:b/>
@@ -3295,7 +3315,6 @@
         </w:rPr>
         <w:t>Form</w:t>
       </w:r>
-      <w:proofErr w:type="gramEnd"/>
     </w:p>
     <w:p>
       <w:pPr>
@@ -3368,7 +3387,6 @@
         <w:pStyle w:val="BodyText"/>
       </w:pPr>
       <w:r>
-        <w:lastRenderedPageBreak/>
         <w:t>A short summary and explanation of the fundamental decisions and solution strategies, that shape system architecture. It includes</w:t>
       </w:r>
     </w:p>
@@ -3379,11 +3397,9 @@
           <w:numId w:val="5"/>
         </w:numPr>
       </w:pPr>
-      <w:proofErr w:type="gramStart"/>
       <w:r>
         <w:t>technology decisions</w:t>
       </w:r>
-      <w:proofErr w:type="gramEnd"/>
     </w:p>
     <w:p>
       <w:pPr>
@@ -3426,6 +3442,7 @@
         <w:rPr>
           <w:bCs/>
         </w:rPr>
+        <w:lastRenderedPageBreak/>
         <w:t>Motivation</w:t>
       </w:r>
     </w:p>
@@ -3441,7 +3458,6 @@
       <w:pPr>
         <w:pStyle w:val="BodyText"/>
       </w:pPr>
-      <w:proofErr w:type="gramStart"/>
       <w:r>
         <w:rPr>
           <w:b/>
@@ -3449,7 +3465,6 @@
         </w:rPr>
         <w:t>Form</w:t>
       </w:r>
-      <w:proofErr w:type="gramEnd"/>
     </w:p>
     <w:p>
       <w:pPr>
@@ -3474,7 +3489,7 @@
       <w:r>
         <w:t xml:space="preserve">See </w:t>
       </w:r>
-      <w:hyperlink r:id="rId17">
+      <w:hyperlink r:id="rId21">
         <w:r>
           <w:rPr>
             <w:rStyle w:val="Hyperlink"/>
@@ -3565,7 +3580,6 @@
       <w:pPr>
         <w:pStyle w:val="BodyText"/>
       </w:pPr>
-      <w:proofErr w:type="gramStart"/>
       <w:r>
         <w:rPr>
           <w:b/>
@@ -3573,7 +3587,6 @@
         </w:rPr>
         <w:t>Form</w:t>
       </w:r>
-      <w:proofErr w:type="gramEnd"/>
     </w:p>
     <w:p>
       <w:pPr>
@@ -3608,7 +3621,7 @@
                     </pic:cNvPicPr>
                   </pic:nvPicPr>
                   <pic:blipFill>
-                    <a:blip r:embed="rId18"/>
+                    <a:blip r:embed="rId22"/>
                     <a:stretch>
                       <a:fillRect/>
                     </a:stretch>
@@ -3647,20 +3660,12 @@
         <w:t>Level 1</w:t>
       </w:r>
       <w:r>
-        <w:t xml:space="preserve"> is the white box description of the overall system together with black box descriptions of all </w:t>
-      </w:r>
-      <w:proofErr w:type="gramStart"/>
-      <w:r>
-        <w:t>contained building blocks</w:t>
-      </w:r>
-      <w:proofErr w:type="gramEnd"/>
-      <w:r>
-        <w:t>.</w:t>
+        <w:t xml:space="preserve"> is the white box description of the overall system together with black box descriptions of all contained building blocks.</w:t>
       </w:r>
       <w:r>
         <w:t xml:space="preserve">  </w:t>
       </w:r>
-      <w:hyperlink r:id="rId19" w:anchor="ContainerDiagram" w:history="1">
+      <w:hyperlink r:id="rId23" w:anchor="ContainerDiagram" w:history="1">
         <w:r>
           <w:rPr>
             <w:rStyle w:val="Hyperlink"/>
@@ -3686,20 +3691,12 @@
         <w:t>Level 2</w:t>
       </w:r>
       <w:r>
-        <w:t xml:space="preserve"> zooms into some building blocks of level 1. </w:t>
-      </w:r>
-      <w:proofErr w:type="gramStart"/>
-      <w:r>
-        <w:t>Thus</w:t>
-      </w:r>
-      <w:proofErr w:type="gramEnd"/>
-      <w:r>
-        <w:t xml:space="preserve"> it contains the white box description of selected building blocks of level 1, together with black box descriptions of their internal building blocks.</w:t>
+        <w:t xml:space="preserve"> zooms into some building blocks of level 1. Thus it contains the white box description of selected building blocks of level 1, together with black box descriptions of their internal building blocks.</w:t>
       </w:r>
       <w:r>
         <w:t xml:space="preserve">  </w:t>
       </w:r>
-      <w:hyperlink r:id="rId20" w:anchor="ComponentDiagram" w:history="1">
+      <w:hyperlink r:id="rId24" w:anchor="ComponentDiagram" w:history="1">
         <w:r>
           <w:rPr>
             <w:rStyle w:val="Hyperlink"/>
@@ -3727,7 +3724,7 @@
       <w:r>
         <w:t xml:space="preserve">  </w:t>
       </w:r>
-      <w:hyperlink r:id="rId21" w:anchor="ComponentDiagram" w:history="1">
+      <w:hyperlink r:id="rId25" w:anchor="ComponentDiagram" w:history="1">
         <w:r>
           <w:rPr>
             <w:rStyle w:val="Hyperlink"/>
@@ -3745,7 +3742,7 @@
       <w:r>
         <w:t xml:space="preserve">See </w:t>
       </w:r>
-      <w:hyperlink r:id="rId22">
+      <w:hyperlink r:id="rId26">
         <w:r>
           <w:rPr>
             <w:rStyle w:val="Hyperlink"/>
@@ -3782,11 +3779,9 @@
           <w:numId w:val="6"/>
         </w:numPr>
       </w:pPr>
-      <w:proofErr w:type="gramStart"/>
       <w:r>
         <w:t>an overview diagram</w:t>
       </w:r>
-      <w:proofErr w:type="gramEnd"/>
     </w:p>
     <w:p>
       <w:pPr>
@@ -3850,31 +3845,7 @@
         </w:numPr>
       </w:pPr>
       <w:r>
-        <w:t>(</w:t>
-      </w:r>
-      <w:proofErr w:type="gramStart"/>
-      <w:r>
-        <w:t>optional</w:t>
-      </w:r>
-      <w:proofErr w:type="gramEnd"/>
-      <w:r>
-        <w:t xml:space="preserve">:) important interfaces, that are not explained in the black box templates of a building block, but are very important for understanding the white box. Since there are so many ways to specify interfaces why do not provide a specific template for them. In the worst case you </w:t>
-      </w:r>
-      <w:proofErr w:type="gramStart"/>
-      <w:r>
-        <w:t>have to</w:t>
-      </w:r>
-      <w:proofErr w:type="gramEnd"/>
-      <w:r>
-        <w:t xml:space="preserve"> specify and describe syntax, semantics, protocols, error handling, restrictions, versions, qualities, necessary </w:t>
-      </w:r>
-      <w:proofErr w:type="gramStart"/>
-      <w:r>
-        <w:t>compatibilities</w:t>
-      </w:r>
-      <w:proofErr w:type="gramEnd"/>
-      <w:r>
-        <w:t xml:space="preserve"> and many things more. In the best case you will get away with examples or simple signatures.</w:t>
+        <w:t>(optional:) important interfaces, that are not explained in the black box templates of a building block, but are very important for understanding the white box. Since there are so many ways to specify interfaces why do not provide a specific template for them. In the worst case you have to specify and describe syntax, semantics, protocols, error handling, restrictions, versions, qualities, necessary compatibilities and many things more. In the best case you will get away with examples or simple signatures.</w:t>
       </w:r>
     </w:p>
     <w:p>
@@ -3963,23 +3934,7 @@
         <w:pStyle w:val="BodyText"/>
       </w:pPr>
       <w:r>
-        <w:t xml:space="preserve">If you use tabular </w:t>
-      </w:r>
-      <w:proofErr w:type="gramStart"/>
-      <w:r>
-        <w:t>form</w:t>
-      </w:r>
-      <w:proofErr w:type="gramEnd"/>
-      <w:r>
-        <w:t xml:space="preserve"> you will only describe your black boxes with name and responsibility according to the following </w:t>
-      </w:r>
-      <w:proofErr w:type="gramStart"/>
-      <w:r>
-        <w:t>schema</w:t>
-      </w:r>
-      <w:proofErr w:type="gramEnd"/>
-      <w:r>
-        <w:t>:</w:t>
+        <w:t>If you use tabular form you will only describe your black boxes with name and responsibility according to the following schema:</w:t>
       </w:r>
     </w:p>
     <w:tbl>
@@ -4104,15 +4059,7 @@
         <w:pStyle w:val="BodyText"/>
       </w:pPr>
       <w:r>
-        <w:t xml:space="preserve">If you use a list of black box descriptions then you fill in a separate black box template for every important building </w:t>
-      </w:r>
-      <w:proofErr w:type="gramStart"/>
-      <w:r>
-        <w:t>block .</w:t>
-      </w:r>
-      <w:proofErr w:type="gramEnd"/>
-      <w:r>
-        <w:t xml:space="preserve"> Its headline is the name of the black box.</w:t>
+        <w:t>If you use a list of black box descriptions then you fill in a separate black box template for every important building block . Its headline is the name of the black box.</w:t>
       </w:r>
     </w:p>
     <w:p>
@@ -4160,15 +4107,7 @@
         </w:numPr>
       </w:pPr>
       <w:r>
-        <w:t xml:space="preserve">Interface(s), when they are not extracted as separate paragraphs. </w:t>
-      </w:r>
-      <w:proofErr w:type="gramStart"/>
-      <w:r>
-        <w:t>This interfaces</w:t>
-      </w:r>
-      <w:proofErr w:type="gramEnd"/>
-      <w:r>
-        <w:t xml:space="preserve"> may include qualities and performance characteristics.</w:t>
+        <w:t>Interface(s), when they are not extracted as separate paragraphs. This interfaces may include qualities and performance characteristics.</w:t>
       </w:r>
     </w:p>
     <w:p>
@@ -4183,14 +4122,9 @@
       </w:r>
       <w:proofErr w:type="spellStart"/>
       <w:r>
-        <w:t>e.</w:t>
-      </w:r>
-      <w:proofErr w:type="gramStart"/>
-      <w:r>
-        <w:t>g.availability</w:t>
+        <w:t>e.g.availability</w:t>
       </w:r>
       <w:proofErr w:type="spellEnd"/>
-      <w:proofErr w:type="gramEnd"/>
       <w:r>
         <w:t>, run time behavior, ….</w:t>
       </w:r>
@@ -4396,15 +4330,7 @@
         <w:pStyle w:val="BodyText"/>
       </w:pPr>
       <w:r>
-        <w:t xml:space="preserve">You </w:t>
-      </w:r>
-      <w:proofErr w:type="gramStart"/>
-      <w:r>
-        <w:t>have to</w:t>
-      </w:r>
-      <w:proofErr w:type="gramEnd"/>
-      <w:r>
-        <w:t xml:space="preserve"> decide which building blocks of your system are important enough to justify such a detailed description. Please prefer relevance over completeness. Specify important, surprising, risky, complex or volatile building blocks. Leave out normal, simple, boring or standardized parts of your system</w:t>
+        <w:t>You have to decide which building blocks of your system are important enough to justify such a detailed description. Please prefer relevance over completeness. Specify important, surprising, risky, complex or volatile building blocks. Leave out normal, simple, boring or standardized parts of your system</w:t>
       </w:r>
     </w:p>
     <w:p>
@@ -4544,15 +4470,7 @@
         <w:pStyle w:val="BodyText"/>
       </w:pPr>
       <w:r>
-        <w:t xml:space="preserve">When you need more detailed levels of your </w:t>
-      </w:r>
-      <w:proofErr w:type="gramStart"/>
-      <w:r>
-        <w:t>architecture</w:t>
-      </w:r>
-      <w:proofErr w:type="gramEnd"/>
-      <w:r>
-        <w:t xml:space="preserve"> please copy this part of arc42 for additional levels.</w:t>
+        <w:t>When you need more detailed levels of your architecture please copy this part of arc42 for additional levels.</w:t>
       </w:r>
     </w:p>
     <w:p>
@@ -4666,15 +4584,7 @@
         <w:pStyle w:val="BodyText"/>
       </w:pPr>
       <w:r>
-        <w:t xml:space="preserve">The runtime view describes concrete behavior and interactions of the system’s building blocks in </w:t>
-      </w:r>
-      <w:proofErr w:type="gramStart"/>
-      <w:r>
-        <w:t>form</w:t>
-      </w:r>
-      <w:proofErr w:type="gramEnd"/>
-      <w:r>
-        <w:t xml:space="preserve"> of scenarios from the following areas:</w:t>
+        <w:t>The runtime view describes concrete behavior and interactions of the system’s building blocks in form of scenarios from the following areas:</w:t>
       </w:r>
     </w:p>
     <w:p>
@@ -4744,23 +4654,7 @@
         <w:t>not</w:t>
       </w:r>
       <w:r>
-        <w:t xml:space="preserve"> important to describe </w:t>
-      </w:r>
-      <w:proofErr w:type="gramStart"/>
-      <w:r>
-        <w:t>a large number of</w:t>
-      </w:r>
-      <w:proofErr w:type="gramEnd"/>
-      <w:r>
-        <w:t xml:space="preserve"> scenarios. You </w:t>
-      </w:r>
-      <w:proofErr w:type="gramStart"/>
-      <w:r>
-        <w:t>should rather</w:t>
-      </w:r>
-      <w:proofErr w:type="gramEnd"/>
-      <w:r>
-        <w:t xml:space="preserve"> document a representative selection.</w:t>
+        <w:t xml:space="preserve"> important to describe a large number of scenarios. You should rather document a representative selection.</w:t>
       </w:r>
     </w:p>
     <w:p>
@@ -4781,22 +4675,13 @@
       </w:pPr>
       <w:r>
         <w:lastRenderedPageBreak/>
-        <w:t xml:space="preserve">You should understand how (instances of) building blocks of your system perform their job and communicate at runtime. You will mainly capture scenarios in your documentation to communicate your architecture to stakeholders that are less willing or able to read and understand </w:t>
-      </w:r>
-      <w:proofErr w:type="gramStart"/>
-      <w:r>
-        <w:t>the static</w:t>
-      </w:r>
-      <w:proofErr w:type="gramEnd"/>
-      <w:r>
-        <w:t xml:space="preserve"> models (building block view, deployment view).</w:t>
-      </w:r>
-    </w:p>
-    <w:p>
-      <w:pPr>
-        <w:pStyle w:val="BodyText"/>
-      </w:pPr>
-      <w:proofErr w:type="gramStart"/>
+        <w:t>You should understand how (instances of) building blocks of your system perform their job and communicate at runtime. You will mainly capture scenarios in your documentation to communicate your architecture to stakeholders that are less willing or able to read and understand the static models (building block view, deployment view).</w:t>
+      </w:r>
+    </w:p>
+    <w:p>
+      <w:pPr>
+        <w:pStyle w:val="BodyText"/>
+      </w:pPr>
       <w:r>
         <w:rPr>
           <w:b/>
@@ -4804,7 +4689,6 @@
         </w:rPr>
         <w:t>Form</w:t>
       </w:r>
-      <w:proofErr w:type="gramEnd"/>
     </w:p>
     <w:p>
       <w:pPr>
@@ -4887,7 +4771,7 @@
       <w:r>
         <w:t xml:space="preserve">See </w:t>
       </w:r>
-      <w:hyperlink r:id="rId23">
+      <w:hyperlink r:id="rId27">
         <w:r>
           <w:rPr>
             <w:rStyle w:val="Hyperlink"/>
@@ -5042,15 +4926,7 @@
         <w:pStyle w:val="BodyText"/>
       </w:pPr>
       <w:r>
-        <w:t xml:space="preserve">From a software perspective it is sufficient to capture only those elements of an infrastructure that are needed to show </w:t>
-      </w:r>
-      <w:proofErr w:type="gramStart"/>
-      <w:r>
-        <w:t>a deployment</w:t>
-      </w:r>
-      <w:proofErr w:type="gramEnd"/>
-      <w:r>
-        <w:t xml:space="preserve"> of your building blocks. Hardware architects can go beyond that and describe an infrastructure to any level of detail they need to capture.</w:t>
+        <w:t>From a software perspective it is sufficient to capture only those elements of an infrastructure that are needed to show a deployment of your building blocks. Hardware architects can go beyond that and describe an infrastructure to any level of detail they need to capture.</w:t>
       </w:r>
     </w:p>
     <w:p>
@@ -5130,15 +5006,7 @@
         <w:pStyle w:val="BodyText"/>
       </w:pPr>
       <w:r>
-        <w:t xml:space="preserve">Maybe a </w:t>
-      </w:r>
-      <w:proofErr w:type="gramStart"/>
-      <w:r>
-        <w:t>highest level</w:t>
-      </w:r>
-      <w:proofErr w:type="gramEnd"/>
-      <w:r>
-        <w:t xml:space="preserve"> deployment diagram is already contained in section 3.2. as technical context with your own infrastructure as ONE black box. In this section one can zoom into this black box using additional deployment diagrams:</w:t>
+        <w:t>Maybe a highest level deployment diagram is already contained in section 3.2. as technical context with your own infrastructure as ONE black box. In this section one can zoom into this black box using additional deployment diagrams:</w:t>
       </w:r>
     </w:p>
     <w:p>
@@ -5160,15 +5028,7 @@
         </w:numPr>
       </w:pPr>
       <w:r>
-        <w:t xml:space="preserve">When your (hardware) stakeholders prefer other kinds of diagrams rather than a deployment diagram, let them use any kind that </w:t>
-      </w:r>
-      <w:proofErr w:type="gramStart"/>
-      <w:r>
-        <w:t>is able to</w:t>
-      </w:r>
-      <w:proofErr w:type="gramEnd"/>
-      <w:r>
-        <w:t xml:space="preserve"> show nodes and channels of the infrastructure.</w:t>
+        <w:t>When your (hardware) stakeholders prefer other kinds of diagrams rather than a deployment diagram, let them use any kind that is able to show nodes and channels of the infrastructure.</w:t>
       </w:r>
     </w:p>
     <w:p>
@@ -5178,7 +5038,7 @@
       <w:r>
         <w:t xml:space="preserve">See </w:t>
       </w:r>
-      <w:hyperlink r:id="rId24">
+      <w:hyperlink r:id="rId28">
         <w:r>
           <w:rPr>
             <w:rStyle w:val="Hyperlink"/>
@@ -5215,15 +5075,7 @@
         </w:numPr>
       </w:pPr>
       <w:r>
-        <w:t xml:space="preserve">distribution of a system to multiple locations, environments, computers, </w:t>
-      </w:r>
-      <w:proofErr w:type="gramStart"/>
-      <w:r>
-        <w:t>processors, ..</w:t>
-      </w:r>
-      <w:proofErr w:type="gramEnd"/>
-      <w:r>
-        <w:t>, as well as physical connections between them</w:t>
+        <w:t>distribution of a system to multiple locations, environments, computers, processors, .., as well as physical connections between them</w:t>
       </w:r>
     </w:p>
     <w:p>
@@ -5535,13 +5387,8 @@
           <w:numId w:val="15"/>
         </w:numPr>
       </w:pPr>
-      <w:proofErr w:type="gramStart"/>
-      <w:r>
-        <w:t>implementation</w:t>
-      </w:r>
-      <w:proofErr w:type="gramEnd"/>
-      <w:r>
-        <w:t xml:space="preserve"> rules</w:t>
+      <w:r>
+        <w:t>implementation rules</w:t>
       </w:r>
     </w:p>
     <w:p>
@@ -5570,23 +5417,7 @@
         <w:t>conceptual integrity</w:t>
       </w:r>
       <w:r>
-        <w:t xml:space="preserve"> (consistency, homogeneity) of </w:t>
-      </w:r>
-      <w:proofErr w:type="gramStart"/>
-      <w:r>
-        <w:t>the architecture</w:t>
-      </w:r>
-      <w:proofErr w:type="gramEnd"/>
-      <w:r>
-        <w:t xml:space="preserve">. Thus, they are an important contribution to </w:t>
-      </w:r>
-      <w:proofErr w:type="gramStart"/>
-      <w:r>
-        <w:t>achieve</w:t>
-      </w:r>
-      <w:proofErr w:type="gramEnd"/>
-      <w:r>
-        <w:t xml:space="preserve"> inner qualities of your system.</w:t>
+        <w:t xml:space="preserve"> (consistency, homogeneity) of the architecture. Thus, they are an important contribution to achieve inner qualities of your system.</w:t>
       </w:r>
     </w:p>
     <w:p>
@@ -5601,7 +5432,6 @@
       <w:pPr>
         <w:pStyle w:val="BodyText"/>
       </w:pPr>
-      <w:proofErr w:type="gramStart"/>
       <w:r>
         <w:rPr>
           <w:b/>
@@ -5609,7 +5439,6 @@
         </w:rPr>
         <w:t>Form</w:t>
       </w:r>
-      <w:proofErr w:type="gramEnd"/>
     </w:p>
     <w:p>
       <w:pPr>
@@ -5792,7 +5621,7 @@
                     </pic:cNvPicPr>
                   </pic:nvPicPr>
                   <pic:blipFill>
-                    <a:blip r:embed="rId25"/>
+                    <a:blip r:embed="rId29"/>
                     <a:stretch>
                       <a:fillRect/>
                     </a:stretch>
@@ -5826,7 +5655,7 @@
       <w:r>
         <w:t xml:space="preserve">See </w:t>
       </w:r>
-      <w:hyperlink r:id="rId26">
+      <w:hyperlink r:id="rId30">
         <w:r>
           <w:rPr>
             <w:rStyle w:val="Hyperlink"/>
@@ -5951,15 +5780,7 @@
         <w:pStyle w:val="BodyText"/>
       </w:pPr>
       <w:r>
-        <w:t xml:space="preserve">Important, expensive, </w:t>
-      </w:r>
-      <w:proofErr w:type="gramStart"/>
-      <w:r>
-        <w:t>large scale</w:t>
-      </w:r>
-      <w:proofErr w:type="gramEnd"/>
-      <w:r>
-        <w:t xml:space="preserve"> or risky architecture decisions including rationales. With "decisions" we mean selecting one alternative based on given criteria.</w:t>
+        <w:t>Important, expensive, large scale or risky architecture decisions including rationales. With "decisions" we mean selecting one alternative based on given criteria.</w:t>
       </w:r>
     </w:p>
     <w:p>
@@ -6002,7 +5823,6 @@
       <w:pPr>
         <w:pStyle w:val="BodyText"/>
       </w:pPr>
-      <w:proofErr w:type="gramStart"/>
       <w:r>
         <w:rPr>
           <w:b/>
@@ -6010,7 +5830,6 @@
         </w:rPr>
         <w:t>Form</w:t>
       </w:r>
-      <w:proofErr w:type="gramEnd"/>
     </w:p>
     <w:p>
       <w:pPr>
@@ -6030,7 +5849,7 @@
       <w:r>
         <w:t>ADR (</w:t>
       </w:r>
-      <w:hyperlink r:id="rId27">
+      <w:hyperlink r:id="rId31">
         <w:r>
           <w:rPr>
             <w:rStyle w:val="Hyperlink"/>
@@ -6071,7 +5890,7 @@
       <w:r>
         <w:t xml:space="preserve">See </w:t>
       </w:r>
-      <w:hyperlink r:id="rId28">
+      <w:hyperlink r:id="rId32">
         <w:r>
           <w:rPr>
             <w:rStyle w:val="Hyperlink"/>
@@ -6137,15 +5956,7 @@
         <w:pStyle w:val="BodyText"/>
       </w:pPr>
       <w:r>
-        <w:t xml:space="preserve">Since quality requirements will have a lot of influence on architectural decisions you should know for every stakeholder what is </w:t>
-      </w:r>
-      <w:proofErr w:type="gramStart"/>
-      <w:r>
-        <w:t>really important</w:t>
-      </w:r>
-      <w:proofErr w:type="gramEnd"/>
-      <w:r>
-        <w:t xml:space="preserve"> to them, concrete and measurable.</w:t>
+        <w:t>Since quality requirements will have a lot of influence on architectural decisions you should know for every stakeholder what is really important to them, concrete and measurable.</w:t>
       </w:r>
     </w:p>
     <w:p>
@@ -6156,7 +5967,7 @@
         <w:lastRenderedPageBreak/>
         <w:t xml:space="preserve">See </w:t>
       </w:r>
-      <w:hyperlink r:id="rId29">
+      <w:hyperlink r:id="rId33">
         <w:r>
           <w:rPr>
             <w:rStyle w:val="Hyperlink"/>
@@ -6221,22 +6032,13 @@
         <w:pStyle w:val="BodyText"/>
       </w:pPr>
       <w:r>
-        <w:t xml:space="preserve">The tree structure with priorities provides an overview for a </w:t>
-      </w:r>
-      <w:proofErr w:type="gramStart"/>
-      <w:r>
-        <w:t>sometimes large</w:t>
-      </w:r>
-      <w:proofErr w:type="gramEnd"/>
-      <w:r>
-        <w:t xml:space="preserve"> number of quality requirements.</w:t>
-      </w:r>
-    </w:p>
-    <w:p>
-      <w:pPr>
-        <w:pStyle w:val="BodyText"/>
-      </w:pPr>
-      <w:proofErr w:type="gramStart"/>
+        <w:t>The tree structure with priorities provides an overview for a sometimes large number of quality requirements.</w:t>
+      </w:r>
+    </w:p>
+    <w:p>
+      <w:pPr>
+        <w:pStyle w:val="BodyText"/>
+      </w:pPr>
       <w:r>
         <w:rPr>
           <w:b/>
@@ -6244,7 +6046,6 @@
         </w:rPr>
         <w:t>Form</w:t>
       </w:r>
-      <w:proofErr w:type="gramEnd"/>
     </w:p>
     <w:p>
       <w:pPr>
@@ -6261,13 +6062,8 @@
           <w:numId w:val="19"/>
         </w:numPr>
       </w:pPr>
-      <w:proofErr w:type="gramStart"/>
-      <w:r>
-        <w:t>tree</w:t>
-      </w:r>
-      <w:proofErr w:type="gramEnd"/>
-      <w:r>
-        <w:t>-like refinement of the term "quality". Use "quality" or "usefulness" as a root</w:t>
+      <w:r>
+        <w:t>tree-like refinement of the term "quality". Use "quality" or "usefulness" as a root</w:t>
       </w:r>
     </w:p>
     <w:p>
@@ -6277,13 +6073,8 @@
           <w:numId w:val="19"/>
         </w:numPr>
       </w:pPr>
-      <w:proofErr w:type="gramStart"/>
-      <w:r>
-        <w:t>a mind</w:t>
-      </w:r>
-      <w:proofErr w:type="gramEnd"/>
-      <w:r>
-        <w:t xml:space="preserve"> map with quality categories as main branches</w:t>
+      <w:r>
+        <w:t>a mind map with quality categories as main branches</w:t>
       </w:r>
     </w:p>
     <w:p>
@@ -6377,15 +6168,7 @@
         <w:pStyle w:val="BodyText"/>
       </w:pPr>
       <w:r>
-        <w:t xml:space="preserve">Scenarios make quality requirements concrete and </w:t>
-      </w:r>
-      <w:proofErr w:type="gramStart"/>
-      <w:r>
-        <w:t>allow</w:t>
-      </w:r>
-      <w:proofErr w:type="gramEnd"/>
-      <w:r>
-        <w:t xml:space="preserve"> to more easily measure or decide whether they are fulfilled.</w:t>
+        <w:t>Scenarios make quality requirements concrete and allow to more easily measure or decide whether they are fulfilled.</w:t>
       </w:r>
     </w:p>
     <w:p>
@@ -6400,7 +6183,6 @@
       <w:pPr>
         <w:pStyle w:val="BodyText"/>
       </w:pPr>
-      <w:proofErr w:type="gramStart"/>
       <w:r>
         <w:rPr>
           <w:b/>
@@ -6408,7 +6190,6 @@
         </w:rPr>
         <w:t>Form</w:t>
       </w:r>
-      <w:proofErr w:type="gramEnd"/>
     </w:p>
     <w:p>
       <w:pPr>
@@ -6481,7 +6262,6 @@
       <w:pPr>
         <w:pStyle w:val="BodyText"/>
       </w:pPr>
-      <w:proofErr w:type="gramStart"/>
       <w:r>
         <w:rPr>
           <w:b/>
@@ -6489,7 +6269,6 @@
         </w:rPr>
         <w:t>Form</w:t>
       </w:r>
-      <w:proofErr w:type="gramEnd"/>
     </w:p>
     <w:p>
       <w:pPr>
@@ -6506,7 +6285,7 @@
       <w:r>
         <w:t xml:space="preserve">See </w:t>
       </w:r>
-      <w:hyperlink r:id="rId30">
+      <w:hyperlink r:id="rId34">
         <w:r>
           <w:rPr>
             <w:rStyle w:val="Hyperlink"/>
@@ -6616,34 +6395,6 @@
               <w:pStyle w:val="Tablecellcontents"/>
             </w:pPr>
             <w:r>
-              <w:t>ADR</w:t>
-            </w:r>
-          </w:p>
-        </w:tc>
-        <w:tc>
-          <w:tcPr>
-            <w:tcW w:w="4413" w:type="pct"/>
-          </w:tcPr>
-          <w:p>
-            <w:pPr>
-              <w:pStyle w:val="Tablecellcontents"/>
-            </w:pPr>
-            <w:r>
-              <w:t>Architectural Decision Record</w:t>
-            </w:r>
-          </w:p>
-        </w:tc>
-      </w:tr>
-      <w:tr>
-        <w:tc>
-          <w:tcPr>
-            <w:tcW w:w="587" w:type="pct"/>
-          </w:tcPr>
-          <w:p>
-            <w:pPr>
-              <w:pStyle w:val="Tablecellcontents"/>
-            </w:pPr>
-            <w:r>
               <w:t>A</w:t>
             </w:r>
             <w:r>
@@ -6786,7 +6537,7 @@
       <w:r>
         <w:t xml:space="preserve">. </w:t>
       </w:r>
-      <w:hyperlink r:id="rId31" w:history="1">
+      <w:hyperlink r:id="rId35" w:history="1">
         <w:r>
           <w:rPr>
             <w:rStyle w:val="Hyperlink"/>
@@ -6813,7 +6564,7 @@
       <w:r>
         <w:t xml:space="preserve">. (n.d.). </w:t>
       </w:r>
-      <w:hyperlink r:id="rId32" w:history="1">
+      <w:hyperlink r:id="rId36" w:history="1">
         <w:r>
           <w:rPr>
             <w:rStyle w:val="Hyperlink"/>
@@ -7903,13 +7654,8 @@
         </w:numPr>
       </w:pPr>
       <w:r>
-        <w:t xml:space="preserve">Ignore starts </w:t>
-      </w:r>
-      <w:proofErr w:type="gramStart"/>
-      <w:r>
-        <w:t>with #</w:t>
-      </w:r>
-      <w:proofErr w:type="gramEnd"/>
+        <w:t>Ignore starts with #</w:t>
+      </w:r>
     </w:p>
     <w:p>
       <w:pPr>
@@ -7993,13 +7739,8 @@
         </w:numPr>
       </w:pPr>
       <w:r>
-        <w:t xml:space="preserve">Gym </w:t>
-      </w:r>
-      <w:proofErr w:type="gramStart"/>
-      <w:r>
-        <w:t>name exists</w:t>
-      </w:r>
-      <w:proofErr w:type="gramEnd"/>
+        <w:t>Gym name exists</w:t>
+      </w:r>
     </w:p>
     <w:p>
       <w:pPr>
@@ -8140,7 +7881,7 @@
                     <pic:cNvPicPr/>
                   </pic:nvPicPr>
                   <pic:blipFill>
-                    <a:blip r:embed="rId33"/>
+                    <a:blip r:embed="rId37"/>
                     <a:stretch>
                       <a:fillRect/>
                     </a:stretch>
@@ -9499,7 +9240,6 @@
   <w:style w:type="character" w:default="1" w:styleId="DefaultParagraphFont">
     <w:name w:val="Default Paragraph Font"/>
     <w:uiPriority w:val="1"/>
-    <w:semiHidden/>
     <w:unhideWhenUsed/>
   </w:style>
   <w:style w:type="table" w:default="1" w:styleId="TableNormal">

</xml_diff>

<commit_message>
ANW-3 Create arch42 architecture design document so I know what I need to build for ANW 2.0: Finished the Event-Driven Architecture.docx document. Finished arch42 heading 2. Constraints, Table 2.1 – Technical Constraints finally….I think.
</commit_message>
<xml_diff>
--- a/documentation/src/main/arc42/anw.docx
+++ b/documentation/src/main/arc42/anw.docx
@@ -3132,14 +3132,12 @@
               <w:rPr>
                 <w:b/>
                 <w:bCs/>
-                <w:highlight w:val="yellow"/>
               </w:rPr>
             </w:pPr>
             <w:r>
               <w:rPr>
                 <w:b/>
                 <w:bCs/>
-                <w:highlight w:val="yellow"/>
               </w:rPr>
               <w:t>Communication Architecture</w:t>
             </w:r>
@@ -3149,17 +3147,42 @@
               <w:pStyle w:val="Tablecellcontents"/>
             </w:pPr>
             <w:r>
-              <w:rPr>
-                <w:highlight w:val="yellow"/>
-              </w:rPr>
-              <w:t>Event-Driven Architecture (EDA) is a software architecture pattern in which the flow of the application is determined by events. These events can be messages, signals, or notifications that signify a state change or an action that has occurred. EDA is designed to handle asynchronous communication, making it particularly useful in modern distributed systems and applications that</w:t>
+              <w:t xml:space="preserve">The system platform communication follows an </w:t>
+            </w:r>
+            <w:r>
+              <w:t>Event-Driven Architecture (EDA)</w:t>
+            </w:r>
+            <w:r>
+              <w:t xml:space="preserve">. </w:t>
+            </w:r>
+            <w:r>
+              <w:t>This</w:t>
+            </w:r>
+            <w:r>
+              <w:t xml:space="preserve"> focuses on structuring the system itself around </w:t>
+            </w:r>
+            <w:r>
+              <w:t xml:space="preserve">independent, self-contained </w:t>
+            </w:r>
+            <w:r>
+              <w:t>features</w:t>
+            </w:r>
+            <w:r>
+              <w:t>. For more details, reference</w:t>
             </w:r>
             <w:r>
               <w:t xml:space="preserve"> </w:t>
             </w:r>
-            <w:r>
-              <w:lastRenderedPageBreak/>
-              <w:t>require real-time or near-real-time processing, scalability, and flexibility.</w:t>
+            <w:hyperlink r:id="rId22" w:history="1">
+              <w:r>
+                <w:rPr>
+                  <w:rStyle w:val="Hyperlink"/>
+                </w:rPr>
+                <w:t>Event-Driven Architecture.docx</w:t>
+              </w:r>
+            </w:hyperlink>
+            <w:r>
+              <w:t>.</w:t>
             </w:r>
           </w:p>
         </w:tc>
@@ -3172,14 +3195,16 @@
               <w:pStyle w:val="Tablecellcontents"/>
             </w:pPr>
             <w:r>
-              <w:lastRenderedPageBreak/>
-              <w:t>Need an external document!</w:t>
-            </w:r>
-          </w:p>
-          <w:p>
-            <w:pPr>
-              <w:pStyle w:val="Tablecellcontents"/>
-            </w:pPr>
+              <w:t xml:space="preserve">Not following the pattern may lead to a highly coupled solution which is costly to maintain and difficult to rearchitect in the future. </w:t>
+            </w:r>
+          </w:p>
+          <w:p>
+            <w:pPr>
+              <w:pStyle w:val="Tablecellcontents"/>
+            </w:pPr>
+            <w:r>
+              <w:t>The AGB can deny Authorization to Release if the ANW Platform is not in compliance.</w:t>
+            </w:r>
           </w:p>
         </w:tc>
       </w:tr>
@@ -3191,6 +3216,7 @@
       </w:pPr>
       <w:bookmarkStart w:id="5" w:name="_Hlk190373936"/>
       <w:r>
+        <w:lastRenderedPageBreak/>
         <w:t xml:space="preserve">Table 2.2 – </w:t>
       </w:r>
       <w:r>
@@ -3361,7 +3387,7 @@
       <w:r>
         <w:t xml:space="preserve">See </w:t>
       </w:r>
-      <w:hyperlink r:id="rId22">
+      <w:hyperlink r:id="rId23">
         <w:r>
           <w:rPr>
             <w:rStyle w:val="Hyperlink"/>
@@ -3419,7 +3445,7 @@
           <w:bCs/>
         </w:rPr>
       </w:pPr>
-      <w:hyperlink r:id="rId23" w:anchor="SystemContextDiagram" w:history="1">
+      <w:hyperlink r:id="rId24" w:anchor="SystemContextDiagram" w:history="1">
         <w:r>
           <w:rPr>
             <w:rStyle w:val="Hyperlink"/>
@@ -3466,15 +3492,15 @@
           <w:b/>
           <w:bCs/>
         </w:rPr>
+        <w:t>Form</w:t>
+      </w:r>
+    </w:p>
+    <w:p>
+      <w:pPr>
+        <w:pStyle w:val="BodyText"/>
+      </w:pPr>
+      <w:r>
         <w:lastRenderedPageBreak/>
-        <w:t>Form</w:t>
-      </w:r>
-    </w:p>
-    <w:p>
-      <w:pPr>
-        <w:pStyle w:val="BodyText"/>
-      </w:pPr>
-      <w:r>
         <w:t>All kinds of diagrams that show the system as a black box and specify the domain interfaces to communication partners.</w:t>
       </w:r>
     </w:p>
@@ -3697,15 +3723,15 @@
         <w:rPr>
           <w:bCs/>
         </w:rPr>
+        <w:t>Motivation</w:t>
+      </w:r>
+    </w:p>
+    <w:p>
+      <w:pPr>
+        <w:pStyle w:val="BodyText"/>
+      </w:pPr>
+      <w:r>
         <w:lastRenderedPageBreak/>
-        <w:t>Motivation</w:t>
-      </w:r>
-    </w:p>
-    <w:p>
-      <w:pPr>
-        <w:pStyle w:val="BodyText"/>
-      </w:pPr>
-      <w:r>
         <w:t>These decisions form the cornerstones for your architecture. They are the foundation for many other detailed decisions or implementation rules.</w:t>
       </w:r>
     </w:p>
@@ -3744,7 +3770,7 @@
       <w:r>
         <w:t xml:space="preserve">See </w:t>
       </w:r>
-      <w:hyperlink r:id="rId24">
+      <w:hyperlink r:id="rId25">
         <w:r>
           <w:rPr>
             <w:rStyle w:val="Hyperlink"/>
@@ -3876,7 +3902,7 @@
                     </pic:cNvPicPr>
                   </pic:nvPicPr>
                   <pic:blipFill>
-                    <a:blip r:embed="rId25"/>
+                    <a:blip r:embed="rId26"/>
                     <a:stretch>
                       <a:fillRect/>
                     </a:stretch>
@@ -3920,7 +3946,7 @@
       <w:r>
         <w:t xml:space="preserve">  </w:t>
       </w:r>
-      <w:hyperlink r:id="rId26" w:anchor="ContainerDiagram" w:history="1">
+      <w:hyperlink r:id="rId27" w:anchor="ContainerDiagram" w:history="1">
         <w:r>
           <w:rPr>
             <w:rStyle w:val="Hyperlink"/>
@@ -3951,7 +3977,7 @@
       <w:r>
         <w:t xml:space="preserve">  </w:t>
       </w:r>
-      <w:hyperlink r:id="rId27" w:anchor="ComponentDiagram" w:history="1">
+      <w:hyperlink r:id="rId28" w:anchor="ComponentDiagram" w:history="1">
         <w:r>
           <w:rPr>
             <w:rStyle w:val="Hyperlink"/>
@@ -3979,7 +4005,7 @@
       <w:r>
         <w:t xml:space="preserve">  </w:t>
       </w:r>
-      <w:hyperlink r:id="rId28" w:anchor="ComponentDiagram" w:history="1">
+      <w:hyperlink r:id="rId29" w:anchor="ComponentDiagram" w:history="1">
         <w:r>
           <w:rPr>
             <w:rStyle w:val="Hyperlink"/>
@@ -3997,7 +4023,7 @@
       <w:r>
         <w:t xml:space="preserve">See </w:t>
       </w:r>
-      <w:hyperlink r:id="rId29">
+      <w:hyperlink r:id="rId30">
         <w:r>
           <w:rPr>
             <w:rStyle w:val="Hyperlink"/>
@@ -5010,7 +5036,7 @@
       <w:r>
         <w:t xml:space="preserve">See </w:t>
       </w:r>
-      <w:hyperlink r:id="rId30">
+      <w:hyperlink r:id="rId31">
         <w:r>
           <w:rPr>
             <w:rStyle w:val="Hyperlink"/>
@@ -5277,7 +5303,7 @@
       <w:r>
         <w:t xml:space="preserve">See </w:t>
       </w:r>
-      <w:hyperlink r:id="rId31">
+      <w:hyperlink r:id="rId32">
         <w:r>
           <w:rPr>
             <w:rStyle w:val="Hyperlink"/>
@@ -5860,7 +5886,7 @@
                     </pic:cNvPicPr>
                   </pic:nvPicPr>
                   <pic:blipFill>
-                    <a:blip r:embed="rId32"/>
+                    <a:blip r:embed="rId33"/>
                     <a:stretch>
                       <a:fillRect/>
                     </a:stretch>
@@ -5894,7 +5920,7 @@
       <w:r>
         <w:t xml:space="preserve">See </w:t>
       </w:r>
-      <w:hyperlink r:id="rId33">
+      <w:hyperlink r:id="rId34">
         <w:r>
           <w:rPr>
             <w:rStyle w:val="Hyperlink"/>
@@ -6088,7 +6114,7 @@
       <w:r>
         <w:t>ADR (</w:t>
       </w:r>
-      <w:hyperlink r:id="rId34">
+      <w:hyperlink r:id="rId35">
         <w:r>
           <w:rPr>
             <w:rStyle w:val="Hyperlink"/>
@@ -6129,7 +6155,7 @@
       <w:r>
         <w:t xml:space="preserve">See </w:t>
       </w:r>
-      <w:hyperlink r:id="rId35">
+      <w:hyperlink r:id="rId36">
         <w:r>
           <w:rPr>
             <w:rStyle w:val="Hyperlink"/>
@@ -6206,7 +6232,7 @@
         <w:lastRenderedPageBreak/>
         <w:t xml:space="preserve">See </w:t>
       </w:r>
-      <w:hyperlink r:id="rId36">
+      <w:hyperlink r:id="rId37">
         <w:r>
           <w:rPr>
             <w:rStyle w:val="Hyperlink"/>
@@ -6516,7 +6542,7 @@
       <w:r>
         <w:t xml:space="preserve">See </w:t>
       </w:r>
-      <w:hyperlink r:id="rId37">
+      <w:hyperlink r:id="rId38">
         <w:r>
           <w:rPr>
             <w:rStyle w:val="Hyperlink"/>
@@ -6801,7 +6827,7 @@
       <w:r>
         <w:t xml:space="preserve">. </w:t>
       </w:r>
-      <w:hyperlink r:id="rId38" w:history="1">
+      <w:hyperlink r:id="rId39" w:history="1">
         <w:r>
           <w:rPr>
             <w:rStyle w:val="Hyperlink"/>
@@ -6828,7 +6854,7 @@
       <w:r>
         <w:t xml:space="preserve">. (n.d.). </w:t>
       </w:r>
-      <w:hyperlink r:id="rId39" w:history="1">
+      <w:hyperlink r:id="rId40" w:history="1">
         <w:r>
           <w:rPr>
             <w:rStyle w:val="Hyperlink"/>
@@ -8137,7 +8163,7 @@
                     <pic:cNvPicPr/>
                   </pic:nvPicPr>
                   <pic:blipFill>
-                    <a:blip r:embed="rId40"/>
+                    <a:blip r:embed="rId41"/>
                     <a:stretch>
                       <a:fillRect/>
                     </a:stretch>
@@ -9588,7 +9614,6 @@
   <w:style w:type="character" w:default="1" w:styleId="DefaultParagraphFont">
     <w:name w:val="Default Paragraph Font"/>
     <w:uiPriority w:val="1"/>
-    <w:semiHidden/>
     <w:unhideWhenUsed/>
   </w:style>
   <w:style w:type="table" w:default="1" w:styleId="TableNormal">

</xml_diff>

<commit_message>
ANW-3 Create arch42 architecture design document so I know what I need to build for ANW 2.0: Working on heading 2 still, moving on to organizational constraints
</commit_message>
<xml_diff>
--- a/documentation/src/main/arc42/anw.docx
+++ b/documentation/src/main/arc42/anw.docx
@@ -2374,10 +2374,21 @@
         <w:pStyle w:val="BodyText"/>
       </w:pPr>
       <w:r>
+        <w:rPr>
+          <w:b/>
+          <w:bCs/>
+        </w:rPr>
         <w:t>Enterprise</w:t>
       </w:r>
       <w:r>
-        <w:t xml:space="preserve"> constraints are identified and defined by the EAO and apply to all </w:t>
+        <w:rPr>
+          <w:b/>
+          <w:bCs/>
+        </w:rPr>
+        <w:t xml:space="preserve"> constraints</w:t>
+      </w:r>
+      <w:r>
+        <w:t xml:space="preserve"> are identified and defined by the EAO and apply to all </w:t>
       </w:r>
       <w:r>
         <w:t>ANW</w:t>
@@ -2400,7 +2411,14 @@
         <w:pStyle w:val="BodyText"/>
       </w:pPr>
       <w:r>
-        <w:t>Platform constraints are identified and defined by various stakeholders based on the functional (business) and non-functional (quality) requirements.</w:t>
+        <w:rPr>
+          <w:b/>
+          <w:bCs/>
+        </w:rPr>
+        <w:t>Platform constraints</w:t>
+      </w:r>
+      <w:r>
+        <w:t xml:space="preserve"> are identified and defined by various stakeholders based on the functional (business) and non-functional (quality) requirements.</w:t>
       </w:r>
       <w:r>
         <w:t xml:space="preserve"> </w:t>
@@ -2427,6 +2445,14 @@
       </w:r>
       <w:r>
         <w:t xml:space="preserve">Compliance with these constraints must be verified during implementation governance (TOGAF ADM G). </w:t>
+      </w:r>
+    </w:p>
+    <w:p>
+      <w:pPr>
+        <w:pStyle w:val="Heading2"/>
+      </w:pPr>
+      <w:r>
+        <w:t>Technical Restraints</w:t>
       </w:r>
     </w:p>
     <w:p>
@@ -2627,11 +2653,11 @@
               <w:t>Java programming language</w:t>
             </w:r>
             <w:r>
-              <w:t xml:space="preserve"> standards will be followed. This includes but is not limited to standards for: Project </w:t>
+              <w:t xml:space="preserve"> standards will be followed. This includes but </w:t>
             </w:r>
             <w:r>
               <w:lastRenderedPageBreak/>
-              <w:t>naming, layout, dependency management, building, releasing, and testing.</w:t>
+              <w:t>is not limited to standards for: Project naming, layout, dependency management, building, releasing, and testing.</w:t>
             </w:r>
             <w:r>
               <w:t xml:space="preserve"> For details, reference </w:t>
@@ -2771,19 +2797,7 @@
                 <w:rPr>
                   <w:rStyle w:val="Hyperlink"/>
                 </w:rPr>
-                <w:t>Sys</w:t>
-              </w:r>
-              <w:r>
-                <w:rPr>
-                  <w:rStyle w:val="Hyperlink"/>
-                </w:rPr>
-                <w:t>t</w:t>
-              </w:r>
-              <w:r>
-                <w:rPr>
-                  <w:rStyle w:val="Hyperlink"/>
-                </w:rPr>
-                <w:t>em Development Standards.docx</w:t>
+                <w:t>System Development Standards.docx</w:t>
               </w:r>
             </w:hyperlink>
             <w:r>
@@ -3153,10 +3167,7 @@
               <w:t>Event-Driven Architecture (EDA)</w:t>
             </w:r>
             <w:r>
-              <w:t xml:space="preserve">. </w:t>
-            </w:r>
-            <w:r>
-              <w:t>This</w:t>
+              <w:t>. This</w:t>
             </w:r>
             <w:r>
               <w:t xml:space="preserve"> focuses on structuring the system itself around </w:t>
@@ -3168,10 +3179,7 @@
               <w:t>features</w:t>
             </w:r>
             <w:r>
-              <w:t>. For more details, reference</w:t>
-            </w:r>
-            <w:r>
-              <w:t xml:space="preserve"> </w:t>
+              <w:t xml:space="preserve">. For more details, reference </w:t>
             </w:r>
             <w:hyperlink r:id="rId22" w:history="1">
               <w:r>
@@ -3211,19 +3219,28 @@
     </w:tbl>
     <w:p>
       <w:pPr>
-        <w:pStyle w:val="TableCaption"/>
-        <w:ind w:left="360"/>
+        <w:pStyle w:val="Heading2"/>
       </w:pPr>
       <w:bookmarkStart w:id="5" w:name="_Hlk190373936"/>
       <w:r>
         <w:lastRenderedPageBreak/>
-        <w:t xml:space="preserve">Table 2.2 – </w:t>
-      </w:r>
-      <w:r>
-        <w:t>Law</w:t>
-      </w:r>
-      <w:r>
-        <w:t>s</w:t>
+        <w:t>Legal Constraints</w:t>
+      </w:r>
+    </w:p>
+    <w:p>
+      <w:pPr>
+        <w:pStyle w:val="BodyText"/>
+      </w:pPr>
+      <w:r>
+        <w:t>No legal constraints.</w:t>
+      </w:r>
+    </w:p>
+    <w:p>
+      <w:pPr>
+        <w:pStyle w:val="Heading2"/>
+      </w:pPr>
+      <w:r>
+        <w:t>Organizational Constraints</w:t>
       </w:r>
     </w:p>
     <w:p>
@@ -3274,11 +3291,21 @@
     </w:p>
     <w:p>
       <w:pPr>
-        <w:pStyle w:val="TableCaption"/>
-        <w:ind w:left="360"/>
-      </w:pPr>
-      <w:r>
-        <w:t>Table 2.4 – Political Constraints</w:t>
+        <w:pStyle w:val="Heading2"/>
+      </w:pPr>
+      <w:r>
+        <w:t>Pol</w:t>
+      </w:r>
+      <w:r>
+        <w:t>itical Constraints</w:t>
+      </w:r>
+    </w:p>
+    <w:p>
+      <w:pPr>
+        <w:pStyle w:val="BodyText"/>
+      </w:pPr>
+      <w:r>
+        <w:t>No political constraints</w:t>
       </w:r>
     </w:p>
     <w:p>
@@ -3472,6 +3499,7 @@
           <w:b/>
           <w:bCs/>
         </w:rPr>
+        <w:lastRenderedPageBreak/>
         <w:t>Motivation</w:t>
       </w:r>
     </w:p>
@@ -3500,7 +3528,6 @@
         <w:pStyle w:val="BodyText"/>
       </w:pPr>
       <w:r>
-        <w:lastRenderedPageBreak/>
         <w:t>All kinds of diagrams that show the system as a black box and specify the domain interfaces to communication partners.</w:t>
       </w:r>
     </w:p>
@@ -3712,6 +3739,7 @@
         </w:numPr>
       </w:pPr>
       <w:r>
+        <w:lastRenderedPageBreak/>
         <w:t>relevant organizational decisions, e.g. selecting a development process or delegating certain tasks to third parties.</w:t>
       </w:r>
     </w:p>
@@ -3731,7 +3759,6 @@
         <w:pStyle w:val="BodyText"/>
       </w:pPr>
       <w:r>
-        <w:lastRenderedPageBreak/>
         <w:t>These decisions form the cornerstones for your architecture. They are the foundation for many other detailed decisions or implementation rules.</w:t>
       </w:r>
     </w:p>
@@ -9614,6 +9641,7 @@
   <w:style w:type="character" w:default="1" w:styleId="DefaultParagraphFont">
     <w:name w:val="Default Paragraph Font"/>
     <w:uiPriority w:val="1"/>
+    <w:semiHidden/>
     <w:unhideWhenUsed/>
   </w:style>
   <w:style w:type="table" w:default="1" w:styleId="TableNormal">

</xml_diff>

<commit_message>
ANW-3 Create arch42 architecture design document so I know what I need to build for ANW 2.0: Finally finished heading 2. Architecture Constraints
</commit_message>
<xml_diff>
--- a/documentation/src/main/arc42/anw.docx
+++ b/documentation/src/main/arc42/anw.docx
@@ -2847,14 +2847,12 @@
                 <w:rStyle w:val="Strong"/>
               </w:rPr>
             </w:pPr>
-            <w:proofErr w:type="spellStart"/>
             <w:r>
               <w:rPr>
                 <w:rStyle w:val="Strong"/>
               </w:rPr>
               <w:t>ferris-anw</w:t>
             </w:r>
-            <w:proofErr w:type="spellEnd"/>
           </w:p>
           <w:p>
             <w:pPr>
@@ -3252,43 +3250,244 @@
         <w:t>Table 2.3 – Organizational Constraints</w:t>
       </w:r>
     </w:p>
+    <w:tbl>
+      <w:tblPr>
+        <w:tblStyle w:val="Table"/>
+        <w:tblW w:w="5000" w:type="pct"/>
+        <w:tblLook w:val="0020" w:firstRow="1" w:lastRow="0" w:firstColumn="0" w:lastColumn="0" w:noHBand="0" w:noVBand="0"/>
+      </w:tblPr>
+      <w:tblGrid>
+        <w:gridCol w:w="1908"/>
+        <w:gridCol w:w="4399"/>
+        <w:gridCol w:w="3269"/>
+      </w:tblGrid>
+      <w:tr>
+        <w:trPr>
+          <w:cnfStyle w:val="100000000000" w:firstRow="1" w:lastRow="0" w:firstColumn="0" w:lastColumn="0" w:oddVBand="0" w:evenVBand="0" w:oddHBand="0" w:evenHBand="0" w:firstRowFirstColumn="0" w:firstRowLastColumn="0" w:lastRowFirstColumn="0" w:lastRowLastColumn="0"/>
+          <w:tblHeader/>
+        </w:trPr>
+        <w:tc>
+          <w:tcPr>
+            <w:tcW w:w="996" w:type="pct"/>
+          </w:tcPr>
+          <w:p>
+            <w:pPr>
+              <w:pStyle w:val="Compact"/>
+            </w:pPr>
+            <w:r>
+              <w:t>Constraint</w:t>
+            </w:r>
+          </w:p>
+        </w:tc>
+        <w:tc>
+          <w:tcPr>
+            <w:tcW w:w="2297" w:type="pct"/>
+          </w:tcPr>
+          <w:p>
+            <w:pPr>
+              <w:pStyle w:val="Compact"/>
+            </w:pPr>
+            <w:r>
+              <w:t>Explanation</w:t>
+            </w:r>
+          </w:p>
+        </w:tc>
+        <w:tc>
+          <w:tcPr>
+            <w:tcW w:w="1707" w:type="pct"/>
+          </w:tcPr>
+          <w:p>
+            <w:pPr>
+              <w:pStyle w:val="Compact"/>
+            </w:pPr>
+            <w:r>
+              <w:t>Consequences</w:t>
+            </w:r>
+          </w:p>
+        </w:tc>
+      </w:tr>
+      <w:tr>
+        <w:tc>
+          <w:tcPr>
+            <w:tcW w:w="996" w:type="pct"/>
+          </w:tcPr>
+          <w:p>
+            <w:pPr>
+              <w:pStyle w:val="Tablecellcontents"/>
+            </w:pPr>
+            <w:r>
+              <w:t>Time</w:t>
+            </w:r>
+          </w:p>
+        </w:tc>
+        <w:tc>
+          <w:tcPr>
+            <w:tcW w:w="2297" w:type="pct"/>
+          </w:tcPr>
+          <w:p>
+            <w:pPr>
+              <w:pStyle w:val="Tablecellcontents"/>
+            </w:pPr>
+            <w:r>
+              <w:t>August 2025</w:t>
+            </w:r>
+          </w:p>
+          <w:p>
+            <w:pPr>
+              <w:pStyle w:val="Tablecellcontents"/>
+            </w:pPr>
+            <w:r>
+              <w:t>This is the completion date.</w:t>
+            </w:r>
+          </w:p>
+        </w:tc>
+        <w:tc>
+          <w:tcPr>
+            <w:tcW w:w="1707" w:type="pct"/>
+          </w:tcPr>
+          <w:p>
+            <w:pPr>
+              <w:pStyle w:val="Tablecellcontents"/>
+            </w:pPr>
+            <w:r>
+              <w:t>If not completed by this date, the platform will not be ready for the 2025-26 ANW season.</w:t>
+            </w:r>
+          </w:p>
+        </w:tc>
+      </w:tr>
+      <w:tr>
+        <w:tc>
+          <w:tcPr>
+            <w:tcW w:w="996" w:type="pct"/>
+          </w:tcPr>
+          <w:p>
+            <w:pPr>
+              <w:pStyle w:val="Tablecellcontents"/>
+            </w:pPr>
+            <w:r>
+              <w:t>Budget</w:t>
+            </w:r>
+          </w:p>
+        </w:tc>
+        <w:tc>
+          <w:tcPr>
+            <w:tcW w:w="2297" w:type="pct"/>
+          </w:tcPr>
+          <w:p>
+            <w:pPr>
+              <w:pStyle w:val="Tablecellcontents"/>
+            </w:pPr>
+            <w:r>
+              <w:t>None</w:t>
+            </w:r>
+          </w:p>
+          <w:p>
+            <w:pPr>
+              <w:pStyle w:val="Tablecellcontents"/>
+            </w:pPr>
+            <w:r>
+              <w:t>No direct money is to be spent.</w:t>
+            </w:r>
+          </w:p>
+        </w:tc>
+        <w:tc>
+          <w:tcPr>
+            <w:tcW w:w="1707" w:type="pct"/>
+          </w:tcPr>
+          <w:p>
+            <w:pPr>
+              <w:pStyle w:val="Tablecellcontents"/>
+            </w:pPr>
+            <w:r>
+              <w:t>Time is of course money, and it will take a considerable amount of time to complete the platform. However, no additional direct costs, like buying AWS services, are to be spent.</w:t>
+            </w:r>
+          </w:p>
+        </w:tc>
+      </w:tr>
+      <w:tr>
+        <w:tc>
+          <w:tcPr>
+            <w:tcW w:w="996" w:type="pct"/>
+          </w:tcPr>
+          <w:p>
+            <w:pPr>
+              <w:pStyle w:val="Tablecellcontents"/>
+            </w:pPr>
+            <w:r>
+              <w:t>Operations</w:t>
+            </w:r>
+          </w:p>
+        </w:tc>
+        <w:tc>
+          <w:tcPr>
+            <w:tcW w:w="2297" w:type="pct"/>
+          </w:tcPr>
+          <w:p>
+            <w:pPr>
+              <w:pStyle w:val="Tablecellcontents"/>
+            </w:pPr>
+            <w:r>
+              <w:t>Refer to section 1.3 Stakeholders for operations details.</w:t>
+            </w:r>
+          </w:p>
+        </w:tc>
+        <w:tc>
+          <w:tcPr>
+            <w:tcW w:w="1707" w:type="pct"/>
+          </w:tcPr>
+          <w:p>
+            <w:pPr>
+              <w:pStyle w:val="Tablecellcontents"/>
+            </w:pPr>
+            <w:r>
+              <w:t>n/a</w:t>
+            </w:r>
+          </w:p>
+        </w:tc>
+      </w:tr>
+      <w:tr>
+        <w:tc>
+          <w:tcPr>
+            <w:tcW w:w="996" w:type="pct"/>
+          </w:tcPr>
+          <w:p>
+            <w:pPr>
+              <w:pStyle w:val="Tablecellcontents"/>
+            </w:pPr>
+            <w:r>
+              <w:t>Support</w:t>
+            </w:r>
+          </w:p>
+        </w:tc>
+        <w:tc>
+          <w:tcPr>
+            <w:tcW w:w="2297" w:type="pct"/>
+          </w:tcPr>
+          <w:p>
+            <w:pPr>
+              <w:pStyle w:val="Tablecellcontents"/>
+            </w:pPr>
+            <w:r>
+              <w:t>Refer to section 1.3 Stakeholders for operations details.</w:t>
+            </w:r>
+          </w:p>
+        </w:tc>
+        <w:tc>
+          <w:tcPr>
+            <w:tcW w:w="1707" w:type="pct"/>
+          </w:tcPr>
+          <w:p>
+            <w:pPr>
+              <w:pStyle w:val="Tablecellcontents"/>
+            </w:pPr>
+            <w:r>
+              <w:t>n/a</w:t>
+            </w:r>
+          </w:p>
+        </w:tc>
+      </w:tr>
+    </w:tbl>
     <w:bookmarkEnd w:id="5"/>
-    <w:p>
-      <w:pPr>
-        <w:pStyle w:val="BodyText"/>
-        <w:numPr>
-          <w:ilvl w:val="0"/>
-          <w:numId w:val="27"/>
-        </w:numPr>
-      </w:pPr>
-      <w:r>
-        <w:t>Time</w:t>
-      </w:r>
-    </w:p>
-    <w:p>
-      <w:pPr>
-        <w:pStyle w:val="BodyText"/>
-        <w:numPr>
-          <w:ilvl w:val="0"/>
-          <w:numId w:val="27"/>
-        </w:numPr>
-      </w:pPr>
-      <w:r>
-        <w:t>Budget</w:t>
-      </w:r>
-    </w:p>
-    <w:p>
-      <w:pPr>
-        <w:pStyle w:val="BodyText"/>
-        <w:numPr>
-          <w:ilvl w:val="0"/>
-          <w:numId w:val="27"/>
-        </w:numPr>
-      </w:pPr>
-      <w:r>
-        <w:t>Operations/support</w:t>
-      </w:r>
-    </w:p>
     <w:p>
       <w:pPr>
         <w:pStyle w:val="Heading2"/>
@@ -3412,6 +3611,7 @@
         <w:pStyle w:val="FirstParagraph"/>
       </w:pPr>
       <w:r>
+        <w:lastRenderedPageBreak/>
         <w:t xml:space="preserve">See </w:t>
       </w:r>
       <w:hyperlink r:id="rId23">
@@ -3499,7 +3699,6 @@
           <w:b/>
           <w:bCs/>
         </w:rPr>
-        <w:lastRenderedPageBreak/>
         <w:t>Motivation</w:t>
       </w:r>
     </w:p>
@@ -3676,6 +3875,7 @@
       <w:bookmarkEnd w:id="6"/>
       <w:bookmarkEnd w:id="8"/>
       <w:r>
+        <w:lastRenderedPageBreak/>
         <w:t>Solution Strategy</w:t>
       </w:r>
     </w:p>
@@ -3739,7 +3939,6 @@
         </w:numPr>
       </w:pPr>
       <w:r>
-        <w:lastRenderedPageBreak/>
         <w:t>relevant organizational decisions, e.g. selecting a development process or delegating certain tasks to third parties.</w:t>
       </w:r>
     </w:p>
@@ -3901,6 +4100,7 @@
         <w:pStyle w:val="BodyText"/>
       </w:pPr>
       <w:r>
+        <w:lastRenderedPageBreak/>
         <w:t>The building block view is a hierarchical collection of black boxes and white boxes (see figure below) and their descriptions.</w:t>
       </w:r>
     </w:p>
@@ -3912,7 +4112,6 @@
         <w:rPr>
           <w:noProof/>
         </w:rPr>
-        <w:lastRenderedPageBreak/>
         <w:drawing>
           <wp:inline distT="0" distB="0" distL="0" distR="0" wp14:anchorId="0078CA3E" wp14:editId="34F3597B">
             <wp:extent cx="5334000" cy="6083460"/>
@@ -9415,7 +9614,7 @@
   <w:style w:type="paragraph" w:default="1" w:styleId="Normal">
     <w:name w:val="Normal"/>
     <w:qFormat/>
-    <w:rsid w:val="00674E85"/>
+    <w:rsid w:val="0076140C"/>
     <w:rPr>
       <w:sz w:val="22"/>
     </w:rPr>

</xml_diff>

<commit_message>
ANW-3 Create arch42 architecture design document so I know what I need to build for ANW 2.0: Notes on Heading 3. Context and Scope
</commit_message>
<xml_diff>
--- a/documentation/src/main/arc42/anw.docx
+++ b/documentation/src/main/arc42/anw.docx
@@ -2713,6 +2713,7 @@
               <w:pStyle w:val="Tablecellcontents"/>
             </w:pPr>
             <w:r>
+              <w:lastRenderedPageBreak/>
               <w:t>SQL</w:t>
             </w:r>
           </w:p>
@@ -2832,8 +2833,13 @@
               <w:t>Project name</w:t>
             </w:r>
             <w:r>
-              <w:t xml:space="preserve"> / Maven artifactId</w:t>
-            </w:r>
+              <w:t xml:space="preserve"> / Maven </w:t>
+            </w:r>
+            <w:proofErr w:type="spellStart"/>
+            <w:r>
+              <w:t>artifactId</w:t>
+            </w:r>
+            <w:proofErr w:type="spellEnd"/>
           </w:p>
         </w:tc>
         <w:tc>
@@ -2847,12 +2853,14 @@
                 <w:rStyle w:val="Strong"/>
               </w:rPr>
             </w:pPr>
+            <w:proofErr w:type="spellStart"/>
             <w:r>
               <w:rPr>
                 <w:rStyle w:val="Strong"/>
               </w:rPr>
               <w:t>ferris-anw</w:t>
             </w:r>
+            <w:proofErr w:type="spellEnd"/>
           </w:p>
           <w:p>
             <w:pPr>
@@ -3608,13 +3616,203 @@
     </w:p>
     <w:p>
       <w:pPr>
+        <w:pStyle w:val="BodyText"/>
+      </w:pPr>
+      <w:r>
+        <w:rPr>
+          <w:b/>
+          <w:bCs/>
+        </w:rPr>
+        <w:lastRenderedPageBreak/>
+        <w:t>Tips</w:t>
+      </w:r>
+    </w:p>
+    <w:p>
+      <w:r>
+        <w:t>They use an UML type box</w:t>
+      </w:r>
+    </w:p>
+    <w:p>
+      <w:r>
+        <w:drawing>
+          <wp:inline distT="0" distB="0" distL="0" distR="0" wp14:anchorId="36F6068B" wp14:editId="5ABE1AC5">
+            <wp:extent cx="1590897" cy="600159"/>
+            <wp:effectExtent l="0" t="0" r="0" b="9525"/>
+            <wp:docPr id="322964946" name="Picture 1" descr="A close-up of a sign&#10;&#10;AI-generated content may be incorrect."/>
+            <wp:cNvGraphicFramePr>
+              <a:graphicFrameLocks xmlns:a="http://schemas.openxmlformats.org/drawingml/2006/main" noChangeAspect="1"/>
+            </wp:cNvGraphicFramePr>
+            <a:graphic xmlns:a="http://schemas.openxmlformats.org/drawingml/2006/main">
+              <a:graphicData uri="http://schemas.openxmlformats.org/drawingml/2006/picture">
+                <pic:pic xmlns:pic="http://schemas.openxmlformats.org/drawingml/2006/picture">
+                  <pic:nvPicPr>
+                    <pic:cNvPr id="322964946" name="Picture 1" descr="A close-up of a sign&#10;&#10;AI-generated content may be incorrect."/>
+                    <pic:cNvPicPr/>
+                  </pic:nvPicPr>
+                  <pic:blipFill>
+                    <a:blip r:embed="rId23"/>
+                    <a:stretch>
+                      <a:fillRect/>
+                    </a:stretch>
+                  </pic:blipFill>
+                  <pic:spPr>
+                    <a:xfrm>
+                      <a:off x="0" y="0"/>
+                      <a:ext cx="1590897" cy="600159"/>
+                    </a:xfrm>
+                    <a:prstGeom prst="rect">
+                      <a:avLst/>
+                    </a:prstGeom>
+                  </pic:spPr>
+                </pic:pic>
+              </a:graphicData>
+            </a:graphic>
+          </wp:inline>
+        </w:drawing>
+      </w:r>
+    </w:p>
+    <w:p>
+      <w:r>
+        <w:t>Identify risks?</w:t>
+      </w:r>
+    </w:p>
+    <w:p>
+      <w:r>
+        <w:drawing>
+          <wp:inline distT="0" distB="0" distL="0" distR="0" wp14:anchorId="5918C80F" wp14:editId="25C3016B">
+            <wp:extent cx="1228896" cy="1086002"/>
+            <wp:effectExtent l="0" t="0" r="0" b="0"/>
+            <wp:docPr id="270052833" name="Picture 1" descr="A diagram of a website&#10;&#10;AI-generated content may be incorrect."/>
+            <wp:cNvGraphicFramePr>
+              <a:graphicFrameLocks xmlns:a="http://schemas.openxmlformats.org/drawingml/2006/main" noChangeAspect="1"/>
+            </wp:cNvGraphicFramePr>
+            <a:graphic xmlns:a="http://schemas.openxmlformats.org/drawingml/2006/main">
+              <a:graphicData uri="http://schemas.openxmlformats.org/drawingml/2006/picture">
+                <pic:pic xmlns:pic="http://schemas.openxmlformats.org/drawingml/2006/picture">
+                  <pic:nvPicPr>
+                    <pic:cNvPr id="270052833" name="Picture 1" descr="A diagram of a website&#10;&#10;AI-generated content may be incorrect."/>
+                    <pic:cNvPicPr/>
+                  </pic:nvPicPr>
+                  <pic:blipFill>
+                    <a:blip r:embed="rId24"/>
+                    <a:stretch>
+                      <a:fillRect/>
+                    </a:stretch>
+                  </pic:blipFill>
+                  <pic:spPr>
+                    <a:xfrm>
+                      <a:off x="0" y="0"/>
+                      <a:ext cx="1228896" cy="1086002"/>
+                    </a:xfrm>
+                    <a:prstGeom prst="rect">
+                      <a:avLst/>
+                    </a:prstGeom>
+                  </pic:spPr>
+                </pic:pic>
+              </a:graphicData>
+            </a:graphic>
+          </wp:inline>
+        </w:drawing>
+      </w:r>
+    </w:p>
+    <w:p>
+      <w:r>
+        <w:t xml:space="preserve">A UML Port is an interesting idea. In the context diagrams, there is 1 box representing the system and the port show </w:t>
+      </w:r>
+      <w:proofErr w:type="spellStart"/>
+      <w:r>
+        <w:t>i</w:t>
+      </w:r>
+      <w:proofErr w:type="spellEnd"/>
+      <w:r>
+        <w:t xml:space="preserve">/o of the system. This same context can be used for the Platform Architecture diagrams because, as independent subsystems, each box has its own </w:t>
+      </w:r>
+      <w:proofErr w:type="spellStart"/>
+      <w:r>
+        <w:t>i</w:t>
+      </w:r>
+      <w:proofErr w:type="spellEnd"/>
+      <w:r>
+        <w:t xml:space="preserve">/o. The </w:t>
+      </w:r>
+      <w:proofErr w:type="spellStart"/>
+      <w:r>
+        <w:t>i</w:t>
+      </w:r>
+      <w:proofErr w:type="spellEnd"/>
+      <w:r>
+        <w:t xml:space="preserve">/o of each subsystem can be represented as a port (small box with description) instead of drawing lines to big boxes. This fits in perfectly with Hexagonal source code architecture because each the “domain” defines the port of external communication which are then represented on the Platform Architecture diagram as UML port boxes at the “application” level since the port would specify the implementation. It might be really cool to make the Platform Architecture hexagons instead of boxes but that’s a tough </w:t>
+      </w:r>
+      <w:r>
+        <w:t>shape for draw.io.</w:t>
+      </w:r>
+    </w:p>
+    <w:p>
+      <w:r>
+        <w:drawing>
+          <wp:inline distT="0" distB="0" distL="0" distR="0" wp14:anchorId="6680679F" wp14:editId="56D5A6C7">
+            <wp:extent cx="4114800" cy="1991458"/>
+            <wp:effectExtent l="0" t="0" r="0" b="0"/>
+            <wp:docPr id="467695582" name="Picture 1" descr="A diagram of a diagram&#10;&#10;AI-generated content may be incorrect."/>
+            <wp:cNvGraphicFramePr>
+              <a:graphicFrameLocks xmlns:a="http://schemas.openxmlformats.org/drawingml/2006/main" noChangeAspect="1"/>
+            </wp:cNvGraphicFramePr>
+            <a:graphic xmlns:a="http://schemas.openxmlformats.org/drawingml/2006/main">
+              <a:graphicData uri="http://schemas.openxmlformats.org/drawingml/2006/picture">
+                <pic:pic xmlns:pic="http://schemas.openxmlformats.org/drawingml/2006/picture">
+                  <pic:nvPicPr>
+                    <pic:cNvPr id="467695582" name="Picture 1" descr="A diagram of a diagram&#10;&#10;AI-generated content may be incorrect."/>
+                    <pic:cNvPicPr/>
+                  </pic:nvPicPr>
+                  <pic:blipFill>
+                    <a:blip r:embed="rId25"/>
+                    <a:stretch>
+                      <a:fillRect/>
+                    </a:stretch>
+                  </pic:blipFill>
+                  <pic:spPr>
+                    <a:xfrm>
+                      <a:off x="0" y="0"/>
+                      <a:ext cx="4123555" cy="1995695"/>
+                    </a:xfrm>
+                    <a:prstGeom prst="rect">
+                      <a:avLst/>
+                    </a:prstGeom>
+                  </pic:spPr>
+                </pic:pic>
+              </a:graphicData>
+            </a:graphic>
+          </wp:inline>
+        </w:drawing>
+      </w:r>
+    </w:p>
+    <w:p>
+      <w:r>
+        <w:t xml:space="preserve">arc42 Business context == </w:t>
+      </w:r>
+      <w:hyperlink r:id="rId26" w:history="1">
+        <w:r>
+          <w:rPr>
+            <w:rStyle w:val="Hyperlink"/>
+          </w:rPr>
+          <w:t>System context diagram | C4 model</w:t>
+        </w:r>
+      </w:hyperlink>
+    </w:p>
+    <w:p>
+      <w:r>
+        <w:t>arch42 Technical context == Networking diagram…no longer on C4. ChatGPT say it’s part of Level 2 (Container) but that’s not right. It needs to be its own diagram</w:t>
+      </w:r>
+    </w:p>
+    <w:p/>
+    <w:p>
+      <w:pPr>
         <w:pStyle w:val="FirstParagraph"/>
       </w:pPr>
       <w:r>
-        <w:lastRenderedPageBreak/>
         <w:t xml:space="preserve">See </w:t>
       </w:r>
-      <w:hyperlink r:id="rId23">
+      <w:hyperlink r:id="rId27">
         <w:r>
           <w:rPr>
             <w:rStyle w:val="Hyperlink"/>
@@ -3632,6 +3830,7 @@
       </w:pPr>
       <w:bookmarkStart w:id="7" w:name="X05493b645af342a3a1f773b38e005df6f818ccd"/>
       <w:r>
+        <w:lastRenderedPageBreak/>
         <w:t>Business Context</w:t>
       </w:r>
     </w:p>
@@ -3672,7 +3871,7 @@
           <w:bCs/>
         </w:rPr>
       </w:pPr>
-      <w:hyperlink r:id="rId24" w:anchor="SystemContextDiagram" w:history="1">
+      <w:hyperlink r:id="rId28" w:anchor="SystemContextDiagram" w:history="1">
         <w:r>
           <w:rPr>
             <w:rStyle w:val="Hyperlink"/>
@@ -3875,26 +4074,26 @@
       <w:bookmarkEnd w:id="6"/>
       <w:bookmarkEnd w:id="8"/>
       <w:r>
+        <w:t>Solution Strategy</w:t>
+      </w:r>
+    </w:p>
+    <w:p>
+      <w:pPr>
+        <w:pStyle w:val="FirstParagraph"/>
+      </w:pPr>
+      <w:r>
+        <w:rPr>
+          <w:bCs/>
+        </w:rPr>
+        <w:t>Contents</w:t>
+      </w:r>
+    </w:p>
+    <w:p>
+      <w:pPr>
+        <w:pStyle w:val="BodyText"/>
+      </w:pPr>
+      <w:r>
         <w:lastRenderedPageBreak/>
-        <w:t>Solution Strategy</w:t>
-      </w:r>
-    </w:p>
-    <w:p>
-      <w:pPr>
-        <w:pStyle w:val="FirstParagraph"/>
-      </w:pPr>
-      <w:r>
-        <w:rPr>
-          <w:bCs/>
-        </w:rPr>
-        <w:t>Contents</w:t>
-      </w:r>
-    </w:p>
-    <w:p>
-      <w:pPr>
-        <w:pStyle w:val="BodyText"/>
-      </w:pPr>
-      <w:r>
         <w:t>A short summary and explanation of the fundamental decisions and solution strategies, that shape system architecture. It includes</w:t>
       </w:r>
     </w:p>
@@ -3996,7 +4195,7 @@
       <w:r>
         <w:t xml:space="preserve">See </w:t>
       </w:r>
-      <w:hyperlink r:id="rId25">
+      <w:hyperlink r:id="rId29">
         <w:r>
           <w:rPr>
             <w:rStyle w:val="Hyperlink"/>
@@ -4100,18 +4299,18 @@
         <w:pStyle w:val="BodyText"/>
       </w:pPr>
       <w:r>
+        <w:t>The building block view is a hierarchical collection of black boxes and white boxes (see figure below) and their descriptions.</w:t>
+      </w:r>
+    </w:p>
+    <w:p>
+      <w:pPr>
+        <w:pStyle w:val="BodyText"/>
+      </w:pPr>
+      <w:r>
+        <w:rPr>
+          <w:noProof/>
+        </w:rPr>
         <w:lastRenderedPageBreak/>
-        <w:t>The building block view is a hierarchical collection of black boxes and white boxes (see figure below) and their descriptions.</w:t>
-      </w:r>
-    </w:p>
-    <w:p>
-      <w:pPr>
-        <w:pStyle w:val="BodyText"/>
-      </w:pPr>
-      <w:r>
-        <w:rPr>
-          <w:noProof/>
-        </w:rPr>
         <w:drawing>
           <wp:inline distT="0" distB="0" distL="0" distR="0" wp14:anchorId="0078CA3E" wp14:editId="34F3597B">
             <wp:extent cx="5334000" cy="6083460"/>
@@ -4128,7 +4327,7 @@
                     </pic:cNvPicPr>
                   </pic:nvPicPr>
                   <pic:blipFill>
-                    <a:blip r:embed="rId26"/>
+                    <a:blip r:embed="rId30"/>
                     <a:stretch>
                       <a:fillRect/>
                     </a:stretch>
@@ -4172,7 +4371,7 @@
       <w:r>
         <w:t xml:space="preserve">  </w:t>
       </w:r>
-      <w:hyperlink r:id="rId27" w:anchor="ContainerDiagram" w:history="1">
+      <w:hyperlink r:id="rId31" w:anchor="ContainerDiagram" w:history="1">
         <w:r>
           <w:rPr>
             <w:rStyle w:val="Hyperlink"/>
@@ -4203,7 +4402,7 @@
       <w:r>
         <w:t xml:space="preserve">  </w:t>
       </w:r>
-      <w:hyperlink r:id="rId28" w:anchor="ComponentDiagram" w:history="1">
+      <w:hyperlink r:id="rId32" w:anchor="ComponentDiagram" w:history="1">
         <w:r>
           <w:rPr>
             <w:rStyle w:val="Hyperlink"/>
@@ -4231,7 +4430,7 @@
       <w:r>
         <w:t xml:space="preserve">  </w:t>
       </w:r>
-      <w:hyperlink r:id="rId29" w:anchor="ComponentDiagram" w:history="1">
+      <w:hyperlink r:id="rId33" w:anchor="ComponentDiagram" w:history="1">
         <w:r>
           <w:rPr>
             <w:rStyle w:val="Hyperlink"/>
@@ -4249,7 +4448,7 @@
       <w:r>
         <w:t xml:space="preserve">See </w:t>
       </w:r>
-      <w:hyperlink r:id="rId30">
+      <w:hyperlink r:id="rId34">
         <w:r>
           <w:rPr>
             <w:rStyle w:val="Hyperlink"/>
@@ -4583,7 +4782,15 @@
         <w:pStyle w:val="FirstParagraph"/>
       </w:pPr>
       <w:r>
-        <w:t>Here you describe &lt;black box 1&gt; according the the following black box template:</w:t>
+        <w:t xml:space="preserve">Here you describe &lt;black box 1&gt; according the </w:t>
+      </w:r>
+      <w:proofErr w:type="spellStart"/>
+      <w:r>
+        <w:t>the</w:t>
+      </w:r>
+      <w:proofErr w:type="spellEnd"/>
+      <w:r>
+        <w:t xml:space="preserve"> following black box template:</w:t>
       </w:r>
     </w:p>
     <w:p>
@@ -4617,7 +4824,15 @@
         </w:numPr>
       </w:pPr>
       <w:r>
-        <w:t>(Optional) Quality-/Performance characteristics of the black box, e.g.availability, run time behavior, ….</w:t>
+        <w:t xml:space="preserve">(Optional) Quality-/Performance characteristics of the black box, </w:t>
+      </w:r>
+      <w:proofErr w:type="spellStart"/>
+      <w:r>
+        <w:t>e.g.availability</w:t>
+      </w:r>
+      <w:proofErr w:type="spellEnd"/>
+      <w:r>
+        <w:t>, run time behavior, ….</w:t>
       </w:r>
     </w:p>
     <w:p>
@@ -5262,7 +5477,7 @@
       <w:r>
         <w:t xml:space="preserve">See </w:t>
       </w:r>
-      <w:hyperlink r:id="rId31">
+      <w:hyperlink r:id="rId35">
         <w:r>
           <w:rPr>
             <w:rStyle w:val="Hyperlink"/>
@@ -5529,7 +5744,7 @@
       <w:r>
         <w:t xml:space="preserve">See </w:t>
       </w:r>
-      <w:hyperlink r:id="rId32">
+      <w:hyperlink r:id="rId36">
         <w:r>
           <w:rPr>
             <w:rStyle w:val="Hyperlink"/>
@@ -6112,7 +6327,7 @@
                     </pic:cNvPicPr>
                   </pic:nvPicPr>
                   <pic:blipFill>
-                    <a:blip r:embed="rId33"/>
+                    <a:blip r:embed="rId37"/>
                     <a:stretch>
                       <a:fillRect/>
                     </a:stretch>
@@ -6146,7 +6361,7 @@
       <w:r>
         <w:t xml:space="preserve">See </w:t>
       </w:r>
-      <w:hyperlink r:id="rId34">
+      <w:hyperlink r:id="rId38">
         <w:r>
           <w:rPr>
             <w:rStyle w:val="Hyperlink"/>
@@ -6340,7 +6555,7 @@
       <w:r>
         <w:t>ADR (</w:t>
       </w:r>
-      <w:hyperlink r:id="rId35">
+      <w:hyperlink r:id="rId39">
         <w:r>
           <w:rPr>
             <w:rStyle w:val="Hyperlink"/>
@@ -6381,7 +6596,7 @@
       <w:r>
         <w:t xml:space="preserve">See </w:t>
       </w:r>
-      <w:hyperlink r:id="rId36">
+      <w:hyperlink r:id="rId40">
         <w:r>
           <w:rPr>
             <w:rStyle w:val="Hyperlink"/>
@@ -6458,7 +6673,7 @@
         <w:lastRenderedPageBreak/>
         <w:t xml:space="preserve">See </w:t>
       </w:r>
-      <w:hyperlink r:id="rId37">
+      <w:hyperlink r:id="rId41">
         <w:r>
           <w:rPr>
             <w:rStyle w:val="Hyperlink"/>
@@ -6495,7 +6710,15 @@
         <w:pStyle w:val="BodyText"/>
       </w:pPr>
       <w:r>
-        <w:t>The quality tree (as defined in ATAM – Architecture Tradeoff Analysis Method) with quality/evaluation scenarios as leafs.</w:t>
+        <w:t xml:space="preserve">The quality tree (as defined in ATAM – Architecture Tradeoff Analysis Method) with quality/evaluation scenarios as </w:t>
+      </w:r>
+      <w:proofErr w:type="spellStart"/>
+      <w:r>
+        <w:t>leafs</w:t>
+      </w:r>
+      <w:proofErr w:type="spellEnd"/>
+      <w:r>
+        <w:t>.</w:t>
       </w:r>
     </w:p>
     <w:p>
@@ -6768,7 +6991,7 @@
       <w:r>
         <w:t xml:space="preserve">See </w:t>
       </w:r>
-      <w:hyperlink r:id="rId38">
+      <w:hyperlink r:id="rId42">
         <w:r>
           <w:rPr>
             <w:rStyle w:val="Hyperlink"/>
@@ -7053,7 +7276,7 @@
       <w:r>
         <w:t xml:space="preserve">. </w:t>
       </w:r>
-      <w:hyperlink r:id="rId39" w:history="1">
+      <w:hyperlink r:id="rId43" w:history="1">
         <w:r>
           <w:rPr>
             <w:rStyle w:val="Hyperlink"/>
@@ -7080,7 +7303,7 @@
       <w:r>
         <w:t xml:space="preserve">. (n.d.). </w:t>
       </w:r>
-      <w:hyperlink r:id="rId40" w:history="1">
+      <w:hyperlink r:id="rId44" w:history="1">
         <w:r>
           <w:rPr>
             <w:rStyle w:val="Hyperlink"/>
@@ -7406,7 +7629,15 @@
               <w:pStyle w:val="Tablecellcontents"/>
             </w:pPr>
             <w:r>
-              <w:t>Gym facebook page</w:t>
+              <w:t xml:space="preserve">Gym </w:t>
+            </w:r>
+            <w:proofErr w:type="spellStart"/>
+            <w:r>
+              <w:t>facebook</w:t>
+            </w:r>
+            <w:proofErr w:type="spellEnd"/>
+            <w:r>
+              <w:t xml:space="preserve"> page</w:t>
             </w:r>
             <w:r>
               <w:t>.</w:t>
@@ -8389,7 +8620,7 @@
                     <pic:cNvPicPr/>
                   </pic:nvPicPr>
                   <pic:blipFill>
-                    <a:blip r:embed="rId41"/>
+                    <a:blip r:embed="rId45"/>
                     <a:stretch>
                       <a:fillRect/>
                     </a:stretch>
@@ -9840,7 +10071,6 @@
   <w:style w:type="character" w:default="1" w:styleId="DefaultParagraphFont">
     <w:name w:val="Default Paragraph Font"/>
     <w:uiPriority w:val="1"/>
-    <w:semiHidden/>
     <w:unhideWhenUsed/>
   </w:style>
   <w:style w:type="table" w:default="1" w:styleId="TableNormal">

</xml_diff>

<commit_message>
ANW-3 Create arch42 architecture design document so I know what I need to build for ANW 2.0: Working on the Business Context diagram, which is the C4 context diagram. Did not like that I named the previous diagram "Diagram 1.1.1" so I renamed it.
</commit_message>
<xml_diff>
--- a/documentation/src/main/arc42/anw.docx
+++ b/documentation/src/main/arc42/anw.docx
@@ -635,8 +635,8 @@
           <w:noProof/>
         </w:rPr>
         <w:drawing>
-          <wp:inline distT="0" distB="0" distL="0" distR="0" wp14:anchorId="0273E627" wp14:editId="3D10B270">
-            <wp:extent cx="5029200" cy="4350988"/>
+          <wp:inline distT="0" distB="0" distL="0" distR="0" wp14:anchorId="0273E627" wp14:editId="34055BA3">
+            <wp:extent cx="5029200" cy="3262937"/>
             <wp:effectExtent l="0" t="0" r="0" b="0"/>
             <wp:docPr id="929619012" name="Picture 1"/>
             <wp:cNvGraphicFramePr>
@@ -666,7 +666,7 @@
                   <pic:spPr bwMode="auto">
                     <a:xfrm>
                       <a:off x="0" y="0"/>
-                      <a:ext cx="5029200" cy="4350988"/>
+                      <a:ext cx="5029200" cy="3262937"/>
                     </a:xfrm>
                     <a:prstGeom prst="rect">
                       <a:avLst/>
@@ -769,7 +769,6 @@
               <w:pStyle w:val="Tablecellcontents"/>
             </w:pPr>
             <w:r>
-              <w:lastRenderedPageBreak/>
               <w:t>Collect</w:t>
             </w:r>
           </w:p>
@@ -858,6 +857,7 @@
         <w:pStyle w:val="TableCaption"/>
       </w:pPr>
       <w:r>
+        <w:lastRenderedPageBreak/>
         <w:t>Table 1.1.2 – ANW Platform features</w:t>
       </w:r>
     </w:p>
@@ -1550,7 +1550,6 @@
         <w:pStyle w:val="TableCaption"/>
       </w:pPr>
       <w:r>
-        <w:lastRenderedPageBreak/>
         <w:t>Table 2.1.1 – ANW Platform quality goal</w:t>
       </w:r>
       <w:r>
@@ -1655,7 +1654,11 @@
               <w:pStyle w:val="Tablecellcontents"/>
             </w:pPr>
             <w:r>
-              <w:t>It must be easy to use. Getting the competition data from the various leagues will be a manual process. So, having the platform do as much work as possible to minimize the manual work is of highest priority. This is because the manual work will need to be done many times throughout the competition season.</w:t>
+              <w:t xml:space="preserve">It must be easy to use. Getting the competition data from the various leagues will be a manual process. So, having the platform do as much work as possible to minimize the manual work is of highest priority. This is because the manual work </w:t>
+            </w:r>
+            <w:r>
+              <w:lastRenderedPageBreak/>
+              <w:t>will need to be done many times throughout the competition season.</w:t>
             </w:r>
           </w:p>
         </w:tc>
@@ -1670,6 +1673,7 @@
               <w:pStyle w:val="Tablecellcontents"/>
             </w:pPr>
             <w:r>
+              <w:lastRenderedPageBreak/>
               <w:t>Q</w:t>
             </w:r>
             <w:r>
@@ -2052,11 +2056,7 @@
               <w:t>The tester is expected to provide the ANW Platform team</w:t>
             </w:r>
             <w:r>
-              <w:t xml:space="preserve"> with quality assurance of the platform in fulfillment of both the functional (business) and non-functional (quality) requirements specified by the analyst and architect respectively. The tester owns the </w:t>
-            </w:r>
-            <w:r>
-              <w:lastRenderedPageBreak/>
-              <w:t>“validate” of the platform’s operation</w:t>
+              <w:t xml:space="preserve"> with quality assurance of the platform in fulfillment of both the functional (business) and non-functional (quality) requirements specified by the analyst and architect respectively. The tester owns the “validate” of the platform’s operation</w:t>
             </w:r>
             <w:r>
               <w:t xml:space="preserve"> and references the</w:t>
@@ -2083,7 +2083,6 @@
               <w:pStyle w:val="Tablecellcontents"/>
             </w:pPr>
             <w:r>
-              <w:lastRenderedPageBreak/>
               <w:t>User</w:t>
             </w:r>
           </w:p>
@@ -2653,11 +2652,7 @@
               <w:t>Java programming language</w:t>
             </w:r>
             <w:r>
-              <w:t xml:space="preserve"> standards will be followed. This includes but </w:t>
-            </w:r>
-            <w:r>
-              <w:lastRenderedPageBreak/>
-              <w:t>is not limited to standards for: Project naming, layout, dependency management, building, releasing, and testing.</w:t>
+              <w:t xml:space="preserve"> standards will be followed. This includes but is not limited to standards for: Project naming, layout, dependency management, building, releasing, and testing.</w:t>
             </w:r>
             <w:r>
               <w:t xml:space="preserve"> For details, reference </w:t>
@@ -2684,7 +2679,6 @@
               <w:pStyle w:val="Tablecellcontents"/>
             </w:pPr>
             <w:r>
-              <w:lastRenderedPageBreak/>
               <w:t xml:space="preserve">Let’s be honest, all other languages are crap! </w:t>
             </w:r>
             <w:r>
@@ -2713,27 +2707,30 @@
               <w:pStyle w:val="Tablecellcontents"/>
             </w:pPr>
             <w:r>
+              <w:t>SQL</w:t>
+            </w:r>
+          </w:p>
+        </w:tc>
+        <w:tc>
+          <w:tcPr>
+            <w:tcW w:w="2297" w:type="pct"/>
+          </w:tcPr>
+          <w:p>
+            <w:pPr>
+              <w:pStyle w:val="Tablecellcontents"/>
+            </w:pPr>
+            <w:r>
+              <w:t>A relational database will be used to store</w:t>
+            </w:r>
+            <w:r>
+              <w:t xml:space="preserve"> the</w:t>
+            </w:r>
+            <w:r>
+              <w:t xml:space="preserve"> data. All SQL query language standards will </w:t>
+            </w:r>
+            <w:r>
               <w:lastRenderedPageBreak/>
-              <w:t>SQL</w:t>
-            </w:r>
-          </w:p>
-        </w:tc>
-        <w:tc>
-          <w:tcPr>
-            <w:tcW w:w="2297" w:type="pct"/>
-          </w:tcPr>
-          <w:p>
-            <w:pPr>
-              <w:pStyle w:val="Tablecellcontents"/>
-            </w:pPr>
-            <w:r>
-              <w:t>A relational database will be used to store</w:t>
-            </w:r>
-            <w:r>
-              <w:t xml:space="preserve"> the</w:t>
-            </w:r>
-            <w:r>
-              <w:t xml:space="preserve"> data. All SQL query language standards will be followed.</w:t>
+              <w:t>be followed.</w:t>
             </w:r>
             <w:r>
               <w:t xml:space="preserve"> For details, reference </w:t>
@@ -2760,7 +2757,12 @@
               <w:pStyle w:val="Tablecellcontents"/>
             </w:pPr>
             <w:r>
-              <w:t>The AGB can deny Authorization to Release if the ANW Platform is not in compliance.</w:t>
+              <w:lastRenderedPageBreak/>
+              <w:t xml:space="preserve">The AGB can deny Authorization to Release if the ANW Platform is </w:t>
+            </w:r>
+            <w:r>
+              <w:lastRenderedPageBreak/>
+              <w:t>not in compliance.</w:t>
             </w:r>
           </w:p>
         </w:tc>
@@ -2775,6 +2777,7 @@
               <w:pStyle w:val="Tablecellcontents"/>
             </w:pPr>
             <w:r>
+              <w:lastRenderedPageBreak/>
               <w:t>Apache Derby</w:t>
             </w:r>
           </w:p>
@@ -3229,23 +3232,23 @@
       </w:pPr>
       <w:bookmarkStart w:id="5" w:name="_Hlk190373936"/>
       <w:r>
+        <w:t>Legal Constraints</w:t>
+      </w:r>
+    </w:p>
+    <w:p>
+      <w:pPr>
+        <w:pStyle w:val="BodyText"/>
+      </w:pPr>
+      <w:r>
+        <w:t>No legal constraints.</w:t>
+      </w:r>
+    </w:p>
+    <w:p>
+      <w:pPr>
+        <w:pStyle w:val="Heading2"/>
+      </w:pPr>
+      <w:r>
         <w:lastRenderedPageBreak/>
-        <w:t>Legal Constraints</w:t>
-      </w:r>
-    </w:p>
-    <w:p>
-      <w:pPr>
-        <w:pStyle w:val="BodyText"/>
-      </w:pPr>
-      <w:r>
-        <w:t>No legal constraints.</w:t>
-      </w:r>
-    </w:p>
-    <w:p>
-      <w:pPr>
-        <w:pStyle w:val="Heading2"/>
-      </w:pPr>
-      <w:r>
         <w:t>Organizational Constraints</w:t>
       </w:r>
     </w:p>
@@ -3576,6 +3579,7 @@
       <w:pPr>
         <w:pStyle w:val="BodyText"/>
       </w:pPr>
+      <w:proofErr w:type="gramStart"/>
       <w:r>
         <w:rPr>
           <w:b/>
@@ -3583,6 +3587,7 @@
         </w:rPr>
         <w:t>Form</w:t>
       </w:r>
+      <w:proofErr w:type="gramEnd"/>
     </w:p>
     <w:p>
       <w:pPr>
@@ -3623,17 +3628,17 @@
           <w:b/>
           <w:bCs/>
         </w:rPr>
+        <w:t>Tips</w:t>
+      </w:r>
+    </w:p>
+    <w:p>
+      <w:r>
+        <w:t>They use an UML type box</w:t>
+      </w:r>
+    </w:p>
+    <w:p>
+      <w:r>
         <w:lastRenderedPageBreak/>
-        <w:t>Tips</w:t>
-      </w:r>
-    </w:p>
-    <w:p>
-      <w:r>
-        <w:t>They use an UML type box</w:t>
-      </w:r>
-    </w:p>
-    <w:p>
-      <w:r>
         <w:drawing>
           <wp:inline distT="0" distB="0" distL="0" distR="0" wp14:anchorId="36F6068B" wp14:editId="5ABE1AC5">
             <wp:extent cx="1590897" cy="600159"/>
@@ -3741,7 +3746,23 @@
       </w:r>
       <w:proofErr w:type="spellEnd"/>
       <w:r>
-        <w:t xml:space="preserve">/o of each subsystem can be represented as a port (small box with description) instead of drawing lines to big boxes. This fits in perfectly with Hexagonal source code architecture because each the “domain” defines the port of external communication which are then represented on the Platform Architecture diagram as UML port boxes at the “application” level since the port would specify the implementation. It might be really cool to make the Platform Architecture hexagons instead of boxes but that’s a tough </w:t>
+        <w:t xml:space="preserve">/o of each subsystem can be represented as a port (small box with description) instead of drawing lines to big boxes. This fits in perfectly with </w:t>
+      </w:r>
+      <w:proofErr w:type="gramStart"/>
+      <w:r>
+        <w:t>Hexagonal</w:t>
+      </w:r>
+      <w:proofErr w:type="gramEnd"/>
+      <w:r>
+        <w:t xml:space="preserve"> source code architecture because each the “domain” defines the port of external communication which are then represented on the Platform Architecture diagram as UML port boxes at the “application” level since the port would specify the implementation. It might be </w:t>
+      </w:r>
+      <w:proofErr w:type="gramStart"/>
+      <w:r>
+        <w:t>really cool</w:t>
+      </w:r>
+      <w:proofErr w:type="gramEnd"/>
+      <w:r>
+        <w:t xml:space="preserve"> to make the Platform Architecture hexagons instead of boxes but that’s a tough </w:t>
       </w:r>
       <w:r>
         <w:t>shape for draw.io.</w:t>
@@ -3750,8 +3771,8 @@
     <w:p>
       <w:r>
         <w:drawing>
-          <wp:inline distT="0" distB="0" distL="0" distR="0" wp14:anchorId="6680679F" wp14:editId="56D5A6C7">
-            <wp:extent cx="4114800" cy="1991458"/>
+          <wp:inline distT="0" distB="0" distL="0" distR="0" wp14:anchorId="6680679F" wp14:editId="6A41C1A6">
+            <wp:extent cx="5874589" cy="2843151"/>
             <wp:effectExtent l="0" t="0" r="0" b="0"/>
             <wp:docPr id="467695582" name="Picture 1" descr="A diagram of a diagram&#10;&#10;AI-generated content may be incorrect."/>
             <wp:cNvGraphicFramePr>
@@ -3773,7 +3794,7 @@
                   <pic:spPr>
                     <a:xfrm>
                       <a:off x="0" y="0"/>
-                      <a:ext cx="4123555" cy="1995695"/>
+                      <a:ext cx="5904337" cy="2857548"/>
                     </a:xfrm>
                     <a:prstGeom prst="rect">
                       <a:avLst/>
@@ -3790,21 +3811,28 @@
       <w:r>
         <w:t xml:space="preserve">arc42 Business context == </w:t>
       </w:r>
-      <w:hyperlink r:id="rId26" w:history="1">
-        <w:r>
-          <w:rPr>
-            <w:rStyle w:val="Hyperlink"/>
-          </w:rPr>
-          <w:t>System context diagram | C4 model</w:t>
-        </w:r>
-      </w:hyperlink>
-    </w:p>
-    <w:p>
-      <w:r>
-        <w:t>arch42 Technical context == Networking diagram…no longer on C4. ChatGPT say it’s part of Level 2 (Container) but that’s not right. It needs to be its own diagram</w:t>
-      </w:r>
-    </w:p>
-    <w:p/>
+    </w:p>
+    <w:p>
+      <w:r>
+        <w:t xml:space="preserve">arch42 </w:t>
+      </w:r>
+      <w:proofErr w:type="gramStart"/>
+      <w:r>
+        <w:t>Technical</w:t>
+      </w:r>
+      <w:proofErr w:type="gramEnd"/>
+      <w:r>
+        <w:t xml:space="preserve"> context == Networking diagram…no longer on C4. ChatGPT </w:t>
+      </w:r>
+      <w:proofErr w:type="gramStart"/>
+      <w:r>
+        <w:t>say</w:t>
+      </w:r>
+      <w:proofErr w:type="gramEnd"/>
+      <w:r>
+        <w:t xml:space="preserve"> it’s part of Level 2 (Container) but that’s not right. It needs to be its own diagram</w:t>
+      </w:r>
+    </w:p>
     <w:p>
       <w:pPr>
         <w:pStyle w:val="FirstParagraph"/>
@@ -3812,7 +3840,7 @@
       <w:r>
         <w:t xml:space="preserve">See </w:t>
       </w:r>
-      <w:hyperlink r:id="rId27">
+      <w:hyperlink r:id="rId26">
         <w:r>
           <w:rPr>
             <w:rStyle w:val="Hyperlink"/>
@@ -3836,31 +3864,33 @@
     </w:p>
     <w:p>
       <w:pPr>
-        <w:pStyle w:val="FirstParagraph"/>
-      </w:pPr>
-      <w:r>
-        <w:rPr>
-          <w:bCs/>
-        </w:rPr>
-        <w:t>Contents</w:t>
-      </w:r>
-    </w:p>
-    <w:p>
-      <w:pPr>
-        <w:pStyle w:val="BodyText"/>
-      </w:pPr>
-      <w:r>
-        <w:t xml:space="preserve">Specification of </w:t>
-      </w:r>
-      <w:r>
-        <w:rPr>
-          <w:b/>
-          <w:bCs/>
-        </w:rPr>
-        <w:t>all</w:t>
-      </w:r>
-      <w:r>
-        <w:t xml:space="preserve"> communication partners (users, IT-systems, …) with explanations of domain specific inputs and outputs or interfaces. Optionally you can add domain specific formats or communication protocols.</w:t>
+        <w:pStyle w:val="BodyText"/>
+      </w:pPr>
+      <w:r>
+        <w:t xml:space="preserve">The business context maps to the </w:t>
+      </w:r>
+      <w:hyperlink r:id="rId27" w:history="1">
+        <w:r>
+          <w:rPr>
+            <w:rStyle w:val="Hyperlink"/>
+          </w:rPr>
+          <w:t xml:space="preserve">System context diagram </w:t>
+        </w:r>
+        <w:r>
+          <w:rPr>
+            <w:rStyle w:val="Hyperlink"/>
+          </w:rPr>
+          <w:t xml:space="preserve">of the </w:t>
+        </w:r>
+        <w:r>
+          <w:rPr>
+            <w:rStyle w:val="Hyperlink"/>
+          </w:rPr>
+          <w:t>C4 model</w:t>
+        </w:r>
+      </w:hyperlink>
+      <w:r>
+        <w:t>. &lt;&lt;Description from work&gt;&gt;</w:t>
       </w:r>
     </w:p>
     <w:p>
@@ -3906,13 +3936,22 @@
         <w:pStyle w:val="BodyText"/>
       </w:pPr>
       <w:r>
-        <w:t>All stakeholders should understand which data are exchanged with the environment of the system.</w:t>
-      </w:r>
-    </w:p>
-    <w:p>
-      <w:pPr>
-        <w:pStyle w:val="BodyText"/>
-      </w:pPr>
+        <w:t xml:space="preserve">All stakeholders should understand which data </w:t>
+      </w:r>
+      <w:proofErr w:type="gramStart"/>
+      <w:r>
+        <w:t>are</w:t>
+      </w:r>
+      <w:proofErr w:type="gramEnd"/>
+      <w:r>
+        <w:t xml:space="preserve"> exchanged with the environment of the system.</w:t>
+      </w:r>
+    </w:p>
+    <w:p>
+      <w:pPr>
+        <w:pStyle w:val="BodyText"/>
+      </w:pPr>
+      <w:proofErr w:type="gramStart"/>
       <w:r>
         <w:rPr>
           <w:b/>
@@ -3920,6 +3959,7 @@
         </w:rPr>
         <w:t>Form</w:t>
       </w:r>
+      <w:proofErr w:type="gramEnd"/>
     </w:p>
     <w:p>
       <w:pPr>
@@ -3987,7 +4027,23 @@
         <w:pStyle w:val="BodyText"/>
       </w:pPr>
       <w:r>
-        <w:t>Technical interfaces (channels and transmission media) linking your system to its environment. In addition a mapping of domain specific input/output to the channels, i.e. an explanation which I/O uses which channel.</w:t>
+        <w:t xml:space="preserve">Technical interfaces (channels and transmission media) </w:t>
+      </w:r>
+      <w:proofErr w:type="gramStart"/>
+      <w:r>
+        <w:t>linking</w:t>
+      </w:r>
+      <w:proofErr w:type="gramEnd"/>
+      <w:r>
+        <w:t xml:space="preserve"> your system to its environment. In </w:t>
+      </w:r>
+      <w:proofErr w:type="gramStart"/>
+      <w:r>
+        <w:t>addition</w:t>
+      </w:r>
+      <w:proofErr w:type="gramEnd"/>
+      <w:r>
+        <w:t xml:space="preserve"> a mapping of domain specific input/output to the channels, i.e. an explanation which I/O uses which channel.</w:t>
       </w:r>
     </w:p>
     <w:p>
@@ -4007,13 +4063,22 @@
         <w:pStyle w:val="BodyText"/>
       </w:pPr>
       <w:r>
-        <w:t>Many stakeholders make architectural decision based on the technical interfaces between the system and its context. Especially infrastructure or hardware designers decide these technical interfaces.</w:t>
-      </w:r>
-    </w:p>
-    <w:p>
-      <w:pPr>
-        <w:pStyle w:val="BodyText"/>
-      </w:pPr>
+        <w:t xml:space="preserve">Many stakeholders make architectural </w:t>
+      </w:r>
+      <w:proofErr w:type="gramStart"/>
+      <w:r>
+        <w:t>decision</w:t>
+      </w:r>
+      <w:proofErr w:type="gramEnd"/>
+      <w:r>
+        <w:t xml:space="preserve"> based on the technical interfaces between the system and its context. Especially infrastructure or hardware designers decide these technical interfaces.</w:t>
+      </w:r>
+    </w:p>
+    <w:p>
+      <w:pPr>
+        <w:pStyle w:val="BodyText"/>
+      </w:pPr>
+      <w:proofErr w:type="gramStart"/>
       <w:r>
         <w:rPr>
           <w:b/>
@@ -4021,6 +4086,7 @@
         </w:rPr>
         <w:t>Form</w:t>
       </w:r>
+      <w:proofErr w:type="gramEnd"/>
     </w:p>
     <w:p>
       <w:pPr>
@@ -4093,7 +4159,6 @@
         <w:pStyle w:val="BodyText"/>
       </w:pPr>
       <w:r>
-        <w:lastRenderedPageBreak/>
         <w:t>A short summary and explanation of the fundamental decisions and solution strategies, that shape system architecture. It includes</w:t>
       </w:r>
     </w:p>
@@ -4104,9 +4169,12 @@
           <w:numId w:val="5"/>
         </w:numPr>
       </w:pPr>
-      <w:r>
+      <w:proofErr w:type="gramStart"/>
+      <w:r>
+        <w:lastRenderedPageBreak/>
         <w:t>technology decisions</w:t>
       </w:r>
+      <w:proofErr w:type="gramEnd"/>
     </w:p>
     <w:p>
       <w:pPr>
@@ -4164,6 +4232,7 @@
       <w:pPr>
         <w:pStyle w:val="BodyText"/>
       </w:pPr>
+      <w:proofErr w:type="gramStart"/>
       <w:r>
         <w:rPr>
           <w:b/>
@@ -4171,6 +4240,7 @@
         </w:rPr>
         <w:t>Form</w:t>
       </w:r>
+      <w:proofErr w:type="gramEnd"/>
     </w:p>
     <w:p>
       <w:pPr>
@@ -4286,6 +4356,7 @@
       <w:pPr>
         <w:pStyle w:val="BodyText"/>
       </w:pPr>
+      <w:proofErr w:type="gramStart"/>
       <w:r>
         <w:rPr>
           <w:b/>
@@ -4293,6 +4364,7 @@
         </w:rPr>
         <w:t>Form</w:t>
       </w:r>
+      <w:proofErr w:type="gramEnd"/>
     </w:p>
     <w:p>
       <w:pPr>
@@ -4366,7 +4438,15 @@
         <w:t>Level 1</w:t>
       </w:r>
       <w:r>
-        <w:t xml:space="preserve"> is the white box description of the overall system together with black box descriptions of all contained building blocks.</w:t>
+        <w:t xml:space="preserve"> is the white box description of the overall system together with black box descriptions of all </w:t>
+      </w:r>
+      <w:proofErr w:type="gramStart"/>
+      <w:r>
+        <w:t>contained building blocks</w:t>
+      </w:r>
+      <w:proofErr w:type="gramEnd"/>
+      <w:r>
+        <w:t>.</w:t>
       </w:r>
       <w:r>
         <w:t xml:space="preserve">  </w:t>
@@ -4397,7 +4477,15 @@
         <w:t>Level 2</w:t>
       </w:r>
       <w:r>
-        <w:t xml:space="preserve"> zooms into some building blocks of level 1. Thus it contains the white box description of selected building blocks of level 1, together with black box descriptions of their internal building blocks.</w:t>
+        <w:t xml:space="preserve"> zooms into some building blocks of level 1. </w:t>
+      </w:r>
+      <w:proofErr w:type="gramStart"/>
+      <w:r>
+        <w:t>Thus</w:t>
+      </w:r>
+      <w:proofErr w:type="gramEnd"/>
+      <w:r>
+        <w:t xml:space="preserve"> it contains the white box description of selected building blocks of level 1, together with black box descriptions of their internal building blocks.</w:t>
       </w:r>
       <w:r>
         <w:t xml:space="preserve">  </w:t>
@@ -4485,9 +4573,11 @@
           <w:numId w:val="6"/>
         </w:numPr>
       </w:pPr>
+      <w:proofErr w:type="gramStart"/>
       <w:r>
         <w:t>an overview diagram</w:t>
       </w:r>
+      <w:proofErr w:type="gramEnd"/>
     </w:p>
     <w:p>
       <w:pPr>
@@ -4551,7 +4641,31 @@
         </w:numPr>
       </w:pPr>
       <w:r>
-        <w:t>(optional:) important interfaces, that are not explained in the black box templates of a building block, but are very important for understanding the white box. Since there are so many ways to specify interfaces why do not provide a specific template for them. In the worst case you have to specify and describe syntax, semantics, protocols, error handling, restrictions, versions, qualities, necessary compatibilities and many things more. In the best case you will get away with examples or simple signatures.</w:t>
+        <w:t>(</w:t>
+      </w:r>
+      <w:proofErr w:type="gramStart"/>
+      <w:r>
+        <w:t>optional</w:t>
+      </w:r>
+      <w:proofErr w:type="gramEnd"/>
+      <w:r>
+        <w:t xml:space="preserve">:) important interfaces, that are not explained in the black box templates of a building block, but are very important for understanding the white box. Since there are so many ways to specify interfaces why do not provide a specific template for them. In the worst case you </w:t>
+      </w:r>
+      <w:proofErr w:type="gramStart"/>
+      <w:r>
+        <w:t>have to</w:t>
+      </w:r>
+      <w:proofErr w:type="gramEnd"/>
+      <w:r>
+        <w:t xml:space="preserve"> specify and describe syntax, semantics, protocols, error handling, restrictions, versions, qualities, necessary </w:t>
+      </w:r>
+      <w:proofErr w:type="gramStart"/>
+      <w:r>
+        <w:t>compatibilities</w:t>
+      </w:r>
+      <w:proofErr w:type="gramEnd"/>
+      <w:r>
+        <w:t xml:space="preserve"> and many things more. In the best case you will get away with examples or simple signatures.</w:t>
       </w:r>
     </w:p>
     <w:p>
@@ -4640,7 +4754,23 @@
         <w:pStyle w:val="BodyText"/>
       </w:pPr>
       <w:r>
-        <w:t>If you use tabular form you will only describe your black boxes with name and responsibility according to the following schema:</w:t>
+        <w:t xml:space="preserve">If you use tabular </w:t>
+      </w:r>
+      <w:proofErr w:type="gramStart"/>
+      <w:r>
+        <w:t>form</w:t>
+      </w:r>
+      <w:proofErr w:type="gramEnd"/>
+      <w:r>
+        <w:t xml:space="preserve"> you will only describe your black boxes with name and responsibility according to the following </w:t>
+      </w:r>
+      <w:proofErr w:type="gramStart"/>
+      <w:r>
+        <w:t>schema</w:t>
+      </w:r>
+      <w:proofErr w:type="gramEnd"/>
+      <w:r>
+        <w:t>:</w:t>
       </w:r>
     </w:p>
     <w:tbl>
@@ -4765,7 +4895,15 @@
         <w:pStyle w:val="BodyText"/>
       </w:pPr>
       <w:r>
-        <w:t>If you use a list of black box descriptions then you fill in a separate black box template for every important building block . Its headline is the name of the black box.</w:t>
+        <w:t xml:space="preserve">If you use a list of black box descriptions then you fill in a separate black box template for every important building </w:t>
+      </w:r>
+      <w:proofErr w:type="gramStart"/>
+      <w:r>
+        <w:t>block .</w:t>
+      </w:r>
+      <w:proofErr w:type="gramEnd"/>
+      <w:r>
+        <w:t xml:space="preserve"> Its headline is the name of the black box.</w:t>
       </w:r>
     </w:p>
     <w:p>
@@ -4813,7 +4951,15 @@
         </w:numPr>
       </w:pPr>
       <w:r>
-        <w:t>Interface(s), when they are not extracted as separate paragraphs. This interfaces may include qualities and performance characteristics.</w:t>
+        <w:t xml:space="preserve">Interface(s), when they are not extracted as separate paragraphs. </w:t>
+      </w:r>
+      <w:proofErr w:type="gramStart"/>
+      <w:r>
+        <w:t>This interfaces</w:t>
+      </w:r>
+      <w:proofErr w:type="gramEnd"/>
+      <w:r>
+        <w:t xml:space="preserve"> may include qualities and performance characteristics.</w:t>
       </w:r>
     </w:p>
     <w:p>
@@ -4828,9 +4974,14 @@
       </w:r>
       <w:proofErr w:type="spellStart"/>
       <w:r>
-        <w:t>e.g.availability</w:t>
+        <w:t>e.</w:t>
+      </w:r>
+      <w:proofErr w:type="gramStart"/>
+      <w:r>
+        <w:t>g.availability</w:t>
       </w:r>
       <w:proofErr w:type="spellEnd"/>
+      <w:proofErr w:type="gramEnd"/>
       <w:r>
         <w:t>, run time behavior, ….</w:t>
       </w:r>
@@ -5036,7 +5187,15 @@
         <w:pStyle w:val="BodyText"/>
       </w:pPr>
       <w:r>
-        <w:t>You have to decide which building blocks of your system are important enough to justify such a detailed description. Please prefer relevance over completeness. Specify important, surprising, risky, complex or volatile building blocks. Leave out normal, simple, boring or standardized parts of your system</w:t>
+        <w:t xml:space="preserve">You </w:t>
+      </w:r>
+      <w:proofErr w:type="gramStart"/>
+      <w:r>
+        <w:t>have to</w:t>
+      </w:r>
+      <w:proofErr w:type="gramEnd"/>
+      <w:r>
+        <w:t xml:space="preserve"> decide which building blocks of your system are important enough to justify such a detailed description. Please prefer relevance over completeness. Specify important, surprising, risky, complex or volatile building blocks. Leave out normal, simple, boring or standardized parts of your system</w:t>
       </w:r>
     </w:p>
     <w:p>
@@ -5176,7 +5335,15 @@
         <w:pStyle w:val="BodyText"/>
       </w:pPr>
       <w:r>
-        <w:t>When you need more detailed levels of your architecture please copy this part of arc42 for additional levels.</w:t>
+        <w:t xml:space="preserve">When you need more detailed levels of your </w:t>
+      </w:r>
+      <w:proofErr w:type="gramStart"/>
+      <w:r>
+        <w:t>architecture</w:t>
+      </w:r>
+      <w:proofErr w:type="gramEnd"/>
+      <w:r>
+        <w:t xml:space="preserve"> please copy this part of arc42 for additional levels.</w:t>
       </w:r>
     </w:p>
     <w:p>
@@ -5290,7 +5457,15 @@
         <w:pStyle w:val="BodyText"/>
       </w:pPr>
       <w:r>
-        <w:t>The runtime view describes concrete behavior and interactions of the system’s building blocks in form of scenarios from the following areas:</w:t>
+        <w:t xml:space="preserve">The runtime view describes concrete behavior and interactions of the system’s building blocks in </w:t>
+      </w:r>
+      <w:proofErr w:type="gramStart"/>
+      <w:r>
+        <w:t>form</w:t>
+      </w:r>
+      <w:proofErr w:type="gramEnd"/>
+      <w:r>
+        <w:t xml:space="preserve"> of scenarios from the following areas:</w:t>
       </w:r>
     </w:p>
     <w:p>
@@ -5360,7 +5535,23 @@
         <w:t>not</w:t>
       </w:r>
       <w:r>
-        <w:t xml:space="preserve"> important to describe a large number of scenarios. You should rather document a representative selection.</w:t>
+        <w:t xml:space="preserve"> important to describe </w:t>
+      </w:r>
+      <w:proofErr w:type="gramStart"/>
+      <w:r>
+        <w:t>a large number of</w:t>
+      </w:r>
+      <w:proofErr w:type="gramEnd"/>
+      <w:r>
+        <w:t xml:space="preserve"> scenarios. You </w:t>
+      </w:r>
+      <w:proofErr w:type="gramStart"/>
+      <w:r>
+        <w:t>should rather</w:t>
+      </w:r>
+      <w:proofErr w:type="gramEnd"/>
+      <w:r>
+        <w:t xml:space="preserve"> document a representative selection.</w:t>
       </w:r>
     </w:p>
     <w:p>
@@ -5381,13 +5572,22 @@
       </w:pPr>
       <w:r>
         <w:lastRenderedPageBreak/>
-        <w:t>You should understand how (instances of) building blocks of your system perform their job and communicate at runtime. You will mainly capture scenarios in your documentation to communicate your architecture to stakeholders that are less willing or able to read and understand the static models (building block view, deployment view).</w:t>
-      </w:r>
-    </w:p>
-    <w:p>
-      <w:pPr>
-        <w:pStyle w:val="BodyText"/>
-      </w:pPr>
+        <w:t xml:space="preserve">You should understand how (instances of) building blocks of your system perform their job and communicate at runtime. You will mainly capture scenarios in your documentation to communicate your architecture to stakeholders that are less willing or able to read and understand </w:t>
+      </w:r>
+      <w:proofErr w:type="gramStart"/>
+      <w:r>
+        <w:t>the static</w:t>
+      </w:r>
+      <w:proofErr w:type="gramEnd"/>
+      <w:r>
+        <w:t xml:space="preserve"> models (building block view, deployment view).</w:t>
+      </w:r>
+    </w:p>
+    <w:p>
+      <w:pPr>
+        <w:pStyle w:val="BodyText"/>
+      </w:pPr>
+      <w:proofErr w:type="gramStart"/>
       <w:r>
         <w:rPr>
           <w:b/>
@@ -5395,6 +5595,7 @@
         </w:rPr>
         <w:t>Form</w:t>
       </w:r>
+      <w:proofErr w:type="gramEnd"/>
     </w:p>
     <w:p>
       <w:pPr>
@@ -5632,7 +5833,15 @@
         <w:pStyle w:val="BodyText"/>
       </w:pPr>
       <w:r>
-        <w:t>From a software perspective it is sufficient to capture only those elements of an infrastructure that are needed to show a deployment of your building blocks. Hardware architects can go beyond that and describe an infrastructure to any level of detail they need to capture.</w:t>
+        <w:t xml:space="preserve">From a software perspective it is sufficient to capture only those elements of an infrastructure that are needed to show </w:t>
+      </w:r>
+      <w:proofErr w:type="gramStart"/>
+      <w:r>
+        <w:t>a deployment</w:t>
+      </w:r>
+      <w:proofErr w:type="gramEnd"/>
+      <w:r>
+        <w:t xml:space="preserve"> of your building blocks. Hardware architects can go beyond that and describe an infrastructure to any level of detail they need to capture.</w:t>
       </w:r>
     </w:p>
     <w:p>
@@ -5712,7 +5921,15 @@
         <w:pStyle w:val="BodyText"/>
       </w:pPr>
       <w:r>
-        <w:t>Maybe a highest level deployment diagram is already contained in section 3.2. as technical context with your own infrastructure as ONE black box. In this section one can zoom into this black box using additional deployment diagrams:</w:t>
+        <w:t xml:space="preserve">Maybe a </w:t>
+      </w:r>
+      <w:proofErr w:type="gramStart"/>
+      <w:r>
+        <w:t>highest level</w:t>
+      </w:r>
+      <w:proofErr w:type="gramEnd"/>
+      <w:r>
+        <w:t xml:space="preserve"> deployment diagram is already contained in section 3.2. as technical context with your own infrastructure as ONE black box. In this section one can zoom into this black box using additional deployment diagrams:</w:t>
       </w:r>
     </w:p>
     <w:p>
@@ -5734,7 +5951,15 @@
         </w:numPr>
       </w:pPr>
       <w:r>
-        <w:t>When your (hardware) stakeholders prefer other kinds of diagrams rather than a deployment diagram, let them use any kind that is able to show nodes and channels of the infrastructure.</w:t>
+        <w:t xml:space="preserve">When your (hardware) stakeholders prefer other kinds of diagrams rather than a deployment diagram, let them use any kind that </w:t>
+      </w:r>
+      <w:proofErr w:type="gramStart"/>
+      <w:r>
+        <w:t>is able to</w:t>
+      </w:r>
+      <w:proofErr w:type="gramEnd"/>
+      <w:r>
+        <w:t xml:space="preserve"> show nodes and channels of the infrastructure.</w:t>
       </w:r>
     </w:p>
     <w:p>
@@ -5781,7 +6006,15 @@
         </w:numPr>
       </w:pPr>
       <w:r>
-        <w:t>distribution of a system to multiple locations, environments, computers, processors, .., as well as physical connections between them</w:t>
+        <w:t xml:space="preserve">distribution of a system to multiple locations, environments, computers, </w:t>
+      </w:r>
+      <w:proofErr w:type="gramStart"/>
+      <w:r>
+        <w:t>processors, ..</w:t>
+      </w:r>
+      <w:proofErr w:type="gramEnd"/>
+      <w:r>
+        <w:t>, as well as physical connections between them</w:t>
       </w:r>
     </w:p>
     <w:p>
@@ -6093,8 +6326,13 @@
           <w:numId w:val="15"/>
         </w:numPr>
       </w:pPr>
-      <w:r>
-        <w:t>implementation rules</w:t>
+      <w:proofErr w:type="gramStart"/>
+      <w:r>
+        <w:t>implementation</w:t>
+      </w:r>
+      <w:proofErr w:type="gramEnd"/>
+      <w:r>
+        <w:t xml:space="preserve"> rules</w:t>
       </w:r>
     </w:p>
     <w:p>
@@ -6123,7 +6361,23 @@
         <w:t>conceptual integrity</w:t>
       </w:r>
       <w:r>
-        <w:t xml:space="preserve"> (consistency, homogeneity) of the architecture. Thus, they are an important contribution to achieve inner qualities of your system.</w:t>
+        <w:t xml:space="preserve"> (consistency, homogeneity) of </w:t>
+      </w:r>
+      <w:proofErr w:type="gramStart"/>
+      <w:r>
+        <w:t>the architecture</w:t>
+      </w:r>
+      <w:proofErr w:type="gramEnd"/>
+      <w:r>
+        <w:t xml:space="preserve">. Thus, they are an important contribution to </w:t>
+      </w:r>
+      <w:proofErr w:type="gramStart"/>
+      <w:r>
+        <w:t>achieve</w:t>
+      </w:r>
+      <w:proofErr w:type="gramEnd"/>
+      <w:r>
+        <w:t xml:space="preserve"> inner qualities of your system.</w:t>
       </w:r>
     </w:p>
     <w:p>
@@ -6138,6 +6392,7 @@
       <w:pPr>
         <w:pStyle w:val="BodyText"/>
       </w:pPr>
+      <w:proofErr w:type="gramStart"/>
       <w:r>
         <w:rPr>
           <w:b/>
@@ -6145,6 +6400,7 @@
         </w:rPr>
         <w:t>Form</w:t>
       </w:r>
+      <w:proofErr w:type="gramEnd"/>
     </w:p>
     <w:p>
       <w:pPr>
@@ -6486,7 +6742,15 @@
         <w:pStyle w:val="BodyText"/>
       </w:pPr>
       <w:r>
-        <w:t>Important, expensive, large scale or risky architecture decisions including rationales. With "decisions" we mean selecting one alternative based on given criteria.</w:t>
+        <w:t xml:space="preserve">Important, expensive, </w:t>
+      </w:r>
+      <w:proofErr w:type="gramStart"/>
+      <w:r>
+        <w:t>large scale</w:t>
+      </w:r>
+      <w:proofErr w:type="gramEnd"/>
+      <w:r>
+        <w:t xml:space="preserve"> or risky architecture decisions including rationales. With "decisions" we mean selecting one alternative based on given criteria.</w:t>
       </w:r>
     </w:p>
     <w:p>
@@ -6529,6 +6793,7 @@
       <w:pPr>
         <w:pStyle w:val="BodyText"/>
       </w:pPr>
+      <w:proofErr w:type="gramStart"/>
       <w:r>
         <w:rPr>
           <w:b/>
@@ -6536,6 +6801,7 @@
         </w:rPr>
         <w:t>Form</w:t>
       </w:r>
+      <w:proofErr w:type="gramEnd"/>
     </w:p>
     <w:p>
       <w:pPr>
@@ -6662,7 +6928,15 @@
         <w:pStyle w:val="BodyText"/>
       </w:pPr>
       <w:r>
-        <w:t>Since quality requirements will have a lot of influence on architectural decisions you should know for every stakeholder what is really important to them, concrete and measurable.</w:t>
+        <w:t xml:space="preserve">Since quality requirements will have a lot of influence on architectural decisions you should know for every stakeholder what is </w:t>
+      </w:r>
+      <w:proofErr w:type="gramStart"/>
+      <w:r>
+        <w:t>really important</w:t>
+      </w:r>
+      <w:proofErr w:type="gramEnd"/>
+      <w:r>
+        <w:t xml:space="preserve"> to them, concrete and measurable.</w:t>
       </w:r>
     </w:p>
     <w:p>
@@ -6738,13 +7012,22 @@
         <w:pStyle w:val="BodyText"/>
       </w:pPr>
       <w:r>
-        <w:t>The tree structure with priorities provides an overview for a sometimes large number of quality requirements.</w:t>
-      </w:r>
-    </w:p>
-    <w:p>
-      <w:pPr>
-        <w:pStyle w:val="BodyText"/>
-      </w:pPr>
+        <w:t xml:space="preserve">The tree structure with priorities provides an overview for a </w:t>
+      </w:r>
+      <w:proofErr w:type="gramStart"/>
+      <w:r>
+        <w:t>sometimes large</w:t>
+      </w:r>
+      <w:proofErr w:type="gramEnd"/>
+      <w:r>
+        <w:t xml:space="preserve"> number of quality requirements.</w:t>
+      </w:r>
+    </w:p>
+    <w:p>
+      <w:pPr>
+        <w:pStyle w:val="BodyText"/>
+      </w:pPr>
+      <w:proofErr w:type="gramStart"/>
       <w:r>
         <w:rPr>
           <w:b/>
@@ -6752,6 +7035,7 @@
         </w:rPr>
         <w:t>Form</w:t>
       </w:r>
+      <w:proofErr w:type="gramEnd"/>
     </w:p>
     <w:p>
       <w:pPr>
@@ -6768,8 +7052,13 @@
           <w:numId w:val="19"/>
         </w:numPr>
       </w:pPr>
-      <w:r>
-        <w:t>tree-like refinement of the term "quality". Use "quality" or "usefulness" as a root</w:t>
+      <w:proofErr w:type="gramStart"/>
+      <w:r>
+        <w:t>tree</w:t>
+      </w:r>
+      <w:proofErr w:type="gramEnd"/>
+      <w:r>
+        <w:t>-like refinement of the term "quality". Use "quality" or "usefulness" as a root</w:t>
       </w:r>
     </w:p>
     <w:p>
@@ -6779,8 +7068,13 @@
           <w:numId w:val="19"/>
         </w:numPr>
       </w:pPr>
-      <w:r>
-        <w:t>a mind map with quality categories as main branches</w:t>
+      <w:proofErr w:type="gramStart"/>
+      <w:r>
+        <w:t>a mind</w:t>
+      </w:r>
+      <w:proofErr w:type="gramEnd"/>
+      <w:r>
+        <w:t xml:space="preserve"> map with quality categories as main branches</w:t>
       </w:r>
     </w:p>
     <w:p>
@@ -6874,7 +7168,15 @@
         <w:pStyle w:val="BodyText"/>
       </w:pPr>
       <w:r>
-        <w:t>Scenarios make quality requirements concrete and allow to more easily measure or decide whether they are fulfilled.</w:t>
+        <w:t xml:space="preserve">Scenarios make quality requirements concrete and </w:t>
+      </w:r>
+      <w:proofErr w:type="gramStart"/>
+      <w:r>
+        <w:t>allow</w:t>
+      </w:r>
+      <w:proofErr w:type="gramEnd"/>
+      <w:r>
+        <w:t xml:space="preserve"> to more easily measure or decide whether they are fulfilled.</w:t>
       </w:r>
     </w:p>
     <w:p>
@@ -6889,6 +7191,7 @@
       <w:pPr>
         <w:pStyle w:val="BodyText"/>
       </w:pPr>
+      <w:proofErr w:type="gramStart"/>
       <w:r>
         <w:rPr>
           <w:b/>
@@ -6896,6 +7199,7 @@
         </w:rPr>
         <w:t>Form</w:t>
       </w:r>
+      <w:proofErr w:type="gramEnd"/>
     </w:p>
     <w:p>
       <w:pPr>
@@ -6968,6 +7272,7 @@
       <w:pPr>
         <w:pStyle w:val="BodyText"/>
       </w:pPr>
+      <w:proofErr w:type="gramStart"/>
       <w:r>
         <w:rPr>
           <w:b/>
@@ -6975,6 +7280,7 @@
         </w:rPr>
         <w:t>Form</w:t>
       </w:r>
+      <w:proofErr w:type="gramEnd"/>
     </w:p>
     <w:p>
       <w:pPr>
@@ -8393,8 +8699,13 @@
         </w:numPr>
       </w:pPr>
       <w:r>
-        <w:t>Ignore starts with #</w:t>
-      </w:r>
+        <w:t xml:space="preserve">Ignore starts </w:t>
+      </w:r>
+      <w:proofErr w:type="gramStart"/>
+      <w:r>
+        <w:t>with #</w:t>
+      </w:r>
+      <w:proofErr w:type="gramEnd"/>
     </w:p>
     <w:p>
       <w:pPr>
@@ -8478,8 +8789,13 @@
         </w:numPr>
       </w:pPr>
       <w:r>
-        <w:t>Gym name exists</w:t>
-      </w:r>
+        <w:t xml:space="preserve">Gym </w:t>
+      </w:r>
+      <w:proofErr w:type="gramStart"/>
+      <w:r>
+        <w:t>name exists</w:t>
+      </w:r>
+      <w:proofErr w:type="gramEnd"/>
     </w:p>
     <w:p>
       <w:pPr>

</xml_diff>

<commit_message>
ANW-3 Create arch42 architecture design document so I know what I need to build for ANW 2.0: Rename the draw.io diagram files again...capitalize "D" in Diagram
</commit_message>
<xml_diff>
--- a/documentation/src/main/arc42/anw.docx
+++ b/documentation/src/main/arc42/anw.docx
@@ -2836,13 +2836,8 @@
               <w:t>Project name</w:t>
             </w:r>
             <w:r>
-              <w:t xml:space="preserve"> / Maven </w:t>
-            </w:r>
-            <w:proofErr w:type="spellStart"/>
-            <w:r>
-              <w:t>artifactId</w:t>
-            </w:r>
-            <w:proofErr w:type="spellEnd"/>
+              <w:t xml:space="preserve"> / Maven artifactId</w:t>
+            </w:r>
           </w:p>
         </w:tc>
         <w:tc>
@@ -2856,14 +2851,12 @@
                 <w:rStyle w:val="Strong"/>
               </w:rPr>
             </w:pPr>
-            <w:proofErr w:type="spellStart"/>
             <w:r>
               <w:rPr>
                 <w:rStyle w:val="Strong"/>
               </w:rPr>
               <w:t>ferris-anw</w:t>
             </w:r>
-            <w:proofErr w:type="spellEnd"/>
           </w:p>
           <w:p>
             <w:pPr>
@@ -3531,6 +3524,39 @@
     <w:p>
       <w:pPr>
         <w:pStyle w:val="FirstParagraph"/>
+        <w:rPr>
+          <w:b w:val="0"/>
+          <w:bCs/>
+        </w:rPr>
+      </w:pPr>
+      <w:r>
+        <w:rPr>
+          <w:b w:val="0"/>
+          <w:bCs/>
+        </w:rPr>
+        <w:t xml:space="preserve">See </w:t>
+      </w:r>
+      <w:hyperlink r:id="rId23">
+        <w:r>
+          <w:rPr>
+            <w:rStyle w:val="Hyperlink"/>
+            <w:b w:val="0"/>
+            <w:bCs/>
+          </w:rPr>
+          <w:t>Context and Scope</w:t>
+        </w:r>
+      </w:hyperlink>
+      <w:r>
+        <w:rPr>
+          <w:b w:val="0"/>
+          <w:bCs/>
+        </w:rPr>
+        <w:t xml:space="preserve"> in the arc42 documentation.</w:t>
+      </w:r>
+    </w:p>
+    <w:p>
+      <w:pPr>
+        <w:pStyle w:val="FirstParagraph"/>
       </w:pPr>
       <w:r>
         <w:rPr>
@@ -3579,7 +3605,6 @@
       <w:pPr>
         <w:pStyle w:val="BodyText"/>
       </w:pPr>
-      <w:proofErr w:type="gramStart"/>
       <w:r>
         <w:rPr>
           <w:b/>
@@ -3587,7 +3612,6 @@
         </w:rPr>
         <w:t>Form</w:t>
       </w:r>
-      <w:proofErr w:type="gramEnd"/>
     </w:p>
     <w:p>
       <w:pPr>
@@ -3633,12 +3657,15 @@
     </w:p>
     <w:p>
       <w:r>
+        <w:lastRenderedPageBreak/>
         <w:t>They use an UML type box</w:t>
       </w:r>
     </w:p>
     <w:p>
       <w:r>
-        <w:lastRenderedPageBreak/>
+        <w:rPr>
+          <w:noProof/>
+        </w:rPr>
         <w:drawing>
           <wp:inline distT="0" distB="0" distL="0" distR="0" wp14:anchorId="36F6068B" wp14:editId="5ABE1AC5">
             <wp:extent cx="1590897" cy="600159"/>
@@ -3655,7 +3682,7 @@
                     <pic:cNvPicPr/>
                   </pic:nvPicPr>
                   <pic:blipFill>
-                    <a:blip r:embed="rId23"/>
+                    <a:blip r:embed="rId24"/>
                     <a:stretch>
                       <a:fillRect/>
                     </a:stretch>
@@ -3683,6 +3710,9 @@
     </w:p>
     <w:p>
       <w:r>
+        <w:rPr>
+          <w:noProof/>
+        </w:rPr>
         <w:drawing>
           <wp:inline distT="0" distB="0" distL="0" distR="0" wp14:anchorId="5918C80F" wp14:editId="25C3016B">
             <wp:extent cx="1228896" cy="1086002"/>
@@ -3699,7 +3729,7 @@
                     <pic:cNvPicPr/>
                   </pic:nvPicPr>
                   <pic:blipFill>
-                    <a:blip r:embed="rId24"/>
+                    <a:blip r:embed="rId25"/>
                     <a:stretch>
                       <a:fillRect/>
                     </a:stretch>
@@ -3722,47 +3752,7 @@
     </w:p>
     <w:p>
       <w:r>
-        <w:t xml:space="preserve">A UML Port is an interesting idea. In the context diagrams, there is 1 box representing the system and the port show </w:t>
-      </w:r>
-      <w:proofErr w:type="spellStart"/>
-      <w:r>
-        <w:t>i</w:t>
-      </w:r>
-      <w:proofErr w:type="spellEnd"/>
-      <w:r>
-        <w:t xml:space="preserve">/o of the system. This same context can be used for the Platform Architecture diagrams because, as independent subsystems, each box has its own </w:t>
-      </w:r>
-      <w:proofErr w:type="spellStart"/>
-      <w:r>
-        <w:t>i</w:t>
-      </w:r>
-      <w:proofErr w:type="spellEnd"/>
-      <w:r>
-        <w:t xml:space="preserve">/o. The </w:t>
-      </w:r>
-      <w:proofErr w:type="spellStart"/>
-      <w:r>
-        <w:t>i</w:t>
-      </w:r>
-      <w:proofErr w:type="spellEnd"/>
-      <w:r>
-        <w:t xml:space="preserve">/o of each subsystem can be represented as a port (small box with description) instead of drawing lines to big boxes. This fits in perfectly with </w:t>
-      </w:r>
-      <w:proofErr w:type="gramStart"/>
-      <w:r>
-        <w:t>Hexagonal</w:t>
-      </w:r>
-      <w:proofErr w:type="gramEnd"/>
-      <w:r>
-        <w:t xml:space="preserve"> source code architecture because each the “domain” defines the port of external communication which are then represented on the Platform Architecture diagram as UML port boxes at the “application” level since the port would specify the implementation. It might be </w:t>
-      </w:r>
-      <w:proofErr w:type="gramStart"/>
-      <w:r>
-        <w:t>really cool</w:t>
-      </w:r>
-      <w:proofErr w:type="gramEnd"/>
-      <w:r>
-        <w:t xml:space="preserve"> to make the Platform Architecture hexagons instead of boxes but that’s a tough </w:t>
+        <w:t xml:space="preserve">A UML Port is an interesting idea. In the context diagrams, there is 1 box representing the system and the port show i/o of the system. This same context can be used for the Platform Architecture diagrams because, as independent subsystems, each box has its own i/o. The i/o of each subsystem can be represented as a port (small box with description) instead of drawing lines to big boxes. This fits in perfectly with Hexagonal source code architecture because each the “domain” defines the port of external communication which are then represented on the Platform Architecture diagram as UML port boxes at the “application” level since the port would specify the implementation. It might be really cool to make the Platform Architecture hexagons instead of boxes but that’s a tough </w:t>
       </w:r>
       <w:r>
         <w:t>shape for draw.io.</w:t>
@@ -3770,6 +3760,9 @@
     </w:p>
     <w:p>
       <w:r>
+        <w:rPr>
+          <w:noProof/>
+        </w:rPr>
         <w:drawing>
           <wp:inline distT="0" distB="0" distL="0" distR="0" wp14:anchorId="6680679F" wp14:editId="6A41C1A6">
             <wp:extent cx="5874589" cy="2843151"/>
@@ -3786,7 +3779,7 @@
                     <pic:cNvPicPr/>
                   </pic:nvPicPr>
                   <pic:blipFill>
-                    <a:blip r:embed="rId25"/>
+                    <a:blip r:embed="rId26"/>
                     <a:stretch>
                       <a:fillRect/>
                     </a:stretch>
@@ -3814,51 +3807,756 @@
     </w:p>
     <w:p>
       <w:r>
-        <w:t xml:space="preserve">arch42 </w:t>
-      </w:r>
-      <w:proofErr w:type="gramStart"/>
-      <w:r>
-        <w:t>Technical</w:t>
-      </w:r>
-      <w:proofErr w:type="gramEnd"/>
-      <w:r>
-        <w:t xml:space="preserve"> context == Networking diagram…no longer on C4. ChatGPT </w:t>
-      </w:r>
-      <w:proofErr w:type="gramStart"/>
-      <w:r>
-        <w:t>say</w:t>
-      </w:r>
-      <w:proofErr w:type="gramEnd"/>
-      <w:r>
-        <w:t xml:space="preserve"> it’s part of Level 2 (Container) but that’s not right. It needs to be its own diagram</w:t>
-      </w:r>
-    </w:p>
-    <w:p>
-      <w:pPr>
-        <w:pStyle w:val="FirstParagraph"/>
-      </w:pPr>
-      <w:r>
-        <w:t xml:space="preserve">See </w:t>
-      </w:r>
-      <w:hyperlink r:id="rId26">
-        <w:r>
-          <w:rPr>
-            <w:rStyle w:val="Hyperlink"/>
-          </w:rPr>
-          <w:t>Context and Scope</w:t>
-        </w:r>
-      </w:hyperlink>
-      <w:r>
-        <w:t xml:space="preserve"> in the arc42 documentation.</w:t>
-      </w:r>
-    </w:p>
+        <w:t>arch42 Technical context == Networking diagram…no longer on C4. ChatGPT say it’s part of Level 2 (Container) but that’s not right. It needs to be its own diagram</w:t>
+      </w:r>
+    </w:p>
+    <w:p>
+      <w:pPr>
+        <w:rPr>
+          <w:b/>
+          <w:bCs/>
+        </w:rPr>
+      </w:pPr>
+      <w:r>
+        <w:rPr>
+          <w:b/>
+          <w:bCs/>
+        </w:rPr>
+        <w:t>Modernized Application Context</w:t>
+      </w:r>
+      <w:r>
+        <w:rPr>
+          <w:b/>
+          <w:bCs/>
+        </w:rPr>
+        <w:t xml:space="preserve"> (Diagram and Table)</w:t>
+      </w:r>
+    </w:p>
+    <w:p>
+      <w:pPr>
+        <w:rPr>
+          <w:b/>
+          <w:bCs/>
+        </w:rPr>
+      </w:pPr>
+      <w:r>
+        <w:rPr>
+          <w:b/>
+          <w:bCs/>
+        </w:rPr>
+        <w:lastRenderedPageBreak/>
+        <w:t>C4 Context Diagram</w:t>
+      </w:r>
+    </w:p>
+    <w:p>
+      <w:r>
+        <w:t xml:space="preserve">The Application Context Diagram is a good starting point for diagramming an application, allowing you to step back and see the big picture. Draw your application as a box in the center, surrounded by users and the other systems that interact with it. The focus should be on how the people and the software systems are connected. </w:t>
+      </w:r>
+      <w:r>
+        <w:rPr>
+          <w:b/>
+          <w:bCs/>
+        </w:rPr>
+        <w:t>The direction of the arrows indicates the interface directions (outbound or inbound)</w:t>
+      </w:r>
+      <w:r>
+        <w:t xml:space="preserve">, i.e. which system </w:t>
+      </w:r>
+      <w:r>
+        <w:rPr>
+          <w:b/>
+          <w:bCs/>
+        </w:rPr>
+        <w:t>initiates</w:t>
+      </w:r>
+      <w:r>
+        <w:t xml:space="preserve"> the communication. All </w:t>
+      </w:r>
+      <w:r>
+        <w:rPr>
+          <w:b/>
+          <w:bCs/>
+        </w:rPr>
+        <w:t>data direction descriptions are from the application’s point of view</w:t>
+      </w:r>
+      <w:r>
+        <w:t>. Use interface direction and data direction as follows:</w:t>
+      </w:r>
+    </w:p>
+    <w:p>
+      <w:pPr>
+        <w:pStyle w:val="ListParagraph"/>
+        <w:numPr>
+          <w:ilvl w:val="0"/>
+          <w:numId w:val="34"/>
+        </w:numPr>
+      </w:pPr>
+      <w:r>
+        <w:rPr>
+          <w:b/>
+          <w:bCs/>
+        </w:rPr>
+        <w:t>Outbound</w:t>
+      </w:r>
+      <w:r>
+        <w:t xml:space="preserve"> connection: The system will </w:t>
+      </w:r>
+      <w:r>
+        <w:rPr>
+          <w:b/>
+          <w:bCs/>
+        </w:rPr>
+        <w:t>PUSH</w:t>
+      </w:r>
+      <w:r>
+        <w:t xml:space="preserve"> data on the outbound connection, or the system will </w:t>
+      </w:r>
+      <w:r>
+        <w:rPr>
+          <w:b/>
+          <w:bCs/>
+        </w:rPr>
+        <w:t>PULL</w:t>
+      </w:r>
+      <w:r>
+        <w:t xml:space="preserve"> data from the outbound connection.</w:t>
+      </w:r>
+    </w:p>
+    <w:p>
+      <w:pPr>
+        <w:pStyle w:val="ListParagraph"/>
+        <w:numPr>
+          <w:ilvl w:val="0"/>
+          <w:numId w:val="34"/>
+        </w:numPr>
+      </w:pPr>
+      <w:r>
+        <w:rPr>
+          <w:b/>
+          <w:bCs/>
+        </w:rPr>
+        <w:t>Inbound</w:t>
+      </w:r>
+      <w:r>
+        <w:t xml:space="preserve"> connection: The system will </w:t>
+      </w:r>
+      <w:r>
+        <w:rPr>
+          <w:b/>
+          <w:bCs/>
+        </w:rPr>
+        <w:t>SEND</w:t>
+      </w:r>
+      <w:r>
+        <w:t xml:space="preserve"> data on the inbound connection, or the system will </w:t>
+      </w:r>
+      <w:r>
+        <w:rPr>
+          <w:b/>
+          <w:bCs/>
+        </w:rPr>
+        <w:t>RECEIVE</w:t>
+      </w:r>
+      <w:r>
+        <w:t xml:space="preserve"> data from the inbound connection.</w:t>
+      </w:r>
+    </w:p>
+    <w:p>
+      <w:r>
+        <w:t>The label on the arrows defines how the interface (port) is established/implemented.</w:t>
+      </w:r>
+    </w:p>
+    <w:p>
+      <w:pPr>
+        <w:pStyle w:val="ListParagraph"/>
+        <w:numPr>
+          <w:ilvl w:val="0"/>
+          <w:numId w:val="34"/>
+        </w:numPr>
+      </w:pPr>
+      <w:r>
+        <w:t xml:space="preserve">The name of the </w:t>
+      </w:r>
+      <w:r>
+        <w:rPr>
+          <w:b/>
+          <w:bCs/>
+        </w:rPr>
+        <w:t>PRODUCT</w:t>
+      </w:r>
+      <w:r>
+        <w:t xml:space="preserve"> used for the interface</w:t>
+      </w:r>
+    </w:p>
+    <w:p>
+      <w:pPr>
+        <w:pStyle w:val="ListParagraph"/>
+        <w:numPr>
+          <w:ilvl w:val="1"/>
+          <w:numId w:val="34"/>
+        </w:numPr>
+      </w:pPr>
+      <w:r>
+        <w:t>Web Browser, curl, OpenMQ, SFTP, etc.</w:t>
+      </w:r>
+    </w:p>
+    <w:p>
+      <w:pPr>
+        <w:pStyle w:val="ListParagraph"/>
+        <w:numPr>
+          <w:ilvl w:val="0"/>
+          <w:numId w:val="34"/>
+        </w:numPr>
+      </w:pPr>
+      <w:r>
+        <w:t xml:space="preserve">The name of the </w:t>
+      </w:r>
+      <w:r>
+        <w:rPr>
+          <w:b/>
+          <w:bCs/>
+        </w:rPr>
+        <w:t>TECHNOLOGY</w:t>
+      </w:r>
+      <w:r>
+        <w:t xml:space="preserve"> used for the interface</w:t>
+      </w:r>
+    </w:p>
+    <w:p>
+      <w:pPr>
+        <w:pStyle w:val="ListParagraph"/>
+        <w:numPr>
+          <w:ilvl w:val="1"/>
+          <w:numId w:val="34"/>
+        </w:numPr>
+      </w:pPr>
+      <w:r>
+        <w:t>REST, SOAP, EJB, RMI, etc.</w:t>
+      </w:r>
+    </w:p>
+    <w:p>
+      <w:r>
+        <w:t>Table details</w:t>
+      </w:r>
+    </w:p>
+    <w:p>
+      <w:pPr>
+        <w:pStyle w:val="ListParagraph"/>
+        <w:numPr>
+          <w:ilvl w:val="0"/>
+          <w:numId w:val="34"/>
+        </w:numPr>
+      </w:pPr>
+      <w:r>
+        <w:t>Organization</w:t>
+      </w:r>
+    </w:p>
+    <w:p>
+      <w:pPr>
+        <w:pStyle w:val="ListParagraph"/>
+        <w:numPr>
+          <w:ilvl w:val="0"/>
+          <w:numId w:val="34"/>
+        </w:numPr>
+      </w:pPr>
+      <w:r>
+        <w:t>Interfacing Application</w:t>
+      </w:r>
+    </w:p>
+    <w:p>
+      <w:pPr>
+        <w:pStyle w:val="ListParagraph"/>
+        <w:numPr>
+          <w:ilvl w:val="0"/>
+          <w:numId w:val="34"/>
+        </w:numPr>
+      </w:pPr>
+      <w:r>
+        <w:t>Data Shared (short description)</w:t>
+      </w:r>
+    </w:p>
+    <w:p>
+      <w:pPr>
+        <w:pStyle w:val="ListParagraph"/>
+        <w:numPr>
+          <w:ilvl w:val="0"/>
+          <w:numId w:val="34"/>
+        </w:numPr>
+      </w:pPr>
+      <w:r>
+        <w:t>Format (xml, json, etc.</w:t>
+      </w:r>
+    </w:p>
+    <w:p>
+      <w:pPr>
+        <w:pStyle w:val="ListParagraph"/>
+        <w:numPr>
+          <w:ilvl w:val="0"/>
+          <w:numId w:val="34"/>
+        </w:numPr>
+      </w:pPr>
+      <w:r>
+        <w:t>Interface/Port Implementation (product or technology)</w:t>
+      </w:r>
+    </w:p>
+    <w:p>
+      <w:pPr>
+        <w:pStyle w:val="ListParagraph"/>
+        <w:numPr>
+          <w:ilvl w:val="0"/>
+          <w:numId w:val="34"/>
+        </w:numPr>
+      </w:pPr>
+      <w:r>
+        <w:t>Interface Direction (outbound, inbound)</w:t>
+      </w:r>
+    </w:p>
+    <w:p>
+      <w:pPr>
+        <w:pStyle w:val="ListParagraph"/>
+        <w:numPr>
+          <w:ilvl w:val="0"/>
+          <w:numId w:val="34"/>
+        </w:numPr>
+      </w:pPr>
+      <w:r>
+        <w:t>Data Direction (push,pull; send,receive)</w:t>
+      </w:r>
+    </w:p>
+    <w:p>
+      <w:pPr>
+        <w:pStyle w:val="ListParagraph"/>
+        <w:numPr>
+          <w:ilvl w:val="0"/>
+          <w:numId w:val="34"/>
+        </w:numPr>
+      </w:pPr>
+      <w:r>
+        <w:t>Batch, On-Demand, Realtime</w:t>
+      </w:r>
+    </w:p>
+    <w:p>
+      <w:pPr>
+        <w:rPr>
+          <w:b/>
+          <w:bCs/>
+        </w:rPr>
+      </w:pPr>
+      <w:r>
+        <w:rPr>
+          <w:b/>
+          <w:bCs/>
+        </w:rPr>
+        <w:t>Modernized Application Components</w:t>
+      </w:r>
+    </w:p>
+    <w:p>
+      <w:pPr>
+        <w:rPr>
+          <w:b/>
+          <w:bCs/>
+        </w:rPr>
+      </w:pPr>
+      <w:r>
+        <w:rPr>
+          <w:b/>
+          <w:bCs/>
+        </w:rPr>
+        <w:t>NOT C4…NEW</w:t>
+      </w:r>
+    </w:p>
+    <w:p>
+      <w:r>
+        <w:t>The Application Components Diagram is a good starting point for diagramming and documenting the high-level components and their purpose/use within the platform. This serves as an inventory of all the technologies used by the platform. Draw a box representing the platform. Place all of the components outside of the platform. Group components by purpose/use withing the platform. Components may be duplicated between groups. Create boxes withing the platform for each component group. Place all components within their groups.</w:t>
+      </w:r>
+    </w:p>
+    <w:p>
+      <w:r>
+        <w:t>Table details</w:t>
+      </w:r>
+    </w:p>
+    <w:p>
+      <w:pPr>
+        <w:pStyle w:val="ListParagraph"/>
+        <w:numPr>
+          <w:ilvl w:val="0"/>
+          <w:numId w:val="34"/>
+        </w:numPr>
+      </w:pPr>
+      <w:r>
+        <w:t>Group Name</w:t>
+      </w:r>
+    </w:p>
+    <w:p>
+      <w:pPr>
+        <w:pStyle w:val="ListParagraph"/>
+        <w:numPr>
+          <w:ilvl w:val="0"/>
+          <w:numId w:val="34"/>
+        </w:numPr>
+      </w:pPr>
+      <w:r>
+        <w:t>Component</w:t>
+      </w:r>
+    </w:p>
+    <w:p>
+      <w:pPr>
+        <w:pStyle w:val="ListParagraph"/>
+        <w:numPr>
+          <w:ilvl w:val="0"/>
+          <w:numId w:val="34"/>
+        </w:numPr>
+      </w:pPr>
+      <w:r>
+        <w:t>Purpose/Use</w:t>
+      </w:r>
+    </w:p>
+    <w:p>
+      <w:pPr>
+        <w:rPr>
+          <w:b/>
+          <w:bCs/>
+        </w:rPr>
+      </w:pPr>
+      <w:r>
+        <w:rPr>
+          <w:b/>
+          <w:bCs/>
+        </w:rPr>
+        <w:t>Modernized Application Subsystem</w:t>
+      </w:r>
+    </w:p>
+    <w:p>
+      <w:pPr>
+        <w:rPr>
+          <w:b/>
+          <w:bCs/>
+        </w:rPr>
+      </w:pPr>
+      <w:r>
+        <w:rPr>
+          <w:b/>
+          <w:bCs/>
+        </w:rPr>
+        <w:lastRenderedPageBreak/>
+        <w:t>C4 Container diagram</w:t>
+      </w:r>
+    </w:p>
+    <w:p>
+      <w:r>
+        <w:t>The Application Subsystems Diagram is a good starting point for diagramming and documenting the subsystems of the application. Draw a box representing the application (not sure if this is needed). Place the primary and supporting subsystems on the diagram in relation to the application. Draw connecting line showing relationships between the subsystems.</w:t>
+      </w:r>
+    </w:p>
+    <w:p>
+      <w:r>
+        <w:t>Note: A “subsystem” is defined as a separately runnable process deployed on its own. Examples are web applications, microservices, single-page applications, database servers, messaging servers, file servers, web proxies, etc.</w:t>
+      </w:r>
+    </w:p>
+    <w:p>
+      <w:r>
+        <w:t xml:space="preserve">Focus should be on connections between the primary and supporting subsystems of the application. </w:t>
+      </w:r>
+    </w:p>
+    <w:p>
+      <w:r>
+        <w:t>Table details</w:t>
+      </w:r>
+    </w:p>
+    <w:p>
+      <w:pPr>
+        <w:pStyle w:val="ListParagraph"/>
+        <w:numPr>
+          <w:ilvl w:val="0"/>
+          <w:numId w:val="34"/>
+        </w:numPr>
+      </w:pPr>
+      <w:r>
+        <w:t>Subsystem name</w:t>
+      </w:r>
+    </w:p>
+    <w:p>
+      <w:pPr>
+        <w:pStyle w:val="ListParagraph"/>
+        <w:numPr>
+          <w:ilvl w:val="0"/>
+          <w:numId w:val="34"/>
+        </w:numPr>
+      </w:pPr>
+      <w:r>
+        <w:t>Description</w:t>
+      </w:r>
+    </w:p>
+    <w:p>
+      <w:pPr>
+        <w:pStyle w:val="ListParagraph"/>
+        <w:numPr>
+          <w:ilvl w:val="0"/>
+          <w:numId w:val="34"/>
+        </w:numPr>
+      </w:pPr>
+      <w:r>
+        <w:t>Type (web app, api app, api client app, single-page app, batch app, messaging app, etl app, etc.)</w:t>
+      </w:r>
+    </w:p>
+    <w:p>
+      <w:pPr>
+        <w:pStyle w:val="ListParagraph"/>
+        <w:numPr>
+          <w:ilvl w:val="0"/>
+          <w:numId w:val="34"/>
+        </w:numPr>
+      </w:pPr>
+      <w:r>
+        <w:t>Technology major framework ?? (spring boot, etc)</w:t>
+      </w:r>
+    </w:p>
+    <w:p>
+      <w:pPr>
+        <w:pStyle w:val="ListParagraph"/>
+        <w:numPr>
+          <w:ilvl w:val="0"/>
+          <w:numId w:val="34"/>
+        </w:numPr>
+        <w:rPr>
+          <w:strike/>
+        </w:rPr>
+      </w:pPr>
+      <w:r>
+        <w:rPr>
+          <w:strike/>
+        </w:rPr>
+        <w:t>Domain ??</w:t>
+      </w:r>
+    </w:p>
+    <w:p>
+      <w:pPr>
+        <w:pStyle w:val="ListParagraph"/>
+        <w:numPr>
+          <w:ilvl w:val="0"/>
+          <w:numId w:val="34"/>
+        </w:numPr>
+      </w:pPr>
+      <w:r>
+        <w:t>Strategy (build, buy)</w:t>
+      </w:r>
+    </w:p>
+    <w:p>
+      <w:pPr>
+        <w:pStyle w:val="ListParagraph"/>
+        <w:numPr>
+          <w:ilvl w:val="0"/>
+          <w:numId w:val="34"/>
+        </w:numPr>
+      </w:pPr>
+      <w:r>
+        <w:t>First to production date ???</w:t>
+      </w:r>
+    </w:p>
+    <w:p>
+      <w:pPr>
+        <w:pStyle w:val="ListParagraph"/>
+        <w:numPr>
+          <w:ilvl w:val="0"/>
+          <w:numId w:val="34"/>
+        </w:numPr>
+      </w:pPr>
+      <w:r>
+        <w:t>Technical debt date / Last updated date ???</w:t>
+      </w:r>
+    </w:p>
+    <w:p>
+      <w:r>
+        <w:t>Pull in ideas from above about using ports to represent outside-of-the-domain communication.</w:t>
+      </w:r>
+    </w:p>
+    <w:p>
+      <w:pPr>
+        <w:rPr>
+          <w:b/>
+          <w:bCs/>
+        </w:rPr>
+      </w:pPr>
+      <w:r>
+        <w:rPr>
+          <w:b/>
+          <w:bCs/>
+        </w:rPr>
+        <w:t>Modernized Network Architecture</w:t>
+      </w:r>
+    </w:p>
+    <w:p>
+      <w:pPr>
+        <w:rPr>
+          <w:b/>
+          <w:bCs/>
+        </w:rPr>
+      </w:pPr>
+      <w:r>
+        <w:rPr>
+          <w:b/>
+          <w:bCs/>
+        </w:rPr>
+        <w:t>NOT C4…NEW</w:t>
+      </w:r>
+    </w:p>
+    <w:p>
+      <w:r>
+        <w:t>The Application Network Connectivity Diagram is a good starting point for diagramming and documenting the high-level network connectivity between the application’s primary elements and supporting elements. Draw boxes representing the networks and their internal high-level organization. Place the primary and supporting elements on the diagram in their network locations. Draw connecting lines showing relationships between the elements. Focus should be on the location of the primary and supporting elements in relation to the network zones and network protocols between them.</w:t>
+      </w:r>
+    </w:p>
+    <w:p>
+      <w:r>
+        <w:t>The label on the arrows defines</w:t>
+      </w:r>
+      <w:r>
+        <w:t>…</w:t>
+      </w:r>
+    </w:p>
+    <w:p>
+      <w:pPr>
+        <w:pStyle w:val="ListParagraph"/>
+        <w:numPr>
+          <w:ilvl w:val="0"/>
+          <w:numId w:val="34"/>
+        </w:numPr>
+      </w:pPr>
+      <w:r>
+        <w:t>Protocol (https, tls, sftp, etc.) NOT the implementing technology…like it might be a REST or SOAP endpoint but they both use https</w:t>
+      </w:r>
+    </w:p>
+    <w:p>
+      <w:pPr>
+        <w:pStyle w:val="ListParagraph"/>
+        <w:numPr>
+          <w:ilvl w:val="0"/>
+          <w:numId w:val="34"/>
+        </w:numPr>
+      </w:pPr>
+      <w:r>
+        <w:t>Port #</w:t>
+      </w:r>
+    </w:p>
+    <w:p>
+      <w:r>
+        <w:t>Table details</w:t>
+      </w:r>
+    </w:p>
+    <w:p>
+      <w:pPr>
+        <w:pStyle w:val="ListParagraph"/>
+        <w:numPr>
+          <w:ilvl w:val="0"/>
+          <w:numId w:val="34"/>
+        </w:numPr>
+      </w:pPr>
+      <w:r>
+        <w:t>Source</w:t>
+      </w:r>
+    </w:p>
+    <w:p>
+      <w:pPr>
+        <w:pStyle w:val="ListParagraph"/>
+        <w:numPr>
+          <w:ilvl w:val="1"/>
+          <w:numId w:val="34"/>
+        </w:numPr>
+      </w:pPr>
+      <w:r>
+        <w:t>Component</w:t>
+      </w:r>
+    </w:p>
+    <w:p>
+      <w:pPr>
+        <w:pStyle w:val="ListParagraph"/>
+        <w:numPr>
+          <w:ilvl w:val="1"/>
+          <w:numId w:val="34"/>
+        </w:numPr>
+      </w:pPr>
+      <w:r>
+        <w:t>IP Address(s)</w:t>
+      </w:r>
+    </w:p>
+    <w:p>
+      <w:pPr>
+        <w:pStyle w:val="ListParagraph"/>
+        <w:numPr>
+          <w:ilvl w:val="0"/>
+          <w:numId w:val="34"/>
+        </w:numPr>
+      </w:pPr>
+      <w:r>
+        <w:t>Target</w:t>
+      </w:r>
+    </w:p>
+    <w:p>
+      <w:pPr>
+        <w:pStyle w:val="ListParagraph"/>
+        <w:numPr>
+          <w:ilvl w:val="1"/>
+          <w:numId w:val="34"/>
+        </w:numPr>
+      </w:pPr>
+      <w:r>
+        <w:lastRenderedPageBreak/>
+        <w:t>Component</w:t>
+      </w:r>
+    </w:p>
+    <w:p>
+      <w:pPr>
+        <w:pStyle w:val="ListParagraph"/>
+        <w:numPr>
+          <w:ilvl w:val="1"/>
+          <w:numId w:val="34"/>
+        </w:numPr>
+      </w:pPr>
+      <w:r>
+        <w:t>IP Address(s)</w:t>
+      </w:r>
+    </w:p>
+    <w:p>
+      <w:pPr>
+        <w:pStyle w:val="ListParagraph"/>
+        <w:numPr>
+          <w:ilvl w:val="1"/>
+          <w:numId w:val="34"/>
+        </w:numPr>
+      </w:pPr>
+      <w:r>
+        <w:t>Protocol</w:t>
+      </w:r>
+    </w:p>
+    <w:p>
+      <w:pPr>
+        <w:pStyle w:val="ListParagraph"/>
+        <w:numPr>
+          <w:ilvl w:val="1"/>
+          <w:numId w:val="34"/>
+        </w:numPr>
+      </w:pPr>
+      <w:r>
+        <w:t>Port#</w:t>
+      </w:r>
+    </w:p>
+    <w:p>
+      <w:pPr>
+        <w:pStyle w:val="ListParagraph"/>
+        <w:numPr>
+          <w:ilvl w:val="1"/>
+          <w:numId w:val="34"/>
+        </w:numPr>
+      </w:pPr>
+      <w:r>
+        <w:t>Domain Name (if applicable, or refer to target IP address)</w:t>
+      </w:r>
+    </w:p>
+    <w:p/>
     <w:p>
       <w:pPr>
         <w:pStyle w:val="Heading2"/>
       </w:pPr>
       <w:bookmarkStart w:id="7" w:name="X05493b645af342a3a1f773b38e005df6f818ccd"/>
       <w:r>
-        <w:lastRenderedPageBreak/>
         <w:t>Business Context</w:t>
       </w:r>
     </w:p>
@@ -3936,22 +4634,13 @@
         <w:pStyle w:val="BodyText"/>
       </w:pPr>
       <w:r>
-        <w:t xml:space="preserve">All stakeholders should understand which data </w:t>
-      </w:r>
-      <w:proofErr w:type="gramStart"/>
-      <w:r>
-        <w:t>are</w:t>
-      </w:r>
-      <w:proofErr w:type="gramEnd"/>
-      <w:r>
-        <w:t xml:space="preserve"> exchanged with the environment of the system.</w:t>
-      </w:r>
-    </w:p>
-    <w:p>
-      <w:pPr>
-        <w:pStyle w:val="BodyText"/>
-      </w:pPr>
-      <w:proofErr w:type="gramStart"/>
+        <w:t>All stakeholders should understand which data are exchanged with the environment of the system.</w:t>
+      </w:r>
+    </w:p>
+    <w:p>
+      <w:pPr>
+        <w:pStyle w:val="BodyText"/>
+      </w:pPr>
       <w:r>
         <w:rPr>
           <w:b/>
@@ -3959,7 +4648,6 @@
         </w:rPr>
         <w:t>Form</w:t>
       </w:r>
-      <w:proofErr w:type="gramEnd"/>
     </w:p>
     <w:p>
       <w:pPr>
@@ -4027,23 +4715,7 @@
         <w:pStyle w:val="BodyText"/>
       </w:pPr>
       <w:r>
-        <w:t xml:space="preserve">Technical interfaces (channels and transmission media) </w:t>
-      </w:r>
-      <w:proofErr w:type="gramStart"/>
-      <w:r>
-        <w:t>linking</w:t>
-      </w:r>
-      <w:proofErr w:type="gramEnd"/>
-      <w:r>
-        <w:t xml:space="preserve"> your system to its environment. In </w:t>
-      </w:r>
-      <w:proofErr w:type="gramStart"/>
-      <w:r>
-        <w:t>addition</w:t>
-      </w:r>
-      <w:proofErr w:type="gramEnd"/>
-      <w:r>
-        <w:t xml:space="preserve"> a mapping of domain specific input/output to the channels, i.e. an explanation which I/O uses which channel.</w:t>
+        <w:t>Technical interfaces (channels and transmission media) linking your system to its environment. In addition a mapping of domain specific input/output to the channels, i.e. an explanation which I/O uses which channel.</w:t>
       </w:r>
     </w:p>
     <w:p>
@@ -4063,22 +4735,13 @@
         <w:pStyle w:val="BodyText"/>
       </w:pPr>
       <w:r>
-        <w:t xml:space="preserve">Many stakeholders make architectural </w:t>
-      </w:r>
-      <w:proofErr w:type="gramStart"/>
-      <w:r>
-        <w:t>decision</w:t>
-      </w:r>
-      <w:proofErr w:type="gramEnd"/>
-      <w:r>
-        <w:t xml:space="preserve"> based on the technical interfaces between the system and its context. Especially infrastructure or hardware designers decide these technical interfaces.</w:t>
-      </w:r>
-    </w:p>
-    <w:p>
-      <w:pPr>
-        <w:pStyle w:val="BodyText"/>
-      </w:pPr>
-      <w:proofErr w:type="gramStart"/>
+        <w:t>Many stakeholders make architectural decision based on the technical interfaces between the system and its context. Especially infrastructure or hardware designers decide these technical interfaces.</w:t>
+      </w:r>
+    </w:p>
+    <w:p>
+      <w:pPr>
+        <w:pStyle w:val="BodyText"/>
+      </w:pPr>
       <w:r>
         <w:rPr>
           <w:b/>
@@ -4086,7 +4749,6 @@
         </w:rPr>
         <w:t>Form</w:t>
       </w:r>
-      <w:proofErr w:type="gramEnd"/>
     </w:p>
     <w:p>
       <w:pPr>
@@ -4140,6 +4802,7 @@
       <w:bookmarkEnd w:id="6"/>
       <w:bookmarkEnd w:id="8"/>
       <w:r>
+        <w:lastRenderedPageBreak/>
         <w:t>Solution Strategy</w:t>
       </w:r>
     </w:p>
@@ -4169,12 +4832,9 @@
           <w:numId w:val="5"/>
         </w:numPr>
       </w:pPr>
-      <w:proofErr w:type="gramStart"/>
-      <w:r>
-        <w:lastRenderedPageBreak/>
+      <w:r>
         <w:t>technology decisions</w:t>
       </w:r>
-      <w:proofErr w:type="gramEnd"/>
     </w:p>
     <w:p>
       <w:pPr>
@@ -4232,7 +4892,6 @@
       <w:pPr>
         <w:pStyle w:val="BodyText"/>
       </w:pPr>
-      <w:proofErr w:type="gramStart"/>
       <w:r>
         <w:rPr>
           <w:b/>
@@ -4240,7 +4899,6 @@
         </w:rPr>
         <w:t>Form</w:t>
       </w:r>
-      <w:proofErr w:type="gramEnd"/>
     </w:p>
     <w:p>
       <w:pPr>
@@ -4356,7 +5014,6 @@
       <w:pPr>
         <w:pStyle w:val="BodyText"/>
       </w:pPr>
-      <w:proofErr w:type="gramStart"/>
       <w:r>
         <w:rPr>
           <w:b/>
@@ -4364,13 +5021,13 @@
         </w:rPr>
         <w:t>Form</w:t>
       </w:r>
-      <w:proofErr w:type="gramEnd"/>
-    </w:p>
-    <w:p>
-      <w:pPr>
-        <w:pStyle w:val="BodyText"/>
-      </w:pPr>
-      <w:r>
+    </w:p>
+    <w:p>
+      <w:pPr>
+        <w:pStyle w:val="BodyText"/>
+      </w:pPr>
+      <w:r>
+        <w:lastRenderedPageBreak/>
         <w:t>The building block view is a hierarchical collection of black boxes and white boxes (see figure below) and their descriptions.</w:t>
       </w:r>
     </w:p>
@@ -4382,7 +5039,6 @@
         <w:rPr>
           <w:noProof/>
         </w:rPr>
-        <w:lastRenderedPageBreak/>
         <w:drawing>
           <wp:inline distT="0" distB="0" distL="0" distR="0" wp14:anchorId="0078CA3E" wp14:editId="34F3597B">
             <wp:extent cx="5334000" cy="6083460"/>
@@ -4438,15 +5094,7 @@
         <w:t>Level 1</w:t>
       </w:r>
       <w:r>
-        <w:t xml:space="preserve"> is the white box description of the overall system together with black box descriptions of all </w:t>
-      </w:r>
-      <w:proofErr w:type="gramStart"/>
-      <w:r>
-        <w:t>contained building blocks</w:t>
-      </w:r>
-      <w:proofErr w:type="gramEnd"/>
-      <w:r>
-        <w:t>.</w:t>
+        <w:t xml:space="preserve"> is the white box description of the overall system together with black box descriptions of all contained building blocks.</w:t>
       </w:r>
       <w:r>
         <w:t xml:space="preserve">  </w:t>
@@ -4477,15 +5125,7 @@
         <w:t>Level 2</w:t>
       </w:r>
       <w:r>
-        <w:t xml:space="preserve"> zooms into some building blocks of level 1. </w:t>
-      </w:r>
-      <w:proofErr w:type="gramStart"/>
-      <w:r>
-        <w:t>Thus</w:t>
-      </w:r>
-      <w:proofErr w:type="gramEnd"/>
-      <w:r>
-        <w:t xml:space="preserve"> it contains the white box description of selected building blocks of level 1, together with black box descriptions of their internal building blocks.</w:t>
+        <w:t xml:space="preserve"> zooms into some building blocks of level 1. Thus it contains the white box description of selected building blocks of level 1, together with black box descriptions of their internal building blocks.</w:t>
       </w:r>
       <w:r>
         <w:t xml:space="preserve">  </w:t>
@@ -4573,11 +5213,9 @@
           <w:numId w:val="6"/>
         </w:numPr>
       </w:pPr>
-      <w:proofErr w:type="gramStart"/>
       <w:r>
         <w:t>an overview diagram</w:t>
       </w:r>
-      <w:proofErr w:type="gramEnd"/>
     </w:p>
     <w:p>
       <w:pPr>
@@ -4641,31 +5279,7 @@
         </w:numPr>
       </w:pPr>
       <w:r>
-        <w:t>(</w:t>
-      </w:r>
-      <w:proofErr w:type="gramStart"/>
-      <w:r>
-        <w:t>optional</w:t>
-      </w:r>
-      <w:proofErr w:type="gramEnd"/>
-      <w:r>
-        <w:t xml:space="preserve">:) important interfaces, that are not explained in the black box templates of a building block, but are very important for understanding the white box. Since there are so many ways to specify interfaces why do not provide a specific template for them. In the worst case you </w:t>
-      </w:r>
-      <w:proofErr w:type="gramStart"/>
-      <w:r>
-        <w:t>have to</w:t>
-      </w:r>
-      <w:proofErr w:type="gramEnd"/>
-      <w:r>
-        <w:t xml:space="preserve"> specify and describe syntax, semantics, protocols, error handling, restrictions, versions, qualities, necessary </w:t>
-      </w:r>
-      <w:proofErr w:type="gramStart"/>
-      <w:r>
-        <w:t>compatibilities</w:t>
-      </w:r>
-      <w:proofErr w:type="gramEnd"/>
-      <w:r>
-        <w:t xml:space="preserve"> and many things more. In the best case you will get away with examples or simple signatures.</w:t>
+        <w:t>(optional:) important interfaces, that are not explained in the black box templates of a building block, but are very important for understanding the white box. Since there are so many ways to specify interfaces why do not provide a specific template for them. In the worst case you have to specify and describe syntax, semantics, protocols, error handling, restrictions, versions, qualities, necessary compatibilities and many things more. In the best case you will get away with examples or simple signatures.</w:t>
       </w:r>
     </w:p>
     <w:p>
@@ -4754,23 +5368,7 @@
         <w:pStyle w:val="BodyText"/>
       </w:pPr>
       <w:r>
-        <w:t xml:space="preserve">If you use tabular </w:t>
-      </w:r>
-      <w:proofErr w:type="gramStart"/>
-      <w:r>
-        <w:t>form</w:t>
-      </w:r>
-      <w:proofErr w:type="gramEnd"/>
-      <w:r>
-        <w:t xml:space="preserve"> you will only describe your black boxes with name and responsibility according to the following </w:t>
-      </w:r>
-      <w:proofErr w:type="gramStart"/>
-      <w:r>
-        <w:t>schema</w:t>
-      </w:r>
-      <w:proofErr w:type="gramEnd"/>
-      <w:r>
-        <w:t>:</w:t>
+        <w:t>If you use tabular form you will only describe your black boxes with name and responsibility according to the following schema:</w:t>
       </w:r>
     </w:p>
     <w:tbl>
@@ -4895,15 +5493,7 @@
         <w:pStyle w:val="BodyText"/>
       </w:pPr>
       <w:r>
-        <w:t xml:space="preserve">If you use a list of black box descriptions then you fill in a separate black box template for every important building </w:t>
-      </w:r>
-      <w:proofErr w:type="gramStart"/>
-      <w:r>
-        <w:t>block .</w:t>
-      </w:r>
-      <w:proofErr w:type="gramEnd"/>
-      <w:r>
-        <w:t xml:space="preserve"> Its headline is the name of the black box.</w:t>
+        <w:t>If you use a list of black box descriptions then you fill in a separate black box template for every important building block . Its headline is the name of the black box.</w:t>
       </w:r>
     </w:p>
     <w:p>
@@ -4920,15 +5510,7 @@
         <w:pStyle w:val="FirstParagraph"/>
       </w:pPr>
       <w:r>
-        <w:t xml:space="preserve">Here you describe &lt;black box 1&gt; according the </w:t>
-      </w:r>
-      <w:proofErr w:type="spellStart"/>
-      <w:r>
-        <w:t>the</w:t>
-      </w:r>
-      <w:proofErr w:type="spellEnd"/>
-      <w:r>
-        <w:t xml:space="preserve"> following black box template:</w:t>
+        <w:t>Here you describe &lt;black box 1&gt; according the the following black box template:</w:t>
       </w:r>
     </w:p>
     <w:p>
@@ -4951,15 +5533,7 @@
         </w:numPr>
       </w:pPr>
       <w:r>
-        <w:t xml:space="preserve">Interface(s), when they are not extracted as separate paragraphs. </w:t>
-      </w:r>
-      <w:proofErr w:type="gramStart"/>
-      <w:r>
-        <w:t>This interfaces</w:t>
-      </w:r>
-      <w:proofErr w:type="gramEnd"/>
-      <w:r>
-        <w:t xml:space="preserve"> may include qualities and performance characteristics.</w:t>
+        <w:t>Interface(s), when they are not extracted as separate paragraphs. This interfaces may include qualities and performance characteristics.</w:t>
       </w:r>
     </w:p>
     <w:p>
@@ -4970,20 +5544,7 @@
         </w:numPr>
       </w:pPr>
       <w:r>
-        <w:t xml:space="preserve">(Optional) Quality-/Performance characteristics of the black box, </w:t>
-      </w:r>
-      <w:proofErr w:type="spellStart"/>
-      <w:r>
-        <w:t>e.</w:t>
-      </w:r>
-      <w:proofErr w:type="gramStart"/>
-      <w:r>
-        <w:t>g.availability</w:t>
-      </w:r>
-      <w:proofErr w:type="spellEnd"/>
-      <w:proofErr w:type="gramEnd"/>
-      <w:r>
-        <w:t>, run time behavior, ….</w:t>
+        <w:t>(Optional) Quality-/Performance characteristics of the black box, e.g.availability, run time behavior, ….</w:t>
       </w:r>
     </w:p>
     <w:p>
@@ -5187,15 +5748,7 @@
         <w:pStyle w:val="BodyText"/>
       </w:pPr>
       <w:r>
-        <w:t xml:space="preserve">You </w:t>
-      </w:r>
-      <w:proofErr w:type="gramStart"/>
-      <w:r>
-        <w:t>have to</w:t>
-      </w:r>
-      <w:proofErr w:type="gramEnd"/>
-      <w:r>
-        <w:t xml:space="preserve"> decide which building blocks of your system are important enough to justify such a detailed description. Please prefer relevance over completeness. Specify important, surprising, risky, complex or volatile building blocks. Leave out normal, simple, boring or standardized parts of your system</w:t>
+        <w:t>You have to decide which building blocks of your system are important enough to justify such a detailed description. Please prefer relevance over completeness. Specify important, surprising, risky, complex or volatile building blocks. Leave out normal, simple, boring or standardized parts of your system</w:t>
       </w:r>
     </w:p>
     <w:p>
@@ -5335,15 +5888,7 @@
         <w:pStyle w:val="BodyText"/>
       </w:pPr>
       <w:r>
-        <w:t xml:space="preserve">When you need more detailed levels of your </w:t>
-      </w:r>
-      <w:proofErr w:type="gramStart"/>
-      <w:r>
-        <w:t>architecture</w:t>
-      </w:r>
-      <w:proofErr w:type="gramEnd"/>
-      <w:r>
-        <w:t xml:space="preserve"> please copy this part of arc42 for additional levels.</w:t>
+        <w:t>When you need more detailed levels of your architecture please copy this part of arc42 for additional levels.</w:t>
       </w:r>
     </w:p>
     <w:p>
@@ -5457,15 +6002,7 @@
         <w:pStyle w:val="BodyText"/>
       </w:pPr>
       <w:r>
-        <w:t xml:space="preserve">The runtime view describes concrete behavior and interactions of the system’s building blocks in </w:t>
-      </w:r>
-      <w:proofErr w:type="gramStart"/>
-      <w:r>
-        <w:t>form</w:t>
-      </w:r>
-      <w:proofErr w:type="gramEnd"/>
-      <w:r>
-        <w:t xml:space="preserve"> of scenarios from the following areas:</w:t>
+        <w:t>The runtime view describes concrete behavior and interactions of the system’s building blocks in form of scenarios from the following areas:</w:t>
       </w:r>
     </w:p>
     <w:p>
@@ -5535,23 +6072,7 @@
         <w:t>not</w:t>
       </w:r>
       <w:r>
-        <w:t xml:space="preserve"> important to describe </w:t>
-      </w:r>
-      <w:proofErr w:type="gramStart"/>
-      <w:r>
-        <w:t>a large number of</w:t>
-      </w:r>
-      <w:proofErr w:type="gramEnd"/>
-      <w:r>
-        <w:t xml:space="preserve"> scenarios. You </w:t>
-      </w:r>
-      <w:proofErr w:type="gramStart"/>
-      <w:r>
-        <w:t>should rather</w:t>
-      </w:r>
-      <w:proofErr w:type="gramEnd"/>
-      <w:r>
-        <w:t xml:space="preserve"> document a representative selection.</w:t>
+        <w:t xml:space="preserve"> important to describe a large number of scenarios. You should rather document a representative selection.</w:t>
       </w:r>
     </w:p>
     <w:p>
@@ -5572,22 +6093,13 @@
       </w:pPr>
       <w:r>
         <w:lastRenderedPageBreak/>
-        <w:t xml:space="preserve">You should understand how (instances of) building blocks of your system perform their job and communicate at runtime. You will mainly capture scenarios in your documentation to communicate your architecture to stakeholders that are less willing or able to read and understand </w:t>
-      </w:r>
-      <w:proofErr w:type="gramStart"/>
-      <w:r>
-        <w:t>the static</w:t>
-      </w:r>
-      <w:proofErr w:type="gramEnd"/>
-      <w:r>
-        <w:t xml:space="preserve"> models (building block view, deployment view).</w:t>
-      </w:r>
-    </w:p>
-    <w:p>
-      <w:pPr>
-        <w:pStyle w:val="BodyText"/>
-      </w:pPr>
-      <w:proofErr w:type="gramStart"/>
+        <w:t>You should understand how (instances of) building blocks of your system perform their job and communicate at runtime. You will mainly capture scenarios in your documentation to communicate your architecture to stakeholders that are less willing or able to read and understand the static models (building block view, deployment view).</w:t>
+      </w:r>
+    </w:p>
+    <w:p>
+      <w:pPr>
+        <w:pStyle w:val="BodyText"/>
+      </w:pPr>
       <w:r>
         <w:rPr>
           <w:b/>
@@ -5595,7 +6107,6 @@
         </w:rPr>
         <w:t>Form</w:t>
       </w:r>
-      <w:proofErr w:type="gramEnd"/>
     </w:p>
     <w:p>
       <w:pPr>
@@ -5833,15 +6344,7 @@
         <w:pStyle w:val="BodyText"/>
       </w:pPr>
       <w:r>
-        <w:t xml:space="preserve">From a software perspective it is sufficient to capture only those elements of an infrastructure that are needed to show </w:t>
-      </w:r>
-      <w:proofErr w:type="gramStart"/>
-      <w:r>
-        <w:t>a deployment</w:t>
-      </w:r>
-      <w:proofErr w:type="gramEnd"/>
-      <w:r>
-        <w:t xml:space="preserve"> of your building blocks. Hardware architects can go beyond that and describe an infrastructure to any level of detail they need to capture.</w:t>
+        <w:t>From a software perspective it is sufficient to capture only those elements of an infrastructure that are needed to show a deployment of your building blocks. Hardware architects can go beyond that and describe an infrastructure to any level of detail they need to capture.</w:t>
       </w:r>
     </w:p>
     <w:p>
@@ -5921,15 +6424,7 @@
         <w:pStyle w:val="BodyText"/>
       </w:pPr>
       <w:r>
-        <w:t xml:space="preserve">Maybe a </w:t>
-      </w:r>
-      <w:proofErr w:type="gramStart"/>
-      <w:r>
-        <w:t>highest level</w:t>
-      </w:r>
-      <w:proofErr w:type="gramEnd"/>
-      <w:r>
-        <w:t xml:space="preserve"> deployment diagram is already contained in section 3.2. as technical context with your own infrastructure as ONE black box. In this section one can zoom into this black box using additional deployment diagrams:</w:t>
+        <w:t>Maybe a highest level deployment diagram is already contained in section 3.2. as technical context with your own infrastructure as ONE black box. In this section one can zoom into this black box using additional deployment diagrams:</w:t>
       </w:r>
     </w:p>
     <w:p>
@@ -5951,15 +6446,7 @@
         </w:numPr>
       </w:pPr>
       <w:r>
-        <w:t xml:space="preserve">When your (hardware) stakeholders prefer other kinds of diagrams rather than a deployment diagram, let them use any kind that </w:t>
-      </w:r>
-      <w:proofErr w:type="gramStart"/>
-      <w:r>
-        <w:t>is able to</w:t>
-      </w:r>
-      <w:proofErr w:type="gramEnd"/>
-      <w:r>
-        <w:t xml:space="preserve"> show nodes and channels of the infrastructure.</w:t>
+        <w:t>When your (hardware) stakeholders prefer other kinds of diagrams rather than a deployment diagram, let them use any kind that is able to show nodes and channels of the infrastructure.</w:t>
       </w:r>
     </w:p>
     <w:p>
@@ -6006,15 +6493,7 @@
         </w:numPr>
       </w:pPr>
       <w:r>
-        <w:t xml:space="preserve">distribution of a system to multiple locations, environments, computers, </w:t>
-      </w:r>
-      <w:proofErr w:type="gramStart"/>
-      <w:r>
-        <w:t>processors, ..</w:t>
-      </w:r>
-      <w:proofErr w:type="gramEnd"/>
-      <w:r>
-        <w:t>, as well as physical connections between them</w:t>
+        <w:t>distribution of a system to multiple locations, environments, computers, processors, .., as well as physical connections between them</w:t>
       </w:r>
     </w:p>
     <w:p>
@@ -6326,13 +6805,8 @@
           <w:numId w:val="15"/>
         </w:numPr>
       </w:pPr>
-      <w:proofErr w:type="gramStart"/>
-      <w:r>
-        <w:t>implementation</w:t>
-      </w:r>
-      <w:proofErr w:type="gramEnd"/>
-      <w:r>
-        <w:t xml:space="preserve"> rules</w:t>
+      <w:r>
+        <w:t>implementation rules</w:t>
       </w:r>
     </w:p>
     <w:p>
@@ -6361,23 +6835,7 @@
         <w:t>conceptual integrity</w:t>
       </w:r>
       <w:r>
-        <w:t xml:space="preserve"> (consistency, homogeneity) of </w:t>
-      </w:r>
-      <w:proofErr w:type="gramStart"/>
-      <w:r>
-        <w:t>the architecture</w:t>
-      </w:r>
-      <w:proofErr w:type="gramEnd"/>
-      <w:r>
-        <w:t xml:space="preserve">. Thus, they are an important contribution to </w:t>
-      </w:r>
-      <w:proofErr w:type="gramStart"/>
-      <w:r>
-        <w:t>achieve</w:t>
-      </w:r>
-      <w:proofErr w:type="gramEnd"/>
-      <w:r>
-        <w:t xml:space="preserve"> inner qualities of your system.</w:t>
+        <w:t xml:space="preserve"> (consistency, homogeneity) of the architecture. Thus, they are an important contribution to achieve inner qualities of your system.</w:t>
       </w:r>
     </w:p>
     <w:p>
@@ -6392,7 +6850,6 @@
       <w:pPr>
         <w:pStyle w:val="BodyText"/>
       </w:pPr>
-      <w:proofErr w:type="gramStart"/>
       <w:r>
         <w:rPr>
           <w:b/>
@@ -6400,7 +6857,6 @@
         </w:rPr>
         <w:t>Form</w:t>
       </w:r>
-      <w:proofErr w:type="gramEnd"/>
     </w:p>
     <w:p>
       <w:pPr>
@@ -6742,15 +7198,7 @@
         <w:pStyle w:val="BodyText"/>
       </w:pPr>
       <w:r>
-        <w:t xml:space="preserve">Important, expensive, </w:t>
-      </w:r>
-      <w:proofErr w:type="gramStart"/>
-      <w:r>
-        <w:t>large scale</w:t>
-      </w:r>
-      <w:proofErr w:type="gramEnd"/>
-      <w:r>
-        <w:t xml:space="preserve"> or risky architecture decisions including rationales. With "decisions" we mean selecting one alternative based on given criteria.</w:t>
+        <w:t>Important, expensive, large scale or risky architecture decisions including rationales. With "decisions" we mean selecting one alternative based on given criteria.</w:t>
       </w:r>
     </w:p>
     <w:p>
@@ -6793,7 +7241,6 @@
       <w:pPr>
         <w:pStyle w:val="BodyText"/>
       </w:pPr>
-      <w:proofErr w:type="gramStart"/>
       <w:r>
         <w:rPr>
           <w:b/>
@@ -6801,7 +7248,6 @@
         </w:rPr>
         <w:t>Form</w:t>
       </w:r>
-      <w:proofErr w:type="gramEnd"/>
     </w:p>
     <w:p>
       <w:pPr>
@@ -6928,15 +7374,7 @@
         <w:pStyle w:val="BodyText"/>
       </w:pPr>
       <w:r>
-        <w:t xml:space="preserve">Since quality requirements will have a lot of influence on architectural decisions you should know for every stakeholder what is </w:t>
-      </w:r>
-      <w:proofErr w:type="gramStart"/>
-      <w:r>
-        <w:t>really important</w:t>
-      </w:r>
-      <w:proofErr w:type="gramEnd"/>
-      <w:r>
-        <w:t xml:space="preserve"> to them, concrete and measurable.</w:t>
+        <w:t>Since quality requirements will have a lot of influence on architectural decisions you should know for every stakeholder what is really important to them, concrete and measurable.</w:t>
       </w:r>
     </w:p>
     <w:p>
@@ -6984,15 +7422,7 @@
         <w:pStyle w:val="BodyText"/>
       </w:pPr>
       <w:r>
-        <w:t xml:space="preserve">The quality tree (as defined in ATAM – Architecture Tradeoff Analysis Method) with quality/evaluation scenarios as </w:t>
-      </w:r>
-      <w:proofErr w:type="spellStart"/>
-      <w:r>
-        <w:t>leafs</w:t>
-      </w:r>
-      <w:proofErr w:type="spellEnd"/>
-      <w:r>
-        <w:t>.</w:t>
+        <w:t>The quality tree (as defined in ATAM – Architecture Tradeoff Analysis Method) with quality/evaluation scenarios as leafs.</w:t>
       </w:r>
     </w:p>
     <w:p>
@@ -7012,22 +7442,13 @@
         <w:pStyle w:val="BodyText"/>
       </w:pPr>
       <w:r>
-        <w:t xml:space="preserve">The tree structure with priorities provides an overview for a </w:t>
-      </w:r>
-      <w:proofErr w:type="gramStart"/>
-      <w:r>
-        <w:t>sometimes large</w:t>
-      </w:r>
-      <w:proofErr w:type="gramEnd"/>
-      <w:r>
-        <w:t xml:space="preserve"> number of quality requirements.</w:t>
-      </w:r>
-    </w:p>
-    <w:p>
-      <w:pPr>
-        <w:pStyle w:val="BodyText"/>
-      </w:pPr>
-      <w:proofErr w:type="gramStart"/>
+        <w:t>The tree structure with priorities provides an overview for a sometimes large number of quality requirements.</w:t>
+      </w:r>
+    </w:p>
+    <w:p>
+      <w:pPr>
+        <w:pStyle w:val="BodyText"/>
+      </w:pPr>
       <w:r>
         <w:rPr>
           <w:b/>
@@ -7035,7 +7456,6 @@
         </w:rPr>
         <w:t>Form</w:t>
       </w:r>
-      <w:proofErr w:type="gramEnd"/>
     </w:p>
     <w:p>
       <w:pPr>
@@ -7052,13 +7472,8 @@
           <w:numId w:val="19"/>
         </w:numPr>
       </w:pPr>
-      <w:proofErr w:type="gramStart"/>
-      <w:r>
-        <w:t>tree</w:t>
-      </w:r>
-      <w:proofErr w:type="gramEnd"/>
-      <w:r>
-        <w:t>-like refinement of the term "quality". Use "quality" or "usefulness" as a root</w:t>
+      <w:r>
+        <w:t>tree-like refinement of the term "quality". Use "quality" or "usefulness" as a root</w:t>
       </w:r>
     </w:p>
     <w:p>
@@ -7068,13 +7483,8 @@
           <w:numId w:val="19"/>
         </w:numPr>
       </w:pPr>
-      <w:proofErr w:type="gramStart"/>
-      <w:r>
-        <w:t>a mind</w:t>
-      </w:r>
-      <w:proofErr w:type="gramEnd"/>
-      <w:r>
-        <w:t xml:space="preserve"> map with quality categories as main branches</w:t>
+      <w:r>
+        <w:t>a mind map with quality categories as main branches</w:t>
       </w:r>
     </w:p>
     <w:p>
@@ -7168,15 +7578,7 @@
         <w:pStyle w:val="BodyText"/>
       </w:pPr>
       <w:r>
-        <w:t xml:space="preserve">Scenarios make quality requirements concrete and </w:t>
-      </w:r>
-      <w:proofErr w:type="gramStart"/>
-      <w:r>
-        <w:t>allow</w:t>
-      </w:r>
-      <w:proofErr w:type="gramEnd"/>
-      <w:r>
-        <w:t xml:space="preserve"> to more easily measure or decide whether they are fulfilled.</w:t>
+        <w:t>Scenarios make quality requirements concrete and allow to more easily measure or decide whether they are fulfilled.</w:t>
       </w:r>
     </w:p>
     <w:p>
@@ -7191,7 +7593,6 @@
       <w:pPr>
         <w:pStyle w:val="BodyText"/>
       </w:pPr>
-      <w:proofErr w:type="gramStart"/>
       <w:r>
         <w:rPr>
           <w:b/>
@@ -7199,7 +7600,6 @@
         </w:rPr>
         <w:t>Form</w:t>
       </w:r>
-      <w:proofErr w:type="gramEnd"/>
     </w:p>
     <w:p>
       <w:pPr>
@@ -7272,7 +7672,6 @@
       <w:pPr>
         <w:pStyle w:val="BodyText"/>
       </w:pPr>
-      <w:proofErr w:type="gramStart"/>
       <w:r>
         <w:rPr>
           <w:b/>
@@ -7280,7 +7679,6 @@
         </w:rPr>
         <w:t>Form</w:t>
       </w:r>
-      <w:proofErr w:type="gramEnd"/>
     </w:p>
     <w:p>
       <w:pPr>
@@ -7935,15 +8333,7 @@
               <w:pStyle w:val="Tablecellcontents"/>
             </w:pPr>
             <w:r>
-              <w:t xml:space="preserve">Gym </w:t>
-            </w:r>
-            <w:proofErr w:type="spellStart"/>
-            <w:r>
-              <w:t>facebook</w:t>
-            </w:r>
-            <w:proofErr w:type="spellEnd"/>
-            <w:r>
-              <w:t xml:space="preserve"> page</w:t>
+              <w:t>Gym facebook page</w:t>
             </w:r>
             <w:r>
               <w:t>.</w:t>
@@ -8699,13 +9089,8 @@
         </w:numPr>
       </w:pPr>
       <w:r>
-        <w:t xml:space="preserve">Ignore starts </w:t>
-      </w:r>
-      <w:proofErr w:type="gramStart"/>
-      <w:r>
-        <w:t>with #</w:t>
-      </w:r>
-      <w:proofErr w:type="gramEnd"/>
+        <w:t>Ignore starts with #</w:t>
+      </w:r>
     </w:p>
     <w:p>
       <w:pPr>
@@ -8789,13 +9174,8 @@
         </w:numPr>
       </w:pPr>
       <w:r>
-        <w:t xml:space="preserve">Gym </w:t>
-      </w:r>
-      <w:proofErr w:type="gramStart"/>
-      <w:r>
-        <w:t>name exists</w:t>
-      </w:r>
-      <w:proofErr w:type="gramEnd"/>
+        <w:t>Gym name exists</w:t>
+      </w:r>
     </w:p>
     <w:p>
       <w:pPr>
@@ -9259,11 +9639,10 @@
     <w:numStyleLink w:val="HeadingsListStyle"/>
   </w:abstractNum>
   <w:abstractNum w:abstractNumId="4" w15:restartNumberingAfterBreak="0">
-    <w:nsid w:val="18F22744"/>
+    <w:nsid w:val="128363BA"/>
     <w:multiLevelType w:val="hybridMultilevel"/>
-    <w:tmpl w:val="868ACD0A"/>
-    <w:lvl w:ilvl="0" w:tplc="EF566FDC">
-      <w:start w:val="314"/>
+    <w:tmpl w:val="D3F84CF6"/>
+    <w:lvl w:ilvl="0" w:tplc="61127B84">
       <w:numFmt w:val="bullet"/>
       <w:lvlText w:val=""/>
       <w:lvlJc w:val="left"/>
@@ -9372,30 +9751,143 @@
     </w:lvl>
   </w:abstractNum>
   <w:abstractNum w:abstractNumId="5" w15:restartNumberingAfterBreak="0">
+    <w:nsid w:val="18F22744"/>
+    <w:multiLevelType w:val="hybridMultilevel"/>
+    <w:tmpl w:val="868ACD0A"/>
+    <w:lvl w:ilvl="0" w:tplc="EF566FDC">
+      <w:start w:val="314"/>
+      <w:numFmt w:val="bullet"/>
+      <w:lvlText w:val=""/>
+      <w:lvlJc w:val="left"/>
+      <w:pPr>
+        <w:ind w:left="720" w:hanging="360"/>
+      </w:pPr>
+      <w:rPr>
+        <w:rFonts w:ascii="Symbol" w:eastAsiaTheme="minorHAnsi" w:hAnsi="Symbol" w:cstheme="minorBidi" w:hint="default"/>
+      </w:rPr>
+    </w:lvl>
+    <w:lvl w:ilvl="1" w:tplc="04090003">
+      <w:start w:val="1"/>
+      <w:numFmt w:val="bullet"/>
+      <w:lvlText w:val="o"/>
+      <w:lvlJc w:val="left"/>
+      <w:pPr>
+        <w:ind w:left="1440" w:hanging="360"/>
+      </w:pPr>
+      <w:rPr>
+        <w:rFonts w:ascii="Courier New" w:hAnsi="Courier New" w:cs="Courier New" w:hint="default"/>
+      </w:rPr>
+    </w:lvl>
+    <w:lvl w:ilvl="2" w:tplc="04090005" w:tentative="1">
+      <w:start w:val="1"/>
+      <w:numFmt w:val="bullet"/>
+      <w:lvlText w:val=""/>
+      <w:lvlJc w:val="left"/>
+      <w:pPr>
+        <w:ind w:left="2160" w:hanging="360"/>
+      </w:pPr>
+      <w:rPr>
+        <w:rFonts w:ascii="Wingdings" w:hAnsi="Wingdings" w:hint="default"/>
+      </w:rPr>
+    </w:lvl>
+    <w:lvl w:ilvl="3" w:tplc="04090001" w:tentative="1">
+      <w:start w:val="1"/>
+      <w:numFmt w:val="bullet"/>
+      <w:lvlText w:val=""/>
+      <w:lvlJc w:val="left"/>
+      <w:pPr>
+        <w:ind w:left="2880" w:hanging="360"/>
+      </w:pPr>
+      <w:rPr>
+        <w:rFonts w:ascii="Symbol" w:hAnsi="Symbol" w:hint="default"/>
+      </w:rPr>
+    </w:lvl>
+    <w:lvl w:ilvl="4" w:tplc="04090003" w:tentative="1">
+      <w:start w:val="1"/>
+      <w:numFmt w:val="bullet"/>
+      <w:lvlText w:val="o"/>
+      <w:lvlJc w:val="left"/>
+      <w:pPr>
+        <w:ind w:left="3600" w:hanging="360"/>
+      </w:pPr>
+      <w:rPr>
+        <w:rFonts w:ascii="Courier New" w:hAnsi="Courier New" w:cs="Courier New" w:hint="default"/>
+      </w:rPr>
+    </w:lvl>
+    <w:lvl w:ilvl="5" w:tplc="04090005" w:tentative="1">
+      <w:start w:val="1"/>
+      <w:numFmt w:val="bullet"/>
+      <w:lvlText w:val=""/>
+      <w:lvlJc w:val="left"/>
+      <w:pPr>
+        <w:ind w:left="4320" w:hanging="360"/>
+      </w:pPr>
+      <w:rPr>
+        <w:rFonts w:ascii="Wingdings" w:hAnsi="Wingdings" w:hint="default"/>
+      </w:rPr>
+    </w:lvl>
+    <w:lvl w:ilvl="6" w:tplc="04090001" w:tentative="1">
+      <w:start w:val="1"/>
+      <w:numFmt w:val="bullet"/>
+      <w:lvlText w:val=""/>
+      <w:lvlJc w:val="left"/>
+      <w:pPr>
+        <w:ind w:left="5040" w:hanging="360"/>
+      </w:pPr>
+      <w:rPr>
+        <w:rFonts w:ascii="Symbol" w:hAnsi="Symbol" w:hint="default"/>
+      </w:rPr>
+    </w:lvl>
+    <w:lvl w:ilvl="7" w:tplc="04090003" w:tentative="1">
+      <w:start w:val="1"/>
+      <w:numFmt w:val="bullet"/>
+      <w:lvlText w:val="o"/>
+      <w:lvlJc w:val="left"/>
+      <w:pPr>
+        <w:ind w:left="5760" w:hanging="360"/>
+      </w:pPr>
+      <w:rPr>
+        <w:rFonts w:ascii="Courier New" w:hAnsi="Courier New" w:cs="Courier New" w:hint="default"/>
+      </w:rPr>
+    </w:lvl>
+    <w:lvl w:ilvl="8" w:tplc="04090005" w:tentative="1">
+      <w:start w:val="1"/>
+      <w:numFmt w:val="bullet"/>
+      <w:lvlText w:val=""/>
+      <w:lvlJc w:val="left"/>
+      <w:pPr>
+        <w:ind w:left="6480" w:hanging="360"/>
+      </w:pPr>
+      <w:rPr>
+        <w:rFonts w:ascii="Wingdings" w:hAnsi="Wingdings" w:hint="default"/>
+      </w:rPr>
+    </w:lvl>
+  </w:abstractNum>
+  <w:abstractNum w:abstractNumId="6" w15:restartNumberingAfterBreak="0">
     <w:nsid w:val="227341FA"/>
     <w:multiLevelType w:val="multilevel"/>
     <w:tmpl w:val="CBE6B14C"/>
     <w:numStyleLink w:val="HeadingsListStyle"/>
   </w:abstractNum>
-  <w:abstractNum w:abstractNumId="6" w15:restartNumberingAfterBreak="0">
+  <w:abstractNum w:abstractNumId="7" w15:restartNumberingAfterBreak="0">
     <w:nsid w:val="2DA95A60"/>
     <w:multiLevelType w:val="multilevel"/>
     <w:tmpl w:val="CBE6B14C"/>
     <w:numStyleLink w:val="HeadingsListStyle"/>
   </w:abstractNum>
-  <w:abstractNum w:abstractNumId="7" w15:restartNumberingAfterBreak="0">
+  <w:abstractNum w:abstractNumId="8" w15:restartNumberingAfterBreak="0">
     <w:nsid w:val="3D27428A"/>
     <w:multiLevelType w:val="multilevel"/>
     <w:tmpl w:val="CBE6B14C"/>
     <w:numStyleLink w:val="HeadingsListStyle"/>
   </w:abstractNum>
-  <w:abstractNum w:abstractNumId="8" w15:restartNumberingAfterBreak="0">
+  <w:abstractNum w:abstractNumId="9" w15:restartNumberingAfterBreak="0">
     <w:nsid w:val="44D27709"/>
     <w:multiLevelType w:val="multilevel"/>
     <w:tmpl w:val="CBE6B14C"/>
     <w:numStyleLink w:val="HeadingsListStyle"/>
   </w:abstractNum>
-  <w:abstractNum w:abstractNumId="9" w15:restartNumberingAfterBreak="0">
+  <w:abstractNum w:abstractNumId="10" w15:restartNumberingAfterBreak="0">
     <w:nsid w:val="4AB12793"/>
     <w:multiLevelType w:val="multilevel"/>
     <w:tmpl w:val="CBE6B14C"/>
@@ -9527,13 +10019,13 @@
       </w:rPr>
     </w:lvl>
   </w:abstractNum>
-  <w:abstractNum w:abstractNumId="10" w15:restartNumberingAfterBreak="0">
+  <w:abstractNum w:abstractNumId="11" w15:restartNumberingAfterBreak="0">
     <w:nsid w:val="50CC5880"/>
     <w:multiLevelType w:val="multilevel"/>
     <w:tmpl w:val="CBE6B14C"/>
     <w:numStyleLink w:val="HeadingsListStyle"/>
   </w:abstractNum>
-  <w:abstractNum w:abstractNumId="11" w15:restartNumberingAfterBreak="0">
+  <w:abstractNum w:abstractNumId="12" w15:restartNumberingAfterBreak="0">
     <w:nsid w:val="55684335"/>
     <w:multiLevelType w:val="hybridMultilevel"/>
     <w:tmpl w:val="CE64690A"/>
@@ -9645,7 +10137,7 @@
       </w:rPr>
     </w:lvl>
   </w:abstractNum>
-  <w:abstractNum w:abstractNumId="12" w15:restartNumberingAfterBreak="0">
+  <w:abstractNum w:abstractNumId="13" w15:restartNumberingAfterBreak="0">
     <w:nsid w:val="7CE76FA9"/>
     <w:multiLevelType w:val="hybridMultilevel"/>
     <w:tmpl w:val="D6982880"/>
@@ -9734,7 +10226,7 @@
       </w:pPr>
     </w:lvl>
   </w:abstractNum>
-  <w:abstractNum w:abstractNumId="13" w15:restartNumberingAfterBreak="0">
+  <w:abstractNum w:abstractNumId="14" w15:restartNumberingAfterBreak="0">
     <w:nsid w:val="7DFC1305"/>
     <w:multiLevelType w:val="multilevel"/>
     <w:tmpl w:val="CBE6B14C"/>
@@ -9831,10 +10323,10 @@
     <w:abstractNumId w:val="1"/>
   </w:num>
   <w:num w:numId="22" w16cid:durableId="1027830564">
-    <w:abstractNumId w:val="9"/>
+    <w:abstractNumId w:val="10"/>
   </w:num>
   <w:num w:numId="23" w16cid:durableId="1887444769">
-    <w:abstractNumId w:val="9"/>
+    <w:abstractNumId w:val="10"/>
     <w:lvlOverride w:ilvl="0">
       <w:startOverride w:val="1"/>
     </w:lvlOverride>
@@ -9864,34 +10356,37 @@
     </w:lvlOverride>
   </w:num>
   <w:num w:numId="24" w16cid:durableId="2075617964">
+    <w:abstractNumId w:val="6"/>
+  </w:num>
+  <w:num w:numId="25" w16cid:durableId="1087845628">
+    <w:abstractNumId w:val="12"/>
+  </w:num>
+  <w:num w:numId="26" w16cid:durableId="535773506">
+    <w:abstractNumId w:val="9"/>
+  </w:num>
+  <w:num w:numId="27" w16cid:durableId="436022683">
     <w:abstractNumId w:val="5"/>
   </w:num>
-  <w:num w:numId="25" w16cid:durableId="1087845628">
+  <w:num w:numId="28" w16cid:durableId="625166218">
+    <w:abstractNumId w:val="7"/>
+  </w:num>
+  <w:num w:numId="29" w16cid:durableId="1191531945">
+    <w:abstractNumId w:val="14"/>
+  </w:num>
+  <w:num w:numId="30" w16cid:durableId="480195445">
     <w:abstractNumId w:val="11"/>
   </w:num>
-  <w:num w:numId="26" w16cid:durableId="535773506">
+  <w:num w:numId="31" w16cid:durableId="2014332376">
     <w:abstractNumId w:val="8"/>
-  </w:num>
-  <w:num w:numId="27" w16cid:durableId="436022683">
-    <w:abstractNumId w:val="4"/>
-  </w:num>
-  <w:num w:numId="28" w16cid:durableId="625166218">
-    <w:abstractNumId w:val="6"/>
-  </w:num>
-  <w:num w:numId="29" w16cid:durableId="1191531945">
-    <w:abstractNumId w:val="13"/>
-  </w:num>
-  <w:num w:numId="30" w16cid:durableId="480195445">
-    <w:abstractNumId w:val="10"/>
-  </w:num>
-  <w:num w:numId="31" w16cid:durableId="2014332376">
-    <w:abstractNumId w:val="7"/>
   </w:num>
   <w:num w:numId="32" w16cid:durableId="443573558">
     <w:abstractNumId w:val="3"/>
   </w:num>
   <w:num w:numId="33" w16cid:durableId="880871503">
-    <w:abstractNumId w:val="12"/>
+    <w:abstractNumId w:val="13"/>
+  </w:num>
+  <w:num w:numId="34" w16cid:durableId="150023161">
+    <w:abstractNumId w:val="4"/>
   </w:num>
 </w:numbering>
 </file>
@@ -10161,7 +10656,7 @@
   <w:style w:type="paragraph" w:default="1" w:styleId="Normal">
     <w:name w:val="Normal"/>
     <w:qFormat/>
-    <w:rsid w:val="0076140C"/>
+    <w:rsid w:val="009D7574"/>
     <w:rPr>
       <w:sz w:val="22"/>
     </w:rPr>
@@ -10387,6 +10882,7 @@
   <w:style w:type="character" w:default="1" w:styleId="DefaultParagraphFont">
     <w:name w:val="Default Paragraph Font"/>
     <w:uiPriority w:val="1"/>
+    <w:semiHidden/>
     <w:unhideWhenUsed/>
   </w:style>
   <w:style w:type="table" w:default="1" w:styleId="TableNormal">
@@ -11279,6 +11775,15 @@
     <w:qFormat/>
     <w:rsid w:val="002C525C"/>
   </w:style>
+  <w:style w:type="paragraph" w:styleId="ListParagraph">
+    <w:name w:val="List Paragraph"/>
+    <w:basedOn w:val="Normal"/>
+    <w:rsid w:val="00FE49BD"/>
+    <w:pPr>
+      <w:ind w:left="720"/>
+      <w:contextualSpacing/>
+    </w:pPr>
+  </w:style>
 </w:styles>
 </file>
 

</xml_diff>

<commit_message>
ANW-3: Finished 3.1 Business Context
</commit_message>
<xml_diff>
--- a/documentation/src/main/arc42/anw.docx
+++ b/documentation/src/main/arc42/anw.docx
@@ -239,13 +239,19 @@
         <w:t xml:space="preserve"> </w:t>
       </w:r>
       <w:r>
-        <w:t>system</w:t>
+        <w:t>S</w:t>
+      </w:r>
+      <w:r>
+        <w:t>ystem</w:t>
       </w:r>
       <w:r>
         <w:t xml:space="preserve"> </w:t>
       </w:r>
       <w:r>
-        <w:t xml:space="preserve">platform. The goal of the platform is to consolidate the competition schedules from various </w:t>
+        <w:t>P</w:t>
+      </w:r>
+      <w:r>
+        <w:t xml:space="preserve">latform. The goal of the platform is to consolidate the competition schedules from various </w:t>
       </w:r>
       <w:r>
         <w:t xml:space="preserve">ANW </w:t>
@@ -602,13 +608,16 @@
       <w:r>
         <w:t>The ANW Platform implements the following features to meet the underlying business goals.</w:t>
       </w:r>
+      <w:r>
+        <w:t xml:space="preserve"> </w:t>
+      </w:r>
     </w:p>
     <w:p>
       <w:pPr>
         <w:pStyle w:val="FigureCaption"/>
       </w:pPr>
       <w:r>
-        <w:t>Diagram</w:t>
+        <w:t>Figure</w:t>
       </w:r>
       <w:r>
         <w:t xml:space="preserve"> 1.1.1 </w:t>
@@ -618,6 +627,9 @@
       </w:r>
       <w:r>
         <w:t xml:space="preserve"> </w:t>
+      </w:r>
+      <w:r>
+        <w:t xml:space="preserve">ANW: </w:t>
       </w:r>
       <w:r>
         <w:t>Domain F</w:t>
@@ -2836,8 +2848,13 @@
               <w:t>Project name</w:t>
             </w:r>
             <w:r>
-              <w:t xml:space="preserve"> / Maven artifactId</w:t>
-            </w:r>
+              <w:t xml:space="preserve"> / Maven </w:t>
+            </w:r>
+            <w:proofErr w:type="spellStart"/>
+            <w:r>
+              <w:t>artifactId</w:t>
+            </w:r>
+            <w:proofErr w:type="spellEnd"/>
           </w:p>
         </w:tc>
         <w:tc>
@@ -2851,12 +2868,14 @@
                 <w:rStyle w:val="Strong"/>
               </w:rPr>
             </w:pPr>
+            <w:proofErr w:type="spellStart"/>
             <w:r>
               <w:rPr>
                 <w:rStyle w:val="Strong"/>
               </w:rPr>
               <w:t>ferris-anw</w:t>
             </w:r>
+            <w:proofErr w:type="spellEnd"/>
           </w:p>
           <w:p>
             <w:pPr>
@@ -3556,29 +3575,16 @@
     </w:p>
     <w:p>
       <w:pPr>
-        <w:pStyle w:val="FirstParagraph"/>
+        <w:pStyle w:val="BodyText"/>
       </w:pPr>
       <w:r>
         <w:rPr>
-          <w:bCs/>
+          <w:rStyle w:val="Strong"/>
         </w:rPr>
-        <w:t>Contents</w:t>
-      </w:r>
-    </w:p>
-    <w:p>
-      <w:pPr>
-        <w:pStyle w:val="BodyText"/>
-      </w:pPr>
-      <w:r>
-        <w:t>Context and scope - as the name suggests - delimits your system (i.e. your scope) from all its communication partners (neighboring systems and users, i.e. the context of your system). It thereby specifies the external interfaces.</w:t>
-      </w:r>
-    </w:p>
-    <w:p>
-      <w:pPr>
-        <w:pStyle w:val="BodyText"/>
-      </w:pPr>
-      <w:r>
-        <w:t>If necessary, differentiate the business context (domain specific inputs and outputs) from the technical context (channels, protocols, hardware).</w:t>
+        <w:t>Context</w:t>
+      </w:r>
+      <w:r>
+        <w:t>. The context determines what users and internal and external partners systems interface with the ANW Platform.</w:t>
       </w:r>
     </w:p>
     <w:p>
@@ -3587,90 +3593,139 @@
       </w:pPr>
       <w:r>
         <w:rPr>
-          <w:b/>
-          <w:bCs/>
+          <w:rStyle w:val="Strong"/>
         </w:rPr>
-        <w:t>Motivation</w:t>
-      </w:r>
-    </w:p>
-    <w:p>
-      <w:pPr>
-        <w:pStyle w:val="BodyText"/>
-      </w:pPr>
-      <w:r>
-        <w:t>The domain interfaces and technical interfaces to communication partners are among your system’s most critical aspects. Make sure that you completely understand them.</w:t>
-      </w:r>
-    </w:p>
-    <w:p>
-      <w:pPr>
-        <w:pStyle w:val="BodyText"/>
-      </w:pPr>
+        <w:t>Scope</w:t>
+      </w:r>
+      <w:r>
+        <w:t>. The scope determines the responsibilities of each in establishing the interfaces and defining data exchange.</w:t>
+      </w:r>
+    </w:p>
+    <w:p>
+      <w:pPr>
+        <w:pStyle w:val="Heading2"/>
+      </w:pPr>
+      <w:bookmarkStart w:id="7" w:name="X05493b645af342a3a1f773b38e005df6f818ccd"/>
+      <w:r>
+        <w:t>Business Context</w:t>
+      </w:r>
+    </w:p>
+    <w:p>
+      <w:pPr>
+        <w:pStyle w:val="BodyText"/>
+      </w:pPr>
+      <w:r>
+        <w:t xml:space="preserve">See </w:t>
+      </w:r>
+      <w:hyperlink r:id="rId24" w:history="1">
+        <w:r>
+          <w:rPr>
+            <w:rStyle w:val="Hyperlink"/>
+          </w:rPr>
+          <w:t>System context diagram</w:t>
+        </w:r>
+      </w:hyperlink>
+      <w:r>
+        <w:t xml:space="preserve"> </w:t>
+      </w:r>
+      <w:r>
+        <w:t>i</w:t>
+      </w:r>
+      <w:r>
+        <w:t>n the C4 model documentation.</w:t>
+      </w:r>
+    </w:p>
+    <w:p>
+      <w:pPr>
+        <w:pStyle w:val="BodyText"/>
+      </w:pPr>
+      <w:r>
+        <w:t xml:space="preserve">The </w:t>
+      </w:r>
+      <w:r>
+        <w:t>Business Context Diagram in Figure 3.1.1 shows</w:t>
+      </w:r>
+      <w:r>
+        <w:t xml:space="preserve"> </w:t>
+      </w:r>
       <w:r>
         <w:rPr>
-          <w:b/>
-          <w:bCs/>
+          <w:rStyle w:val="Strong"/>
         </w:rPr>
-        <w:t>Form</w:t>
-      </w:r>
-    </w:p>
-    <w:p>
-      <w:pPr>
-        <w:pStyle w:val="BodyText"/>
-      </w:pPr>
-      <w:r>
-        <w:t>Various options:</w:t>
-      </w:r>
-    </w:p>
-    <w:p>
-      <w:pPr>
-        <w:numPr>
-          <w:ilvl w:val="0"/>
-          <w:numId w:val="4"/>
-        </w:numPr>
-      </w:pPr>
-      <w:r>
-        <w:t>Context diagrams</w:t>
-      </w:r>
-    </w:p>
-    <w:p>
-      <w:pPr>
-        <w:numPr>
-          <w:ilvl w:val="0"/>
-          <w:numId w:val="4"/>
-        </w:numPr>
-      </w:pPr>
-      <w:r>
-        <w:t>Lists of communication partners and their interfaces.</w:t>
-      </w:r>
-    </w:p>
-    <w:p>
-      <w:pPr>
-        <w:pStyle w:val="BodyText"/>
-      </w:pPr>
+        <w:t>all</w:t>
+      </w:r>
+      <w:r>
+        <w:t xml:space="preserve"> </w:t>
+      </w:r>
       <w:r>
         <w:rPr>
-          <w:b/>
-          <w:bCs/>
+          <w:rStyle w:val="Strong"/>
         </w:rPr>
-        <w:t>Tips</w:t>
-      </w:r>
-    </w:p>
-    <w:p>
+        <w:t>communication</w:t>
+      </w:r>
+      <w:r>
+        <w:t xml:space="preserve"> with</w:t>
+      </w:r>
+      <w:r>
+        <w:t xml:space="preserve"> all users as well as all</w:t>
+      </w:r>
+      <w:r>
+        <w:t xml:space="preserve"> internal and external partner</w:t>
+      </w:r>
+      <w:r>
+        <w:t xml:space="preserve"> systems</w:t>
+      </w:r>
+      <w:r>
+        <w:t>.</w:t>
+      </w:r>
+    </w:p>
+    <w:p>
+      <w:pPr>
+        <w:pStyle w:val="FigureCaption"/>
+        <w:sectPr>
+          <w:pgSz w:w="12240" w:h="15840"/>
+          <w:pgMar w:top="1440" w:right="1440" w:bottom="1440" w:left="1440" w:header="720" w:footer="720" w:gutter="0"/>
+          <w:cols w:space="720"/>
+        </w:sectPr>
+      </w:pPr>
+    </w:p>
+    <w:p>
+      <w:pPr>
+        <w:pStyle w:val="FigureCaption"/>
+      </w:pPr>
       <w:r>
         <w:lastRenderedPageBreak/>
-        <w:t>They use an UML type box</w:t>
-      </w:r>
-    </w:p>
-    <w:p>
+        <w:t xml:space="preserve">Figure </w:t>
+      </w:r>
+      <w:r>
+        <w:t>3.1.1</w:t>
+      </w:r>
+      <w:r>
+        <w:t xml:space="preserve"> – </w:t>
+      </w:r>
+      <w:r>
+        <w:t>ANW</w:t>
+      </w:r>
+      <w:r>
+        <w:t xml:space="preserve">: </w:t>
+      </w:r>
+      <w:r>
+        <w:t>Business Context Diagram</w:t>
+      </w:r>
+    </w:p>
+    <w:p>
+      <w:pPr>
+        <w:pStyle w:val="Figure"/>
+      </w:pPr>
       <w:r>
         <w:rPr>
           <w:noProof/>
         </w:rPr>
         <w:drawing>
-          <wp:inline distT="0" distB="0" distL="0" distR="0" wp14:anchorId="36F6068B" wp14:editId="5ABE1AC5">
-            <wp:extent cx="1590897" cy="600159"/>
-            <wp:effectExtent l="0" t="0" r="0" b="9525"/>
-            <wp:docPr id="322964946" name="Picture 1" descr="A close-up of a sign&#10;&#10;AI-generated content may be incorrect."/>
+          <wp:inline distT="0" distB="0" distL="0" distR="0" wp14:anchorId="3476969A" wp14:editId="19BC0A6B">
+            <wp:extent cx="4980447" cy="3128210"/>
+            <wp:effectExtent l="0" t="0" r="0" b="0"/>
+            <wp:docPr id="977403243" name="Picture 1" descr="A diagram of a business context&#10;&#10;AI-generated content may be incorrect."/>
             <wp:cNvGraphicFramePr>
               <a:graphicFrameLocks xmlns:a="http://schemas.openxmlformats.org/drawingml/2006/main" noChangeAspect="1"/>
             </wp:cNvGraphicFramePr>
@@ -3678,11 +3733,17 @@
               <a:graphicData uri="http://schemas.openxmlformats.org/drawingml/2006/picture">
                 <pic:pic xmlns:pic="http://schemas.openxmlformats.org/drawingml/2006/picture">
                   <pic:nvPicPr>
-                    <pic:cNvPr id="322964946" name="Picture 1" descr="A close-up of a sign&#10;&#10;AI-generated content may be incorrect."/>
+                    <pic:cNvPr id="977403243" name="Picture 1" descr="A diagram of a business context&#10;&#10;AI-generated content may be incorrect."/>
                     <pic:cNvPicPr/>
                   </pic:nvPicPr>
                   <pic:blipFill>
-                    <a:blip r:embed="rId24"/>
+                    <a:blip r:embed="rId25">
+                      <a:extLst>
+                        <a:ext uri="{28A0092B-C50C-407E-A947-70E740481C1C}">
+                          <a14:useLocalDpi xmlns:a14="http://schemas.microsoft.com/office/drawing/2010/main" val="0"/>
+                        </a:ext>
+                      </a:extLst>
+                    </a:blip>
                     <a:stretch>
                       <a:fillRect/>
                     </a:stretch>
@@ -3690,7 +3751,7 @@
                   <pic:spPr>
                     <a:xfrm>
                       <a:off x="0" y="0"/>
-                      <a:ext cx="1590897" cy="600159"/>
+                      <a:ext cx="5033934" cy="3161805"/>
                     </a:xfrm>
                     <a:prstGeom prst="rect">
                       <a:avLst/>
@@ -3704,140 +3765,769 @@
       </w:r>
     </w:p>
     <w:p>
-      <w:r>
-        <w:t>Identify risks?</w:t>
-      </w:r>
-    </w:p>
-    <w:p>
+      <w:pPr>
+        <w:pStyle w:val="Figure"/>
+      </w:pPr>
+    </w:p>
+    <w:p>
+      <w:pPr>
+        <w:pStyle w:val="TableCaption"/>
+        <w:ind w:left="360"/>
+      </w:pPr>
+      <w:r>
+        <w:t>T</w:t>
+      </w:r>
+      <w:r>
+        <w:t>able 3.1.</w:t>
+      </w:r>
+      <w:r>
+        <w:t>2</w:t>
+      </w:r>
+      <w:r>
+        <w:t xml:space="preserve"> – ANW: Business Context </w:t>
+      </w:r>
+      <w:r>
+        <w:t>Details</w:t>
+      </w:r>
+    </w:p>
+    <w:p>
+      <w:pPr>
+        <w:pStyle w:val="TableCaption"/>
+        <w:ind w:left="360"/>
+      </w:pPr>
+      <w:r>
+        <w:t xml:space="preserve">See </w:t>
+      </w:r>
+      <w:r>
+        <w:t xml:space="preserve">Appendix A </w:t>
+      </w:r>
+      <w:r>
+        <w:t>for a detailed description of each table column</w:t>
+      </w:r>
+    </w:p>
+    <w:tbl>
+      <w:tblPr>
+        <w:tblStyle w:val="Table"/>
+        <w:tblW w:w="5000" w:type="pct"/>
+        <w:tblLayout w:type="fixed"/>
+        <w:tblLook w:val="0020" w:firstRow="1" w:lastRow="0" w:firstColumn="0" w:lastColumn="0" w:noHBand="0" w:noVBand="0"/>
+      </w:tblPr>
+      <w:tblGrid>
+        <w:gridCol w:w="1548"/>
+        <w:gridCol w:w="1068"/>
+        <w:gridCol w:w="3972"/>
+        <w:gridCol w:w="1080"/>
+        <w:gridCol w:w="1170"/>
+        <w:gridCol w:w="1260"/>
+        <w:gridCol w:w="1170"/>
+        <w:gridCol w:w="1908"/>
+      </w:tblGrid>
+      <w:tr>
+        <w:trPr>
+          <w:cnfStyle w:val="100000000000" w:firstRow="1" w:lastRow="0" w:firstColumn="0" w:lastColumn="0" w:oddVBand="0" w:evenVBand="0" w:oddHBand="0" w:evenHBand="0" w:firstRowFirstColumn="0" w:firstRowLastColumn="0" w:lastRowFirstColumn="0" w:lastRowLastColumn="0"/>
+          <w:tblHeader/>
+        </w:trPr>
+        <w:tc>
+          <w:tcPr>
+            <w:tcW w:w="587" w:type="pct"/>
+          </w:tcPr>
+          <w:p>
+            <w:pPr>
+              <w:pStyle w:val="Compact"/>
+            </w:pPr>
+            <w:r>
+              <w:t>Partner Organization</w:t>
+            </w:r>
+          </w:p>
+        </w:tc>
+        <w:tc>
+          <w:tcPr>
+            <w:tcW w:w="405" w:type="pct"/>
+          </w:tcPr>
+          <w:p>
+            <w:pPr>
+              <w:pStyle w:val="Compact"/>
+            </w:pPr>
+            <w:r>
+              <w:t>Partner System</w:t>
+            </w:r>
+          </w:p>
+        </w:tc>
+        <w:tc>
+          <w:tcPr>
+            <w:tcW w:w="1507" w:type="pct"/>
+          </w:tcPr>
+          <w:p>
+            <w:pPr>
+              <w:pStyle w:val="Compact"/>
+            </w:pPr>
+            <w:r>
+              <w:t>Data</w:t>
+            </w:r>
+          </w:p>
+        </w:tc>
+        <w:tc>
+          <w:tcPr>
+            <w:tcW w:w="410" w:type="pct"/>
+          </w:tcPr>
+          <w:p>
+            <w:pPr>
+              <w:pStyle w:val="Compact"/>
+            </w:pPr>
+            <w:r>
+              <w:t>Data Format</w:t>
+            </w:r>
+          </w:p>
+        </w:tc>
+        <w:tc>
+          <w:tcPr>
+            <w:tcW w:w="444" w:type="pct"/>
+          </w:tcPr>
+          <w:p>
+            <w:pPr>
+              <w:pStyle w:val="Compact"/>
+            </w:pPr>
+            <w:r>
+              <w:t>Data Direction</w:t>
+            </w:r>
+          </w:p>
+        </w:tc>
+        <w:tc>
+          <w:tcPr>
+            <w:tcW w:w="478" w:type="pct"/>
+          </w:tcPr>
+          <w:p>
+            <w:pPr>
+              <w:pStyle w:val="Compact"/>
+            </w:pPr>
+            <w:r>
+              <w:t xml:space="preserve">Interface </w:t>
+            </w:r>
+            <w:r>
+              <w:t>Direction</w:t>
+            </w:r>
+          </w:p>
+        </w:tc>
+        <w:tc>
+          <w:tcPr>
+            <w:tcW w:w="444" w:type="pct"/>
+          </w:tcPr>
+          <w:p>
+            <w:pPr>
+              <w:pStyle w:val="Compact"/>
+            </w:pPr>
+            <w:r>
+              <w:t xml:space="preserve">Interface </w:t>
+            </w:r>
+            <w:r>
+              <w:t>Mode</w:t>
+            </w:r>
+          </w:p>
+        </w:tc>
+        <w:tc>
+          <w:tcPr>
+            <w:tcW w:w="724" w:type="pct"/>
+          </w:tcPr>
+          <w:p>
+            <w:pPr>
+              <w:pStyle w:val="Compact"/>
+            </w:pPr>
+            <w:r>
+              <w:t>Interface</w:t>
+            </w:r>
+          </w:p>
+          <w:p>
+            <w:pPr>
+              <w:pStyle w:val="Compact"/>
+            </w:pPr>
+            <w:r>
+              <w:t>Implementation</w:t>
+            </w:r>
+          </w:p>
+        </w:tc>
+      </w:tr>
+      <w:tr>
+        <w:tc>
+          <w:tcPr>
+            <w:tcW w:w="587" w:type="pct"/>
+          </w:tcPr>
+          <w:p>
+            <w:pPr>
+              <w:pStyle w:val="Tablecellcontents"/>
+            </w:pPr>
+            <w:r>
+              <w:t>CSNA</w:t>
+            </w:r>
+          </w:p>
+        </w:tc>
+        <w:tc>
+          <w:tcPr>
+            <w:tcW w:w="405" w:type="pct"/>
+          </w:tcPr>
+          <w:p>
+            <w:pPr>
+              <w:pStyle w:val="Tablecellcontents"/>
+            </w:pPr>
+            <w:r>
+              <w:t>Web app</w:t>
+            </w:r>
+          </w:p>
+        </w:tc>
+        <w:tc>
+          <w:tcPr>
+            <w:tcW w:w="1507" w:type="pct"/>
+          </w:tcPr>
+          <w:p>
+            <w:pPr>
+              <w:pStyle w:val="Tablecellcontents"/>
+            </w:pPr>
+            <w:r>
+              <w:t>Competition dates and locations</w:t>
+            </w:r>
+          </w:p>
+        </w:tc>
+        <w:tc>
+          <w:tcPr>
+            <w:tcW w:w="410" w:type="pct"/>
+          </w:tcPr>
+          <w:p>
+            <w:pPr>
+              <w:pStyle w:val="Tablecellcontents"/>
+            </w:pPr>
+            <w:r>
+              <w:t>TSV</w:t>
+            </w:r>
+          </w:p>
+        </w:tc>
+        <w:tc>
+          <w:tcPr>
+            <w:tcW w:w="444" w:type="pct"/>
+          </w:tcPr>
+          <w:p>
+            <w:pPr>
+              <w:pStyle w:val="Tablecellcontents"/>
+            </w:pPr>
+            <w:r>
+              <w:t>Pull</w:t>
+            </w:r>
+          </w:p>
+        </w:tc>
+        <w:tc>
+          <w:tcPr>
+            <w:tcW w:w="478" w:type="pct"/>
+          </w:tcPr>
+          <w:p>
+            <w:pPr>
+              <w:pStyle w:val="Tablecellcontents"/>
+            </w:pPr>
+            <w:r>
+              <w:t>Outbound</w:t>
+            </w:r>
+          </w:p>
+        </w:tc>
+        <w:tc>
+          <w:tcPr>
+            <w:tcW w:w="444" w:type="pct"/>
+          </w:tcPr>
+          <w:p>
+            <w:pPr>
+              <w:pStyle w:val="Tablecellcontents"/>
+            </w:pPr>
+            <w:r>
+              <w:t>Manual</w:t>
+            </w:r>
+          </w:p>
+        </w:tc>
+        <w:tc>
+          <w:tcPr>
+            <w:tcW w:w="724" w:type="pct"/>
+          </w:tcPr>
+          <w:p>
+            <w:pPr>
+              <w:pStyle w:val="Tablecellcontents"/>
+            </w:pPr>
+            <w:r>
+              <w:t>Web browser</w:t>
+            </w:r>
+          </w:p>
+        </w:tc>
+      </w:tr>
+      <w:tr>
+        <w:tc>
+          <w:tcPr>
+            <w:tcW w:w="587" w:type="pct"/>
+          </w:tcPr>
+          <w:p>
+            <w:pPr>
+              <w:pStyle w:val="Tablecellcontents"/>
+            </w:pPr>
+            <w:r>
+              <w:t>UNAA</w:t>
+            </w:r>
+          </w:p>
+        </w:tc>
+        <w:tc>
+          <w:tcPr>
+            <w:tcW w:w="405" w:type="pct"/>
+          </w:tcPr>
+          <w:p>
+            <w:pPr>
+              <w:pStyle w:val="Tablecellcontents"/>
+            </w:pPr>
+            <w:r>
+              <w:t>Web app</w:t>
+            </w:r>
+          </w:p>
+        </w:tc>
+        <w:tc>
+          <w:tcPr>
+            <w:tcW w:w="1507" w:type="pct"/>
+          </w:tcPr>
+          <w:p>
+            <w:pPr>
+              <w:pStyle w:val="Tablecellcontents"/>
+            </w:pPr>
+            <w:r>
+              <w:t>Competition dates and locations</w:t>
+            </w:r>
+          </w:p>
+        </w:tc>
+        <w:tc>
+          <w:tcPr>
+            <w:tcW w:w="410" w:type="pct"/>
+          </w:tcPr>
+          <w:p>
+            <w:pPr>
+              <w:pStyle w:val="Tablecellcontents"/>
+            </w:pPr>
+            <w:r>
+              <w:t>TSV</w:t>
+            </w:r>
+          </w:p>
+        </w:tc>
+        <w:tc>
+          <w:tcPr>
+            <w:tcW w:w="444" w:type="pct"/>
+          </w:tcPr>
+          <w:p>
+            <w:pPr>
+              <w:pStyle w:val="Tablecellcontents"/>
+            </w:pPr>
+            <w:r>
+              <w:t>Pull</w:t>
+            </w:r>
+          </w:p>
+        </w:tc>
+        <w:tc>
+          <w:tcPr>
+            <w:tcW w:w="478" w:type="pct"/>
+          </w:tcPr>
+          <w:p>
+            <w:pPr>
+              <w:pStyle w:val="Tablecellcontents"/>
+            </w:pPr>
+            <w:r>
+              <w:t>Outbound</w:t>
+            </w:r>
+          </w:p>
+        </w:tc>
+        <w:tc>
+          <w:tcPr>
+            <w:tcW w:w="444" w:type="pct"/>
+          </w:tcPr>
+          <w:p>
+            <w:pPr>
+              <w:pStyle w:val="Tablecellcontents"/>
+            </w:pPr>
+            <w:r>
+              <w:t>Manual</w:t>
+            </w:r>
+          </w:p>
+        </w:tc>
+        <w:tc>
+          <w:tcPr>
+            <w:tcW w:w="724" w:type="pct"/>
+          </w:tcPr>
+          <w:p>
+            <w:pPr>
+              <w:pStyle w:val="Tablecellcontents"/>
+            </w:pPr>
+            <w:r>
+              <w:t>Web browser</w:t>
+            </w:r>
+          </w:p>
+        </w:tc>
+      </w:tr>
+      <w:tr>
+        <w:tc>
+          <w:tcPr>
+            <w:tcW w:w="587" w:type="pct"/>
+          </w:tcPr>
+          <w:p>
+            <w:pPr>
+              <w:pStyle w:val="Tablecellcontents"/>
+            </w:pPr>
+            <w:r>
+              <w:t>FINA</w:t>
+            </w:r>
+          </w:p>
+        </w:tc>
+        <w:tc>
+          <w:tcPr>
+            <w:tcW w:w="405" w:type="pct"/>
+          </w:tcPr>
+          <w:p>
+            <w:pPr>
+              <w:pStyle w:val="Tablecellcontents"/>
+            </w:pPr>
+            <w:r>
+              <w:t>Web app</w:t>
+            </w:r>
+          </w:p>
+        </w:tc>
+        <w:tc>
+          <w:tcPr>
+            <w:tcW w:w="1507" w:type="pct"/>
+          </w:tcPr>
+          <w:p>
+            <w:pPr>
+              <w:pStyle w:val="Tablecellcontents"/>
+            </w:pPr>
+            <w:r>
+              <w:t>Competition dates and locations</w:t>
+            </w:r>
+          </w:p>
+        </w:tc>
+        <w:tc>
+          <w:tcPr>
+            <w:tcW w:w="410" w:type="pct"/>
+          </w:tcPr>
+          <w:p>
+            <w:pPr>
+              <w:pStyle w:val="Tablecellcontents"/>
+            </w:pPr>
+            <w:r>
+              <w:t>TSV</w:t>
+            </w:r>
+          </w:p>
+        </w:tc>
+        <w:tc>
+          <w:tcPr>
+            <w:tcW w:w="444" w:type="pct"/>
+          </w:tcPr>
+          <w:p>
+            <w:pPr>
+              <w:pStyle w:val="Tablecellcontents"/>
+            </w:pPr>
+            <w:r>
+              <w:t>Pull</w:t>
+            </w:r>
+          </w:p>
+        </w:tc>
+        <w:tc>
+          <w:tcPr>
+            <w:tcW w:w="478" w:type="pct"/>
+          </w:tcPr>
+          <w:p>
+            <w:pPr>
+              <w:pStyle w:val="Tablecellcontents"/>
+            </w:pPr>
+            <w:r>
+              <w:t>Outbound</w:t>
+            </w:r>
+          </w:p>
+        </w:tc>
+        <w:tc>
+          <w:tcPr>
+            <w:tcW w:w="444" w:type="pct"/>
+          </w:tcPr>
+          <w:p>
+            <w:pPr>
+              <w:pStyle w:val="Tablecellcontents"/>
+            </w:pPr>
+            <w:r>
+              <w:t>Manual</w:t>
+            </w:r>
+          </w:p>
+        </w:tc>
+        <w:tc>
+          <w:tcPr>
+            <w:tcW w:w="724" w:type="pct"/>
+          </w:tcPr>
+          <w:p>
+            <w:pPr>
+              <w:pStyle w:val="Tablecellcontents"/>
+            </w:pPr>
+            <w:r>
+              <w:t>Web browser</w:t>
+            </w:r>
+          </w:p>
+        </w:tc>
+      </w:tr>
+    </w:tbl>
+    <w:p>
+      <w:pPr>
+        <w:pStyle w:val="Heading2"/>
+        <w:sectPr>
+          <w:pgSz w:w="15840" w:h="12240" w:orient="landscape"/>
+          <w:pgMar w:top="1440" w:right="1440" w:bottom="1440" w:left="1440" w:header="720" w:footer="720" w:gutter="0"/>
+          <w:cols w:space="720"/>
+          <w:docGrid w:linePitch="299"/>
+        </w:sectPr>
+      </w:pPr>
+      <w:bookmarkStart w:id="8" w:name="Xa0941b5683cd0168c40f56931129feaf0319077"/>
+      <w:bookmarkEnd w:id="7"/>
+    </w:p>
+    <w:p>
+      <w:pPr>
+        <w:pStyle w:val="Heading2"/>
+      </w:pPr>
+      <w:r>
+        <w:lastRenderedPageBreak/>
+        <w:t>Technical Context</w:t>
+      </w:r>
+    </w:p>
+    <w:p>
+      <w:pPr>
+        <w:pStyle w:val="BodyText"/>
+      </w:pPr>
+      <w:r>
+        <w:t xml:space="preserve">See </w:t>
+      </w:r>
+      <w:hyperlink r:id="rId26" w:history="1">
+        <w:r>
+          <w:rPr>
+            <w:rStyle w:val="Hyperlink"/>
+          </w:rPr>
+          <w:t>System context diagram</w:t>
+        </w:r>
+      </w:hyperlink>
+      <w:r>
+        <w:t xml:space="preserve"> in the C4 model documentation.</w:t>
+      </w:r>
+    </w:p>
+    <w:p>
+      <w:pPr>
+        <w:pStyle w:val="BodyText"/>
+      </w:pPr>
+      <w:r>
+        <w:t xml:space="preserve">The Business Context Diagram in Figure 3.1.1 shows </w:t>
+      </w:r>
       <w:r>
         <w:rPr>
-          <w:noProof/>
+          <w:rStyle w:val="Strong"/>
         </w:rPr>
-        <w:drawing>
-          <wp:inline distT="0" distB="0" distL="0" distR="0" wp14:anchorId="5918C80F" wp14:editId="25C3016B">
-            <wp:extent cx="1228896" cy="1086002"/>
-            <wp:effectExtent l="0" t="0" r="0" b="0"/>
-            <wp:docPr id="270052833" name="Picture 1" descr="A diagram of a website&#10;&#10;AI-generated content may be incorrect."/>
-            <wp:cNvGraphicFramePr>
-              <a:graphicFrameLocks xmlns:a="http://schemas.openxmlformats.org/drawingml/2006/main" noChangeAspect="1"/>
-            </wp:cNvGraphicFramePr>
-            <a:graphic xmlns:a="http://schemas.openxmlformats.org/drawingml/2006/main">
-              <a:graphicData uri="http://schemas.openxmlformats.org/drawingml/2006/picture">
-                <pic:pic xmlns:pic="http://schemas.openxmlformats.org/drawingml/2006/picture">
-                  <pic:nvPicPr>
-                    <pic:cNvPr id="270052833" name="Picture 1" descr="A diagram of a website&#10;&#10;AI-generated content may be incorrect."/>
-                    <pic:cNvPicPr/>
-                  </pic:nvPicPr>
-                  <pic:blipFill>
-                    <a:blip r:embed="rId25"/>
-                    <a:stretch>
-                      <a:fillRect/>
-                    </a:stretch>
-                  </pic:blipFill>
-                  <pic:spPr>
-                    <a:xfrm>
-                      <a:off x="0" y="0"/>
-                      <a:ext cx="1228896" cy="1086002"/>
-                    </a:xfrm>
-                    <a:prstGeom prst="rect">
-                      <a:avLst/>
-                    </a:prstGeom>
-                  </pic:spPr>
-                </pic:pic>
-              </a:graphicData>
-            </a:graphic>
-          </wp:inline>
-        </w:drawing>
-      </w:r>
-    </w:p>
-    <w:p>
-      <w:r>
-        <w:t xml:space="preserve">A UML Port is an interesting idea. In the context diagrams, there is 1 box representing the system and the port show i/o of the system. This same context can be used for the Platform Architecture diagrams because, as independent subsystems, each box has its own i/o. The i/o of each subsystem can be represented as a port (small box with description) instead of drawing lines to big boxes. This fits in perfectly with Hexagonal source code architecture because each the “domain” defines the port of external communication which are then represented on the Platform Architecture diagram as UML port boxes at the “application” level since the port would specify the implementation. It might be really cool to make the Platform Architecture hexagons instead of boxes but that’s a tough </w:t>
-      </w:r>
-      <w:r>
-        <w:t>shape for draw.io.</w:t>
-      </w:r>
-    </w:p>
-    <w:p>
+        <w:t>all</w:t>
+      </w:r>
+      <w:r>
+        <w:t xml:space="preserve"> </w:t>
+      </w:r>
       <w:r>
         <w:rPr>
-          <w:noProof/>
+          <w:rStyle w:val="Strong"/>
         </w:rPr>
-        <w:drawing>
-          <wp:inline distT="0" distB="0" distL="0" distR="0" wp14:anchorId="6680679F" wp14:editId="6A41C1A6">
-            <wp:extent cx="5874589" cy="2843151"/>
-            <wp:effectExtent l="0" t="0" r="0" b="0"/>
-            <wp:docPr id="467695582" name="Picture 1" descr="A diagram of a diagram&#10;&#10;AI-generated content may be incorrect."/>
-            <wp:cNvGraphicFramePr>
-              <a:graphicFrameLocks xmlns:a="http://schemas.openxmlformats.org/drawingml/2006/main" noChangeAspect="1"/>
-            </wp:cNvGraphicFramePr>
-            <a:graphic xmlns:a="http://schemas.openxmlformats.org/drawingml/2006/main">
-              <a:graphicData uri="http://schemas.openxmlformats.org/drawingml/2006/picture">
-                <pic:pic xmlns:pic="http://schemas.openxmlformats.org/drawingml/2006/picture">
-                  <pic:nvPicPr>
-                    <pic:cNvPr id="467695582" name="Picture 1" descr="A diagram of a diagram&#10;&#10;AI-generated content may be incorrect."/>
-                    <pic:cNvPicPr/>
-                  </pic:nvPicPr>
-                  <pic:blipFill>
-                    <a:blip r:embed="rId26"/>
-                    <a:stretch>
-                      <a:fillRect/>
-                    </a:stretch>
-                  </pic:blipFill>
-                  <pic:spPr>
-                    <a:xfrm>
-                      <a:off x="0" y="0"/>
-                      <a:ext cx="5904337" cy="2857548"/>
-                    </a:xfrm>
-                    <a:prstGeom prst="rect">
-                      <a:avLst/>
-                    </a:prstGeom>
-                  </pic:spPr>
-                </pic:pic>
-              </a:graphicData>
-            </a:graphic>
-          </wp:inline>
-        </w:drawing>
-      </w:r>
-    </w:p>
-    <w:p>
-      <w:r>
-        <w:t xml:space="preserve">arc42 Business context == </w:t>
-      </w:r>
-    </w:p>
-    <w:p>
-      <w:r>
-        <w:t>arch42 Technical context == Networking diagram…no longer on C4. ChatGPT say it’s part of Level 2 (Container) but that’s not right. It needs to be its own diagram</w:t>
-      </w:r>
-    </w:p>
-    <w:p>
-      <w:pPr>
+        <w:t>communication</w:t>
+      </w:r>
+      <w:r>
+        <w:t xml:space="preserve"> with all users as well as all internal and external partner systems.</w:t>
+      </w:r>
+    </w:p>
+    <w:p>
+      <w:pPr>
+        <w:pStyle w:val="BodyText"/>
+      </w:pPr>
+    </w:p>
+    <w:p>
+      <w:pPr>
+        <w:pStyle w:val="FirstParagraph"/>
+      </w:pPr>
+      <w:r>
+        <w:rPr>
+          <w:bCs/>
+        </w:rPr>
+        <w:t>Contents</w:t>
+      </w:r>
+    </w:p>
+    <w:p>
+      <w:pPr>
+        <w:pStyle w:val="BodyText"/>
+      </w:pPr>
+      <w:r>
+        <w:t>Technical interfaces (channels and transmission media) linking your system to its environment. In addition a mapping of domain specific input/output to the channels, i.e. an explanation which I/O uses which channel.</w:t>
+      </w:r>
+    </w:p>
+    <w:p>
+      <w:pPr>
+        <w:pStyle w:val="BodyText"/>
+      </w:pPr>
+      <w:r>
         <w:rPr>
           <w:b/>
           <w:bCs/>
         </w:rPr>
+        <w:t>Motivation</w:t>
+      </w:r>
+    </w:p>
+    <w:p>
+      <w:pPr>
+        <w:pStyle w:val="BodyText"/>
+      </w:pPr>
+      <w:r>
+        <w:t>Many stakeholders make architectural decision based on the technical interfaces between the system and its context. Especially infrastructure or hardware designers decide these technical interfaces.</w:t>
+      </w:r>
+    </w:p>
+    <w:p>
+      <w:pPr>
+        <w:pStyle w:val="BodyText"/>
       </w:pPr>
       <w:r>
         <w:rPr>
           <w:b/>
           <w:bCs/>
         </w:rPr>
-        <w:t>Modernized Application Context</w:t>
-      </w:r>
+        <w:t>Form</w:t>
+      </w:r>
+    </w:p>
+    <w:p>
+      <w:pPr>
+        <w:pStyle w:val="BodyText"/>
+      </w:pPr>
+      <w:r>
+        <w:t>E.g. UML deployment diagram describing channels to neighboring systems, together with a mapping table showing the relationships between channels and input/output.</w:t>
+      </w:r>
+    </w:p>
+    <w:p>
+      <w:pPr>
+        <w:pStyle w:val="BodyText"/>
+      </w:pPr>
       <w:r>
         <w:rPr>
           <w:b/>
           <w:bCs/>
         </w:rPr>
-        <w:t xml:space="preserve"> (Diagram and Table)</w:t>
-      </w:r>
-    </w:p>
-    <w:p>
-      <w:pPr>
+        <w:t>&lt;Diagram or Table&gt;</w:t>
+      </w:r>
+    </w:p>
+    <w:p>
+      <w:pPr>
+        <w:pStyle w:val="BodyText"/>
+      </w:pPr>
+      <w:r>
         <w:rPr>
           <w:b/>
           <w:bCs/>
         </w:rPr>
+        <w:t>&lt;optionally: Explanation of technical interfaces&gt;</w:t>
+      </w:r>
+    </w:p>
+    <w:p>
+      <w:pPr>
+        <w:pStyle w:val="BodyText"/>
+      </w:pPr>
+      <w:r>
+        <w:rPr>
+          <w:b/>
+          <w:bCs/>
+        </w:rPr>
+        <w:t>&lt;Mapping Input/Output to Channels&gt;</w:t>
+      </w:r>
+    </w:p>
+    <w:p>
+      <w:pPr>
+        <w:pStyle w:val="Heading1"/>
+      </w:pPr>
+      <w:bookmarkStart w:id="9" w:name="section-solution-strategy"/>
+      <w:bookmarkEnd w:id="6"/>
+      <w:bookmarkEnd w:id="8"/>
+      <w:r>
+        <w:t>Solution Strategy</w:t>
+      </w:r>
+    </w:p>
+    <w:p>
+      <w:pPr>
+        <w:pStyle w:val="FirstParagraph"/>
+      </w:pPr>
+      <w:r>
+        <w:rPr>
+          <w:bCs/>
+        </w:rPr>
+        <w:t>Contents</w:t>
+      </w:r>
+    </w:p>
+    <w:p>
+      <w:pPr>
+        <w:pStyle w:val="BodyText"/>
+      </w:pPr>
+      <w:r>
+        <w:t>A short summary and explanation of the fundamental decisions and solution strategies, that shape system architecture. It includes</w:t>
+      </w:r>
+    </w:p>
+    <w:p>
+      <w:pPr>
+        <w:numPr>
+          <w:ilvl w:val="0"/>
+          <w:numId w:val="5"/>
+        </w:numPr>
+      </w:pPr>
+      <w:r>
+        <w:t>technology decisions</w:t>
+      </w:r>
+    </w:p>
+    <w:p>
+      <w:pPr>
+        <w:numPr>
+          <w:ilvl w:val="0"/>
+          <w:numId w:val="5"/>
+        </w:numPr>
+      </w:pPr>
+      <w:r>
+        <w:t>decisions about the top-level decomposition of the system, e.g. usage of an architectural pattern or design pattern</w:t>
+      </w:r>
+    </w:p>
+    <w:p>
+      <w:pPr>
+        <w:numPr>
+          <w:ilvl w:val="0"/>
+          <w:numId w:val="5"/>
+        </w:numPr>
+      </w:pPr>
+      <w:r>
+        <w:t>decisions on how to achieve key quality goals</w:t>
+      </w:r>
+    </w:p>
+    <w:p>
+      <w:pPr>
+        <w:numPr>
+          <w:ilvl w:val="0"/>
+          <w:numId w:val="5"/>
+        </w:numPr>
+      </w:pPr>
+      <w:r>
+        <w:t>relevant organizational decisions, e.g. selecting a development process or delegating certain tasks to third parties.</w:t>
+      </w:r>
+    </w:p>
+    <w:p>
+      <w:pPr>
+        <w:pStyle w:val="FirstParagraph"/>
+      </w:pPr>
+      <w:r>
+        <w:rPr>
+          <w:bCs/>
+        </w:rPr>
+        <w:t>Motivation</w:t>
+      </w:r>
+    </w:p>
+    <w:p>
+      <w:pPr>
+        <w:pStyle w:val="BodyText"/>
+      </w:pPr>
+      <w:r>
+        <w:t>These decisions form the cornerstones for your architecture. They are the foundation for many other detailed decisions or implementation rules.</w:t>
+      </w:r>
+    </w:p>
+    <w:p>
+      <w:pPr>
+        <w:pStyle w:val="BodyText"/>
       </w:pPr>
       <w:r>
         <w:rPr>
@@ -3845,807 +4535,6 @@
           <w:bCs/>
         </w:rPr>
         <w:lastRenderedPageBreak/>
-        <w:t>C4 Context Diagram</w:t>
-      </w:r>
-    </w:p>
-    <w:p>
-      <w:r>
-        <w:t xml:space="preserve">The Application Context Diagram is a good starting point for diagramming an application, allowing you to step back and see the big picture. Draw your application as a box in the center, surrounded by users and the other systems that interact with it. The focus should be on how the people and the software systems are connected. </w:t>
-      </w:r>
-      <w:r>
-        <w:rPr>
-          <w:b/>
-          <w:bCs/>
-        </w:rPr>
-        <w:t>The direction of the arrows indicates the interface directions (outbound or inbound)</w:t>
-      </w:r>
-      <w:r>
-        <w:t xml:space="preserve">, i.e. which system </w:t>
-      </w:r>
-      <w:r>
-        <w:rPr>
-          <w:b/>
-          <w:bCs/>
-        </w:rPr>
-        <w:t>initiates</w:t>
-      </w:r>
-      <w:r>
-        <w:t xml:space="preserve"> the communication. All </w:t>
-      </w:r>
-      <w:r>
-        <w:rPr>
-          <w:b/>
-          <w:bCs/>
-        </w:rPr>
-        <w:t>data direction descriptions are from the application’s point of view</w:t>
-      </w:r>
-      <w:r>
-        <w:t>. Use interface direction and data direction as follows:</w:t>
-      </w:r>
-    </w:p>
-    <w:p>
-      <w:pPr>
-        <w:pStyle w:val="ListParagraph"/>
-        <w:numPr>
-          <w:ilvl w:val="0"/>
-          <w:numId w:val="34"/>
-        </w:numPr>
-      </w:pPr>
-      <w:r>
-        <w:rPr>
-          <w:b/>
-          <w:bCs/>
-        </w:rPr>
-        <w:t>Outbound</w:t>
-      </w:r>
-      <w:r>
-        <w:t xml:space="preserve"> connection: The system will </w:t>
-      </w:r>
-      <w:r>
-        <w:rPr>
-          <w:b/>
-          <w:bCs/>
-        </w:rPr>
-        <w:t>PUSH</w:t>
-      </w:r>
-      <w:r>
-        <w:t xml:space="preserve"> data on the outbound connection, or the system will </w:t>
-      </w:r>
-      <w:r>
-        <w:rPr>
-          <w:b/>
-          <w:bCs/>
-        </w:rPr>
-        <w:t>PULL</w:t>
-      </w:r>
-      <w:r>
-        <w:t xml:space="preserve"> data from the outbound connection.</w:t>
-      </w:r>
-    </w:p>
-    <w:p>
-      <w:pPr>
-        <w:pStyle w:val="ListParagraph"/>
-        <w:numPr>
-          <w:ilvl w:val="0"/>
-          <w:numId w:val="34"/>
-        </w:numPr>
-      </w:pPr>
-      <w:r>
-        <w:rPr>
-          <w:b/>
-          <w:bCs/>
-        </w:rPr>
-        <w:t>Inbound</w:t>
-      </w:r>
-      <w:r>
-        <w:t xml:space="preserve"> connection: The system will </w:t>
-      </w:r>
-      <w:r>
-        <w:rPr>
-          <w:b/>
-          <w:bCs/>
-        </w:rPr>
-        <w:t>SEND</w:t>
-      </w:r>
-      <w:r>
-        <w:t xml:space="preserve"> data on the inbound connection, or the system will </w:t>
-      </w:r>
-      <w:r>
-        <w:rPr>
-          <w:b/>
-          <w:bCs/>
-        </w:rPr>
-        <w:t>RECEIVE</w:t>
-      </w:r>
-      <w:r>
-        <w:t xml:space="preserve"> data from the inbound connection.</w:t>
-      </w:r>
-    </w:p>
-    <w:p>
-      <w:r>
-        <w:t>The label on the arrows defines how the interface (port) is established/implemented.</w:t>
-      </w:r>
-    </w:p>
-    <w:p>
-      <w:pPr>
-        <w:pStyle w:val="ListParagraph"/>
-        <w:numPr>
-          <w:ilvl w:val="0"/>
-          <w:numId w:val="34"/>
-        </w:numPr>
-      </w:pPr>
-      <w:r>
-        <w:t xml:space="preserve">The name of the </w:t>
-      </w:r>
-      <w:r>
-        <w:rPr>
-          <w:b/>
-          <w:bCs/>
-        </w:rPr>
-        <w:t>PRODUCT</w:t>
-      </w:r>
-      <w:r>
-        <w:t xml:space="preserve"> used for the interface</w:t>
-      </w:r>
-    </w:p>
-    <w:p>
-      <w:pPr>
-        <w:pStyle w:val="ListParagraph"/>
-        <w:numPr>
-          <w:ilvl w:val="1"/>
-          <w:numId w:val="34"/>
-        </w:numPr>
-      </w:pPr>
-      <w:r>
-        <w:t>Web Browser, curl, OpenMQ, SFTP, etc.</w:t>
-      </w:r>
-    </w:p>
-    <w:p>
-      <w:pPr>
-        <w:pStyle w:val="ListParagraph"/>
-        <w:numPr>
-          <w:ilvl w:val="0"/>
-          <w:numId w:val="34"/>
-        </w:numPr>
-      </w:pPr>
-      <w:r>
-        <w:t xml:space="preserve">The name of the </w:t>
-      </w:r>
-      <w:r>
-        <w:rPr>
-          <w:b/>
-          <w:bCs/>
-        </w:rPr>
-        <w:t>TECHNOLOGY</w:t>
-      </w:r>
-      <w:r>
-        <w:t xml:space="preserve"> used for the interface</w:t>
-      </w:r>
-    </w:p>
-    <w:p>
-      <w:pPr>
-        <w:pStyle w:val="ListParagraph"/>
-        <w:numPr>
-          <w:ilvl w:val="1"/>
-          <w:numId w:val="34"/>
-        </w:numPr>
-      </w:pPr>
-      <w:r>
-        <w:t>REST, SOAP, EJB, RMI, etc.</w:t>
-      </w:r>
-    </w:p>
-    <w:p>
-      <w:r>
-        <w:t>Table details</w:t>
-      </w:r>
-    </w:p>
-    <w:p>
-      <w:pPr>
-        <w:pStyle w:val="ListParagraph"/>
-        <w:numPr>
-          <w:ilvl w:val="0"/>
-          <w:numId w:val="34"/>
-        </w:numPr>
-      </w:pPr>
-      <w:r>
-        <w:t>Organization</w:t>
-      </w:r>
-    </w:p>
-    <w:p>
-      <w:pPr>
-        <w:pStyle w:val="ListParagraph"/>
-        <w:numPr>
-          <w:ilvl w:val="0"/>
-          <w:numId w:val="34"/>
-        </w:numPr>
-      </w:pPr>
-      <w:r>
-        <w:t>Interfacing Application</w:t>
-      </w:r>
-    </w:p>
-    <w:p>
-      <w:pPr>
-        <w:pStyle w:val="ListParagraph"/>
-        <w:numPr>
-          <w:ilvl w:val="0"/>
-          <w:numId w:val="34"/>
-        </w:numPr>
-      </w:pPr>
-      <w:r>
-        <w:t>Data Shared (short description)</w:t>
-      </w:r>
-    </w:p>
-    <w:p>
-      <w:pPr>
-        <w:pStyle w:val="ListParagraph"/>
-        <w:numPr>
-          <w:ilvl w:val="0"/>
-          <w:numId w:val="34"/>
-        </w:numPr>
-      </w:pPr>
-      <w:r>
-        <w:t>Format (xml, json, etc.</w:t>
-      </w:r>
-    </w:p>
-    <w:p>
-      <w:pPr>
-        <w:pStyle w:val="ListParagraph"/>
-        <w:numPr>
-          <w:ilvl w:val="0"/>
-          <w:numId w:val="34"/>
-        </w:numPr>
-      </w:pPr>
-      <w:r>
-        <w:t>Interface/Port Implementation (product or technology)</w:t>
-      </w:r>
-    </w:p>
-    <w:p>
-      <w:pPr>
-        <w:pStyle w:val="ListParagraph"/>
-        <w:numPr>
-          <w:ilvl w:val="0"/>
-          <w:numId w:val="34"/>
-        </w:numPr>
-      </w:pPr>
-      <w:r>
-        <w:t>Interface Direction (outbound, inbound)</w:t>
-      </w:r>
-    </w:p>
-    <w:p>
-      <w:pPr>
-        <w:pStyle w:val="ListParagraph"/>
-        <w:numPr>
-          <w:ilvl w:val="0"/>
-          <w:numId w:val="34"/>
-        </w:numPr>
-      </w:pPr>
-      <w:r>
-        <w:t>Data Direction (push,pull; send,receive)</w:t>
-      </w:r>
-    </w:p>
-    <w:p>
-      <w:pPr>
-        <w:pStyle w:val="ListParagraph"/>
-        <w:numPr>
-          <w:ilvl w:val="0"/>
-          <w:numId w:val="34"/>
-        </w:numPr>
-      </w:pPr>
-      <w:r>
-        <w:t>Batch, On-Demand, Realtime</w:t>
-      </w:r>
-    </w:p>
-    <w:p>
-      <w:pPr>
-        <w:rPr>
-          <w:b/>
-          <w:bCs/>
-        </w:rPr>
-      </w:pPr>
-      <w:r>
-        <w:rPr>
-          <w:b/>
-          <w:bCs/>
-        </w:rPr>
-        <w:t>Modernized Application Components</w:t>
-      </w:r>
-    </w:p>
-    <w:p>
-      <w:pPr>
-        <w:rPr>
-          <w:b/>
-          <w:bCs/>
-        </w:rPr>
-      </w:pPr>
-      <w:r>
-        <w:rPr>
-          <w:b/>
-          <w:bCs/>
-        </w:rPr>
-        <w:t>NOT C4…NEW</w:t>
-      </w:r>
-    </w:p>
-    <w:p>
-      <w:r>
-        <w:t>The Application Components Diagram is a good starting point for diagramming and documenting the high-level components and their purpose/use within the platform. This serves as an inventory of all the technologies used by the platform. Draw a box representing the platform. Place all of the components outside of the platform. Group components by purpose/use withing the platform. Components may be duplicated between groups. Create boxes withing the platform for each component group. Place all components within their groups.</w:t>
-      </w:r>
-    </w:p>
-    <w:p>
-      <w:r>
-        <w:t>Table details</w:t>
-      </w:r>
-    </w:p>
-    <w:p>
-      <w:pPr>
-        <w:pStyle w:val="ListParagraph"/>
-        <w:numPr>
-          <w:ilvl w:val="0"/>
-          <w:numId w:val="34"/>
-        </w:numPr>
-      </w:pPr>
-      <w:r>
-        <w:t>Group Name</w:t>
-      </w:r>
-    </w:p>
-    <w:p>
-      <w:pPr>
-        <w:pStyle w:val="ListParagraph"/>
-        <w:numPr>
-          <w:ilvl w:val="0"/>
-          <w:numId w:val="34"/>
-        </w:numPr>
-      </w:pPr>
-      <w:r>
-        <w:t>Component</w:t>
-      </w:r>
-    </w:p>
-    <w:p>
-      <w:pPr>
-        <w:pStyle w:val="ListParagraph"/>
-        <w:numPr>
-          <w:ilvl w:val="0"/>
-          <w:numId w:val="34"/>
-        </w:numPr>
-      </w:pPr>
-      <w:r>
-        <w:t>Purpose/Use</w:t>
-      </w:r>
-    </w:p>
-    <w:p>
-      <w:pPr>
-        <w:rPr>
-          <w:b/>
-          <w:bCs/>
-        </w:rPr>
-      </w:pPr>
-      <w:r>
-        <w:rPr>
-          <w:b/>
-          <w:bCs/>
-        </w:rPr>
-        <w:t>Modernized Application Subsystem</w:t>
-      </w:r>
-    </w:p>
-    <w:p>
-      <w:pPr>
-        <w:rPr>
-          <w:b/>
-          <w:bCs/>
-        </w:rPr>
-      </w:pPr>
-      <w:r>
-        <w:rPr>
-          <w:b/>
-          <w:bCs/>
-        </w:rPr>
-        <w:lastRenderedPageBreak/>
-        <w:t>C4 Container diagram</w:t>
-      </w:r>
-    </w:p>
-    <w:p>
-      <w:r>
-        <w:t>The Application Subsystems Diagram is a good starting point for diagramming and documenting the subsystems of the application. Draw a box representing the application (not sure if this is needed). Place the primary and supporting subsystems on the diagram in relation to the application. Draw connecting line showing relationships between the subsystems.</w:t>
-      </w:r>
-    </w:p>
-    <w:p>
-      <w:r>
-        <w:t>Note: A “subsystem” is defined as a separately runnable process deployed on its own. Examples are web applications, microservices, single-page applications, database servers, messaging servers, file servers, web proxies, etc.</w:t>
-      </w:r>
-    </w:p>
-    <w:p>
-      <w:r>
-        <w:t xml:space="preserve">Focus should be on connections between the primary and supporting subsystems of the application. </w:t>
-      </w:r>
-    </w:p>
-    <w:p>
-      <w:r>
-        <w:t>Table details</w:t>
-      </w:r>
-    </w:p>
-    <w:p>
-      <w:pPr>
-        <w:pStyle w:val="ListParagraph"/>
-        <w:numPr>
-          <w:ilvl w:val="0"/>
-          <w:numId w:val="34"/>
-        </w:numPr>
-      </w:pPr>
-      <w:r>
-        <w:t>Subsystem name</w:t>
-      </w:r>
-    </w:p>
-    <w:p>
-      <w:pPr>
-        <w:pStyle w:val="ListParagraph"/>
-        <w:numPr>
-          <w:ilvl w:val="0"/>
-          <w:numId w:val="34"/>
-        </w:numPr>
-      </w:pPr>
-      <w:r>
-        <w:t>Description</w:t>
-      </w:r>
-    </w:p>
-    <w:p>
-      <w:pPr>
-        <w:pStyle w:val="ListParagraph"/>
-        <w:numPr>
-          <w:ilvl w:val="0"/>
-          <w:numId w:val="34"/>
-        </w:numPr>
-      </w:pPr>
-      <w:r>
-        <w:t>Type (web app, api app, api client app, single-page app, batch app, messaging app, etl app, etc.)</w:t>
-      </w:r>
-    </w:p>
-    <w:p>
-      <w:pPr>
-        <w:pStyle w:val="ListParagraph"/>
-        <w:numPr>
-          <w:ilvl w:val="0"/>
-          <w:numId w:val="34"/>
-        </w:numPr>
-      </w:pPr>
-      <w:r>
-        <w:t>Technology major framework ?? (spring boot, etc)</w:t>
-      </w:r>
-    </w:p>
-    <w:p>
-      <w:pPr>
-        <w:pStyle w:val="ListParagraph"/>
-        <w:numPr>
-          <w:ilvl w:val="0"/>
-          <w:numId w:val="34"/>
-        </w:numPr>
-        <w:rPr>
-          <w:strike/>
-        </w:rPr>
-      </w:pPr>
-      <w:r>
-        <w:rPr>
-          <w:strike/>
-        </w:rPr>
-        <w:t>Domain ??</w:t>
-      </w:r>
-    </w:p>
-    <w:p>
-      <w:pPr>
-        <w:pStyle w:val="ListParagraph"/>
-        <w:numPr>
-          <w:ilvl w:val="0"/>
-          <w:numId w:val="34"/>
-        </w:numPr>
-      </w:pPr>
-      <w:r>
-        <w:t>Strategy (build, buy)</w:t>
-      </w:r>
-    </w:p>
-    <w:p>
-      <w:pPr>
-        <w:pStyle w:val="ListParagraph"/>
-        <w:numPr>
-          <w:ilvl w:val="0"/>
-          <w:numId w:val="34"/>
-        </w:numPr>
-      </w:pPr>
-      <w:r>
-        <w:t>First to production date ???</w:t>
-      </w:r>
-    </w:p>
-    <w:p>
-      <w:pPr>
-        <w:pStyle w:val="ListParagraph"/>
-        <w:numPr>
-          <w:ilvl w:val="0"/>
-          <w:numId w:val="34"/>
-        </w:numPr>
-      </w:pPr>
-      <w:r>
-        <w:t>Technical debt date / Last updated date ???</w:t>
-      </w:r>
-    </w:p>
-    <w:p>
-      <w:r>
-        <w:t>Pull in ideas from above about using ports to represent outside-of-the-domain communication.</w:t>
-      </w:r>
-    </w:p>
-    <w:p>
-      <w:pPr>
-        <w:rPr>
-          <w:b/>
-          <w:bCs/>
-        </w:rPr>
-      </w:pPr>
-      <w:r>
-        <w:rPr>
-          <w:b/>
-          <w:bCs/>
-        </w:rPr>
-        <w:t>Modernized Network Architecture</w:t>
-      </w:r>
-    </w:p>
-    <w:p>
-      <w:pPr>
-        <w:rPr>
-          <w:b/>
-          <w:bCs/>
-        </w:rPr>
-      </w:pPr>
-      <w:r>
-        <w:rPr>
-          <w:b/>
-          <w:bCs/>
-        </w:rPr>
-        <w:t>NOT C4…NEW</w:t>
-      </w:r>
-    </w:p>
-    <w:p>
-      <w:r>
-        <w:t>The Application Network Connectivity Diagram is a good starting point for diagramming and documenting the high-level network connectivity between the application’s primary elements and supporting elements. Draw boxes representing the networks and their internal high-level organization. Place the primary and supporting elements on the diagram in their network locations. Draw connecting lines showing relationships between the elements. Focus should be on the location of the primary and supporting elements in relation to the network zones and network protocols between them.</w:t>
-      </w:r>
-    </w:p>
-    <w:p>
-      <w:r>
-        <w:t>The label on the arrows defines</w:t>
-      </w:r>
-      <w:r>
-        <w:t>…</w:t>
-      </w:r>
-    </w:p>
-    <w:p>
-      <w:pPr>
-        <w:pStyle w:val="ListParagraph"/>
-        <w:numPr>
-          <w:ilvl w:val="0"/>
-          <w:numId w:val="34"/>
-        </w:numPr>
-      </w:pPr>
-      <w:r>
-        <w:t>Protocol (https, tls, sftp, etc.) NOT the implementing technology…like it might be a REST or SOAP endpoint but they both use https</w:t>
-      </w:r>
-    </w:p>
-    <w:p>
-      <w:pPr>
-        <w:pStyle w:val="ListParagraph"/>
-        <w:numPr>
-          <w:ilvl w:val="0"/>
-          <w:numId w:val="34"/>
-        </w:numPr>
-      </w:pPr>
-      <w:r>
-        <w:t>Port #</w:t>
-      </w:r>
-    </w:p>
-    <w:p>
-      <w:r>
-        <w:t>Table details</w:t>
-      </w:r>
-    </w:p>
-    <w:p>
-      <w:pPr>
-        <w:pStyle w:val="ListParagraph"/>
-        <w:numPr>
-          <w:ilvl w:val="0"/>
-          <w:numId w:val="34"/>
-        </w:numPr>
-      </w:pPr>
-      <w:r>
-        <w:t>Source</w:t>
-      </w:r>
-    </w:p>
-    <w:p>
-      <w:pPr>
-        <w:pStyle w:val="ListParagraph"/>
-        <w:numPr>
-          <w:ilvl w:val="1"/>
-          <w:numId w:val="34"/>
-        </w:numPr>
-      </w:pPr>
-      <w:r>
-        <w:t>Component</w:t>
-      </w:r>
-    </w:p>
-    <w:p>
-      <w:pPr>
-        <w:pStyle w:val="ListParagraph"/>
-        <w:numPr>
-          <w:ilvl w:val="1"/>
-          <w:numId w:val="34"/>
-        </w:numPr>
-      </w:pPr>
-      <w:r>
-        <w:t>IP Address(s)</w:t>
-      </w:r>
-    </w:p>
-    <w:p>
-      <w:pPr>
-        <w:pStyle w:val="ListParagraph"/>
-        <w:numPr>
-          <w:ilvl w:val="0"/>
-          <w:numId w:val="34"/>
-        </w:numPr>
-      </w:pPr>
-      <w:r>
-        <w:t>Target</w:t>
-      </w:r>
-    </w:p>
-    <w:p>
-      <w:pPr>
-        <w:pStyle w:val="ListParagraph"/>
-        <w:numPr>
-          <w:ilvl w:val="1"/>
-          <w:numId w:val="34"/>
-        </w:numPr>
-      </w:pPr>
-      <w:r>
-        <w:lastRenderedPageBreak/>
-        <w:t>Component</w:t>
-      </w:r>
-    </w:p>
-    <w:p>
-      <w:pPr>
-        <w:pStyle w:val="ListParagraph"/>
-        <w:numPr>
-          <w:ilvl w:val="1"/>
-          <w:numId w:val="34"/>
-        </w:numPr>
-      </w:pPr>
-      <w:r>
-        <w:t>IP Address(s)</w:t>
-      </w:r>
-    </w:p>
-    <w:p>
-      <w:pPr>
-        <w:pStyle w:val="ListParagraph"/>
-        <w:numPr>
-          <w:ilvl w:val="1"/>
-          <w:numId w:val="34"/>
-        </w:numPr>
-      </w:pPr>
-      <w:r>
-        <w:t>Protocol</w:t>
-      </w:r>
-    </w:p>
-    <w:p>
-      <w:pPr>
-        <w:pStyle w:val="ListParagraph"/>
-        <w:numPr>
-          <w:ilvl w:val="1"/>
-          <w:numId w:val="34"/>
-        </w:numPr>
-      </w:pPr>
-      <w:r>
-        <w:t>Port#</w:t>
-      </w:r>
-    </w:p>
-    <w:p>
-      <w:pPr>
-        <w:pStyle w:val="ListParagraph"/>
-        <w:numPr>
-          <w:ilvl w:val="1"/>
-          <w:numId w:val="34"/>
-        </w:numPr>
-      </w:pPr>
-      <w:r>
-        <w:t>Domain Name (if applicable, or refer to target IP address)</w:t>
-      </w:r>
-    </w:p>
-    <w:p/>
-    <w:p>
-      <w:pPr>
-        <w:pStyle w:val="Heading2"/>
-      </w:pPr>
-      <w:bookmarkStart w:id="7" w:name="X05493b645af342a3a1f773b38e005df6f818ccd"/>
-      <w:r>
-        <w:t>Business Context</w:t>
-      </w:r>
-    </w:p>
-    <w:p>
-      <w:pPr>
-        <w:pStyle w:val="BodyText"/>
-      </w:pPr>
-      <w:r>
-        <w:t xml:space="preserve">The business context maps to the </w:t>
-      </w:r>
-      <w:hyperlink r:id="rId27" w:history="1">
-        <w:r>
-          <w:rPr>
-            <w:rStyle w:val="Hyperlink"/>
-          </w:rPr>
-          <w:t xml:space="preserve">System context diagram </w:t>
-        </w:r>
-        <w:r>
-          <w:rPr>
-            <w:rStyle w:val="Hyperlink"/>
-          </w:rPr>
-          <w:t xml:space="preserve">of the </w:t>
-        </w:r>
-        <w:r>
-          <w:rPr>
-            <w:rStyle w:val="Hyperlink"/>
-          </w:rPr>
-          <w:t>C4 model</w:t>
-        </w:r>
-      </w:hyperlink>
-      <w:r>
-        <w:t>. &lt;&lt;Description from work&gt;&gt;</w:t>
-      </w:r>
-    </w:p>
-    <w:p>
-      <w:pPr>
-        <w:pStyle w:val="BodyText"/>
-        <w:rPr>
-          <w:b/>
-          <w:bCs/>
-        </w:rPr>
-      </w:pPr>
-      <w:hyperlink r:id="rId28" w:anchor="SystemContextDiagram" w:history="1">
-        <w:r>
-          <w:rPr>
-            <w:rStyle w:val="Hyperlink"/>
-            <w:b/>
-            <w:bCs/>
-          </w:rPr>
-          <w:t>C4 System Context diagram</w:t>
-        </w:r>
-      </w:hyperlink>
-      <w:r>
-        <w:rPr>
-          <w:b/>
-          <w:bCs/>
-        </w:rPr>
-        <w:t> </w:t>
-      </w:r>
-    </w:p>
-    <w:p>
-      <w:pPr>
-        <w:pStyle w:val="BodyText"/>
-      </w:pPr>
-      <w:r>
-        <w:rPr>
-          <w:b/>
-          <w:bCs/>
-        </w:rPr>
-        <w:t>Motivation</w:t>
-      </w:r>
-    </w:p>
-    <w:p>
-      <w:pPr>
-        <w:pStyle w:val="BodyText"/>
-      </w:pPr>
-      <w:r>
-        <w:t>All stakeholders should understand which data are exchanged with the environment of the system.</w:t>
-      </w:r>
-    </w:p>
-    <w:p>
-      <w:pPr>
-        <w:pStyle w:val="BodyText"/>
-      </w:pPr>
-      <w:r>
-        <w:rPr>
-          <w:b/>
-          <w:bCs/>
-        </w:rPr>
         <w:t>Form</w:t>
       </w:r>
     </w:p>
@@ -4654,257 +4543,6 @@
         <w:pStyle w:val="BodyText"/>
       </w:pPr>
       <w:r>
-        <w:t>All kinds of diagrams that show the system as a black box and specify the domain interfaces to communication partners.</w:t>
-      </w:r>
-    </w:p>
-    <w:p>
-      <w:pPr>
-        <w:pStyle w:val="BodyText"/>
-      </w:pPr>
-      <w:r>
-        <w:t>Alternatively (or additionally) you can use a table. The title of the table is the name of your system, the three columns contain the name of the communication partner, the inputs, and the outputs.</w:t>
-      </w:r>
-    </w:p>
-    <w:p>
-      <w:pPr>
-        <w:pStyle w:val="BodyText"/>
-      </w:pPr>
-      <w:r>
-        <w:rPr>
-          <w:b/>
-          <w:bCs/>
-        </w:rPr>
-        <w:t>&lt;Diagram or Table&gt;</w:t>
-      </w:r>
-    </w:p>
-    <w:p>
-      <w:pPr>
-        <w:pStyle w:val="BodyText"/>
-      </w:pPr>
-      <w:r>
-        <w:rPr>
-          <w:b/>
-          <w:bCs/>
-        </w:rPr>
-        <w:t>&lt;optionally: Explanation of external domain interfaces&gt;</w:t>
-      </w:r>
-    </w:p>
-    <w:p>
-      <w:pPr>
-        <w:pStyle w:val="Heading2"/>
-      </w:pPr>
-      <w:bookmarkStart w:id="8" w:name="Xa0941b5683cd0168c40f56931129feaf0319077"/>
-      <w:bookmarkEnd w:id="7"/>
-      <w:r>
-        <w:t>Technical Context</w:t>
-      </w:r>
-    </w:p>
-    <w:p>
-      <w:pPr>
-        <w:pStyle w:val="FirstParagraph"/>
-      </w:pPr>
-      <w:r>
-        <w:rPr>
-          <w:bCs/>
-        </w:rPr>
-        <w:t>Contents</w:t>
-      </w:r>
-    </w:p>
-    <w:p>
-      <w:pPr>
-        <w:pStyle w:val="BodyText"/>
-      </w:pPr>
-      <w:r>
-        <w:t>Technical interfaces (channels and transmission media) linking your system to its environment. In addition a mapping of domain specific input/output to the channels, i.e. an explanation which I/O uses which channel.</w:t>
-      </w:r>
-    </w:p>
-    <w:p>
-      <w:pPr>
-        <w:pStyle w:val="BodyText"/>
-      </w:pPr>
-      <w:r>
-        <w:rPr>
-          <w:b/>
-          <w:bCs/>
-        </w:rPr>
-        <w:t>Motivation</w:t>
-      </w:r>
-    </w:p>
-    <w:p>
-      <w:pPr>
-        <w:pStyle w:val="BodyText"/>
-      </w:pPr>
-      <w:r>
-        <w:t>Many stakeholders make architectural decision based on the technical interfaces between the system and its context. Especially infrastructure or hardware designers decide these technical interfaces.</w:t>
-      </w:r>
-    </w:p>
-    <w:p>
-      <w:pPr>
-        <w:pStyle w:val="BodyText"/>
-      </w:pPr>
-      <w:r>
-        <w:rPr>
-          <w:b/>
-          <w:bCs/>
-        </w:rPr>
-        <w:t>Form</w:t>
-      </w:r>
-    </w:p>
-    <w:p>
-      <w:pPr>
-        <w:pStyle w:val="BodyText"/>
-      </w:pPr>
-      <w:r>
-        <w:t>E.g. UML deployment diagram describing channels to neighboring systems, together with a mapping table showing the relationships between channels and input/output.</w:t>
-      </w:r>
-    </w:p>
-    <w:p>
-      <w:pPr>
-        <w:pStyle w:val="BodyText"/>
-      </w:pPr>
-      <w:r>
-        <w:rPr>
-          <w:b/>
-          <w:bCs/>
-        </w:rPr>
-        <w:t>&lt;Diagram or Table&gt;</w:t>
-      </w:r>
-    </w:p>
-    <w:p>
-      <w:pPr>
-        <w:pStyle w:val="BodyText"/>
-      </w:pPr>
-      <w:r>
-        <w:rPr>
-          <w:b/>
-          <w:bCs/>
-        </w:rPr>
-        <w:t>&lt;optionally: Explanation of technical interfaces&gt;</w:t>
-      </w:r>
-    </w:p>
-    <w:p>
-      <w:pPr>
-        <w:pStyle w:val="BodyText"/>
-      </w:pPr>
-      <w:r>
-        <w:rPr>
-          <w:b/>
-          <w:bCs/>
-        </w:rPr>
-        <w:t>&lt;Mapping Input/Output to Channels&gt;</w:t>
-      </w:r>
-    </w:p>
-    <w:p>
-      <w:pPr>
-        <w:pStyle w:val="Heading1"/>
-      </w:pPr>
-      <w:bookmarkStart w:id="9" w:name="section-solution-strategy"/>
-      <w:bookmarkEnd w:id="6"/>
-      <w:bookmarkEnd w:id="8"/>
-      <w:r>
-        <w:lastRenderedPageBreak/>
-        <w:t>Solution Strategy</w:t>
-      </w:r>
-    </w:p>
-    <w:p>
-      <w:pPr>
-        <w:pStyle w:val="FirstParagraph"/>
-      </w:pPr>
-      <w:r>
-        <w:rPr>
-          <w:bCs/>
-        </w:rPr>
-        <w:t>Contents</w:t>
-      </w:r>
-    </w:p>
-    <w:p>
-      <w:pPr>
-        <w:pStyle w:val="BodyText"/>
-      </w:pPr>
-      <w:r>
-        <w:t>A short summary and explanation of the fundamental decisions and solution strategies, that shape system architecture. It includes</w:t>
-      </w:r>
-    </w:p>
-    <w:p>
-      <w:pPr>
-        <w:numPr>
-          <w:ilvl w:val="0"/>
-          <w:numId w:val="5"/>
-        </w:numPr>
-      </w:pPr>
-      <w:r>
-        <w:t>technology decisions</w:t>
-      </w:r>
-    </w:p>
-    <w:p>
-      <w:pPr>
-        <w:numPr>
-          <w:ilvl w:val="0"/>
-          <w:numId w:val="5"/>
-        </w:numPr>
-      </w:pPr>
-      <w:r>
-        <w:t>decisions about the top-level decomposition of the system, e.g. usage of an architectural pattern or design pattern</w:t>
-      </w:r>
-    </w:p>
-    <w:p>
-      <w:pPr>
-        <w:numPr>
-          <w:ilvl w:val="0"/>
-          <w:numId w:val="5"/>
-        </w:numPr>
-      </w:pPr>
-      <w:r>
-        <w:t>decisions on how to achieve key quality goals</w:t>
-      </w:r>
-    </w:p>
-    <w:p>
-      <w:pPr>
-        <w:numPr>
-          <w:ilvl w:val="0"/>
-          <w:numId w:val="5"/>
-        </w:numPr>
-      </w:pPr>
-      <w:r>
-        <w:t>relevant organizational decisions, e.g. selecting a development process or delegating certain tasks to third parties.</w:t>
-      </w:r>
-    </w:p>
-    <w:p>
-      <w:pPr>
-        <w:pStyle w:val="FirstParagraph"/>
-      </w:pPr>
-      <w:r>
-        <w:rPr>
-          <w:bCs/>
-        </w:rPr>
-        <w:t>Motivation</w:t>
-      </w:r>
-    </w:p>
-    <w:p>
-      <w:pPr>
-        <w:pStyle w:val="BodyText"/>
-      </w:pPr>
-      <w:r>
-        <w:t>These decisions form the cornerstones for your architecture. They are the foundation for many other detailed decisions or implementation rules.</w:t>
-      </w:r>
-    </w:p>
-    <w:p>
-      <w:pPr>
-        <w:pStyle w:val="BodyText"/>
-      </w:pPr>
-      <w:r>
-        <w:rPr>
-          <w:b/>
-          <w:bCs/>
-        </w:rPr>
-        <w:t>Form</w:t>
-      </w:r>
-    </w:p>
-    <w:p>
-      <w:pPr>
-        <w:pStyle w:val="BodyText"/>
-      </w:pPr>
-      <w:r>
         <w:t>Keep the explanations of such key decisions short.</w:t>
       </w:r>
     </w:p>
@@ -4923,7 +4561,7 @@
       <w:r>
         <w:t xml:space="preserve">See </w:t>
       </w:r>
-      <w:hyperlink r:id="rId29">
+      <w:hyperlink r:id="rId27">
         <w:r>
           <w:rPr>
             <w:rStyle w:val="Hyperlink"/>
@@ -5027,7 +4665,6 @@
         <w:pStyle w:val="BodyText"/>
       </w:pPr>
       <w:r>
-        <w:lastRenderedPageBreak/>
         <w:t>The building block view is a hierarchical collection of black boxes and white boxes (see figure below) and their descriptions.</w:t>
       </w:r>
     </w:p>
@@ -5039,6 +4676,7 @@
         <w:rPr>
           <w:noProof/>
         </w:rPr>
+        <w:lastRenderedPageBreak/>
         <w:drawing>
           <wp:inline distT="0" distB="0" distL="0" distR="0" wp14:anchorId="0078CA3E" wp14:editId="34F3597B">
             <wp:extent cx="5334000" cy="6083460"/>
@@ -5055,7 +4693,7 @@
                     </pic:cNvPicPr>
                   </pic:nvPicPr>
                   <pic:blipFill>
-                    <a:blip r:embed="rId30"/>
+                    <a:blip r:embed="rId28"/>
                     <a:stretch>
                       <a:fillRect/>
                     </a:stretch>
@@ -5099,7 +4737,7 @@
       <w:r>
         <w:t xml:space="preserve">  </w:t>
       </w:r>
-      <w:hyperlink r:id="rId31" w:anchor="ContainerDiagram" w:history="1">
+      <w:hyperlink r:id="rId29" w:anchor="ContainerDiagram" w:history="1">
         <w:r>
           <w:rPr>
             <w:rStyle w:val="Hyperlink"/>
@@ -5130,7 +4768,7 @@
       <w:r>
         <w:t xml:space="preserve">  </w:t>
       </w:r>
-      <w:hyperlink r:id="rId32" w:anchor="ComponentDiagram" w:history="1">
+      <w:hyperlink r:id="rId30" w:anchor="ComponentDiagram" w:history="1">
         <w:r>
           <w:rPr>
             <w:rStyle w:val="Hyperlink"/>
@@ -5158,7 +4796,7 @@
       <w:r>
         <w:t xml:space="preserve">  </w:t>
       </w:r>
-      <w:hyperlink r:id="rId33" w:anchor="ComponentDiagram" w:history="1">
+      <w:hyperlink r:id="rId31" w:anchor="ComponentDiagram" w:history="1">
         <w:r>
           <w:rPr>
             <w:rStyle w:val="Hyperlink"/>
@@ -5176,7 +4814,7 @@
       <w:r>
         <w:t xml:space="preserve">See </w:t>
       </w:r>
-      <w:hyperlink r:id="rId34">
+      <w:hyperlink r:id="rId32">
         <w:r>
           <w:rPr>
             <w:rStyle w:val="Hyperlink"/>
@@ -5510,7 +5148,15 @@
         <w:pStyle w:val="FirstParagraph"/>
       </w:pPr>
       <w:r>
-        <w:t>Here you describe &lt;black box 1&gt; according the the following black box template:</w:t>
+        <w:t xml:space="preserve">Here you describe &lt;black box 1&gt; according the </w:t>
+      </w:r>
+      <w:proofErr w:type="spellStart"/>
+      <w:r>
+        <w:t>the</w:t>
+      </w:r>
+      <w:proofErr w:type="spellEnd"/>
+      <w:r>
+        <w:t xml:space="preserve"> following black box template:</w:t>
       </w:r>
     </w:p>
     <w:p>
@@ -5544,7 +5190,15 @@
         </w:numPr>
       </w:pPr>
       <w:r>
-        <w:t>(Optional) Quality-/Performance characteristics of the black box, e.g.availability, run time behavior, ….</w:t>
+        <w:t xml:space="preserve">(Optional) Quality-/Performance characteristics of the black box, </w:t>
+      </w:r>
+      <w:proofErr w:type="spellStart"/>
+      <w:r>
+        <w:t>e.g.availability</w:t>
+      </w:r>
+      <w:proofErr w:type="spellEnd"/>
+      <w:r>
+        <w:t>, run time behavior, ….</w:t>
       </w:r>
     </w:p>
     <w:p>
@@ -6189,7 +5843,7 @@
       <w:r>
         <w:t xml:space="preserve">See </w:t>
       </w:r>
-      <w:hyperlink r:id="rId35">
+      <w:hyperlink r:id="rId33">
         <w:r>
           <w:rPr>
             <w:rStyle w:val="Hyperlink"/>
@@ -6456,7 +6110,7 @@
       <w:r>
         <w:t xml:space="preserve">See </w:t>
       </w:r>
-      <w:hyperlink r:id="rId36">
+      <w:hyperlink r:id="rId34">
         <w:r>
           <w:rPr>
             <w:rStyle w:val="Hyperlink"/>
@@ -7039,7 +6693,7 @@
                     </pic:cNvPicPr>
                   </pic:nvPicPr>
                   <pic:blipFill>
-                    <a:blip r:embed="rId37"/>
+                    <a:blip r:embed="rId35"/>
                     <a:stretch>
                       <a:fillRect/>
                     </a:stretch>
@@ -7073,7 +6727,7 @@
       <w:r>
         <w:t xml:space="preserve">See </w:t>
       </w:r>
-      <w:hyperlink r:id="rId38">
+      <w:hyperlink r:id="rId36">
         <w:r>
           <w:rPr>
             <w:rStyle w:val="Hyperlink"/>
@@ -7267,7 +6921,7 @@
       <w:r>
         <w:t>ADR (</w:t>
       </w:r>
-      <w:hyperlink r:id="rId39">
+      <w:hyperlink r:id="rId37">
         <w:r>
           <w:rPr>
             <w:rStyle w:val="Hyperlink"/>
@@ -7308,7 +6962,7 @@
       <w:r>
         <w:t xml:space="preserve">See </w:t>
       </w:r>
-      <w:hyperlink r:id="rId40">
+      <w:hyperlink r:id="rId38">
         <w:r>
           <w:rPr>
             <w:rStyle w:val="Hyperlink"/>
@@ -7385,7 +7039,7 @@
         <w:lastRenderedPageBreak/>
         <w:t xml:space="preserve">See </w:t>
       </w:r>
-      <w:hyperlink r:id="rId41">
+      <w:hyperlink r:id="rId39">
         <w:r>
           <w:rPr>
             <w:rStyle w:val="Hyperlink"/>
@@ -7422,7 +7076,15 @@
         <w:pStyle w:val="BodyText"/>
       </w:pPr>
       <w:r>
-        <w:t>The quality tree (as defined in ATAM – Architecture Tradeoff Analysis Method) with quality/evaluation scenarios as leafs.</w:t>
+        <w:t xml:space="preserve">The quality tree (as defined in ATAM – Architecture Tradeoff Analysis Method) with quality/evaluation scenarios as </w:t>
+      </w:r>
+      <w:proofErr w:type="spellStart"/>
+      <w:r>
+        <w:t>leafs</w:t>
+      </w:r>
+      <w:proofErr w:type="spellEnd"/>
+      <w:r>
+        <w:t>.</w:t>
       </w:r>
     </w:p>
     <w:p>
@@ -7695,7 +7357,7 @@
       <w:r>
         <w:t xml:space="preserve">See </w:t>
       </w:r>
-      <w:hyperlink r:id="rId42">
+      <w:hyperlink r:id="rId40">
         <w:r>
           <w:rPr>
             <w:rStyle w:val="Hyperlink"/>
@@ -7980,7 +7642,7 @@
       <w:r>
         <w:t xml:space="preserve">. </w:t>
       </w:r>
-      <w:hyperlink r:id="rId43" w:history="1">
+      <w:hyperlink r:id="rId41" w:history="1">
         <w:r>
           <w:rPr>
             <w:rStyle w:val="Hyperlink"/>
@@ -8007,7 +7669,7 @@
       <w:r>
         <w:t xml:space="preserve">. (n.d.). </w:t>
       </w:r>
-      <w:hyperlink r:id="rId44" w:history="1">
+      <w:hyperlink r:id="rId42" w:history="1">
         <w:r>
           <w:rPr>
             <w:rStyle w:val="Hyperlink"/>
@@ -8021,20 +7683,490 @@
     </w:p>
     <w:p>
       <w:pPr>
-        <w:pStyle w:val="BodyText"/>
-      </w:pPr>
-    </w:p>
-    <w:p>
-      <w:r>
-        <w:br w:type="page"/>
-      </w:r>
-    </w:p>
-    <w:p>
-      <w:pPr>
         <w:pStyle w:val="Heading1"/>
       </w:pPr>
       <w:r>
-        <w:lastRenderedPageBreak/>
+        <w:t>Appendices</w:t>
+      </w:r>
+    </w:p>
+    <w:p>
+      <w:pPr>
+        <w:pStyle w:val="Heading2"/>
+      </w:pPr>
+      <w:r>
+        <w:t>Appendix A</w:t>
+      </w:r>
+    </w:p>
+    <w:p>
+      <w:pPr>
+        <w:pStyle w:val="BodyText"/>
+      </w:pPr>
+      <w:r>
+        <w:t>D</w:t>
+      </w:r>
+      <w:r>
+        <w:t>etailed description of each table column</w:t>
+      </w:r>
+      <w:r>
+        <w:t xml:space="preserve"> for a the business context.</w:t>
+      </w:r>
+    </w:p>
+    <w:tbl>
+      <w:tblPr>
+        <w:tblStyle w:val="Table"/>
+        <w:tblW w:w="5000" w:type="pct"/>
+        <w:tblLayout w:type="fixed"/>
+        <w:tblLook w:val="0020" w:firstRow="1" w:lastRow="0" w:firstColumn="0" w:lastColumn="0" w:noHBand="0" w:noVBand="0"/>
+      </w:tblPr>
+      <w:tblGrid>
+        <w:gridCol w:w="2178"/>
+        <w:gridCol w:w="7398"/>
+      </w:tblGrid>
+      <w:tr>
+        <w:trPr>
+          <w:cnfStyle w:val="100000000000" w:firstRow="1" w:lastRow="0" w:firstColumn="0" w:lastColumn="0" w:oddVBand="0" w:evenVBand="0" w:oddHBand="0" w:evenHBand="0" w:firstRowFirstColumn="0" w:firstRowLastColumn="0" w:lastRowFirstColumn="0" w:lastRowLastColumn="0"/>
+          <w:tblHeader/>
+        </w:trPr>
+        <w:tc>
+          <w:tcPr>
+            <w:tcW w:w="1137" w:type="pct"/>
+          </w:tcPr>
+          <w:p>
+            <w:pPr>
+              <w:pStyle w:val="Compact"/>
+            </w:pPr>
+            <w:r>
+              <w:lastRenderedPageBreak/>
+              <w:t>Column</w:t>
+            </w:r>
+          </w:p>
+        </w:tc>
+        <w:tc>
+          <w:tcPr>
+            <w:tcW w:w="3863" w:type="pct"/>
+          </w:tcPr>
+          <w:p>
+            <w:pPr>
+              <w:pStyle w:val="Compact"/>
+            </w:pPr>
+            <w:r>
+              <w:t>Description</w:t>
+            </w:r>
+          </w:p>
+        </w:tc>
+      </w:tr>
+      <w:tr>
+        <w:tc>
+          <w:tcPr>
+            <w:tcW w:w="1137" w:type="pct"/>
+          </w:tcPr>
+          <w:p>
+            <w:pPr>
+              <w:pStyle w:val="Tablecellcontents"/>
+            </w:pPr>
+            <w:r>
+              <w:t xml:space="preserve">Partner </w:t>
+            </w:r>
+            <w:r>
+              <w:t>Organization</w:t>
+            </w:r>
+          </w:p>
+        </w:tc>
+        <w:tc>
+          <w:tcPr>
+            <w:tcW w:w="3863" w:type="pct"/>
+          </w:tcPr>
+          <w:p>
+            <w:pPr>
+              <w:pStyle w:val="Tablecellcontents"/>
+            </w:pPr>
+            <w:r>
+              <w:t>The name of the company, group, or organization responsible for the partner system</w:t>
+            </w:r>
+          </w:p>
+        </w:tc>
+      </w:tr>
+      <w:tr>
+        <w:tc>
+          <w:tcPr>
+            <w:tcW w:w="1137" w:type="pct"/>
+          </w:tcPr>
+          <w:p>
+            <w:pPr>
+              <w:pStyle w:val="Tablecellcontents"/>
+            </w:pPr>
+            <w:r>
+              <w:t>Partner System</w:t>
+            </w:r>
+          </w:p>
+        </w:tc>
+        <w:tc>
+          <w:tcPr>
+            <w:tcW w:w="3863" w:type="pct"/>
+          </w:tcPr>
+          <w:p>
+            <w:pPr>
+              <w:pStyle w:val="Tablecellcontents"/>
+            </w:pPr>
+            <w:r>
+              <w:t>The name of the partner system</w:t>
+            </w:r>
+          </w:p>
+        </w:tc>
+      </w:tr>
+      <w:tr>
+        <w:tc>
+          <w:tcPr>
+            <w:tcW w:w="1137" w:type="pct"/>
+          </w:tcPr>
+          <w:p>
+            <w:pPr>
+              <w:pStyle w:val="Tablecellcontents"/>
+            </w:pPr>
+            <w:r>
+              <w:t>Data</w:t>
+            </w:r>
+          </w:p>
+        </w:tc>
+        <w:tc>
+          <w:tcPr>
+            <w:tcW w:w="3863" w:type="pct"/>
+          </w:tcPr>
+          <w:p>
+            <w:pPr>
+              <w:pStyle w:val="Tablecellcontents"/>
+            </w:pPr>
+            <w:r>
+              <w:t>Short description of the data being exchanged</w:t>
+            </w:r>
+          </w:p>
+        </w:tc>
+      </w:tr>
+      <w:tr>
+        <w:tc>
+          <w:tcPr>
+            <w:tcW w:w="1137" w:type="pct"/>
+          </w:tcPr>
+          <w:p>
+            <w:pPr>
+              <w:pStyle w:val="Tablecellcontents"/>
+            </w:pPr>
+            <w:r>
+              <w:t xml:space="preserve">Data </w:t>
+            </w:r>
+            <w:r>
+              <w:t>Format</w:t>
+            </w:r>
+          </w:p>
+        </w:tc>
+        <w:tc>
+          <w:tcPr>
+            <w:tcW w:w="3863" w:type="pct"/>
+          </w:tcPr>
+          <w:p>
+            <w:pPr>
+              <w:pStyle w:val="Tablecellcontents"/>
+            </w:pPr>
+            <w:r>
+              <w:t>Data format: JSON, XML, CSV, Excel, …</w:t>
+            </w:r>
+          </w:p>
+        </w:tc>
+      </w:tr>
+      <w:tr>
+        <w:tc>
+          <w:tcPr>
+            <w:tcW w:w="1137" w:type="pct"/>
+          </w:tcPr>
+          <w:p>
+            <w:pPr>
+              <w:pStyle w:val="Tablecellcontents"/>
+            </w:pPr>
+            <w:r>
+              <w:t>Data Direction</w:t>
+            </w:r>
+          </w:p>
+        </w:tc>
+        <w:tc>
+          <w:tcPr>
+            <w:tcW w:w="3863" w:type="pct"/>
+          </w:tcPr>
+          <w:p>
+            <w:pPr>
+              <w:pStyle w:val="Tablecellcontents"/>
+            </w:pPr>
+            <w:r>
+              <w:t xml:space="preserve">From the point of view of the system platform, </w:t>
+            </w:r>
+            <w:r>
+              <w:t>and depending on the interface direction, which direction is the data going in</w:t>
+            </w:r>
+            <w:r>
+              <w:t>?</w:t>
+            </w:r>
+          </w:p>
+          <w:p>
+            <w:pPr>
+              <w:pStyle w:val="Tablecellcontents"/>
+            </w:pPr>
+            <w:r>
+              <w:t xml:space="preserve">On an </w:t>
+            </w:r>
+            <w:r>
+              <w:rPr>
+                <w:b/>
+                <w:bCs/>
+              </w:rPr>
+              <w:t>outbound</w:t>
+            </w:r>
+            <w:r>
+              <w:t xml:space="preserve"> </w:t>
+            </w:r>
+            <w:r>
+              <w:t xml:space="preserve">interface </w:t>
+            </w:r>
+            <w:r>
+              <w:t>connection</w:t>
+            </w:r>
+            <w:r>
+              <w:t>:</w:t>
+            </w:r>
+          </w:p>
+          <w:p>
+            <w:pPr>
+              <w:pStyle w:val="Tablecellcontents"/>
+              <w:numPr>
+                <w:ilvl w:val="0"/>
+                <w:numId w:val="36"/>
+              </w:numPr>
+            </w:pPr>
+            <w:r>
+              <w:rPr>
+                <w:b/>
+                <w:bCs/>
+              </w:rPr>
+              <w:t>Push</w:t>
+            </w:r>
+            <w:r>
+              <w:t xml:space="preserve"> data to the partner system</w:t>
+            </w:r>
+          </w:p>
+          <w:p>
+            <w:pPr>
+              <w:pStyle w:val="Tablecellcontents"/>
+              <w:numPr>
+                <w:ilvl w:val="0"/>
+                <w:numId w:val="36"/>
+              </w:numPr>
+            </w:pPr>
+            <w:r>
+              <w:rPr>
+                <w:b/>
+                <w:bCs/>
+              </w:rPr>
+              <w:t>Pull</w:t>
+            </w:r>
+            <w:r>
+              <w:t xml:space="preserve"> data from the partner system</w:t>
+            </w:r>
+          </w:p>
+          <w:p>
+            <w:pPr>
+              <w:pStyle w:val="Tablecellcontents"/>
+            </w:pPr>
+            <w:r>
+              <w:t xml:space="preserve">On an </w:t>
+            </w:r>
+            <w:r>
+              <w:rPr>
+                <w:b/>
+                <w:bCs/>
+              </w:rPr>
+              <w:t>inbound</w:t>
+            </w:r>
+            <w:r>
+              <w:t xml:space="preserve"> </w:t>
+            </w:r>
+            <w:r>
+              <w:t xml:space="preserve">interface </w:t>
+            </w:r>
+            <w:r>
+              <w:t>connection:</w:t>
+            </w:r>
+          </w:p>
+          <w:p>
+            <w:pPr>
+              <w:pStyle w:val="Tablecellcontents"/>
+              <w:numPr>
+                <w:ilvl w:val="0"/>
+                <w:numId w:val="36"/>
+              </w:numPr>
+            </w:pPr>
+            <w:r>
+              <w:rPr>
+                <w:b/>
+                <w:bCs/>
+              </w:rPr>
+              <w:t>Send</w:t>
+            </w:r>
+            <w:r>
+              <w:t xml:space="preserve"> data to the partner system</w:t>
+            </w:r>
+          </w:p>
+          <w:p>
+            <w:pPr>
+              <w:pStyle w:val="Tablecellcontents"/>
+              <w:numPr>
+                <w:ilvl w:val="0"/>
+                <w:numId w:val="36"/>
+              </w:numPr>
+            </w:pPr>
+            <w:r>
+              <w:rPr>
+                <w:b/>
+                <w:bCs/>
+              </w:rPr>
+              <w:t>Receive</w:t>
+            </w:r>
+            <w:r>
+              <w:t xml:space="preserve"> data from the partner system</w:t>
+            </w:r>
+          </w:p>
+        </w:tc>
+      </w:tr>
+      <w:tr>
+        <w:tc>
+          <w:tcPr>
+            <w:tcW w:w="1137" w:type="pct"/>
+          </w:tcPr>
+          <w:p>
+            <w:pPr>
+              <w:pStyle w:val="Tablecellcontents"/>
+            </w:pPr>
+            <w:r>
+              <w:t>Interface Direction</w:t>
+            </w:r>
+          </w:p>
+        </w:tc>
+        <w:tc>
+          <w:tcPr>
+            <w:tcW w:w="3863" w:type="pct"/>
+          </w:tcPr>
+          <w:p>
+            <w:pPr>
+              <w:pStyle w:val="Tablecellcontents"/>
+            </w:pPr>
+            <w:r>
+              <w:t>From the point of view of the system platform, who initiates the communication?</w:t>
+            </w:r>
+          </w:p>
+          <w:p>
+            <w:pPr>
+              <w:pStyle w:val="Tablecellcontents"/>
+              <w:numPr>
+                <w:ilvl w:val="0"/>
+                <w:numId w:val="37"/>
+              </w:numPr>
+            </w:pPr>
+            <w:r>
+              <w:rPr>
+                <w:b/>
+                <w:bCs/>
+              </w:rPr>
+              <w:t>Outbound</w:t>
+            </w:r>
+            <w:r>
+              <w:t>. The system platform initiates communication.</w:t>
+            </w:r>
+          </w:p>
+          <w:p>
+            <w:pPr>
+              <w:pStyle w:val="Tablecellcontents"/>
+              <w:numPr>
+                <w:ilvl w:val="0"/>
+                <w:numId w:val="37"/>
+              </w:numPr>
+            </w:pPr>
+            <w:r>
+              <w:rPr>
+                <w:b/>
+                <w:bCs/>
+              </w:rPr>
+              <w:t>Inbound</w:t>
+            </w:r>
+            <w:r>
+              <w:t>. The partner system initiates communication.</w:t>
+            </w:r>
+          </w:p>
+        </w:tc>
+      </w:tr>
+      <w:tr>
+        <w:tc>
+          <w:tcPr>
+            <w:tcW w:w="1137" w:type="pct"/>
+          </w:tcPr>
+          <w:p>
+            <w:pPr>
+              <w:pStyle w:val="Tablecellcontents"/>
+            </w:pPr>
+            <w:r>
+              <w:t>Interface Mode</w:t>
+            </w:r>
+          </w:p>
+        </w:tc>
+        <w:tc>
+          <w:tcPr>
+            <w:tcW w:w="3863" w:type="pct"/>
+          </w:tcPr>
+          <w:p>
+            <w:pPr>
+              <w:pStyle w:val="Tablecellcontents"/>
+            </w:pPr>
+          </w:p>
+        </w:tc>
+      </w:tr>
+      <w:tr>
+        <w:tc>
+          <w:tcPr>
+            <w:tcW w:w="1137" w:type="pct"/>
+          </w:tcPr>
+          <w:p>
+            <w:pPr>
+              <w:pStyle w:val="Tablecellcontents"/>
+            </w:pPr>
+            <w:r>
+              <w:t>Interface Implementation</w:t>
+            </w:r>
+          </w:p>
+        </w:tc>
+        <w:tc>
+          <w:tcPr>
+            <w:tcW w:w="3863" w:type="pct"/>
+          </w:tcPr>
+          <w:p>
+            <w:pPr>
+              <w:pStyle w:val="Tablecellcontents"/>
+            </w:pPr>
+            <w:r>
+              <w:t xml:space="preserve">The product or standard used to establish communication. Product examples include but are not limited to web browser, curl, </w:t>
+            </w:r>
+            <w:proofErr w:type="spellStart"/>
+            <w:r>
+              <w:t>OpenMQ</w:t>
+            </w:r>
+            <w:proofErr w:type="spellEnd"/>
+            <w:r>
+              <w:t>, and SFTP. Standard examples include but are not limited to REST, SOAP, EJB, and RMI.</w:t>
+            </w:r>
+          </w:p>
+        </w:tc>
+      </w:tr>
+    </w:tbl>
+    <w:p>
+      <w:pPr>
+        <w:pStyle w:val="Heading1"/>
+      </w:pPr>
+      <w:r>
         <w:t>Gym Subsystem Notes</w:t>
       </w:r>
     </w:p>
@@ -8333,7 +8465,15 @@
               <w:pStyle w:val="Tablecellcontents"/>
             </w:pPr>
             <w:r>
-              <w:t>Gym facebook page</w:t>
+              <w:t xml:space="preserve">Gym </w:t>
+            </w:r>
+            <w:proofErr w:type="spellStart"/>
+            <w:r>
+              <w:t>facebook</w:t>
+            </w:r>
+            <w:proofErr w:type="spellEnd"/>
+            <w:r>
+              <w:t xml:space="preserve"> page</w:t>
             </w:r>
             <w:r>
               <w:t>.</w:t>
@@ -8637,6 +8777,7 @@
         <w:rPr>
           <w:rStyle w:val="Strong"/>
         </w:rPr>
+        <w:lastRenderedPageBreak/>
         <w:t>GYM_ALIAS</w:t>
       </w:r>
     </w:p>
@@ -9161,7 +9302,6 @@
         </w:numPr>
       </w:pPr>
       <w:r>
-        <w:lastRenderedPageBreak/>
         <w:t>GYM + GYM_ALIAS</w:t>
       </w:r>
     </w:p>
@@ -9281,6 +9421,7 @@
         <w:pStyle w:val="Heading1"/>
       </w:pPr>
       <w:r>
+        <w:lastRenderedPageBreak/>
         <w:t>Excel Season Planner Worksheet</w:t>
       </w:r>
     </w:p>
@@ -9316,7 +9457,7 @@
                     <pic:cNvPicPr/>
                   </pic:nvPicPr>
                   <pic:blipFill>
-                    <a:blip r:embed="rId45"/>
+                    <a:blip r:embed="rId43"/>
                     <a:stretch>
                       <a:fillRect/>
                     </a:stretch>
@@ -9876,18 +10017,354 @@
     <w:numStyleLink w:val="HeadingsListStyle"/>
   </w:abstractNum>
   <w:abstractNum w:abstractNumId="8" w15:restartNumberingAfterBreak="0">
+    <w:nsid w:val="34637E2C"/>
+    <w:multiLevelType w:val="hybridMultilevel"/>
+    <w:tmpl w:val="663ED4A6"/>
+    <w:lvl w:ilvl="0" w:tplc="86C26302">
+      <w:numFmt w:val="bullet"/>
+      <w:lvlText w:val=""/>
+      <w:lvlJc w:val="left"/>
+      <w:pPr>
+        <w:ind w:left="720" w:hanging="360"/>
+      </w:pPr>
+      <w:rPr>
+        <w:rFonts w:ascii="Symbol" w:eastAsiaTheme="minorHAnsi" w:hAnsi="Symbol" w:cstheme="minorBidi" w:hint="default"/>
+      </w:rPr>
+    </w:lvl>
+    <w:lvl w:ilvl="1" w:tplc="04090003" w:tentative="1">
+      <w:start w:val="1"/>
+      <w:numFmt w:val="bullet"/>
+      <w:lvlText w:val="o"/>
+      <w:lvlJc w:val="left"/>
+      <w:pPr>
+        <w:ind w:left="1440" w:hanging="360"/>
+      </w:pPr>
+      <w:rPr>
+        <w:rFonts w:ascii="Courier New" w:hAnsi="Courier New" w:cs="Courier New" w:hint="default"/>
+      </w:rPr>
+    </w:lvl>
+    <w:lvl w:ilvl="2" w:tplc="04090005" w:tentative="1">
+      <w:start w:val="1"/>
+      <w:numFmt w:val="bullet"/>
+      <w:lvlText w:val=""/>
+      <w:lvlJc w:val="left"/>
+      <w:pPr>
+        <w:ind w:left="2160" w:hanging="360"/>
+      </w:pPr>
+      <w:rPr>
+        <w:rFonts w:ascii="Wingdings" w:hAnsi="Wingdings" w:hint="default"/>
+      </w:rPr>
+    </w:lvl>
+    <w:lvl w:ilvl="3" w:tplc="04090001" w:tentative="1">
+      <w:start w:val="1"/>
+      <w:numFmt w:val="bullet"/>
+      <w:lvlText w:val=""/>
+      <w:lvlJc w:val="left"/>
+      <w:pPr>
+        <w:ind w:left="2880" w:hanging="360"/>
+      </w:pPr>
+      <w:rPr>
+        <w:rFonts w:ascii="Symbol" w:hAnsi="Symbol" w:hint="default"/>
+      </w:rPr>
+    </w:lvl>
+    <w:lvl w:ilvl="4" w:tplc="04090003" w:tentative="1">
+      <w:start w:val="1"/>
+      <w:numFmt w:val="bullet"/>
+      <w:lvlText w:val="o"/>
+      <w:lvlJc w:val="left"/>
+      <w:pPr>
+        <w:ind w:left="3600" w:hanging="360"/>
+      </w:pPr>
+      <w:rPr>
+        <w:rFonts w:ascii="Courier New" w:hAnsi="Courier New" w:cs="Courier New" w:hint="default"/>
+      </w:rPr>
+    </w:lvl>
+    <w:lvl w:ilvl="5" w:tplc="04090005" w:tentative="1">
+      <w:start w:val="1"/>
+      <w:numFmt w:val="bullet"/>
+      <w:lvlText w:val=""/>
+      <w:lvlJc w:val="left"/>
+      <w:pPr>
+        <w:ind w:left="4320" w:hanging="360"/>
+      </w:pPr>
+      <w:rPr>
+        <w:rFonts w:ascii="Wingdings" w:hAnsi="Wingdings" w:hint="default"/>
+      </w:rPr>
+    </w:lvl>
+    <w:lvl w:ilvl="6" w:tplc="04090001" w:tentative="1">
+      <w:start w:val="1"/>
+      <w:numFmt w:val="bullet"/>
+      <w:lvlText w:val=""/>
+      <w:lvlJc w:val="left"/>
+      <w:pPr>
+        <w:ind w:left="5040" w:hanging="360"/>
+      </w:pPr>
+      <w:rPr>
+        <w:rFonts w:ascii="Symbol" w:hAnsi="Symbol" w:hint="default"/>
+      </w:rPr>
+    </w:lvl>
+    <w:lvl w:ilvl="7" w:tplc="04090003" w:tentative="1">
+      <w:start w:val="1"/>
+      <w:numFmt w:val="bullet"/>
+      <w:lvlText w:val="o"/>
+      <w:lvlJc w:val="left"/>
+      <w:pPr>
+        <w:ind w:left="5760" w:hanging="360"/>
+      </w:pPr>
+      <w:rPr>
+        <w:rFonts w:ascii="Courier New" w:hAnsi="Courier New" w:cs="Courier New" w:hint="default"/>
+      </w:rPr>
+    </w:lvl>
+    <w:lvl w:ilvl="8" w:tplc="04090005" w:tentative="1">
+      <w:start w:val="1"/>
+      <w:numFmt w:val="bullet"/>
+      <w:lvlText w:val=""/>
+      <w:lvlJc w:val="left"/>
+      <w:pPr>
+        <w:ind w:left="6480" w:hanging="360"/>
+      </w:pPr>
+      <w:rPr>
+        <w:rFonts w:ascii="Wingdings" w:hAnsi="Wingdings" w:hint="default"/>
+      </w:rPr>
+    </w:lvl>
+  </w:abstractNum>
+  <w:abstractNum w:abstractNumId="9" w15:restartNumberingAfterBreak="0">
+    <w:nsid w:val="3B8F1372"/>
+    <w:multiLevelType w:val="hybridMultilevel"/>
+    <w:tmpl w:val="47A026B0"/>
+    <w:lvl w:ilvl="0" w:tplc="86C26302">
+      <w:numFmt w:val="bullet"/>
+      <w:lvlText w:val=""/>
+      <w:lvlJc w:val="left"/>
+      <w:pPr>
+        <w:ind w:left="720" w:hanging="360"/>
+      </w:pPr>
+      <w:rPr>
+        <w:rFonts w:ascii="Symbol" w:eastAsiaTheme="minorHAnsi" w:hAnsi="Symbol" w:cstheme="minorBidi" w:hint="default"/>
+      </w:rPr>
+    </w:lvl>
+    <w:lvl w:ilvl="1" w:tplc="04090003" w:tentative="1">
+      <w:start w:val="1"/>
+      <w:numFmt w:val="bullet"/>
+      <w:lvlText w:val="o"/>
+      <w:lvlJc w:val="left"/>
+      <w:pPr>
+        <w:ind w:left="1440" w:hanging="360"/>
+      </w:pPr>
+      <w:rPr>
+        <w:rFonts w:ascii="Courier New" w:hAnsi="Courier New" w:cs="Courier New" w:hint="default"/>
+      </w:rPr>
+    </w:lvl>
+    <w:lvl w:ilvl="2" w:tplc="04090005" w:tentative="1">
+      <w:start w:val="1"/>
+      <w:numFmt w:val="bullet"/>
+      <w:lvlText w:val=""/>
+      <w:lvlJc w:val="left"/>
+      <w:pPr>
+        <w:ind w:left="2160" w:hanging="360"/>
+      </w:pPr>
+      <w:rPr>
+        <w:rFonts w:ascii="Wingdings" w:hAnsi="Wingdings" w:hint="default"/>
+      </w:rPr>
+    </w:lvl>
+    <w:lvl w:ilvl="3" w:tplc="04090001" w:tentative="1">
+      <w:start w:val="1"/>
+      <w:numFmt w:val="bullet"/>
+      <w:lvlText w:val=""/>
+      <w:lvlJc w:val="left"/>
+      <w:pPr>
+        <w:ind w:left="2880" w:hanging="360"/>
+      </w:pPr>
+      <w:rPr>
+        <w:rFonts w:ascii="Symbol" w:hAnsi="Symbol" w:hint="default"/>
+      </w:rPr>
+    </w:lvl>
+    <w:lvl w:ilvl="4" w:tplc="04090003" w:tentative="1">
+      <w:start w:val="1"/>
+      <w:numFmt w:val="bullet"/>
+      <w:lvlText w:val="o"/>
+      <w:lvlJc w:val="left"/>
+      <w:pPr>
+        <w:ind w:left="3600" w:hanging="360"/>
+      </w:pPr>
+      <w:rPr>
+        <w:rFonts w:ascii="Courier New" w:hAnsi="Courier New" w:cs="Courier New" w:hint="default"/>
+      </w:rPr>
+    </w:lvl>
+    <w:lvl w:ilvl="5" w:tplc="04090005" w:tentative="1">
+      <w:start w:val="1"/>
+      <w:numFmt w:val="bullet"/>
+      <w:lvlText w:val=""/>
+      <w:lvlJc w:val="left"/>
+      <w:pPr>
+        <w:ind w:left="4320" w:hanging="360"/>
+      </w:pPr>
+      <w:rPr>
+        <w:rFonts w:ascii="Wingdings" w:hAnsi="Wingdings" w:hint="default"/>
+      </w:rPr>
+    </w:lvl>
+    <w:lvl w:ilvl="6" w:tplc="04090001" w:tentative="1">
+      <w:start w:val="1"/>
+      <w:numFmt w:val="bullet"/>
+      <w:lvlText w:val=""/>
+      <w:lvlJc w:val="left"/>
+      <w:pPr>
+        <w:ind w:left="5040" w:hanging="360"/>
+      </w:pPr>
+      <w:rPr>
+        <w:rFonts w:ascii="Symbol" w:hAnsi="Symbol" w:hint="default"/>
+      </w:rPr>
+    </w:lvl>
+    <w:lvl w:ilvl="7" w:tplc="04090003" w:tentative="1">
+      <w:start w:val="1"/>
+      <w:numFmt w:val="bullet"/>
+      <w:lvlText w:val="o"/>
+      <w:lvlJc w:val="left"/>
+      <w:pPr>
+        <w:ind w:left="5760" w:hanging="360"/>
+      </w:pPr>
+      <w:rPr>
+        <w:rFonts w:ascii="Courier New" w:hAnsi="Courier New" w:cs="Courier New" w:hint="default"/>
+      </w:rPr>
+    </w:lvl>
+    <w:lvl w:ilvl="8" w:tplc="04090005" w:tentative="1">
+      <w:start w:val="1"/>
+      <w:numFmt w:val="bullet"/>
+      <w:lvlText w:val=""/>
+      <w:lvlJc w:val="left"/>
+      <w:pPr>
+        <w:ind w:left="6480" w:hanging="360"/>
+      </w:pPr>
+      <w:rPr>
+        <w:rFonts w:ascii="Wingdings" w:hAnsi="Wingdings" w:hint="default"/>
+      </w:rPr>
+    </w:lvl>
+  </w:abstractNum>
+  <w:abstractNum w:abstractNumId="10" w15:restartNumberingAfterBreak="0">
     <w:nsid w:val="3D27428A"/>
     <w:multiLevelType w:val="multilevel"/>
     <w:tmpl w:val="CBE6B14C"/>
     <w:numStyleLink w:val="HeadingsListStyle"/>
   </w:abstractNum>
-  <w:abstractNum w:abstractNumId="9" w15:restartNumberingAfterBreak="0">
+  <w:abstractNum w:abstractNumId="11" w15:restartNumberingAfterBreak="0">
+    <w:nsid w:val="3E603C39"/>
+    <w:multiLevelType w:val="hybridMultilevel"/>
+    <w:tmpl w:val="B60EA970"/>
+    <w:lvl w:ilvl="0" w:tplc="86C26302">
+      <w:numFmt w:val="bullet"/>
+      <w:lvlText w:val=""/>
+      <w:lvlJc w:val="left"/>
+      <w:pPr>
+        <w:ind w:left="720" w:hanging="360"/>
+      </w:pPr>
+      <w:rPr>
+        <w:rFonts w:ascii="Symbol" w:eastAsiaTheme="minorHAnsi" w:hAnsi="Symbol" w:cstheme="minorBidi" w:hint="default"/>
+      </w:rPr>
+    </w:lvl>
+    <w:lvl w:ilvl="1" w:tplc="04090003" w:tentative="1">
+      <w:start w:val="1"/>
+      <w:numFmt w:val="bullet"/>
+      <w:lvlText w:val="o"/>
+      <w:lvlJc w:val="left"/>
+      <w:pPr>
+        <w:ind w:left="1440" w:hanging="360"/>
+      </w:pPr>
+      <w:rPr>
+        <w:rFonts w:ascii="Courier New" w:hAnsi="Courier New" w:cs="Courier New" w:hint="default"/>
+      </w:rPr>
+    </w:lvl>
+    <w:lvl w:ilvl="2" w:tplc="04090005" w:tentative="1">
+      <w:start w:val="1"/>
+      <w:numFmt w:val="bullet"/>
+      <w:lvlText w:val=""/>
+      <w:lvlJc w:val="left"/>
+      <w:pPr>
+        <w:ind w:left="2160" w:hanging="360"/>
+      </w:pPr>
+      <w:rPr>
+        <w:rFonts w:ascii="Wingdings" w:hAnsi="Wingdings" w:hint="default"/>
+      </w:rPr>
+    </w:lvl>
+    <w:lvl w:ilvl="3" w:tplc="04090001" w:tentative="1">
+      <w:start w:val="1"/>
+      <w:numFmt w:val="bullet"/>
+      <w:lvlText w:val=""/>
+      <w:lvlJc w:val="left"/>
+      <w:pPr>
+        <w:ind w:left="2880" w:hanging="360"/>
+      </w:pPr>
+      <w:rPr>
+        <w:rFonts w:ascii="Symbol" w:hAnsi="Symbol" w:hint="default"/>
+      </w:rPr>
+    </w:lvl>
+    <w:lvl w:ilvl="4" w:tplc="04090003" w:tentative="1">
+      <w:start w:val="1"/>
+      <w:numFmt w:val="bullet"/>
+      <w:lvlText w:val="o"/>
+      <w:lvlJc w:val="left"/>
+      <w:pPr>
+        <w:ind w:left="3600" w:hanging="360"/>
+      </w:pPr>
+      <w:rPr>
+        <w:rFonts w:ascii="Courier New" w:hAnsi="Courier New" w:cs="Courier New" w:hint="default"/>
+      </w:rPr>
+    </w:lvl>
+    <w:lvl w:ilvl="5" w:tplc="04090005" w:tentative="1">
+      <w:start w:val="1"/>
+      <w:numFmt w:val="bullet"/>
+      <w:lvlText w:val=""/>
+      <w:lvlJc w:val="left"/>
+      <w:pPr>
+        <w:ind w:left="4320" w:hanging="360"/>
+      </w:pPr>
+      <w:rPr>
+        <w:rFonts w:ascii="Wingdings" w:hAnsi="Wingdings" w:hint="default"/>
+      </w:rPr>
+    </w:lvl>
+    <w:lvl w:ilvl="6" w:tplc="04090001" w:tentative="1">
+      <w:start w:val="1"/>
+      <w:numFmt w:val="bullet"/>
+      <w:lvlText w:val=""/>
+      <w:lvlJc w:val="left"/>
+      <w:pPr>
+        <w:ind w:left="5040" w:hanging="360"/>
+      </w:pPr>
+      <w:rPr>
+        <w:rFonts w:ascii="Symbol" w:hAnsi="Symbol" w:hint="default"/>
+      </w:rPr>
+    </w:lvl>
+    <w:lvl w:ilvl="7" w:tplc="04090003" w:tentative="1">
+      <w:start w:val="1"/>
+      <w:numFmt w:val="bullet"/>
+      <w:lvlText w:val="o"/>
+      <w:lvlJc w:val="left"/>
+      <w:pPr>
+        <w:ind w:left="5760" w:hanging="360"/>
+      </w:pPr>
+      <w:rPr>
+        <w:rFonts w:ascii="Courier New" w:hAnsi="Courier New" w:cs="Courier New" w:hint="default"/>
+      </w:rPr>
+    </w:lvl>
+    <w:lvl w:ilvl="8" w:tplc="04090005" w:tentative="1">
+      <w:start w:val="1"/>
+      <w:numFmt w:val="bullet"/>
+      <w:lvlText w:val=""/>
+      <w:lvlJc w:val="left"/>
+      <w:pPr>
+        <w:ind w:left="6480" w:hanging="360"/>
+      </w:pPr>
+      <w:rPr>
+        <w:rFonts w:ascii="Wingdings" w:hAnsi="Wingdings" w:hint="default"/>
+      </w:rPr>
+    </w:lvl>
+  </w:abstractNum>
+  <w:abstractNum w:abstractNumId="12" w15:restartNumberingAfterBreak="0">
     <w:nsid w:val="44D27709"/>
     <w:multiLevelType w:val="multilevel"/>
     <w:tmpl w:val="CBE6B14C"/>
     <w:numStyleLink w:val="HeadingsListStyle"/>
   </w:abstractNum>
-  <w:abstractNum w:abstractNumId="10" w15:restartNumberingAfterBreak="0">
+  <w:abstractNum w:abstractNumId="13" w15:restartNumberingAfterBreak="0">
     <w:nsid w:val="4AB12793"/>
     <w:multiLevelType w:val="multilevel"/>
     <w:tmpl w:val="CBE6B14C"/>
@@ -10019,13 +10496,13 @@
       </w:rPr>
     </w:lvl>
   </w:abstractNum>
-  <w:abstractNum w:abstractNumId="11" w15:restartNumberingAfterBreak="0">
+  <w:abstractNum w:abstractNumId="14" w15:restartNumberingAfterBreak="0">
     <w:nsid w:val="50CC5880"/>
     <w:multiLevelType w:val="multilevel"/>
     <w:tmpl w:val="CBE6B14C"/>
     <w:numStyleLink w:val="HeadingsListStyle"/>
   </w:abstractNum>
-  <w:abstractNum w:abstractNumId="12" w15:restartNumberingAfterBreak="0">
+  <w:abstractNum w:abstractNumId="15" w15:restartNumberingAfterBreak="0">
     <w:nsid w:val="55684335"/>
     <w:multiLevelType w:val="hybridMultilevel"/>
     <w:tmpl w:val="CE64690A"/>
@@ -10137,7 +10614,7 @@
       </w:rPr>
     </w:lvl>
   </w:abstractNum>
-  <w:abstractNum w:abstractNumId="13" w15:restartNumberingAfterBreak="0">
+  <w:abstractNum w:abstractNumId="16" w15:restartNumberingAfterBreak="0">
     <w:nsid w:val="7CE76FA9"/>
     <w:multiLevelType w:val="hybridMultilevel"/>
     <w:tmpl w:val="D6982880"/>
@@ -10226,7 +10703,7 @@
       </w:pPr>
     </w:lvl>
   </w:abstractNum>
-  <w:abstractNum w:abstractNumId="14" w15:restartNumberingAfterBreak="0">
+  <w:abstractNum w:abstractNumId="17" w15:restartNumberingAfterBreak="0">
     <w:nsid w:val="7DFC1305"/>
     <w:multiLevelType w:val="multilevel"/>
     <w:tmpl w:val="CBE6B14C"/>
@@ -10323,10 +10800,10 @@
     <w:abstractNumId w:val="1"/>
   </w:num>
   <w:num w:numId="22" w16cid:durableId="1027830564">
-    <w:abstractNumId w:val="10"/>
+    <w:abstractNumId w:val="13"/>
   </w:num>
   <w:num w:numId="23" w16cid:durableId="1887444769">
-    <w:abstractNumId w:val="10"/>
+    <w:abstractNumId w:val="13"/>
     <w:lvlOverride w:ilvl="0">
       <w:startOverride w:val="1"/>
     </w:lvlOverride>
@@ -10359,10 +10836,10 @@
     <w:abstractNumId w:val="6"/>
   </w:num>
   <w:num w:numId="25" w16cid:durableId="1087845628">
-    <w:abstractNumId w:val="12"/>
+    <w:abstractNumId w:val="15"/>
   </w:num>
   <w:num w:numId="26" w16cid:durableId="535773506">
-    <w:abstractNumId w:val="9"/>
+    <w:abstractNumId w:val="12"/>
   </w:num>
   <w:num w:numId="27" w16cid:durableId="436022683">
     <w:abstractNumId w:val="5"/>
@@ -10371,22 +10848,31 @@
     <w:abstractNumId w:val="7"/>
   </w:num>
   <w:num w:numId="29" w16cid:durableId="1191531945">
+    <w:abstractNumId w:val="17"/>
+  </w:num>
+  <w:num w:numId="30" w16cid:durableId="480195445">
     <w:abstractNumId w:val="14"/>
   </w:num>
-  <w:num w:numId="30" w16cid:durableId="480195445">
-    <w:abstractNumId w:val="11"/>
-  </w:num>
   <w:num w:numId="31" w16cid:durableId="2014332376">
-    <w:abstractNumId w:val="8"/>
+    <w:abstractNumId w:val="10"/>
   </w:num>
   <w:num w:numId="32" w16cid:durableId="443573558">
     <w:abstractNumId w:val="3"/>
   </w:num>
   <w:num w:numId="33" w16cid:durableId="880871503">
-    <w:abstractNumId w:val="13"/>
+    <w:abstractNumId w:val="16"/>
   </w:num>
   <w:num w:numId="34" w16cid:durableId="150023161">
     <w:abstractNumId w:val="4"/>
+  </w:num>
+  <w:num w:numId="35" w16cid:durableId="6638785">
+    <w:abstractNumId w:val="9"/>
+  </w:num>
+  <w:num w:numId="36" w16cid:durableId="63570253">
+    <w:abstractNumId w:val="11"/>
+  </w:num>
+  <w:num w:numId="37" w16cid:durableId="1324317838">
+    <w:abstractNumId w:val="8"/>
   </w:num>
 </w:numbering>
 </file>
@@ -10656,7 +11142,7 @@
   <w:style w:type="paragraph" w:default="1" w:styleId="Normal">
     <w:name w:val="Normal"/>
     <w:qFormat/>
-    <w:rsid w:val="009D7574"/>
+    <w:rsid w:val="002A528F"/>
     <w:rPr>
       <w:sz w:val="22"/>
     </w:rPr>
@@ -10882,7 +11368,6 @@
   <w:style w:type="character" w:default="1" w:styleId="DefaultParagraphFont">
     <w:name w:val="Default Paragraph Font"/>
     <w:uiPriority w:val="1"/>
-    <w:semiHidden/>
     <w:unhideWhenUsed/>
   </w:style>
   <w:style w:type="table" w:default="1" w:styleId="TableNormal">
@@ -11784,6 +12269,50 @@
       <w:contextualSpacing/>
     </w:pPr>
   </w:style>
+  <w:style w:type="paragraph" w:styleId="Header">
+    <w:name w:val="header"/>
+    <w:basedOn w:val="Normal"/>
+    <w:link w:val="HeaderChar"/>
+    <w:rsid w:val="008D7B35"/>
+    <w:pPr>
+      <w:tabs>
+        <w:tab w:val="center" w:pos="4680"/>
+        <w:tab w:val="right" w:pos="9360"/>
+      </w:tabs>
+      <w:spacing w:after="0"/>
+    </w:pPr>
+  </w:style>
+  <w:style w:type="character" w:customStyle="1" w:styleId="HeaderChar">
+    <w:name w:val="Header Char"/>
+    <w:basedOn w:val="DefaultParagraphFont"/>
+    <w:link w:val="Header"/>
+    <w:rsid w:val="008D7B35"/>
+    <w:rPr>
+      <w:sz w:val="22"/>
+    </w:rPr>
+  </w:style>
+  <w:style w:type="paragraph" w:styleId="Footer">
+    <w:name w:val="footer"/>
+    <w:basedOn w:val="Normal"/>
+    <w:link w:val="FooterChar"/>
+    <w:rsid w:val="008D7B35"/>
+    <w:pPr>
+      <w:tabs>
+        <w:tab w:val="center" w:pos="4680"/>
+        <w:tab w:val="right" w:pos="9360"/>
+      </w:tabs>
+      <w:spacing w:after="0"/>
+    </w:pPr>
+  </w:style>
+  <w:style w:type="character" w:customStyle="1" w:styleId="FooterChar">
+    <w:name w:val="Footer Char"/>
+    <w:basedOn w:val="DefaultParagraphFont"/>
+    <w:link w:val="Footer"/>
+    <w:rsid w:val="008D7B35"/>
+    <w:rPr>
+      <w:sz w:val="22"/>
+    </w:rPr>
+  </w:style>
 </w:styles>
 </file>
 

</xml_diff>

<commit_message>
ANW-3: I reorganized the OneDrive "Ferris" documents. Unfortuantely I didn't know that the hyperlinks would break after the files were moved. Not the best design Microsoft!
</commit_message>
<xml_diff>
--- a/documentation/src/main/arc42/anw.docx
+++ b/documentation/src/main/arc42/anw.docx
@@ -3202,14 +3202,24 @@
             <w:r>
               <w:t xml:space="preserve">. For more details, reference </w:t>
             </w:r>
-            <w:hyperlink r:id="rId22" w:history="1">
-              <w:r>
-                <w:rPr>
-                  <w:rStyle w:val="Hyperlink"/>
-                </w:rPr>
-                <w:t>Event-Driven Architecture.docx</w:t>
-              </w:r>
-            </w:hyperlink>
+            <w:r>
+              <w:fldChar w:fldCharType="begin"/>
+            </w:r>
+            <w:r>
+              <w:instrText>HYPERLINK "https://1drv.ms/w/c/0c5144d8101c068d/EYfH1j3vJWFNq_KPsssLbcsBQ3miTwWq1Ez2-RYzHU9Zqg?e=9PH6iS"</w:instrText>
+            </w:r>
+            <w:r>
+              <w:fldChar w:fldCharType="separate"/>
+            </w:r>
+            <w:r>
+              <w:rPr>
+                <w:rStyle w:val="Hyperlink"/>
+              </w:rPr>
+              <w:t>Event-Driven Architecture.docx</w:t>
+            </w:r>
+            <w:r>
+              <w:fldChar w:fldCharType="end"/>
+            </w:r>
             <w:r>
               <w:t>.</w:t>
             </w:r>
@@ -3555,7 +3565,7 @@
         </w:rPr>
         <w:t xml:space="preserve">See </w:t>
       </w:r>
-      <w:hyperlink r:id="rId23">
+      <w:hyperlink r:id="rId22">
         <w:r>
           <w:rPr>
             <w:rStyle w:val="Hyperlink"/>
@@ -3584,7 +3594,19 @@
         <w:t>Context</w:t>
       </w:r>
       <w:r>
-        <w:t>. The context determines what users and internal and external partners systems interface with the ANW Platform.</w:t>
+        <w:t>. The context determines what users</w:t>
+      </w:r>
+      <w:r>
+        <w:t xml:space="preserve">, </w:t>
+      </w:r>
+      <w:r>
+        <w:t>internal</w:t>
+      </w:r>
+      <w:r>
+        <w:t xml:space="preserve"> partner systems</w:t>
+      </w:r>
+      <w:r>
+        <w:t xml:space="preserve"> and external partners systems interface with the ANW Platform.</w:t>
       </w:r>
     </w:p>
     <w:p>
@@ -3598,15 +3620,32 @@
         <w:t>Scope</w:t>
       </w:r>
       <w:r>
-        <w:t>. The scope determines the responsibilities of each in establishing the interfaces and defining data exchange.</w:t>
+        <w:t xml:space="preserve">. The scope determines the responsibilities of each in establishing the interfaces and defining </w:t>
+      </w:r>
+      <w:r>
+        <w:t xml:space="preserve">the </w:t>
+      </w:r>
+      <w:r>
+        <w:t>data exchange.</w:t>
       </w:r>
     </w:p>
     <w:p>
       <w:pPr>
         <w:pStyle w:val="Heading2"/>
+        <w:sectPr>
+          <w:pgSz w:w="12240" w:h="15840"/>
+          <w:pgMar w:top="1440" w:right="1440" w:bottom="1440" w:left="1440" w:header="720" w:footer="720" w:gutter="0"/>
+          <w:cols w:space="720"/>
+        </w:sectPr>
       </w:pPr>
       <w:bookmarkStart w:id="7" w:name="X05493b645af342a3a1f773b38e005df6f818ccd"/>
-      <w:r>
+    </w:p>
+    <w:p>
+      <w:pPr>
+        <w:pStyle w:val="Heading2"/>
+      </w:pPr>
+      <w:r>
+        <w:lastRenderedPageBreak/>
         <w:t>Business Context</w:t>
       </w:r>
     </w:p>
@@ -3617,7 +3656,7 @@
       <w:r>
         <w:t xml:space="preserve">See </w:t>
       </w:r>
-      <w:hyperlink r:id="rId24" w:history="1">
+      <w:hyperlink r:id="rId23" w:history="1">
         <w:r>
           <w:rPr>
             <w:rStyle w:val="Hyperlink"/>
@@ -3667,50 +3706,25 @@
         <w:t xml:space="preserve"> with</w:t>
       </w:r>
       <w:r>
-        <w:t xml:space="preserve"> all users as well as all</w:t>
-      </w:r>
-      <w:r>
-        <w:t xml:space="preserve"> internal and external partner</w:t>
-      </w:r>
-      <w:r>
-        <w:t xml:space="preserve"> systems</w:t>
-      </w:r>
-      <w:r>
-        <w:t>.</w:t>
-      </w:r>
-    </w:p>
-    <w:p>
-      <w:pPr>
-        <w:pStyle w:val="FigureCaption"/>
-        <w:sectPr>
-          <w:pgSz w:w="12240" w:h="15840"/>
-          <w:pgMar w:top="1440" w:right="1440" w:bottom="1440" w:left="1440" w:header="720" w:footer="720" w:gutter="0"/>
-          <w:cols w:space="720"/>
-        </w:sectPr>
-      </w:pPr>
-    </w:p>
-    <w:p>
-      <w:pPr>
-        <w:pStyle w:val="FigureCaption"/>
-      </w:pPr>
-      <w:r>
-        <w:lastRenderedPageBreak/>
-        <w:t xml:space="preserve">Figure </w:t>
-      </w:r>
-      <w:r>
-        <w:t>3.1.1</w:t>
-      </w:r>
-      <w:r>
-        <w:t xml:space="preserve"> – </w:t>
-      </w:r>
-      <w:r>
-        <w:t>ANW</w:t>
-      </w:r>
-      <w:r>
-        <w:t xml:space="preserve">: </w:t>
-      </w:r>
-      <w:r>
-        <w:t>Business Context Diagram</w:t>
+        <w:t xml:space="preserve"> all users</w:t>
+      </w:r>
+      <w:r>
+        <w:t xml:space="preserve">, all internal partner </w:t>
+      </w:r>
+      <w:r>
+        <w:t>systems</w:t>
+      </w:r>
+      <w:r>
+        <w:t>, and all external partner systems.</w:t>
+      </w:r>
+    </w:p>
+    <w:p>
+      <w:pPr>
+        <w:pStyle w:val="TableCaption"/>
+        <w:ind w:left="360"/>
+      </w:pPr>
+      <w:r>
+        <w:t>Figure 3.1.1 – ANW: Business Context Diagram</w:t>
       </w:r>
     </w:p>
     <w:p>
@@ -3722,10 +3736,10 @@
           <w:noProof/>
         </w:rPr>
         <w:drawing>
-          <wp:inline distT="0" distB="0" distL="0" distR="0" wp14:anchorId="3476969A" wp14:editId="19BC0A6B">
-            <wp:extent cx="4980447" cy="3128210"/>
+          <wp:inline distT="0" distB="0" distL="0" distR="0" wp14:anchorId="5D6CBF14" wp14:editId="63687675">
+            <wp:extent cx="6096000" cy="3829050"/>
             <wp:effectExtent l="0" t="0" r="0" b="0"/>
-            <wp:docPr id="977403243" name="Picture 1" descr="A diagram of a business context&#10;&#10;AI-generated content may be incorrect."/>
+            <wp:docPr id="1016778275" name="Picture 2" descr="A diagram of a business context&#10;&#10;AI-generated content may be incorrect."/>
             <wp:cNvGraphicFramePr>
               <a:graphicFrameLocks xmlns:a="http://schemas.openxmlformats.org/drawingml/2006/main" noChangeAspect="1"/>
             </wp:cNvGraphicFramePr>
@@ -3733,11 +3747,11 @@
               <a:graphicData uri="http://schemas.openxmlformats.org/drawingml/2006/picture">
                 <pic:pic xmlns:pic="http://schemas.openxmlformats.org/drawingml/2006/picture">
                   <pic:nvPicPr>
-                    <pic:cNvPr id="977403243" name="Picture 1" descr="A diagram of a business context&#10;&#10;AI-generated content may be incorrect."/>
+                    <pic:cNvPr id="1016778275" name="Picture 2" descr="A diagram of a business context&#10;&#10;AI-generated content may be incorrect."/>
                     <pic:cNvPicPr/>
                   </pic:nvPicPr>
                   <pic:blipFill>
-                    <a:blip r:embed="rId25">
+                    <a:blip r:embed="rId24">
                       <a:extLst>
                         <a:ext uri="{28A0092B-C50C-407E-A947-70E740481C1C}">
                           <a14:useLocalDpi xmlns:a14="http://schemas.microsoft.com/office/drawing/2010/main" val="0"/>
@@ -3751,7 +3765,7 @@
                   <pic:spPr>
                     <a:xfrm>
                       <a:off x="0" y="0"/>
-                      <a:ext cx="5033934" cy="3161805"/>
+                      <a:ext cx="6096000" cy="3829050"/>
                     </a:xfrm>
                     <a:prstGeom prst="rect">
                       <a:avLst/>
@@ -3767,6 +3781,12 @@
     <w:p>
       <w:pPr>
         <w:pStyle w:val="Figure"/>
+        <w:sectPr>
+          <w:pgSz w:w="15840" w:h="12240" w:orient="landscape"/>
+          <w:pgMar w:top="1440" w:right="1440" w:bottom="1440" w:left="1440" w:header="720" w:footer="720" w:gutter="0"/>
+          <w:cols w:space="720"/>
+          <w:docGrid w:linePitch="299"/>
+        </w:sectPr>
       </w:pPr>
     </w:p>
     <w:p>
@@ -3775,19 +3795,17 @@
         <w:ind w:left="360"/>
       </w:pPr>
       <w:r>
+        <w:lastRenderedPageBreak/>
         <w:t>T</w:t>
       </w:r>
       <w:r>
         <w:t>able 3.1.</w:t>
       </w:r>
       <w:r>
-        <w:t>2</w:t>
-      </w:r>
-      <w:r>
-        <w:t xml:space="preserve"> – ANW: Business Context </w:t>
-      </w:r>
-      <w:r>
-        <w:t>Details</w:t>
+        <w:t>1</w:t>
+      </w:r>
+      <w:r>
+        <w:t xml:space="preserve"> – ANW: Business Context Details</w:t>
       </w:r>
     </w:p>
     <w:p>
@@ -3901,10 +3919,7 @@
               <w:pStyle w:val="Compact"/>
             </w:pPr>
             <w:r>
-              <w:t xml:space="preserve">Interface </w:t>
-            </w:r>
-            <w:r>
-              <w:t>Direction</w:t>
+              <w:t>Interface Direction</w:t>
             </w:r>
           </w:p>
         </w:tc>
@@ -3917,10 +3932,7 @@
               <w:pStyle w:val="Compact"/>
             </w:pPr>
             <w:r>
-              <w:t xml:space="preserve">Interface </w:t>
-            </w:r>
-            <w:r>
-              <w:t>Mode</w:t>
+              <w:t>Interface Mode</w:t>
             </w:r>
           </w:p>
         </w:tc>
@@ -3942,6 +3954,136 @@
             </w:pPr>
             <w:r>
               <w:t>Implementation</w:t>
+            </w:r>
+          </w:p>
+        </w:tc>
+      </w:tr>
+      <w:tr>
+        <w:tc>
+          <w:tcPr>
+            <w:tcW w:w="587" w:type="pct"/>
+          </w:tcPr>
+          <w:p>
+            <w:pPr>
+              <w:pStyle w:val="Tablecellcontents"/>
+            </w:pPr>
+            <w:r>
+              <w:t>User</w:t>
+            </w:r>
+          </w:p>
+        </w:tc>
+        <w:tc>
+          <w:tcPr>
+            <w:tcW w:w="405" w:type="pct"/>
+          </w:tcPr>
+          <w:p>
+            <w:pPr>
+              <w:pStyle w:val="Tablecellcontents"/>
+            </w:pPr>
+            <w:r>
+              <w:t>n/a</w:t>
+            </w:r>
+          </w:p>
+        </w:tc>
+        <w:tc>
+          <w:tcPr>
+            <w:tcW w:w="1507" w:type="pct"/>
+          </w:tcPr>
+          <w:p>
+            <w:pPr>
+              <w:pStyle w:val="Tablecellcontents"/>
+            </w:pPr>
+            <w:r>
+              <w:t>- Competition dates and locations</w:t>
+            </w:r>
+          </w:p>
+          <w:p>
+            <w:pPr>
+              <w:pStyle w:val="Tablecellcontents"/>
+            </w:pPr>
+            <w:r>
+              <w:t>- Attendance data</w:t>
+            </w:r>
+          </w:p>
+          <w:p>
+            <w:pPr>
+              <w:pStyle w:val="Tablecellcontents"/>
+            </w:pPr>
+            <w:r>
+              <w:t>- Hotel data</w:t>
+            </w:r>
+          </w:p>
+          <w:p>
+            <w:pPr>
+              <w:pStyle w:val="Tablecellcontents"/>
+            </w:pPr>
+            <w:r>
+              <w:t>- Gym/Alias data</w:t>
+            </w:r>
+          </w:p>
+        </w:tc>
+        <w:tc>
+          <w:tcPr>
+            <w:tcW w:w="410" w:type="pct"/>
+          </w:tcPr>
+          <w:p>
+            <w:pPr>
+              <w:pStyle w:val="Tablecellcontents"/>
+            </w:pPr>
+            <w:r>
+              <w:t>TSV</w:t>
+            </w:r>
+          </w:p>
+        </w:tc>
+        <w:tc>
+          <w:tcPr>
+            <w:tcW w:w="444" w:type="pct"/>
+          </w:tcPr>
+          <w:p>
+            <w:pPr>
+              <w:pStyle w:val="Tablecellcontents"/>
+            </w:pPr>
+            <w:r>
+              <w:t>Send</w:t>
+            </w:r>
+          </w:p>
+        </w:tc>
+        <w:tc>
+          <w:tcPr>
+            <w:tcW w:w="478" w:type="pct"/>
+          </w:tcPr>
+          <w:p>
+            <w:pPr>
+              <w:pStyle w:val="Tablecellcontents"/>
+            </w:pPr>
+            <w:r>
+              <w:t>Inboud</w:t>
+            </w:r>
+          </w:p>
+        </w:tc>
+        <w:tc>
+          <w:tcPr>
+            <w:tcW w:w="444" w:type="pct"/>
+          </w:tcPr>
+          <w:p>
+            <w:pPr>
+              <w:pStyle w:val="Tablecellcontents"/>
+            </w:pPr>
+            <w:r>
+              <w:t>Manual</w:t>
+            </w:r>
+          </w:p>
+        </w:tc>
+        <w:tc>
+          <w:tcPr>
+            <w:tcW w:w="724" w:type="pct"/>
+          </w:tcPr>
+          <w:p>
+            <w:pPr>
+              <w:pStyle w:val="Tablecellcontents"/>
+            </w:pPr>
+            <w:r>
+              <w:t>NetBeans IDE</w:t>
             </w:r>
           </w:p>
         </w:tc>
@@ -4294,7 +4436,7 @@
       <w:r>
         <w:t xml:space="preserve">See </w:t>
       </w:r>
-      <w:hyperlink r:id="rId26" w:history="1">
+      <w:hyperlink r:id="rId25" w:history="1">
         <w:r>
           <w:rPr>
             <w:rStyle w:val="Hyperlink"/>
@@ -4311,31 +4453,949 @@
         <w:pStyle w:val="BodyText"/>
       </w:pPr>
       <w:r>
-        <w:t xml:space="preserve">The Business Context Diagram in Figure 3.1.1 shows </w:t>
-      </w:r>
+        <w:t xml:space="preserve">The </w:t>
+      </w:r>
+      <w:r>
+        <w:t>Technical</w:t>
+      </w:r>
+      <w:r>
+        <w:t xml:space="preserve"> Context Diagram in Figure 3.</w:t>
+      </w:r>
+      <w:r>
+        <w:t>2</w:t>
+      </w:r>
+      <w:r>
+        <w:t>.1 show</w:t>
+      </w:r>
+      <w:r>
+        <w:t xml:space="preserve">s channels and transmission media linking the ANW Platform to its environment. It maps the I/O from all </w:t>
+      </w:r>
+      <w:r>
+        <w:t>users, all internal partner systems, and all external partner systems</w:t>
+      </w:r>
+      <w:r>
+        <w:t>,</w:t>
+      </w:r>
+      <w:r>
+        <w:t xml:space="preserve"> specifying port and protocol for all communication.</w:t>
+      </w:r>
+    </w:p>
+    <w:p>
+      <w:pPr>
+        <w:pStyle w:val="FigureCaption"/>
+      </w:pPr>
+      <w:r>
+        <w:t>Figure 3.</w:t>
+      </w:r>
+      <w:r>
+        <w:t>2</w:t>
+      </w:r>
+      <w:r>
+        <w:t xml:space="preserve">.1 – ANW: </w:t>
+      </w:r>
+      <w:r>
+        <w:t>Technical</w:t>
+      </w:r>
+      <w:r>
+        <w:t xml:space="preserve"> Context Diagram</w:t>
+      </w:r>
+    </w:p>
+    <w:p>
+      <w:pPr>
+        <w:pStyle w:val="Figure"/>
+      </w:pPr>
       <w:r>
         <w:rPr>
-          <w:rStyle w:val="Strong"/>
+          <w:noProof/>
         </w:rPr>
-        <w:t>all</w:t>
-      </w:r>
-      <w:r>
-        <w:t xml:space="preserve"> </w:t>
-      </w:r>
-      <w:r>
-        <w:rPr>
-          <w:rStyle w:val="Strong"/>
-        </w:rPr>
-        <w:t>communication</w:t>
-      </w:r>
-      <w:r>
-        <w:t xml:space="preserve"> with all users as well as all internal and external partner systems.</w:t>
-      </w:r>
-    </w:p>
+        <w:drawing>
+          <wp:inline distT="0" distB="0" distL="0" distR="0" wp14:anchorId="11AF9EE1" wp14:editId="6E993D62">
+            <wp:extent cx="7419264" cy="3633537"/>
+            <wp:effectExtent l="0" t="0" r="0" b="0"/>
+            <wp:docPr id="976264159" name="Picture 1"/>
+            <wp:cNvGraphicFramePr>
+              <a:graphicFrameLocks xmlns:a="http://schemas.openxmlformats.org/drawingml/2006/main" noChangeAspect="1"/>
+            </wp:cNvGraphicFramePr>
+            <a:graphic xmlns:a="http://schemas.openxmlformats.org/drawingml/2006/main">
+              <a:graphicData uri="http://schemas.openxmlformats.org/drawingml/2006/picture">
+                <pic:pic xmlns:pic="http://schemas.openxmlformats.org/drawingml/2006/picture">
+                  <pic:nvPicPr>
+                    <pic:cNvPr id="976264159" name="Picture 1"/>
+                    <pic:cNvPicPr>
+                      <a:picLocks noChangeAspect="1" noChangeArrowheads="1"/>
+                    </pic:cNvPicPr>
+                  </pic:nvPicPr>
+                  <pic:blipFill>
+                    <a:blip r:embed="rId26">
+                      <a:extLst>
+                        <a:ext uri="{28A0092B-C50C-407E-A947-70E740481C1C}">
+                          <a14:useLocalDpi xmlns:a14="http://schemas.microsoft.com/office/drawing/2010/main" val="0"/>
+                        </a:ext>
+                      </a:extLst>
+                    </a:blip>
+                    <a:stretch>
+                      <a:fillRect/>
+                    </a:stretch>
+                  </pic:blipFill>
+                  <pic:spPr bwMode="auto">
+                    <a:xfrm>
+                      <a:off x="0" y="0"/>
+                      <a:ext cx="7446348" cy="3646801"/>
+                    </a:xfrm>
+                    <a:prstGeom prst="rect">
+                      <a:avLst/>
+                    </a:prstGeom>
+                    <a:noFill/>
+                    <a:ln>
+                      <a:noFill/>
+                    </a:ln>
+                  </pic:spPr>
+                </pic:pic>
+              </a:graphicData>
+            </a:graphic>
+          </wp:inline>
+        </w:drawing>
+      </w:r>
+    </w:p>
+    <w:p>
+      <w:pPr>
+        <w:pStyle w:val="Figure"/>
+        <w:sectPr>
+          <w:pgSz w:w="15840" w:h="12240" w:orient="landscape"/>
+          <w:pgMar w:top="1440" w:right="1440" w:bottom="1440" w:left="1440" w:header="720" w:footer="720" w:gutter="0"/>
+          <w:cols w:space="720"/>
+          <w:docGrid w:linePitch="299"/>
+        </w:sectPr>
+      </w:pPr>
+    </w:p>
+    <w:p>
+      <w:pPr>
+        <w:pStyle w:val="TableCaption"/>
+        <w:ind w:left="360"/>
+      </w:pPr>
+      <w:r>
+        <w:lastRenderedPageBreak/>
+        <w:t>Table 3.</w:t>
+      </w:r>
+      <w:r>
+        <w:t>2</w:t>
+      </w:r>
+      <w:r>
+        <w:t>.</w:t>
+      </w:r>
+      <w:r>
+        <w:t>1</w:t>
+      </w:r>
+      <w:r>
+        <w:t xml:space="preserve"> – ANW: </w:t>
+      </w:r>
+      <w:r>
+        <w:t>Technical</w:t>
+      </w:r>
+      <w:r>
+        <w:t xml:space="preserve"> Context Details</w:t>
+      </w:r>
+    </w:p>
+    <w:p>
+      <w:pPr>
+        <w:pStyle w:val="TableCaption"/>
+        <w:ind w:left="360"/>
+      </w:pPr>
+      <w:r>
+        <w:t xml:space="preserve">See Appendix </w:t>
+      </w:r>
+      <w:r>
+        <w:t>B</w:t>
+      </w:r>
+      <w:r>
+        <w:t xml:space="preserve"> for a detailed description of each table column</w:t>
+      </w:r>
+    </w:p>
+    <w:tbl>
+      <w:tblPr>
+        <w:tblStyle w:val="Table"/>
+        <w:tblW w:w="5000" w:type="pct"/>
+        <w:tblLook w:val="0020" w:firstRow="1" w:lastRow="0" w:firstColumn="0" w:lastColumn="0" w:noHBand="0" w:noVBand="0"/>
+      </w:tblPr>
+      <w:tblGrid>
+        <w:gridCol w:w="1633"/>
+        <w:gridCol w:w="1900"/>
+        <w:gridCol w:w="1974"/>
+        <w:gridCol w:w="1795"/>
+        <w:gridCol w:w="1265"/>
+        <w:gridCol w:w="901"/>
+        <w:gridCol w:w="3708"/>
+      </w:tblGrid>
+      <w:tr>
+        <w:trPr>
+          <w:cnfStyle w:val="100000000000" w:firstRow="1" w:lastRow="0" w:firstColumn="0" w:lastColumn="0" w:oddVBand="0" w:evenVBand="0" w:oddHBand="0" w:evenHBand="0" w:firstRowFirstColumn="0" w:firstRowLastColumn="0" w:lastRowFirstColumn="0" w:lastRowLastColumn="0"/>
+          <w:tblHeader/>
+        </w:trPr>
+        <w:tc>
+          <w:tcPr>
+            <w:tcW w:w="1340" w:type="pct"/>
+            <w:gridSpan w:val="2"/>
+            <w:tcBorders>
+              <w:right w:val="single" w:sz="4" w:space="0" w:color="auto"/>
+            </w:tcBorders>
+          </w:tcPr>
+          <w:p>
+            <w:pPr>
+              <w:pStyle w:val="Compact"/>
+            </w:pPr>
+            <w:r>
+              <w:t>Source</w:t>
+            </w:r>
+          </w:p>
+        </w:tc>
+        <w:tc>
+          <w:tcPr>
+            <w:tcW w:w="3660" w:type="pct"/>
+            <w:gridSpan w:val="5"/>
+            <w:tcBorders>
+              <w:left w:val="single" w:sz="4" w:space="0" w:color="auto"/>
+            </w:tcBorders>
+          </w:tcPr>
+          <w:p>
+            <w:pPr>
+              <w:pStyle w:val="Compact"/>
+            </w:pPr>
+            <w:r>
+              <w:t>Target</w:t>
+            </w:r>
+          </w:p>
+        </w:tc>
+      </w:tr>
+      <w:tr>
+        <w:trPr>
+          <w:cnfStyle w:val="100000000000" w:firstRow="1" w:lastRow="0" w:firstColumn="0" w:lastColumn="0" w:oddVBand="0" w:evenVBand="0" w:oddHBand="0" w:evenHBand="0" w:firstRowFirstColumn="0" w:firstRowLastColumn="0" w:lastRowFirstColumn="0" w:lastRowLastColumn="0"/>
+          <w:tblHeader/>
+        </w:trPr>
+        <w:tc>
+          <w:tcPr>
+            <w:tcW w:w="620" w:type="pct"/>
+          </w:tcPr>
+          <w:p>
+            <w:pPr>
+              <w:pStyle w:val="Compact"/>
+            </w:pPr>
+            <w:r>
+              <w:t>Component</w:t>
+            </w:r>
+          </w:p>
+        </w:tc>
+        <w:tc>
+          <w:tcPr>
+            <w:tcW w:w="721" w:type="pct"/>
+            <w:tcBorders>
+              <w:right w:val="single" w:sz="4" w:space="0" w:color="auto"/>
+            </w:tcBorders>
+          </w:tcPr>
+          <w:p>
+            <w:pPr>
+              <w:pStyle w:val="Compact"/>
+            </w:pPr>
+            <w:r>
+              <w:t>IP Address</w:t>
+            </w:r>
+          </w:p>
+        </w:tc>
+        <w:tc>
+          <w:tcPr>
+            <w:tcW w:w="749" w:type="pct"/>
+            <w:tcBorders>
+              <w:left w:val="single" w:sz="4" w:space="0" w:color="auto"/>
+            </w:tcBorders>
+          </w:tcPr>
+          <w:p>
+            <w:pPr>
+              <w:pStyle w:val="Compact"/>
+            </w:pPr>
+            <w:r>
+              <w:t>Component</w:t>
+            </w:r>
+          </w:p>
+        </w:tc>
+        <w:tc>
+          <w:tcPr>
+            <w:tcW w:w="681" w:type="pct"/>
+          </w:tcPr>
+          <w:p>
+            <w:pPr>
+              <w:pStyle w:val="Compact"/>
+            </w:pPr>
+            <w:r>
+              <w:t>IP Address</w:t>
+            </w:r>
+          </w:p>
+        </w:tc>
+        <w:tc>
+          <w:tcPr>
+            <w:tcW w:w="480" w:type="pct"/>
+          </w:tcPr>
+          <w:p>
+            <w:pPr>
+              <w:pStyle w:val="Compact"/>
+            </w:pPr>
+            <w:r>
+              <w:t>Protocol</w:t>
+            </w:r>
+          </w:p>
+        </w:tc>
+        <w:tc>
+          <w:tcPr>
+            <w:tcW w:w="342" w:type="pct"/>
+          </w:tcPr>
+          <w:p>
+            <w:pPr>
+              <w:pStyle w:val="Compact"/>
+            </w:pPr>
+            <w:r>
+              <w:t>Port</w:t>
+            </w:r>
+          </w:p>
+        </w:tc>
+        <w:tc>
+          <w:tcPr>
+            <w:tcW w:w="1407" w:type="pct"/>
+          </w:tcPr>
+          <w:p>
+            <w:pPr>
+              <w:pStyle w:val="Compact"/>
+            </w:pPr>
+            <w:r>
+              <w:t>Domain Name</w:t>
+            </w:r>
+          </w:p>
+        </w:tc>
+      </w:tr>
+      <w:tr>
+        <w:tc>
+          <w:tcPr>
+            <w:tcW w:w="620" w:type="pct"/>
+          </w:tcPr>
+          <w:p>
+            <w:pPr>
+              <w:pStyle w:val="Tablecellcontents"/>
+            </w:pPr>
+            <w:r>
+              <w:t>ANW Platform</w:t>
+            </w:r>
+          </w:p>
+        </w:tc>
+        <w:tc>
+          <w:tcPr>
+            <w:tcW w:w="721" w:type="pct"/>
+            <w:tcBorders>
+              <w:right w:val="single" w:sz="4" w:space="0" w:color="auto"/>
+            </w:tcBorders>
+          </w:tcPr>
+          <w:p>
+            <w:pPr>
+              <w:pStyle w:val="Tablecellcontents"/>
+            </w:pPr>
+            <w:r>
+              <w:t>192.168.1.5</w:t>
+            </w:r>
+          </w:p>
+        </w:tc>
+        <w:tc>
+          <w:tcPr>
+            <w:tcW w:w="749" w:type="pct"/>
+            <w:tcBorders>
+              <w:left w:val="single" w:sz="4" w:space="0" w:color="auto"/>
+            </w:tcBorders>
+          </w:tcPr>
+          <w:p>
+            <w:pPr>
+              <w:pStyle w:val="Tablecellcontents"/>
+            </w:pPr>
+            <w:r>
+              <w:t>Wireless Router</w:t>
+            </w:r>
+          </w:p>
+        </w:tc>
+        <w:tc>
+          <w:tcPr>
+            <w:tcW w:w="681" w:type="pct"/>
+          </w:tcPr>
+          <w:p>
+            <w:pPr>
+              <w:pStyle w:val="Tablecellcontents"/>
+            </w:pPr>
+            <w:r>
+              <w:t>192.168.1.1</w:t>
+            </w:r>
+          </w:p>
+        </w:tc>
+        <w:tc>
+          <w:tcPr>
+            <w:tcW w:w="480" w:type="pct"/>
+          </w:tcPr>
+          <w:p>
+            <w:pPr>
+              <w:pStyle w:val="Tablecellcontents"/>
+            </w:pPr>
+            <w:r>
+              <w:t>HTTPS</w:t>
+            </w:r>
+          </w:p>
+        </w:tc>
+        <w:tc>
+          <w:tcPr>
+            <w:tcW w:w="342" w:type="pct"/>
+          </w:tcPr>
+          <w:p>
+            <w:pPr>
+              <w:pStyle w:val="Tablecellcontents"/>
+            </w:pPr>
+            <w:r>
+              <w:t>443</w:t>
+            </w:r>
+          </w:p>
+        </w:tc>
+        <w:tc>
+          <w:tcPr>
+            <w:tcW w:w="1407" w:type="pct"/>
+          </w:tcPr>
+          <w:p>
+            <w:pPr>
+              <w:pStyle w:val="Tablecellcontents"/>
+            </w:pPr>
+            <w:r>
+              <w:t>n/a</w:t>
+            </w:r>
+          </w:p>
+        </w:tc>
+      </w:tr>
+      <w:tr>
+        <w:tc>
+          <w:tcPr>
+            <w:tcW w:w="620" w:type="pct"/>
+          </w:tcPr>
+          <w:p>
+            <w:pPr>
+              <w:pStyle w:val="Tablecellcontents"/>
+            </w:pPr>
+            <w:r>
+              <w:t>Wireless Router</w:t>
+            </w:r>
+          </w:p>
+        </w:tc>
+        <w:tc>
+          <w:tcPr>
+            <w:tcW w:w="721" w:type="pct"/>
+            <w:tcBorders>
+              <w:right w:val="single" w:sz="4" w:space="0" w:color="auto"/>
+            </w:tcBorders>
+          </w:tcPr>
+          <w:p>
+            <w:pPr>
+              <w:pStyle w:val="Tablecellcontents"/>
+            </w:pPr>
+            <w:r>
+              <w:t>192.168.1.1</w:t>
+            </w:r>
+          </w:p>
+        </w:tc>
+        <w:tc>
+          <w:tcPr>
+            <w:tcW w:w="749" w:type="pct"/>
+            <w:tcBorders>
+              <w:left w:val="single" w:sz="4" w:space="0" w:color="auto"/>
+            </w:tcBorders>
+          </w:tcPr>
+          <w:p>
+            <w:pPr>
+              <w:pStyle w:val="Tablecellcontents"/>
+            </w:pPr>
+            <w:r>
+              <w:t>Cable Box</w:t>
+            </w:r>
+          </w:p>
+        </w:tc>
+        <w:tc>
+          <w:tcPr>
+            <w:tcW w:w="681" w:type="pct"/>
+          </w:tcPr>
+          <w:p>
+            <w:pPr>
+              <w:pStyle w:val="Tablecellcontents"/>
+            </w:pPr>
+            <w:r>
+              <w:t>71.10.191.124</w:t>
+            </w:r>
+          </w:p>
+        </w:tc>
+        <w:tc>
+          <w:tcPr>
+            <w:tcW w:w="480" w:type="pct"/>
+          </w:tcPr>
+          <w:p>
+            <w:pPr>
+              <w:pStyle w:val="Tablecellcontents"/>
+            </w:pPr>
+            <w:r>
+              <w:t>HTTPS</w:t>
+            </w:r>
+          </w:p>
+        </w:tc>
+        <w:tc>
+          <w:tcPr>
+            <w:tcW w:w="342" w:type="pct"/>
+          </w:tcPr>
+          <w:p>
+            <w:pPr>
+              <w:pStyle w:val="Tablecellcontents"/>
+            </w:pPr>
+            <w:r>
+              <w:t>443</w:t>
+            </w:r>
+          </w:p>
+        </w:tc>
+        <w:tc>
+          <w:tcPr>
+            <w:tcW w:w="1407" w:type="pct"/>
+          </w:tcPr>
+          <w:p>
+            <w:pPr>
+              <w:pStyle w:val="Tablecellcontents"/>
+            </w:pPr>
+            <w:r>
+              <w:t>n/a</w:t>
+            </w:r>
+          </w:p>
+        </w:tc>
+      </w:tr>
+      <w:tr>
+        <w:tc>
+          <w:tcPr>
+            <w:tcW w:w="620" w:type="pct"/>
+          </w:tcPr>
+          <w:p>
+            <w:pPr>
+              <w:pStyle w:val="Tablecellcontents"/>
+            </w:pPr>
+            <w:r>
+              <w:t>Cable Box</w:t>
+            </w:r>
+          </w:p>
+        </w:tc>
+        <w:tc>
+          <w:tcPr>
+            <w:tcW w:w="721" w:type="pct"/>
+            <w:tcBorders>
+              <w:right w:val="single" w:sz="4" w:space="0" w:color="auto"/>
+            </w:tcBorders>
+          </w:tcPr>
+          <w:p>
+            <w:pPr>
+              <w:pStyle w:val="Tablecellcontents"/>
+            </w:pPr>
+            <w:r>
+              <w:t>71.10.191.124</w:t>
+            </w:r>
+          </w:p>
+        </w:tc>
+        <w:tc>
+          <w:tcPr>
+            <w:tcW w:w="749" w:type="pct"/>
+            <w:tcBorders>
+              <w:left w:val="single" w:sz="4" w:space="0" w:color="auto"/>
+            </w:tcBorders>
+          </w:tcPr>
+          <w:p>
+            <w:pPr>
+              <w:pStyle w:val="Tablecellcontents"/>
+            </w:pPr>
+            <w:r>
+              <w:t>ISP</w:t>
+            </w:r>
+          </w:p>
+        </w:tc>
+        <w:tc>
+          <w:tcPr>
+            <w:tcW w:w="681" w:type="pct"/>
+          </w:tcPr>
+          <w:p>
+            <w:pPr>
+              <w:pStyle w:val="Tablecellcontents"/>
+            </w:pPr>
+            <w:r>
+              <w:t>&lt;unknown&gt;</w:t>
+            </w:r>
+          </w:p>
+        </w:tc>
+        <w:tc>
+          <w:tcPr>
+            <w:tcW w:w="480" w:type="pct"/>
+          </w:tcPr>
+          <w:p>
+            <w:pPr>
+              <w:pStyle w:val="Tablecellcontents"/>
+            </w:pPr>
+            <w:r>
+              <w:t>HTTPS</w:t>
+            </w:r>
+          </w:p>
+        </w:tc>
+        <w:tc>
+          <w:tcPr>
+            <w:tcW w:w="342" w:type="pct"/>
+          </w:tcPr>
+          <w:p>
+            <w:pPr>
+              <w:pStyle w:val="Tablecellcontents"/>
+            </w:pPr>
+            <w:r>
+              <w:t>443</w:t>
+            </w:r>
+          </w:p>
+        </w:tc>
+        <w:tc>
+          <w:tcPr>
+            <w:tcW w:w="1407" w:type="pct"/>
+          </w:tcPr>
+          <w:p>
+            <w:pPr>
+              <w:pStyle w:val="Tablecellcontents"/>
+            </w:pPr>
+            <w:r>
+              <w:t>n/a</w:t>
+            </w:r>
+          </w:p>
+        </w:tc>
+      </w:tr>
+      <w:tr>
+        <w:tc>
+          <w:tcPr>
+            <w:tcW w:w="620" w:type="pct"/>
+          </w:tcPr>
+          <w:p>
+            <w:pPr>
+              <w:pStyle w:val="Tablecellcontents"/>
+            </w:pPr>
+            <w:r>
+              <w:t>ISP</w:t>
+            </w:r>
+          </w:p>
+        </w:tc>
+        <w:tc>
+          <w:tcPr>
+            <w:tcW w:w="721" w:type="pct"/>
+            <w:tcBorders>
+              <w:right w:val="single" w:sz="4" w:space="0" w:color="auto"/>
+            </w:tcBorders>
+          </w:tcPr>
+          <w:p>
+            <w:pPr>
+              <w:pStyle w:val="Tablecellcontents"/>
+            </w:pPr>
+            <w:r>
+              <w:t>&lt;unknow</w:t>
+            </w:r>
+            <w:r>
+              <w:t>n</w:t>
+            </w:r>
+            <w:r>
+              <w:t>&gt;</w:t>
+            </w:r>
+          </w:p>
+        </w:tc>
+        <w:tc>
+          <w:tcPr>
+            <w:tcW w:w="749" w:type="pct"/>
+            <w:tcBorders>
+              <w:left w:val="single" w:sz="4" w:space="0" w:color="auto"/>
+            </w:tcBorders>
+          </w:tcPr>
+          <w:p>
+            <w:pPr>
+              <w:pStyle w:val="Tablecellcontents"/>
+            </w:pPr>
+            <w:r>
+              <w:t>FINA</w:t>
+            </w:r>
+          </w:p>
+        </w:tc>
+        <w:tc>
+          <w:tcPr>
+            <w:tcW w:w="681" w:type="pct"/>
+          </w:tcPr>
+          <w:p>
+            <w:pPr>
+              <w:pStyle w:val="Tablecellcontents"/>
+            </w:pPr>
+            <w:r>
+              <w:t>138.197.46.19</w:t>
+            </w:r>
+          </w:p>
+        </w:tc>
+        <w:tc>
+          <w:tcPr>
+            <w:tcW w:w="480" w:type="pct"/>
+          </w:tcPr>
+          <w:p>
+            <w:pPr>
+              <w:pStyle w:val="Tablecellcontents"/>
+            </w:pPr>
+            <w:r>
+              <w:t>HTTPS</w:t>
+            </w:r>
+          </w:p>
+        </w:tc>
+        <w:tc>
+          <w:tcPr>
+            <w:tcW w:w="342" w:type="pct"/>
+          </w:tcPr>
+          <w:p>
+            <w:pPr>
+              <w:pStyle w:val="Tablecellcontents"/>
+            </w:pPr>
+            <w:r>
+              <w:t>443</w:t>
+            </w:r>
+          </w:p>
+        </w:tc>
+        <w:tc>
+          <w:tcPr>
+            <w:tcW w:w="1407" w:type="pct"/>
+          </w:tcPr>
+          <w:p>
+            <w:pPr>
+              <w:pStyle w:val="Tablecellcontents"/>
+            </w:pPr>
+            <w:proofErr w:type="spellStart"/>
+            <w:proofErr w:type="gramStart"/>
+            <w:r>
+              <w:t>fina.ninja</w:t>
+            </w:r>
+            <w:proofErr w:type="spellEnd"/>
+            <w:proofErr w:type="gramEnd"/>
+          </w:p>
+        </w:tc>
+      </w:tr>
+      <w:tr>
+        <w:tc>
+          <w:tcPr>
+            <w:tcW w:w="620" w:type="pct"/>
+          </w:tcPr>
+          <w:p>
+            <w:pPr>
+              <w:pStyle w:val="Tablecellcontents"/>
+            </w:pPr>
+            <w:r>
+              <w:t>ISP</w:t>
+            </w:r>
+          </w:p>
+        </w:tc>
+        <w:tc>
+          <w:tcPr>
+            <w:tcW w:w="721" w:type="pct"/>
+            <w:tcBorders>
+              <w:right w:val="single" w:sz="4" w:space="0" w:color="auto"/>
+            </w:tcBorders>
+          </w:tcPr>
+          <w:p>
+            <w:pPr>
+              <w:pStyle w:val="Tablecellcontents"/>
+            </w:pPr>
+            <w:r>
+              <w:t>&lt;unknown&gt;</w:t>
+            </w:r>
+          </w:p>
+        </w:tc>
+        <w:tc>
+          <w:tcPr>
+            <w:tcW w:w="749" w:type="pct"/>
+            <w:tcBorders>
+              <w:left w:val="single" w:sz="4" w:space="0" w:color="auto"/>
+            </w:tcBorders>
+          </w:tcPr>
+          <w:p>
+            <w:pPr>
+              <w:pStyle w:val="Tablecellcontents"/>
+            </w:pPr>
+            <w:r>
+              <w:t>UNAA</w:t>
+            </w:r>
+          </w:p>
+        </w:tc>
+        <w:tc>
+          <w:tcPr>
+            <w:tcW w:w="681" w:type="pct"/>
+          </w:tcPr>
+          <w:p>
+            <w:pPr>
+              <w:pStyle w:val="Tablecellcontents"/>
+            </w:pPr>
+            <w:r>
+              <w:t>75.2.0.180</w:t>
+            </w:r>
+          </w:p>
+        </w:tc>
+        <w:tc>
+          <w:tcPr>
+            <w:tcW w:w="480" w:type="pct"/>
+          </w:tcPr>
+          <w:p>
+            <w:pPr>
+              <w:pStyle w:val="Tablecellcontents"/>
+            </w:pPr>
+            <w:r>
+              <w:t>HTTPS</w:t>
+            </w:r>
+          </w:p>
+        </w:tc>
+        <w:tc>
+          <w:tcPr>
+            <w:tcW w:w="342" w:type="pct"/>
+          </w:tcPr>
+          <w:p>
+            <w:pPr>
+              <w:pStyle w:val="Tablecellcontents"/>
+            </w:pPr>
+            <w:r>
+              <w:t>443</w:t>
+            </w:r>
+          </w:p>
+        </w:tc>
+        <w:tc>
+          <w:tcPr>
+            <w:tcW w:w="1407" w:type="pct"/>
+          </w:tcPr>
+          <w:p>
+            <w:pPr>
+              <w:pStyle w:val="Tablecellcontents"/>
+            </w:pPr>
+            <w:r>
+              <w:t>www.ultimateninja.net</w:t>
+            </w:r>
+          </w:p>
+        </w:tc>
+      </w:tr>
+      <w:tr>
+        <w:tc>
+          <w:tcPr>
+            <w:tcW w:w="620" w:type="pct"/>
+          </w:tcPr>
+          <w:p>
+            <w:pPr>
+              <w:pStyle w:val="Tablecellcontents"/>
+            </w:pPr>
+            <w:r>
+              <w:t>ISP</w:t>
+            </w:r>
+          </w:p>
+        </w:tc>
+        <w:tc>
+          <w:tcPr>
+            <w:tcW w:w="721" w:type="pct"/>
+            <w:tcBorders>
+              <w:right w:val="single" w:sz="4" w:space="0" w:color="auto"/>
+            </w:tcBorders>
+          </w:tcPr>
+          <w:p>
+            <w:pPr>
+              <w:pStyle w:val="Tablecellcontents"/>
+            </w:pPr>
+            <w:r>
+              <w:t>&lt;unknown&gt;</w:t>
+            </w:r>
+          </w:p>
+        </w:tc>
+        <w:tc>
+          <w:tcPr>
+            <w:tcW w:w="749" w:type="pct"/>
+            <w:tcBorders>
+              <w:left w:val="single" w:sz="4" w:space="0" w:color="auto"/>
+            </w:tcBorders>
+          </w:tcPr>
+          <w:p>
+            <w:pPr>
+              <w:pStyle w:val="Tablecellcontents"/>
+            </w:pPr>
+            <w:r>
+              <w:t>CSNA</w:t>
+            </w:r>
+          </w:p>
+        </w:tc>
+        <w:tc>
+          <w:tcPr>
+            <w:tcW w:w="681" w:type="pct"/>
+          </w:tcPr>
+          <w:p>
+            <w:pPr>
+              <w:pStyle w:val="Tablecellcontents"/>
+            </w:pPr>
+            <w:r>
+              <w:t>34.149.87.45</w:t>
+            </w:r>
+          </w:p>
+        </w:tc>
+        <w:tc>
+          <w:tcPr>
+            <w:tcW w:w="480" w:type="pct"/>
+          </w:tcPr>
+          <w:p>
+            <w:pPr>
+              <w:pStyle w:val="Tablecellcontents"/>
+            </w:pPr>
+            <w:r>
+              <w:t>HTTPS</w:t>
+            </w:r>
+          </w:p>
+        </w:tc>
+        <w:tc>
+          <w:tcPr>
+            <w:tcW w:w="342" w:type="pct"/>
+          </w:tcPr>
+          <w:p>
+            <w:pPr>
+              <w:pStyle w:val="Tablecellcontents"/>
+            </w:pPr>
+            <w:r>
+              <w:t>443</w:t>
+            </w:r>
+          </w:p>
+        </w:tc>
+        <w:tc>
+          <w:tcPr>
+            <w:tcW w:w="1407" w:type="pct"/>
+          </w:tcPr>
+          <w:p>
+            <w:pPr>
+              <w:pStyle w:val="Tablecellcontents"/>
+            </w:pPr>
+            <w:r>
+              <w:t>www.centralstatesninja.org</w:t>
+            </w:r>
+          </w:p>
+        </w:tc>
+      </w:tr>
+    </w:tbl>
     <w:p>
       <w:pPr>
         <w:pStyle w:val="BodyText"/>
-      </w:pPr>
+        <w:sectPr>
+          <w:pgSz w:w="15840" w:h="12240" w:orient="landscape"/>
+          <w:pgMar w:top="1440" w:right="1440" w:bottom="1440" w:left="1440" w:header="720" w:footer="720" w:gutter="0"/>
+          <w:cols w:space="720"/>
+          <w:docGrid w:linePitch="299"/>
+        </w:sectPr>
+      </w:pPr>
+    </w:p>
+    <w:p>
+      <w:pPr>
+        <w:pStyle w:val="Heading1"/>
+      </w:pPr>
+      <w:bookmarkStart w:id="9" w:name="section-solution-strategy"/>
+      <w:bookmarkEnd w:id="6"/>
+      <w:bookmarkEnd w:id="8"/>
+      <w:r>
+        <w:lastRenderedPageBreak/>
+        <w:t>Solution Strategy</w:t>
+      </w:r>
     </w:p>
     <w:p>
       <w:pPr>
@@ -4353,16 +5413,61 @@
         <w:pStyle w:val="BodyText"/>
       </w:pPr>
       <w:r>
-        <w:t>Technical interfaces (channels and transmission media) linking your system to its environment. In addition a mapping of domain specific input/output to the channels, i.e. an explanation which I/O uses which channel.</w:t>
-      </w:r>
-    </w:p>
-    <w:p>
-      <w:pPr>
-        <w:pStyle w:val="BodyText"/>
+        <w:t>A short summary and explanation of the fundamental decisions and solution strategies, that shape system architecture. It includes</w:t>
+      </w:r>
+    </w:p>
+    <w:p>
+      <w:pPr>
+        <w:numPr>
+          <w:ilvl w:val="0"/>
+          <w:numId w:val="5"/>
+        </w:numPr>
+      </w:pPr>
+      <w:proofErr w:type="gramStart"/>
+      <w:r>
+        <w:t>technology decisions</w:t>
+      </w:r>
+      <w:proofErr w:type="gramEnd"/>
+    </w:p>
+    <w:p>
+      <w:pPr>
+        <w:numPr>
+          <w:ilvl w:val="0"/>
+          <w:numId w:val="5"/>
+        </w:numPr>
+      </w:pPr>
+      <w:r>
+        <w:t>decisions about the top-level decomposition of the system, e.g. usage of an architectural pattern or design pattern</w:t>
+      </w:r>
+    </w:p>
+    <w:p>
+      <w:pPr>
+        <w:numPr>
+          <w:ilvl w:val="0"/>
+          <w:numId w:val="5"/>
+        </w:numPr>
+      </w:pPr>
+      <w:r>
+        <w:t>decisions on how to achieve key quality goals</w:t>
+      </w:r>
+    </w:p>
+    <w:p>
+      <w:pPr>
+        <w:numPr>
+          <w:ilvl w:val="0"/>
+          <w:numId w:val="5"/>
+        </w:numPr>
+      </w:pPr>
+      <w:r>
+        <w:t>relevant organizational decisions, e.g. selecting a development process or delegating certain tasks to third parties.</w:t>
+      </w:r>
+    </w:p>
+    <w:p>
+      <w:pPr>
+        <w:pStyle w:val="FirstParagraph"/>
       </w:pPr>
       <w:r>
         <w:rPr>
-          <w:b/>
           <w:bCs/>
         </w:rPr>
         <w:t>Motivation</w:t>
@@ -4373,13 +5478,14 @@
         <w:pStyle w:val="BodyText"/>
       </w:pPr>
       <w:r>
-        <w:t>Many stakeholders make architectural decision based on the technical interfaces between the system and its context. Especially infrastructure or hardware designers decide these technical interfaces.</w:t>
+        <w:t>These decisions form the cornerstones for your architecture. They are the foundation for many other detailed decisions or implementation rules.</w:t>
       </w:r>
     </w:p>
     <w:p>
       <w:pPr>
         <w:pStyle w:val="BodyText"/>
       </w:pPr>
+      <w:proofErr w:type="gramStart"/>
       <w:r>
         <w:rPr>
           <w:b/>
@@ -4387,156 +5493,7 @@
         </w:rPr>
         <w:t>Form</w:t>
       </w:r>
-    </w:p>
-    <w:p>
-      <w:pPr>
-        <w:pStyle w:val="BodyText"/>
-      </w:pPr>
-      <w:r>
-        <w:t>E.g. UML deployment diagram describing channels to neighboring systems, together with a mapping table showing the relationships between channels and input/output.</w:t>
-      </w:r>
-    </w:p>
-    <w:p>
-      <w:pPr>
-        <w:pStyle w:val="BodyText"/>
-      </w:pPr>
-      <w:r>
-        <w:rPr>
-          <w:b/>
-          <w:bCs/>
-        </w:rPr>
-        <w:t>&lt;Diagram or Table&gt;</w:t>
-      </w:r>
-    </w:p>
-    <w:p>
-      <w:pPr>
-        <w:pStyle w:val="BodyText"/>
-      </w:pPr>
-      <w:r>
-        <w:rPr>
-          <w:b/>
-          <w:bCs/>
-        </w:rPr>
-        <w:t>&lt;optionally: Explanation of technical interfaces&gt;</w:t>
-      </w:r>
-    </w:p>
-    <w:p>
-      <w:pPr>
-        <w:pStyle w:val="BodyText"/>
-      </w:pPr>
-      <w:r>
-        <w:rPr>
-          <w:b/>
-          <w:bCs/>
-        </w:rPr>
-        <w:t>&lt;Mapping Input/Output to Channels&gt;</w:t>
-      </w:r>
-    </w:p>
-    <w:p>
-      <w:pPr>
-        <w:pStyle w:val="Heading1"/>
-      </w:pPr>
-      <w:bookmarkStart w:id="9" w:name="section-solution-strategy"/>
-      <w:bookmarkEnd w:id="6"/>
-      <w:bookmarkEnd w:id="8"/>
-      <w:r>
-        <w:t>Solution Strategy</w:t>
-      </w:r>
-    </w:p>
-    <w:p>
-      <w:pPr>
-        <w:pStyle w:val="FirstParagraph"/>
-      </w:pPr>
-      <w:r>
-        <w:rPr>
-          <w:bCs/>
-        </w:rPr>
-        <w:t>Contents</w:t>
-      </w:r>
-    </w:p>
-    <w:p>
-      <w:pPr>
-        <w:pStyle w:val="BodyText"/>
-      </w:pPr>
-      <w:r>
-        <w:t>A short summary and explanation of the fundamental decisions and solution strategies, that shape system architecture. It includes</w:t>
-      </w:r>
-    </w:p>
-    <w:p>
-      <w:pPr>
-        <w:numPr>
-          <w:ilvl w:val="0"/>
-          <w:numId w:val="5"/>
-        </w:numPr>
-      </w:pPr>
-      <w:r>
-        <w:t>technology decisions</w:t>
-      </w:r>
-    </w:p>
-    <w:p>
-      <w:pPr>
-        <w:numPr>
-          <w:ilvl w:val="0"/>
-          <w:numId w:val="5"/>
-        </w:numPr>
-      </w:pPr>
-      <w:r>
-        <w:t>decisions about the top-level decomposition of the system, e.g. usage of an architectural pattern or design pattern</w:t>
-      </w:r>
-    </w:p>
-    <w:p>
-      <w:pPr>
-        <w:numPr>
-          <w:ilvl w:val="0"/>
-          <w:numId w:val="5"/>
-        </w:numPr>
-      </w:pPr>
-      <w:r>
-        <w:t>decisions on how to achieve key quality goals</w:t>
-      </w:r>
-    </w:p>
-    <w:p>
-      <w:pPr>
-        <w:numPr>
-          <w:ilvl w:val="0"/>
-          <w:numId w:val="5"/>
-        </w:numPr>
-      </w:pPr>
-      <w:r>
-        <w:t>relevant organizational decisions, e.g. selecting a development process or delegating certain tasks to third parties.</w:t>
-      </w:r>
-    </w:p>
-    <w:p>
-      <w:pPr>
-        <w:pStyle w:val="FirstParagraph"/>
-      </w:pPr>
-      <w:r>
-        <w:rPr>
-          <w:bCs/>
-        </w:rPr>
-        <w:t>Motivation</w:t>
-      </w:r>
-    </w:p>
-    <w:p>
-      <w:pPr>
-        <w:pStyle w:val="BodyText"/>
-      </w:pPr>
-      <w:r>
-        <w:t>These decisions form the cornerstones for your architecture. They are the foundation for many other detailed decisions or implementation rules.</w:t>
-      </w:r>
-    </w:p>
-    <w:p>
-      <w:pPr>
-        <w:pStyle w:val="BodyText"/>
-      </w:pPr>
-      <w:r>
-        <w:rPr>
-          <w:b/>
-          <w:bCs/>
-        </w:rPr>
-        <w:lastRenderedPageBreak/>
-        <w:t>Form</w:t>
-      </w:r>
+      <w:proofErr w:type="gramEnd"/>
     </w:p>
     <w:p>
       <w:pPr>
@@ -4652,6 +5609,7 @@
       <w:pPr>
         <w:pStyle w:val="BodyText"/>
       </w:pPr>
+      <w:proofErr w:type="gramStart"/>
       <w:r>
         <w:rPr>
           <w:b/>
@@ -4659,12 +5617,14 @@
         </w:rPr>
         <w:t>Form</w:t>
       </w:r>
+      <w:proofErr w:type="gramEnd"/>
     </w:p>
     <w:p>
       <w:pPr>
         <w:pStyle w:val="BodyText"/>
       </w:pPr>
       <w:r>
+        <w:lastRenderedPageBreak/>
         <w:t>The building block view is a hierarchical collection of black boxes and white boxes (see figure below) and their descriptions.</w:t>
       </w:r>
     </w:p>
@@ -4676,7 +5636,6 @@
         <w:rPr>
           <w:noProof/>
         </w:rPr>
-        <w:lastRenderedPageBreak/>
         <w:drawing>
           <wp:inline distT="0" distB="0" distL="0" distR="0" wp14:anchorId="0078CA3E" wp14:editId="34F3597B">
             <wp:extent cx="5334000" cy="6083460"/>
@@ -4732,7 +5691,15 @@
         <w:t>Level 1</w:t>
       </w:r>
       <w:r>
-        <w:t xml:space="preserve"> is the white box description of the overall system together with black box descriptions of all contained building blocks.</w:t>
+        <w:t xml:space="preserve"> is the white box description of the overall system together with black box descriptions of all </w:t>
+      </w:r>
+      <w:proofErr w:type="gramStart"/>
+      <w:r>
+        <w:t>contained building blocks</w:t>
+      </w:r>
+      <w:proofErr w:type="gramEnd"/>
+      <w:r>
+        <w:t>.</w:t>
       </w:r>
       <w:r>
         <w:t xml:space="preserve">  </w:t>
@@ -4763,7 +5730,15 @@
         <w:t>Level 2</w:t>
       </w:r>
       <w:r>
-        <w:t xml:space="preserve"> zooms into some building blocks of level 1. Thus it contains the white box description of selected building blocks of level 1, together with black box descriptions of their internal building blocks.</w:t>
+        <w:t xml:space="preserve"> zooms into some building blocks of level 1. </w:t>
+      </w:r>
+      <w:proofErr w:type="gramStart"/>
+      <w:r>
+        <w:t>Thus</w:t>
+      </w:r>
+      <w:proofErr w:type="gramEnd"/>
+      <w:r>
+        <w:t xml:space="preserve"> it contains the white box description of selected building blocks of level 1, together with black box descriptions of their internal building blocks.</w:t>
       </w:r>
       <w:r>
         <w:t xml:space="preserve">  </w:t>
@@ -4851,9 +5826,11 @@
           <w:numId w:val="6"/>
         </w:numPr>
       </w:pPr>
+      <w:proofErr w:type="gramStart"/>
       <w:r>
         <w:t>an overview diagram</w:t>
       </w:r>
+      <w:proofErr w:type="gramEnd"/>
     </w:p>
     <w:p>
       <w:pPr>
@@ -4917,7 +5894,31 @@
         </w:numPr>
       </w:pPr>
       <w:r>
-        <w:t>(optional:) important interfaces, that are not explained in the black box templates of a building block, but are very important for understanding the white box. Since there are so many ways to specify interfaces why do not provide a specific template for them. In the worst case you have to specify and describe syntax, semantics, protocols, error handling, restrictions, versions, qualities, necessary compatibilities and many things more. In the best case you will get away with examples or simple signatures.</w:t>
+        <w:t>(</w:t>
+      </w:r>
+      <w:proofErr w:type="gramStart"/>
+      <w:r>
+        <w:t>optional</w:t>
+      </w:r>
+      <w:proofErr w:type="gramEnd"/>
+      <w:r>
+        <w:t xml:space="preserve">:) important interfaces, that are not explained in the black box templates of a building block, but are very important for understanding the white box. Since there are so many ways to specify interfaces why do not provide a specific template for them. In the worst case you </w:t>
+      </w:r>
+      <w:proofErr w:type="gramStart"/>
+      <w:r>
+        <w:t>have to</w:t>
+      </w:r>
+      <w:proofErr w:type="gramEnd"/>
+      <w:r>
+        <w:t xml:space="preserve"> specify and describe syntax, semantics, protocols, error handling, restrictions, versions, qualities, necessary </w:t>
+      </w:r>
+      <w:proofErr w:type="gramStart"/>
+      <w:r>
+        <w:t>compatibilities</w:t>
+      </w:r>
+      <w:proofErr w:type="gramEnd"/>
+      <w:r>
+        <w:t xml:space="preserve"> and many things more. In the best case you will get away with examples or simple signatures.</w:t>
       </w:r>
     </w:p>
     <w:p>
@@ -5006,7 +6007,23 @@
         <w:pStyle w:val="BodyText"/>
       </w:pPr>
       <w:r>
-        <w:t>If you use tabular form you will only describe your black boxes with name and responsibility according to the following schema:</w:t>
+        <w:t xml:space="preserve">If you use tabular </w:t>
+      </w:r>
+      <w:proofErr w:type="gramStart"/>
+      <w:r>
+        <w:t>form</w:t>
+      </w:r>
+      <w:proofErr w:type="gramEnd"/>
+      <w:r>
+        <w:t xml:space="preserve"> you will only describe your black boxes with name and responsibility according to the following </w:t>
+      </w:r>
+      <w:proofErr w:type="gramStart"/>
+      <w:r>
+        <w:t>schema</w:t>
+      </w:r>
+      <w:proofErr w:type="gramEnd"/>
+      <w:r>
+        <w:t>:</w:t>
       </w:r>
     </w:p>
     <w:tbl>
@@ -5131,7 +6148,15 @@
         <w:pStyle w:val="BodyText"/>
       </w:pPr>
       <w:r>
-        <w:t>If you use a list of black box descriptions then you fill in a separate black box template for every important building block . Its headline is the name of the black box.</w:t>
+        <w:t xml:space="preserve">If you use a list of black box descriptions then you fill in a separate black box template for every important building </w:t>
+      </w:r>
+      <w:proofErr w:type="gramStart"/>
+      <w:r>
+        <w:t>block .</w:t>
+      </w:r>
+      <w:proofErr w:type="gramEnd"/>
+      <w:r>
+        <w:t xml:space="preserve"> Its headline is the name of the black box.</w:t>
       </w:r>
     </w:p>
     <w:p>
@@ -5179,7 +6204,15 @@
         </w:numPr>
       </w:pPr>
       <w:r>
-        <w:t>Interface(s), when they are not extracted as separate paragraphs. This interfaces may include qualities and performance characteristics.</w:t>
+        <w:t xml:space="preserve">Interface(s), when they are not extracted as separate paragraphs. </w:t>
+      </w:r>
+      <w:proofErr w:type="gramStart"/>
+      <w:r>
+        <w:t>This interfaces</w:t>
+      </w:r>
+      <w:proofErr w:type="gramEnd"/>
+      <w:r>
+        <w:t xml:space="preserve"> may include qualities and performance characteristics.</w:t>
       </w:r>
     </w:p>
     <w:p>
@@ -5194,9 +6227,14 @@
       </w:r>
       <w:proofErr w:type="spellStart"/>
       <w:r>
-        <w:t>e.g.availability</w:t>
+        <w:t>e.</w:t>
+      </w:r>
+      <w:proofErr w:type="gramStart"/>
+      <w:r>
+        <w:t>g.availability</w:t>
       </w:r>
       <w:proofErr w:type="spellEnd"/>
+      <w:proofErr w:type="gramEnd"/>
       <w:r>
         <w:t>, run time behavior, ….</w:t>
       </w:r>
@@ -5402,7 +6440,15 @@
         <w:pStyle w:val="BodyText"/>
       </w:pPr>
       <w:r>
-        <w:t>You have to decide which building blocks of your system are important enough to justify such a detailed description. Please prefer relevance over completeness. Specify important, surprising, risky, complex or volatile building blocks. Leave out normal, simple, boring or standardized parts of your system</w:t>
+        <w:t xml:space="preserve">You </w:t>
+      </w:r>
+      <w:proofErr w:type="gramStart"/>
+      <w:r>
+        <w:t>have to</w:t>
+      </w:r>
+      <w:proofErr w:type="gramEnd"/>
+      <w:r>
+        <w:t xml:space="preserve"> decide which building blocks of your system are important enough to justify such a detailed description. Please prefer relevance over completeness. Specify important, surprising, risky, complex or volatile building blocks. Leave out normal, simple, boring or standardized parts of your system</w:t>
       </w:r>
     </w:p>
     <w:p>
@@ -5542,7 +6588,15 @@
         <w:pStyle w:val="BodyText"/>
       </w:pPr>
       <w:r>
-        <w:t>When you need more detailed levels of your architecture please copy this part of arc42 for additional levels.</w:t>
+        <w:t xml:space="preserve">When you need more detailed levels of your </w:t>
+      </w:r>
+      <w:proofErr w:type="gramStart"/>
+      <w:r>
+        <w:t>architecture</w:t>
+      </w:r>
+      <w:proofErr w:type="gramEnd"/>
+      <w:r>
+        <w:t xml:space="preserve"> please copy this part of arc42 for additional levels.</w:t>
       </w:r>
     </w:p>
     <w:p>
@@ -5656,7 +6710,15 @@
         <w:pStyle w:val="BodyText"/>
       </w:pPr>
       <w:r>
-        <w:t>The runtime view describes concrete behavior and interactions of the system’s building blocks in form of scenarios from the following areas:</w:t>
+        <w:t xml:space="preserve">The runtime view describes concrete behavior and interactions of the system’s building blocks in </w:t>
+      </w:r>
+      <w:proofErr w:type="gramStart"/>
+      <w:r>
+        <w:t>form</w:t>
+      </w:r>
+      <w:proofErr w:type="gramEnd"/>
+      <w:r>
+        <w:t xml:space="preserve"> of scenarios from the following areas:</w:t>
       </w:r>
     </w:p>
     <w:p>
@@ -5726,7 +6788,23 @@
         <w:t>not</w:t>
       </w:r>
       <w:r>
-        <w:t xml:space="preserve"> important to describe a large number of scenarios. You should rather document a representative selection.</w:t>
+        <w:t xml:space="preserve"> important to describe </w:t>
+      </w:r>
+      <w:proofErr w:type="gramStart"/>
+      <w:r>
+        <w:t>a large number of</w:t>
+      </w:r>
+      <w:proofErr w:type="gramEnd"/>
+      <w:r>
+        <w:t xml:space="preserve"> scenarios. You </w:t>
+      </w:r>
+      <w:proofErr w:type="gramStart"/>
+      <w:r>
+        <w:t>should rather</w:t>
+      </w:r>
+      <w:proofErr w:type="gramEnd"/>
+      <w:r>
+        <w:t xml:space="preserve"> document a representative selection.</w:t>
       </w:r>
     </w:p>
     <w:p>
@@ -5747,13 +6825,22 @@
       </w:pPr>
       <w:r>
         <w:lastRenderedPageBreak/>
-        <w:t>You should understand how (instances of) building blocks of your system perform their job and communicate at runtime. You will mainly capture scenarios in your documentation to communicate your architecture to stakeholders that are less willing or able to read and understand the static models (building block view, deployment view).</w:t>
+        <w:t xml:space="preserve">You should understand how (instances of) building blocks of your system perform their job and communicate at runtime. You will mainly capture scenarios in your documentation to communicate your architecture to stakeholders that are less willing or able to read and understand </w:t>
+      </w:r>
+      <w:proofErr w:type="gramStart"/>
+      <w:r>
+        <w:t>the static</w:t>
+      </w:r>
+      <w:proofErr w:type="gramEnd"/>
+      <w:r>
+        <w:t xml:space="preserve"> models (building block view, deployment view).</w:t>
       </w:r>
     </w:p>
     <w:p>
       <w:pPr>
         <w:pStyle w:val="BodyText"/>
       </w:pPr>
+      <w:proofErr w:type="gramStart"/>
       <w:r>
         <w:rPr>
           <w:b/>
@@ -5761,6 +6848,7 @@
         </w:rPr>
         <w:t>Form</w:t>
       </w:r>
+      <w:proofErr w:type="gramEnd"/>
     </w:p>
     <w:p>
       <w:pPr>
@@ -5998,7 +7086,15 @@
         <w:pStyle w:val="BodyText"/>
       </w:pPr>
       <w:r>
-        <w:t>From a software perspective it is sufficient to capture only those elements of an infrastructure that are needed to show a deployment of your building blocks. Hardware architects can go beyond that and describe an infrastructure to any level of detail they need to capture.</w:t>
+        <w:t xml:space="preserve">From a software perspective it is sufficient to capture only those elements of an infrastructure that are needed to show </w:t>
+      </w:r>
+      <w:proofErr w:type="gramStart"/>
+      <w:r>
+        <w:t>a deployment</w:t>
+      </w:r>
+      <w:proofErr w:type="gramEnd"/>
+      <w:r>
+        <w:t xml:space="preserve"> of your building blocks. Hardware architects can go beyond that and describe an infrastructure to any level of detail they need to capture.</w:t>
       </w:r>
     </w:p>
     <w:p>
@@ -6078,7 +7174,15 @@
         <w:pStyle w:val="BodyText"/>
       </w:pPr>
       <w:r>
-        <w:t>Maybe a highest level deployment diagram is already contained in section 3.2. as technical context with your own infrastructure as ONE black box. In this section one can zoom into this black box using additional deployment diagrams:</w:t>
+        <w:t xml:space="preserve">Maybe a </w:t>
+      </w:r>
+      <w:proofErr w:type="gramStart"/>
+      <w:r>
+        <w:t>highest level</w:t>
+      </w:r>
+      <w:proofErr w:type="gramEnd"/>
+      <w:r>
+        <w:t xml:space="preserve"> deployment diagram is already contained in section 3.2. as technical context with your own infrastructure as ONE black box. In this section one can zoom into this black box using additional deployment diagrams:</w:t>
       </w:r>
     </w:p>
     <w:p>
@@ -6100,7 +7204,15 @@
         </w:numPr>
       </w:pPr>
       <w:r>
-        <w:t>When your (hardware) stakeholders prefer other kinds of diagrams rather than a deployment diagram, let them use any kind that is able to show nodes and channels of the infrastructure.</w:t>
+        <w:t xml:space="preserve">When your (hardware) stakeholders prefer other kinds of diagrams rather than a deployment diagram, let them use any kind that </w:t>
+      </w:r>
+      <w:proofErr w:type="gramStart"/>
+      <w:r>
+        <w:t>is able to</w:t>
+      </w:r>
+      <w:proofErr w:type="gramEnd"/>
+      <w:r>
+        <w:t xml:space="preserve"> show nodes and channels of the infrastructure.</w:t>
       </w:r>
     </w:p>
     <w:p>
@@ -6147,7 +7259,15 @@
         </w:numPr>
       </w:pPr>
       <w:r>
-        <w:t>distribution of a system to multiple locations, environments, computers, processors, .., as well as physical connections between them</w:t>
+        <w:t xml:space="preserve">distribution of a system to multiple locations, environments, computers, </w:t>
+      </w:r>
+      <w:proofErr w:type="gramStart"/>
+      <w:r>
+        <w:t>processors, ..</w:t>
+      </w:r>
+      <w:proofErr w:type="gramEnd"/>
+      <w:r>
+        <w:t>, as well as physical connections between them</w:t>
       </w:r>
     </w:p>
     <w:p>
@@ -6459,8 +7579,13 @@
           <w:numId w:val="15"/>
         </w:numPr>
       </w:pPr>
-      <w:r>
-        <w:t>implementation rules</w:t>
+      <w:proofErr w:type="gramStart"/>
+      <w:r>
+        <w:t>implementation</w:t>
+      </w:r>
+      <w:proofErr w:type="gramEnd"/>
+      <w:r>
+        <w:t xml:space="preserve"> rules</w:t>
       </w:r>
     </w:p>
     <w:p>
@@ -6489,7 +7614,23 @@
         <w:t>conceptual integrity</w:t>
       </w:r>
       <w:r>
-        <w:t xml:space="preserve"> (consistency, homogeneity) of the architecture. Thus, they are an important contribution to achieve inner qualities of your system.</w:t>
+        <w:t xml:space="preserve"> (consistency, homogeneity) of </w:t>
+      </w:r>
+      <w:proofErr w:type="gramStart"/>
+      <w:r>
+        <w:t>the architecture</w:t>
+      </w:r>
+      <w:proofErr w:type="gramEnd"/>
+      <w:r>
+        <w:t xml:space="preserve">. Thus, they are an important contribution to </w:t>
+      </w:r>
+      <w:proofErr w:type="gramStart"/>
+      <w:r>
+        <w:t>achieve</w:t>
+      </w:r>
+      <w:proofErr w:type="gramEnd"/>
+      <w:r>
+        <w:t xml:space="preserve"> inner qualities of your system.</w:t>
       </w:r>
     </w:p>
     <w:p>
@@ -6504,6 +7645,7 @@
       <w:pPr>
         <w:pStyle w:val="BodyText"/>
       </w:pPr>
+      <w:proofErr w:type="gramStart"/>
       <w:r>
         <w:rPr>
           <w:b/>
@@ -6511,6 +7653,7 @@
         </w:rPr>
         <w:t>Form</w:t>
       </w:r>
+      <w:proofErr w:type="gramEnd"/>
     </w:p>
     <w:p>
       <w:pPr>
@@ -6852,7 +7995,15 @@
         <w:pStyle w:val="BodyText"/>
       </w:pPr>
       <w:r>
-        <w:t>Important, expensive, large scale or risky architecture decisions including rationales. With "decisions" we mean selecting one alternative based on given criteria.</w:t>
+        <w:t xml:space="preserve">Important, expensive, </w:t>
+      </w:r>
+      <w:proofErr w:type="gramStart"/>
+      <w:r>
+        <w:t>large scale</w:t>
+      </w:r>
+      <w:proofErr w:type="gramEnd"/>
+      <w:r>
+        <w:t xml:space="preserve"> or risky architecture decisions including rationales. With "decisions" we mean selecting one alternative based on given criteria.</w:t>
       </w:r>
     </w:p>
     <w:p>
@@ -6895,6 +8046,7 @@
       <w:pPr>
         <w:pStyle w:val="BodyText"/>
       </w:pPr>
+      <w:proofErr w:type="gramStart"/>
       <w:r>
         <w:rPr>
           <w:b/>
@@ -6902,6 +8054,7 @@
         </w:rPr>
         <w:t>Form</w:t>
       </w:r>
+      <w:proofErr w:type="gramEnd"/>
     </w:p>
     <w:p>
       <w:pPr>
@@ -7028,7 +8181,15 @@
         <w:pStyle w:val="BodyText"/>
       </w:pPr>
       <w:r>
-        <w:t>Since quality requirements will have a lot of influence on architectural decisions you should know for every stakeholder what is really important to them, concrete and measurable.</w:t>
+        <w:t xml:space="preserve">Since quality requirements will have a lot of influence on architectural decisions you should know for every stakeholder what is </w:t>
+      </w:r>
+      <w:proofErr w:type="gramStart"/>
+      <w:r>
+        <w:t>really important</w:t>
+      </w:r>
+      <w:proofErr w:type="gramEnd"/>
+      <w:r>
+        <w:t xml:space="preserve"> to them, concrete and measurable.</w:t>
       </w:r>
     </w:p>
     <w:p>
@@ -7104,13 +8265,22 @@
         <w:pStyle w:val="BodyText"/>
       </w:pPr>
       <w:r>
-        <w:t>The tree structure with priorities provides an overview for a sometimes large number of quality requirements.</w:t>
+        <w:t xml:space="preserve">The tree structure with priorities provides an overview for a </w:t>
+      </w:r>
+      <w:proofErr w:type="gramStart"/>
+      <w:r>
+        <w:t>sometimes large</w:t>
+      </w:r>
+      <w:proofErr w:type="gramEnd"/>
+      <w:r>
+        <w:t xml:space="preserve"> number of quality requirements.</w:t>
       </w:r>
     </w:p>
     <w:p>
       <w:pPr>
         <w:pStyle w:val="BodyText"/>
       </w:pPr>
+      <w:proofErr w:type="gramStart"/>
       <w:r>
         <w:rPr>
           <w:b/>
@@ -7118,6 +8288,7 @@
         </w:rPr>
         <w:t>Form</w:t>
       </w:r>
+      <w:proofErr w:type="gramEnd"/>
     </w:p>
     <w:p>
       <w:pPr>
@@ -7134,8 +8305,13 @@
           <w:numId w:val="19"/>
         </w:numPr>
       </w:pPr>
-      <w:r>
-        <w:t>tree-like refinement of the term "quality". Use "quality" or "usefulness" as a root</w:t>
+      <w:proofErr w:type="gramStart"/>
+      <w:r>
+        <w:t>tree</w:t>
+      </w:r>
+      <w:proofErr w:type="gramEnd"/>
+      <w:r>
+        <w:t>-like refinement of the term "quality". Use "quality" or "usefulness" as a root</w:t>
       </w:r>
     </w:p>
     <w:p>
@@ -7145,8 +8321,13 @@
           <w:numId w:val="19"/>
         </w:numPr>
       </w:pPr>
-      <w:r>
-        <w:t>a mind map with quality categories as main branches</w:t>
+      <w:proofErr w:type="gramStart"/>
+      <w:r>
+        <w:t>a mind</w:t>
+      </w:r>
+      <w:proofErr w:type="gramEnd"/>
+      <w:r>
+        <w:t xml:space="preserve"> map with quality categories as main branches</w:t>
       </w:r>
     </w:p>
     <w:p>
@@ -7240,7 +8421,15 @@
         <w:pStyle w:val="BodyText"/>
       </w:pPr>
       <w:r>
-        <w:t>Scenarios make quality requirements concrete and allow to more easily measure or decide whether they are fulfilled.</w:t>
+        <w:t xml:space="preserve">Scenarios make quality requirements concrete and </w:t>
+      </w:r>
+      <w:proofErr w:type="gramStart"/>
+      <w:r>
+        <w:t>allow</w:t>
+      </w:r>
+      <w:proofErr w:type="gramEnd"/>
+      <w:r>
+        <w:t xml:space="preserve"> to more easily measure or decide whether they are fulfilled.</w:t>
       </w:r>
     </w:p>
     <w:p>
@@ -7255,6 +8444,7 @@
       <w:pPr>
         <w:pStyle w:val="BodyText"/>
       </w:pPr>
+      <w:proofErr w:type="gramStart"/>
       <w:r>
         <w:rPr>
           <w:b/>
@@ -7262,6 +8452,7 @@
         </w:rPr>
         <w:t>Form</w:t>
       </w:r>
+      <w:proofErr w:type="gramEnd"/>
     </w:p>
     <w:p>
       <w:pPr>
@@ -7334,6 +8525,7 @@
       <w:pPr>
         <w:pStyle w:val="BodyText"/>
       </w:pPr>
+      <w:proofErr w:type="gramStart"/>
       <w:r>
         <w:rPr>
           <w:b/>
@@ -7341,6 +8533,7 @@
         </w:rPr>
         <w:t>Form</w:t>
       </w:r>
+      <w:proofErr w:type="gramEnd"/>
     </w:p>
     <w:p>
       <w:pPr>
@@ -7565,7 +8758,7 @@
               <w:pStyle w:val="Tablecellcontents"/>
             </w:pPr>
             <w:r>
-              <w:t>EAO</w:t>
+              <w:t>CSNA</w:t>
             </w:r>
           </w:p>
         </w:tc>
@@ -7578,7 +8771,7 @@
               <w:pStyle w:val="Tablecellcontents"/>
             </w:pPr>
             <w:r>
-              <w:t>Enterprise Architecture Office</w:t>
+              <w:t>Central State Ninja Association</w:t>
             </w:r>
           </w:p>
         </w:tc>
@@ -7593,6 +8786,90 @@
               <w:pStyle w:val="Tablecellcontents"/>
             </w:pPr>
             <w:r>
+              <w:t>EAO</w:t>
+            </w:r>
+          </w:p>
+        </w:tc>
+        <w:tc>
+          <w:tcPr>
+            <w:tcW w:w="4413" w:type="pct"/>
+          </w:tcPr>
+          <w:p>
+            <w:pPr>
+              <w:pStyle w:val="Tablecellcontents"/>
+            </w:pPr>
+            <w:r>
+              <w:t>Enterprise Architecture Office</w:t>
+            </w:r>
+          </w:p>
+        </w:tc>
+      </w:tr>
+      <w:tr>
+        <w:tc>
+          <w:tcPr>
+            <w:tcW w:w="587" w:type="pct"/>
+          </w:tcPr>
+          <w:p>
+            <w:pPr>
+              <w:pStyle w:val="Tablecellcontents"/>
+            </w:pPr>
+            <w:r>
+              <w:t>FINA</w:t>
+            </w:r>
+          </w:p>
+        </w:tc>
+        <w:tc>
+          <w:tcPr>
+            <w:tcW w:w="4413" w:type="pct"/>
+          </w:tcPr>
+          <w:p>
+            <w:pPr>
+              <w:pStyle w:val="Tablecellcontents"/>
+            </w:pPr>
+            <w:r>
+              <w:t>Federation of International Ninja Athletics</w:t>
+            </w:r>
+          </w:p>
+        </w:tc>
+      </w:tr>
+      <w:tr>
+        <w:tc>
+          <w:tcPr>
+            <w:tcW w:w="587" w:type="pct"/>
+          </w:tcPr>
+          <w:p>
+            <w:pPr>
+              <w:pStyle w:val="Tablecellcontents"/>
+            </w:pPr>
+            <w:r>
+              <w:t>ISP</w:t>
+            </w:r>
+          </w:p>
+        </w:tc>
+        <w:tc>
+          <w:tcPr>
+            <w:tcW w:w="4413" w:type="pct"/>
+          </w:tcPr>
+          <w:p>
+            <w:pPr>
+              <w:pStyle w:val="Tablecellcontents"/>
+            </w:pPr>
+            <w:r>
+              <w:t>Internet Service Provider</w:t>
+            </w:r>
+          </w:p>
+        </w:tc>
+      </w:tr>
+      <w:tr>
+        <w:tc>
+          <w:tcPr>
+            <w:tcW w:w="587" w:type="pct"/>
+          </w:tcPr>
+          <w:p>
+            <w:pPr>
+              <w:pStyle w:val="Tablecellcontents"/>
+            </w:pPr>
+            <w:r>
               <w:t>TOGAF</w:t>
             </w:r>
           </w:p>
@@ -7607,6 +8884,34 @@
             </w:pPr>
             <w:r>
               <w:t>The Open Group Architecture Framework</w:t>
+            </w:r>
+          </w:p>
+        </w:tc>
+      </w:tr>
+      <w:tr>
+        <w:tc>
+          <w:tcPr>
+            <w:tcW w:w="587" w:type="pct"/>
+          </w:tcPr>
+          <w:p>
+            <w:pPr>
+              <w:pStyle w:val="Tablecellcontents"/>
+            </w:pPr>
+            <w:r>
+              <w:t>UNAA</w:t>
+            </w:r>
+          </w:p>
+        </w:tc>
+        <w:tc>
+          <w:tcPr>
+            <w:tcW w:w="4413" w:type="pct"/>
+          </w:tcPr>
+          <w:p>
+            <w:pPr>
+              <w:pStyle w:val="Tablecellcontents"/>
+            </w:pPr>
+            <w:r>
+              <w:t>Ultimate Ninja Athlete Association</w:t>
             </w:r>
           </w:p>
         </w:tc>
@@ -7686,6 +8991,7 @@
         <w:pStyle w:val="Heading1"/>
       </w:pPr>
       <w:r>
+        <w:lastRenderedPageBreak/>
         <w:t>Appendices</w:t>
       </w:r>
     </w:p>
@@ -7702,13 +9008,27 @@
         <w:pStyle w:val="BodyText"/>
       </w:pPr>
       <w:r>
-        <w:t>D</w:t>
+        <w:t>Additional details for Technical Context.</w:t>
+      </w:r>
+    </w:p>
+    <w:p>
+      <w:pPr>
+        <w:pStyle w:val="FigureCaption"/>
+      </w:pPr>
+      <w:r>
+        <w:t>Table 14.1.1 – D</w:t>
       </w:r>
       <w:r>
         <w:t>etailed description of each table column</w:t>
       </w:r>
       <w:r>
-        <w:t xml:space="preserve"> for a the business context.</w:t>
+        <w:t xml:space="preserve"> for </w:t>
+      </w:r>
+      <w:r>
+        <w:t>the</w:t>
+      </w:r>
+      <w:r>
+        <w:t xml:space="preserve"> business context</w:t>
       </w:r>
     </w:p>
     <w:tbl>
@@ -7736,7 +9056,6 @@
               <w:pStyle w:val="Compact"/>
             </w:pPr>
             <w:r>
-              <w:lastRenderedPageBreak/>
               <w:t>Column</w:t>
             </w:r>
           </w:p>
@@ -7896,13 +9215,7 @@
               <w:pStyle w:val="Tablecellcontents"/>
             </w:pPr>
             <w:r>
-              <w:t xml:space="preserve">From the point of view of the system platform, </w:t>
-            </w:r>
-            <w:r>
-              <w:t>and depending on the interface direction, which direction is the data going in</w:t>
-            </w:r>
-            <w:r>
-              <w:t>?</w:t>
+              <w:t>From the point of view of the system platform, and depending on the interface direction, which direction is the data going in?</w:t>
             </w:r>
           </w:p>
           <w:p>
@@ -8157,6 +9470,358 @@
             <w:proofErr w:type="spellEnd"/>
             <w:r>
               <w:t>, and SFTP. Standard examples include but are not limited to REST, SOAP, EJB, and RMI.</w:t>
+            </w:r>
+          </w:p>
+        </w:tc>
+      </w:tr>
+    </w:tbl>
+    <w:p>
+      <w:pPr>
+        <w:pStyle w:val="Heading2"/>
+      </w:pPr>
+      <w:r>
+        <w:t xml:space="preserve">Appendix </w:t>
+      </w:r>
+      <w:r>
+        <w:t>B</w:t>
+      </w:r>
+    </w:p>
+    <w:p>
+      <w:pPr>
+        <w:pStyle w:val="BodyText"/>
+      </w:pPr>
+      <w:r>
+        <w:t>Additional details for Technical Context.</w:t>
+      </w:r>
+    </w:p>
+    <w:p>
+      <w:pPr>
+        <w:pStyle w:val="FigureCaption"/>
+      </w:pPr>
+      <w:r>
+        <w:t>Table 14.2.1 – Technical</w:t>
+      </w:r>
+      <w:r>
+        <w:t xml:space="preserve"> contex</w:t>
+      </w:r>
+      <w:r>
+        <w:t>t source and target</w:t>
+      </w:r>
+    </w:p>
+    <w:tbl>
+      <w:tblPr>
+        <w:tblStyle w:val="Table"/>
+        <w:tblW w:w="5000" w:type="pct"/>
+        <w:tblLayout w:type="fixed"/>
+        <w:tblLook w:val="0020" w:firstRow="1" w:lastRow="0" w:firstColumn="0" w:lastColumn="0" w:noHBand="0" w:noVBand="0"/>
+      </w:tblPr>
+      <w:tblGrid>
+        <w:gridCol w:w="2178"/>
+        <w:gridCol w:w="7398"/>
+      </w:tblGrid>
+      <w:tr>
+        <w:trPr>
+          <w:cnfStyle w:val="100000000000" w:firstRow="1" w:lastRow="0" w:firstColumn="0" w:lastColumn="0" w:oddVBand="0" w:evenVBand="0" w:oddHBand="0" w:evenHBand="0" w:firstRowFirstColumn="0" w:firstRowLastColumn="0" w:lastRowFirstColumn="0" w:lastRowLastColumn="0"/>
+          <w:tblHeader/>
+        </w:trPr>
+        <w:tc>
+          <w:tcPr>
+            <w:tcW w:w="1137" w:type="pct"/>
+          </w:tcPr>
+          <w:p>
+            <w:pPr>
+              <w:pStyle w:val="Compact"/>
+            </w:pPr>
+            <w:r>
+              <w:t>Column</w:t>
+            </w:r>
+          </w:p>
+        </w:tc>
+        <w:tc>
+          <w:tcPr>
+            <w:tcW w:w="3863" w:type="pct"/>
+          </w:tcPr>
+          <w:p>
+            <w:pPr>
+              <w:pStyle w:val="Compact"/>
+            </w:pPr>
+            <w:r>
+              <w:t>Description</w:t>
+            </w:r>
+          </w:p>
+        </w:tc>
+      </w:tr>
+      <w:tr>
+        <w:tc>
+          <w:tcPr>
+            <w:tcW w:w="1137" w:type="pct"/>
+          </w:tcPr>
+          <w:p>
+            <w:pPr>
+              <w:pStyle w:val="Tablecellcontents"/>
+            </w:pPr>
+            <w:r>
+              <w:t>Source</w:t>
+            </w:r>
+          </w:p>
+        </w:tc>
+        <w:tc>
+          <w:tcPr>
+            <w:tcW w:w="3863" w:type="pct"/>
+          </w:tcPr>
+          <w:p>
+            <w:pPr>
+              <w:pStyle w:val="Tablecellcontents"/>
+            </w:pPr>
+            <w:r>
+              <w:t>The source or starting point of the network communication</w:t>
+            </w:r>
+          </w:p>
+        </w:tc>
+      </w:tr>
+      <w:tr>
+        <w:tc>
+          <w:tcPr>
+            <w:tcW w:w="1137" w:type="pct"/>
+          </w:tcPr>
+          <w:p>
+            <w:pPr>
+              <w:pStyle w:val="Tablecellcontents"/>
+            </w:pPr>
+            <w:r>
+              <w:t>Target</w:t>
+            </w:r>
+          </w:p>
+        </w:tc>
+        <w:tc>
+          <w:tcPr>
+            <w:tcW w:w="3863" w:type="pct"/>
+          </w:tcPr>
+          <w:p>
+            <w:pPr>
+              <w:pStyle w:val="Tablecellcontents"/>
+            </w:pPr>
+            <w:r>
+              <w:t>The target or ending point of the network communication</w:t>
+            </w:r>
+          </w:p>
+        </w:tc>
+      </w:tr>
+    </w:tbl>
+    <w:p>
+      <w:pPr>
+        <w:pStyle w:val="BodyText"/>
+      </w:pPr>
+    </w:p>
+    <w:p>
+      <w:pPr>
+        <w:pStyle w:val="FigureCaption"/>
+      </w:pPr>
+      <w:r>
+        <w:lastRenderedPageBreak/>
+        <w:t>Table 14.2.</w:t>
+      </w:r>
+      <w:r>
+        <w:t>2</w:t>
+      </w:r>
+      <w:r>
+        <w:t xml:space="preserve"> – Detailed description of each table column for the technical context.</w:t>
+      </w:r>
+    </w:p>
+    <w:tbl>
+      <w:tblPr>
+        <w:tblStyle w:val="Table"/>
+        <w:tblW w:w="5000" w:type="pct"/>
+        <w:tblLayout w:type="fixed"/>
+        <w:tblLook w:val="0020" w:firstRow="1" w:lastRow="0" w:firstColumn="0" w:lastColumn="0" w:noHBand="0" w:noVBand="0"/>
+      </w:tblPr>
+      <w:tblGrid>
+        <w:gridCol w:w="2178"/>
+        <w:gridCol w:w="7398"/>
+      </w:tblGrid>
+      <w:tr>
+        <w:trPr>
+          <w:cnfStyle w:val="100000000000" w:firstRow="1" w:lastRow="0" w:firstColumn="0" w:lastColumn="0" w:oddVBand="0" w:evenVBand="0" w:oddHBand="0" w:evenHBand="0" w:firstRowFirstColumn="0" w:firstRowLastColumn="0" w:lastRowFirstColumn="0" w:lastRowLastColumn="0"/>
+          <w:tblHeader/>
+        </w:trPr>
+        <w:tc>
+          <w:tcPr>
+            <w:tcW w:w="1137" w:type="pct"/>
+          </w:tcPr>
+          <w:p>
+            <w:pPr>
+              <w:pStyle w:val="Compact"/>
+            </w:pPr>
+            <w:r>
+              <w:t>Column</w:t>
+            </w:r>
+          </w:p>
+        </w:tc>
+        <w:tc>
+          <w:tcPr>
+            <w:tcW w:w="3863" w:type="pct"/>
+          </w:tcPr>
+          <w:p>
+            <w:pPr>
+              <w:pStyle w:val="Compact"/>
+            </w:pPr>
+            <w:r>
+              <w:t>Description</w:t>
+            </w:r>
+          </w:p>
+        </w:tc>
+      </w:tr>
+      <w:tr>
+        <w:tc>
+          <w:tcPr>
+            <w:tcW w:w="1137" w:type="pct"/>
+          </w:tcPr>
+          <w:p>
+            <w:pPr>
+              <w:pStyle w:val="Tablecellcontents"/>
+            </w:pPr>
+            <w:r>
+              <w:t>Component</w:t>
+            </w:r>
+          </w:p>
+        </w:tc>
+        <w:tc>
+          <w:tcPr>
+            <w:tcW w:w="3863" w:type="pct"/>
+          </w:tcPr>
+          <w:p>
+            <w:pPr>
+              <w:pStyle w:val="Tablecellcontents"/>
+            </w:pPr>
+            <w:r>
+              <w:t>The name of the component participating in the network communication</w:t>
+            </w:r>
+          </w:p>
+        </w:tc>
+      </w:tr>
+      <w:tr>
+        <w:tc>
+          <w:tcPr>
+            <w:tcW w:w="1137" w:type="pct"/>
+          </w:tcPr>
+          <w:p>
+            <w:pPr>
+              <w:pStyle w:val="Tablecellcontents"/>
+            </w:pPr>
+            <w:r>
+              <w:t>IP Address</w:t>
+            </w:r>
+          </w:p>
+        </w:tc>
+        <w:tc>
+          <w:tcPr>
+            <w:tcW w:w="3863" w:type="pct"/>
+          </w:tcPr>
+          <w:p>
+            <w:pPr>
+              <w:pStyle w:val="Tablecellcontents"/>
+            </w:pPr>
+            <w:r>
+              <w:t xml:space="preserve">The IP Address </w:t>
+            </w:r>
+            <w:r>
+              <w:t>of the component participating in the network communication</w:t>
+            </w:r>
+          </w:p>
+        </w:tc>
+      </w:tr>
+      <w:tr>
+        <w:tc>
+          <w:tcPr>
+            <w:tcW w:w="1137" w:type="pct"/>
+          </w:tcPr>
+          <w:p>
+            <w:pPr>
+              <w:pStyle w:val="Tablecellcontents"/>
+            </w:pPr>
+            <w:r>
+              <w:t>Protocol</w:t>
+            </w:r>
+          </w:p>
+        </w:tc>
+        <w:tc>
+          <w:tcPr>
+            <w:tcW w:w="3863" w:type="pct"/>
+          </w:tcPr>
+          <w:p>
+            <w:pPr>
+              <w:pStyle w:val="Tablecellcontents"/>
+            </w:pPr>
+            <w:r>
+              <w:t>The name of the network communication protocol. Be as specific as possible (HTTPS) without going into implementation details (REST, SOAP). The implementation details are part of the business context information.</w:t>
+            </w:r>
+          </w:p>
+        </w:tc>
+      </w:tr>
+      <w:tr>
+        <w:tc>
+          <w:tcPr>
+            <w:tcW w:w="1137" w:type="pct"/>
+          </w:tcPr>
+          <w:p>
+            <w:pPr>
+              <w:pStyle w:val="Tablecellcontents"/>
+            </w:pPr>
+            <w:r>
+              <w:t>Port</w:t>
+            </w:r>
+          </w:p>
+        </w:tc>
+        <w:tc>
+          <w:tcPr>
+            <w:tcW w:w="3863" w:type="pct"/>
+          </w:tcPr>
+          <w:p>
+            <w:pPr>
+              <w:pStyle w:val="Tablecellcontents"/>
+            </w:pPr>
+            <w:r>
+              <w:t>The port number of the network communication. If using a commonly known default port, still enter the number.</w:t>
+            </w:r>
+          </w:p>
+        </w:tc>
+      </w:tr>
+      <w:tr>
+        <w:tc>
+          <w:tcPr>
+            <w:tcW w:w="1137" w:type="pct"/>
+          </w:tcPr>
+          <w:p>
+            <w:pPr>
+              <w:pStyle w:val="Tablecellcontents"/>
+            </w:pPr>
+            <w:r>
+              <w:t>Domain Name</w:t>
+            </w:r>
+          </w:p>
+        </w:tc>
+        <w:tc>
+          <w:tcPr>
+            <w:tcW w:w="3863" w:type="pct"/>
+          </w:tcPr>
+          <w:p>
+            <w:pPr>
+              <w:pStyle w:val="Tablecellcontents"/>
+            </w:pPr>
+            <w:r>
+              <w:t xml:space="preserve">The </w:t>
+            </w:r>
+            <w:r>
+              <w:t xml:space="preserve">domain name </w:t>
+            </w:r>
+            <w:r>
+              <w:t xml:space="preserve">of the </w:t>
+            </w:r>
+            <w:r>
+              <w:t xml:space="preserve">target </w:t>
+            </w:r>
+            <w:r>
+              <w:t>component participating in the network communication</w:t>
             </w:r>
           </w:p>
         </w:tc>
@@ -8777,7 +10442,6 @@
         <w:rPr>
           <w:rStyle w:val="Strong"/>
         </w:rPr>
-        <w:lastRenderedPageBreak/>
         <w:t>GYM_ALIAS</w:t>
       </w:r>
     </w:p>
@@ -9167,6 +10831,7 @@
               <w:pStyle w:val="Tablecellcontents"/>
             </w:pPr>
             <w:r>
+              <w:lastRenderedPageBreak/>
               <w:t>${import}/gym/error</w:t>
             </w:r>
           </w:p>
@@ -9230,8 +10895,13 @@
         </w:numPr>
       </w:pPr>
       <w:r>
-        <w:t>Ignore starts with #</w:t>
-      </w:r>
+        <w:t xml:space="preserve">Ignore starts </w:t>
+      </w:r>
+      <w:proofErr w:type="gramStart"/>
+      <w:r>
+        <w:t>with #</w:t>
+      </w:r>
+      <w:proofErr w:type="gramEnd"/>
     </w:p>
     <w:p>
       <w:pPr>
@@ -9314,8 +10984,13 @@
         </w:numPr>
       </w:pPr>
       <w:r>
-        <w:t>Gym name exists</w:t>
-      </w:r>
+        <w:t xml:space="preserve">Gym </w:t>
+      </w:r>
+      <w:proofErr w:type="gramStart"/>
+      <w:r>
+        <w:t>name exists</w:t>
+      </w:r>
+      <w:proofErr w:type="gramEnd"/>
     </w:p>
     <w:p>
       <w:pPr>
@@ -9421,7 +11096,6 @@
         <w:pStyle w:val="Heading1"/>
       </w:pPr>
       <w:r>
-        <w:lastRenderedPageBreak/>
         <w:t>Excel Season Planner Worksheet</w:t>
       </w:r>
     </w:p>
@@ -9441,6 +11115,7 @@
         <w:rPr>
           <w:noProof/>
         </w:rPr>
+        <w:lastRenderedPageBreak/>
         <w:drawing>
           <wp:inline distT="0" distB="0" distL="0" distR="0" wp14:anchorId="2333CAF4" wp14:editId="116F3C4D">
             <wp:extent cx="3600450" cy="2537923"/>
@@ -11142,7 +12817,7 @@
   <w:style w:type="paragraph" w:default="1" w:styleId="Normal">
     <w:name w:val="Normal"/>
     <w:qFormat/>
-    <w:rsid w:val="002A528F"/>
+    <w:rsid w:val="00C068D5"/>
     <w:rPr>
       <w:sz w:val="22"/>
     </w:rPr>
@@ -11368,6 +13043,7 @@
   <w:style w:type="character" w:default="1" w:styleId="DefaultParagraphFont">
     <w:name w:val="Default Paragraph Font"/>
     <w:uiPriority w:val="1"/>
+    <w:semiHidden/>
     <w:unhideWhenUsed/>
   </w:style>
   <w:style w:type="table" w:default="1" w:styleId="TableNormal">
@@ -12257,6 +13933,7 @@
   <w:style w:type="paragraph" w:customStyle="1" w:styleId="FigureCaption">
     <w:name w:val="Figure Caption"/>
     <w:basedOn w:val="TableCaption"/>
+    <w:next w:val="Figure"/>
     <w:qFormat/>
     <w:rsid w:val="002C525C"/>
   </w:style>

</xml_diff>

<commit_message>
continue to work on documentation
</commit_message>
<xml_diff>
--- a/documentation/src/main/arc42/anw.docx
+++ b/documentation/src/main/arc42/anw.docx
@@ -93,129 +93,23 @@
     </w:p>
     <w:p>
       <w:pPr>
-        <w:pStyle w:val="FirstParagraph"/>
-      </w:pPr>
-      <w:r>
-        <w:t xml:space="preserve">About </w:t>
-      </w:r>
-      <w:r>
-        <w:t>The Ferris Foundation</w:t>
-      </w:r>
+        <w:pStyle w:val="Heading1"/>
+      </w:pPr>
+      <w:bookmarkStart w:id="0" w:name="_Ref193870879"/>
+      <w:bookmarkStart w:id="1" w:name="section-introduction-and-goals"/>
+      <w:r>
+        <w:t>Introduction and Goals</w:t>
+      </w:r>
+      <w:bookmarkEnd w:id="0"/>
     </w:p>
     <w:p>
       <w:pPr>
         <w:pStyle w:val="BodyText"/>
       </w:pPr>
       <w:r>
-        <w:t xml:space="preserve">The Ferris Foundation is </w:t>
-      </w:r>
-      <w:r>
-        <w:t>a</w:t>
-      </w:r>
-      <w:r>
-        <w:t xml:space="preserve"> software organization created </w:t>
-      </w:r>
-      <w:r>
-        <w:t>by</w:t>
-      </w:r>
-      <w:r>
-        <w:t xml:space="preserve"> Michael Remijan for </w:t>
-      </w:r>
-      <w:r>
-        <w:t>all</w:t>
-      </w:r>
-      <w:r>
-        <w:t xml:space="preserve"> his software development projects.</w:t>
-      </w:r>
-    </w:p>
-    <w:p>
-      <w:pPr>
-        <w:pStyle w:val="FirstParagraph"/>
-      </w:pPr>
-      <w:r>
-        <w:t>About arch42</w:t>
-      </w:r>
-    </w:p>
-    <w:p>
-      <w:pPr>
-        <w:pStyle w:val="BodyText"/>
-      </w:pPr>
-      <w:hyperlink r:id="rId9" w:history="1">
-        <w:r>
-          <w:rPr>
-            <w:rStyle w:val="Hyperlink"/>
-          </w:rPr>
-          <w:t>Home | arc42 Documentation</w:t>
-        </w:r>
-      </w:hyperlink>
-    </w:p>
-    <w:p>
-      <w:pPr>
-        <w:pStyle w:val="FirstParagraph"/>
-      </w:pPr>
-      <w:r>
-        <w:t xml:space="preserve">About </w:t>
-      </w:r>
-      <w:r>
-        <w:t>C4</w:t>
-      </w:r>
-    </w:p>
-    <w:p>
-      <w:pPr>
-        <w:pStyle w:val="BodyText"/>
-      </w:pPr>
-      <w:hyperlink r:id="rId10" w:history="1">
-        <w:r>
-          <w:rPr>
-            <w:rStyle w:val="Hyperlink"/>
-          </w:rPr>
-          <w:t>Home | C4 Model Documentation</w:t>
-        </w:r>
-      </w:hyperlink>
-    </w:p>
-    <w:p>
-      <w:pPr>
-        <w:pStyle w:val="FirstParagraph"/>
-      </w:pPr>
-      <w:r>
-        <w:t xml:space="preserve">About </w:t>
-      </w:r>
-      <w:r>
-        <w:t>TOGAF</w:t>
-      </w:r>
-    </w:p>
-    <w:p>
-      <w:pPr>
-        <w:pStyle w:val="BodyText"/>
-      </w:pPr>
-      <w:hyperlink r:id="rId11" w:history="1">
-        <w:r>
-          <w:rPr>
-            <w:rStyle w:val="Hyperlink"/>
-          </w:rPr>
-          <w:t>Home | TOGAF Documentation</w:t>
-        </w:r>
-      </w:hyperlink>
-    </w:p>
-    <w:p>
-      <w:pPr>
-        <w:pStyle w:val="Heading1"/>
-      </w:pPr>
-      <w:bookmarkStart w:id="0" w:name="section-introduction-and-goals"/>
-      <w:bookmarkStart w:id="1" w:name="_Ref193870879"/>
-      <w:r>
-        <w:t>Introduction and Goals</w:t>
-      </w:r>
-      <w:bookmarkEnd w:id="1"/>
-    </w:p>
-    <w:p>
-      <w:pPr>
-        <w:pStyle w:val="BodyText"/>
-      </w:pPr>
-      <w:r>
         <w:t xml:space="preserve">See </w:t>
       </w:r>
-      <w:hyperlink r:id="rId12">
+      <w:hyperlink r:id="rId9">
         <w:r>
           <w:rPr>
             <w:rStyle w:val="Hyperlink"/>
@@ -232,7 +126,7 @@
         <w:pStyle w:val="BodyText"/>
       </w:pPr>
       <w:r>
-        <w:t>This document describes The Ferris Foundation – American Ninja Warrior</w:t>
+        <w:t>This document describes The American Ninja Warrior</w:t>
       </w:r>
       <w:r>
         <w:t xml:space="preserve"> (ANW)</w:t>
@@ -241,15 +135,6 @@
         <w:t xml:space="preserve"> </w:t>
       </w:r>
       <w:r>
-        <w:t>S</w:t>
-      </w:r>
-      <w:r>
-        <w:t>ystem</w:t>
-      </w:r>
-      <w:r>
-        <w:t xml:space="preserve"> </w:t>
-      </w:r>
-      <w:r>
         <w:t>P</w:t>
       </w:r>
       <w:r>
@@ -271,7 +156,13 @@
         <w:t>spreadsheet</w:t>
       </w:r>
       <w:r>
-        <w:t xml:space="preserve"> from that data</w:t>
+        <w:t xml:space="preserve"> from </w:t>
+      </w:r>
+      <w:r>
+        <w:t>the</w:t>
+      </w:r>
+      <w:r>
+        <w:t xml:space="preserve"> data</w:t>
       </w:r>
       <w:r>
         <w:t xml:space="preserve">. This </w:t>
@@ -442,7 +333,6 @@
               <w:pStyle w:val="Tablecellcontents"/>
             </w:pPr>
             <w:r>
-              <w:lastRenderedPageBreak/>
               <w:t>G3</w:t>
             </w:r>
           </w:p>
@@ -487,10 +377,19 @@
               <w:pStyle w:val="Tablecellcontents"/>
             </w:pPr>
             <w:r>
-              <w:t xml:space="preserve">Create Excel season </w:t>
-            </w:r>
-            <w:r>
-              <w:t>planner worksheet</w:t>
+              <w:t xml:space="preserve">Create season </w:t>
+            </w:r>
+            <w:r>
+              <w:t xml:space="preserve">planner </w:t>
+            </w:r>
+            <w:r>
+              <w:t>report (</w:t>
+            </w:r>
+            <w:r>
+              <w:t>Excel</w:t>
+            </w:r>
+            <w:r>
+              <w:t xml:space="preserve"> spreadsheet)</w:t>
             </w:r>
             <w:r>
               <w:t xml:space="preserve"> based on configurable driving time</w:t>
@@ -606,33 +505,61 @@
       <w:pPr>
         <w:pStyle w:val="Heading2"/>
       </w:pPr>
-      <w:bookmarkStart w:id="2" w:name="X965ea83940b0a4761425dfc52c41e9e5b306211"/>
-      <w:bookmarkStart w:id="3" w:name="_Ref193885570"/>
+      <w:bookmarkStart w:id="2" w:name="_Ref193885570"/>
+      <w:bookmarkStart w:id="3" w:name="X965ea83940b0a4761425dfc52c41e9e5b306211"/>
       <w:r>
         <w:t>Requirements Overview</w:t>
       </w:r>
-      <w:bookmarkEnd w:id="3"/>
+      <w:bookmarkEnd w:id="2"/>
     </w:p>
     <w:p>
       <w:pPr>
         <w:pStyle w:val="BodyText"/>
       </w:pPr>
       <w:r>
-        <w:t>The ANW Platform implements the following features to meet the underlying business goals.</w:t>
+        <w:t xml:space="preserve">Requirements are defined for </w:t>
+      </w:r>
+      <w:r>
+        <w:t>business feature</w:t>
+      </w:r>
+      <w:r>
+        <w:t>s</w:t>
+      </w:r>
+      <w:r>
+        <w:t xml:space="preserve">. </w:t>
+      </w:r>
+      <w:r>
+        <w:t>B</w:t>
+      </w:r>
+      <w:r>
+        <w:t xml:space="preserve">usiness features are logically grouped into </w:t>
+      </w:r>
+      <w:r>
+        <w:t xml:space="preserve">business </w:t>
+      </w:r>
+      <w:r>
+        <w:t>domains along with other features that share similar activities.</w:t>
+      </w:r>
+    </w:p>
+    <w:p>
+      <w:pPr>
+        <w:pStyle w:val="BodyText"/>
+      </w:pPr>
+      <w:r>
+        <w:lastRenderedPageBreak/>
+        <w:t>“</w:t>
+      </w:r>
+      <w:r>
+        <w:t>A domain is a high-level, one- or two-word description that can be used to logically group together the stand-alone, self-contained products that carry out the important business features of the application platform.</w:t>
+      </w:r>
+      <w:r>
+        <w:t>” (Remijan, 2022).</w:t>
       </w:r>
       <w:r>
         <w:t xml:space="preserve"> </w:t>
       </w:r>
-    </w:p>
-    <w:p>
-      <w:pPr>
-        <w:pStyle w:val="FigureCaption"/>
-      </w:pPr>
-      <w:r>
-        <w:t>Figure</w:t>
-      </w:r>
-      <w:r>
-        <w:t xml:space="preserve"> </w:t>
+      <w:r>
+        <w:t xml:space="preserve">Table </w:t>
       </w:r>
       <w:fldSimple w:instr=" REF _Ref193885570 \r ">
         <w:r>
@@ -643,91 +570,28 @@
         <w:t xml:space="preserve">.1 </w:t>
       </w:r>
       <w:r>
-        <w:t>–</w:t>
+        <w:t>lists</w:t>
       </w:r>
       <w:r>
         <w:t xml:space="preserve"> </w:t>
       </w:r>
       <w:r>
-        <w:t xml:space="preserve">ANW: </w:t>
-      </w:r>
-      <w:r>
-        <w:t>Domain F</w:t>
-      </w:r>
-      <w:r>
-        <w:t>eature Map</w:t>
-      </w:r>
-    </w:p>
-    <w:p>
-      <w:pPr>
-        <w:pStyle w:val="Figure"/>
-      </w:pPr>
-      <w:r>
-        <w:rPr>
-          <w:noProof/>
-        </w:rPr>
-        <w:drawing>
-          <wp:inline distT="0" distB="0" distL="0" distR="0" wp14:anchorId="0273E627" wp14:editId="34055BA3">
-            <wp:extent cx="5029200" cy="3262937"/>
-            <wp:effectExtent l="0" t="0" r="0" b="0"/>
-            <wp:docPr id="929619012" name="Picture 1"/>
-            <wp:cNvGraphicFramePr>
-              <a:graphicFrameLocks xmlns:a="http://schemas.openxmlformats.org/drawingml/2006/main" noChangeAspect="1"/>
-            </wp:cNvGraphicFramePr>
-            <a:graphic xmlns:a="http://schemas.openxmlformats.org/drawingml/2006/main">
-              <a:graphicData uri="http://schemas.openxmlformats.org/drawingml/2006/picture">
-                <pic:pic xmlns:pic="http://schemas.openxmlformats.org/drawingml/2006/picture">
-                  <pic:nvPicPr>
-                    <pic:cNvPr id="929619012" name="Picture 1"/>
-                    <pic:cNvPicPr>
-                      <a:picLocks noChangeAspect="1" noChangeArrowheads="1"/>
-                    </pic:cNvPicPr>
-                  </pic:nvPicPr>
-                  <pic:blipFill>
-                    <a:blip r:embed="rId13">
-                      <a:extLst>
-                        <a:ext uri="{28A0092B-C50C-407E-A947-70E740481C1C}">
-                          <a14:useLocalDpi xmlns:a14="http://schemas.microsoft.com/office/drawing/2010/main" val="0"/>
-                        </a:ext>
-                      </a:extLst>
-                    </a:blip>
-                    <a:stretch>
-                      <a:fillRect/>
-                    </a:stretch>
-                  </pic:blipFill>
-                  <pic:spPr bwMode="auto">
-                    <a:xfrm>
-                      <a:off x="0" y="0"/>
-                      <a:ext cx="5029200" cy="3262937"/>
-                    </a:xfrm>
-                    <a:prstGeom prst="rect">
-                      <a:avLst/>
-                    </a:prstGeom>
-                    <a:noFill/>
-                    <a:ln>
-                      <a:noFill/>
-                    </a:ln>
-                  </pic:spPr>
-                </pic:pic>
-              </a:graphicData>
-            </a:graphic>
-          </wp:inline>
-        </w:drawing>
-      </w:r>
-    </w:p>
-    <w:p>
-      <w:r>
-        <w:t>“</w:t>
-      </w:r>
-      <w:r>
-        <w:t>A domain is a high-level, one- or two-word description that can be used to logically group together the stand-alone, self-contained products that carry out the important business features of the application platform.</w:t>
-      </w:r>
-      <w:r>
-        <w:t>” (Remijan, 2022).</w:t>
-      </w:r>
-      <w:r>
-        <w:t xml:space="preserve"> </w:t>
-      </w:r>
+        <w:t>the</w:t>
+      </w:r>
+      <w:r>
+        <w:t xml:space="preserve"> ANW Platform </w:t>
+      </w:r>
+      <w:r>
+        <w:t>business domains</w:t>
+      </w:r>
+      <w:r>
+        <w:t>.</w:t>
+      </w:r>
+    </w:p>
+    <w:p>
+      <w:pPr>
+        <w:pStyle w:val="TableCaption"/>
+      </w:pPr>
       <w:r>
         <w:t xml:space="preserve">Table </w:t>
       </w:r>
@@ -737,29 +601,10 @@
         </w:r>
       </w:fldSimple>
       <w:r>
-        <w:t xml:space="preserve">.1 describes </w:t>
-      </w:r>
-      <w:r>
-        <w:t>the</w:t>
-      </w:r>
-      <w:r>
-        <w:t xml:space="preserve"> ANW Platform domains.</w:t>
-      </w:r>
-    </w:p>
-    <w:p>
-      <w:pPr>
-        <w:pStyle w:val="TableCaption"/>
-      </w:pPr>
-      <w:r>
-        <w:t xml:space="preserve">Table </w:t>
-      </w:r>
-      <w:fldSimple w:instr=" REF _Ref193885570 \r ">
-        <w:r>
-          <w:t>1.1</w:t>
-        </w:r>
-      </w:fldSimple>
-      <w:r>
-        <w:t>.1 – ANW Platform domains</w:t>
+        <w:t>.1 –</w:t>
+      </w:r>
+      <w:r>
+        <w:t xml:space="preserve"> Business Domains</w:t>
       </w:r>
     </w:p>
     <w:tbl>
@@ -891,10 +736,81 @@
     </w:tbl>
     <w:p>
       <w:r>
-        <w:t>Each feature is associated with an underlying business goal and the high-level requirements needed to fulfil that business goal.</w:t>
-      </w:r>
-      <w:r>
-        <w:t xml:space="preserve"> Table </w:t>
+        <w:t xml:space="preserve">A </w:t>
+      </w:r>
+      <w:r>
+        <w:t xml:space="preserve">business </w:t>
+      </w:r>
+      <w:r>
+        <w:t>feature (aka “feature”)</w:t>
+      </w:r>
+      <w:r>
+        <w:t xml:space="preserve"> </w:t>
+      </w:r>
+      <w:r>
+        <w:t>implements one and only one business process which supports the platform’s underlying business goals</w:t>
+      </w:r>
+      <w:r>
+        <w:t xml:space="preserve">. A feature </w:t>
+      </w:r>
+      <w:r>
+        <w:t xml:space="preserve">defines an operational boundary within a particular domain. </w:t>
+      </w:r>
+      <w:r>
+        <w:t xml:space="preserve">A business feature is equivalent to a DDD bounded context and </w:t>
+      </w:r>
+      <w:r>
+        <w:t>help</w:t>
+      </w:r>
+      <w:r>
+        <w:t>s</w:t>
+      </w:r>
+      <w:r>
+        <w:t xml:space="preserve"> manage complexity by clearly separating different business processes of the platform</w:t>
+      </w:r>
+      <w:r>
+        <w:t xml:space="preserve">. Table </w:t>
+      </w:r>
+      <w:r>
+        <w:fldChar w:fldCharType="begin"/>
+      </w:r>
+      <w:r>
+        <w:instrText xml:space="preserve"> REF _Ref193885570 \r </w:instrText>
+      </w:r>
+      <w:r>
+        <w:fldChar w:fldCharType="separate"/>
+      </w:r>
+      <w:r>
+        <w:t>1.1</w:t>
+      </w:r>
+      <w:r>
+        <w:fldChar w:fldCharType="end"/>
+      </w:r>
+      <w:r>
+        <w:t>.2 lists the ANW Platform business features</w:t>
+      </w:r>
+      <w:r>
+        <w:t xml:space="preserve">, links them to the underlying business goals, and describes the </w:t>
+      </w:r>
+      <w:r>
+        <w:t>high-level requirements</w:t>
+      </w:r>
+      <w:r>
+        <w:t xml:space="preserve"> </w:t>
+      </w:r>
+      <w:r>
+        <w:t>(TOGAF ADM Phase A)</w:t>
+      </w:r>
+      <w:r>
+        <w:t>.</w:t>
+      </w:r>
+    </w:p>
+    <w:p>
+      <w:pPr>
+        <w:pStyle w:val="TableCaption"/>
+      </w:pPr>
+      <w:r>
+        <w:t xml:space="preserve">Table </w:t>
       </w:r>
       <w:fldSimple w:instr=" REF _Ref193885570 \r ">
         <w:r>
@@ -902,24 +818,13 @@
         </w:r>
       </w:fldSimple>
       <w:r>
-        <w:t>.2 describes the ANW Platform features.</w:t>
-      </w:r>
-    </w:p>
-    <w:p>
-      <w:pPr>
-        <w:pStyle w:val="TableCaption"/>
-      </w:pPr>
-      <w:r>
-        <w:lastRenderedPageBreak/>
-        <w:t xml:space="preserve">Table </w:t>
-      </w:r>
-      <w:fldSimple w:instr=" REF _Ref193885570 \r ">
-        <w:r>
-          <w:t>1.1</w:t>
-        </w:r>
-      </w:fldSimple>
-      <w:r>
-        <w:t>.2 – ANW Platform features</w:t>
+        <w:t xml:space="preserve">.2 – </w:t>
+      </w:r>
+      <w:r>
+        <w:t>Business F</w:t>
+      </w:r>
+      <w:r>
+        <w:t>eatures</w:t>
       </w:r>
     </w:p>
     <w:tbl>
@@ -929,10 +834,10 @@
         <w:tblLook w:val="0020" w:firstRow="1" w:lastRow="0" w:firstColumn="0" w:lastColumn="0" w:noHBand="0" w:noVBand="0"/>
       </w:tblPr>
       <w:tblGrid>
-        <w:gridCol w:w="730"/>
-        <w:gridCol w:w="755"/>
-        <w:gridCol w:w="3032"/>
-        <w:gridCol w:w="4898"/>
+        <w:gridCol w:w="557"/>
+        <w:gridCol w:w="812"/>
+        <w:gridCol w:w="3239"/>
+        <w:gridCol w:w="4807"/>
       </w:tblGrid>
       <w:tr>
         <w:trPr>
@@ -941,7 +846,7 @@
         </w:trPr>
         <w:tc>
           <w:tcPr>
-            <w:tcW w:w="388" w:type="pct"/>
+            <w:tcW w:w="296" w:type="pct"/>
           </w:tcPr>
           <w:p>
             <w:pPr>
@@ -954,7 +859,7 @@
         </w:tc>
         <w:tc>
           <w:tcPr>
-            <w:tcW w:w="401" w:type="pct"/>
+            <w:tcW w:w="431" w:type="pct"/>
           </w:tcPr>
           <w:p>
             <w:pPr>
@@ -967,7 +872,7 @@
         </w:tc>
         <w:tc>
           <w:tcPr>
-            <w:tcW w:w="1610" w:type="pct"/>
+            <w:tcW w:w="1720" w:type="pct"/>
           </w:tcPr>
           <w:p>
             <w:pPr>
@@ -980,7 +885,7 @@
         </w:tc>
         <w:tc>
           <w:tcPr>
-            <w:tcW w:w="2601" w:type="pct"/>
+            <w:tcW w:w="2553" w:type="pct"/>
           </w:tcPr>
           <w:p>
             <w:pPr>
@@ -995,7 +900,7 @@
       <w:tr>
         <w:tc>
           <w:tcPr>
-            <w:tcW w:w="388" w:type="pct"/>
+            <w:tcW w:w="296" w:type="pct"/>
           </w:tcPr>
           <w:p>
             <w:pPr>
@@ -1008,7 +913,7 @@
         </w:tc>
         <w:tc>
           <w:tcPr>
-            <w:tcW w:w="401" w:type="pct"/>
+            <w:tcW w:w="431" w:type="pct"/>
           </w:tcPr>
           <w:p>
             <w:pPr>
@@ -1021,20 +926,26 @@
         </w:tc>
         <w:tc>
           <w:tcPr>
-            <w:tcW w:w="1610" w:type="pct"/>
-          </w:tcPr>
-          <w:p>
-            <w:pPr>
-              <w:pStyle w:val="Tablecellcontents"/>
-            </w:pPr>
-            <w:r>
-              <w:t>UNAA Competitions</w:t>
-            </w:r>
-          </w:p>
-        </w:tc>
-        <w:tc>
-          <w:tcPr>
-            <w:tcW w:w="2601" w:type="pct"/>
+            <w:tcW w:w="1720" w:type="pct"/>
+          </w:tcPr>
+          <w:p>
+            <w:pPr>
+              <w:pStyle w:val="Tablecellcontents"/>
+            </w:pPr>
+            <w:r>
+              <w:t xml:space="preserve">Load </w:t>
+            </w:r>
+            <w:r>
+              <w:t>UNAA Competition</w:t>
+            </w:r>
+            <w:r>
+              <w:t xml:space="preserve"> data from website</w:t>
+            </w:r>
+          </w:p>
+        </w:tc>
+        <w:tc>
+          <w:tcPr>
+            <w:tcW w:w="2553" w:type="pct"/>
           </w:tcPr>
           <w:p>
             <w:pPr>
@@ -1052,7 +963,7 @@
       <w:tr>
         <w:tc>
           <w:tcPr>
-            <w:tcW w:w="388" w:type="pct"/>
+            <w:tcW w:w="296" w:type="pct"/>
           </w:tcPr>
           <w:p>
             <w:pPr>
@@ -1065,7 +976,7 @@
         </w:tc>
         <w:tc>
           <w:tcPr>
-            <w:tcW w:w="401" w:type="pct"/>
+            <w:tcW w:w="431" w:type="pct"/>
           </w:tcPr>
           <w:p>
             <w:pPr>
@@ -1078,20 +989,26 @@
         </w:tc>
         <w:tc>
           <w:tcPr>
-            <w:tcW w:w="1610" w:type="pct"/>
-          </w:tcPr>
-          <w:p>
-            <w:pPr>
-              <w:pStyle w:val="Tablecellcontents"/>
-            </w:pPr>
-            <w:r>
-              <w:t>FINA Competitions</w:t>
-            </w:r>
-          </w:p>
-        </w:tc>
-        <w:tc>
-          <w:tcPr>
-            <w:tcW w:w="2601" w:type="pct"/>
+            <w:tcW w:w="1720" w:type="pct"/>
+          </w:tcPr>
+          <w:p>
+            <w:pPr>
+              <w:pStyle w:val="Tablecellcontents"/>
+            </w:pPr>
+            <w:r>
+              <w:t xml:space="preserve">Load </w:t>
+            </w:r>
+            <w:r>
+              <w:t>FINA</w:t>
+            </w:r>
+            <w:r>
+              <w:t xml:space="preserve"> Competition data from website</w:t>
+            </w:r>
+          </w:p>
+        </w:tc>
+        <w:tc>
+          <w:tcPr>
+            <w:tcW w:w="2553" w:type="pct"/>
           </w:tcPr>
           <w:p>
             <w:pPr>
@@ -1109,7 +1026,7 @@
       <w:tr>
         <w:tc>
           <w:tcPr>
-            <w:tcW w:w="388" w:type="pct"/>
+            <w:tcW w:w="296" w:type="pct"/>
           </w:tcPr>
           <w:p>
             <w:pPr>
@@ -1122,7 +1039,7 @@
         </w:tc>
         <w:tc>
           <w:tcPr>
-            <w:tcW w:w="401" w:type="pct"/>
+            <w:tcW w:w="431" w:type="pct"/>
           </w:tcPr>
           <w:p>
             <w:pPr>
@@ -1135,20 +1052,26 @@
         </w:tc>
         <w:tc>
           <w:tcPr>
-            <w:tcW w:w="1610" w:type="pct"/>
-          </w:tcPr>
-          <w:p>
-            <w:pPr>
-              <w:pStyle w:val="Tablecellcontents"/>
-            </w:pPr>
-            <w:r>
-              <w:t>CSNA Competitions</w:t>
-            </w:r>
-          </w:p>
-        </w:tc>
-        <w:tc>
-          <w:tcPr>
-            <w:tcW w:w="2601" w:type="pct"/>
+            <w:tcW w:w="1720" w:type="pct"/>
+          </w:tcPr>
+          <w:p>
+            <w:pPr>
+              <w:pStyle w:val="Tablecellcontents"/>
+            </w:pPr>
+            <w:r>
+              <w:t xml:space="preserve">Load </w:t>
+            </w:r>
+            <w:r>
+              <w:t>CSNA</w:t>
+            </w:r>
+            <w:r>
+              <w:t xml:space="preserve"> Competition data from website</w:t>
+            </w:r>
+          </w:p>
+        </w:tc>
+        <w:tc>
+          <w:tcPr>
+            <w:tcW w:w="2553" w:type="pct"/>
           </w:tcPr>
           <w:p>
             <w:pPr>
@@ -1166,7 +1089,7 @@
       <w:tr>
         <w:tc>
           <w:tcPr>
-            <w:tcW w:w="388" w:type="pct"/>
+            <w:tcW w:w="296" w:type="pct"/>
           </w:tcPr>
           <w:p>
             <w:pPr>
@@ -1179,7 +1102,7 @@
         </w:tc>
         <w:tc>
           <w:tcPr>
-            <w:tcW w:w="401" w:type="pct"/>
+            <w:tcW w:w="431" w:type="pct"/>
           </w:tcPr>
           <w:p>
             <w:pPr>
@@ -1195,20 +1118,26 @@
         </w:tc>
         <w:tc>
           <w:tcPr>
-            <w:tcW w:w="1610" w:type="pct"/>
-          </w:tcPr>
-          <w:p>
-            <w:pPr>
-              <w:pStyle w:val="Tablecellcontents"/>
-            </w:pPr>
-            <w:r>
-              <w:t>Competition attendance data</w:t>
-            </w:r>
-          </w:p>
-        </w:tc>
-        <w:tc>
-          <w:tcPr>
-            <w:tcW w:w="2601" w:type="pct"/>
+            <w:tcW w:w="1720" w:type="pct"/>
+          </w:tcPr>
+          <w:p>
+            <w:pPr>
+              <w:pStyle w:val="Tablecellcontents"/>
+            </w:pPr>
+            <w:r>
+              <w:t>Load c</w:t>
+            </w:r>
+            <w:r>
+              <w:t>ompetition attendance data</w:t>
+            </w:r>
+            <w:r>
+              <w:t xml:space="preserve"> from season planner.</w:t>
+            </w:r>
+          </w:p>
+        </w:tc>
+        <w:tc>
+          <w:tcPr>
+            <w:tcW w:w="2553" w:type="pct"/>
           </w:tcPr>
           <w:p>
             <w:pPr>
@@ -1250,7 +1179,7 @@
       <w:tr>
         <w:tc>
           <w:tcPr>
-            <w:tcW w:w="388" w:type="pct"/>
+            <w:tcW w:w="296" w:type="pct"/>
           </w:tcPr>
           <w:p>
             <w:pPr>
@@ -1263,7 +1192,7 @@
         </w:tc>
         <w:tc>
           <w:tcPr>
-            <w:tcW w:w="401" w:type="pct"/>
+            <w:tcW w:w="431" w:type="pct"/>
           </w:tcPr>
           <w:p>
             <w:pPr>
@@ -1276,20 +1205,26 @@
         </w:tc>
         <w:tc>
           <w:tcPr>
-            <w:tcW w:w="1610" w:type="pct"/>
-          </w:tcPr>
-          <w:p>
-            <w:pPr>
-              <w:pStyle w:val="Tablecellcontents"/>
-            </w:pPr>
-            <w:r>
-              <w:t>Season planner</w:t>
-            </w:r>
-          </w:p>
-        </w:tc>
-        <w:tc>
-          <w:tcPr>
-            <w:tcW w:w="2601" w:type="pct"/>
+            <w:tcW w:w="1720" w:type="pct"/>
+          </w:tcPr>
+          <w:p>
+            <w:pPr>
+              <w:pStyle w:val="Tablecellcontents"/>
+            </w:pPr>
+            <w:r>
+              <w:t>Export season p</w:t>
+            </w:r>
+            <w:r>
+              <w:t>lanner</w:t>
+            </w:r>
+            <w:r>
+              <w:t xml:space="preserve"> as Excel Worksheet</w:t>
+            </w:r>
+          </w:p>
+        </w:tc>
+        <w:tc>
+          <w:tcPr>
+            <w:tcW w:w="2553" w:type="pct"/>
           </w:tcPr>
           <w:p>
             <w:pPr>
@@ -1310,7 +1245,7 @@
       <w:tr>
         <w:tc>
           <w:tcPr>
-            <w:tcW w:w="388" w:type="pct"/>
+            <w:tcW w:w="296" w:type="pct"/>
           </w:tcPr>
           <w:p>
             <w:pPr>
@@ -1323,7 +1258,7 @@
         </w:tc>
         <w:tc>
           <w:tcPr>
-            <w:tcW w:w="401" w:type="pct"/>
+            <w:tcW w:w="431" w:type="pct"/>
           </w:tcPr>
           <w:p>
             <w:pPr>
@@ -1336,23 +1271,20 @@
         </w:tc>
         <w:tc>
           <w:tcPr>
-            <w:tcW w:w="1610" w:type="pct"/>
-          </w:tcPr>
-          <w:p>
-            <w:pPr>
-              <w:pStyle w:val="Tablecellcontents"/>
-            </w:pPr>
-            <w:r>
-              <w:t>G</w:t>
-            </w:r>
-            <w:r>
-              <w:t>yms</w:t>
-            </w:r>
-          </w:p>
-        </w:tc>
-        <w:tc>
-          <w:tcPr>
-            <w:tcW w:w="2601" w:type="pct"/>
+            <w:tcW w:w="1720" w:type="pct"/>
+          </w:tcPr>
+          <w:p>
+            <w:pPr>
+              <w:pStyle w:val="Tablecellcontents"/>
+            </w:pPr>
+            <w:r>
+              <w:t>Manage gyms</w:t>
+            </w:r>
+          </w:p>
+        </w:tc>
+        <w:tc>
+          <w:tcPr>
+            <w:tcW w:w="2553" w:type="pct"/>
           </w:tcPr>
           <w:p>
             <w:pPr>
@@ -1367,7 +1299,7 @@
       <w:tr>
         <w:tc>
           <w:tcPr>
-            <w:tcW w:w="388" w:type="pct"/>
+            <w:tcW w:w="296" w:type="pct"/>
           </w:tcPr>
           <w:p>
             <w:pPr>
@@ -1380,7 +1312,7 @@
         </w:tc>
         <w:tc>
           <w:tcPr>
-            <w:tcW w:w="401" w:type="pct"/>
+            <w:tcW w:w="431" w:type="pct"/>
           </w:tcPr>
           <w:p>
             <w:pPr>
@@ -1393,20 +1325,23 @@
         </w:tc>
         <w:tc>
           <w:tcPr>
-            <w:tcW w:w="1610" w:type="pct"/>
-          </w:tcPr>
-          <w:p>
-            <w:pPr>
-              <w:pStyle w:val="Tablecellcontents"/>
-            </w:pPr>
-            <w:r>
-              <w:t>Gym Aliases</w:t>
-            </w:r>
-          </w:p>
-        </w:tc>
-        <w:tc>
-          <w:tcPr>
-            <w:tcW w:w="2601" w:type="pct"/>
+            <w:tcW w:w="1720" w:type="pct"/>
+          </w:tcPr>
+          <w:p>
+            <w:pPr>
+              <w:pStyle w:val="Tablecellcontents"/>
+            </w:pPr>
+            <w:r>
+              <w:t>Manage gym a</w:t>
+            </w:r>
+            <w:r>
+              <w:t>liases</w:t>
+            </w:r>
+          </w:p>
+        </w:tc>
+        <w:tc>
+          <w:tcPr>
+            <w:tcW w:w="2553" w:type="pct"/>
           </w:tcPr>
           <w:p>
             <w:pPr>
@@ -1421,7 +1356,7 @@
       <w:tr>
         <w:tc>
           <w:tcPr>
-            <w:tcW w:w="388" w:type="pct"/>
+            <w:tcW w:w="296" w:type="pct"/>
           </w:tcPr>
           <w:p>
             <w:pPr>
@@ -1434,7 +1369,7 @@
         </w:tc>
         <w:tc>
           <w:tcPr>
-            <w:tcW w:w="401" w:type="pct"/>
+            <w:tcW w:w="431" w:type="pct"/>
           </w:tcPr>
           <w:p>
             <w:pPr>
@@ -1447,20 +1382,20 @@
         </w:tc>
         <w:tc>
           <w:tcPr>
-            <w:tcW w:w="1610" w:type="pct"/>
-          </w:tcPr>
-          <w:p>
-            <w:pPr>
-              <w:pStyle w:val="Tablecellcontents"/>
-            </w:pPr>
-            <w:r>
-              <w:t>Hotels</w:t>
-            </w:r>
-          </w:p>
-        </w:tc>
-        <w:tc>
-          <w:tcPr>
-            <w:tcW w:w="2601" w:type="pct"/>
+            <w:tcW w:w="1720" w:type="pct"/>
+          </w:tcPr>
+          <w:p>
+            <w:pPr>
+              <w:pStyle w:val="Tablecellcontents"/>
+            </w:pPr>
+            <w:r>
+              <w:t>Manage hotels</w:t>
+            </w:r>
+          </w:p>
+        </w:tc>
+        <w:tc>
+          <w:tcPr>
+            <w:tcW w:w="2553" w:type="pct"/>
           </w:tcPr>
           <w:p>
             <w:pPr>
@@ -1480,13 +1415,14 @@
       <w:pPr>
         <w:pStyle w:val="Heading2"/>
       </w:pPr>
-      <w:bookmarkStart w:id="4" w:name="X4245bf266fa616b2a9a34a6bbb557843a618693"/>
-      <w:bookmarkStart w:id="5" w:name="_Ref193885669"/>
-      <w:bookmarkEnd w:id="2"/>
-      <w:r>
+      <w:bookmarkStart w:id="4" w:name="_Ref193885669"/>
+      <w:bookmarkStart w:id="5" w:name="X4245bf266fa616b2a9a34a6bbb557843a618693"/>
+      <w:bookmarkEnd w:id="3"/>
+      <w:r>
+        <w:lastRenderedPageBreak/>
         <w:t>Quality Goals</w:t>
       </w:r>
-      <w:bookmarkEnd w:id="5"/>
+      <w:bookmarkEnd w:id="4"/>
     </w:p>
     <w:p>
       <w:pPr>
@@ -1605,7 +1541,16 @@
         <w:t>are</w:t>
       </w:r>
       <w:r>
-        <w:t xml:space="preserve"> developed.</w:t>
+        <w:t xml:space="preserve"> developed</w:t>
+      </w:r>
+      <w:r>
+        <w:t xml:space="preserve"> </w:t>
+      </w:r>
+      <w:r>
+        <w:t>(TOGAF ADM Phase A)</w:t>
+      </w:r>
+      <w:r>
+        <w:t>.</w:t>
       </w:r>
     </w:p>
     <w:p>
@@ -1621,7 +1566,25 @@
         </w:r>
       </w:fldSimple>
       <w:r>
-        <w:t>.1 – ANW Platform quality goal</w:t>
+        <w:t>.1 –</w:t>
+      </w:r>
+      <w:r>
+        <w:t xml:space="preserve"> </w:t>
+      </w:r>
+      <w:r>
+        <w:t xml:space="preserve">Platform </w:t>
+      </w:r>
+      <w:r>
+        <w:t>Q</w:t>
+      </w:r>
+      <w:r>
+        <w:t xml:space="preserve">uality </w:t>
+      </w:r>
+      <w:r>
+        <w:t>G</w:t>
+      </w:r>
+      <w:r>
+        <w:t>oal</w:t>
       </w:r>
       <w:r>
         <w:t>s</w:t>
@@ -1725,11 +1688,7 @@
               <w:pStyle w:val="Tablecellcontents"/>
             </w:pPr>
             <w:r>
-              <w:t xml:space="preserve">It must be easy to use. Getting the competition data from the various leagues will be a manual process. So, having the platform do as much work as possible to minimize the manual work is of highest priority. This is because the manual work </w:t>
-            </w:r>
-            <w:r>
-              <w:lastRenderedPageBreak/>
-              <w:t>will need to be done many times throughout the competition season.</w:t>
+              <w:t>It must be easy to use. Getting the competition data from the various leagues will be a manual process. So, having the platform do as much work as possible to minimize the manual work is of highest priority. This is because the manual work will need to be done many times throughout the competition season.</w:t>
             </w:r>
           </w:p>
         </w:tc>
@@ -1744,7 +1703,6 @@
               <w:pStyle w:val="Tablecellcontents"/>
             </w:pPr>
             <w:r>
-              <w:lastRenderedPageBreak/>
               <w:t>Q</w:t>
             </w:r>
             <w:r>
@@ -1825,13 +1783,13 @@
       <w:pPr>
         <w:pStyle w:val="Heading2"/>
       </w:pPr>
-      <w:bookmarkStart w:id="6" w:name="X42d73a164da68f1cb8402858044757845bdcd08"/>
-      <w:bookmarkStart w:id="7" w:name="_Ref193885689"/>
-      <w:bookmarkEnd w:id="4"/>
+      <w:bookmarkStart w:id="6" w:name="_Ref193885689"/>
+      <w:bookmarkStart w:id="7" w:name="X42d73a164da68f1cb8402858044757845bdcd08"/>
+      <w:bookmarkEnd w:id="5"/>
       <w:r>
         <w:t>Stakeholders</w:t>
       </w:r>
-      <w:bookmarkEnd w:id="7"/>
+      <w:bookmarkEnd w:id="6"/>
     </w:p>
     <w:p>
       <w:pPr>
@@ -1850,7 +1808,19 @@
         <w:t>architecture and its documentation.</w:t>
       </w:r>
       <w:r>
-        <w:t xml:space="preserve"> People may have many roles. Table </w:t>
+        <w:t xml:space="preserve"> </w:t>
+      </w:r>
+      <w:r>
+        <w:t>A person</w:t>
+      </w:r>
+      <w:r>
+        <w:t xml:space="preserve"> may have many roles.</w:t>
+      </w:r>
+      <w:r>
+        <w:t xml:space="preserve"> </w:t>
+      </w:r>
+      <w:r>
+        <w:t xml:space="preserve">Table </w:t>
       </w:r>
       <w:fldSimple w:instr=" REF _Ref193885689 \r ">
         <w:r>
@@ -1866,7 +1836,13 @@
         </w:r>
       </w:fldSimple>
       <w:r>
-        <w:t>.2 lists the stakeholders and their roles.</w:t>
+        <w:t>.2 lists the stakeholders and their roles</w:t>
+      </w:r>
+      <w:r>
+        <w:t xml:space="preserve"> </w:t>
+      </w:r>
+      <w:r>
+        <w:t>(TOGAF ADM Phase A).</w:t>
       </w:r>
     </w:p>
     <w:p>
@@ -1882,7 +1858,19 @@
         </w:r>
       </w:fldSimple>
       <w:r>
-        <w:t>.1 – ANW Platform roles and expectations</w:t>
+        <w:t xml:space="preserve">.1 –Platform </w:t>
+      </w:r>
+      <w:r>
+        <w:t>R</w:t>
+      </w:r>
+      <w:r>
+        <w:t xml:space="preserve">oles and </w:t>
+      </w:r>
+      <w:r>
+        <w:t>E</w:t>
+      </w:r>
+      <w:r>
+        <w:t>xpectations</w:t>
       </w:r>
     </w:p>
     <w:tbl>
@@ -1963,13 +1951,19 @@
               <w:t>, (b)</w:t>
             </w:r>
             <w:r>
-              <w:t xml:space="preserve"> platform features and functional (business) requirements</w:t>
+              <w:t xml:space="preserve"> </w:t>
+            </w:r>
+            <w:r>
+              <w:t>business</w:t>
+            </w:r>
+            <w:r>
+              <w:t xml:space="preserve"> features and functional (business) requirements</w:t>
             </w:r>
             <w:r>
               <w:t xml:space="preserve">, and (c) </w:t>
             </w:r>
             <w:r>
-              <w:t xml:space="preserve">platform architecture and non-functional (quality) requirements. </w:t>
+              <w:t xml:space="preserve">architecture and non-functional (quality) requirements. </w:t>
             </w:r>
           </w:p>
         </w:tc>
@@ -2082,6 +2076,7 @@
               <w:pStyle w:val="Tablecellcontents"/>
             </w:pPr>
             <w:r>
+              <w:lastRenderedPageBreak/>
               <w:t>Developer</w:t>
             </w:r>
           </w:p>
@@ -2232,7 +2227,19 @@
         <w:t>.2</w:t>
       </w:r>
       <w:r>
-        <w:t xml:space="preserve"> – ANW Platform stakeholders</w:t>
+        <w:t xml:space="preserve"> –</w:t>
+      </w:r>
+      <w:r>
+        <w:t xml:space="preserve"> </w:t>
+      </w:r>
+      <w:r>
+        <w:t xml:space="preserve">Platform </w:t>
+      </w:r>
+      <w:r>
+        <w:t>S</w:t>
+      </w:r>
+      <w:r>
+        <w:t>takeholders</w:t>
       </w:r>
     </w:p>
     <w:tbl>
@@ -2352,16 +2359,19 @@
             <w:pPr>
               <w:pStyle w:val="Tablecellcontents"/>
             </w:pPr>
-            <w:hyperlink r:id="rId14" w:history="1">
+            <w:hyperlink r:id="rId10" w:history="1">
               <w:r>
                 <w:rPr>
                   <w:rStyle w:val="Hyperlink"/>
                 </w:rPr>
-                <w:t>https://mjremijan.blogspot.com/</w:t>
+                <w:t>mjremijan@yahoo.com</w:t>
               </w:r>
             </w:hyperlink>
             <w:r>
-              <w:t>, 314-288-4662</w:t>
+              <w:t xml:space="preserve">, </w:t>
+            </w:r>
+            <w:r>
+              <w:t>314-288-4662</w:t>
             </w:r>
           </w:p>
         </w:tc>
@@ -2401,8 +2411,16 @@
             <w:pPr>
               <w:pStyle w:val="Tablecellcontents"/>
             </w:pPr>
-            <w:r>
-              <w:t>wasmser.remijan@yahoo.com</w:t>
+            <w:hyperlink r:id="rId11" w:history="1">
+              <w:r>
+                <w:rPr>
+                  <w:rStyle w:val="Hyperlink"/>
+                </w:rPr>
+                <w:t>wasmser.remijan@yahoo.com</w:t>
+              </w:r>
+            </w:hyperlink>
+            <w:r>
+              <w:t xml:space="preserve"> </w:t>
             </w:r>
           </w:p>
         </w:tc>
@@ -2413,8 +2431,8 @@
         <w:pStyle w:val="Heading1"/>
       </w:pPr>
       <w:bookmarkStart w:id="8" w:name="section-architecture-constraints"/>
-      <w:bookmarkEnd w:id="0"/>
-      <w:bookmarkEnd w:id="6"/>
+      <w:bookmarkEnd w:id="1"/>
+      <w:bookmarkEnd w:id="7"/>
       <w:r>
         <w:t>Architecture Constraints</w:t>
       </w:r>
@@ -2426,7 +2444,7 @@
       <w:r>
         <w:t xml:space="preserve">See </w:t>
       </w:r>
-      <w:hyperlink r:id="rId15">
+      <w:hyperlink r:id="rId12">
         <w:r>
           <w:rPr>
             <w:rStyle w:val="Hyperlink"/>
@@ -2489,19 +2507,16 @@
         <w:t xml:space="preserve"> constraints</w:t>
       </w:r>
       <w:r>
-        <w:t xml:space="preserve"> are identified and defined by the EAO and apply to all </w:t>
-      </w:r>
-      <w:r>
-        <w:t>ANW</w:t>
-      </w:r>
-      <w:r>
-        <w:t xml:space="preserve"> platform development</w:t>
-      </w:r>
-      <w:r>
-        <w:t xml:space="preserve">. All </w:t>
-      </w:r>
-      <w:r>
-        <w:t>enterprise</w:t>
+        <w:t xml:space="preserve"> are identified and defined by the EAO and apply to all development</w:t>
+      </w:r>
+      <w:r>
+        <w:t xml:space="preserve">. </w:t>
+      </w:r>
+      <w:r>
+        <w:t>E</w:t>
+      </w:r>
+      <w:r>
+        <w:t>nterprise</w:t>
       </w:r>
       <w:r>
         <w:t xml:space="preserve"> constraints are approved by the AGB.</w:t>
@@ -2522,10 +2537,13 @@
         <w:t xml:space="preserve"> are identified and defined by various stakeholders based on the functional (business) and non-functional (quality) requirements.</w:t>
       </w:r>
       <w:r>
-        <w:t xml:space="preserve"> </w:t>
-      </w:r>
-      <w:r>
-        <w:t>The ANW Platform team is responsible for platform constraints, which must align with enterprise constraints, as the latter take precedence.</w:t>
+        <w:t xml:space="preserve"> Platform constraints must be consistent with enterprise constraints, which </w:t>
+      </w:r>
+      <w:r>
+        <w:t xml:space="preserve">always </w:t>
+      </w:r>
+      <w:r>
+        <w:t>take precedence.</w:t>
       </w:r>
       <w:r>
         <w:t xml:space="preserve">   </w:t>
@@ -2545,7 +2563,13 @@
         <w:t xml:space="preserve">constraints. </w:t>
       </w:r>
       <w:r>
-        <w:t xml:space="preserve">Compliance with these constraints must be verified during implementation governance (TOGAF ADM G). </w:t>
+        <w:t>Compliance with these constraints must be verified during implementation governance (TOGAF ADM</w:t>
+      </w:r>
+      <w:r>
+        <w:t xml:space="preserve"> Phase</w:t>
+      </w:r>
+      <w:r>
+        <w:t xml:space="preserve"> G). </w:t>
       </w:r>
     </w:p>
     <w:p>
@@ -2658,6 +2682,7 @@
               <w:t xml:space="preserve">evelopment </w:t>
             </w:r>
             <w:r>
+              <w:lastRenderedPageBreak/>
               <w:t>S</w:t>
             </w:r>
             <w:r>
@@ -2674,6 +2699,7 @@
               <w:pStyle w:val="Tablecellcontents"/>
             </w:pPr>
             <w:r>
+              <w:lastRenderedPageBreak/>
               <w:t xml:space="preserve">All </w:t>
             </w:r>
             <w:r>
@@ -2689,7 +2715,218 @@
               <w:t xml:space="preserve">languages, databases, </w:t>
             </w:r>
             <w:r>
+              <w:lastRenderedPageBreak/>
               <w:t>documentation, source code, source control, artifact management, versioning, branching, testing, and encryption.</w:t>
+            </w:r>
+            <w:r>
+              <w:t xml:space="preserve"> For details, reference </w:t>
+            </w:r>
+            <w:hyperlink r:id="rId13" w:history="1">
+              <w:r>
+                <w:rPr>
+                  <w:rStyle w:val="Hyperlink"/>
+                </w:rPr>
+                <w:t>System Development Standards.docx</w:t>
+              </w:r>
+            </w:hyperlink>
+            <w:r>
+              <w:t>.</w:t>
+            </w:r>
+            <w:r>
+              <w:t xml:space="preserve"> </w:t>
+            </w:r>
+          </w:p>
+        </w:tc>
+        <w:tc>
+          <w:tcPr>
+            <w:tcW w:w="1707" w:type="pct"/>
+          </w:tcPr>
+          <w:p>
+            <w:pPr>
+              <w:pStyle w:val="Tablecellcontents"/>
+            </w:pPr>
+            <w:r>
+              <w:lastRenderedPageBreak/>
+              <w:t xml:space="preserve">The AGB can deny </w:t>
+            </w:r>
+            <w:r>
+              <w:t xml:space="preserve">Authorization to Release </w:t>
+            </w:r>
+            <w:r>
+              <w:t xml:space="preserve">if the ANW Platform is </w:t>
+            </w:r>
+            <w:r>
+              <w:lastRenderedPageBreak/>
+              <w:t>not in compliance.</w:t>
+            </w:r>
+          </w:p>
+          <w:p>
+            <w:pPr>
+              <w:pStyle w:val="Tablecellcontents"/>
+            </w:pPr>
+          </w:p>
+        </w:tc>
+      </w:tr>
+      <w:tr>
+        <w:tc>
+          <w:tcPr>
+            <w:tcW w:w="996" w:type="pct"/>
+          </w:tcPr>
+          <w:p>
+            <w:pPr>
+              <w:pStyle w:val="Tablecellcontents"/>
+            </w:pPr>
+            <w:r>
+              <w:lastRenderedPageBreak/>
+              <w:t>Java</w:t>
+            </w:r>
+          </w:p>
+        </w:tc>
+        <w:tc>
+          <w:tcPr>
+            <w:tcW w:w="2297" w:type="pct"/>
+          </w:tcPr>
+          <w:p>
+            <w:pPr>
+              <w:pStyle w:val="Tablecellcontents"/>
+            </w:pPr>
+            <w:r>
+              <w:t xml:space="preserve">Java will be used to develop the ANW Platform. All </w:t>
+            </w:r>
+            <w:r>
+              <w:t>Java programming language</w:t>
+            </w:r>
+            <w:r>
+              <w:t xml:space="preserve"> standards will be followed. This includes but is not limited to standards for: Project naming, layout, dependency management, building, releasing, and testing.</w:t>
+            </w:r>
+            <w:r>
+              <w:t xml:space="preserve"> For details, reference </w:t>
+            </w:r>
+            <w:hyperlink r:id="rId14" w:history="1">
+              <w:r>
+                <w:rPr>
+                  <w:rStyle w:val="Hyperlink"/>
+                </w:rPr>
+                <w:t>Java Language Standards.docx</w:t>
+              </w:r>
+            </w:hyperlink>
+            <w:r>
+              <w:t>.</w:t>
+            </w:r>
+          </w:p>
+        </w:tc>
+        <w:tc>
+          <w:tcPr>
+            <w:tcW w:w="1707" w:type="pct"/>
+          </w:tcPr>
+          <w:p>
+            <w:pPr>
+              <w:pStyle w:val="Tablecellcontents"/>
+            </w:pPr>
+            <w:r>
+              <w:t xml:space="preserve">Let’s be honest, all other languages are crap! </w:t>
+            </w:r>
+            <w:r>
+              <w:rPr>
+                <w:rFonts w:ascii="Segoe UI Emoji" w:hAnsi="Segoe UI Emoji" w:cs="Segoe UI Emoji"/>
+                <w:i w:val="0"/>
+                <w:iCs w:val="0"/>
+              </w:rPr>
+              <w:t>😊</w:t>
+            </w:r>
+          </w:p>
+          <w:p>
+            <w:pPr>
+              <w:pStyle w:val="Tablecellcontents"/>
+            </w:pPr>
+          </w:p>
+        </w:tc>
+      </w:tr>
+      <w:tr>
+        <w:tc>
+          <w:tcPr>
+            <w:tcW w:w="996" w:type="pct"/>
+          </w:tcPr>
+          <w:p>
+            <w:pPr>
+              <w:pStyle w:val="Tablecellcontents"/>
+            </w:pPr>
+            <w:r>
+              <w:t>SQL</w:t>
+            </w:r>
+          </w:p>
+        </w:tc>
+        <w:tc>
+          <w:tcPr>
+            <w:tcW w:w="2297" w:type="pct"/>
+          </w:tcPr>
+          <w:p>
+            <w:pPr>
+              <w:pStyle w:val="Tablecellcontents"/>
+            </w:pPr>
+            <w:r>
+              <w:t>A relational database will be used to store</w:t>
+            </w:r>
+            <w:r>
+              <w:t xml:space="preserve"> the</w:t>
+            </w:r>
+            <w:r>
+              <w:t xml:space="preserve"> data. All SQL query language standards will be followed.</w:t>
+            </w:r>
+            <w:r>
+              <w:t xml:space="preserve"> For details, reference </w:t>
+            </w:r>
+            <w:hyperlink r:id="rId15" w:history="1">
+              <w:r>
+                <w:rPr>
+                  <w:rStyle w:val="Hyperlink"/>
+                </w:rPr>
+                <w:t>System Development Standards.docx</w:t>
+              </w:r>
+            </w:hyperlink>
+            <w:r>
+              <w:t>.</w:t>
+            </w:r>
+          </w:p>
+        </w:tc>
+        <w:tc>
+          <w:tcPr>
+            <w:tcW w:w="1707" w:type="pct"/>
+          </w:tcPr>
+          <w:p>
+            <w:pPr>
+              <w:pStyle w:val="Tablecellcontents"/>
+            </w:pPr>
+            <w:r>
+              <w:t>The AGB can deny Authorization to Release if the ANW Platform is not in compliance.</w:t>
+            </w:r>
+          </w:p>
+        </w:tc>
+      </w:tr>
+      <w:tr>
+        <w:tc>
+          <w:tcPr>
+            <w:tcW w:w="996" w:type="pct"/>
+          </w:tcPr>
+          <w:p>
+            <w:pPr>
+              <w:pStyle w:val="Tablecellcontents"/>
+            </w:pPr>
+            <w:r>
+              <w:t>Apache Derby</w:t>
+            </w:r>
+          </w:p>
+        </w:tc>
+        <w:tc>
+          <w:tcPr>
+            <w:tcW w:w="2297" w:type="pct"/>
+          </w:tcPr>
+          <w:p>
+            <w:pPr>
+              <w:pStyle w:val="Tablecellcontents"/>
+            </w:pPr>
+            <w:r>
+              <w:t>Apache Derby will be the relational database.</w:t>
             </w:r>
             <w:r>
               <w:t xml:space="preserve"> For details, reference </w:t>
@@ -2705,9 +2942,6 @@
             <w:r>
               <w:t>.</w:t>
             </w:r>
-            <w:r>
-              <w:t xml:space="preserve"> </w:t>
-            </w:r>
           </w:p>
         </w:tc>
         <w:tc>
@@ -2719,19 +2953,8 @@
               <w:pStyle w:val="Tablecellcontents"/>
             </w:pPr>
             <w:r>
-              <w:t xml:space="preserve">The AGB can deny </w:t>
-            </w:r>
-            <w:r>
-              <w:t xml:space="preserve">Authorization to Release </w:t>
-            </w:r>
-            <w:r>
-              <w:t>if the ANW Platform is not in compliance.</w:t>
-            </w:r>
-          </w:p>
-          <w:p>
-            <w:pPr>
-              <w:pStyle w:val="Tablecellcontents"/>
-            </w:pPr>
+              <w:t>The AGB can deny Authorization to Release if the ANW Platform is not in compliance.</w:t>
+            </w:r>
           </w:p>
         </w:tc>
       </w:tr>
@@ -2745,7 +2968,10 @@
               <w:pStyle w:val="Tablecellcontents"/>
             </w:pPr>
             <w:r>
-              <w:t>Java</w:t>
+              <w:t>Project name</w:t>
+            </w:r>
+            <w:r>
+              <w:t xml:space="preserve"> / Maven artifactId</w:t>
             </w:r>
           </w:p>
         </w:tc>
@@ -2756,18 +2982,23 @@
           <w:p>
             <w:pPr>
               <w:pStyle w:val="Tablecellcontents"/>
-            </w:pPr>
-            <w:r>
-              <w:t xml:space="preserve">Java will be used to develop the ANW Platform. All </w:t>
-            </w:r>
-            <w:r>
-              <w:t>Java programming language</w:t>
-            </w:r>
-            <w:r>
-              <w:t xml:space="preserve"> standards will be followed. This includes but is not limited to standards for: Project naming, layout, dependency management, building, releasing, and testing.</w:t>
-            </w:r>
-            <w:r>
-              <w:t xml:space="preserve"> For details, reference </w:t>
+              <w:rPr>
+                <w:rStyle w:val="Strong"/>
+              </w:rPr>
+            </w:pPr>
+            <w:r>
+              <w:rPr>
+                <w:rStyle w:val="Strong"/>
+              </w:rPr>
+              <w:t>ferris-anw</w:t>
+            </w:r>
+          </w:p>
+          <w:p>
+            <w:pPr>
+              <w:pStyle w:val="Tablecellcontents"/>
+            </w:pPr>
+            <w:r>
+              <w:t xml:space="preserve">For details, reference </w:t>
             </w:r>
             <w:hyperlink r:id="rId17" w:history="1">
               <w:r>
@@ -2791,221 +3022,6 @@
               <w:pStyle w:val="Tablecellcontents"/>
             </w:pPr>
             <w:r>
-              <w:t xml:space="preserve">Let’s be honest, all other languages are crap! </w:t>
-            </w:r>
-            <w:r>
-              <w:rPr>
-                <w:rFonts w:ascii="Segoe UI Emoji" w:hAnsi="Segoe UI Emoji" w:cs="Segoe UI Emoji"/>
-                <w:i w:val="0"/>
-                <w:iCs w:val="0"/>
-              </w:rPr>
-              <w:t>😊</w:t>
-            </w:r>
-          </w:p>
-          <w:p>
-            <w:pPr>
-              <w:pStyle w:val="Tablecellcontents"/>
-            </w:pPr>
-          </w:p>
-        </w:tc>
-      </w:tr>
-      <w:tr>
-        <w:tc>
-          <w:tcPr>
-            <w:tcW w:w="996" w:type="pct"/>
-          </w:tcPr>
-          <w:p>
-            <w:pPr>
-              <w:pStyle w:val="Tablecellcontents"/>
-            </w:pPr>
-            <w:r>
-              <w:t>SQL</w:t>
-            </w:r>
-          </w:p>
-        </w:tc>
-        <w:tc>
-          <w:tcPr>
-            <w:tcW w:w="2297" w:type="pct"/>
-          </w:tcPr>
-          <w:p>
-            <w:pPr>
-              <w:pStyle w:val="Tablecellcontents"/>
-            </w:pPr>
-            <w:r>
-              <w:t>A relational database will be used to store</w:t>
-            </w:r>
-            <w:r>
-              <w:t xml:space="preserve"> the</w:t>
-            </w:r>
-            <w:r>
-              <w:t xml:space="preserve"> data. All SQL query language standards will </w:t>
-            </w:r>
-            <w:r>
-              <w:lastRenderedPageBreak/>
-              <w:t>be followed.</w:t>
-            </w:r>
-            <w:r>
-              <w:t xml:space="preserve"> For details, reference </w:t>
-            </w:r>
-            <w:hyperlink r:id="rId18" w:history="1">
-              <w:r>
-                <w:rPr>
-                  <w:rStyle w:val="Hyperlink"/>
-                </w:rPr>
-                <w:t>System Development Standards.docx</w:t>
-              </w:r>
-            </w:hyperlink>
-            <w:r>
-              <w:t>.</w:t>
-            </w:r>
-          </w:p>
-        </w:tc>
-        <w:tc>
-          <w:tcPr>
-            <w:tcW w:w="1707" w:type="pct"/>
-          </w:tcPr>
-          <w:p>
-            <w:pPr>
-              <w:pStyle w:val="Tablecellcontents"/>
-            </w:pPr>
-            <w:r>
-              <w:lastRenderedPageBreak/>
-              <w:t xml:space="preserve">The AGB can deny Authorization to Release if the ANW Platform is </w:t>
-            </w:r>
-            <w:r>
-              <w:lastRenderedPageBreak/>
-              <w:t>not in compliance.</w:t>
-            </w:r>
-          </w:p>
-        </w:tc>
-      </w:tr>
-      <w:tr>
-        <w:tc>
-          <w:tcPr>
-            <w:tcW w:w="996" w:type="pct"/>
-          </w:tcPr>
-          <w:p>
-            <w:pPr>
-              <w:pStyle w:val="Tablecellcontents"/>
-            </w:pPr>
-            <w:r>
-              <w:lastRenderedPageBreak/>
-              <w:t>Apache Derby</w:t>
-            </w:r>
-          </w:p>
-        </w:tc>
-        <w:tc>
-          <w:tcPr>
-            <w:tcW w:w="2297" w:type="pct"/>
-          </w:tcPr>
-          <w:p>
-            <w:pPr>
-              <w:pStyle w:val="Tablecellcontents"/>
-            </w:pPr>
-            <w:r>
-              <w:t>Apache Derby will be the relational database.</w:t>
-            </w:r>
-            <w:r>
-              <w:t xml:space="preserve"> For details, reference </w:t>
-            </w:r>
-            <w:hyperlink r:id="rId19" w:history="1">
-              <w:r>
-                <w:rPr>
-                  <w:rStyle w:val="Hyperlink"/>
-                </w:rPr>
-                <w:t>System Development Standards.docx</w:t>
-              </w:r>
-            </w:hyperlink>
-            <w:r>
-              <w:t>.</w:t>
-            </w:r>
-          </w:p>
-        </w:tc>
-        <w:tc>
-          <w:tcPr>
-            <w:tcW w:w="1707" w:type="pct"/>
-          </w:tcPr>
-          <w:p>
-            <w:pPr>
-              <w:pStyle w:val="Tablecellcontents"/>
-            </w:pPr>
-            <w:r>
-              <w:t>The AGB can deny Authorization to Release if the ANW Platform is not in compliance.</w:t>
-            </w:r>
-          </w:p>
-        </w:tc>
-      </w:tr>
-      <w:tr>
-        <w:tc>
-          <w:tcPr>
-            <w:tcW w:w="996" w:type="pct"/>
-          </w:tcPr>
-          <w:p>
-            <w:pPr>
-              <w:pStyle w:val="Tablecellcontents"/>
-            </w:pPr>
-            <w:r>
-              <w:t>Project name</w:t>
-            </w:r>
-            <w:r>
-              <w:t xml:space="preserve"> / Maven </w:t>
-            </w:r>
-            <w:proofErr w:type="spellStart"/>
-            <w:r>
-              <w:t>artifactId</w:t>
-            </w:r>
-            <w:proofErr w:type="spellEnd"/>
-          </w:p>
-        </w:tc>
-        <w:tc>
-          <w:tcPr>
-            <w:tcW w:w="2297" w:type="pct"/>
-          </w:tcPr>
-          <w:p>
-            <w:pPr>
-              <w:pStyle w:val="Tablecellcontents"/>
-              <w:rPr>
-                <w:rStyle w:val="Strong"/>
-              </w:rPr>
-            </w:pPr>
-            <w:proofErr w:type="spellStart"/>
-            <w:r>
-              <w:rPr>
-                <w:rStyle w:val="Strong"/>
-              </w:rPr>
-              <w:t>ferris-anw</w:t>
-            </w:r>
-            <w:proofErr w:type="spellEnd"/>
-          </w:p>
-          <w:p>
-            <w:pPr>
-              <w:pStyle w:val="Tablecellcontents"/>
-            </w:pPr>
-            <w:r>
-              <w:t xml:space="preserve">For details, reference </w:t>
-            </w:r>
-            <w:hyperlink r:id="rId20" w:history="1">
-              <w:r>
-                <w:rPr>
-                  <w:rStyle w:val="Hyperlink"/>
-                </w:rPr>
-                <w:t>Java Language Standards.docx</w:t>
-              </w:r>
-            </w:hyperlink>
-            <w:r>
-              <w:t>.</w:t>
-            </w:r>
-          </w:p>
-        </w:tc>
-        <w:tc>
-          <w:tcPr>
-            <w:tcW w:w="1707" w:type="pct"/>
-          </w:tcPr>
-          <w:p>
-            <w:pPr>
-              <w:pStyle w:val="Tablecellcontents"/>
-            </w:pPr>
-            <w:r>
               <w:t xml:space="preserve">The AGB can deny Authorization </w:t>
             </w:r>
             <w:r>
@@ -3123,7 +3139,7 @@
             <w:r>
               <w:t xml:space="preserve">Source code is organized following the Hexagonal Architecture pattern. For more details, reference </w:t>
             </w:r>
-            <w:hyperlink r:id="rId21" w:history="1">
+            <w:hyperlink r:id="rId18" w:history="1">
               <w:r>
                 <w:rPr>
                   <w:rStyle w:val="Hyperlink"/>
@@ -3216,7 +3232,7 @@
             <w:r>
               <w:t xml:space="preserve">. For more details, reference </w:t>
             </w:r>
-            <w:hyperlink r:id="rId22" w:history="1">
+            <w:hyperlink r:id="rId19" w:history="1">
               <w:r>
                 <w:rPr>
                   <w:rStyle w:val="Hyperlink"/>
@@ -3290,7 +3306,11 @@
               <w:pStyle w:val="Tablecellcontents"/>
             </w:pPr>
             <w:r>
-              <w:t xml:space="preserve">The system platform communication follows an </w:t>
+              <w:t xml:space="preserve">The system platform communication follows </w:t>
+            </w:r>
+            <w:r>
+              <w:lastRenderedPageBreak/>
+              <w:t xml:space="preserve">an </w:t>
             </w:r>
             <w:r>
               <w:t>Event-Driven Architecture (EDA)</w:t>
@@ -3310,7 +3330,7 @@
             <w:r>
               <w:t xml:space="preserve">. For more details, reference </w:t>
             </w:r>
-            <w:hyperlink r:id="rId23" w:history="1">
+            <w:hyperlink r:id="rId20" w:history="1">
               <w:r>
                 <w:rPr>
                   <w:rStyle w:val="Hyperlink"/>
@@ -3332,7 +3352,12 @@
               <w:pStyle w:val="Tablecellcontents"/>
             </w:pPr>
             <w:r>
-              <w:t xml:space="preserve">Not following the pattern may lead to a highly coupled solution which is costly to maintain and difficult to rearchitect in the future. </w:t>
+              <w:lastRenderedPageBreak/>
+              <w:t xml:space="preserve">Not following the pattern may lead to a highly coupled solution </w:t>
+            </w:r>
+            <w:r>
+              <w:lastRenderedPageBreak/>
+              <w:t xml:space="preserve">which is costly to maintain and difficult to rearchitect in the future. </w:t>
             </w:r>
           </w:p>
           <w:p>
@@ -3352,6 +3377,7 @@
       </w:pPr>
       <w:bookmarkStart w:id="10" w:name="_Hlk190373936"/>
       <w:r>
+        <w:lastRenderedPageBreak/>
         <w:t>Legal Constraints</w:t>
       </w:r>
     </w:p>
@@ -3369,7 +3395,6 @@
       </w:pPr>
       <w:bookmarkStart w:id="11" w:name="_Ref193885899"/>
       <w:r>
-        <w:lastRenderedPageBreak/>
         <w:t>Organizational Constraints</w:t>
       </w:r>
       <w:bookmarkEnd w:id="11"/>
@@ -3695,7 +3720,7 @@
         </w:rPr>
         <w:t xml:space="preserve">See </w:t>
       </w:r>
-      <w:hyperlink r:id="rId24">
+      <w:hyperlink r:id="rId21">
         <w:r>
           <w:rPr>
             <w:rStyle w:val="Hyperlink"/>
@@ -3788,7 +3813,7 @@
       <w:r>
         <w:t xml:space="preserve">See </w:t>
       </w:r>
-      <w:hyperlink r:id="rId25" w:history="1">
+      <w:hyperlink r:id="rId22" w:history="1">
         <w:r>
           <w:rPr>
             <w:rStyle w:val="Hyperlink"/>
@@ -3899,7 +3924,7 @@
                     <pic:cNvPicPr/>
                   </pic:nvPicPr>
                   <pic:blipFill>
-                    <a:blip r:embed="rId26">
+                    <a:blip r:embed="rId23">
                       <a:extLst>
                         <a:ext uri="{28A0092B-C50C-407E-A947-70E740481C1C}">
                           <a14:useLocalDpi xmlns:a14="http://schemas.microsoft.com/office/drawing/2010/main" val="0"/>
@@ -4594,7 +4619,7 @@
       <w:r>
         <w:t xml:space="preserve">See </w:t>
       </w:r>
-      <w:hyperlink r:id="rId27" w:history="1">
+      <w:hyperlink r:id="rId24" w:history="1">
         <w:r>
           <w:rPr>
             <w:rStyle w:val="Hyperlink"/>
@@ -4685,7 +4710,7 @@
                     </pic:cNvPicPr>
                   </pic:nvPicPr>
                   <pic:blipFill>
-                    <a:blip r:embed="rId28">
+                    <a:blip r:embed="rId25">
                       <a:extLst>
                         <a:ext uri="{28A0092B-C50C-407E-A947-70E740481C1C}">
                           <a14:useLocalDpi xmlns:a14="http://schemas.microsoft.com/office/drawing/2010/main" val="0"/>
@@ -5308,13 +5333,9 @@
             <w:pPr>
               <w:pStyle w:val="Tablecellcontents"/>
             </w:pPr>
-            <w:proofErr w:type="spellStart"/>
-            <w:proofErr w:type="gramStart"/>
             <w:r>
               <w:t>fina.ninja</w:t>
             </w:r>
-            <w:proofErr w:type="spellEnd"/>
-            <w:proofErr w:type="gramEnd"/>
           </w:p>
         </w:tc>
       </w:tr>
@@ -5566,11 +5587,9 @@
           <w:numId w:val="5"/>
         </w:numPr>
       </w:pPr>
-      <w:proofErr w:type="gramStart"/>
       <w:r>
         <w:t>technology decisions</w:t>
       </w:r>
-      <w:proofErr w:type="gramEnd"/>
     </w:p>
     <w:p>
       <w:pPr>
@@ -5628,7 +5647,6 @@
       <w:pPr>
         <w:pStyle w:val="BodyText"/>
       </w:pPr>
-      <w:proofErr w:type="gramStart"/>
       <w:r>
         <w:rPr>
           <w:b/>
@@ -5636,7 +5654,6 @@
         </w:rPr>
         <w:t>Form</w:t>
       </w:r>
-      <w:proofErr w:type="gramEnd"/>
     </w:p>
     <w:p>
       <w:pPr>
@@ -5661,7 +5678,7 @@
       <w:r>
         <w:t xml:space="preserve">See </w:t>
       </w:r>
-      <w:hyperlink r:id="rId29">
+      <w:hyperlink r:id="rId26">
         <w:r>
           <w:rPr>
             <w:rStyle w:val="Hyperlink"/>
@@ -5752,7 +5769,6 @@
       <w:pPr>
         <w:pStyle w:val="BodyText"/>
       </w:pPr>
-      <w:proofErr w:type="gramStart"/>
       <w:r>
         <w:rPr>
           <w:b/>
@@ -5760,7 +5776,6 @@
         </w:rPr>
         <w:t>Form</w:t>
       </w:r>
-      <w:proofErr w:type="gramEnd"/>
     </w:p>
     <w:p>
       <w:pPr>
@@ -5795,7 +5810,7 @@
                     </pic:cNvPicPr>
                   </pic:nvPicPr>
                   <pic:blipFill>
-                    <a:blip r:embed="rId30"/>
+                    <a:blip r:embed="rId27"/>
                     <a:stretch>
                       <a:fillRect/>
                     </a:stretch>
@@ -5834,20 +5849,12 @@
         <w:t>Level 1</w:t>
       </w:r>
       <w:r>
-        <w:t xml:space="preserve"> is the white box description of the overall system together with black box descriptions of all </w:t>
-      </w:r>
-      <w:proofErr w:type="gramStart"/>
-      <w:r>
-        <w:t>contained building blocks</w:t>
-      </w:r>
-      <w:proofErr w:type="gramEnd"/>
-      <w:r>
-        <w:t>.</w:t>
+        <w:t xml:space="preserve"> is the white box description of the overall system together with black box descriptions of all contained building blocks.</w:t>
       </w:r>
       <w:r>
         <w:t xml:space="preserve">  </w:t>
       </w:r>
-      <w:hyperlink r:id="rId31" w:anchor="ContainerDiagram" w:history="1">
+      <w:hyperlink r:id="rId28" w:anchor="ContainerDiagram" w:history="1">
         <w:r>
           <w:rPr>
             <w:rStyle w:val="Hyperlink"/>
@@ -5873,20 +5880,12 @@
         <w:t>Level 2</w:t>
       </w:r>
       <w:r>
-        <w:t xml:space="preserve"> zooms into some building blocks of level 1. </w:t>
-      </w:r>
-      <w:proofErr w:type="gramStart"/>
-      <w:r>
-        <w:t>Thus</w:t>
-      </w:r>
-      <w:proofErr w:type="gramEnd"/>
-      <w:r>
-        <w:t xml:space="preserve"> it contains the white box description of selected building blocks of level 1, together with black box descriptions of their internal building blocks.</w:t>
+        <w:t xml:space="preserve"> zooms into some building blocks of level 1. Thus it contains the white box description of selected building blocks of level 1, together with black box descriptions of their internal building blocks.</w:t>
       </w:r>
       <w:r>
         <w:t xml:space="preserve">  </w:t>
       </w:r>
-      <w:hyperlink r:id="rId32" w:anchor="ComponentDiagram" w:history="1">
+      <w:hyperlink r:id="rId29" w:anchor="ComponentDiagram" w:history="1">
         <w:r>
           <w:rPr>
             <w:rStyle w:val="Hyperlink"/>
@@ -5914,7 +5913,7 @@
       <w:r>
         <w:t xml:space="preserve">  </w:t>
       </w:r>
-      <w:hyperlink r:id="rId33" w:anchor="ComponentDiagram" w:history="1">
+      <w:hyperlink r:id="rId30" w:anchor="ComponentDiagram" w:history="1">
         <w:r>
           <w:rPr>
             <w:rStyle w:val="Hyperlink"/>
@@ -5932,7 +5931,7 @@
       <w:r>
         <w:t xml:space="preserve">See </w:t>
       </w:r>
-      <w:hyperlink r:id="rId34">
+      <w:hyperlink r:id="rId31">
         <w:r>
           <w:rPr>
             <w:rStyle w:val="Hyperlink"/>
@@ -5969,11 +5968,9 @@
           <w:numId w:val="6"/>
         </w:numPr>
       </w:pPr>
-      <w:proofErr w:type="gramStart"/>
       <w:r>
         <w:t>an overview diagram</w:t>
       </w:r>
-      <w:proofErr w:type="gramEnd"/>
     </w:p>
     <w:p>
       <w:pPr>
@@ -6037,31 +6034,7 @@
         </w:numPr>
       </w:pPr>
       <w:r>
-        <w:t>(</w:t>
-      </w:r>
-      <w:proofErr w:type="gramStart"/>
-      <w:r>
-        <w:t>optional</w:t>
-      </w:r>
-      <w:proofErr w:type="gramEnd"/>
-      <w:r>
-        <w:t xml:space="preserve">:) important interfaces, that are not explained in the black box templates of a building block, but are very important for understanding the white box. Since there are so many ways to specify interfaces why do not provide a specific template for them. In the worst case you </w:t>
-      </w:r>
-      <w:proofErr w:type="gramStart"/>
-      <w:r>
-        <w:t>have to</w:t>
-      </w:r>
-      <w:proofErr w:type="gramEnd"/>
-      <w:r>
-        <w:t xml:space="preserve"> specify and describe syntax, semantics, protocols, error handling, restrictions, versions, qualities, necessary </w:t>
-      </w:r>
-      <w:proofErr w:type="gramStart"/>
-      <w:r>
-        <w:t>compatibilities</w:t>
-      </w:r>
-      <w:proofErr w:type="gramEnd"/>
-      <w:r>
-        <w:t xml:space="preserve"> and many things more. In the best case you will get away with examples or simple signatures.</w:t>
+        <w:t>(optional:) important interfaces, that are not explained in the black box templates of a building block, but are very important for understanding the white box. Since there are so many ways to specify interfaces why do not provide a specific template for them. In the worst case you have to specify and describe syntax, semantics, protocols, error handling, restrictions, versions, qualities, necessary compatibilities and many things more. In the best case you will get away with examples or simple signatures.</w:t>
       </w:r>
     </w:p>
     <w:p>
@@ -6150,23 +6123,7 @@
         <w:pStyle w:val="BodyText"/>
       </w:pPr>
       <w:r>
-        <w:t xml:space="preserve">If you use tabular </w:t>
-      </w:r>
-      <w:proofErr w:type="gramStart"/>
-      <w:r>
-        <w:t>form</w:t>
-      </w:r>
-      <w:proofErr w:type="gramEnd"/>
-      <w:r>
-        <w:t xml:space="preserve"> you will only describe your black boxes with name and responsibility according to the following </w:t>
-      </w:r>
-      <w:proofErr w:type="gramStart"/>
-      <w:r>
-        <w:t>schema</w:t>
-      </w:r>
-      <w:proofErr w:type="gramEnd"/>
-      <w:r>
-        <w:t>:</w:t>
+        <w:t>If you use tabular form you will only describe your black boxes with name and responsibility according to the following schema:</w:t>
       </w:r>
     </w:p>
     <w:tbl>
@@ -6291,15 +6248,7 @@
         <w:pStyle w:val="BodyText"/>
       </w:pPr>
       <w:r>
-        <w:t xml:space="preserve">If you use a list of black box descriptions then you fill in a separate black box template for every important building </w:t>
-      </w:r>
-      <w:proofErr w:type="gramStart"/>
-      <w:r>
-        <w:t>block .</w:t>
-      </w:r>
-      <w:proofErr w:type="gramEnd"/>
-      <w:r>
-        <w:t xml:space="preserve"> Its headline is the name of the black box.</w:t>
+        <w:t>If you use a list of black box descriptions then you fill in a separate black box template for every important building block . Its headline is the name of the black box.</w:t>
       </w:r>
     </w:p>
     <w:p>
@@ -6316,15 +6265,7 @@
         <w:pStyle w:val="FirstParagraph"/>
       </w:pPr>
       <w:r>
-        <w:t xml:space="preserve">Here you describe &lt;black box 1&gt; according the </w:t>
-      </w:r>
-      <w:proofErr w:type="spellStart"/>
-      <w:r>
-        <w:t>the</w:t>
-      </w:r>
-      <w:proofErr w:type="spellEnd"/>
-      <w:r>
-        <w:t xml:space="preserve"> following black box template:</w:t>
+        <w:t>Here you describe &lt;black box 1&gt; according the the following black box template:</w:t>
       </w:r>
     </w:p>
     <w:p>
@@ -6347,15 +6288,7 @@
         </w:numPr>
       </w:pPr>
       <w:r>
-        <w:t xml:space="preserve">Interface(s), when they are not extracted as separate paragraphs. </w:t>
-      </w:r>
-      <w:proofErr w:type="gramStart"/>
-      <w:r>
-        <w:t>This interfaces</w:t>
-      </w:r>
-      <w:proofErr w:type="gramEnd"/>
-      <w:r>
-        <w:t xml:space="preserve"> may include qualities and performance characteristics.</w:t>
+        <w:t>Interface(s), when they are not extracted as separate paragraphs. This interfaces may include qualities and performance characteristics.</w:t>
       </w:r>
     </w:p>
     <w:p>
@@ -6366,20 +6299,7 @@
         </w:numPr>
       </w:pPr>
       <w:r>
-        <w:t xml:space="preserve">(Optional) Quality-/Performance characteristics of the black box, </w:t>
-      </w:r>
-      <w:proofErr w:type="spellStart"/>
-      <w:r>
-        <w:t>e.</w:t>
-      </w:r>
-      <w:proofErr w:type="gramStart"/>
-      <w:r>
-        <w:t>g.availability</w:t>
-      </w:r>
-      <w:proofErr w:type="spellEnd"/>
-      <w:proofErr w:type="gramEnd"/>
-      <w:r>
-        <w:t>, run time behavior, ….</w:t>
+        <w:t>(Optional) Quality-/Performance characteristics of the black box, e.g.availability, run time behavior, ….</w:t>
       </w:r>
     </w:p>
     <w:p>
@@ -6583,15 +6503,7 @@
         <w:pStyle w:val="BodyText"/>
       </w:pPr>
       <w:r>
-        <w:t xml:space="preserve">You </w:t>
-      </w:r>
-      <w:proofErr w:type="gramStart"/>
-      <w:r>
-        <w:t>have to</w:t>
-      </w:r>
-      <w:proofErr w:type="gramEnd"/>
-      <w:r>
-        <w:t xml:space="preserve"> decide which building blocks of your system are important enough to justify such a detailed description. Please prefer relevance over completeness. Specify important, surprising, risky, complex or volatile building blocks. Leave out normal, simple, boring or standardized parts of your system</w:t>
+        <w:t>You have to decide which building blocks of your system are important enough to justify such a detailed description. Please prefer relevance over completeness. Specify important, surprising, risky, complex or volatile building blocks. Leave out normal, simple, boring or standardized parts of your system</w:t>
       </w:r>
     </w:p>
     <w:p>
@@ -6731,15 +6643,7 @@
         <w:pStyle w:val="BodyText"/>
       </w:pPr>
       <w:r>
-        <w:t xml:space="preserve">When you need more detailed levels of your </w:t>
-      </w:r>
-      <w:proofErr w:type="gramStart"/>
-      <w:r>
-        <w:t>architecture</w:t>
-      </w:r>
-      <w:proofErr w:type="gramEnd"/>
-      <w:r>
-        <w:t xml:space="preserve"> please copy this part of arc42 for additional levels.</w:t>
+        <w:t>When you need more detailed levels of your architecture please copy this part of arc42 for additional levels.</w:t>
       </w:r>
     </w:p>
     <w:p>
@@ -6853,15 +6757,7 @@
         <w:pStyle w:val="BodyText"/>
       </w:pPr>
       <w:r>
-        <w:t xml:space="preserve">The runtime view describes concrete behavior and interactions of the system’s building blocks in </w:t>
-      </w:r>
-      <w:proofErr w:type="gramStart"/>
-      <w:r>
-        <w:t>form</w:t>
-      </w:r>
-      <w:proofErr w:type="gramEnd"/>
-      <w:r>
-        <w:t xml:space="preserve"> of scenarios from the following areas:</w:t>
+        <w:t>The runtime view describes concrete behavior and interactions of the system’s building blocks in form of scenarios from the following areas:</w:t>
       </w:r>
     </w:p>
     <w:p>
@@ -6931,23 +6827,7 @@
         <w:t>not</w:t>
       </w:r>
       <w:r>
-        <w:t xml:space="preserve"> important to describe </w:t>
-      </w:r>
-      <w:proofErr w:type="gramStart"/>
-      <w:r>
-        <w:t>a large number of</w:t>
-      </w:r>
-      <w:proofErr w:type="gramEnd"/>
-      <w:r>
-        <w:t xml:space="preserve"> scenarios. You </w:t>
-      </w:r>
-      <w:proofErr w:type="gramStart"/>
-      <w:r>
-        <w:t>should rather</w:t>
-      </w:r>
-      <w:proofErr w:type="gramEnd"/>
-      <w:r>
-        <w:t xml:space="preserve"> document a representative selection.</w:t>
+        <w:t xml:space="preserve"> important to describe a large number of scenarios. You should rather document a representative selection.</w:t>
       </w:r>
     </w:p>
     <w:p>
@@ -6968,22 +6848,13 @@
       </w:pPr>
       <w:r>
         <w:lastRenderedPageBreak/>
-        <w:t xml:space="preserve">You should understand how (instances of) building blocks of your system perform their job and communicate at runtime. You will mainly capture scenarios in your documentation to communicate your architecture to stakeholders that are less willing or able to read and understand </w:t>
-      </w:r>
-      <w:proofErr w:type="gramStart"/>
-      <w:r>
-        <w:t>the static</w:t>
-      </w:r>
-      <w:proofErr w:type="gramEnd"/>
-      <w:r>
-        <w:t xml:space="preserve"> models (building block view, deployment view).</w:t>
+        <w:t>You should understand how (instances of) building blocks of your system perform their job and communicate at runtime. You will mainly capture scenarios in your documentation to communicate your architecture to stakeholders that are less willing or able to read and understand the static models (building block view, deployment view).</w:t>
       </w:r>
     </w:p>
     <w:p>
       <w:pPr>
         <w:pStyle w:val="BodyText"/>
       </w:pPr>
-      <w:proofErr w:type="gramStart"/>
       <w:r>
         <w:rPr>
           <w:b/>
@@ -6991,7 +6862,6 @@
         </w:rPr>
         <w:t>Form</w:t>
       </w:r>
-      <w:proofErr w:type="gramEnd"/>
     </w:p>
     <w:p>
       <w:pPr>
@@ -7074,7 +6944,7 @@
       <w:r>
         <w:t xml:space="preserve">See </w:t>
       </w:r>
-      <w:hyperlink r:id="rId35">
+      <w:hyperlink r:id="rId32">
         <w:r>
           <w:rPr>
             <w:rStyle w:val="Hyperlink"/>
@@ -7229,15 +7099,7 @@
         <w:pStyle w:val="BodyText"/>
       </w:pPr>
       <w:r>
-        <w:t xml:space="preserve">From a software perspective it is sufficient to capture only those elements of an infrastructure that are needed to show </w:t>
-      </w:r>
-      <w:proofErr w:type="gramStart"/>
-      <w:r>
-        <w:t>a deployment</w:t>
-      </w:r>
-      <w:proofErr w:type="gramEnd"/>
-      <w:r>
-        <w:t xml:space="preserve"> of your building blocks. Hardware architects can go beyond that and describe an infrastructure to any level of detail they need to capture.</w:t>
+        <w:t>From a software perspective it is sufficient to capture only those elements of an infrastructure that are needed to show a deployment of your building blocks. Hardware architects can go beyond that and describe an infrastructure to any level of detail they need to capture.</w:t>
       </w:r>
     </w:p>
     <w:p>
@@ -7317,15 +7179,7 @@
         <w:pStyle w:val="BodyText"/>
       </w:pPr>
       <w:r>
-        <w:t xml:space="preserve">Maybe a </w:t>
-      </w:r>
-      <w:proofErr w:type="gramStart"/>
-      <w:r>
-        <w:t>highest level</w:t>
-      </w:r>
-      <w:proofErr w:type="gramEnd"/>
-      <w:r>
-        <w:t xml:space="preserve"> deployment diagram is already contained in section 3.2. as technical context with your own infrastructure as ONE black box. In this section one can zoom into this black box using additional deployment diagrams:</w:t>
+        <w:t>Maybe a highest level deployment diagram is already contained in section 3.2. as technical context with your own infrastructure as ONE black box. In this section one can zoom into this black box using additional deployment diagrams:</w:t>
       </w:r>
     </w:p>
     <w:p>
@@ -7347,15 +7201,7 @@
         </w:numPr>
       </w:pPr>
       <w:r>
-        <w:t xml:space="preserve">When your (hardware) stakeholders prefer other kinds of diagrams rather than a deployment diagram, let them use any kind that </w:t>
-      </w:r>
-      <w:proofErr w:type="gramStart"/>
-      <w:r>
-        <w:t>is able to</w:t>
-      </w:r>
-      <w:proofErr w:type="gramEnd"/>
-      <w:r>
-        <w:t xml:space="preserve"> show nodes and channels of the infrastructure.</w:t>
+        <w:t>When your (hardware) stakeholders prefer other kinds of diagrams rather than a deployment diagram, let them use any kind that is able to show nodes and channels of the infrastructure.</w:t>
       </w:r>
     </w:p>
     <w:p>
@@ -7365,7 +7211,7 @@
       <w:r>
         <w:t xml:space="preserve">See </w:t>
       </w:r>
-      <w:hyperlink r:id="rId36">
+      <w:hyperlink r:id="rId33">
         <w:r>
           <w:rPr>
             <w:rStyle w:val="Hyperlink"/>
@@ -7402,15 +7248,7 @@
         </w:numPr>
       </w:pPr>
       <w:r>
-        <w:t xml:space="preserve">distribution of a system to multiple locations, environments, computers, </w:t>
-      </w:r>
-      <w:proofErr w:type="gramStart"/>
-      <w:r>
-        <w:t>processors, ..</w:t>
-      </w:r>
-      <w:proofErr w:type="gramEnd"/>
-      <w:r>
-        <w:t>, as well as physical connections between them</w:t>
+        <w:t>distribution of a system to multiple locations, environments, computers, processors, .., as well as physical connections between them</w:t>
       </w:r>
     </w:p>
     <w:p>
@@ -7722,13 +7560,8 @@
           <w:numId w:val="15"/>
         </w:numPr>
       </w:pPr>
-      <w:proofErr w:type="gramStart"/>
-      <w:r>
-        <w:t>implementation</w:t>
-      </w:r>
-      <w:proofErr w:type="gramEnd"/>
-      <w:r>
-        <w:t xml:space="preserve"> rules</w:t>
+      <w:r>
+        <w:t>implementation rules</w:t>
       </w:r>
     </w:p>
     <w:p>
@@ -7757,23 +7590,7 @@
         <w:t>conceptual integrity</w:t>
       </w:r>
       <w:r>
-        <w:t xml:space="preserve"> (consistency, homogeneity) of </w:t>
-      </w:r>
-      <w:proofErr w:type="gramStart"/>
-      <w:r>
-        <w:t>the architecture</w:t>
-      </w:r>
-      <w:proofErr w:type="gramEnd"/>
-      <w:r>
-        <w:t xml:space="preserve">. Thus, they are an important contribution to </w:t>
-      </w:r>
-      <w:proofErr w:type="gramStart"/>
-      <w:r>
-        <w:t>achieve</w:t>
-      </w:r>
-      <w:proofErr w:type="gramEnd"/>
-      <w:r>
-        <w:t xml:space="preserve"> inner qualities of your system.</w:t>
+        <w:t xml:space="preserve"> (consistency, homogeneity) of the architecture. Thus, they are an important contribution to achieve inner qualities of your system.</w:t>
       </w:r>
     </w:p>
     <w:p>
@@ -7788,7 +7605,6 @@
       <w:pPr>
         <w:pStyle w:val="BodyText"/>
       </w:pPr>
-      <w:proofErr w:type="gramStart"/>
       <w:r>
         <w:rPr>
           <w:b/>
@@ -7796,7 +7612,6 @@
         </w:rPr>
         <w:t>Form</w:t>
       </w:r>
-      <w:proofErr w:type="gramEnd"/>
     </w:p>
     <w:p>
       <w:pPr>
@@ -7979,7 +7794,7 @@
                     </pic:cNvPicPr>
                   </pic:nvPicPr>
                   <pic:blipFill>
-                    <a:blip r:embed="rId37"/>
+                    <a:blip r:embed="rId34"/>
                     <a:stretch>
                       <a:fillRect/>
                     </a:stretch>
@@ -8013,7 +7828,7 @@
       <w:r>
         <w:t xml:space="preserve">See </w:t>
       </w:r>
-      <w:hyperlink r:id="rId38">
+      <w:hyperlink r:id="rId35">
         <w:r>
           <w:rPr>
             <w:rStyle w:val="Hyperlink"/>
@@ -8138,15 +7953,7 @@
         <w:pStyle w:val="BodyText"/>
       </w:pPr>
       <w:r>
-        <w:t xml:space="preserve">Important, expensive, </w:t>
-      </w:r>
-      <w:proofErr w:type="gramStart"/>
-      <w:r>
-        <w:t>large scale</w:t>
-      </w:r>
-      <w:proofErr w:type="gramEnd"/>
-      <w:r>
-        <w:t xml:space="preserve"> or risky architecture decisions including rationales. With "decisions" we mean selecting one alternative based on given criteria.</w:t>
+        <w:t>Important, expensive, large scale or risky architecture decisions including rationales. With "decisions" we mean selecting one alternative based on given criteria.</w:t>
       </w:r>
     </w:p>
     <w:p>
@@ -8189,7 +7996,6 @@
       <w:pPr>
         <w:pStyle w:val="BodyText"/>
       </w:pPr>
-      <w:proofErr w:type="gramStart"/>
       <w:r>
         <w:rPr>
           <w:b/>
@@ -8197,7 +8003,6 @@
         </w:rPr>
         <w:t>Form</w:t>
       </w:r>
-      <w:proofErr w:type="gramEnd"/>
     </w:p>
     <w:p>
       <w:pPr>
@@ -8217,7 +8022,7 @@
       <w:r>
         <w:t>ADR (</w:t>
       </w:r>
-      <w:hyperlink r:id="rId39">
+      <w:hyperlink r:id="rId36">
         <w:r>
           <w:rPr>
             <w:rStyle w:val="Hyperlink"/>
@@ -8258,7 +8063,7 @@
       <w:r>
         <w:t xml:space="preserve">See </w:t>
       </w:r>
-      <w:hyperlink r:id="rId40">
+      <w:hyperlink r:id="rId37">
         <w:r>
           <w:rPr>
             <w:rStyle w:val="Hyperlink"/>
@@ -8324,15 +8129,7 @@
         <w:pStyle w:val="BodyText"/>
       </w:pPr>
       <w:r>
-        <w:t xml:space="preserve">Since quality requirements will have a lot of influence on architectural decisions you should know for every stakeholder what is </w:t>
-      </w:r>
-      <w:proofErr w:type="gramStart"/>
-      <w:r>
-        <w:t>really important</w:t>
-      </w:r>
-      <w:proofErr w:type="gramEnd"/>
-      <w:r>
-        <w:t xml:space="preserve"> to them, concrete and measurable.</w:t>
+        <w:t>Since quality requirements will have a lot of influence on architectural decisions you should know for every stakeholder what is really important to them, concrete and measurable.</w:t>
       </w:r>
     </w:p>
     <w:p>
@@ -8343,7 +8140,7 @@
         <w:lastRenderedPageBreak/>
         <w:t xml:space="preserve">See </w:t>
       </w:r>
-      <w:hyperlink r:id="rId41">
+      <w:hyperlink r:id="rId38">
         <w:r>
           <w:rPr>
             <w:rStyle w:val="Hyperlink"/>
@@ -8380,15 +8177,7 @@
         <w:pStyle w:val="BodyText"/>
       </w:pPr>
       <w:r>
-        <w:t xml:space="preserve">The quality tree (as defined in ATAM – Architecture Tradeoff Analysis Method) with quality/evaluation scenarios as </w:t>
-      </w:r>
-      <w:proofErr w:type="spellStart"/>
-      <w:r>
-        <w:t>leafs</w:t>
-      </w:r>
-      <w:proofErr w:type="spellEnd"/>
-      <w:r>
-        <w:t>.</w:t>
+        <w:t>The quality tree (as defined in ATAM – Architecture Tradeoff Analysis Method) with quality/evaluation scenarios as leafs.</w:t>
       </w:r>
     </w:p>
     <w:p>
@@ -8408,22 +8197,13 @@
         <w:pStyle w:val="BodyText"/>
       </w:pPr>
       <w:r>
-        <w:t xml:space="preserve">The tree structure with priorities provides an overview for a </w:t>
-      </w:r>
-      <w:proofErr w:type="gramStart"/>
-      <w:r>
-        <w:t>sometimes large</w:t>
-      </w:r>
-      <w:proofErr w:type="gramEnd"/>
-      <w:r>
-        <w:t xml:space="preserve"> number of quality requirements.</w:t>
+        <w:t>The tree structure with priorities provides an overview for a sometimes large number of quality requirements.</w:t>
       </w:r>
     </w:p>
     <w:p>
       <w:pPr>
         <w:pStyle w:val="BodyText"/>
       </w:pPr>
-      <w:proofErr w:type="gramStart"/>
       <w:r>
         <w:rPr>
           <w:b/>
@@ -8431,7 +8211,6 @@
         </w:rPr>
         <w:t>Form</w:t>
       </w:r>
-      <w:proofErr w:type="gramEnd"/>
     </w:p>
     <w:p>
       <w:pPr>
@@ -8448,13 +8227,8 @@
           <w:numId w:val="19"/>
         </w:numPr>
       </w:pPr>
-      <w:proofErr w:type="gramStart"/>
-      <w:r>
-        <w:t>tree</w:t>
-      </w:r>
-      <w:proofErr w:type="gramEnd"/>
-      <w:r>
-        <w:t>-like refinement of the term "quality". Use "quality" or "usefulness" as a root</w:t>
+      <w:r>
+        <w:t>tree-like refinement of the term "quality". Use "quality" or "usefulness" as a root</w:t>
       </w:r>
     </w:p>
     <w:p>
@@ -8464,13 +8238,8 @@
           <w:numId w:val="19"/>
         </w:numPr>
       </w:pPr>
-      <w:proofErr w:type="gramStart"/>
-      <w:r>
-        <w:t>a mind</w:t>
-      </w:r>
-      <w:proofErr w:type="gramEnd"/>
-      <w:r>
-        <w:t xml:space="preserve"> map with quality categories as main branches</w:t>
+      <w:r>
+        <w:t>a mind map with quality categories as main branches</w:t>
       </w:r>
     </w:p>
     <w:p>
@@ -8564,15 +8333,7 @@
         <w:pStyle w:val="BodyText"/>
       </w:pPr>
       <w:r>
-        <w:t xml:space="preserve">Scenarios make quality requirements concrete and </w:t>
-      </w:r>
-      <w:proofErr w:type="gramStart"/>
-      <w:r>
-        <w:t>allow</w:t>
-      </w:r>
-      <w:proofErr w:type="gramEnd"/>
-      <w:r>
-        <w:t xml:space="preserve"> to more easily measure or decide whether they are fulfilled.</w:t>
+        <w:t>Scenarios make quality requirements concrete and allow to more easily measure or decide whether they are fulfilled.</w:t>
       </w:r>
     </w:p>
     <w:p>
@@ -8587,7 +8348,6 @@
       <w:pPr>
         <w:pStyle w:val="BodyText"/>
       </w:pPr>
-      <w:proofErr w:type="gramStart"/>
       <w:r>
         <w:rPr>
           <w:b/>
@@ -8595,7 +8355,6 @@
         </w:rPr>
         <w:t>Form</w:t>
       </w:r>
-      <w:proofErr w:type="gramEnd"/>
     </w:p>
     <w:p>
       <w:pPr>
@@ -8668,7 +8427,6 @@
       <w:pPr>
         <w:pStyle w:val="BodyText"/>
       </w:pPr>
-      <w:proofErr w:type="gramStart"/>
       <w:r>
         <w:rPr>
           <w:b/>
@@ -8676,7 +8434,6 @@
         </w:rPr>
         <w:t>Form</w:t>
       </w:r>
-      <w:proofErr w:type="gramEnd"/>
     </w:p>
     <w:p>
       <w:pPr>
@@ -8693,7 +8450,7 @@
       <w:r>
         <w:t xml:space="preserve">See </w:t>
       </w:r>
-      <w:hyperlink r:id="rId42">
+      <w:hyperlink r:id="rId39">
         <w:r>
           <w:rPr>
             <w:rStyle w:val="Hyperlink"/>
@@ -9090,7 +8847,7 @@
       <w:r>
         <w:t xml:space="preserve">. </w:t>
       </w:r>
-      <w:hyperlink r:id="rId43" w:history="1">
+      <w:hyperlink r:id="rId40" w:history="1">
         <w:r>
           <w:rPr>
             <w:rStyle w:val="Hyperlink"/>
@@ -9117,7 +8874,7 @@
       <w:r>
         <w:t xml:space="preserve">. (n.d.). </w:t>
       </w:r>
-      <w:hyperlink r:id="rId44" w:history="1">
+      <w:hyperlink r:id="rId41" w:history="1">
         <w:r>
           <w:rPr>
             <w:rStyle w:val="Hyperlink"/>
@@ -9125,16 +8882,121 @@
           <w:t>https://iso25000.com/index.php/en/iso-25000-standards/iso-25010</w:t>
         </w:r>
       </w:hyperlink>
+    </w:p>
+    <w:p>
+      <w:pPr>
+        <w:pStyle w:val="BodyText"/>
+        <w:ind w:left="720" w:hanging="720"/>
+      </w:pPr>
+      <w:r>
+        <w:rPr>
+          <w:i/>
+          <w:iCs/>
+        </w:rPr>
+        <w:t>Arc42</w:t>
+      </w:r>
+      <w:r>
+        <w:t xml:space="preserve">. (n.d.). Arc42 Documentation. </w:t>
+      </w:r>
+      <w:hyperlink r:id="rId42" w:history="1">
+        <w:r>
+          <w:rPr>
+            <w:rStyle w:val="Hyperlink"/>
+          </w:rPr>
+          <w:t>https://docs.arc42.org/home</w:t>
+        </w:r>
+      </w:hyperlink>
       <w:r>
         <w:t xml:space="preserve"> </w:t>
       </w:r>
     </w:p>
     <w:p>
       <w:pPr>
+        <w:pStyle w:val="BodyText"/>
+        <w:ind w:left="720" w:hanging="720"/>
+      </w:pPr>
+      <w:r>
+        <w:rPr>
+          <w:i/>
+          <w:iCs/>
+        </w:rPr>
+        <w:lastRenderedPageBreak/>
+        <w:t>C4 Model</w:t>
+      </w:r>
+      <w:r>
+        <w:t xml:space="preserve">. (n.d.). C4 Model. </w:t>
+      </w:r>
+      <w:hyperlink r:id="rId43" w:history="1">
+        <w:r>
+          <w:rPr>
+            <w:rStyle w:val="Hyperlink"/>
+          </w:rPr>
+          <w:t>https://c4model.com</w:t>
+        </w:r>
+      </w:hyperlink>
+      <w:r>
+        <w:t xml:space="preserve"> </w:t>
+      </w:r>
+    </w:p>
+    <w:p>
+      <w:pPr>
+        <w:pStyle w:val="BodyText"/>
+        <w:ind w:left="720" w:hanging="720"/>
+        <w:rPr>
+          <w:i/>
+          <w:iCs/>
+        </w:rPr>
+      </w:pPr>
+      <w:r>
+        <w:rPr>
+          <w:i/>
+          <w:iCs/>
+        </w:rPr>
+        <w:t>The TOGAF® Standard</w:t>
+      </w:r>
+      <w:r>
+        <w:rPr>
+          <w:i/>
+          <w:iCs/>
+        </w:rPr>
+        <w:t xml:space="preserve"> </w:t>
+      </w:r>
+      <w:r>
+        <w:rPr>
+          <w:i/>
+          <w:iCs/>
+        </w:rPr>
+        <w:t>Architecture Development Method</w:t>
+      </w:r>
+      <w:r>
+        <w:t xml:space="preserve">. (n.d.). </w:t>
+      </w:r>
+      <w:hyperlink r:id="rId44" w:history="1">
+        <w:r>
+          <w:rPr>
+            <w:rStyle w:val="Hyperlink"/>
+          </w:rPr>
+          <w:t>https://pubs.opengroup.org/togaf-standard/adm/</w:t>
+        </w:r>
+      </w:hyperlink>
+      <w:r>
+        <w:t xml:space="preserve"> </w:t>
+      </w:r>
+    </w:p>
+    <w:p>
+      <w:pPr>
+        <w:pStyle w:val="BodyText"/>
+        <w:ind w:left="720" w:hanging="720"/>
+      </w:pPr>
+      <w:r>
+        <w:t xml:space="preserve"> </w:t>
+      </w:r>
+    </w:p>
+    <w:p>
+      <w:pPr>
         <w:pStyle w:val="Heading1"/>
       </w:pPr>
       <w:r>
-        <w:lastRenderedPageBreak/>
         <w:t>Appendices</w:t>
       </w:r>
     </w:p>
@@ -9143,7 +9005,7 @@
         <w:pStyle w:val="Heading2"/>
       </w:pPr>
       <w:r>
-        <w:t>Appendix A</w:t>
+        <w:t>Appendix B</w:t>
       </w:r>
     </w:p>
     <w:p>
@@ -9159,19 +9021,7 @@
         <w:pStyle w:val="FigureCaption"/>
       </w:pPr>
       <w:r>
-        <w:t>Table 14.1.1 – D</w:t>
-      </w:r>
-      <w:r>
-        <w:t>etailed description of each table column</w:t>
-      </w:r>
-      <w:r>
-        <w:t xml:space="preserve"> for </w:t>
-      </w:r>
-      <w:r>
-        <w:t>the</w:t>
-      </w:r>
-      <w:r>
-        <w:t xml:space="preserve"> business context</w:t>
+        <w:t>Table 14.2.1 – Technical context source and target</w:t>
       </w:r>
     </w:p>
     <w:tbl>
@@ -9227,10 +9077,7 @@
               <w:pStyle w:val="Tablecellcontents"/>
             </w:pPr>
             <w:r>
-              <w:t xml:space="preserve">Partner </w:t>
-            </w:r>
-            <w:r>
-              <w:t>Organization</w:t>
+              <w:t>Source</w:t>
             </w:r>
           </w:p>
         </w:tc>
@@ -9243,7 +9090,7 @@
               <w:pStyle w:val="Tablecellcontents"/>
             </w:pPr>
             <w:r>
-              <w:t>The name of the company, group, or organization responsible for the partner system</w:t>
+              <w:t>The source or starting point of the network communication</w:t>
             </w:r>
           </w:p>
         </w:tc>
@@ -9258,7 +9105,7 @@
               <w:pStyle w:val="Tablecellcontents"/>
             </w:pPr>
             <w:r>
-              <w:t>Partner System</w:t>
+              <w:t>Target</w:t>
             </w:r>
           </w:p>
         </w:tc>
@@ -9271,348 +9118,7 @@
               <w:pStyle w:val="Tablecellcontents"/>
             </w:pPr>
             <w:r>
-              <w:t>The name of the partner system</w:t>
-            </w:r>
-          </w:p>
-        </w:tc>
-      </w:tr>
-      <w:tr>
-        <w:tc>
-          <w:tcPr>
-            <w:tcW w:w="1137" w:type="pct"/>
-          </w:tcPr>
-          <w:p>
-            <w:pPr>
-              <w:pStyle w:val="Tablecellcontents"/>
-            </w:pPr>
-            <w:r>
-              <w:t>Data</w:t>
-            </w:r>
-          </w:p>
-        </w:tc>
-        <w:tc>
-          <w:tcPr>
-            <w:tcW w:w="3863" w:type="pct"/>
-          </w:tcPr>
-          <w:p>
-            <w:pPr>
-              <w:pStyle w:val="Tablecellcontents"/>
-            </w:pPr>
-            <w:r>
-              <w:t>Short description of the data being exchanged</w:t>
-            </w:r>
-          </w:p>
-        </w:tc>
-      </w:tr>
-      <w:tr>
-        <w:tc>
-          <w:tcPr>
-            <w:tcW w:w="1137" w:type="pct"/>
-          </w:tcPr>
-          <w:p>
-            <w:pPr>
-              <w:pStyle w:val="Tablecellcontents"/>
-            </w:pPr>
-            <w:r>
-              <w:t xml:space="preserve">Data </w:t>
-            </w:r>
-            <w:r>
-              <w:t>Format</w:t>
-            </w:r>
-          </w:p>
-        </w:tc>
-        <w:tc>
-          <w:tcPr>
-            <w:tcW w:w="3863" w:type="pct"/>
-          </w:tcPr>
-          <w:p>
-            <w:pPr>
-              <w:pStyle w:val="Tablecellcontents"/>
-            </w:pPr>
-            <w:r>
-              <w:t>Data format: JSON, XML, CSV, Excel, …</w:t>
-            </w:r>
-          </w:p>
-        </w:tc>
-      </w:tr>
-      <w:tr>
-        <w:tc>
-          <w:tcPr>
-            <w:tcW w:w="1137" w:type="pct"/>
-          </w:tcPr>
-          <w:p>
-            <w:pPr>
-              <w:pStyle w:val="Tablecellcontents"/>
-            </w:pPr>
-            <w:r>
-              <w:t>Data Direction</w:t>
-            </w:r>
-          </w:p>
-        </w:tc>
-        <w:tc>
-          <w:tcPr>
-            <w:tcW w:w="3863" w:type="pct"/>
-          </w:tcPr>
-          <w:p>
-            <w:pPr>
-              <w:pStyle w:val="Tablecellcontents"/>
-            </w:pPr>
-            <w:r>
-              <w:t>From the point of view of the system platform, and depending on the interface direction, which direction is the data going in?</w:t>
-            </w:r>
-          </w:p>
-          <w:p>
-            <w:pPr>
-              <w:pStyle w:val="Tablecellcontents"/>
-            </w:pPr>
-            <w:r>
-              <w:t xml:space="preserve">On an </w:t>
-            </w:r>
-            <w:r>
-              <w:rPr>
-                <w:b/>
-                <w:bCs/>
-              </w:rPr>
-              <w:t>outbound</w:t>
-            </w:r>
-            <w:r>
-              <w:t xml:space="preserve"> </w:t>
-            </w:r>
-            <w:r>
-              <w:t xml:space="preserve">interface </w:t>
-            </w:r>
-            <w:r>
-              <w:t>connection</w:t>
-            </w:r>
-            <w:r>
-              <w:t>:</w:t>
-            </w:r>
-          </w:p>
-          <w:p>
-            <w:pPr>
-              <w:pStyle w:val="Tablecellcontents"/>
-              <w:numPr>
-                <w:ilvl w:val="0"/>
-                <w:numId w:val="36"/>
-              </w:numPr>
-            </w:pPr>
-            <w:r>
-              <w:rPr>
-                <w:b/>
-                <w:bCs/>
-              </w:rPr>
-              <w:t>Push</w:t>
-            </w:r>
-            <w:r>
-              <w:t xml:space="preserve"> data to the partner system</w:t>
-            </w:r>
-          </w:p>
-          <w:p>
-            <w:pPr>
-              <w:pStyle w:val="Tablecellcontents"/>
-              <w:numPr>
-                <w:ilvl w:val="0"/>
-                <w:numId w:val="36"/>
-              </w:numPr>
-            </w:pPr>
-            <w:r>
-              <w:rPr>
-                <w:b/>
-                <w:bCs/>
-              </w:rPr>
-              <w:t>Pull</w:t>
-            </w:r>
-            <w:r>
-              <w:t xml:space="preserve"> data from the partner system</w:t>
-            </w:r>
-          </w:p>
-          <w:p>
-            <w:pPr>
-              <w:pStyle w:val="Tablecellcontents"/>
-            </w:pPr>
-            <w:r>
-              <w:t xml:space="preserve">On an </w:t>
-            </w:r>
-            <w:r>
-              <w:rPr>
-                <w:b/>
-                <w:bCs/>
-              </w:rPr>
-              <w:t>inbound</w:t>
-            </w:r>
-            <w:r>
-              <w:t xml:space="preserve"> </w:t>
-            </w:r>
-            <w:r>
-              <w:t xml:space="preserve">interface </w:t>
-            </w:r>
-            <w:r>
-              <w:t>connection:</w:t>
-            </w:r>
-          </w:p>
-          <w:p>
-            <w:pPr>
-              <w:pStyle w:val="Tablecellcontents"/>
-              <w:numPr>
-                <w:ilvl w:val="0"/>
-                <w:numId w:val="36"/>
-              </w:numPr>
-            </w:pPr>
-            <w:r>
-              <w:rPr>
-                <w:b/>
-                <w:bCs/>
-              </w:rPr>
-              <w:t>Send</w:t>
-            </w:r>
-            <w:r>
-              <w:t xml:space="preserve"> data to the partner system</w:t>
-            </w:r>
-          </w:p>
-          <w:p>
-            <w:pPr>
-              <w:pStyle w:val="Tablecellcontents"/>
-              <w:numPr>
-                <w:ilvl w:val="0"/>
-                <w:numId w:val="36"/>
-              </w:numPr>
-            </w:pPr>
-            <w:r>
-              <w:rPr>
-                <w:b/>
-                <w:bCs/>
-              </w:rPr>
-              <w:t>Receive</w:t>
-            </w:r>
-            <w:r>
-              <w:t xml:space="preserve"> data from the partner system</w:t>
-            </w:r>
-          </w:p>
-        </w:tc>
-      </w:tr>
-      <w:tr>
-        <w:tc>
-          <w:tcPr>
-            <w:tcW w:w="1137" w:type="pct"/>
-          </w:tcPr>
-          <w:p>
-            <w:pPr>
-              <w:pStyle w:val="Tablecellcontents"/>
-            </w:pPr>
-            <w:r>
-              <w:t>Interface Direction</w:t>
-            </w:r>
-          </w:p>
-        </w:tc>
-        <w:tc>
-          <w:tcPr>
-            <w:tcW w:w="3863" w:type="pct"/>
-          </w:tcPr>
-          <w:p>
-            <w:pPr>
-              <w:pStyle w:val="Tablecellcontents"/>
-            </w:pPr>
-            <w:r>
-              <w:t>From the point of view of the system platform, who initiates the communication?</w:t>
-            </w:r>
-          </w:p>
-          <w:p>
-            <w:pPr>
-              <w:pStyle w:val="Tablecellcontents"/>
-              <w:numPr>
-                <w:ilvl w:val="0"/>
-                <w:numId w:val="37"/>
-              </w:numPr>
-            </w:pPr>
-            <w:r>
-              <w:rPr>
-                <w:b/>
-                <w:bCs/>
-              </w:rPr>
-              <w:t>Outbound</w:t>
-            </w:r>
-            <w:r>
-              <w:t>. The system platform initiates communication.</w:t>
-            </w:r>
-          </w:p>
-          <w:p>
-            <w:pPr>
-              <w:pStyle w:val="Tablecellcontents"/>
-              <w:numPr>
-                <w:ilvl w:val="0"/>
-                <w:numId w:val="37"/>
-              </w:numPr>
-            </w:pPr>
-            <w:r>
-              <w:rPr>
-                <w:b/>
-                <w:bCs/>
-              </w:rPr>
-              <w:t>Inbound</w:t>
-            </w:r>
-            <w:r>
-              <w:t>. The partner system initiates communication.</w:t>
-            </w:r>
-          </w:p>
-        </w:tc>
-      </w:tr>
-      <w:tr>
-        <w:tc>
-          <w:tcPr>
-            <w:tcW w:w="1137" w:type="pct"/>
-          </w:tcPr>
-          <w:p>
-            <w:pPr>
-              <w:pStyle w:val="Tablecellcontents"/>
-            </w:pPr>
-            <w:r>
-              <w:t>Interface Mode</w:t>
-            </w:r>
-          </w:p>
-        </w:tc>
-        <w:tc>
-          <w:tcPr>
-            <w:tcW w:w="3863" w:type="pct"/>
-          </w:tcPr>
-          <w:p>
-            <w:pPr>
-              <w:pStyle w:val="Tablecellcontents"/>
-            </w:pPr>
-          </w:p>
-        </w:tc>
-      </w:tr>
-      <w:tr>
-        <w:tc>
-          <w:tcPr>
-            <w:tcW w:w="1137" w:type="pct"/>
-          </w:tcPr>
-          <w:p>
-            <w:pPr>
-              <w:pStyle w:val="Tablecellcontents"/>
-            </w:pPr>
-            <w:r>
-              <w:t>Interface Implementation</w:t>
-            </w:r>
-          </w:p>
-        </w:tc>
-        <w:tc>
-          <w:tcPr>
-            <w:tcW w:w="3863" w:type="pct"/>
-          </w:tcPr>
-          <w:p>
-            <w:pPr>
-              <w:pStyle w:val="Tablecellcontents"/>
-            </w:pPr>
-            <w:r>
-              <w:t xml:space="preserve">The product or standard used to establish communication. Product examples include but are not limited to web browser, curl, </w:t>
-            </w:r>
-            <w:proofErr w:type="spellStart"/>
-            <w:r>
-              <w:t>OpenMQ</w:t>
-            </w:r>
-            <w:proofErr w:type="spellEnd"/>
-            <w:r>
-              <w:t>, and SFTP. Standard examples include but are not limited to REST, SOAP, EJB, and RMI.</w:t>
+              <w:t>The target or ending point of the network communication</w:t>
             </w:r>
           </w:p>
         </w:tc>
@@ -9620,139 +9126,14 @@
     </w:tbl>
     <w:p>
       <w:pPr>
-        <w:pStyle w:val="Heading2"/>
-      </w:pPr>
-      <w:r>
-        <w:t>Appendix B</w:t>
-      </w:r>
-    </w:p>
-    <w:p>
-      <w:pPr>
         <w:pStyle w:val="BodyText"/>
       </w:pPr>
-      <w:r>
-        <w:t>Additional details for Technical Context.</w:t>
-      </w:r>
     </w:p>
     <w:p>
       <w:pPr>
         <w:pStyle w:val="FigureCaption"/>
       </w:pPr>
       <w:r>
-        <w:t>Table 14.2.1 – Technical context source and target</w:t>
-      </w:r>
-    </w:p>
-    <w:tbl>
-      <w:tblPr>
-        <w:tblStyle w:val="Table"/>
-        <w:tblW w:w="5000" w:type="pct"/>
-        <w:tblLayout w:type="fixed"/>
-        <w:tblLook w:val="0020" w:firstRow="1" w:lastRow="0" w:firstColumn="0" w:lastColumn="0" w:noHBand="0" w:noVBand="0"/>
-      </w:tblPr>
-      <w:tblGrid>
-        <w:gridCol w:w="2178"/>
-        <w:gridCol w:w="7398"/>
-      </w:tblGrid>
-      <w:tr>
-        <w:trPr>
-          <w:cnfStyle w:val="100000000000" w:firstRow="1" w:lastRow="0" w:firstColumn="0" w:lastColumn="0" w:oddVBand="0" w:evenVBand="0" w:oddHBand="0" w:evenHBand="0" w:firstRowFirstColumn="0" w:firstRowLastColumn="0" w:lastRowFirstColumn="0" w:lastRowLastColumn="0"/>
-          <w:tblHeader/>
-        </w:trPr>
-        <w:tc>
-          <w:tcPr>
-            <w:tcW w:w="1137" w:type="pct"/>
-          </w:tcPr>
-          <w:p>
-            <w:pPr>
-              <w:pStyle w:val="Compact"/>
-            </w:pPr>
-            <w:r>
-              <w:t>Column</w:t>
-            </w:r>
-          </w:p>
-        </w:tc>
-        <w:tc>
-          <w:tcPr>
-            <w:tcW w:w="3863" w:type="pct"/>
-          </w:tcPr>
-          <w:p>
-            <w:pPr>
-              <w:pStyle w:val="Compact"/>
-            </w:pPr>
-            <w:r>
-              <w:t>Description</w:t>
-            </w:r>
-          </w:p>
-        </w:tc>
-      </w:tr>
-      <w:tr>
-        <w:tc>
-          <w:tcPr>
-            <w:tcW w:w="1137" w:type="pct"/>
-          </w:tcPr>
-          <w:p>
-            <w:pPr>
-              <w:pStyle w:val="Tablecellcontents"/>
-            </w:pPr>
-            <w:r>
-              <w:t>Source</w:t>
-            </w:r>
-          </w:p>
-        </w:tc>
-        <w:tc>
-          <w:tcPr>
-            <w:tcW w:w="3863" w:type="pct"/>
-          </w:tcPr>
-          <w:p>
-            <w:pPr>
-              <w:pStyle w:val="Tablecellcontents"/>
-            </w:pPr>
-            <w:r>
-              <w:t>The source or starting point of the network communication</w:t>
-            </w:r>
-          </w:p>
-        </w:tc>
-      </w:tr>
-      <w:tr>
-        <w:tc>
-          <w:tcPr>
-            <w:tcW w:w="1137" w:type="pct"/>
-          </w:tcPr>
-          <w:p>
-            <w:pPr>
-              <w:pStyle w:val="Tablecellcontents"/>
-            </w:pPr>
-            <w:r>
-              <w:t>Target</w:t>
-            </w:r>
-          </w:p>
-        </w:tc>
-        <w:tc>
-          <w:tcPr>
-            <w:tcW w:w="3863" w:type="pct"/>
-          </w:tcPr>
-          <w:p>
-            <w:pPr>
-              <w:pStyle w:val="Tablecellcontents"/>
-            </w:pPr>
-            <w:r>
-              <w:t>The target or ending point of the network communication</w:t>
-            </w:r>
-          </w:p>
-        </w:tc>
-      </w:tr>
-    </w:tbl>
-    <w:p>
-      <w:pPr>
-        <w:pStyle w:val="BodyText"/>
-      </w:pPr>
-    </w:p>
-    <w:p>
-      <w:pPr>
-        <w:pStyle w:val="FigureCaption"/>
-      </w:pPr>
-      <w:r>
-        <w:lastRenderedPageBreak/>
         <w:t>Table 14.2.2 – Detailed description of each table column for the technical context.</w:t>
       </w:r>
     </w:p>
@@ -10243,15 +9624,7 @@
               <w:pStyle w:val="Tablecellcontents"/>
             </w:pPr>
             <w:r>
-              <w:t xml:space="preserve">Gym </w:t>
-            </w:r>
-            <w:proofErr w:type="spellStart"/>
-            <w:r>
-              <w:t>facebook</w:t>
-            </w:r>
-            <w:proofErr w:type="spellEnd"/>
-            <w:r>
-              <w:t xml:space="preserve"> page</w:t>
+              <w:t>Gym facebook page</w:t>
             </w:r>
             <w:r>
               <w:t>.</w:t>
@@ -10326,6 +9699,7 @@
               <w:pStyle w:val="Tablecellcontents"/>
             </w:pPr>
             <w:r>
+              <w:lastRenderedPageBreak/>
               <w:t>STATE</w:t>
             </w:r>
           </w:p>
@@ -10944,7 +10318,6 @@
               <w:pStyle w:val="Tablecellcontents"/>
             </w:pPr>
             <w:r>
-              <w:lastRenderedPageBreak/>
               <w:t>${import}/gym/error</w:t>
             </w:r>
           </w:p>
@@ -11008,13 +10381,8 @@
         </w:numPr>
       </w:pPr>
       <w:r>
-        <w:t xml:space="preserve">Ignore starts </w:t>
-      </w:r>
-      <w:proofErr w:type="gramStart"/>
-      <w:r>
-        <w:t>with #</w:t>
-      </w:r>
-      <w:proofErr w:type="gramEnd"/>
+        <w:t>Ignore starts with #</w:t>
+      </w:r>
     </w:p>
     <w:p>
       <w:pPr>
@@ -11097,13 +10465,8 @@
         </w:numPr>
       </w:pPr>
       <w:r>
-        <w:t xml:space="preserve">Gym </w:t>
-      </w:r>
-      <w:proofErr w:type="gramStart"/>
-      <w:r>
-        <w:t>name exists</w:t>
-      </w:r>
-      <w:proofErr w:type="gramEnd"/>
+        <w:t>Gym name exists</w:t>
+      </w:r>
     </w:p>
     <w:p>
       <w:pPr>
@@ -11165,6 +10528,7 @@
         </w:numPr>
       </w:pPr>
       <w:r>
+        <w:lastRenderedPageBreak/>
         <w:t>Insert new alias</w:t>
       </w:r>
     </w:p>
@@ -11228,7 +10592,6 @@
         <w:rPr>
           <w:noProof/>
         </w:rPr>
-        <w:lastRenderedPageBreak/>
         <w:drawing>
           <wp:inline distT="0" distB="0" distL="0" distR="0" wp14:anchorId="2333CAF4" wp14:editId="116F3C4D">
             <wp:extent cx="3600450" cy="2537923"/>
@@ -13159,7 +12522,6 @@
   <w:style w:type="character" w:default="1" w:styleId="DefaultParagraphFont">
     <w:name w:val="Default Paragraph Font"/>
     <w:uiPriority w:val="1"/>
-    <w:semiHidden/>
     <w:unhideWhenUsed/>
   </w:style>
   <w:style w:type="table" w:default="1" w:styleId="TableNormal">
@@ -14106,6 +13468,118 @@
       <w:sz w:val="22"/>
     </w:rPr>
   </w:style>
+  <w:style w:type="paragraph" w:styleId="IntenseQuote">
+    <w:name w:val="Intense Quote"/>
+    <w:basedOn w:val="Normal"/>
+    <w:next w:val="Normal"/>
+    <w:link w:val="IntenseQuoteChar"/>
+    <w:rsid w:val="0021442C"/>
+    <w:pPr>
+      <w:pBdr>
+        <w:top w:val="single" w:sz="4" w:space="10" w:color="4F81BD" w:themeColor="accent1"/>
+        <w:bottom w:val="single" w:sz="4" w:space="10" w:color="4F81BD" w:themeColor="accent1"/>
+      </w:pBdr>
+      <w:spacing w:before="360" w:after="360"/>
+      <w:ind w:left="864" w:right="864"/>
+      <w:jc w:val="center"/>
+    </w:pPr>
+    <w:rPr>
+      <w:i/>
+      <w:iCs/>
+      <w:color w:val="4F81BD" w:themeColor="accent1"/>
+    </w:rPr>
+  </w:style>
+  <w:style w:type="character" w:customStyle="1" w:styleId="IntenseQuoteChar">
+    <w:name w:val="Intense Quote Char"/>
+    <w:basedOn w:val="DefaultParagraphFont"/>
+    <w:link w:val="IntenseQuote"/>
+    <w:rsid w:val="0021442C"/>
+    <w:rPr>
+      <w:i/>
+      <w:iCs/>
+      <w:color w:val="4F81BD" w:themeColor="accent1"/>
+      <w:sz w:val="22"/>
+    </w:rPr>
+  </w:style>
+  <w:style w:type="paragraph" w:styleId="NoSpacing">
+    <w:name w:val="No Spacing"/>
+    <w:rsid w:val="00670F05"/>
+    <w:pPr>
+      <w:spacing w:after="0"/>
+    </w:pPr>
+    <w:rPr>
+      <w:sz w:val="22"/>
+    </w:rPr>
+  </w:style>
+  <w:style w:type="paragraph" w:customStyle="1" w:styleId="BlockCode">
+    <w:name w:val="Block Code"/>
+    <w:basedOn w:val="MessageHeader"/>
+    <w:qFormat/>
+    <w:rsid w:val="00971544"/>
+    <w:pPr>
+      <w:pBdr>
+        <w:top w:val="single" w:sz="2" w:space="3" w:color="4F81BD" w:themeColor="accent1"/>
+        <w:left w:val="single" w:sz="2" w:space="3" w:color="4F81BD" w:themeColor="accent1"/>
+        <w:bottom w:val="single" w:sz="2" w:space="4" w:color="4F81BD" w:themeColor="accent1"/>
+        <w:right w:val="single" w:sz="2" w:space="3" w:color="4F81BD" w:themeColor="accent1"/>
+      </w:pBdr>
+      <w:shd w:val="solid" w:color="E9EFF7" w:fill="auto"/>
+      <w:ind w:left="86" w:firstLine="0"/>
+    </w:pPr>
+    <w:rPr>
+      <w:rFonts w:ascii="Consolas" w:hAnsi="Consolas" w:cs="Courier New"/>
+      <w:color w:val="1F497D" w:themeColor="text2"/>
+      <w:sz w:val="20"/>
+      <w:szCs w:val="22"/>
+    </w:rPr>
+  </w:style>
+  <w:style w:type="paragraph" w:styleId="MessageHeader">
+    <w:name w:val="Message Header"/>
+    <w:basedOn w:val="Normal"/>
+    <w:link w:val="MessageHeaderChar"/>
+    <w:rsid w:val="00971544"/>
+    <w:pPr>
+      <w:pBdr>
+        <w:top w:val="single" w:sz="6" w:space="1" w:color="auto"/>
+        <w:left w:val="single" w:sz="6" w:space="1" w:color="auto"/>
+        <w:bottom w:val="single" w:sz="6" w:space="1" w:color="auto"/>
+        <w:right w:val="single" w:sz="6" w:space="1" w:color="auto"/>
+      </w:pBdr>
+      <w:shd w:val="pct20" w:color="auto" w:fill="auto"/>
+      <w:spacing w:after="0"/>
+      <w:ind w:left="1080" w:hanging="1080"/>
+    </w:pPr>
+    <w:rPr>
+      <w:rFonts w:asciiTheme="majorHAnsi" w:eastAsiaTheme="majorEastAsia" w:hAnsiTheme="majorHAnsi" w:cstheme="majorBidi"/>
+      <w:sz w:val="24"/>
+    </w:rPr>
+  </w:style>
+  <w:style w:type="character" w:customStyle="1" w:styleId="MessageHeaderChar">
+    <w:name w:val="Message Header Char"/>
+    <w:basedOn w:val="DefaultParagraphFont"/>
+    <w:link w:val="MessageHeader"/>
+    <w:rsid w:val="00971544"/>
+    <w:rPr>
+      <w:rFonts w:asciiTheme="majorHAnsi" w:eastAsiaTheme="majorEastAsia" w:hAnsiTheme="majorHAnsi" w:cstheme="majorBidi"/>
+      <w:shd w:val="pct20" w:color="auto" w:fill="auto"/>
+    </w:rPr>
+  </w:style>
+  <w:style w:type="character" w:customStyle="1" w:styleId="Inlinecode">
+    <w:name w:val="Inline code"/>
+    <w:basedOn w:val="DefaultParagraphFont"/>
+    <w:uiPriority w:val="1"/>
+    <w:qFormat/>
+    <w:rsid w:val="00971544"/>
+    <w:rPr>
+      <w:rFonts w:ascii="Consolas" w:hAnsi="Consolas" w:cs="Courier New"/>
+      <w:color w:val="1F497D" w:themeColor="text2"/>
+      <w:spacing w:val="0"/>
+      <w:sz w:val="20"/>
+      <w:szCs w:val="22"/>
+      <w:bdr w:val="single" w:sz="2" w:space="0" w:color="1F497D" w:themeColor="text2"/>
+      <w:shd w:val="solid" w:color="E9EFF7" w:fill="auto"/>
+    </w:rPr>
+  </w:style>
 </w:styles>
 </file>
 

</xml_diff>

<commit_message>
back to working on the architecture
</commit_message>
<xml_diff>
--- a/documentation/src/main/arc42/anw.docx
+++ b/documentation/src/main/arc42/anw.docx
@@ -2318,21 +2318,11 @@
       <w:r>
         <w:t xml:space="preserve">Table </w:t>
       </w:r>
-      <w:r>
-        <w:fldChar w:fldCharType="begin"/>
-      </w:r>
-      <w:r>
-        <w:instrText xml:space="preserve"> REF _Ref193885689 \r </w:instrText>
-      </w:r>
-      <w:r>
-        <w:fldChar w:fldCharType="separate"/>
-      </w:r>
-      <w:r>
-        <w:t>1.3</w:t>
-      </w:r>
-      <w:r>
-        <w:fldChar w:fldCharType="end"/>
-      </w:r>
+      <w:fldSimple w:instr=" REF _Ref193885689 \r ">
+        <w:r>
+          <w:t>1.3</w:t>
+        </w:r>
+      </w:fldSimple>
       <w:r>
         <w:t>.2 lists the stakeholders and their roles (TOGAF ADM Phase A).</w:t>
       </w:r>
@@ -2609,10 +2599,7 @@
         <w:t>Enterprise constraints</w:t>
       </w:r>
       <w:r>
-        <w:t xml:space="preserve"> </w:t>
-      </w:r>
-      <w:r>
-        <w:t>are identified and defined by the EAO and apply to all development. Enterprise constraints are approved by the AGB.</w:t>
+        <w:t xml:space="preserve"> are identified and defined by the EAO and apply to all development. Enterprise constraints are approved by the AGB.</w:t>
       </w:r>
     </w:p>
     <w:p>
@@ -2631,10 +2618,7 @@
         <w:t>Platform constraints</w:t>
       </w:r>
       <w:r>
-        <w:t xml:space="preserve"> </w:t>
-      </w:r>
-      <w:r>
-        <w:t xml:space="preserve">are identified and defined by various stakeholders based on the functional (business) and non-functional (quality) requirements. Platform constraints must be consistent with enterprise constraints, which always take precedence.   </w:t>
+        <w:t xml:space="preserve"> are identified and defined by various stakeholders based on the functional (business) and non-functional (quality) requirements. Platform constraints must be consistent with enterprise constraints, which always take precedence.   </w:t>
       </w:r>
     </w:p>
     <w:p>
@@ -2659,20 +2643,21 @@
       <w:r>
         <w:t xml:space="preserve"> G). </w:t>
       </w:r>
+      <w:r>
+        <w:t>The AGB can deny Authorization to Release if the ANW Platform is not in compliance</w:t>
+      </w:r>
+      <w:r>
+        <w:t xml:space="preserve"> with any of the Constraints.</w:t>
+      </w:r>
     </w:p>
     <w:p>
       <w:pPr>
         <w:pStyle w:val="Heading2"/>
       </w:pPr>
       <w:bookmarkStart w:id="9" w:name="_Ref193885805"/>
-      <w:bookmarkStart w:id="10" w:name="AA_MyPlace"/>
       <w:r>
         <w:lastRenderedPageBreak/>
-        <w:t xml:space="preserve">Technical </w:t>
-      </w:r>
-      <w:bookmarkEnd w:id="10"/>
-      <w:r>
-        <w:t>Restraints</w:t>
+        <w:t>Technical Restraints</w:t>
       </w:r>
       <w:bookmarkEnd w:id="9"/>
     </w:p>
@@ -2764,21 +2749,21 @@
               <w:pStyle w:val="Tablecellcontents"/>
             </w:pPr>
             <w:r>
+              <w:t>Software</w:t>
+            </w:r>
+            <w:r>
+              <w:t xml:space="preserve"> </w:t>
+            </w:r>
+            <w:r>
+              <w:t>D</w:t>
+            </w:r>
+            <w:r>
+              <w:t xml:space="preserve">evelopment </w:t>
+            </w:r>
+            <w:r>
               <w:t>S</w:t>
             </w:r>
             <w:r>
-              <w:t xml:space="preserve">ystem </w:t>
-            </w:r>
-            <w:r>
-              <w:t>D</w:t>
-            </w:r>
-            <w:r>
-              <w:t xml:space="preserve">evelopment </w:t>
-            </w:r>
-            <w:r>
-              <w:t>S</w:t>
-            </w:r>
-            <w:r>
               <w:t>tandards</w:t>
             </w:r>
           </w:p>
@@ -2795,7 +2780,7 @@
               <w:t xml:space="preserve">All </w:t>
             </w:r>
             <w:r>
-              <w:t>system</w:t>
+              <w:t>software</w:t>
             </w:r>
             <w:r>
               <w:t xml:space="preserve"> development standards will be followed.</w:t>
@@ -2817,7 +2802,7 @@
                 <w:rPr>
                   <w:rStyle w:val="Hyperlink"/>
                 </w:rPr>
-                <w:t>System Development Standards.docx</w:t>
+                <w:t>Software Development Standards.docx</w:t>
               </w:r>
             </w:hyperlink>
             <w:r>
@@ -2837,13 +2822,7 @@
               <w:pStyle w:val="Tablecellcontents"/>
             </w:pPr>
             <w:r>
-              <w:t xml:space="preserve">The AGB can deny </w:t>
-            </w:r>
-            <w:r>
-              <w:t xml:space="preserve">Authorization to Release </w:t>
-            </w:r>
-            <w:r>
-              <w:t>if the ANW Platform is not in compliance.</w:t>
+              <w:t>Not following the software development standards may lead to poor quality code, bugs, low maintainability, security risks, and legal compliance issues.</w:t>
             </w:r>
           </w:p>
           <w:p>
@@ -2882,7 +2861,13 @@
               <w:t>Java programming language</w:t>
             </w:r>
             <w:r>
-              <w:t xml:space="preserve"> standards will be followed. This includes but is not limited to standards for: Project naming, layout, dependency management, building, releasing, and testing.</w:t>
+              <w:t xml:space="preserve"> standards will be followed. This includes but is not limited to standards for: </w:t>
+            </w:r>
+            <w:r>
+              <w:t>p</w:t>
+            </w:r>
+            <w:r>
+              <w:t>roject naming, layout, dependency management, building, releasing, and testing.</w:t>
             </w:r>
             <w:r>
               <w:t xml:space="preserve"> For details, reference </w:t>
@@ -2959,14 +2944,17 @@
               <w:t xml:space="preserve"> data. All SQL query language standards will be followed.</w:t>
             </w:r>
             <w:r>
-              <w:t xml:space="preserve"> For details, reference </w:t>
+              <w:t xml:space="preserve"> </w:t>
+            </w:r>
+            <w:r>
+              <w:t xml:space="preserve">For details, reference </w:t>
             </w:r>
             <w:hyperlink r:id="rId15" w:history="1">
               <w:r>
                 <w:rPr>
                   <w:rStyle w:val="Hyperlink"/>
                 </w:rPr>
-                <w:t>System Development Standards.docx</w:t>
+                <w:t>Software Development Standards.docx</w:t>
               </w:r>
             </w:hyperlink>
             <w:r>
@@ -2983,7 +2971,18 @@
               <w:pStyle w:val="Tablecellcontents"/>
             </w:pPr>
             <w:r>
-              <w:t>The AGB can deny Authorization to Release if the ANW Platform is not in compliance.</w:t>
+              <w:t>What else is there to query a relational database?</w:t>
+            </w:r>
+            <w:r>
+              <w:t xml:space="preserve"> </w:t>
+            </w:r>
+            <w:r>
+              <w:rPr>
+                <w:rFonts w:ascii="Segoe UI Emoji" w:hAnsi="Segoe UI Emoji" w:cs="Segoe UI Emoji"/>
+                <w:i w:val="0"/>
+                <w:iCs w:val="0"/>
+              </w:rPr>
+              <w:t>😊</w:t>
             </w:r>
           </w:p>
         </w:tc>
@@ -3014,14 +3013,17 @@
               <w:t>Apache Derby will be the relational database.</w:t>
             </w:r>
             <w:r>
-              <w:t xml:space="preserve"> For details, reference </w:t>
+              <w:t xml:space="preserve"> </w:t>
+            </w:r>
+            <w:r>
+              <w:t xml:space="preserve">For details, reference </w:t>
             </w:r>
             <w:hyperlink r:id="rId16" w:history="1">
               <w:r>
                 <w:rPr>
                   <w:rStyle w:val="Hyperlink"/>
                 </w:rPr>
-                <w:t>System Development Standards.docx</w:t>
+                <w:t>Software Development Standards.docx</w:t>
               </w:r>
             </w:hyperlink>
             <w:r>
@@ -3038,7 +3040,10 @@
               <w:pStyle w:val="Tablecellcontents"/>
             </w:pPr>
             <w:r>
-              <w:t>The AGB can deny Authorization to Release if the ANW Platform is not in compliance.</w:t>
+              <w:t>This database is supported by the organization</w:t>
+            </w:r>
+            <w:r>
+              <w:t>.</w:t>
             </w:r>
           </w:p>
         </w:tc>
@@ -3056,7 +3061,10 @@
               <w:t>Project name</w:t>
             </w:r>
             <w:r>
-              <w:t xml:space="preserve"> / Maven </w:t>
+              <w:br/>
+            </w:r>
+            <w:r>
+              <w:t xml:space="preserve">Maven </w:t>
             </w:r>
             <w:proofErr w:type="spellStart"/>
             <w:r>
@@ -3114,16 +3122,7 @@
               <w:pStyle w:val="Tablecellcontents"/>
             </w:pPr>
             <w:r>
-              <w:t xml:space="preserve">The AGB can deny Authorization </w:t>
-            </w:r>
-            <w:r>
-              <w:t>to</w:t>
-            </w:r>
-            <w:r>
-              <w:t xml:space="preserve"> Release if the ANW Platform is not in compliance.</w:t>
-            </w:r>
-            <w:r>
-              <w:t xml:space="preserve"> </w:t>
+              <w:t>Unable to identify the project, naming conflicts or inconsistencies with other projects, poor team collaboration, legal compliance issues.</w:t>
             </w:r>
           </w:p>
         </w:tc>
@@ -3195,8 +3194,13 @@
             <w:pPr>
               <w:pStyle w:val="Tablecellcontents"/>
             </w:pPr>
-            <w:r>
-              <w:t>Hexagonal Architecture</w:t>
+            <w:bookmarkStart w:id="10" w:name="AA_MyPlace"/>
+            <w:r>
+              <w:t xml:space="preserve">Hexagonal </w:t>
+            </w:r>
+            <w:bookmarkEnd w:id="10"/>
+            <w:r>
+              <w:t>Architecture</w:t>
             </w:r>
           </w:p>
         </w:tc>
@@ -3253,13 +3257,22 @@
               <w:pStyle w:val="Tablecellcontents"/>
             </w:pPr>
             <w:r>
-              <w:t xml:space="preserve">Not following the pattern may lead to highly coupled spaghetti code which is costly to maintain and </w:t>
+              <w:t xml:space="preserve">Not following the pattern may lead to </w:t>
+            </w:r>
+            <w:r>
+              <w:t>highly coupled</w:t>
+            </w:r>
+            <w:r>
+              <w:t xml:space="preserve"> spaghetti code which is costly to maintain and </w:t>
             </w:r>
             <w:r>
               <w:t>difficult to rearchitect</w:t>
             </w:r>
             <w:r>
               <w:t xml:space="preserve"> in the future.</w:t>
+            </w:r>
+            <w:r>
+              <w:t xml:space="preserve"> </w:t>
             </w:r>
           </w:p>
         </w:tc>
@@ -3313,7 +3326,11 @@
               <w:t>. This</w:t>
             </w:r>
             <w:r>
-              <w:t xml:space="preserve"> focuses on structuring the system itself around </w:t>
+              <w:t xml:space="preserve"> focuses on structuring the system itself </w:t>
+            </w:r>
+            <w:r>
+              <w:lastRenderedPageBreak/>
+              <w:t xml:space="preserve">around </w:t>
             </w:r>
             <w:r>
               <w:t xml:space="preserve">independent, self-contained </w:t>
@@ -3346,16 +3363,12 @@
               <w:pStyle w:val="Tablecellcontents"/>
             </w:pPr>
             <w:r>
-              <w:t>Not following the pattern may lead to a “big ball of mud” monolith or a “death star” microservice solution, both of which are costly to maintain and difficult to rearchitect in the future.</w:t>
-            </w:r>
-          </w:p>
-          <w:p>
-            <w:pPr>
-              <w:pStyle w:val="Tablecellcontents"/>
-            </w:pPr>
-            <w:r>
               <w:lastRenderedPageBreak/>
-              <w:t>The AGB can deny Authorization to Release if the ANW Platform is not in compliance.</w:t>
+              <w:t xml:space="preserve">Not following the pattern may lead to a “big ball of mud” monolith or a “death star” microservice solution, both of which are costly to maintain and </w:t>
+            </w:r>
+            <w:r>
+              <w:lastRenderedPageBreak/>
+              <w:t>difficult to rearchitect in the future.</w:t>
             </w:r>
           </w:p>
         </w:tc>
@@ -3443,14 +3456,6 @@
             </w:pPr>
             <w:r>
               <w:t xml:space="preserve">Not following the pattern may lead to a highly coupled solution which is costly to maintain and difficult to rearchitect in the future. </w:t>
-            </w:r>
-          </w:p>
-          <w:p>
-            <w:pPr>
-              <w:pStyle w:val="Tablecellcontents"/>
-            </w:pPr>
-            <w:r>
-              <w:t>The AGB can deny Authorization to Release if the ANW Platform is not in compliance.</w:t>
             </w:r>
           </w:p>
         </w:tc>
@@ -5421,12 +5426,10 @@
               <w:pStyle w:val="Tablecellcontents"/>
             </w:pPr>
             <w:proofErr w:type="spellStart"/>
-            <w:proofErr w:type="gramStart"/>
             <w:r>
               <w:t>fina.ninja</w:t>
             </w:r>
             <w:proofErr w:type="spellEnd"/>
-            <w:proofErr w:type="gramEnd"/>
           </w:p>
         </w:tc>
       </w:tr>
@@ -5678,11 +5681,9 @@
           <w:numId w:val="5"/>
         </w:numPr>
       </w:pPr>
-      <w:proofErr w:type="gramStart"/>
       <w:r>
         <w:t>technology decisions</w:t>
       </w:r>
-      <w:proofErr w:type="gramEnd"/>
     </w:p>
     <w:p>
       <w:pPr>
@@ -5740,7 +5741,6 @@
       <w:pPr>
         <w:pStyle w:val="BodyText"/>
       </w:pPr>
-      <w:proofErr w:type="gramStart"/>
       <w:r>
         <w:rPr>
           <w:b/>
@@ -5748,7 +5748,6 @@
         </w:rPr>
         <w:t>Form</w:t>
       </w:r>
-      <w:proofErr w:type="gramEnd"/>
     </w:p>
     <w:p>
       <w:pPr>
@@ -5864,7 +5863,6 @@
       <w:pPr>
         <w:pStyle w:val="BodyText"/>
       </w:pPr>
-      <w:proofErr w:type="gramStart"/>
       <w:r>
         <w:rPr>
           <w:b/>
@@ -5872,7 +5870,6 @@
         </w:rPr>
         <w:t>Form</w:t>
       </w:r>
-      <w:proofErr w:type="gramEnd"/>
     </w:p>
     <w:p>
       <w:pPr>
@@ -5946,15 +5943,7 @@
         <w:t>Level 1</w:t>
       </w:r>
       <w:r>
-        <w:t xml:space="preserve"> is the white box description of the overall system together with black box descriptions of all </w:t>
-      </w:r>
-      <w:proofErr w:type="gramStart"/>
-      <w:r>
-        <w:t>contained building blocks</w:t>
-      </w:r>
-      <w:proofErr w:type="gramEnd"/>
-      <w:r>
-        <w:t>.</w:t>
+        <w:t xml:space="preserve"> is the white box description of the overall system together with black box descriptions of all contained building blocks.</w:t>
       </w:r>
       <w:r>
         <w:t xml:space="preserve">  </w:t>
@@ -5985,15 +5974,7 @@
         <w:t>Level 2</w:t>
       </w:r>
       <w:r>
-        <w:t xml:space="preserve"> zooms into some building blocks of level 1. </w:t>
-      </w:r>
-      <w:proofErr w:type="gramStart"/>
-      <w:r>
-        <w:t>Thus</w:t>
-      </w:r>
-      <w:proofErr w:type="gramEnd"/>
-      <w:r>
-        <w:t xml:space="preserve"> it contains the white box description of selected building blocks of level 1, together with black box descriptions of their internal building blocks.</w:t>
+        <w:t xml:space="preserve"> zooms into some building blocks of level 1. Thus it contains the white box description of selected building blocks of level 1, together with black box descriptions of their internal building blocks.</w:t>
       </w:r>
       <w:r>
         <w:t xml:space="preserve">  </w:t>
@@ -6081,11 +6062,9 @@
           <w:numId w:val="6"/>
         </w:numPr>
       </w:pPr>
-      <w:proofErr w:type="gramStart"/>
       <w:r>
         <w:t>an overview diagram</w:t>
       </w:r>
-      <w:proofErr w:type="gramEnd"/>
     </w:p>
     <w:p>
       <w:pPr>
@@ -6149,47 +6128,7 @@
         </w:numPr>
       </w:pPr>
       <w:r>
-        <w:t>(</w:t>
-      </w:r>
-      <w:proofErr w:type="gramStart"/>
-      <w:r>
-        <w:t>optional</w:t>
-      </w:r>
-      <w:proofErr w:type="gramEnd"/>
-      <w:r>
-        <w:t xml:space="preserve">:) important interfaces, that are not explained in the black box templates of a building </w:t>
-      </w:r>
-      <w:proofErr w:type="gramStart"/>
-      <w:r>
-        <w:t>block, but</w:t>
-      </w:r>
-      <w:proofErr w:type="gramEnd"/>
-      <w:r>
-        <w:t xml:space="preserve"> are very important for understanding the white box. Since there are so many ways to specify interfaces why do not provide a specific template for them. In the worst case you </w:t>
-      </w:r>
-      <w:proofErr w:type="gramStart"/>
-      <w:r>
-        <w:t>have to</w:t>
-      </w:r>
-      <w:proofErr w:type="gramEnd"/>
-      <w:r>
-        <w:t xml:space="preserve"> specify and describe syntax, semantics, protocols, error handling, restrictions, versions, qualities, necessary </w:t>
-      </w:r>
-      <w:proofErr w:type="gramStart"/>
-      <w:r>
-        <w:t>compatibilities</w:t>
-      </w:r>
-      <w:proofErr w:type="gramEnd"/>
-      <w:r>
-        <w:t xml:space="preserve"> and many </w:t>
-      </w:r>
-      <w:proofErr w:type="gramStart"/>
-      <w:r>
-        <w:t>things more</w:t>
-      </w:r>
-      <w:proofErr w:type="gramEnd"/>
-      <w:r>
-        <w:t>. In the best case you will get away with examples or simple signatures.</w:t>
+        <w:t>(optional:) important interfaces, that are not explained in the black box templates of a building block, but are very important for understanding the white box. Since there are so many ways to specify interfaces why do not provide a specific template for them. In the worst case you have to specify and describe syntax, semantics, protocols, error handling, restrictions, versions, qualities, necessary compatibilities and many things more. In the best case you will get away with examples or simple signatures.</w:t>
       </w:r>
     </w:p>
     <w:p>
@@ -6278,23 +6217,7 @@
         <w:pStyle w:val="BodyText"/>
       </w:pPr>
       <w:r>
-        <w:t xml:space="preserve">If you use tabular </w:t>
-      </w:r>
-      <w:proofErr w:type="gramStart"/>
-      <w:r>
-        <w:t>form</w:t>
-      </w:r>
-      <w:proofErr w:type="gramEnd"/>
-      <w:r>
-        <w:t xml:space="preserve"> you will only describe your black boxes with name and responsibility according to the following </w:t>
-      </w:r>
-      <w:proofErr w:type="gramStart"/>
-      <w:r>
-        <w:t>schema</w:t>
-      </w:r>
-      <w:proofErr w:type="gramEnd"/>
-      <w:r>
-        <w:t>:</w:t>
+        <w:t>If you use tabular form you will only describe your black boxes with name and responsibility according to the following schema:</w:t>
       </w:r>
     </w:p>
     <w:tbl>
@@ -6419,23 +6342,7 @@
         <w:pStyle w:val="BodyText"/>
       </w:pPr>
       <w:r>
-        <w:t xml:space="preserve">If you use a list of black box </w:t>
-      </w:r>
-      <w:proofErr w:type="gramStart"/>
-      <w:r>
-        <w:t>descriptions</w:t>
-      </w:r>
-      <w:proofErr w:type="gramEnd"/>
-      <w:r>
-        <w:t xml:space="preserve"> then you fill in a separate black box template for every important building </w:t>
-      </w:r>
-      <w:proofErr w:type="gramStart"/>
-      <w:r>
-        <w:t>block .</w:t>
-      </w:r>
-      <w:proofErr w:type="gramEnd"/>
-      <w:r>
-        <w:t xml:space="preserve"> Its headline is the name of the black box.</w:t>
+        <w:t>If you use a list of black box descriptions then you fill in a separate black box template for every important building block . Its headline is the name of the black box.</w:t>
       </w:r>
     </w:p>
     <w:p>
@@ -6483,15 +6390,7 @@
         </w:numPr>
       </w:pPr>
       <w:r>
-        <w:t xml:space="preserve">Interface(s), when they are not extracted as separate paragraphs. </w:t>
-      </w:r>
-      <w:proofErr w:type="gramStart"/>
-      <w:r>
-        <w:t>This interfaces</w:t>
-      </w:r>
-      <w:proofErr w:type="gramEnd"/>
-      <w:r>
-        <w:t xml:space="preserve"> may include qualities and performance characteristics.</w:t>
+        <w:t>Interface(s), when they are not extracted as separate paragraphs. This interfaces may include qualities and performance characteristics.</w:t>
       </w:r>
     </w:p>
     <w:p>
@@ -6506,14 +6405,9 @@
       </w:r>
       <w:proofErr w:type="spellStart"/>
       <w:r>
-        <w:t>e.</w:t>
-      </w:r>
-      <w:proofErr w:type="gramStart"/>
-      <w:r>
-        <w:t>g.availability</w:t>
+        <w:t>e.g.availability</w:t>
       </w:r>
       <w:proofErr w:type="spellEnd"/>
-      <w:proofErr w:type="gramEnd"/>
       <w:r>
         <w:t>, run time behavior, ….</w:t>
       </w:r>
@@ -6719,15 +6613,7 @@
         <w:pStyle w:val="BodyText"/>
       </w:pPr>
       <w:r>
-        <w:t xml:space="preserve">You </w:t>
-      </w:r>
-      <w:proofErr w:type="gramStart"/>
-      <w:r>
-        <w:t>have to</w:t>
-      </w:r>
-      <w:proofErr w:type="gramEnd"/>
-      <w:r>
-        <w:t xml:space="preserve"> decide which building blocks of your system are important enough to justify such a detailed description. Please prefer relevance over completeness. Specify important, surprising, risky, complex or volatile building blocks. Leave out normal, simple, boring or standardized parts of your system</w:t>
+        <w:t>You have to decide which building blocks of your system are important enough to justify such a detailed description. Please prefer relevance over completeness. Specify important, surprising, risky, complex or volatile building blocks. Leave out normal, simple, boring or standardized parts of your system</w:t>
       </w:r>
     </w:p>
     <w:p>
@@ -6867,15 +6753,7 @@
         <w:pStyle w:val="BodyText"/>
       </w:pPr>
       <w:r>
-        <w:t xml:space="preserve">When you need more detailed levels of your </w:t>
-      </w:r>
-      <w:proofErr w:type="gramStart"/>
-      <w:r>
-        <w:t>architecture</w:t>
-      </w:r>
-      <w:proofErr w:type="gramEnd"/>
-      <w:r>
-        <w:t xml:space="preserve"> please copy this part of arc42 for additional levels.</w:t>
+        <w:t>When you need more detailed levels of your architecture please copy this part of arc42 for additional levels.</w:t>
       </w:r>
     </w:p>
     <w:p>
@@ -6989,15 +6867,7 @@
         <w:pStyle w:val="BodyText"/>
       </w:pPr>
       <w:r>
-        <w:t xml:space="preserve">The runtime view describes concrete behavior and interactions of the system’s building blocks in </w:t>
-      </w:r>
-      <w:proofErr w:type="gramStart"/>
-      <w:r>
-        <w:t>form</w:t>
-      </w:r>
-      <w:proofErr w:type="gramEnd"/>
-      <w:r>
-        <w:t xml:space="preserve"> of scenarios from the following areas:</w:t>
+        <w:t>The runtime view describes concrete behavior and interactions of the system’s building blocks in form of scenarios from the following areas:</w:t>
       </w:r>
     </w:p>
     <w:p>
@@ -7067,23 +6937,7 @@
         <w:t>not</w:t>
       </w:r>
       <w:r>
-        <w:t xml:space="preserve"> important to describe </w:t>
-      </w:r>
-      <w:proofErr w:type="gramStart"/>
-      <w:r>
-        <w:t>a large number of</w:t>
-      </w:r>
-      <w:proofErr w:type="gramEnd"/>
-      <w:r>
-        <w:t xml:space="preserve"> scenarios. You </w:t>
-      </w:r>
-      <w:proofErr w:type="gramStart"/>
-      <w:r>
-        <w:t>should rather</w:t>
-      </w:r>
-      <w:proofErr w:type="gramEnd"/>
-      <w:r>
-        <w:t xml:space="preserve"> document a representative selection.</w:t>
+        <w:t xml:space="preserve"> important to describe a large number of scenarios. You should rather document a representative selection.</w:t>
       </w:r>
     </w:p>
     <w:p>
@@ -7104,22 +6958,13 @@
       </w:pPr>
       <w:r>
         <w:lastRenderedPageBreak/>
-        <w:t xml:space="preserve">You should understand how (instances of) building blocks of your system perform their job and communicate at runtime. You will mainly capture scenarios in your documentation to communicate your architecture to stakeholders that are less willing or able to read and understand </w:t>
-      </w:r>
-      <w:proofErr w:type="gramStart"/>
-      <w:r>
-        <w:t>the static</w:t>
-      </w:r>
-      <w:proofErr w:type="gramEnd"/>
-      <w:r>
-        <w:t xml:space="preserve"> models (building block view, deployment view).</w:t>
+        <w:t>You should understand how (instances of) building blocks of your system perform their job and communicate at runtime. You will mainly capture scenarios in your documentation to communicate your architecture to stakeholders that are less willing or able to read and understand the static models (building block view, deployment view).</w:t>
       </w:r>
     </w:p>
     <w:p>
       <w:pPr>
         <w:pStyle w:val="BodyText"/>
       </w:pPr>
-      <w:proofErr w:type="gramStart"/>
       <w:r>
         <w:rPr>
           <w:b/>
@@ -7127,7 +6972,6 @@
         </w:rPr>
         <w:t>Form</w:t>
       </w:r>
-      <w:proofErr w:type="gramEnd"/>
     </w:p>
     <w:p>
       <w:pPr>
@@ -7365,15 +7209,7 @@
         <w:pStyle w:val="BodyText"/>
       </w:pPr>
       <w:r>
-        <w:t xml:space="preserve">From a software perspective it is sufficient to capture only those elements of an infrastructure that are needed to show </w:t>
-      </w:r>
-      <w:proofErr w:type="gramStart"/>
-      <w:r>
-        <w:t>a deployment</w:t>
-      </w:r>
-      <w:proofErr w:type="gramEnd"/>
-      <w:r>
-        <w:t xml:space="preserve"> of your building blocks. Hardware architects can go beyond that and describe an infrastructure to any level of detail they need to capture.</w:t>
+        <w:t>From a software perspective it is sufficient to capture only those elements of an infrastructure that are needed to show a deployment of your building blocks. Hardware architects can go beyond that and describe an infrastructure to any level of detail they need to capture.</w:t>
       </w:r>
     </w:p>
     <w:p>
@@ -7453,15 +7289,7 @@
         <w:pStyle w:val="BodyText"/>
       </w:pPr>
       <w:r>
-        <w:t xml:space="preserve">Maybe a </w:t>
-      </w:r>
-      <w:proofErr w:type="gramStart"/>
-      <w:r>
-        <w:t>highest level</w:t>
-      </w:r>
-      <w:proofErr w:type="gramEnd"/>
-      <w:r>
-        <w:t xml:space="preserve"> deployment diagram is already contained in section 3.2. as technical context with your own infrastructure as ONE black box. In this section one can zoom into this black box using additional deployment diagrams:</w:t>
+        <w:t>Maybe a highest level deployment diagram is already contained in section 3.2. as technical context with your own infrastructure as ONE black box. In this section one can zoom into this black box using additional deployment diagrams:</w:t>
       </w:r>
     </w:p>
     <w:p>
@@ -7483,15 +7311,7 @@
         </w:numPr>
       </w:pPr>
       <w:r>
-        <w:t xml:space="preserve">When your (hardware) stakeholders prefer other kinds of diagrams rather than a deployment diagram, let them use any kind that </w:t>
-      </w:r>
-      <w:proofErr w:type="gramStart"/>
-      <w:r>
-        <w:t>is able to</w:t>
-      </w:r>
-      <w:proofErr w:type="gramEnd"/>
-      <w:r>
-        <w:t xml:space="preserve"> show nodes and channels of the infrastructure.</w:t>
+        <w:t>When your (hardware) stakeholders prefer other kinds of diagrams rather than a deployment diagram, let them use any kind that is able to show nodes and channels of the infrastructure.</w:t>
       </w:r>
     </w:p>
     <w:p>
@@ -7538,15 +7358,7 @@
         </w:numPr>
       </w:pPr>
       <w:r>
-        <w:t xml:space="preserve">distribution of a system to multiple locations, environments, computers, </w:t>
-      </w:r>
-      <w:proofErr w:type="gramStart"/>
-      <w:r>
-        <w:t>processors, ..</w:t>
-      </w:r>
-      <w:proofErr w:type="gramEnd"/>
-      <w:r>
-        <w:t>, as well as physical connections between them</w:t>
+        <w:t>distribution of a system to multiple locations, environments, computers, processors, .., as well as physical connections between them</w:t>
       </w:r>
     </w:p>
     <w:p>
@@ -7858,13 +7670,8 @@
           <w:numId w:val="15"/>
         </w:numPr>
       </w:pPr>
-      <w:proofErr w:type="gramStart"/>
-      <w:r>
-        <w:t>implementation</w:t>
-      </w:r>
-      <w:proofErr w:type="gramEnd"/>
-      <w:r>
-        <w:t xml:space="preserve"> rules</w:t>
+      <w:r>
+        <w:t>implementation rules</w:t>
       </w:r>
     </w:p>
     <w:p>
@@ -7893,23 +7700,7 @@
         <w:t>conceptual integrity</w:t>
       </w:r>
       <w:r>
-        <w:t xml:space="preserve"> (consistency, homogeneity) of </w:t>
-      </w:r>
-      <w:proofErr w:type="gramStart"/>
-      <w:r>
-        <w:t>the architecture</w:t>
-      </w:r>
-      <w:proofErr w:type="gramEnd"/>
-      <w:r>
-        <w:t xml:space="preserve">. Thus, they are an important contribution to </w:t>
-      </w:r>
-      <w:proofErr w:type="gramStart"/>
-      <w:r>
-        <w:t>achieve</w:t>
-      </w:r>
-      <w:proofErr w:type="gramEnd"/>
-      <w:r>
-        <w:t xml:space="preserve"> inner qualities of your system.</w:t>
+        <w:t xml:space="preserve"> (consistency, homogeneity) of the architecture. Thus, they are an important contribution to achieve inner qualities of your system.</w:t>
       </w:r>
     </w:p>
     <w:p>
@@ -7924,7 +7715,6 @@
       <w:pPr>
         <w:pStyle w:val="BodyText"/>
       </w:pPr>
-      <w:proofErr w:type="gramStart"/>
       <w:r>
         <w:rPr>
           <w:b/>
@@ -7932,7 +7722,6 @@
         </w:rPr>
         <w:t>Form</w:t>
       </w:r>
-      <w:proofErr w:type="gramEnd"/>
     </w:p>
     <w:p>
       <w:pPr>
@@ -8274,15 +8063,7 @@
         <w:pStyle w:val="BodyText"/>
       </w:pPr>
       <w:r>
-        <w:t xml:space="preserve">Important, expensive, </w:t>
-      </w:r>
-      <w:proofErr w:type="gramStart"/>
-      <w:r>
-        <w:t>large scale</w:t>
-      </w:r>
-      <w:proofErr w:type="gramEnd"/>
-      <w:r>
-        <w:t xml:space="preserve"> or risky architecture decisions including rationales. With "decisions" we mean selecting one alternative based on given criteria.</w:t>
+        <w:t>Important, expensive, large scale or risky architecture decisions including rationales. With "decisions" we mean selecting one alternative based on given criteria.</w:t>
       </w:r>
     </w:p>
     <w:p>
@@ -8325,7 +8106,6 @@
       <w:pPr>
         <w:pStyle w:val="BodyText"/>
       </w:pPr>
-      <w:proofErr w:type="gramStart"/>
       <w:r>
         <w:rPr>
           <w:b/>
@@ -8333,7 +8113,6 @@
         </w:rPr>
         <w:t>Form</w:t>
       </w:r>
-      <w:proofErr w:type="gramEnd"/>
     </w:p>
     <w:p>
       <w:pPr>
@@ -8460,15 +8239,7 @@
         <w:pStyle w:val="BodyText"/>
       </w:pPr>
       <w:r>
-        <w:t xml:space="preserve">Since quality requirements will have a lot of influence on architectural decisions you should know for every stakeholder what is </w:t>
-      </w:r>
-      <w:proofErr w:type="gramStart"/>
-      <w:r>
-        <w:t>really important</w:t>
-      </w:r>
-      <w:proofErr w:type="gramEnd"/>
-      <w:r>
-        <w:t xml:space="preserve"> to them, concrete and measurable.</w:t>
+        <w:t>Since quality requirements will have a lot of influence on architectural decisions you should know for every stakeholder what is really important to them, concrete and measurable.</w:t>
       </w:r>
     </w:p>
     <w:p>
@@ -8544,22 +8315,13 @@
         <w:pStyle w:val="BodyText"/>
       </w:pPr>
       <w:r>
-        <w:t xml:space="preserve">The tree structure with priorities provides an overview for a </w:t>
-      </w:r>
-      <w:proofErr w:type="gramStart"/>
-      <w:r>
-        <w:t>sometimes large</w:t>
-      </w:r>
-      <w:proofErr w:type="gramEnd"/>
-      <w:r>
-        <w:t xml:space="preserve"> number of quality requirements.</w:t>
+        <w:t>The tree structure with priorities provides an overview for a sometimes large number of quality requirements.</w:t>
       </w:r>
     </w:p>
     <w:p>
       <w:pPr>
         <w:pStyle w:val="BodyText"/>
       </w:pPr>
-      <w:proofErr w:type="gramStart"/>
       <w:r>
         <w:rPr>
           <w:b/>
@@ -8567,7 +8329,6 @@
         </w:rPr>
         <w:t>Form</w:t>
       </w:r>
-      <w:proofErr w:type="gramEnd"/>
     </w:p>
     <w:p>
       <w:pPr>
@@ -8584,13 +8345,8 @@
           <w:numId w:val="19"/>
         </w:numPr>
       </w:pPr>
-      <w:proofErr w:type="gramStart"/>
-      <w:r>
-        <w:t>tree</w:t>
-      </w:r>
-      <w:proofErr w:type="gramEnd"/>
-      <w:r>
-        <w:t>-like refinement of the term "quality". Use "quality" or "usefulness" as a root</w:t>
+      <w:r>
+        <w:t>tree-like refinement of the term "quality". Use "quality" or "usefulness" as a root</w:t>
       </w:r>
     </w:p>
     <w:p>
@@ -8600,13 +8356,8 @@
           <w:numId w:val="19"/>
         </w:numPr>
       </w:pPr>
-      <w:proofErr w:type="gramStart"/>
-      <w:r>
-        <w:t>a mind</w:t>
-      </w:r>
-      <w:proofErr w:type="gramEnd"/>
-      <w:r>
-        <w:t xml:space="preserve"> map with quality categories as main branches</w:t>
+      <w:r>
+        <w:t>a mind map with quality categories as main branches</w:t>
       </w:r>
     </w:p>
     <w:p>
@@ -8700,15 +8451,7 @@
         <w:pStyle w:val="BodyText"/>
       </w:pPr>
       <w:r>
-        <w:t xml:space="preserve">Scenarios make quality requirements concrete and </w:t>
-      </w:r>
-      <w:proofErr w:type="gramStart"/>
-      <w:r>
-        <w:t>allow</w:t>
-      </w:r>
-      <w:proofErr w:type="gramEnd"/>
-      <w:r>
-        <w:t xml:space="preserve"> to more easily measure or decide whether they are fulfilled.</w:t>
+        <w:t>Scenarios make quality requirements concrete and allow to more easily measure or decide whether they are fulfilled.</w:t>
       </w:r>
     </w:p>
     <w:p>
@@ -8723,7 +8466,6 @@
       <w:pPr>
         <w:pStyle w:val="BodyText"/>
       </w:pPr>
-      <w:proofErr w:type="gramStart"/>
       <w:r>
         <w:rPr>
           <w:b/>
@@ -8731,7 +8473,6 @@
         </w:rPr>
         <w:t>Form</w:t>
       </w:r>
-      <w:proofErr w:type="gramEnd"/>
     </w:p>
     <w:p>
       <w:pPr>
@@ -8804,7 +8545,6 @@
       <w:pPr>
         <w:pStyle w:val="BodyText"/>
       </w:pPr>
-      <w:proofErr w:type="gramStart"/>
       <w:r>
         <w:rPr>
           <w:b/>
@@ -8812,7 +8552,6 @@
         </w:rPr>
         <w:t>Form</w:t>
       </w:r>
-      <w:proofErr w:type="gramEnd"/>
     </w:p>
     <w:p>
       <w:pPr>
@@ -10768,13 +10507,8 @@
         </w:numPr>
       </w:pPr>
       <w:r>
-        <w:t xml:space="preserve">Ignore starts </w:t>
-      </w:r>
-      <w:proofErr w:type="gramStart"/>
-      <w:r>
-        <w:t>with #</w:t>
-      </w:r>
-      <w:proofErr w:type="gramEnd"/>
+        <w:t>Ignore starts with #</w:t>
+      </w:r>
     </w:p>
     <w:p>
       <w:pPr>
@@ -10857,13 +10591,8 @@
         </w:numPr>
       </w:pPr>
       <w:r>
-        <w:t xml:space="preserve">Gym </w:t>
-      </w:r>
-      <w:proofErr w:type="gramStart"/>
-      <w:r>
-        <w:t>name exists</w:t>
-      </w:r>
-      <w:proofErr w:type="gramEnd"/>
+        <w:t>Gym name exists</w:t>
+      </w:r>
     </w:p>
     <w:p>
       <w:pPr>

</xml_diff>

<commit_message>
Working on 3.1 Business Context
</commit_message>
<xml_diff>
--- a/documentation/src/main/arc42/anw.docx
+++ b/documentation/src/main/arc42/anw.docx
@@ -3194,13 +3194,8 @@
             <w:pPr>
               <w:pStyle w:val="Tablecellcontents"/>
             </w:pPr>
-            <w:bookmarkStart w:id="10" w:name="AA_MyPlace"/>
-            <w:r>
-              <w:t xml:space="preserve">Hexagonal </w:t>
-            </w:r>
-            <w:bookmarkEnd w:id="10"/>
-            <w:r>
-              <w:t>Architecture</w:t>
+            <w:r>
+              <w:t>Hexagonal Architecture</w:t>
             </w:r>
           </w:p>
         </w:tc>
@@ -3259,8 +3254,13 @@
             <w:r>
               <w:t xml:space="preserve">Not following the pattern may lead to </w:t>
             </w:r>
-            <w:r>
-              <w:t>highly coupled</w:t>
+            <w:proofErr w:type="gramStart"/>
+            <w:r>
+              <w:t>highly</w:t>
+            </w:r>
+            <w:proofErr w:type="gramEnd"/>
+            <w:r>
+              <w:t xml:space="preserve"> coupled</w:t>
             </w:r>
             <w:r>
               <w:t xml:space="preserve"> spaghetti code which is costly to maintain and </w:t>
@@ -3465,7 +3465,7 @@
       <w:pPr>
         <w:pStyle w:val="Heading2"/>
       </w:pPr>
-      <w:bookmarkStart w:id="11" w:name="_Hlk190373936"/>
+      <w:bookmarkStart w:id="10" w:name="_Hlk190373936"/>
       <w:r>
         <w:t>Legal Constraints</w:t>
       </w:r>
@@ -3482,11 +3482,11 @@
       <w:pPr>
         <w:pStyle w:val="Heading2"/>
       </w:pPr>
-      <w:bookmarkStart w:id="12" w:name="_Ref193885899"/>
+      <w:bookmarkStart w:id="11" w:name="_Ref193885899"/>
       <w:r>
         <w:t>Organizational Constraints</w:t>
       </w:r>
-      <w:bookmarkEnd w:id="12"/>
+      <w:bookmarkEnd w:id="11"/>
     </w:p>
     <w:p>
       <w:pPr>
@@ -3593,14 +3593,6 @@
               <w:t>August 2025</w:t>
             </w:r>
           </w:p>
-          <w:p>
-            <w:pPr>
-              <w:pStyle w:val="Tablecellcontents"/>
-            </w:pPr>
-            <w:r>
-              <w:t>This is the completion date.</w:t>
-            </w:r>
-          </w:p>
         </w:tc>
         <w:tc>
           <w:tcPr>
@@ -3764,7 +3756,7 @@
         </w:tc>
       </w:tr>
     </w:tbl>
-    <w:bookmarkEnd w:id="11"/>
+    <w:bookmarkEnd w:id="10"/>
     <w:p>
       <w:pPr>
         <w:pStyle w:val="Heading2"/>
@@ -3788,7 +3780,7 @@
       <w:pPr>
         <w:pStyle w:val="Heading1"/>
       </w:pPr>
-      <w:bookmarkStart w:id="13" w:name="section-context-and-scope"/>
+      <w:bookmarkStart w:id="12" w:name="section-context-and-scope"/>
       <w:bookmarkEnd w:id="8"/>
       <w:r>
         <w:t>Context and Scope</w:t>
@@ -3850,7 +3842,10 @@
         <w:t xml:space="preserve"> partner systems</w:t>
       </w:r>
       <w:r>
-        <w:t xml:space="preserve"> and external partners systems interface with the ANW Platform.</w:t>
+        <w:t>,</w:t>
+      </w:r>
+      <w:r>
+        <w:t xml:space="preserve"> and external partner systems interface with the ANW Platform.</w:t>
       </w:r>
     </w:p>
     <w:p>
@@ -3883,18 +3878,18 @@
           <w:cols w:space="720"/>
         </w:sectPr>
       </w:pPr>
-      <w:bookmarkStart w:id="14" w:name="X05493b645af342a3a1f773b38e005df6f818ccd"/>
+      <w:bookmarkStart w:id="13" w:name="X05493b645af342a3a1f773b38e005df6f818ccd"/>
     </w:p>
     <w:p>
       <w:pPr>
         <w:pStyle w:val="Heading2"/>
       </w:pPr>
-      <w:bookmarkStart w:id="15" w:name="_Ref193885847"/>
+      <w:bookmarkStart w:id="14" w:name="_Ref193885847"/>
       <w:r>
         <w:lastRenderedPageBreak/>
         <w:t>Business Context</w:t>
       </w:r>
-      <w:bookmarkEnd w:id="15"/>
+      <w:bookmarkEnd w:id="14"/>
     </w:p>
     <w:p>
       <w:pPr>
@@ -3926,10 +3921,132 @@
         <w:pStyle w:val="BodyText"/>
       </w:pPr>
       <w:r>
-        <w:t xml:space="preserve">The </w:t>
-      </w:r>
-      <w:r>
-        <w:t xml:space="preserve">Business Context Diagram in Figure </w:t>
+        <w:t>The</w:t>
+      </w:r>
+      <w:r>
+        <w:t xml:space="preserve"> purpose of the</w:t>
+      </w:r>
+      <w:r>
+        <w:t xml:space="preserve"> </w:t>
+      </w:r>
+      <w:r>
+        <w:fldChar w:fldCharType="begin"/>
+      </w:r>
+      <w:r>
+        <w:instrText xml:space="preserve"> DOCPROPERTY  DiagramName  \* MERGEFORMAT </w:instrText>
+      </w:r>
+      <w:r>
+        <w:fldChar w:fldCharType="separate"/>
+      </w:r>
+      <w:r>
+        <w:t>Business Context Diagram</w:t>
+      </w:r>
+      <w:r>
+        <w:fldChar w:fldCharType="end"/>
+      </w:r>
+      <w:r>
+        <w:t xml:space="preserve"> </w:t>
+      </w:r>
+      <w:r>
+        <w:t xml:space="preserve">in Figure </w:t>
+      </w:r>
+      <w:r>
+        <w:fldChar w:fldCharType="begin"/>
+      </w:r>
+      <w:r>
+        <w:instrText xml:space="preserve"> REF _Ref193885847 \r </w:instrText>
+      </w:r>
+      <w:r>
+        <w:fldChar w:fldCharType="separate"/>
+      </w:r>
+      <w:r>
+        <w:t>3.1</w:t>
+      </w:r>
+      <w:r>
+        <w:fldChar w:fldCharType="end"/>
+      </w:r>
+      <w:r>
+        <w:t>.1 is to provide</w:t>
+      </w:r>
+      <w:r>
+        <w:t xml:space="preserve"> a high-level view</w:t>
+      </w:r>
+      <w:r>
+        <w:t xml:space="preserve"> of </w:t>
+      </w:r>
+      <w:r>
+        <w:rPr>
+          <w:rStyle w:val="Strong"/>
+        </w:rPr>
+        <w:t>all</w:t>
+      </w:r>
+      <w:r>
+        <w:t xml:space="preserve"> </w:t>
+      </w:r>
+      <w:r>
+        <w:t>systems</w:t>
+      </w:r>
+      <w:r>
+        <w:t xml:space="preserve"> and </w:t>
+      </w:r>
+      <w:r>
+        <w:t>actors that surround and</w:t>
+      </w:r>
+      <w:r>
+        <w:t xml:space="preserve"> have</w:t>
+      </w:r>
+      <w:r>
+        <w:t xml:space="preserve"> impact </w:t>
+      </w:r>
+      <w:r>
+        <w:t xml:space="preserve">on </w:t>
+      </w:r>
+      <w:r>
+        <w:t>the platform.</w:t>
+      </w:r>
+      <w:r>
+        <w:t xml:space="preserve"> The diagram’s focus is on the interactions of the platform, showing how </w:t>
+      </w:r>
+      <w:r>
+        <w:rPr>
+          <w:rStyle w:val="Strong"/>
+        </w:rPr>
+        <w:t>communication channels</w:t>
+      </w:r>
+      <w:r>
+        <w:t xml:space="preserve"> are established and what </w:t>
+      </w:r>
+      <w:r>
+        <w:rPr>
+          <w:rStyle w:val="Strong"/>
+        </w:rPr>
+        <w:t>data</w:t>
+      </w:r>
+      <w:r>
+        <w:t xml:space="preserve"> is exchanged.</w:t>
+      </w:r>
+      <w:r>
+        <w:t xml:space="preserve"> For more details on creating this diagram, reference </w:t>
+      </w:r>
+      <w:hyperlink r:id="rId23" w:history="1">
+        <w:r>
+          <w:rPr>
+            <w:rStyle w:val="Hyperlink"/>
+          </w:rPr>
+          <w:t>Business Context Diagram.docx</w:t>
+        </w:r>
+      </w:hyperlink>
+      <w:r>
+        <w:t>.</w:t>
+      </w:r>
+    </w:p>
+    <w:p>
+      <w:pPr>
+        <w:pStyle w:val="TableCaption"/>
+        <w:ind w:left="360"/>
+      </w:pPr>
+      <w:r>
+        <w:t xml:space="preserve">Figure </w:t>
       </w:r>
       <w:fldSimple w:instr=" REF _Ref193885847 \r ">
         <w:r>
@@ -3937,57 +4054,13 @@
         </w:r>
       </w:fldSimple>
       <w:r>
-        <w:t>.1 shows</w:t>
+        <w:t>.1 –</w:t>
       </w:r>
       <w:r>
         <w:t xml:space="preserve"> </w:t>
       </w:r>
       <w:r>
-        <w:rPr>
-          <w:rStyle w:val="Strong"/>
-        </w:rPr>
-        <w:t>all</w:t>
-      </w:r>
-      <w:r>
-        <w:t xml:space="preserve"> </w:t>
-      </w:r>
-      <w:r>
-        <w:rPr>
-          <w:rStyle w:val="Strong"/>
-        </w:rPr>
-        <w:t>communication</w:t>
-      </w:r>
-      <w:r>
-        <w:t xml:space="preserve"> with</w:t>
-      </w:r>
-      <w:r>
-        <w:t xml:space="preserve"> all users</w:t>
-      </w:r>
-      <w:r>
-        <w:t xml:space="preserve">, all internal partner </w:t>
-      </w:r>
-      <w:r>
-        <w:t>systems</w:t>
-      </w:r>
-      <w:r>
-        <w:t>, and all external partner systems.</w:t>
-      </w:r>
-    </w:p>
-    <w:p>
-      <w:pPr>
-        <w:pStyle w:val="TableCaption"/>
-        <w:ind w:left="360"/>
-      </w:pPr>
-      <w:r>
-        <w:t xml:space="preserve">Figure </w:t>
-      </w:r>
-      <w:fldSimple w:instr=" REF _Ref193885847 \r ">
-        <w:r>
-          <w:t>3.1</w:t>
-        </w:r>
-      </w:fldSimple>
-      <w:r>
-        <w:t>.1 – ANW: Business Context Diagram</w:t>
+        <w:t>Business Context Diagram</w:t>
       </w:r>
     </w:p>
     <w:p>
@@ -3999,10 +4072,10 @@
           <w:noProof/>
         </w:rPr>
         <w:drawing>
-          <wp:inline distT="0" distB="0" distL="0" distR="0" wp14:anchorId="5D6CBF14" wp14:editId="63687675">
-            <wp:extent cx="6096000" cy="3829050"/>
+          <wp:inline distT="0" distB="0" distL="0" distR="0" wp14:anchorId="5D6CBF14" wp14:editId="4A60C44B">
+            <wp:extent cx="5943600" cy="3570115"/>
             <wp:effectExtent l="0" t="0" r="0" b="0"/>
-            <wp:docPr id="1016778275" name="Picture 2" descr="A diagram of a business context&#10;&#10;AI-generated content may be incorrect."/>
+            <wp:docPr id="1016778275" name="Picture 2"/>
             <wp:cNvGraphicFramePr>
               <a:graphicFrameLocks xmlns:a="http://schemas.openxmlformats.org/drawingml/2006/main" noChangeAspect="1"/>
             </wp:cNvGraphicFramePr>
@@ -4010,11 +4083,11 @@
               <a:graphicData uri="http://schemas.openxmlformats.org/drawingml/2006/picture">
                 <pic:pic xmlns:pic="http://schemas.openxmlformats.org/drawingml/2006/picture">
                   <pic:nvPicPr>
-                    <pic:cNvPr id="1016778275" name="Picture 2" descr="A diagram of a business context&#10;&#10;AI-generated content may be incorrect."/>
+                    <pic:cNvPr id="1016778275" name="Picture 2"/>
                     <pic:cNvPicPr/>
                   </pic:nvPicPr>
                   <pic:blipFill>
-                    <a:blip r:embed="rId23">
+                    <a:blip r:embed="rId24">
                       <a:extLst>
                         <a:ext uri="{28A0092B-C50C-407E-A947-70E740481C1C}">
                           <a14:useLocalDpi xmlns:a14="http://schemas.microsoft.com/office/drawing/2010/main" val="0"/>
@@ -4028,7 +4101,7 @@
                   <pic:spPr>
                     <a:xfrm>
                       <a:off x="0" y="0"/>
-                      <a:ext cx="6096000" cy="3829050"/>
+                      <a:ext cx="5943600" cy="3570115"/>
                     </a:xfrm>
                     <a:prstGeom prst="rect">
                       <a:avLst/>
@@ -4043,14 +4116,89 @@
     </w:p>
     <w:p>
       <w:pPr>
-        <w:pStyle w:val="Figure"/>
+        <w:pStyle w:val="BodyText"/>
+      </w:pPr>
+    </w:p>
+    <w:p>
+      <w:pPr>
+        <w:pStyle w:val="BodyText"/>
         <w:sectPr>
-          <w:pgSz w:w="15840" w:h="12240" w:orient="landscape"/>
+          <w:pgSz w:w="12240" w:h="15840"/>
           <w:pgMar w:top="1440" w:right="1440" w:bottom="1440" w:left="1440" w:header="720" w:footer="720" w:gutter="0"/>
           <w:cols w:space="720"/>
           <w:docGrid w:linePitch="299"/>
         </w:sectPr>
       </w:pPr>
+      <w:bookmarkStart w:id="15" w:name="_Hlk201354200"/>
+      <w:r>
+        <w:t xml:space="preserve">The Business Context Details </w:t>
+      </w:r>
+      <w:r>
+        <w:t xml:space="preserve">in </w:t>
+      </w:r>
+      <w:r>
+        <w:t xml:space="preserve">Table </w:t>
+      </w:r>
+      <w:r>
+        <w:fldChar w:fldCharType="begin"/>
+      </w:r>
+      <w:r>
+        <w:instrText xml:space="preserve"> REF _Ref193885847 \r </w:instrText>
+      </w:r>
+      <w:r>
+        <w:fldChar w:fldCharType="separate"/>
+      </w:r>
+      <w:r>
+        <w:t>3.1</w:t>
+      </w:r>
+      <w:r>
+        <w:fldChar w:fldCharType="end"/>
+      </w:r>
+      <w:r>
+        <w:t>.1</w:t>
+      </w:r>
+      <w:r>
+        <w:t xml:space="preserve"> </w:t>
+      </w:r>
+      <w:r>
+        <w:t>provide</w:t>
+      </w:r>
+      <w:r>
+        <w:t>s more detailed</w:t>
+      </w:r>
+      <w:r>
+        <w:t xml:space="preserve"> information about each of the communication channels</w:t>
+      </w:r>
+      <w:r>
+        <w:t xml:space="preserve"> and interactions </w:t>
+      </w:r>
+      <w:bookmarkEnd w:id="15"/>
+      <w:r>
+        <w:t>with the ANW Platfor</w:t>
+      </w:r>
+      <w:r>
+        <w:t xml:space="preserve">m. </w:t>
+      </w:r>
+      <w:r>
+        <w:t xml:space="preserve">For more details on creating this </w:t>
+      </w:r>
+      <w:r>
+        <w:t>table</w:t>
+      </w:r>
+      <w:r>
+        <w:t xml:space="preserve">, reference </w:t>
+      </w:r>
+      <w:hyperlink r:id="rId25" w:history="1">
+        <w:r>
+          <w:rPr>
+            <w:rStyle w:val="Hyperlink"/>
+          </w:rPr>
+          <w:t>Business Context Diagram.docx</w:t>
+        </w:r>
+      </w:hyperlink>
+      <w:r>
+        <w:t>.</w:t>
+      </w:r>
     </w:p>
     <w:p>
       <w:pPr>
@@ -4076,23 +4224,10 @@
         <w:t>1</w:t>
       </w:r>
       <w:r>
-        <w:t xml:space="preserve"> – ANW: Business Context Details</w:t>
-      </w:r>
-    </w:p>
-    <w:p>
-      <w:pPr>
-        <w:pStyle w:val="TableCaption"/>
-        <w:ind w:left="360"/>
-      </w:pPr>
-      <w:r>
-        <w:t xml:space="preserve">See </w:t>
-      </w:r>
-      <w:r>
-        <w:t xml:space="preserve">Appendix A </w:t>
-      </w:r>
-      <w:r>
-        <w:t>for a detailed description of each table column</w:t>
-      </w:r>
+        <w:t xml:space="preserve"> – Business Context Details</w:t>
+      </w:r>
+      <w:bookmarkStart w:id="16" w:name="Xa0941b5683cd0168c40f56931129feaf0319077"/>
+      <w:bookmarkEnd w:id="13"/>
     </w:p>
     <w:tbl>
       <w:tblPr>
@@ -4102,10 +4237,10 @@
         <w:tblLook w:val="0020" w:firstRow="1" w:lastRow="0" w:firstColumn="0" w:lastColumn="0" w:noHBand="0" w:noVBand="0"/>
       </w:tblPr>
       <w:tblGrid>
-        <w:gridCol w:w="1548"/>
-        <w:gridCol w:w="1068"/>
-        <w:gridCol w:w="3972"/>
-        <w:gridCol w:w="1080"/>
+        <w:gridCol w:w="1546"/>
+        <w:gridCol w:w="1531"/>
+        <w:gridCol w:w="3331"/>
+        <w:gridCol w:w="1260"/>
         <w:gridCol w:w="1170"/>
         <w:gridCol w:w="1260"/>
         <w:gridCol w:w="1170"/>
@@ -4131,7 +4266,7 @@
         </w:tc>
         <w:tc>
           <w:tcPr>
-            <w:tcW w:w="405" w:type="pct"/>
+            <w:tcW w:w="581" w:type="pct"/>
           </w:tcPr>
           <w:p>
             <w:pPr>
@@ -4144,7 +4279,7 @@
         </w:tc>
         <w:tc>
           <w:tcPr>
-            <w:tcW w:w="1507" w:type="pct"/>
+            <w:tcW w:w="1264" w:type="pct"/>
           </w:tcPr>
           <w:p>
             <w:pPr>
@@ -4157,7 +4292,7 @@
         </w:tc>
         <w:tc>
           <w:tcPr>
-            <w:tcW w:w="410" w:type="pct"/>
+            <w:tcW w:w="478" w:type="pct"/>
           </w:tcPr>
           <w:p>
             <w:pPr>
@@ -4245,7 +4380,7 @@
         </w:tc>
         <w:tc>
           <w:tcPr>
-            <w:tcW w:w="405" w:type="pct"/>
+            <w:tcW w:w="581" w:type="pct"/>
           </w:tcPr>
           <w:p>
             <w:pPr>
@@ -4258,7 +4393,7 @@
         </w:tc>
         <w:tc>
           <w:tcPr>
-            <w:tcW w:w="1507" w:type="pct"/>
+            <w:tcW w:w="1264" w:type="pct"/>
           </w:tcPr>
           <w:p>
             <w:pPr>
@@ -4295,14 +4430,14 @@
         </w:tc>
         <w:tc>
           <w:tcPr>
-            <w:tcW w:w="410" w:type="pct"/>
-          </w:tcPr>
-          <w:p>
-            <w:pPr>
-              <w:pStyle w:val="Tablecellcontents"/>
-            </w:pPr>
-            <w:r>
-              <w:t>TSV</w:t>
+            <w:tcW w:w="478" w:type="pct"/>
+          </w:tcPr>
+          <w:p>
+            <w:pPr>
+              <w:pStyle w:val="Tablecellcontents"/>
+            </w:pPr>
+            <w:r>
+              <w:t>[tab]</w:t>
             </w:r>
           </w:p>
         </w:tc>
@@ -4327,11 +4462,9 @@
             <w:pPr>
               <w:pStyle w:val="Tablecellcontents"/>
             </w:pPr>
-            <w:proofErr w:type="spellStart"/>
-            <w:r>
-              <w:t>Inboud</w:t>
-            </w:r>
-            <w:proofErr w:type="spellEnd"/>
+            <w:r>
+              <w:t>Inbound</w:t>
+            </w:r>
           </w:p>
         </w:tc>
         <w:tc>
@@ -4377,20 +4510,20 @@
         </w:tc>
         <w:tc>
           <w:tcPr>
-            <w:tcW w:w="405" w:type="pct"/>
-          </w:tcPr>
-          <w:p>
-            <w:pPr>
-              <w:pStyle w:val="Tablecellcontents"/>
-            </w:pPr>
-            <w:r>
-              <w:t>Web app</w:t>
-            </w:r>
-          </w:p>
-        </w:tc>
-        <w:tc>
-          <w:tcPr>
-            <w:tcW w:w="1507" w:type="pct"/>
+            <w:tcW w:w="581" w:type="pct"/>
+          </w:tcPr>
+          <w:p>
+            <w:pPr>
+              <w:pStyle w:val="Tablecellcontents"/>
+            </w:pPr>
+            <w:r>
+              <w:t>Website</w:t>
+            </w:r>
+          </w:p>
+        </w:tc>
+        <w:tc>
+          <w:tcPr>
+            <w:tcW w:w="1264" w:type="pct"/>
           </w:tcPr>
           <w:p>
             <w:pPr>
@@ -4403,14 +4536,14 @@
         </w:tc>
         <w:tc>
           <w:tcPr>
-            <w:tcW w:w="410" w:type="pct"/>
-          </w:tcPr>
-          <w:p>
-            <w:pPr>
-              <w:pStyle w:val="Tablecellcontents"/>
-            </w:pPr>
-            <w:r>
-              <w:t>TSV</w:t>
+            <w:tcW w:w="478" w:type="pct"/>
+          </w:tcPr>
+          <w:p>
+            <w:pPr>
+              <w:pStyle w:val="Tablecellcontents"/>
+            </w:pPr>
+            <w:r>
+              <w:t>[tab]</w:t>
             </w:r>
           </w:p>
         </w:tc>
@@ -4483,20 +4616,20 @@
         </w:tc>
         <w:tc>
           <w:tcPr>
-            <w:tcW w:w="405" w:type="pct"/>
-          </w:tcPr>
-          <w:p>
-            <w:pPr>
-              <w:pStyle w:val="Tablecellcontents"/>
-            </w:pPr>
-            <w:r>
-              <w:t>Web app</w:t>
-            </w:r>
-          </w:p>
-        </w:tc>
-        <w:tc>
-          <w:tcPr>
-            <w:tcW w:w="1507" w:type="pct"/>
+            <w:tcW w:w="581" w:type="pct"/>
+          </w:tcPr>
+          <w:p>
+            <w:pPr>
+              <w:pStyle w:val="Tablecellcontents"/>
+            </w:pPr>
+            <w:r>
+              <w:t>Website</w:t>
+            </w:r>
+          </w:p>
+        </w:tc>
+        <w:tc>
+          <w:tcPr>
+            <w:tcW w:w="1264" w:type="pct"/>
           </w:tcPr>
           <w:p>
             <w:pPr>
@@ -4509,14 +4642,14 @@
         </w:tc>
         <w:tc>
           <w:tcPr>
-            <w:tcW w:w="410" w:type="pct"/>
-          </w:tcPr>
-          <w:p>
-            <w:pPr>
-              <w:pStyle w:val="Tablecellcontents"/>
-            </w:pPr>
-            <w:r>
-              <w:t>TSV</w:t>
+            <w:tcW w:w="478" w:type="pct"/>
+          </w:tcPr>
+          <w:p>
+            <w:pPr>
+              <w:pStyle w:val="Tablecellcontents"/>
+            </w:pPr>
+            <w:r>
+              <w:t>[tab]</w:t>
             </w:r>
           </w:p>
         </w:tc>
@@ -4589,20 +4722,20 @@
         </w:tc>
         <w:tc>
           <w:tcPr>
-            <w:tcW w:w="405" w:type="pct"/>
-          </w:tcPr>
-          <w:p>
-            <w:pPr>
-              <w:pStyle w:val="Tablecellcontents"/>
-            </w:pPr>
-            <w:r>
-              <w:t>Web app</w:t>
-            </w:r>
-          </w:p>
-        </w:tc>
-        <w:tc>
-          <w:tcPr>
-            <w:tcW w:w="1507" w:type="pct"/>
+            <w:tcW w:w="581" w:type="pct"/>
+          </w:tcPr>
+          <w:p>
+            <w:pPr>
+              <w:pStyle w:val="Tablecellcontents"/>
+            </w:pPr>
+            <w:r>
+              <w:t>Website</w:t>
+            </w:r>
+          </w:p>
+        </w:tc>
+        <w:tc>
+          <w:tcPr>
+            <w:tcW w:w="1264" w:type="pct"/>
           </w:tcPr>
           <w:p>
             <w:pPr>
@@ -4615,14 +4748,14 @@
         </w:tc>
         <w:tc>
           <w:tcPr>
-            <w:tcW w:w="410" w:type="pct"/>
-          </w:tcPr>
-          <w:p>
-            <w:pPr>
-              <w:pStyle w:val="Tablecellcontents"/>
-            </w:pPr>
-            <w:r>
-              <w:t>TSV</w:t>
+            <w:tcW w:w="478" w:type="pct"/>
+          </w:tcPr>
+          <w:p>
+            <w:pPr>
+              <w:pStyle w:val="Tablecellcontents"/>
+            </w:pPr>
+            <w:r>
+              <w:t>[tab]</w:t>
             </w:r>
           </w:p>
         </w:tc>
@@ -4675,6 +4808,112 @@
             </w:pPr>
             <w:r>
               <w:t>Web browser</w:t>
+            </w:r>
+          </w:p>
+        </w:tc>
+      </w:tr>
+      <w:tr>
+        <w:tc>
+          <w:tcPr>
+            <w:tcW w:w="587" w:type="pct"/>
+          </w:tcPr>
+          <w:p>
+            <w:pPr>
+              <w:pStyle w:val="Tablecellcontents"/>
+            </w:pPr>
+            <w:r>
+              <w:t>World Series Finals</w:t>
+            </w:r>
+          </w:p>
+        </w:tc>
+        <w:tc>
+          <w:tcPr>
+            <w:tcW w:w="581" w:type="pct"/>
+          </w:tcPr>
+          <w:p>
+            <w:pPr>
+              <w:pStyle w:val="Tablecellcontents"/>
+            </w:pPr>
+            <w:r>
+              <w:t>Mailing List</w:t>
+            </w:r>
+          </w:p>
+        </w:tc>
+        <w:tc>
+          <w:tcPr>
+            <w:tcW w:w="1264" w:type="pct"/>
+          </w:tcPr>
+          <w:p>
+            <w:pPr>
+              <w:pStyle w:val="Tablecellcontents"/>
+            </w:pPr>
+            <w:r>
+              <w:t>Competition dates and locations</w:t>
+            </w:r>
+          </w:p>
+        </w:tc>
+        <w:tc>
+          <w:tcPr>
+            <w:tcW w:w="478" w:type="pct"/>
+          </w:tcPr>
+          <w:p>
+            <w:pPr>
+              <w:pStyle w:val="Tablecellcontents"/>
+            </w:pPr>
+            <w:r>
+              <w:t>Email message</w:t>
+            </w:r>
+          </w:p>
+        </w:tc>
+        <w:tc>
+          <w:tcPr>
+            <w:tcW w:w="444" w:type="pct"/>
+          </w:tcPr>
+          <w:p>
+            <w:pPr>
+              <w:pStyle w:val="Tablecellcontents"/>
+            </w:pPr>
+            <w:r>
+              <w:t>Receive</w:t>
+            </w:r>
+          </w:p>
+        </w:tc>
+        <w:tc>
+          <w:tcPr>
+            <w:tcW w:w="478" w:type="pct"/>
+          </w:tcPr>
+          <w:p>
+            <w:pPr>
+              <w:pStyle w:val="Tablecellcontents"/>
+            </w:pPr>
+            <w:r>
+              <w:t>Inbound</w:t>
+            </w:r>
+          </w:p>
+        </w:tc>
+        <w:tc>
+          <w:tcPr>
+            <w:tcW w:w="444" w:type="pct"/>
+          </w:tcPr>
+          <w:p>
+            <w:pPr>
+              <w:pStyle w:val="Tablecellcontents"/>
+            </w:pPr>
+            <w:r>
+              <w:t>Manual</w:t>
+            </w:r>
+          </w:p>
+        </w:tc>
+        <w:tc>
+          <w:tcPr>
+            <w:tcW w:w="724" w:type="pct"/>
+          </w:tcPr>
+          <w:p>
+            <w:pPr>
+              <w:pStyle w:val="Tablecellcontents"/>
+            </w:pPr>
+            <w:r>
+              <w:t>Email client</w:t>
             </w:r>
           </w:p>
         </w:tc>
@@ -4682,7 +4921,7 @@
     </w:tbl>
     <w:p>
       <w:pPr>
-        <w:pStyle w:val="Heading2"/>
+        <w:pStyle w:val="BodyText"/>
         <w:sectPr>
           <w:pgSz w:w="15840" w:h="12240" w:orient="landscape"/>
           <w:pgMar w:top="1440" w:right="1440" w:bottom="1440" w:left="1440" w:header="720" w:footer="720" w:gutter="0"/>
@@ -4690,17 +4929,20 @@
           <w:docGrid w:linePitch="299"/>
         </w:sectPr>
       </w:pPr>
-      <w:bookmarkStart w:id="16" w:name="Xa0941b5683cd0168c40f56931129feaf0319077"/>
-      <w:bookmarkEnd w:id="14"/>
     </w:p>
     <w:p>
       <w:pPr>
         <w:pStyle w:val="Heading2"/>
       </w:pPr>
       <w:bookmarkStart w:id="17" w:name="_Ref193885991"/>
+      <w:bookmarkStart w:id="18" w:name="AA_MyPlace"/>
       <w:r>
         <w:lastRenderedPageBreak/>
-        <w:t>Technical Context</w:t>
+        <w:t xml:space="preserve">Technical </w:t>
+      </w:r>
+      <w:bookmarkEnd w:id="18"/>
+      <w:r>
+        <w:t>Context</w:t>
       </w:r>
       <w:bookmarkEnd w:id="17"/>
     </w:p>
@@ -4711,7 +4953,7 @@
       <w:r>
         <w:t xml:space="preserve">See </w:t>
       </w:r>
-      <w:hyperlink r:id="rId24" w:history="1">
+      <w:hyperlink r:id="rId26" w:history="1">
         <w:r>
           <w:rPr>
             <w:rStyle w:val="Hyperlink"/>
@@ -4802,7 +5044,7 @@
                     </pic:cNvPicPr>
                   </pic:nvPicPr>
                   <pic:blipFill>
-                    <a:blip r:embed="rId25">
+                    <a:blip r:embed="rId27">
                       <a:extLst>
                         <a:ext uri="{28A0092B-C50C-407E-A947-70E740481C1C}">
                           <a14:useLocalDpi xmlns:a14="http://schemas.microsoft.com/office/drawing/2010/main" val="0"/>
@@ -5426,10 +5668,12 @@
               <w:pStyle w:val="Tablecellcontents"/>
             </w:pPr>
             <w:proofErr w:type="spellStart"/>
+            <w:proofErr w:type="gramStart"/>
             <w:r>
               <w:t>fina.ninja</w:t>
             </w:r>
             <w:proofErr w:type="spellEnd"/>
+            <w:proofErr w:type="gramEnd"/>
           </w:p>
         </w:tc>
       </w:tr>
@@ -5647,8 +5891,8 @@
       <w:pPr>
         <w:pStyle w:val="Heading1"/>
       </w:pPr>
-      <w:bookmarkStart w:id="18" w:name="section-solution-strategy"/>
-      <w:bookmarkEnd w:id="13"/>
+      <w:bookmarkStart w:id="19" w:name="section-solution-strategy"/>
+      <w:bookmarkEnd w:id="12"/>
       <w:bookmarkEnd w:id="16"/>
       <w:r>
         <w:lastRenderedPageBreak/>
@@ -5681,9 +5925,11 @@
           <w:numId w:val="5"/>
         </w:numPr>
       </w:pPr>
+      <w:proofErr w:type="gramStart"/>
       <w:r>
         <w:t>technology decisions</w:t>
       </w:r>
+      <w:proofErr w:type="gramEnd"/>
     </w:p>
     <w:p>
       <w:pPr>
@@ -5741,6 +5987,7 @@
       <w:pPr>
         <w:pStyle w:val="BodyText"/>
       </w:pPr>
+      <w:proofErr w:type="gramStart"/>
       <w:r>
         <w:rPr>
           <w:b/>
@@ -5748,6 +5995,7 @@
         </w:rPr>
         <w:t>Form</w:t>
       </w:r>
+      <w:proofErr w:type="gramEnd"/>
     </w:p>
     <w:p>
       <w:pPr>
@@ -5772,7 +6020,7 @@
       <w:r>
         <w:t xml:space="preserve">See </w:t>
       </w:r>
-      <w:hyperlink r:id="rId26">
+      <w:hyperlink r:id="rId28">
         <w:r>
           <w:rPr>
             <w:rStyle w:val="Hyperlink"/>
@@ -5788,8 +6036,8 @@
       <w:pPr>
         <w:pStyle w:val="Heading1"/>
       </w:pPr>
-      <w:bookmarkStart w:id="19" w:name="section-building-block-view"/>
-      <w:bookmarkEnd w:id="18"/>
+      <w:bookmarkStart w:id="20" w:name="section-building-block-view"/>
+      <w:bookmarkEnd w:id="19"/>
       <w:r>
         <w:t>Building Block View</w:t>
       </w:r>
@@ -5863,6 +6111,7 @@
       <w:pPr>
         <w:pStyle w:val="BodyText"/>
       </w:pPr>
+      <w:proofErr w:type="gramStart"/>
       <w:r>
         <w:rPr>
           <w:b/>
@@ -5870,6 +6119,7 @@
         </w:rPr>
         <w:t>Form</w:t>
       </w:r>
+      <w:proofErr w:type="gramEnd"/>
     </w:p>
     <w:p>
       <w:pPr>
@@ -5904,7 +6154,7 @@
                     </pic:cNvPicPr>
                   </pic:nvPicPr>
                   <pic:blipFill>
-                    <a:blip r:embed="rId27"/>
+                    <a:blip r:embed="rId29"/>
                     <a:stretch>
                       <a:fillRect/>
                     </a:stretch>
@@ -5943,12 +6193,20 @@
         <w:t>Level 1</w:t>
       </w:r>
       <w:r>
-        <w:t xml:space="preserve"> is the white box description of the overall system together with black box descriptions of all contained building blocks.</w:t>
+        <w:t xml:space="preserve"> is the white box description of the overall system together with black box descriptions of all </w:t>
+      </w:r>
+      <w:proofErr w:type="gramStart"/>
+      <w:r>
+        <w:t>contained building blocks</w:t>
+      </w:r>
+      <w:proofErr w:type="gramEnd"/>
+      <w:r>
+        <w:t>.</w:t>
       </w:r>
       <w:r>
         <w:t xml:space="preserve">  </w:t>
       </w:r>
-      <w:hyperlink r:id="rId28" w:anchor="ContainerDiagram" w:history="1">
+      <w:hyperlink r:id="rId30" w:anchor="ContainerDiagram" w:history="1">
         <w:r>
           <w:rPr>
             <w:rStyle w:val="Hyperlink"/>
@@ -5974,12 +6232,20 @@
         <w:t>Level 2</w:t>
       </w:r>
       <w:r>
-        <w:t xml:space="preserve"> zooms into some building blocks of level 1. Thus it contains the white box description of selected building blocks of level 1, together with black box descriptions of their internal building blocks.</w:t>
+        <w:t xml:space="preserve"> zooms into some building blocks of level 1. </w:t>
+      </w:r>
+      <w:proofErr w:type="gramStart"/>
+      <w:r>
+        <w:t>Thus</w:t>
+      </w:r>
+      <w:proofErr w:type="gramEnd"/>
+      <w:r>
+        <w:t xml:space="preserve"> it contains the white box description of selected building blocks of level 1, together with black box descriptions of their internal building blocks.</w:t>
       </w:r>
       <w:r>
         <w:t xml:space="preserve">  </w:t>
       </w:r>
-      <w:hyperlink r:id="rId29" w:anchor="ComponentDiagram" w:history="1">
+      <w:hyperlink r:id="rId31" w:anchor="ComponentDiagram" w:history="1">
         <w:r>
           <w:rPr>
             <w:rStyle w:val="Hyperlink"/>
@@ -6007,7 +6273,7 @@
       <w:r>
         <w:t xml:space="preserve">  </w:t>
       </w:r>
-      <w:hyperlink r:id="rId30" w:anchor="ComponentDiagram" w:history="1">
+      <w:hyperlink r:id="rId32" w:anchor="ComponentDiagram" w:history="1">
         <w:r>
           <w:rPr>
             <w:rStyle w:val="Hyperlink"/>
@@ -6025,7 +6291,7 @@
       <w:r>
         <w:t xml:space="preserve">See </w:t>
       </w:r>
-      <w:hyperlink r:id="rId31">
+      <w:hyperlink r:id="rId33">
         <w:r>
           <w:rPr>
             <w:rStyle w:val="Hyperlink"/>
@@ -6041,7 +6307,7 @@
       <w:pPr>
         <w:pStyle w:val="Heading2"/>
       </w:pPr>
-      <w:bookmarkStart w:id="20" w:name="X41345e66ef9589189b1b82c848da3bc750477a8"/>
+      <w:bookmarkStart w:id="21" w:name="X41345e66ef9589189b1b82c848da3bc750477a8"/>
       <w:r>
         <w:lastRenderedPageBreak/>
         <w:t>Whitebox Overall System</w:t>
@@ -6062,9 +6328,11 @@
           <w:numId w:val="6"/>
         </w:numPr>
       </w:pPr>
+      <w:proofErr w:type="gramStart"/>
       <w:r>
         <w:t>an overview diagram</w:t>
       </w:r>
+      <w:proofErr w:type="gramEnd"/>
     </w:p>
     <w:p>
       <w:pPr>
@@ -6128,7 +6396,47 @@
         </w:numPr>
       </w:pPr>
       <w:r>
-        <w:t>(optional:) important interfaces, that are not explained in the black box templates of a building block, but are very important for understanding the white box. Since there are so many ways to specify interfaces why do not provide a specific template for them. In the worst case you have to specify and describe syntax, semantics, protocols, error handling, restrictions, versions, qualities, necessary compatibilities and many things more. In the best case you will get away with examples or simple signatures.</w:t>
+        <w:t>(</w:t>
+      </w:r>
+      <w:proofErr w:type="gramStart"/>
+      <w:r>
+        <w:t>optional</w:t>
+      </w:r>
+      <w:proofErr w:type="gramEnd"/>
+      <w:r>
+        <w:t xml:space="preserve">:) important interfaces, that are not explained in the black box templates of a building </w:t>
+      </w:r>
+      <w:proofErr w:type="gramStart"/>
+      <w:r>
+        <w:t>block, but</w:t>
+      </w:r>
+      <w:proofErr w:type="gramEnd"/>
+      <w:r>
+        <w:t xml:space="preserve"> are very important for understanding the white box. Since there are so many ways to specify interfaces why do not provide a specific template for them. In the worst case you </w:t>
+      </w:r>
+      <w:proofErr w:type="gramStart"/>
+      <w:r>
+        <w:t>have to</w:t>
+      </w:r>
+      <w:proofErr w:type="gramEnd"/>
+      <w:r>
+        <w:t xml:space="preserve"> specify and describe syntax, semantics, protocols, error handling, restrictions, versions, qualities, necessary </w:t>
+      </w:r>
+      <w:proofErr w:type="gramStart"/>
+      <w:r>
+        <w:t>compatibilities</w:t>
+      </w:r>
+      <w:proofErr w:type="gramEnd"/>
+      <w:r>
+        <w:t xml:space="preserve"> and many </w:t>
+      </w:r>
+      <w:proofErr w:type="gramStart"/>
+      <w:r>
+        <w:t>things more</w:t>
+      </w:r>
+      <w:proofErr w:type="gramEnd"/>
+      <w:r>
+        <w:t>. In the best case you will get away with examples or simple signatures.</w:t>
       </w:r>
     </w:p>
     <w:p>
@@ -6217,7 +6525,23 @@
         <w:pStyle w:val="BodyText"/>
       </w:pPr>
       <w:r>
-        <w:t>If you use tabular form you will only describe your black boxes with name and responsibility according to the following schema:</w:t>
+        <w:t xml:space="preserve">If you use tabular </w:t>
+      </w:r>
+      <w:proofErr w:type="gramStart"/>
+      <w:r>
+        <w:t>form</w:t>
+      </w:r>
+      <w:proofErr w:type="gramEnd"/>
+      <w:r>
+        <w:t xml:space="preserve"> you will only describe your black boxes with name and responsibility according to the following </w:t>
+      </w:r>
+      <w:proofErr w:type="gramStart"/>
+      <w:r>
+        <w:t>schema</w:t>
+      </w:r>
+      <w:proofErr w:type="gramEnd"/>
+      <w:r>
+        <w:t>:</w:t>
       </w:r>
     </w:p>
     <w:tbl>
@@ -6342,14 +6666,30 @@
         <w:pStyle w:val="BodyText"/>
       </w:pPr>
       <w:r>
-        <w:t>If you use a list of black box descriptions then you fill in a separate black box template for every important building block . Its headline is the name of the black box.</w:t>
+        <w:t xml:space="preserve">If you use a list of black box </w:t>
+      </w:r>
+      <w:proofErr w:type="gramStart"/>
+      <w:r>
+        <w:t>descriptions</w:t>
+      </w:r>
+      <w:proofErr w:type="gramEnd"/>
+      <w:r>
+        <w:t xml:space="preserve"> then you fill in a separate black box template for every important building </w:t>
+      </w:r>
+      <w:proofErr w:type="gramStart"/>
+      <w:r>
+        <w:t>block .</w:t>
+      </w:r>
+      <w:proofErr w:type="gramEnd"/>
+      <w:r>
+        <w:t xml:space="preserve"> Its headline is the name of the black box.</w:t>
       </w:r>
     </w:p>
     <w:p>
       <w:pPr>
         <w:pStyle w:val="Heading3"/>
       </w:pPr>
-      <w:bookmarkStart w:id="21" w:name="Xd2d49b5b9b57efc42d324682feb09656408d960"/>
+      <w:bookmarkStart w:id="22" w:name="Xd2d49b5b9b57efc42d324682feb09656408d960"/>
       <w:r>
         <w:t>&lt;Name black box 1&gt;</w:t>
       </w:r>
@@ -6390,7 +6730,15 @@
         </w:numPr>
       </w:pPr>
       <w:r>
-        <w:t>Interface(s), when they are not extracted as separate paragraphs. This interfaces may include qualities and performance characteristics.</w:t>
+        <w:t xml:space="preserve">Interface(s), when they are not extracted as separate paragraphs. </w:t>
+      </w:r>
+      <w:proofErr w:type="gramStart"/>
+      <w:r>
+        <w:t>This interfaces</w:t>
+      </w:r>
+      <w:proofErr w:type="gramEnd"/>
+      <w:r>
+        <w:t xml:space="preserve"> may include qualities and performance characteristics.</w:t>
       </w:r>
     </w:p>
     <w:p>
@@ -6405,9 +6753,14 @@
       </w:r>
       <w:proofErr w:type="spellStart"/>
       <w:r>
-        <w:t>e.g.availability</w:t>
+        <w:t>e.</w:t>
+      </w:r>
+      <w:proofErr w:type="gramStart"/>
+      <w:r>
+        <w:t>g.availability</w:t>
       </w:r>
       <w:proofErr w:type="spellEnd"/>
+      <w:proofErr w:type="gramEnd"/>
       <w:r>
         <w:t>, run time behavior, ….</w:t>
       </w:r>
@@ -6521,8 +6874,8 @@
       <w:pPr>
         <w:pStyle w:val="Heading3"/>
       </w:pPr>
-      <w:bookmarkStart w:id="22" w:name="Xb46501f6a01eeb62dadb4c48c7e3083fb62dbfb"/>
-      <w:bookmarkEnd w:id="21"/>
+      <w:bookmarkStart w:id="23" w:name="Xb46501f6a01eeb62dadb4c48c7e3083fb62dbfb"/>
+      <w:bookmarkEnd w:id="22"/>
       <w:r>
         <w:t>&lt;Name black box 2&gt;</w:t>
       </w:r>
@@ -6543,8 +6896,8 @@
       <w:pPr>
         <w:pStyle w:val="Heading3"/>
       </w:pPr>
-      <w:bookmarkStart w:id="23" w:name="X4698c125bec05a3bf6f275bca1b99d5eb443364"/>
-      <w:bookmarkEnd w:id="22"/>
+      <w:bookmarkStart w:id="24" w:name="X4698c125bec05a3bf6f275bca1b99d5eb443364"/>
+      <w:bookmarkEnd w:id="23"/>
       <w:r>
         <w:t>&lt;Name black box n&gt;</w:t>
       </w:r>
@@ -6565,8 +6918,8 @@
       <w:pPr>
         <w:pStyle w:val="Heading3"/>
       </w:pPr>
-      <w:bookmarkStart w:id="24" w:name="X4e18ad63b882e5ff96523bec8ed62af9fd509b0"/>
-      <w:bookmarkEnd w:id="23"/>
+      <w:bookmarkStart w:id="25" w:name="X4e18ad63b882e5ff96523bec8ed62af9fd509b0"/>
+      <w:bookmarkEnd w:id="24"/>
       <w:r>
         <w:t>&lt;Name interface 1&gt;</w:t>
       </w:r>
@@ -6583,8 +6936,8 @@
       <w:pPr>
         <w:pStyle w:val="Heading3"/>
       </w:pPr>
-      <w:bookmarkStart w:id="25" w:name="Xebb53bb35a423496fb9e3bf52aae29950b58849"/>
-      <w:bookmarkEnd w:id="24"/>
+      <w:bookmarkStart w:id="26" w:name="Xebb53bb35a423496fb9e3bf52aae29950b58849"/>
+      <w:bookmarkEnd w:id="25"/>
       <w:r>
         <w:t>&lt;Name interface m&gt;</w:t>
       </w:r>
@@ -6593,9 +6946,9 @@
       <w:pPr>
         <w:pStyle w:val="Heading2"/>
       </w:pPr>
-      <w:bookmarkStart w:id="26" w:name="Xe56ebb5c873c322dd54ab0e867e9520ad274bfc"/>
-      <w:bookmarkEnd w:id="20"/>
-      <w:bookmarkEnd w:id="25"/>
+      <w:bookmarkStart w:id="27" w:name="Xe56ebb5c873c322dd54ab0e867e9520ad274bfc"/>
+      <w:bookmarkEnd w:id="21"/>
+      <w:bookmarkEnd w:id="26"/>
       <w:r>
         <w:t>Level 2</w:t>
       </w:r>
@@ -6613,14 +6966,22 @@
         <w:pStyle w:val="BodyText"/>
       </w:pPr>
       <w:r>
-        <w:t>You have to decide which building blocks of your system are important enough to justify such a detailed description. Please prefer relevance over completeness. Specify important, surprising, risky, complex or volatile building blocks. Leave out normal, simple, boring or standardized parts of your system</w:t>
+        <w:t xml:space="preserve">You </w:t>
+      </w:r>
+      <w:proofErr w:type="gramStart"/>
+      <w:r>
+        <w:t>have to</w:t>
+      </w:r>
+      <w:proofErr w:type="gramEnd"/>
+      <w:r>
+        <w:t xml:space="preserve"> decide which building blocks of your system are important enough to justify such a detailed description. Please prefer relevance over completeness. Specify important, surprising, risky, complex or volatile building blocks. Leave out normal, simple, boring or standardized parts of your system</w:t>
       </w:r>
     </w:p>
     <w:p>
       <w:pPr>
         <w:pStyle w:val="Heading3"/>
       </w:pPr>
-      <w:bookmarkStart w:id="27" w:name="X2706f836eac97ead4cc77374aa1512417f18477"/>
+      <w:bookmarkStart w:id="28" w:name="X2706f836eac97ead4cc77374aa1512417f18477"/>
       <w:r>
         <w:t xml:space="preserve">White Box </w:t>
       </w:r>
@@ -6666,8 +7027,8 @@
       <w:pPr>
         <w:pStyle w:val="Heading3"/>
       </w:pPr>
-      <w:bookmarkStart w:id="28" w:name="X157c30c642924f6f0de6e2b5c30111030b64385"/>
-      <w:bookmarkEnd w:id="27"/>
+      <w:bookmarkStart w:id="29" w:name="X157c30c642924f6f0de6e2b5c30111030b64385"/>
+      <w:bookmarkEnd w:id="28"/>
       <w:r>
         <w:lastRenderedPageBreak/>
         <w:t xml:space="preserve">White Box </w:t>
@@ -6704,8 +7065,8 @@
       <w:pPr>
         <w:pStyle w:val="Heading3"/>
       </w:pPr>
-      <w:bookmarkStart w:id="29" w:name="X2d1d2892fa08697a72e13968424a105a84da00f"/>
-      <w:bookmarkEnd w:id="28"/>
+      <w:bookmarkStart w:id="30" w:name="X2d1d2892fa08697a72e13968424a105a84da00f"/>
+      <w:bookmarkEnd w:id="29"/>
       <w:r>
         <w:t xml:space="preserve">White Box </w:t>
       </w:r>
@@ -6733,9 +7094,9 @@
       <w:pPr>
         <w:pStyle w:val="Heading2"/>
       </w:pPr>
-      <w:bookmarkStart w:id="30" w:name="Xe21ec09e268d3cdfd8b60dbd40f8aac293b9a11"/>
-      <w:bookmarkEnd w:id="26"/>
-      <w:bookmarkEnd w:id="29"/>
+      <w:bookmarkStart w:id="31" w:name="Xe21ec09e268d3cdfd8b60dbd40f8aac293b9a11"/>
+      <w:bookmarkEnd w:id="27"/>
+      <w:bookmarkEnd w:id="30"/>
       <w:r>
         <w:t>Level 3</w:t>
       </w:r>
@@ -6753,14 +7114,22 @@
         <w:pStyle w:val="BodyText"/>
       </w:pPr>
       <w:r>
-        <w:t>When you need more detailed levels of your architecture please copy this part of arc42 for additional levels.</w:t>
+        <w:t xml:space="preserve">When you need more detailed levels of your </w:t>
+      </w:r>
+      <w:proofErr w:type="gramStart"/>
+      <w:r>
+        <w:t>architecture</w:t>
+      </w:r>
+      <w:proofErr w:type="gramEnd"/>
+      <w:r>
+        <w:t xml:space="preserve"> please copy this part of arc42 for additional levels.</w:t>
       </w:r>
     </w:p>
     <w:p>
       <w:pPr>
         <w:pStyle w:val="Heading3"/>
       </w:pPr>
-      <w:bookmarkStart w:id="31" w:name="X1129d1688a8f7ca0e82ef488561efa1ed89e8ec"/>
+      <w:bookmarkStart w:id="32" w:name="X1129d1688a8f7ca0e82ef488561efa1ed89e8ec"/>
       <w:r>
         <w:t>White Box &lt;_building block x.1_&gt;</w:t>
       </w:r>
@@ -6799,8 +7168,8 @@
       <w:pPr>
         <w:pStyle w:val="Heading3"/>
       </w:pPr>
-      <w:bookmarkStart w:id="32" w:name="X650bc0fcef9d5756634dce0be9703c570b4cc8d"/>
-      <w:bookmarkEnd w:id="31"/>
+      <w:bookmarkStart w:id="33" w:name="X650bc0fcef9d5756634dce0be9703c570b4cc8d"/>
+      <w:bookmarkEnd w:id="32"/>
       <w:r>
         <w:t>White Box &lt;_building block x.2_&gt;</w:t>
       </w:r>
@@ -6821,8 +7190,8 @@
       <w:pPr>
         <w:pStyle w:val="Heading3"/>
       </w:pPr>
-      <w:bookmarkStart w:id="33" w:name="Xf4e627c690811f498bafd195ae70948e63a060d"/>
-      <w:bookmarkEnd w:id="32"/>
+      <w:bookmarkStart w:id="34" w:name="Xf4e627c690811f498bafd195ae70948e63a060d"/>
+      <w:bookmarkEnd w:id="33"/>
       <w:r>
         <w:t>White Box &lt;_building block y.1_&gt;</w:t>
       </w:r>
@@ -6843,10 +7212,10 @@
       <w:pPr>
         <w:pStyle w:val="Heading1"/>
       </w:pPr>
-      <w:bookmarkStart w:id="34" w:name="section-runtime-view"/>
-      <w:bookmarkEnd w:id="19"/>
-      <w:bookmarkEnd w:id="30"/>
-      <w:bookmarkEnd w:id="33"/>
+      <w:bookmarkStart w:id="35" w:name="section-runtime-view"/>
+      <w:bookmarkEnd w:id="20"/>
+      <w:bookmarkEnd w:id="31"/>
+      <w:bookmarkEnd w:id="34"/>
       <w:r>
         <w:t>Runtime View</w:t>
       </w:r>
@@ -6867,7 +7236,15 @@
         <w:pStyle w:val="BodyText"/>
       </w:pPr>
       <w:r>
-        <w:t>The runtime view describes concrete behavior and interactions of the system’s building blocks in form of scenarios from the following areas:</w:t>
+        <w:t xml:space="preserve">The runtime view describes concrete behavior and interactions of the system’s building blocks in </w:t>
+      </w:r>
+      <w:proofErr w:type="gramStart"/>
+      <w:r>
+        <w:t>form</w:t>
+      </w:r>
+      <w:proofErr w:type="gramEnd"/>
+      <w:r>
+        <w:t xml:space="preserve"> of scenarios from the following areas:</w:t>
       </w:r>
     </w:p>
     <w:p>
@@ -6937,7 +7314,23 @@
         <w:t>not</w:t>
       </w:r>
       <w:r>
-        <w:t xml:space="preserve"> important to describe a large number of scenarios. You should rather document a representative selection.</w:t>
+        <w:t xml:space="preserve"> important to describe </w:t>
+      </w:r>
+      <w:proofErr w:type="gramStart"/>
+      <w:r>
+        <w:t>a large number of</w:t>
+      </w:r>
+      <w:proofErr w:type="gramEnd"/>
+      <w:r>
+        <w:t xml:space="preserve"> scenarios. You </w:t>
+      </w:r>
+      <w:proofErr w:type="gramStart"/>
+      <w:r>
+        <w:t>should rather</w:t>
+      </w:r>
+      <w:proofErr w:type="gramEnd"/>
+      <w:r>
+        <w:t xml:space="preserve"> document a representative selection.</w:t>
       </w:r>
     </w:p>
     <w:p>
@@ -6958,13 +7351,22 @@
       </w:pPr>
       <w:r>
         <w:lastRenderedPageBreak/>
-        <w:t>You should understand how (instances of) building blocks of your system perform their job and communicate at runtime. You will mainly capture scenarios in your documentation to communicate your architecture to stakeholders that are less willing or able to read and understand the static models (building block view, deployment view).</w:t>
+        <w:t xml:space="preserve">You should understand how (instances of) building blocks of your system perform their job and communicate at runtime. You will mainly capture scenarios in your documentation to communicate your architecture to stakeholders that are less willing or able to read and understand </w:t>
+      </w:r>
+      <w:proofErr w:type="gramStart"/>
+      <w:r>
+        <w:t>the static</w:t>
+      </w:r>
+      <w:proofErr w:type="gramEnd"/>
+      <w:r>
+        <w:t xml:space="preserve"> models (building block view, deployment view).</w:t>
       </w:r>
     </w:p>
     <w:p>
       <w:pPr>
         <w:pStyle w:val="BodyText"/>
       </w:pPr>
+      <w:proofErr w:type="gramStart"/>
       <w:r>
         <w:rPr>
           <w:b/>
@@ -6972,6 +7374,7 @@
         </w:rPr>
         <w:t>Form</w:t>
       </w:r>
+      <w:proofErr w:type="gramEnd"/>
     </w:p>
     <w:p>
       <w:pPr>
@@ -7054,7 +7457,7 @@
       <w:r>
         <w:t xml:space="preserve">See </w:t>
       </w:r>
-      <w:hyperlink r:id="rId32">
+      <w:hyperlink r:id="rId34">
         <w:r>
           <w:rPr>
             <w:rStyle w:val="Hyperlink"/>
@@ -7070,7 +7473,7 @@
       <w:pPr>
         <w:pStyle w:val="Heading2"/>
       </w:pPr>
-      <w:bookmarkStart w:id="35" w:name="Xc14f7af1a65d53cb81a572522e5e6634a0fd593"/>
+      <w:bookmarkStart w:id="36" w:name="Xc14f7af1a65d53cb81a572522e5e6634a0fd593"/>
       <w:r>
         <w:t>&lt;Runtime Scenario 1&gt;</w:t>
       </w:r>
@@ -7109,39 +7512,39 @@
       <w:pPr>
         <w:pStyle w:val="Heading2"/>
       </w:pPr>
-      <w:bookmarkStart w:id="36" w:name="X4bc349ab4bc357608e3e8691071cf25cdd2bb0e"/>
+      <w:bookmarkStart w:id="37" w:name="X4bc349ab4bc357608e3e8691071cf25cdd2bb0e"/>
+      <w:bookmarkEnd w:id="36"/>
+      <w:r>
+        <w:t>&lt;Runtime Scenario 2&gt;</w:t>
+      </w:r>
+    </w:p>
+    <w:p>
+      <w:pPr>
+        <w:pStyle w:val="Heading2"/>
+      </w:pPr>
+      <w:bookmarkStart w:id="38" w:name="X3a0acfad59379b3e050338bf9f23cfc172ee787"/>
+      <w:bookmarkEnd w:id="37"/>
+      <w:r>
+        <w:t>…</w:t>
+      </w:r>
+    </w:p>
+    <w:p>
+      <w:pPr>
+        <w:pStyle w:val="Heading2"/>
+      </w:pPr>
+      <w:bookmarkStart w:id="39" w:name="Xa798db24bd863920314e4a236f596e46c22e290"/>
+      <w:bookmarkEnd w:id="38"/>
+      <w:r>
+        <w:t>&lt;Runtime Scenario n&gt;</w:t>
+      </w:r>
+    </w:p>
+    <w:p>
+      <w:pPr>
+        <w:pStyle w:val="Heading1"/>
+      </w:pPr>
+      <w:bookmarkStart w:id="40" w:name="section-deployment-view"/>
       <w:bookmarkEnd w:id="35"/>
-      <w:r>
-        <w:t>&lt;Runtime Scenario 2&gt;</w:t>
-      </w:r>
-    </w:p>
-    <w:p>
-      <w:pPr>
-        <w:pStyle w:val="Heading2"/>
-      </w:pPr>
-      <w:bookmarkStart w:id="37" w:name="X3a0acfad59379b3e050338bf9f23cfc172ee787"/>
-      <w:bookmarkEnd w:id="36"/>
-      <w:r>
-        <w:t>…</w:t>
-      </w:r>
-    </w:p>
-    <w:p>
-      <w:pPr>
-        <w:pStyle w:val="Heading2"/>
-      </w:pPr>
-      <w:bookmarkStart w:id="38" w:name="Xa798db24bd863920314e4a236f596e46c22e290"/>
-      <w:bookmarkEnd w:id="37"/>
-      <w:r>
-        <w:t>&lt;Runtime Scenario n&gt;</w:t>
-      </w:r>
-    </w:p>
-    <w:p>
-      <w:pPr>
-        <w:pStyle w:val="Heading1"/>
-      </w:pPr>
-      <w:bookmarkStart w:id="39" w:name="section-deployment-view"/>
-      <w:bookmarkEnd w:id="34"/>
-      <w:bookmarkEnd w:id="38"/>
+      <w:bookmarkEnd w:id="39"/>
       <w:r>
         <w:t>Deployment View</w:t>
       </w:r>
@@ -7209,7 +7612,15 @@
         <w:pStyle w:val="BodyText"/>
       </w:pPr>
       <w:r>
-        <w:t>From a software perspective it is sufficient to capture only those elements of an infrastructure that are needed to show a deployment of your building blocks. Hardware architects can go beyond that and describe an infrastructure to any level of detail they need to capture.</w:t>
+        <w:t xml:space="preserve">From a software perspective it is sufficient to capture only those elements of an infrastructure that are needed to show </w:t>
+      </w:r>
+      <w:proofErr w:type="gramStart"/>
+      <w:r>
+        <w:t>a deployment</w:t>
+      </w:r>
+      <w:proofErr w:type="gramEnd"/>
+      <w:r>
+        <w:t xml:space="preserve"> of your building blocks. Hardware architects can go beyond that and describe an infrastructure to any level of detail they need to capture.</w:t>
       </w:r>
     </w:p>
     <w:p>
@@ -7289,7 +7700,15 @@
         <w:pStyle w:val="BodyText"/>
       </w:pPr>
       <w:r>
-        <w:t>Maybe a highest level deployment diagram is already contained in section 3.2. as technical context with your own infrastructure as ONE black box. In this section one can zoom into this black box using additional deployment diagrams:</w:t>
+        <w:t xml:space="preserve">Maybe a </w:t>
+      </w:r>
+      <w:proofErr w:type="gramStart"/>
+      <w:r>
+        <w:t>highest level</w:t>
+      </w:r>
+      <w:proofErr w:type="gramEnd"/>
+      <w:r>
+        <w:t xml:space="preserve"> deployment diagram is already contained in section 3.2. as technical context with your own infrastructure as ONE black box. In this section one can zoom into this black box using additional deployment diagrams:</w:t>
       </w:r>
     </w:p>
     <w:p>
@@ -7311,7 +7730,15 @@
         </w:numPr>
       </w:pPr>
       <w:r>
-        <w:t>When your (hardware) stakeholders prefer other kinds of diagrams rather than a deployment diagram, let them use any kind that is able to show nodes and channels of the infrastructure.</w:t>
+        <w:t xml:space="preserve">When your (hardware) stakeholders prefer other kinds of diagrams rather than a deployment diagram, let them use any kind that </w:t>
+      </w:r>
+      <w:proofErr w:type="gramStart"/>
+      <w:r>
+        <w:t>is able to</w:t>
+      </w:r>
+      <w:proofErr w:type="gramEnd"/>
+      <w:r>
+        <w:t xml:space="preserve"> show nodes and channels of the infrastructure.</w:t>
       </w:r>
     </w:p>
     <w:p>
@@ -7321,7 +7748,7 @@
       <w:r>
         <w:t xml:space="preserve">See </w:t>
       </w:r>
-      <w:hyperlink r:id="rId33">
+      <w:hyperlink r:id="rId35">
         <w:r>
           <w:rPr>
             <w:rStyle w:val="Hyperlink"/>
@@ -7337,7 +7764,7 @@
       <w:pPr>
         <w:pStyle w:val="Heading2"/>
       </w:pPr>
-      <w:bookmarkStart w:id="40" w:name="X82831293fe08c109559dda21a2cbb1bdbcef6d0"/>
+      <w:bookmarkStart w:id="41" w:name="X82831293fe08c109559dda21a2cbb1bdbcef6d0"/>
       <w:r>
         <w:t>Infrastructure Level 1</w:t>
       </w:r>
@@ -7358,7 +7785,15 @@
         </w:numPr>
       </w:pPr>
       <w:r>
-        <w:t>distribution of a system to multiple locations, environments, computers, processors, .., as well as physical connections between them</w:t>
+        <w:t xml:space="preserve">distribution of a system to multiple locations, environments, computers, </w:t>
+      </w:r>
+      <w:proofErr w:type="gramStart"/>
+      <w:r>
+        <w:t>processors, ..</w:t>
+      </w:r>
+      <w:proofErr w:type="gramEnd"/>
+      <w:r>
+        <w:t>, as well as physical connections between them</w:t>
       </w:r>
     </w:p>
     <w:p>
@@ -7480,8 +7915,8 @@
       <w:pPr>
         <w:pStyle w:val="Heading2"/>
       </w:pPr>
-      <w:bookmarkStart w:id="41" w:name="Xc544c1728da12824567c3556f0d422a563a3890"/>
-      <w:bookmarkEnd w:id="40"/>
+      <w:bookmarkStart w:id="42" w:name="Xc544c1728da12824567c3556f0d422a563a3890"/>
+      <w:bookmarkEnd w:id="41"/>
       <w:r>
         <w:lastRenderedPageBreak/>
         <w:t>Infrastructure Level 2</w:t>
@@ -7507,7 +7942,7 @@
       <w:pPr>
         <w:pStyle w:val="Heading3"/>
       </w:pPr>
-      <w:bookmarkStart w:id="42" w:name="Xf4c1d41c7f6420b1f89780a2748429816678048"/>
+      <w:bookmarkStart w:id="43" w:name="Xf4c1d41c7f6420b1f89780a2748429816678048"/>
       <w:r>
         <w:rPr>
           <w:i/>
@@ -7532,8 +7967,8 @@
       <w:pPr>
         <w:pStyle w:val="Heading3"/>
       </w:pPr>
-      <w:bookmarkStart w:id="43" w:name="Xc5c02fa5ce7f5d42f0df816a82e656db6f077e7"/>
-      <w:bookmarkEnd w:id="42"/>
+      <w:bookmarkStart w:id="44" w:name="Xc5c02fa5ce7f5d42f0df816a82e656db6f077e7"/>
+      <w:bookmarkEnd w:id="43"/>
       <w:r>
         <w:rPr>
           <w:i/>
@@ -7566,8 +8001,8 @@
       <w:pPr>
         <w:pStyle w:val="Heading3"/>
       </w:pPr>
-      <w:bookmarkStart w:id="44" w:name="X33a56ba9180f36dabf7439ca52adfe4b372e959"/>
-      <w:bookmarkEnd w:id="43"/>
+      <w:bookmarkStart w:id="45" w:name="X33a56ba9180f36dabf7439ca52adfe4b372e959"/>
+      <w:bookmarkEnd w:id="44"/>
       <w:r>
         <w:rPr>
           <w:i/>
@@ -7592,10 +8027,10 @@
       <w:pPr>
         <w:pStyle w:val="Heading1"/>
       </w:pPr>
-      <w:bookmarkStart w:id="45" w:name="section-concepts"/>
-      <w:bookmarkEnd w:id="39"/>
-      <w:bookmarkEnd w:id="41"/>
-      <w:bookmarkEnd w:id="44"/>
+      <w:bookmarkStart w:id="46" w:name="section-concepts"/>
+      <w:bookmarkEnd w:id="40"/>
+      <w:bookmarkEnd w:id="42"/>
+      <w:bookmarkEnd w:id="45"/>
       <w:r>
         <w:t>Cross-cutting Concepts</w:t>
       </w:r>
@@ -7670,8 +8105,13 @@
           <w:numId w:val="15"/>
         </w:numPr>
       </w:pPr>
-      <w:r>
-        <w:t>implementation rules</w:t>
+      <w:proofErr w:type="gramStart"/>
+      <w:r>
+        <w:t>implementation</w:t>
+      </w:r>
+      <w:proofErr w:type="gramEnd"/>
+      <w:r>
+        <w:t xml:space="preserve"> rules</w:t>
       </w:r>
     </w:p>
     <w:p>
@@ -7700,7 +8140,23 @@
         <w:t>conceptual integrity</w:t>
       </w:r>
       <w:r>
-        <w:t xml:space="preserve"> (consistency, homogeneity) of the architecture. Thus, they are an important contribution to achieve inner qualities of your system.</w:t>
+        <w:t xml:space="preserve"> (consistency, homogeneity) of </w:t>
+      </w:r>
+      <w:proofErr w:type="gramStart"/>
+      <w:r>
+        <w:t>the architecture</w:t>
+      </w:r>
+      <w:proofErr w:type="gramEnd"/>
+      <w:r>
+        <w:t xml:space="preserve">. Thus, they are an important contribution to </w:t>
+      </w:r>
+      <w:proofErr w:type="gramStart"/>
+      <w:r>
+        <w:t>achieve</w:t>
+      </w:r>
+      <w:proofErr w:type="gramEnd"/>
+      <w:r>
+        <w:t xml:space="preserve"> inner qualities of your system.</w:t>
       </w:r>
     </w:p>
     <w:p>
@@ -7715,6 +8171,7 @@
       <w:pPr>
         <w:pStyle w:val="BodyText"/>
       </w:pPr>
+      <w:proofErr w:type="gramStart"/>
       <w:r>
         <w:rPr>
           <w:b/>
@@ -7722,6 +8179,7 @@
         </w:rPr>
         <w:t>Form</w:t>
       </w:r>
+      <w:proofErr w:type="gramEnd"/>
     </w:p>
     <w:p>
       <w:pPr>
@@ -7904,7 +8362,7 @@
                     </pic:cNvPicPr>
                   </pic:nvPicPr>
                   <pic:blipFill>
-                    <a:blip r:embed="rId34"/>
+                    <a:blip r:embed="rId36"/>
                     <a:stretch>
                       <a:fillRect/>
                     </a:stretch>
@@ -7938,7 +8396,7 @@
       <w:r>
         <w:t xml:space="preserve">See </w:t>
       </w:r>
-      <w:hyperlink r:id="rId35">
+      <w:hyperlink r:id="rId37">
         <w:r>
           <w:rPr>
             <w:rStyle w:val="Hyperlink"/>
@@ -7954,7 +8412,7 @@
       <w:pPr>
         <w:pStyle w:val="Heading2"/>
       </w:pPr>
-      <w:bookmarkStart w:id="46" w:name="X6c8153f6415b8c6b4303fc4b33dcba6f68a8e44"/>
+      <w:bookmarkStart w:id="47" w:name="X6c8153f6415b8c6b4303fc4b33dcba6f68a8e44"/>
       <w:r>
         <w:rPr>
           <w:i/>
@@ -7979,8 +8437,8 @@
       <w:pPr>
         <w:pStyle w:val="Heading2"/>
       </w:pPr>
-      <w:bookmarkStart w:id="47" w:name="X28c2bea73da985e37aefb39543d1388e8861280"/>
-      <w:bookmarkEnd w:id="46"/>
+      <w:bookmarkStart w:id="48" w:name="X28c2bea73da985e37aefb39543d1388e8861280"/>
+      <w:bookmarkEnd w:id="47"/>
       <w:r>
         <w:rPr>
           <w:i/>
@@ -8014,8 +8472,8 @@
       <w:pPr>
         <w:pStyle w:val="Heading2"/>
       </w:pPr>
-      <w:bookmarkStart w:id="48" w:name="Xc238dddc51f1b45e68e927cd69e5324c60b784a"/>
-      <w:bookmarkEnd w:id="47"/>
+      <w:bookmarkStart w:id="49" w:name="Xc238dddc51f1b45e68e927cd69e5324c60b784a"/>
+      <w:bookmarkEnd w:id="48"/>
       <w:r>
         <w:rPr>
           <w:i/>
@@ -8040,9 +8498,9 @@
       <w:pPr>
         <w:pStyle w:val="Heading1"/>
       </w:pPr>
-      <w:bookmarkStart w:id="49" w:name="section-design-decisions"/>
-      <w:bookmarkEnd w:id="45"/>
-      <w:bookmarkEnd w:id="48"/>
+      <w:bookmarkStart w:id="50" w:name="section-design-decisions"/>
+      <w:bookmarkEnd w:id="46"/>
+      <w:bookmarkEnd w:id="49"/>
       <w:r>
         <w:t>Architecture Decisions</w:t>
       </w:r>
@@ -8063,7 +8521,15 @@
         <w:pStyle w:val="BodyText"/>
       </w:pPr>
       <w:r>
-        <w:t>Important, expensive, large scale or risky architecture decisions including rationales. With "decisions" we mean selecting one alternative based on given criteria.</w:t>
+        <w:t xml:space="preserve">Important, expensive, </w:t>
+      </w:r>
+      <w:proofErr w:type="gramStart"/>
+      <w:r>
+        <w:t>large scale</w:t>
+      </w:r>
+      <w:proofErr w:type="gramEnd"/>
+      <w:r>
+        <w:t xml:space="preserve"> or risky architecture decisions including rationales. With "decisions" we mean selecting one alternative based on given criteria.</w:t>
       </w:r>
     </w:p>
     <w:p>
@@ -8106,6 +8572,7 @@
       <w:pPr>
         <w:pStyle w:val="BodyText"/>
       </w:pPr>
+      <w:proofErr w:type="gramStart"/>
       <w:r>
         <w:rPr>
           <w:b/>
@@ -8113,6 +8580,7 @@
         </w:rPr>
         <w:t>Form</w:t>
       </w:r>
+      <w:proofErr w:type="gramEnd"/>
     </w:p>
     <w:p>
       <w:pPr>
@@ -8132,7 +8600,7 @@
       <w:r>
         <w:t>ADR (</w:t>
       </w:r>
-      <w:hyperlink r:id="rId36">
+      <w:hyperlink r:id="rId38">
         <w:r>
           <w:rPr>
             <w:rStyle w:val="Hyperlink"/>
@@ -8173,7 +8641,7 @@
       <w:r>
         <w:t xml:space="preserve">See </w:t>
       </w:r>
-      <w:hyperlink r:id="rId37">
+      <w:hyperlink r:id="rId39">
         <w:r>
           <w:rPr>
             <w:rStyle w:val="Hyperlink"/>
@@ -8189,8 +8657,8 @@
       <w:pPr>
         <w:pStyle w:val="Heading1"/>
       </w:pPr>
-      <w:bookmarkStart w:id="50" w:name="section-quality-scenarios"/>
-      <w:bookmarkEnd w:id="49"/>
+      <w:bookmarkStart w:id="51" w:name="section-quality-scenarios"/>
+      <w:bookmarkEnd w:id="50"/>
       <w:r>
         <w:t>Quality Requirements</w:t>
       </w:r>
@@ -8239,7 +8707,15 @@
         <w:pStyle w:val="BodyText"/>
       </w:pPr>
       <w:r>
-        <w:t>Since quality requirements will have a lot of influence on architectural decisions you should know for every stakeholder what is really important to them, concrete and measurable.</w:t>
+        <w:t xml:space="preserve">Since quality requirements will have a lot of influence on architectural decisions you should know for every stakeholder what is </w:t>
+      </w:r>
+      <w:proofErr w:type="gramStart"/>
+      <w:r>
+        <w:t>really important</w:t>
+      </w:r>
+      <w:proofErr w:type="gramEnd"/>
+      <w:r>
+        <w:t xml:space="preserve"> to them, concrete and measurable.</w:t>
       </w:r>
     </w:p>
     <w:p>
@@ -8250,7 +8726,7 @@
         <w:lastRenderedPageBreak/>
         <w:t xml:space="preserve">See </w:t>
       </w:r>
-      <w:hyperlink r:id="rId38">
+      <w:hyperlink r:id="rId40">
         <w:r>
           <w:rPr>
             <w:rStyle w:val="Hyperlink"/>
@@ -8266,7 +8742,7 @@
       <w:pPr>
         <w:pStyle w:val="Heading2"/>
       </w:pPr>
-      <w:bookmarkStart w:id="51" w:name="Xbb9dac48fc86bf49983ab392ae6d6e0f65b0922"/>
+      <w:bookmarkStart w:id="52" w:name="Xbb9dac48fc86bf49983ab392ae6d6e0f65b0922"/>
       <w:r>
         <w:t>Quality Tree</w:t>
       </w:r>
@@ -8315,13 +8791,22 @@
         <w:pStyle w:val="BodyText"/>
       </w:pPr>
       <w:r>
-        <w:t>The tree structure with priorities provides an overview for a sometimes large number of quality requirements.</w:t>
+        <w:t xml:space="preserve">The tree structure with priorities provides an overview for a </w:t>
+      </w:r>
+      <w:proofErr w:type="gramStart"/>
+      <w:r>
+        <w:t>sometimes large</w:t>
+      </w:r>
+      <w:proofErr w:type="gramEnd"/>
+      <w:r>
+        <w:t xml:space="preserve"> number of quality requirements.</w:t>
       </w:r>
     </w:p>
     <w:p>
       <w:pPr>
         <w:pStyle w:val="BodyText"/>
       </w:pPr>
+      <w:proofErr w:type="gramStart"/>
       <w:r>
         <w:rPr>
           <w:b/>
@@ -8329,6 +8814,7 @@
         </w:rPr>
         <w:t>Form</w:t>
       </w:r>
+      <w:proofErr w:type="gramEnd"/>
     </w:p>
     <w:p>
       <w:pPr>
@@ -8345,8 +8831,13 @@
           <w:numId w:val="19"/>
         </w:numPr>
       </w:pPr>
-      <w:r>
-        <w:t>tree-like refinement of the term "quality". Use "quality" or "usefulness" as a root</w:t>
+      <w:proofErr w:type="gramStart"/>
+      <w:r>
+        <w:t>tree</w:t>
+      </w:r>
+      <w:proofErr w:type="gramEnd"/>
+      <w:r>
+        <w:t>-like refinement of the term "quality". Use "quality" or "usefulness" as a root</w:t>
       </w:r>
     </w:p>
     <w:p>
@@ -8356,8 +8847,13 @@
           <w:numId w:val="19"/>
         </w:numPr>
       </w:pPr>
-      <w:r>
-        <w:t>a mind map with quality categories as main branches</w:t>
+      <w:proofErr w:type="gramStart"/>
+      <w:r>
+        <w:t>a mind</w:t>
+      </w:r>
+      <w:proofErr w:type="gramEnd"/>
+      <w:r>
+        <w:t xml:space="preserve"> map with quality categories as main branches</w:t>
       </w:r>
     </w:p>
     <w:p>
@@ -8372,8 +8868,8 @@
       <w:pPr>
         <w:pStyle w:val="Heading2"/>
       </w:pPr>
-      <w:bookmarkStart w:id="52" w:name="X5df25e5ea81a6db629bae395a077737b9b4603c"/>
-      <w:bookmarkEnd w:id="51"/>
+      <w:bookmarkStart w:id="53" w:name="X5df25e5ea81a6db629bae395a077737b9b4603c"/>
+      <w:bookmarkEnd w:id="52"/>
       <w:r>
         <w:t>Quality Scenarios</w:t>
       </w:r>
@@ -8451,7 +8947,15 @@
         <w:pStyle w:val="BodyText"/>
       </w:pPr>
       <w:r>
-        <w:t>Scenarios make quality requirements concrete and allow to more easily measure or decide whether they are fulfilled.</w:t>
+        <w:t xml:space="preserve">Scenarios make quality requirements concrete and </w:t>
+      </w:r>
+      <w:proofErr w:type="gramStart"/>
+      <w:r>
+        <w:t>allow</w:t>
+      </w:r>
+      <w:proofErr w:type="gramEnd"/>
+      <w:r>
+        <w:t xml:space="preserve"> to more easily measure or decide whether they are fulfilled.</w:t>
       </w:r>
     </w:p>
     <w:p>
@@ -8466,6 +8970,7 @@
       <w:pPr>
         <w:pStyle w:val="BodyText"/>
       </w:pPr>
+      <w:proofErr w:type="gramStart"/>
       <w:r>
         <w:rPr>
           <w:b/>
@@ -8473,6 +8978,7 @@
         </w:rPr>
         <w:t>Form</w:t>
       </w:r>
+      <w:proofErr w:type="gramEnd"/>
     </w:p>
     <w:p>
       <w:pPr>
@@ -8486,9 +8992,9 @@
       <w:pPr>
         <w:pStyle w:val="Heading1"/>
       </w:pPr>
-      <w:bookmarkStart w:id="53" w:name="section-technical-risks"/>
-      <w:bookmarkEnd w:id="50"/>
-      <w:bookmarkEnd w:id="52"/>
+      <w:bookmarkStart w:id="54" w:name="section-technical-risks"/>
+      <w:bookmarkEnd w:id="51"/>
+      <w:bookmarkEnd w:id="53"/>
       <w:r>
         <w:lastRenderedPageBreak/>
         <w:t>Risks and Technical Debts</w:t>
@@ -8545,6 +9051,7 @@
       <w:pPr>
         <w:pStyle w:val="BodyText"/>
       </w:pPr>
+      <w:proofErr w:type="gramStart"/>
       <w:r>
         <w:rPr>
           <w:b/>
@@ -8552,6 +9059,7 @@
         </w:rPr>
         <w:t>Form</w:t>
       </w:r>
+      <w:proofErr w:type="gramEnd"/>
     </w:p>
     <w:p>
       <w:pPr>
@@ -8568,7 +9076,7 @@
       <w:r>
         <w:t xml:space="preserve">See </w:t>
       </w:r>
-      <w:hyperlink r:id="rId39">
+      <w:hyperlink r:id="rId41">
         <w:r>
           <w:rPr>
             <w:rStyle w:val="Hyperlink"/>
@@ -8584,8 +9092,8 @@
       <w:pPr>
         <w:pStyle w:val="Heading1"/>
       </w:pPr>
-      <w:bookmarkStart w:id="54" w:name="section-glossary"/>
-      <w:bookmarkEnd w:id="53"/>
+      <w:bookmarkStart w:id="55" w:name="section-glossary"/>
+      <w:bookmarkEnd w:id="54"/>
       <w:r>
         <w:t>Glossary</w:t>
       </w:r>
@@ -8594,7 +9102,7 @@
       <w:pPr>
         <w:pStyle w:val="TableCaption"/>
       </w:pPr>
-      <w:bookmarkStart w:id="55" w:name="_Hlk192099292"/>
+      <w:bookmarkStart w:id="56" w:name="_Hlk192099292"/>
       <w:r>
         <w:t>Table 12.1 – Glossary</w:t>
       </w:r>
@@ -8709,7 +9217,7 @@
           </w:p>
         </w:tc>
       </w:tr>
-      <w:bookmarkEnd w:id="55"/>
+      <w:bookmarkEnd w:id="56"/>
       <w:tr>
         <w:tc>
           <w:tcPr>
@@ -8935,7 +9443,7 @@
         </w:tc>
       </w:tr>
     </w:tbl>
-    <w:bookmarkEnd w:id="54"/>
+    <w:bookmarkEnd w:id="55"/>
     <w:p>
       <w:pPr>
         <w:pStyle w:val="Heading1"/>
@@ -8965,7 +9473,7 @@
       <w:r>
         <w:t xml:space="preserve">. </w:t>
       </w:r>
-      <w:hyperlink r:id="rId40" w:history="1">
+      <w:hyperlink r:id="rId42" w:history="1">
         <w:r>
           <w:rPr>
             <w:rStyle w:val="Hyperlink"/>
@@ -8992,7 +9500,7 @@
       <w:r>
         <w:t xml:space="preserve">. (n.d.). </w:t>
       </w:r>
-      <w:hyperlink r:id="rId41" w:history="1">
+      <w:hyperlink r:id="rId43" w:history="1">
         <w:r>
           <w:rPr>
             <w:rStyle w:val="Hyperlink"/>
@@ -9016,7 +9524,7 @@
       <w:r>
         <w:t xml:space="preserve">. (n.d.). Arc42 Documentation. </w:t>
       </w:r>
-      <w:hyperlink r:id="rId42" w:history="1">
+      <w:hyperlink r:id="rId44" w:history="1">
         <w:r>
           <w:rPr>
             <w:rStyle w:val="Hyperlink"/>
@@ -9044,7 +9552,7 @@
       <w:r>
         <w:t xml:space="preserve">. (n.d.). C4 Model. </w:t>
       </w:r>
-      <w:hyperlink r:id="rId43" w:history="1">
+      <w:hyperlink r:id="rId45" w:history="1">
         <w:r>
           <w:rPr>
             <w:rStyle w:val="Hyperlink"/>
@@ -9089,7 +9597,7 @@
       <w:r>
         <w:t xml:space="preserve">. (n.d.). </w:t>
       </w:r>
-      <w:hyperlink r:id="rId44" w:history="1">
+      <w:hyperlink r:id="rId46" w:history="1">
         <w:r>
           <w:rPr>
             <w:rStyle w:val="Hyperlink"/>
@@ -10507,8 +11015,13 @@
         </w:numPr>
       </w:pPr>
       <w:r>
-        <w:t>Ignore starts with #</w:t>
-      </w:r>
+        <w:t xml:space="preserve">Ignore starts </w:t>
+      </w:r>
+      <w:proofErr w:type="gramStart"/>
+      <w:r>
+        <w:t>with #</w:t>
+      </w:r>
+      <w:proofErr w:type="gramEnd"/>
     </w:p>
     <w:p>
       <w:pPr>
@@ -10591,8 +11104,13 @@
         </w:numPr>
       </w:pPr>
       <w:r>
-        <w:t>Gym name exists</w:t>
-      </w:r>
+        <w:t xml:space="preserve">Gym </w:t>
+      </w:r>
+      <w:proofErr w:type="gramStart"/>
+      <w:r>
+        <w:t>name exists</w:t>
+      </w:r>
+      <w:proofErr w:type="gramEnd"/>
     </w:p>
     <w:p>
       <w:pPr>
@@ -10734,7 +11252,7 @@
                     <pic:cNvPicPr/>
                   </pic:nvPicPr>
                   <pic:blipFill>
-                    <a:blip r:embed="rId45"/>
+                    <a:blip r:embed="rId47"/>
                     <a:stretch>
                       <a:fillRect/>
                     </a:stretch>

</xml_diff>

<commit_message>
ANW-3 Still working on on 4. Solution Strategy. I got this divided into 4 separate sections including (1) Platform Architecture, (2) Communication Architecture, (3) Source Code Architecture, and (4) Software Development Standards Decisions.
</commit_message>
<xml_diff>
--- a/documentation/src/main/arc42/anw.docx
+++ b/documentation/src/main/arc42/anw.docx
@@ -2534,11 +2534,13 @@
         <w:pStyle w:val="Heading1"/>
       </w:pPr>
       <w:bookmarkStart w:id="9" w:name="section-architecture-constraints"/>
+      <w:bookmarkStart w:id="10" w:name="_Ref203724850"/>
       <w:bookmarkEnd w:id="1"/>
       <w:bookmarkEnd w:id="8"/>
       <w:r>
         <w:t>Architecture Constraints</w:t>
       </w:r>
+      <w:bookmarkEnd w:id="10"/>
     </w:p>
     <w:p>
       <w:pPr>
@@ -2610,11 +2612,11 @@
       <w:pPr>
         <w:pStyle w:val="Heading2"/>
       </w:pPr>
-      <w:bookmarkStart w:id="10" w:name="_Ref193885805"/>
+      <w:bookmarkStart w:id="11" w:name="_Ref193885805"/>
       <w:r>
         <w:t xml:space="preserve">Technical </w:t>
       </w:r>
-      <w:bookmarkEnd w:id="10"/>
+      <w:bookmarkEnd w:id="11"/>
       <w:r>
         <w:t>Constraints</w:t>
       </w:r>
@@ -2631,7 +2633,7 @@
       <w:pPr>
         <w:pStyle w:val="Heading2"/>
       </w:pPr>
-      <w:bookmarkStart w:id="11" w:name="_Hlk190373936"/>
+      <w:bookmarkStart w:id="12" w:name="_Hlk190373936"/>
       <w:r>
         <w:lastRenderedPageBreak/>
         <w:t>Legal Constraints</w:t>
@@ -2645,7 +2647,7 @@
         <w:t>No legal constraints.</w:t>
       </w:r>
     </w:p>
-    <w:bookmarkEnd w:id="11"/>
+    <w:bookmarkEnd w:id="12"/>
     <w:p>
       <w:pPr>
         <w:pStyle w:val="Heading2"/>
@@ -2672,13 +2674,13 @@
       <w:pPr>
         <w:pStyle w:val="Heading2"/>
       </w:pPr>
-      <w:bookmarkStart w:id="12" w:name="section-context-and-scope"/>
-      <w:bookmarkStart w:id="13" w:name="_Ref193885899"/>
+      <w:bookmarkStart w:id="13" w:name="section-context-and-scope"/>
+      <w:bookmarkStart w:id="14" w:name="_Ref193885899"/>
       <w:bookmarkEnd w:id="9"/>
       <w:r>
         <w:t>Organizational Constraints</w:t>
       </w:r>
-      <w:bookmarkEnd w:id="13"/>
+      <w:bookmarkEnd w:id="14"/>
     </w:p>
     <w:p>
       <w:pPr>
@@ -3079,18 +3081,18 @@
           <w:cols w:space="720"/>
         </w:sectPr>
       </w:pPr>
-      <w:bookmarkStart w:id="14" w:name="X05493b645af342a3a1f773b38e005df6f818ccd"/>
+      <w:bookmarkStart w:id="15" w:name="X05493b645af342a3a1f773b38e005df6f818ccd"/>
     </w:p>
     <w:p>
       <w:pPr>
         <w:pStyle w:val="Heading2"/>
       </w:pPr>
-      <w:bookmarkStart w:id="15" w:name="_Ref193885847"/>
+      <w:bookmarkStart w:id="16" w:name="_Ref193885847"/>
       <w:r>
         <w:lastRenderedPageBreak/>
         <w:t>Business Context</w:t>
       </w:r>
-      <w:bookmarkEnd w:id="15"/>
+      <w:bookmarkEnd w:id="16"/>
     </w:p>
     <w:p>
       <w:pPr>
@@ -3307,9 +3309,9 @@
           <w:docGrid w:linePitch="299"/>
         </w:sectPr>
       </w:pPr>
-      <w:bookmarkStart w:id="16" w:name="_Hlk201354200"/>
-    </w:p>
-    <w:bookmarkEnd w:id="16"/>
+      <w:bookmarkStart w:id="17" w:name="_Hlk201354200"/>
+    </w:p>
+    <w:bookmarkEnd w:id="17"/>
     <w:p>
       <w:pPr>
         <w:pStyle w:val="BodyText"/>
@@ -3363,8 +3365,8 @@
       <w:r>
         <w:t xml:space="preserve"> – Business Context Details</w:t>
       </w:r>
-      <w:bookmarkStart w:id="17" w:name="Xa0941b5683cd0168c40f56931129feaf0319077"/>
-      <w:bookmarkEnd w:id="14"/>
+      <w:bookmarkStart w:id="18" w:name="Xa0941b5683cd0168c40f56931129feaf0319077"/>
+      <w:bookmarkEnd w:id="15"/>
     </w:p>
     <w:tbl>
       <w:tblPr>
@@ -4071,17 +4073,17 @@
       <w:pPr>
         <w:pStyle w:val="Heading2"/>
       </w:pPr>
-      <w:bookmarkStart w:id="18" w:name="AA_MyPlace"/>
-      <w:bookmarkStart w:id="19" w:name="_Ref193885991"/>
+      <w:bookmarkStart w:id="19" w:name="AA_MyPlace"/>
+      <w:bookmarkStart w:id="20" w:name="_Ref193885991"/>
       <w:r>
         <w:lastRenderedPageBreak/>
         <w:t xml:space="preserve">Technical </w:t>
       </w:r>
-      <w:bookmarkEnd w:id="18"/>
+      <w:bookmarkEnd w:id="19"/>
       <w:r>
         <w:t>Context</w:t>
       </w:r>
-      <w:bookmarkEnd w:id="19"/>
+      <w:bookmarkEnd w:id="20"/>
     </w:p>
     <w:p>
       <w:pPr>
@@ -4781,13 +4783,9 @@
             <w:pPr>
               <w:pStyle w:val="Tablecellcontents"/>
             </w:pPr>
-            <w:proofErr w:type="spellStart"/>
-            <w:proofErr w:type="gramStart"/>
             <w:r>
               <w:t>fina.ninja</w:t>
             </w:r>
-            <w:proofErr w:type="spellEnd"/>
-            <w:proofErr w:type="gramEnd"/>
           </w:p>
         </w:tc>
         <w:tc>
@@ -5174,9 +5172,9 @@
       <w:pPr>
         <w:pStyle w:val="Heading1"/>
       </w:pPr>
-      <w:bookmarkStart w:id="20" w:name="section-solution-strategy"/>
-      <w:bookmarkEnd w:id="12"/>
-      <w:bookmarkEnd w:id="17"/>
+      <w:bookmarkStart w:id="21" w:name="section-solution-strategy"/>
+      <w:bookmarkEnd w:id="13"/>
+      <w:bookmarkEnd w:id="18"/>
       <w:r>
         <w:lastRenderedPageBreak/>
         <w:t>Solution Strategy</w:t>
@@ -5412,7 +5410,7 @@
               <w:pStyle w:val="Compact"/>
             </w:pPr>
             <w:r>
-              <w:t>Goal</w:t>
+              <w:t>Quality Goal</w:t>
             </w:r>
           </w:p>
         </w:tc>
@@ -5582,7 +5580,7 @@
               <w:pStyle w:val="Compact"/>
             </w:pPr>
             <w:r>
-              <w:t>Goal</w:t>
+              <w:t>Quality Goal</w:t>
             </w:r>
           </w:p>
         </w:tc>
@@ -5681,23 +5679,45 @@
     </w:tbl>
     <w:p>
       <w:pPr>
+        <w:pStyle w:val="Heading2"/>
+      </w:pPr>
+      <w:r>
+        <w:t>Source Code Architecture</w:t>
+      </w:r>
+    </w:p>
+    <w:p>
+      <w:pPr>
         <w:pStyle w:val="BodyText"/>
       </w:pPr>
-    </w:p>
-    <w:p>
-      <w:pPr>
-        <w:pStyle w:val="Heading2"/>
-      </w:pPr>
-      <w:r>
-        <w:t>Source Code Architecture</w:t>
-      </w:r>
-    </w:p>
-    <w:p>
-      <w:pPr>
-        <w:pStyle w:val="BodyText"/>
-      </w:pPr>
-      <w:r>
-        <w:t xml:space="preserve">The source code architecture defines the high-level organization of source code repositories. </w:t>
+      <w:r>
+        <w:t>The source code architecture defines the high-level organization of source code repositories.</w:t>
+      </w:r>
+      <w:r>
+        <w:t xml:space="preserve"> T</w:t>
+      </w:r>
+      <w:r>
+        <w:t>he ANW Platform will implement a multi-</w:t>
+      </w:r>
+      <w:r>
+        <w:t>single-</w:t>
+      </w:r>
+      <w:r>
+        <w:t xml:space="preserve">repository pattern, with each repository </w:t>
+      </w:r>
+      <w:r>
+        <w:t>organized</w:t>
+      </w:r>
+      <w:r>
+        <w:t xml:space="preserve"> according to the principles of Hexagonal Architecture</w:t>
+      </w:r>
+      <w:r>
+        <w:t>. Each feature of the platform will get its own repository and</w:t>
+      </w:r>
+      <w:r>
+        <w:t xml:space="preserve"> </w:t>
+      </w:r>
+      <w:r>
+        <w:t xml:space="preserve">within each repository will be modules representative of the Hexagonal Architecture layers. </w:t>
       </w:r>
     </w:p>
     <w:tbl>
@@ -5725,7 +5745,8 @@
               <w:pStyle w:val="Compact"/>
             </w:pPr>
             <w:r>
-              <w:t xml:space="preserve">Solution Approach </w:t>
+              <w:lastRenderedPageBreak/>
+              <w:t>Decision</w:t>
             </w:r>
           </w:p>
         </w:tc>
@@ -5751,7 +5772,7 @@
               <w:pStyle w:val="Compact"/>
             </w:pPr>
             <w:r>
-              <w:t>Consequences</w:t>
+              <w:t>Quality Goal</w:t>
             </w:r>
           </w:p>
         </w:tc>
@@ -5766,11 +5787,7 @@
               <w:pStyle w:val="Tablecellcontents"/>
             </w:pPr>
             <w:r>
-              <w:t xml:space="preserve">Hexagonal </w:t>
-            </w:r>
-            <w:r>
-              <w:lastRenderedPageBreak/>
-              <w:t>Architecture</w:t>
+              <w:t>Hexagonal Architecture</w:t>
             </w:r>
           </w:p>
         </w:tc>
@@ -5783,12 +5800,7 @@
               <w:pStyle w:val="Tablecellcontents"/>
             </w:pPr>
             <w:r>
-              <w:lastRenderedPageBreak/>
-              <w:t xml:space="preserve">Source code is organized following the </w:t>
-            </w:r>
-            <w:r>
-              <w:lastRenderedPageBreak/>
-              <w:t xml:space="preserve">Hexagonal Architecture pattern. For more details, reference </w:t>
+              <w:t xml:space="preserve">Source code is organized following the Hexagonal Architecture pattern. For more details, reference </w:t>
             </w:r>
             <w:hyperlink r:id="rId25" w:history="1">
               <w:r>
@@ -5812,20 +5824,10 @@
               <w:pStyle w:val="Tablecellcontents"/>
             </w:pPr>
             <w:r>
-              <w:lastRenderedPageBreak/>
-              <w:t xml:space="preserve">Not following the pattern may </w:t>
-            </w:r>
-            <w:r>
-              <w:lastRenderedPageBreak/>
-              <w:t xml:space="preserve">lead to </w:t>
-            </w:r>
-            <w:proofErr w:type="gramStart"/>
-            <w:r>
-              <w:t>highly</w:t>
-            </w:r>
-            <w:proofErr w:type="gramEnd"/>
-            <w:r>
-              <w:t xml:space="preserve"> coupled spaghetti code which is costly to maintain and difficult to rearchitect in the future. </w:t>
+              <w:t xml:space="preserve">Q2, Q3. Organizing according to the principles of Hexagonal Architecture makes the source code easily modifiable and highly testable ensuring correctness. </w:t>
+            </w:r>
+            <w:r>
+              <w:t xml:space="preserve"> </w:t>
             </w:r>
           </w:p>
         </w:tc>
@@ -5836,11 +5838,95 @@
         <w:pStyle w:val="Heading2"/>
       </w:pPr>
       <w:r>
-        <w:lastRenderedPageBreak/>
         <w:t>Software Development Standard</w:t>
       </w:r>
       <w:r>
         <w:t>s Decisions</w:t>
+      </w:r>
+    </w:p>
+    <w:p>
+      <w:pPr>
+        <w:pStyle w:val="BodyText"/>
+      </w:pPr>
+      <w:r>
+        <w:t xml:space="preserve">The ANW Platform is required to comply with </w:t>
+      </w:r>
+      <w:r>
+        <w:t xml:space="preserve">certain </w:t>
+      </w:r>
+      <w:r>
+        <w:t>organizational constraints</w:t>
+      </w:r>
+      <w:r>
+        <w:t xml:space="preserve"> (See </w:t>
+      </w:r>
+      <w:r>
+        <w:fldChar w:fldCharType="begin"/>
+      </w:r>
+      <w:r>
+        <w:instrText xml:space="preserve"> REF _Ref203724850 \r \h </w:instrText>
+      </w:r>
+      <w:r>
+        <w:fldChar w:fldCharType="separate"/>
+      </w:r>
+      <w:r>
+        <w:t>2</w:t>
+      </w:r>
+      <w:r>
+        <w:fldChar w:fldCharType="end"/>
+      </w:r>
+      <w:r>
+        <w:t xml:space="preserve">. </w:t>
+      </w:r>
+      <w:r>
+        <w:fldChar w:fldCharType="begin"/>
+      </w:r>
+      <w:r>
+        <w:instrText xml:space="preserve"> REF _Ref203724850 \h </w:instrText>
+      </w:r>
+      <w:r>
+        <w:fldChar w:fldCharType="separate"/>
+      </w:r>
+      <w:r>
+        <w:t>Architecture Constraints</w:t>
+      </w:r>
+      <w:r>
+        <w:fldChar w:fldCharType="end"/>
+      </w:r>
+      <w:r>
+        <w:t>)</w:t>
+      </w:r>
+      <w:r>
+        <w:t>.</w:t>
+      </w:r>
+      <w:r>
+        <w:t xml:space="preserve"> Specifically, standards defined in </w:t>
+      </w:r>
+      <w:hyperlink r:id="rId26" w:history="1">
+        <w:r>
+          <w:rPr>
+            <w:rStyle w:val="Hyperlink"/>
+          </w:rPr>
+          <w:t>Software Development Standards.docx</w:t>
+        </w:r>
+      </w:hyperlink>
+      <w:r>
+        <w:t>.</w:t>
+      </w:r>
+      <w:r>
+        <w:t xml:space="preserve"> </w:t>
+      </w:r>
+      <w:r>
+        <w:t xml:space="preserve">In compliance with these </w:t>
+      </w:r>
+      <w:r>
+        <w:t xml:space="preserve">standards, the platform </w:t>
+      </w:r>
+      <w:r>
+        <w:t>has made the following decisions</w:t>
+      </w:r>
+      <w:r>
+        <w:t>.</w:t>
       </w:r>
     </w:p>
     <w:tbl>
@@ -5868,7 +5954,7 @@
               <w:pStyle w:val="Compact"/>
             </w:pPr>
             <w:r>
-              <w:t xml:space="preserve">Solution Approach </w:t>
+              <w:t>Decision</w:t>
             </w:r>
           </w:p>
         </w:tc>
@@ -5894,7 +5980,7 @@
               <w:pStyle w:val="Compact"/>
             </w:pPr>
             <w:r>
-              <w:t>Consequences</w:t>
+              <w:t>Quality Goals</w:t>
             </w:r>
           </w:p>
         </w:tc>
@@ -5924,7 +6010,7 @@
             <w:r>
               <w:t xml:space="preserve">Java will be used to develop the ANW Platform. All Java programming language standards will be followed. This includes but is not limited to standards for: project naming, layout, dependency management, building, releasing, and testing. For details, reference </w:t>
             </w:r>
-            <w:hyperlink r:id="rId26" w:history="1">
+            <w:hyperlink r:id="rId27" w:history="1">
               <w:r>
                 <w:rPr>
                   <w:rStyle w:val="Hyperlink"/>
@@ -5988,66 +6074,6 @@
             </w:pPr>
             <w:r>
               <w:t xml:space="preserve">A relational database will be used to store the data. All SQL query language standards will be followed. For details, reference </w:t>
-            </w:r>
-            <w:hyperlink r:id="rId27" w:history="1">
-              <w:r>
-                <w:rPr>
-                  <w:rStyle w:val="Hyperlink"/>
-                </w:rPr>
-                <w:t>Software Development Standards.docx</w:t>
-              </w:r>
-            </w:hyperlink>
-            <w:r>
-              <w:t>.</w:t>
-            </w:r>
-          </w:p>
-        </w:tc>
-        <w:tc>
-          <w:tcPr>
-            <w:tcW w:w="1707" w:type="pct"/>
-          </w:tcPr>
-          <w:p>
-            <w:pPr>
-              <w:pStyle w:val="Tablecellcontents"/>
-            </w:pPr>
-            <w:r>
-              <w:t xml:space="preserve">What else is there to query a relational database? </w:t>
-            </w:r>
-            <w:r>
-              <w:rPr>
-                <w:rFonts w:ascii="Segoe UI Emoji" w:hAnsi="Segoe UI Emoji" w:cs="Segoe UI Emoji"/>
-                <w:i w:val="0"/>
-                <w:iCs w:val="0"/>
-              </w:rPr>
-              <w:t>😊</w:t>
-            </w:r>
-          </w:p>
-        </w:tc>
-      </w:tr>
-      <w:tr>
-        <w:tc>
-          <w:tcPr>
-            <w:tcW w:w="996" w:type="pct"/>
-          </w:tcPr>
-          <w:p>
-            <w:pPr>
-              <w:pStyle w:val="Tablecellcontents"/>
-            </w:pPr>
-            <w:r>
-              <w:t>Apache Derby</w:t>
-            </w:r>
-          </w:p>
-        </w:tc>
-        <w:tc>
-          <w:tcPr>
-            <w:tcW w:w="2297" w:type="pct"/>
-          </w:tcPr>
-          <w:p>
-            <w:pPr>
-              <w:pStyle w:val="Tablecellcontents"/>
-            </w:pPr>
-            <w:r>
-              <w:t xml:space="preserve">Apache Derby will be the relational database. For details, reference </w:t>
             </w:r>
             <w:hyperlink r:id="rId28" w:history="1">
               <w:r>
@@ -6071,7 +6097,15 @@
               <w:pStyle w:val="Tablecellcontents"/>
             </w:pPr>
             <w:r>
-              <w:t>This database is supported by the organization.</w:t>
+              <w:t xml:space="preserve">What else is there to query a relational database? </w:t>
+            </w:r>
+            <w:r>
+              <w:rPr>
+                <w:rFonts w:ascii="Segoe UI Emoji" w:hAnsi="Segoe UI Emoji" w:cs="Segoe UI Emoji"/>
+                <w:i w:val="0"/>
+                <w:iCs w:val="0"/>
+              </w:rPr>
+              <w:t>😊</w:t>
             </w:r>
           </w:p>
         </w:tc>
@@ -6086,17 +6120,64 @@
               <w:pStyle w:val="Tablecellcontents"/>
             </w:pPr>
             <w:r>
+              <w:t>Apache Derby</w:t>
+            </w:r>
+          </w:p>
+        </w:tc>
+        <w:tc>
+          <w:tcPr>
+            <w:tcW w:w="2297" w:type="pct"/>
+          </w:tcPr>
+          <w:p>
+            <w:pPr>
+              <w:pStyle w:val="Tablecellcontents"/>
+            </w:pPr>
+            <w:r>
+              <w:t xml:space="preserve">Apache Derby will be the relational database. For details, reference </w:t>
+            </w:r>
+            <w:hyperlink r:id="rId29" w:history="1">
+              <w:r>
+                <w:rPr>
+                  <w:rStyle w:val="Hyperlink"/>
+                </w:rPr>
+                <w:t>Software Development Standards.docx</w:t>
+              </w:r>
+            </w:hyperlink>
+            <w:r>
+              <w:t>.</w:t>
+            </w:r>
+          </w:p>
+        </w:tc>
+        <w:tc>
+          <w:tcPr>
+            <w:tcW w:w="1707" w:type="pct"/>
+          </w:tcPr>
+          <w:p>
+            <w:pPr>
+              <w:pStyle w:val="Tablecellcontents"/>
+            </w:pPr>
+            <w:r>
+              <w:t>This database is supported by the organization.</w:t>
+            </w:r>
+          </w:p>
+        </w:tc>
+      </w:tr>
+      <w:tr>
+        <w:tc>
+          <w:tcPr>
+            <w:tcW w:w="996" w:type="pct"/>
+          </w:tcPr>
+          <w:p>
+            <w:pPr>
+              <w:pStyle w:val="Tablecellcontents"/>
+            </w:pPr>
+            <w:r>
               <w:t>Project name</w:t>
             </w:r>
             <w:r>
               <w:br/>
-              <w:t xml:space="preserve">Maven </w:t>
-            </w:r>
-            <w:proofErr w:type="spellStart"/>
-            <w:r>
-              <w:t>artifactId</w:t>
-            </w:r>
-            <w:proofErr w:type="spellEnd"/>
+              <w:t>Maven artifactId</w:t>
+            </w:r>
           </w:p>
         </w:tc>
         <w:tc>
@@ -6110,14 +6191,12 @@
                 <w:rStyle w:val="Strong"/>
               </w:rPr>
             </w:pPr>
-            <w:proofErr w:type="spellStart"/>
             <w:r>
               <w:rPr>
                 <w:rStyle w:val="Strong"/>
               </w:rPr>
               <w:t>ferris-anw</w:t>
             </w:r>
-            <w:proofErr w:type="spellEnd"/>
           </w:p>
           <w:p>
             <w:pPr>
@@ -6126,7 +6205,7 @@
             <w:r>
               <w:t xml:space="preserve">For details, reference </w:t>
             </w:r>
-            <w:hyperlink r:id="rId29" w:history="1">
+            <w:hyperlink r:id="rId30" w:history="1">
               <w:r>
                 <w:rPr>
                   <w:rStyle w:val="Hyperlink"/>
@@ -6180,11 +6259,9 @@
           <w:numId w:val="5"/>
         </w:numPr>
       </w:pPr>
-      <w:proofErr w:type="gramStart"/>
       <w:r>
         <w:t>technology decisions</w:t>
       </w:r>
-      <w:proofErr w:type="gramEnd"/>
     </w:p>
     <w:p>
       <w:pPr>
@@ -6227,6 +6304,7 @@
         <w:rPr>
           <w:bCs/>
         </w:rPr>
+        <w:lastRenderedPageBreak/>
         <w:t>Motivation</w:t>
       </w:r>
     </w:p>
@@ -6234,7 +6312,6 @@
       <w:pPr>
         <w:pStyle w:val="BodyText"/>
       </w:pPr>
-      <w:proofErr w:type="gramStart"/>
       <w:r>
         <w:rPr>
           <w:b/>
@@ -6242,14 +6319,12 @@
         </w:rPr>
         <w:t>Form</w:t>
       </w:r>
-      <w:proofErr w:type="gramEnd"/>
     </w:p>
     <w:p>
       <w:pPr>
         <w:pStyle w:val="BodyText"/>
       </w:pPr>
       <w:r>
-        <w:lastRenderedPageBreak/>
         <w:t>Keep the explanations of such key decisions short.</w:t>
       </w:r>
     </w:p>
@@ -6268,7 +6343,7 @@
       <w:r>
         <w:t xml:space="preserve">See </w:t>
       </w:r>
-      <w:hyperlink r:id="rId30">
+      <w:hyperlink r:id="rId31">
         <w:r>
           <w:rPr>
             <w:rStyle w:val="Hyperlink"/>
@@ -6284,8 +6359,8 @@
       <w:pPr>
         <w:pStyle w:val="Heading1"/>
       </w:pPr>
-      <w:bookmarkStart w:id="21" w:name="section-building-block-view"/>
-      <w:bookmarkEnd w:id="20"/>
+      <w:bookmarkStart w:id="22" w:name="section-building-block-view"/>
+      <w:bookmarkEnd w:id="21"/>
       <w:r>
         <w:t>Building Block View</w:t>
       </w:r>
@@ -6359,7 +6434,6 @@
       <w:pPr>
         <w:pStyle w:val="BodyText"/>
       </w:pPr>
-      <w:proofErr w:type="gramStart"/>
       <w:r>
         <w:rPr>
           <w:b/>
@@ -6367,7 +6441,6 @@
         </w:rPr>
         <w:t>Form</w:t>
       </w:r>
-      <w:proofErr w:type="gramEnd"/>
     </w:p>
     <w:p>
       <w:pPr>
@@ -6402,7 +6475,7 @@
                     </pic:cNvPicPr>
                   </pic:nvPicPr>
                   <pic:blipFill>
-                    <a:blip r:embed="rId31"/>
+                    <a:blip r:embed="rId32"/>
                     <a:stretch>
                       <a:fillRect/>
                     </a:stretch>
@@ -6441,20 +6514,12 @@
         <w:t>Level 1</w:t>
       </w:r>
       <w:r>
-        <w:t xml:space="preserve"> is the white box description of the overall system together with black box descriptions of all </w:t>
-      </w:r>
-      <w:proofErr w:type="gramStart"/>
-      <w:r>
-        <w:t>contained building blocks</w:t>
-      </w:r>
-      <w:proofErr w:type="gramEnd"/>
-      <w:r>
-        <w:t>.</w:t>
+        <w:t xml:space="preserve"> is the white box description of the overall system together with black box descriptions of all contained building blocks.</w:t>
       </w:r>
       <w:r>
         <w:t xml:space="preserve">  </w:t>
       </w:r>
-      <w:hyperlink r:id="rId32" w:anchor="ContainerDiagram" w:history="1">
+      <w:hyperlink r:id="rId33" w:anchor="ContainerDiagram" w:history="1">
         <w:r>
           <w:rPr>
             <w:rStyle w:val="Hyperlink"/>
@@ -6480,20 +6545,12 @@
         <w:t>Level 2</w:t>
       </w:r>
       <w:r>
-        <w:t xml:space="preserve"> zooms into some building blocks of level 1. </w:t>
-      </w:r>
-      <w:proofErr w:type="gramStart"/>
-      <w:r>
-        <w:t>Thus</w:t>
-      </w:r>
-      <w:proofErr w:type="gramEnd"/>
-      <w:r>
-        <w:t xml:space="preserve"> it contains the white box description of selected building blocks of level 1, together with black box descriptions of their internal building blocks.</w:t>
+        <w:t xml:space="preserve"> zooms into some building blocks of level 1. Thus it contains the white box description of selected building blocks of level 1, together with black box descriptions of their internal building blocks.</w:t>
       </w:r>
       <w:r>
         <w:t xml:space="preserve">  </w:t>
       </w:r>
-      <w:hyperlink r:id="rId33" w:anchor="ComponentDiagram" w:history="1">
+      <w:hyperlink r:id="rId34" w:anchor="ComponentDiagram" w:history="1">
         <w:r>
           <w:rPr>
             <w:rStyle w:val="Hyperlink"/>
@@ -6521,7 +6578,7 @@
       <w:r>
         <w:t xml:space="preserve">  </w:t>
       </w:r>
-      <w:hyperlink r:id="rId34" w:anchor="ComponentDiagram" w:history="1">
+      <w:hyperlink r:id="rId35" w:anchor="ComponentDiagram" w:history="1">
         <w:r>
           <w:rPr>
             <w:rStyle w:val="Hyperlink"/>
@@ -6539,7 +6596,7 @@
       <w:r>
         <w:t xml:space="preserve">See </w:t>
       </w:r>
-      <w:hyperlink r:id="rId35">
+      <w:hyperlink r:id="rId36">
         <w:r>
           <w:rPr>
             <w:rStyle w:val="Hyperlink"/>
@@ -6555,7 +6612,7 @@
       <w:pPr>
         <w:pStyle w:val="Heading2"/>
       </w:pPr>
-      <w:bookmarkStart w:id="22" w:name="X41345e66ef9589189b1b82c848da3bc750477a8"/>
+      <w:bookmarkStart w:id="23" w:name="X41345e66ef9589189b1b82c848da3bc750477a8"/>
       <w:r>
         <w:lastRenderedPageBreak/>
         <w:t>Whitebox Overall System</w:t>
@@ -6576,11 +6633,9 @@
           <w:numId w:val="6"/>
         </w:numPr>
       </w:pPr>
-      <w:proofErr w:type="gramStart"/>
       <w:r>
         <w:t>an overview diagram</w:t>
       </w:r>
-      <w:proofErr w:type="gramEnd"/>
     </w:p>
     <w:p>
       <w:pPr>
@@ -6644,47 +6699,7 @@
         </w:numPr>
       </w:pPr>
       <w:r>
-        <w:t>(</w:t>
-      </w:r>
-      <w:proofErr w:type="gramStart"/>
-      <w:r>
-        <w:t>optional</w:t>
-      </w:r>
-      <w:proofErr w:type="gramEnd"/>
-      <w:r>
-        <w:t xml:space="preserve">:) important interfaces, that are not explained in the black box templates of a building </w:t>
-      </w:r>
-      <w:proofErr w:type="gramStart"/>
-      <w:r>
-        <w:t>block, but</w:t>
-      </w:r>
-      <w:proofErr w:type="gramEnd"/>
-      <w:r>
-        <w:t xml:space="preserve"> are very important for understanding the white box. Since there are so many ways to specify interfaces why do not provide a specific template for them. In the worst case you </w:t>
-      </w:r>
-      <w:proofErr w:type="gramStart"/>
-      <w:r>
-        <w:t>have to</w:t>
-      </w:r>
-      <w:proofErr w:type="gramEnd"/>
-      <w:r>
-        <w:t xml:space="preserve"> specify and describe syntax, semantics, protocols, error handling, restrictions, versions, qualities, necessary </w:t>
-      </w:r>
-      <w:proofErr w:type="gramStart"/>
-      <w:r>
-        <w:t>compatibilities</w:t>
-      </w:r>
-      <w:proofErr w:type="gramEnd"/>
-      <w:r>
-        <w:t xml:space="preserve"> and many </w:t>
-      </w:r>
-      <w:proofErr w:type="gramStart"/>
-      <w:r>
-        <w:t>things more</w:t>
-      </w:r>
-      <w:proofErr w:type="gramEnd"/>
-      <w:r>
-        <w:t>. In the best case you will get away with examples or simple signatures.</w:t>
+        <w:t>(optional:) important interfaces, that are not explained in the black box templates of a building block, but are very important for understanding the white box. Since there are so many ways to specify interfaces why do not provide a specific template for them. In the worst case you have to specify and describe syntax, semantics, protocols, error handling, restrictions, versions, qualities, necessary compatibilities and many things more. In the best case you will get away with examples or simple signatures.</w:t>
       </w:r>
     </w:p>
     <w:p>
@@ -6773,23 +6788,7 @@
         <w:pStyle w:val="BodyText"/>
       </w:pPr>
       <w:r>
-        <w:t xml:space="preserve">If you use tabular </w:t>
-      </w:r>
-      <w:proofErr w:type="gramStart"/>
-      <w:r>
-        <w:t>form</w:t>
-      </w:r>
-      <w:proofErr w:type="gramEnd"/>
-      <w:r>
-        <w:t xml:space="preserve"> you will only describe your black boxes with name and responsibility according to the following </w:t>
-      </w:r>
-      <w:proofErr w:type="gramStart"/>
-      <w:r>
-        <w:t>schema</w:t>
-      </w:r>
-      <w:proofErr w:type="gramEnd"/>
-      <w:r>
-        <w:t>:</w:t>
+        <w:t>If you use tabular form you will only describe your black boxes with name and responsibility according to the following schema:</w:t>
       </w:r>
     </w:p>
     <w:tbl>
@@ -6914,30 +6913,14 @@
         <w:pStyle w:val="BodyText"/>
       </w:pPr>
       <w:r>
-        <w:t xml:space="preserve">If you use a list of black box </w:t>
-      </w:r>
-      <w:proofErr w:type="gramStart"/>
-      <w:r>
-        <w:t>descriptions</w:t>
-      </w:r>
-      <w:proofErr w:type="gramEnd"/>
-      <w:r>
-        <w:t xml:space="preserve"> then you fill in a separate black box template for every important building </w:t>
-      </w:r>
-      <w:proofErr w:type="gramStart"/>
-      <w:r>
-        <w:t>block .</w:t>
-      </w:r>
-      <w:proofErr w:type="gramEnd"/>
-      <w:r>
-        <w:t xml:space="preserve"> Its headline is the name of the black box.</w:t>
+        <w:t>If you use a list of black box descriptions then you fill in a separate black box template for every important building block . Its headline is the name of the black box.</w:t>
       </w:r>
     </w:p>
     <w:p>
       <w:pPr>
         <w:pStyle w:val="Heading3"/>
       </w:pPr>
-      <w:bookmarkStart w:id="23" w:name="Xd2d49b5b9b57efc42d324682feb09656408d960"/>
+      <w:bookmarkStart w:id="24" w:name="Xd2d49b5b9b57efc42d324682feb09656408d960"/>
       <w:r>
         <w:t>&lt;Name black box 1&gt;</w:t>
       </w:r>
@@ -6947,15 +6930,7 @@
         <w:pStyle w:val="FirstParagraph"/>
       </w:pPr>
       <w:r>
-        <w:t xml:space="preserve">Here you describe &lt;black box 1&gt; according the </w:t>
-      </w:r>
-      <w:proofErr w:type="spellStart"/>
-      <w:r>
-        <w:t>the</w:t>
-      </w:r>
-      <w:proofErr w:type="spellEnd"/>
-      <w:r>
-        <w:t xml:space="preserve"> following black box template:</w:t>
+        <w:t>Here you describe &lt;black box 1&gt; according the the following black box template:</w:t>
       </w:r>
     </w:p>
     <w:p>
@@ -6978,15 +6953,7 @@
         </w:numPr>
       </w:pPr>
       <w:r>
-        <w:t xml:space="preserve">Interface(s), when they are not extracted as separate paragraphs. </w:t>
-      </w:r>
-      <w:proofErr w:type="gramStart"/>
-      <w:r>
-        <w:t>This interfaces</w:t>
-      </w:r>
-      <w:proofErr w:type="gramEnd"/>
-      <w:r>
-        <w:t xml:space="preserve"> may include qualities and performance characteristics.</w:t>
+        <w:t>Interface(s), when they are not extracted as separate paragraphs. This interfaces may include qualities and performance characteristics.</w:t>
       </w:r>
     </w:p>
     <w:p>
@@ -6997,20 +6964,7 @@
         </w:numPr>
       </w:pPr>
       <w:r>
-        <w:t xml:space="preserve">(Optional) Quality-/Performance characteristics of the black box, </w:t>
-      </w:r>
-      <w:proofErr w:type="spellStart"/>
-      <w:r>
-        <w:t>e.</w:t>
-      </w:r>
-      <w:proofErr w:type="gramStart"/>
-      <w:r>
-        <w:t>g.availability</w:t>
-      </w:r>
-      <w:proofErr w:type="spellEnd"/>
-      <w:proofErr w:type="gramEnd"/>
-      <w:r>
-        <w:t>, run time behavior, ….</w:t>
+        <w:t>(Optional) Quality-/Performance characteristics of the black box, e.g.availability, run time behavior, ….</w:t>
       </w:r>
     </w:p>
     <w:p>
@@ -7122,8 +7076,8 @@
       <w:pPr>
         <w:pStyle w:val="Heading3"/>
       </w:pPr>
-      <w:bookmarkStart w:id="24" w:name="Xb46501f6a01eeb62dadb4c48c7e3083fb62dbfb"/>
-      <w:bookmarkEnd w:id="23"/>
+      <w:bookmarkStart w:id="25" w:name="Xb46501f6a01eeb62dadb4c48c7e3083fb62dbfb"/>
+      <w:bookmarkEnd w:id="24"/>
       <w:r>
         <w:t>&lt;Name black box 2&gt;</w:t>
       </w:r>
@@ -7144,8 +7098,8 @@
       <w:pPr>
         <w:pStyle w:val="Heading3"/>
       </w:pPr>
-      <w:bookmarkStart w:id="25" w:name="X4698c125bec05a3bf6f275bca1b99d5eb443364"/>
-      <w:bookmarkEnd w:id="24"/>
+      <w:bookmarkStart w:id="26" w:name="X4698c125bec05a3bf6f275bca1b99d5eb443364"/>
+      <w:bookmarkEnd w:id="25"/>
       <w:r>
         <w:t>&lt;Name black box n&gt;</w:t>
       </w:r>
@@ -7166,8 +7120,8 @@
       <w:pPr>
         <w:pStyle w:val="Heading3"/>
       </w:pPr>
-      <w:bookmarkStart w:id="26" w:name="X4e18ad63b882e5ff96523bec8ed62af9fd509b0"/>
-      <w:bookmarkEnd w:id="25"/>
+      <w:bookmarkStart w:id="27" w:name="X4e18ad63b882e5ff96523bec8ed62af9fd509b0"/>
+      <w:bookmarkEnd w:id="26"/>
       <w:r>
         <w:t>&lt;Name interface 1&gt;</w:t>
       </w:r>
@@ -7184,8 +7138,8 @@
       <w:pPr>
         <w:pStyle w:val="Heading3"/>
       </w:pPr>
-      <w:bookmarkStart w:id="27" w:name="Xebb53bb35a423496fb9e3bf52aae29950b58849"/>
-      <w:bookmarkEnd w:id="26"/>
+      <w:bookmarkStart w:id="28" w:name="Xebb53bb35a423496fb9e3bf52aae29950b58849"/>
+      <w:bookmarkEnd w:id="27"/>
       <w:r>
         <w:t>&lt;Name interface m&gt;</w:t>
       </w:r>
@@ -7194,9 +7148,9 @@
       <w:pPr>
         <w:pStyle w:val="Heading2"/>
       </w:pPr>
-      <w:bookmarkStart w:id="28" w:name="Xe56ebb5c873c322dd54ab0e867e9520ad274bfc"/>
-      <w:bookmarkEnd w:id="22"/>
-      <w:bookmarkEnd w:id="27"/>
+      <w:bookmarkStart w:id="29" w:name="Xe56ebb5c873c322dd54ab0e867e9520ad274bfc"/>
+      <w:bookmarkEnd w:id="23"/>
+      <w:bookmarkEnd w:id="28"/>
       <w:r>
         <w:t>Level 2</w:t>
       </w:r>
@@ -7214,22 +7168,14 @@
         <w:pStyle w:val="BodyText"/>
       </w:pPr>
       <w:r>
-        <w:t xml:space="preserve">You </w:t>
-      </w:r>
-      <w:proofErr w:type="gramStart"/>
-      <w:r>
-        <w:t>have to</w:t>
-      </w:r>
-      <w:proofErr w:type="gramEnd"/>
-      <w:r>
-        <w:t xml:space="preserve"> decide which building blocks of your system are important enough to justify such a detailed description. Please prefer relevance over completeness. Specify important, surprising, risky, complex or volatile building blocks. Leave out normal, simple, boring or standardized parts of your system</w:t>
+        <w:t>You have to decide which building blocks of your system are important enough to justify such a detailed description. Please prefer relevance over completeness. Specify important, surprising, risky, complex or volatile building blocks. Leave out normal, simple, boring or standardized parts of your system</w:t>
       </w:r>
     </w:p>
     <w:p>
       <w:pPr>
         <w:pStyle w:val="Heading3"/>
       </w:pPr>
-      <w:bookmarkStart w:id="29" w:name="X2706f836eac97ead4cc77374aa1512417f18477"/>
+      <w:bookmarkStart w:id="30" w:name="X2706f836eac97ead4cc77374aa1512417f18477"/>
       <w:r>
         <w:t xml:space="preserve">White Box </w:t>
       </w:r>
@@ -7275,8 +7221,8 @@
       <w:pPr>
         <w:pStyle w:val="Heading3"/>
       </w:pPr>
-      <w:bookmarkStart w:id="30" w:name="X157c30c642924f6f0de6e2b5c30111030b64385"/>
-      <w:bookmarkEnd w:id="29"/>
+      <w:bookmarkStart w:id="31" w:name="X157c30c642924f6f0de6e2b5c30111030b64385"/>
+      <w:bookmarkEnd w:id="30"/>
       <w:r>
         <w:lastRenderedPageBreak/>
         <w:t xml:space="preserve">White Box </w:t>
@@ -7313,8 +7259,8 @@
       <w:pPr>
         <w:pStyle w:val="Heading3"/>
       </w:pPr>
-      <w:bookmarkStart w:id="31" w:name="X2d1d2892fa08697a72e13968424a105a84da00f"/>
-      <w:bookmarkEnd w:id="30"/>
+      <w:bookmarkStart w:id="32" w:name="X2d1d2892fa08697a72e13968424a105a84da00f"/>
+      <w:bookmarkEnd w:id="31"/>
       <w:r>
         <w:t xml:space="preserve">White Box </w:t>
       </w:r>
@@ -7342,9 +7288,9 @@
       <w:pPr>
         <w:pStyle w:val="Heading2"/>
       </w:pPr>
-      <w:bookmarkStart w:id="32" w:name="Xe21ec09e268d3cdfd8b60dbd40f8aac293b9a11"/>
-      <w:bookmarkEnd w:id="28"/>
-      <w:bookmarkEnd w:id="31"/>
+      <w:bookmarkStart w:id="33" w:name="Xe21ec09e268d3cdfd8b60dbd40f8aac293b9a11"/>
+      <w:bookmarkEnd w:id="29"/>
+      <w:bookmarkEnd w:id="32"/>
       <w:r>
         <w:t>Level 3</w:t>
       </w:r>
@@ -7362,22 +7308,14 @@
         <w:pStyle w:val="BodyText"/>
       </w:pPr>
       <w:r>
-        <w:t xml:space="preserve">When you need more detailed levels of your </w:t>
-      </w:r>
-      <w:proofErr w:type="gramStart"/>
-      <w:r>
-        <w:t>architecture</w:t>
-      </w:r>
-      <w:proofErr w:type="gramEnd"/>
-      <w:r>
-        <w:t xml:space="preserve"> please copy this part of arc42 for additional levels.</w:t>
+        <w:t>When you need more detailed levels of your architecture please copy this part of arc42 for additional levels.</w:t>
       </w:r>
     </w:p>
     <w:p>
       <w:pPr>
         <w:pStyle w:val="Heading3"/>
       </w:pPr>
-      <w:bookmarkStart w:id="33" w:name="X1129d1688a8f7ca0e82ef488561efa1ed89e8ec"/>
+      <w:bookmarkStart w:id="34" w:name="X1129d1688a8f7ca0e82ef488561efa1ed89e8ec"/>
       <w:r>
         <w:t>White Box &lt;_building block x.1_&gt;</w:t>
       </w:r>
@@ -7416,8 +7354,8 @@
       <w:pPr>
         <w:pStyle w:val="Heading3"/>
       </w:pPr>
-      <w:bookmarkStart w:id="34" w:name="X650bc0fcef9d5756634dce0be9703c570b4cc8d"/>
-      <w:bookmarkEnd w:id="33"/>
+      <w:bookmarkStart w:id="35" w:name="X650bc0fcef9d5756634dce0be9703c570b4cc8d"/>
+      <w:bookmarkEnd w:id="34"/>
       <w:r>
         <w:t>White Box &lt;_building block x.2_&gt;</w:t>
       </w:r>
@@ -7438,8 +7376,8 @@
       <w:pPr>
         <w:pStyle w:val="Heading3"/>
       </w:pPr>
-      <w:bookmarkStart w:id="35" w:name="Xf4e627c690811f498bafd195ae70948e63a060d"/>
-      <w:bookmarkEnd w:id="34"/>
+      <w:bookmarkStart w:id="36" w:name="Xf4e627c690811f498bafd195ae70948e63a060d"/>
+      <w:bookmarkEnd w:id="35"/>
       <w:r>
         <w:t>White Box &lt;_building block y.1_&gt;</w:t>
       </w:r>
@@ -7460,10 +7398,10 @@
       <w:pPr>
         <w:pStyle w:val="Heading1"/>
       </w:pPr>
-      <w:bookmarkStart w:id="36" w:name="section-runtime-view"/>
-      <w:bookmarkEnd w:id="21"/>
-      <w:bookmarkEnd w:id="32"/>
-      <w:bookmarkEnd w:id="35"/>
+      <w:bookmarkStart w:id="37" w:name="section-runtime-view"/>
+      <w:bookmarkEnd w:id="22"/>
+      <w:bookmarkEnd w:id="33"/>
+      <w:bookmarkEnd w:id="36"/>
       <w:r>
         <w:t>Runtime View</w:t>
       </w:r>
@@ -7484,15 +7422,7 @@
         <w:pStyle w:val="BodyText"/>
       </w:pPr>
       <w:r>
-        <w:t xml:space="preserve">The runtime view describes concrete behavior and interactions of the system’s building blocks in </w:t>
-      </w:r>
-      <w:proofErr w:type="gramStart"/>
-      <w:r>
-        <w:t>form</w:t>
-      </w:r>
-      <w:proofErr w:type="gramEnd"/>
-      <w:r>
-        <w:t xml:space="preserve"> of scenarios from the following areas:</w:t>
+        <w:t>The runtime view describes concrete behavior and interactions of the system’s building blocks in form of scenarios from the following areas:</w:t>
       </w:r>
     </w:p>
     <w:p>
@@ -7562,23 +7492,7 @@
         <w:t>not</w:t>
       </w:r>
       <w:r>
-        <w:t xml:space="preserve"> important to describe </w:t>
-      </w:r>
-      <w:proofErr w:type="gramStart"/>
-      <w:r>
-        <w:t>a large number of</w:t>
-      </w:r>
-      <w:proofErr w:type="gramEnd"/>
-      <w:r>
-        <w:t xml:space="preserve"> scenarios. You </w:t>
-      </w:r>
-      <w:proofErr w:type="gramStart"/>
-      <w:r>
-        <w:t>should rather</w:t>
-      </w:r>
-      <w:proofErr w:type="gramEnd"/>
-      <w:r>
-        <w:t xml:space="preserve"> document a representative selection.</w:t>
+        <w:t xml:space="preserve"> important to describe a large number of scenarios. You should rather document a representative selection.</w:t>
       </w:r>
     </w:p>
     <w:p>
@@ -7599,22 +7513,13 @@
       </w:pPr>
       <w:r>
         <w:lastRenderedPageBreak/>
-        <w:t xml:space="preserve">You should understand how (instances of) building blocks of your system perform their job and communicate at runtime. You will mainly capture scenarios in your documentation to communicate your architecture to stakeholders that are less willing or able to read and understand </w:t>
-      </w:r>
-      <w:proofErr w:type="gramStart"/>
-      <w:r>
-        <w:t>the static</w:t>
-      </w:r>
-      <w:proofErr w:type="gramEnd"/>
-      <w:r>
-        <w:t xml:space="preserve"> models (building block view, deployment view).</w:t>
+        <w:t>You should understand how (instances of) building blocks of your system perform their job and communicate at runtime. You will mainly capture scenarios in your documentation to communicate your architecture to stakeholders that are less willing or able to read and understand the static models (building block view, deployment view).</w:t>
       </w:r>
     </w:p>
     <w:p>
       <w:pPr>
         <w:pStyle w:val="BodyText"/>
       </w:pPr>
-      <w:proofErr w:type="gramStart"/>
       <w:r>
         <w:rPr>
           <w:b/>
@@ -7622,7 +7527,6 @@
         </w:rPr>
         <w:t>Form</w:t>
       </w:r>
-      <w:proofErr w:type="gramEnd"/>
     </w:p>
     <w:p>
       <w:pPr>
@@ -7705,7 +7609,7 @@
       <w:r>
         <w:t xml:space="preserve">See </w:t>
       </w:r>
-      <w:hyperlink r:id="rId36">
+      <w:hyperlink r:id="rId37">
         <w:r>
           <w:rPr>
             <w:rStyle w:val="Hyperlink"/>
@@ -7721,7 +7625,7 @@
       <w:pPr>
         <w:pStyle w:val="Heading2"/>
       </w:pPr>
-      <w:bookmarkStart w:id="37" w:name="Xc14f7af1a65d53cb81a572522e5e6634a0fd593"/>
+      <w:bookmarkStart w:id="38" w:name="Xc14f7af1a65d53cb81a572522e5e6634a0fd593"/>
       <w:r>
         <w:t>&lt;Runtime Scenario 1&gt;</w:t>
       </w:r>
@@ -7760,39 +7664,39 @@
       <w:pPr>
         <w:pStyle w:val="Heading2"/>
       </w:pPr>
-      <w:bookmarkStart w:id="38" w:name="X4bc349ab4bc357608e3e8691071cf25cdd2bb0e"/>
+      <w:bookmarkStart w:id="39" w:name="X4bc349ab4bc357608e3e8691071cf25cdd2bb0e"/>
+      <w:bookmarkEnd w:id="38"/>
+      <w:r>
+        <w:t>&lt;Runtime Scenario 2&gt;</w:t>
+      </w:r>
+    </w:p>
+    <w:p>
+      <w:pPr>
+        <w:pStyle w:val="Heading2"/>
+      </w:pPr>
+      <w:bookmarkStart w:id="40" w:name="X3a0acfad59379b3e050338bf9f23cfc172ee787"/>
+      <w:bookmarkEnd w:id="39"/>
+      <w:r>
+        <w:t>…</w:t>
+      </w:r>
+    </w:p>
+    <w:p>
+      <w:pPr>
+        <w:pStyle w:val="Heading2"/>
+      </w:pPr>
+      <w:bookmarkStart w:id="41" w:name="Xa798db24bd863920314e4a236f596e46c22e290"/>
+      <w:bookmarkEnd w:id="40"/>
+      <w:r>
+        <w:t>&lt;Runtime Scenario n&gt;</w:t>
+      </w:r>
+    </w:p>
+    <w:p>
+      <w:pPr>
+        <w:pStyle w:val="Heading1"/>
+      </w:pPr>
+      <w:bookmarkStart w:id="42" w:name="section-deployment-view"/>
       <w:bookmarkEnd w:id="37"/>
-      <w:r>
-        <w:t>&lt;Runtime Scenario 2&gt;</w:t>
-      </w:r>
-    </w:p>
-    <w:p>
-      <w:pPr>
-        <w:pStyle w:val="Heading2"/>
-      </w:pPr>
-      <w:bookmarkStart w:id="39" w:name="X3a0acfad59379b3e050338bf9f23cfc172ee787"/>
-      <w:bookmarkEnd w:id="38"/>
-      <w:r>
-        <w:t>…</w:t>
-      </w:r>
-    </w:p>
-    <w:p>
-      <w:pPr>
-        <w:pStyle w:val="Heading2"/>
-      </w:pPr>
-      <w:bookmarkStart w:id="40" w:name="Xa798db24bd863920314e4a236f596e46c22e290"/>
-      <w:bookmarkEnd w:id="39"/>
-      <w:r>
-        <w:t>&lt;Runtime Scenario n&gt;</w:t>
-      </w:r>
-    </w:p>
-    <w:p>
-      <w:pPr>
-        <w:pStyle w:val="Heading1"/>
-      </w:pPr>
-      <w:bookmarkStart w:id="41" w:name="section-deployment-view"/>
-      <w:bookmarkEnd w:id="36"/>
-      <w:bookmarkEnd w:id="40"/>
+      <w:bookmarkEnd w:id="41"/>
       <w:r>
         <w:t>Deployment View</w:t>
       </w:r>
@@ -7860,15 +7764,7 @@
         <w:pStyle w:val="BodyText"/>
       </w:pPr>
       <w:r>
-        <w:t xml:space="preserve">From a software perspective it is sufficient to capture only those elements of an infrastructure that are needed to show </w:t>
-      </w:r>
-      <w:proofErr w:type="gramStart"/>
-      <w:r>
-        <w:t>a deployment</w:t>
-      </w:r>
-      <w:proofErr w:type="gramEnd"/>
-      <w:r>
-        <w:t xml:space="preserve"> of your building blocks. Hardware architects can go beyond that and describe an infrastructure to any level of detail they need to capture.</w:t>
+        <w:t>From a software perspective it is sufficient to capture only those elements of an infrastructure that are needed to show a deployment of your building blocks. Hardware architects can go beyond that and describe an infrastructure to any level of detail they need to capture.</w:t>
       </w:r>
     </w:p>
     <w:p>
@@ -7948,15 +7844,7 @@
         <w:pStyle w:val="BodyText"/>
       </w:pPr>
       <w:r>
-        <w:t xml:space="preserve">Maybe a </w:t>
-      </w:r>
-      <w:proofErr w:type="gramStart"/>
-      <w:r>
-        <w:t>highest level</w:t>
-      </w:r>
-      <w:proofErr w:type="gramEnd"/>
-      <w:r>
-        <w:t xml:space="preserve"> deployment diagram is already contained in section 3.2. as technical context with your own infrastructure as ONE black box. In this section one can zoom into this black box using additional deployment diagrams:</w:t>
+        <w:t>Maybe a highest level deployment diagram is already contained in section 3.2. as technical context with your own infrastructure as ONE black box. In this section one can zoom into this black box using additional deployment diagrams:</w:t>
       </w:r>
     </w:p>
     <w:p>
@@ -7978,15 +7866,7 @@
         </w:numPr>
       </w:pPr>
       <w:r>
-        <w:t xml:space="preserve">When your (hardware) stakeholders prefer other kinds of diagrams rather than a deployment diagram, let them use any kind that </w:t>
-      </w:r>
-      <w:proofErr w:type="gramStart"/>
-      <w:r>
-        <w:t>is able to</w:t>
-      </w:r>
-      <w:proofErr w:type="gramEnd"/>
-      <w:r>
-        <w:t xml:space="preserve"> show nodes and channels of the infrastructure.</w:t>
+        <w:t>When your (hardware) stakeholders prefer other kinds of diagrams rather than a deployment diagram, let them use any kind that is able to show nodes and channels of the infrastructure.</w:t>
       </w:r>
     </w:p>
     <w:p>
@@ -7996,7 +7876,7 @@
       <w:r>
         <w:t xml:space="preserve">See </w:t>
       </w:r>
-      <w:hyperlink r:id="rId37">
+      <w:hyperlink r:id="rId38">
         <w:r>
           <w:rPr>
             <w:rStyle w:val="Hyperlink"/>
@@ -8012,7 +7892,7 @@
       <w:pPr>
         <w:pStyle w:val="Heading2"/>
       </w:pPr>
-      <w:bookmarkStart w:id="42" w:name="X82831293fe08c109559dda21a2cbb1bdbcef6d0"/>
+      <w:bookmarkStart w:id="43" w:name="X82831293fe08c109559dda21a2cbb1bdbcef6d0"/>
       <w:r>
         <w:t>Infrastructure Level 1</w:t>
       </w:r>
@@ -8033,15 +7913,7 @@
         </w:numPr>
       </w:pPr>
       <w:r>
-        <w:t xml:space="preserve">distribution of a system to multiple locations, environments, computers, </w:t>
-      </w:r>
-      <w:proofErr w:type="gramStart"/>
-      <w:r>
-        <w:t>processors, ..</w:t>
-      </w:r>
-      <w:proofErr w:type="gramEnd"/>
-      <w:r>
-        <w:t>, as well as physical connections between them</w:t>
+        <w:t>distribution of a system to multiple locations, environments, computers, processors, .., as well as physical connections between them</w:t>
       </w:r>
     </w:p>
     <w:p>
@@ -8163,8 +8035,8 @@
       <w:pPr>
         <w:pStyle w:val="Heading2"/>
       </w:pPr>
-      <w:bookmarkStart w:id="43" w:name="Xc544c1728da12824567c3556f0d422a563a3890"/>
-      <w:bookmarkEnd w:id="42"/>
+      <w:bookmarkStart w:id="44" w:name="Xc544c1728da12824567c3556f0d422a563a3890"/>
+      <w:bookmarkEnd w:id="43"/>
       <w:r>
         <w:lastRenderedPageBreak/>
         <w:t>Infrastructure Level 2</w:t>
@@ -8190,7 +8062,7 @@
       <w:pPr>
         <w:pStyle w:val="Heading3"/>
       </w:pPr>
-      <w:bookmarkStart w:id="44" w:name="Xf4c1d41c7f6420b1f89780a2748429816678048"/>
+      <w:bookmarkStart w:id="45" w:name="Xf4c1d41c7f6420b1f89780a2748429816678048"/>
       <w:r>
         <w:rPr>
           <w:i/>
@@ -8215,8 +8087,8 @@
       <w:pPr>
         <w:pStyle w:val="Heading3"/>
       </w:pPr>
-      <w:bookmarkStart w:id="45" w:name="Xc5c02fa5ce7f5d42f0df816a82e656db6f077e7"/>
-      <w:bookmarkEnd w:id="44"/>
+      <w:bookmarkStart w:id="46" w:name="Xc5c02fa5ce7f5d42f0df816a82e656db6f077e7"/>
+      <w:bookmarkEnd w:id="45"/>
       <w:r>
         <w:rPr>
           <w:i/>
@@ -8249,8 +8121,8 @@
       <w:pPr>
         <w:pStyle w:val="Heading3"/>
       </w:pPr>
-      <w:bookmarkStart w:id="46" w:name="X33a56ba9180f36dabf7439ca52adfe4b372e959"/>
-      <w:bookmarkEnd w:id="45"/>
+      <w:bookmarkStart w:id="47" w:name="X33a56ba9180f36dabf7439ca52adfe4b372e959"/>
+      <w:bookmarkEnd w:id="46"/>
       <w:r>
         <w:rPr>
           <w:i/>
@@ -8275,10 +8147,10 @@
       <w:pPr>
         <w:pStyle w:val="Heading1"/>
       </w:pPr>
-      <w:bookmarkStart w:id="47" w:name="section-concepts"/>
-      <w:bookmarkEnd w:id="41"/>
-      <w:bookmarkEnd w:id="43"/>
-      <w:bookmarkEnd w:id="46"/>
+      <w:bookmarkStart w:id="48" w:name="section-concepts"/>
+      <w:bookmarkEnd w:id="42"/>
+      <w:bookmarkEnd w:id="44"/>
+      <w:bookmarkEnd w:id="47"/>
       <w:r>
         <w:t>Cross-cutting Concepts</w:t>
       </w:r>
@@ -8353,13 +8225,8 @@
           <w:numId w:val="15"/>
         </w:numPr>
       </w:pPr>
-      <w:proofErr w:type="gramStart"/>
-      <w:r>
-        <w:t>implementation</w:t>
-      </w:r>
-      <w:proofErr w:type="gramEnd"/>
-      <w:r>
-        <w:t xml:space="preserve"> rules</w:t>
+      <w:r>
+        <w:t>implementation rules</w:t>
       </w:r>
     </w:p>
     <w:p>
@@ -8388,23 +8255,7 @@
         <w:t>conceptual integrity</w:t>
       </w:r>
       <w:r>
-        <w:t xml:space="preserve"> (consistency, homogeneity) of </w:t>
-      </w:r>
-      <w:proofErr w:type="gramStart"/>
-      <w:r>
-        <w:t>the architecture</w:t>
-      </w:r>
-      <w:proofErr w:type="gramEnd"/>
-      <w:r>
-        <w:t xml:space="preserve">. Thus, they are an important contribution to </w:t>
-      </w:r>
-      <w:proofErr w:type="gramStart"/>
-      <w:r>
-        <w:t>achieve</w:t>
-      </w:r>
-      <w:proofErr w:type="gramEnd"/>
-      <w:r>
-        <w:t xml:space="preserve"> inner qualities of your system.</w:t>
+        <w:t xml:space="preserve"> (consistency, homogeneity) of the architecture. Thus, they are an important contribution to achieve inner qualities of your system.</w:t>
       </w:r>
     </w:p>
     <w:p>
@@ -8419,7 +8270,6 @@
       <w:pPr>
         <w:pStyle w:val="BodyText"/>
       </w:pPr>
-      <w:proofErr w:type="gramStart"/>
       <w:r>
         <w:rPr>
           <w:b/>
@@ -8427,7 +8277,6 @@
         </w:rPr>
         <w:t>Form</w:t>
       </w:r>
-      <w:proofErr w:type="gramEnd"/>
     </w:p>
     <w:p>
       <w:pPr>
@@ -8610,7 +8459,7 @@
                     </pic:cNvPicPr>
                   </pic:nvPicPr>
                   <pic:blipFill>
-                    <a:blip r:embed="rId38"/>
+                    <a:blip r:embed="rId39"/>
                     <a:stretch>
                       <a:fillRect/>
                     </a:stretch>
@@ -8644,7 +8493,7 @@
       <w:r>
         <w:t xml:space="preserve">See </w:t>
       </w:r>
-      <w:hyperlink r:id="rId39">
+      <w:hyperlink r:id="rId40">
         <w:r>
           <w:rPr>
             <w:rStyle w:val="Hyperlink"/>
@@ -8660,7 +8509,7 @@
       <w:pPr>
         <w:pStyle w:val="Heading2"/>
       </w:pPr>
-      <w:bookmarkStart w:id="48" w:name="X6c8153f6415b8c6b4303fc4b33dcba6f68a8e44"/>
+      <w:bookmarkStart w:id="49" w:name="X6c8153f6415b8c6b4303fc4b33dcba6f68a8e44"/>
       <w:r>
         <w:rPr>
           <w:i/>
@@ -8685,8 +8534,8 @@
       <w:pPr>
         <w:pStyle w:val="Heading2"/>
       </w:pPr>
-      <w:bookmarkStart w:id="49" w:name="X28c2bea73da985e37aefb39543d1388e8861280"/>
-      <w:bookmarkEnd w:id="48"/>
+      <w:bookmarkStart w:id="50" w:name="X28c2bea73da985e37aefb39543d1388e8861280"/>
+      <w:bookmarkEnd w:id="49"/>
       <w:r>
         <w:rPr>
           <w:i/>
@@ -8720,8 +8569,8 @@
       <w:pPr>
         <w:pStyle w:val="Heading2"/>
       </w:pPr>
-      <w:bookmarkStart w:id="50" w:name="Xc238dddc51f1b45e68e927cd69e5324c60b784a"/>
-      <w:bookmarkEnd w:id="49"/>
+      <w:bookmarkStart w:id="51" w:name="Xc238dddc51f1b45e68e927cd69e5324c60b784a"/>
+      <w:bookmarkEnd w:id="50"/>
       <w:r>
         <w:rPr>
           <w:i/>
@@ -8746,9 +8595,9 @@
       <w:pPr>
         <w:pStyle w:val="Heading1"/>
       </w:pPr>
-      <w:bookmarkStart w:id="51" w:name="section-design-decisions"/>
-      <w:bookmarkEnd w:id="47"/>
-      <w:bookmarkEnd w:id="50"/>
+      <w:bookmarkStart w:id="52" w:name="section-design-decisions"/>
+      <w:bookmarkEnd w:id="48"/>
+      <w:bookmarkEnd w:id="51"/>
       <w:r>
         <w:t>Architecture Decisions</w:t>
       </w:r>
@@ -8769,15 +8618,7 @@
         <w:pStyle w:val="BodyText"/>
       </w:pPr>
       <w:r>
-        <w:t xml:space="preserve">Important, expensive, </w:t>
-      </w:r>
-      <w:proofErr w:type="gramStart"/>
-      <w:r>
-        <w:t>large scale</w:t>
-      </w:r>
-      <w:proofErr w:type="gramEnd"/>
-      <w:r>
-        <w:t xml:space="preserve"> or risky architecture decisions including rationales. With "decisions" we mean selecting one alternative based on given criteria.</w:t>
+        <w:t>Important, expensive, large scale or risky architecture decisions including rationales. With "decisions" we mean selecting one alternative based on given criteria.</w:t>
       </w:r>
     </w:p>
     <w:p>
@@ -8820,7 +8661,6 @@
       <w:pPr>
         <w:pStyle w:val="BodyText"/>
       </w:pPr>
-      <w:proofErr w:type="gramStart"/>
       <w:r>
         <w:rPr>
           <w:b/>
@@ -8828,7 +8668,6 @@
         </w:rPr>
         <w:t>Form</w:t>
       </w:r>
-      <w:proofErr w:type="gramEnd"/>
     </w:p>
     <w:p>
       <w:pPr>
@@ -8848,7 +8687,7 @@
       <w:r>
         <w:t>ADR (</w:t>
       </w:r>
-      <w:hyperlink r:id="rId40">
+      <w:hyperlink r:id="rId41">
         <w:r>
           <w:rPr>
             <w:rStyle w:val="Hyperlink"/>
@@ -8889,7 +8728,7 @@
       <w:r>
         <w:t xml:space="preserve">See </w:t>
       </w:r>
-      <w:hyperlink r:id="rId41">
+      <w:hyperlink r:id="rId42">
         <w:r>
           <w:rPr>
             <w:rStyle w:val="Hyperlink"/>
@@ -8905,8 +8744,8 @@
       <w:pPr>
         <w:pStyle w:val="Heading1"/>
       </w:pPr>
-      <w:bookmarkStart w:id="52" w:name="section-quality-scenarios"/>
-      <w:bookmarkEnd w:id="51"/>
+      <w:bookmarkStart w:id="53" w:name="section-quality-scenarios"/>
+      <w:bookmarkEnd w:id="52"/>
       <w:r>
         <w:t>Quality Requirements</w:t>
       </w:r>
@@ -8955,15 +8794,7 @@
         <w:pStyle w:val="BodyText"/>
       </w:pPr>
       <w:r>
-        <w:t xml:space="preserve">Since quality requirements will have a lot of influence on architectural decisions you should know for every stakeholder what is </w:t>
-      </w:r>
-      <w:proofErr w:type="gramStart"/>
-      <w:r>
-        <w:t>really important</w:t>
-      </w:r>
-      <w:proofErr w:type="gramEnd"/>
-      <w:r>
-        <w:t xml:space="preserve"> to them, concrete and measurable.</w:t>
+        <w:t>Since quality requirements will have a lot of influence on architectural decisions you should know for every stakeholder what is really important to them, concrete and measurable.</w:t>
       </w:r>
     </w:p>
     <w:p>
@@ -8974,7 +8805,7 @@
         <w:lastRenderedPageBreak/>
         <w:t xml:space="preserve">See </w:t>
       </w:r>
-      <w:hyperlink r:id="rId42">
+      <w:hyperlink r:id="rId43">
         <w:r>
           <w:rPr>
             <w:rStyle w:val="Hyperlink"/>
@@ -8990,7 +8821,7 @@
       <w:pPr>
         <w:pStyle w:val="Heading2"/>
       </w:pPr>
-      <w:bookmarkStart w:id="53" w:name="Xbb9dac48fc86bf49983ab392ae6d6e0f65b0922"/>
+      <w:bookmarkStart w:id="54" w:name="Xbb9dac48fc86bf49983ab392ae6d6e0f65b0922"/>
       <w:r>
         <w:t>Quality Tree</w:t>
       </w:r>
@@ -9011,15 +8842,7 @@
         <w:pStyle w:val="BodyText"/>
       </w:pPr>
       <w:r>
-        <w:t xml:space="preserve">The quality tree (as defined in ATAM – Architecture Tradeoff Analysis Method) with quality/evaluation scenarios as </w:t>
-      </w:r>
-      <w:proofErr w:type="spellStart"/>
-      <w:r>
-        <w:t>leafs</w:t>
-      </w:r>
-      <w:proofErr w:type="spellEnd"/>
-      <w:r>
-        <w:t>.</w:t>
+        <w:t>The quality tree (as defined in ATAM – Architecture Tradeoff Analysis Method) with quality/evaluation scenarios as leafs.</w:t>
       </w:r>
     </w:p>
     <w:p>
@@ -9039,22 +8862,13 @@
         <w:pStyle w:val="BodyText"/>
       </w:pPr>
       <w:r>
-        <w:t xml:space="preserve">The tree structure with priorities provides an overview for a </w:t>
-      </w:r>
-      <w:proofErr w:type="gramStart"/>
-      <w:r>
-        <w:t>sometimes large</w:t>
-      </w:r>
-      <w:proofErr w:type="gramEnd"/>
-      <w:r>
-        <w:t xml:space="preserve"> number of quality requirements.</w:t>
+        <w:t>The tree structure with priorities provides an overview for a sometimes large number of quality requirements.</w:t>
       </w:r>
     </w:p>
     <w:p>
       <w:pPr>
         <w:pStyle w:val="BodyText"/>
       </w:pPr>
-      <w:proofErr w:type="gramStart"/>
       <w:r>
         <w:rPr>
           <w:b/>
@@ -9062,7 +8876,6 @@
         </w:rPr>
         <w:t>Form</w:t>
       </w:r>
-      <w:proofErr w:type="gramEnd"/>
     </w:p>
     <w:p>
       <w:pPr>
@@ -9079,13 +8892,8 @@
           <w:numId w:val="19"/>
         </w:numPr>
       </w:pPr>
-      <w:proofErr w:type="gramStart"/>
-      <w:r>
-        <w:t>tree</w:t>
-      </w:r>
-      <w:proofErr w:type="gramEnd"/>
-      <w:r>
-        <w:t>-like refinement of the term "quality". Use "quality" or "usefulness" as a root</w:t>
+      <w:r>
+        <w:t>tree-like refinement of the term "quality". Use "quality" or "usefulness" as a root</w:t>
       </w:r>
     </w:p>
     <w:p>
@@ -9095,13 +8903,8 @@
           <w:numId w:val="19"/>
         </w:numPr>
       </w:pPr>
-      <w:proofErr w:type="gramStart"/>
-      <w:r>
-        <w:t>a mind</w:t>
-      </w:r>
-      <w:proofErr w:type="gramEnd"/>
-      <w:r>
-        <w:t xml:space="preserve"> map with quality categories as main branches</w:t>
+      <w:r>
+        <w:t>a mind map with quality categories as main branches</w:t>
       </w:r>
     </w:p>
     <w:p>
@@ -9116,8 +8919,8 @@
       <w:pPr>
         <w:pStyle w:val="Heading2"/>
       </w:pPr>
-      <w:bookmarkStart w:id="54" w:name="X5df25e5ea81a6db629bae395a077737b9b4603c"/>
-      <w:bookmarkEnd w:id="53"/>
+      <w:bookmarkStart w:id="55" w:name="X5df25e5ea81a6db629bae395a077737b9b4603c"/>
+      <w:bookmarkEnd w:id="54"/>
       <w:r>
         <w:t>Quality Scenarios</w:t>
       </w:r>
@@ -9195,15 +8998,7 @@
         <w:pStyle w:val="BodyText"/>
       </w:pPr>
       <w:r>
-        <w:t xml:space="preserve">Scenarios make quality requirements concrete and </w:t>
-      </w:r>
-      <w:proofErr w:type="gramStart"/>
-      <w:r>
-        <w:t>allow</w:t>
-      </w:r>
-      <w:proofErr w:type="gramEnd"/>
-      <w:r>
-        <w:t xml:space="preserve"> to more easily measure or decide whether they are fulfilled.</w:t>
+        <w:t>Scenarios make quality requirements concrete and allow to more easily measure or decide whether they are fulfilled.</w:t>
       </w:r>
     </w:p>
     <w:p>
@@ -9218,7 +9013,6 @@
       <w:pPr>
         <w:pStyle w:val="BodyText"/>
       </w:pPr>
-      <w:proofErr w:type="gramStart"/>
       <w:r>
         <w:rPr>
           <w:b/>
@@ -9226,7 +9020,6 @@
         </w:rPr>
         <w:t>Form</w:t>
       </w:r>
-      <w:proofErr w:type="gramEnd"/>
     </w:p>
     <w:p>
       <w:pPr>
@@ -9240,9 +9033,9 @@
       <w:pPr>
         <w:pStyle w:val="Heading1"/>
       </w:pPr>
-      <w:bookmarkStart w:id="55" w:name="section-technical-risks"/>
-      <w:bookmarkEnd w:id="52"/>
-      <w:bookmarkEnd w:id="54"/>
+      <w:bookmarkStart w:id="56" w:name="section-technical-risks"/>
+      <w:bookmarkEnd w:id="53"/>
+      <w:bookmarkEnd w:id="55"/>
       <w:r>
         <w:lastRenderedPageBreak/>
         <w:t>Risks and Technical Debts</w:t>
@@ -9299,7 +9092,6 @@
       <w:pPr>
         <w:pStyle w:val="BodyText"/>
       </w:pPr>
-      <w:proofErr w:type="gramStart"/>
       <w:r>
         <w:rPr>
           <w:b/>
@@ -9307,7 +9099,6 @@
         </w:rPr>
         <w:t>Form</w:t>
       </w:r>
-      <w:proofErr w:type="gramEnd"/>
     </w:p>
     <w:p>
       <w:pPr>
@@ -9324,7 +9115,7 @@
       <w:r>
         <w:t xml:space="preserve">See </w:t>
       </w:r>
-      <w:hyperlink r:id="rId43">
+      <w:hyperlink r:id="rId44">
         <w:r>
           <w:rPr>
             <w:rStyle w:val="Hyperlink"/>
@@ -9340,8 +9131,8 @@
       <w:pPr>
         <w:pStyle w:val="Heading1"/>
       </w:pPr>
-      <w:bookmarkStart w:id="56" w:name="section-glossary"/>
-      <w:bookmarkEnd w:id="55"/>
+      <w:bookmarkStart w:id="57" w:name="section-glossary"/>
+      <w:bookmarkEnd w:id="56"/>
       <w:r>
         <w:t>Glossary</w:t>
       </w:r>
@@ -9350,7 +9141,7 @@
       <w:pPr>
         <w:pStyle w:val="TableCaption"/>
       </w:pPr>
-      <w:bookmarkStart w:id="57" w:name="_Hlk192099292"/>
+      <w:bookmarkStart w:id="58" w:name="_Hlk192099292"/>
       <w:r>
         <w:t>Table 12.1 – Glossary</w:t>
       </w:r>
@@ -9465,7 +9256,7 @@
           </w:p>
         </w:tc>
       </w:tr>
-      <w:bookmarkEnd w:id="57"/>
+      <w:bookmarkEnd w:id="58"/>
       <w:tr>
         <w:tc>
           <w:tcPr>
@@ -9747,7 +9538,7 @@
         </w:tc>
       </w:tr>
     </w:tbl>
-    <w:bookmarkEnd w:id="56"/>
+    <w:bookmarkEnd w:id="57"/>
     <w:p>
       <w:pPr>
         <w:pStyle w:val="Heading1"/>
@@ -9777,7 +9568,7 @@
       <w:r>
         <w:t xml:space="preserve">. </w:t>
       </w:r>
-      <w:hyperlink r:id="rId44" w:history="1">
+      <w:hyperlink r:id="rId45" w:history="1">
         <w:r>
           <w:rPr>
             <w:rStyle w:val="Hyperlink"/>
@@ -9805,7 +9596,7 @@
       <w:r>
         <w:t xml:space="preserve">. (n.d.). </w:t>
       </w:r>
-      <w:hyperlink r:id="rId45" w:history="1">
+      <w:hyperlink r:id="rId46" w:history="1">
         <w:r>
           <w:rPr>
             <w:rStyle w:val="Hyperlink"/>
@@ -9841,7 +9632,7 @@
       <w:r>
         <w:t xml:space="preserve">. (n.d.). Arc42 Documentation. </w:t>
       </w:r>
-      <w:hyperlink r:id="rId46" w:history="1">
+      <w:hyperlink r:id="rId47" w:history="1">
         <w:r>
           <w:rPr>
             <w:rStyle w:val="Hyperlink"/>
@@ -9868,7 +9659,7 @@
       <w:r>
         <w:t xml:space="preserve">. (n.d.). C4 Model. </w:t>
       </w:r>
-      <w:hyperlink r:id="rId47" w:history="1">
+      <w:hyperlink r:id="rId48" w:history="1">
         <w:r>
           <w:rPr>
             <w:rStyle w:val="Hyperlink"/>
@@ -9913,7 +9704,7 @@
       <w:r>
         <w:t xml:space="preserve">. (n.d.). </w:t>
       </w:r>
-      <w:hyperlink r:id="rId48" w:history="1">
+      <w:hyperlink r:id="rId49" w:history="1">
         <w:r>
           <w:rPr>
             <w:rStyle w:val="Hyperlink"/>
@@ -10245,15 +10036,7 @@
               <w:pStyle w:val="Tablecellcontents"/>
             </w:pPr>
             <w:r>
-              <w:t xml:space="preserve">Gym </w:t>
-            </w:r>
-            <w:proofErr w:type="spellStart"/>
-            <w:r>
-              <w:t>facebook</w:t>
-            </w:r>
-            <w:proofErr w:type="spellEnd"/>
-            <w:r>
-              <w:t xml:space="preserve"> page</w:t>
+              <w:t>Gym facebook page</w:t>
             </w:r>
             <w:r>
               <w:t>.</w:t>
@@ -11010,13 +10793,8 @@
         </w:numPr>
       </w:pPr>
       <w:r>
-        <w:t xml:space="preserve">Ignore starts </w:t>
-      </w:r>
-      <w:proofErr w:type="gramStart"/>
-      <w:r>
-        <w:t>with #</w:t>
-      </w:r>
-      <w:proofErr w:type="gramEnd"/>
+        <w:t>Ignore starts with #</w:t>
+      </w:r>
     </w:p>
     <w:p>
       <w:pPr>
@@ -11099,13 +10877,8 @@
         </w:numPr>
       </w:pPr>
       <w:r>
-        <w:t xml:space="preserve">Gym </w:t>
-      </w:r>
-      <w:proofErr w:type="gramStart"/>
-      <w:r>
-        <w:t>name exists</w:t>
-      </w:r>
-      <w:proofErr w:type="gramEnd"/>
+        <w:t>Gym name exists</w:t>
+      </w:r>
     </w:p>
     <w:p>
       <w:pPr>
@@ -11247,7 +11020,7 @@
                     <pic:cNvPicPr/>
                   </pic:nvPicPr>
                   <pic:blipFill>
-                    <a:blip r:embed="rId49"/>
+                    <a:blip r:embed="rId50"/>
                     <a:stretch>
                       <a:fillRect/>
                     </a:stretch>

</xml_diff>

<commit_message>
Oh boy, the 2025-26 season is here!
</commit_message>
<xml_diff>
--- a/documentation/src/main/arc42/anw.docx
+++ b/documentation/src/main/arc42/anw.docx
@@ -2533,14 +2533,14 @@
       <w:pPr>
         <w:pStyle w:val="Heading1"/>
       </w:pPr>
-      <w:bookmarkStart w:id="9" w:name="section-architecture-constraints"/>
-      <w:bookmarkStart w:id="10" w:name="_Ref203724850"/>
+      <w:bookmarkStart w:id="9" w:name="_Ref203724850"/>
+      <w:bookmarkStart w:id="10" w:name="section-architecture-constraints"/>
       <w:bookmarkEnd w:id="1"/>
       <w:bookmarkEnd w:id="8"/>
       <w:r>
         <w:t>Architecture Constraints</w:t>
       </w:r>
-      <w:bookmarkEnd w:id="10"/>
+      <w:bookmarkEnd w:id="9"/>
     </w:p>
     <w:p>
       <w:pPr>
@@ -2674,13 +2674,13 @@
       <w:pPr>
         <w:pStyle w:val="Heading2"/>
       </w:pPr>
-      <w:bookmarkStart w:id="13" w:name="section-context-and-scope"/>
-      <w:bookmarkStart w:id="14" w:name="_Ref193885899"/>
-      <w:bookmarkEnd w:id="9"/>
+      <w:bookmarkStart w:id="13" w:name="_Ref193885899"/>
+      <w:bookmarkStart w:id="14" w:name="section-context-and-scope"/>
+      <w:bookmarkEnd w:id="10"/>
       <w:r>
         <w:t>Organizational Constraints</w:t>
       </w:r>
-      <w:bookmarkEnd w:id="14"/>
+      <w:bookmarkEnd w:id="13"/>
     </w:p>
     <w:p>
       <w:pPr>
@@ -2690,21 +2690,11 @@
       <w:r>
         <w:t xml:space="preserve">Table </w:t>
       </w:r>
-      <w:r>
-        <w:fldChar w:fldCharType="begin"/>
-      </w:r>
-      <w:r>
-        <w:instrText xml:space="preserve"> REF _Ref193885899 \r </w:instrText>
-      </w:r>
-      <w:r>
-        <w:fldChar w:fldCharType="separate"/>
-      </w:r>
-      <w:r>
-        <w:t>2.4</w:t>
-      </w:r>
-      <w:r>
-        <w:fldChar w:fldCharType="end"/>
-      </w:r>
+      <w:fldSimple w:instr=" REF _Ref193885899 \r ">
+        <w:r>
+          <w:t>2.4</w:t>
+        </w:r>
+      </w:fldSimple>
       <w:r>
         <w:t>.1 – Organizational Constraints</w:t>
       </w:r>
@@ -2888,21 +2878,11 @@
             <w:r>
               <w:t xml:space="preserve">Refer to section </w:t>
             </w:r>
-            <w:r>
-              <w:fldChar w:fldCharType="begin"/>
-            </w:r>
-            <w:r>
-              <w:instrText xml:space="preserve"> REF _Ref193885689 \r </w:instrText>
-            </w:r>
-            <w:r>
-              <w:fldChar w:fldCharType="separate"/>
-            </w:r>
-            <w:r>
-              <w:t>1.3</w:t>
-            </w:r>
-            <w:r>
-              <w:fldChar w:fldCharType="end"/>
-            </w:r>
+            <w:fldSimple w:instr=" REF _Ref193885689 \r ">
+              <w:r>
+                <w:t>1.3</w:t>
+              </w:r>
+            </w:fldSimple>
             <w:r>
               <w:t xml:space="preserve"> Stakeholders for operations details.</w:t>
             </w:r>
@@ -2947,21 +2927,11 @@
             <w:r>
               <w:t xml:space="preserve">Refer to section </w:t>
             </w:r>
-            <w:r>
-              <w:fldChar w:fldCharType="begin"/>
-            </w:r>
-            <w:r>
-              <w:instrText xml:space="preserve"> REF _Ref193885689 \r </w:instrText>
-            </w:r>
-            <w:r>
-              <w:fldChar w:fldCharType="separate"/>
-            </w:r>
-            <w:r>
-              <w:t>1.3</w:t>
-            </w:r>
-            <w:r>
-              <w:fldChar w:fldCharType="end"/>
-            </w:r>
+            <w:fldSimple w:instr=" REF _Ref193885689 \r ">
+              <w:r>
+                <w:t>1.3</w:t>
+              </w:r>
+            </w:fldSimple>
             <w:r>
               <w:t xml:space="preserve"> Stakeholders for operations details.</w:t>
             </w:r>
@@ -5173,7 +5143,7 @@
         <w:pStyle w:val="Heading1"/>
       </w:pPr>
       <w:bookmarkStart w:id="21" w:name="section-solution-strategy"/>
-      <w:bookmarkEnd w:id="13"/>
+      <w:bookmarkEnd w:id="14"/>
       <w:bookmarkEnd w:id="18"/>
       <w:r>
         <w:lastRenderedPageBreak/>
@@ -5197,63 +5167,51 @@
         <w:t>decisions made by the ANW Platform team.</w:t>
       </w:r>
       <w:r>
+        <w:t xml:space="preserve"> These decisions form the cornerstone</w:t>
+      </w:r>
+      <w:r>
+        <w:t xml:space="preserve"> of</w:t>
+      </w:r>
+      <w:r>
+        <w:t xml:space="preserve"> the platform’s architecture and serve as the foundation for many other detailed decisions or implementation rules. These decisions </w:t>
+      </w:r>
+      <w:r>
+        <w:t xml:space="preserve">are made in cooperation between the Architect and the Developer (See </w:t>
+      </w:r>
+      <w:r>
+        <w:fldChar w:fldCharType="begin"/>
+      </w:r>
+      <w:r>
+        <w:instrText xml:space="preserve"> REF _Ref193885689 \r \h </w:instrText>
+      </w:r>
+      <w:r>
+        <w:fldChar w:fldCharType="separate"/>
+      </w:r>
+      <w:r>
+        <w:t>1.3</w:t>
+      </w:r>
+      <w:r>
+        <w:fldChar w:fldCharType="end"/>
+      </w:r>
+      <w:r>
         <w:t xml:space="preserve"> </w:t>
       </w:r>
       <w:r>
-        <w:t xml:space="preserve">These decisions form the cornerstones </w:t>
-      </w:r>
-      <w:r>
-        <w:t>the platform’s</w:t>
-      </w:r>
-      <w:r>
-        <w:t xml:space="preserve"> architecture</w:t>
-      </w:r>
-      <w:r>
-        <w:t xml:space="preserve"> and serve as the </w:t>
-      </w:r>
-      <w:r>
-        <w:t>foundation for many other detailed decisions or implementation rules.</w:t>
-      </w:r>
-      <w:r>
-        <w:t xml:space="preserve"> These decisions </w:t>
-      </w:r>
-      <w:r>
-        <w:t xml:space="preserve">are made in cooperation between the Architect and the Developer (See </w:t>
-      </w:r>
-      <w:r>
         <w:fldChar w:fldCharType="begin"/>
       </w:r>
       <w:r>
-        <w:instrText xml:space="preserve"> REF _Ref193885689 \r \h </w:instrText>
+        <w:instrText xml:space="preserve"> REF _Ref193885689 \h </w:instrText>
       </w:r>
       <w:r>
         <w:fldChar w:fldCharType="separate"/>
       </w:r>
       <w:r>
-        <w:t>1.3</w:t>
+        <w:t>Stakeholders</w:t>
       </w:r>
       <w:r>
         <w:fldChar w:fldCharType="end"/>
       </w:r>
       <w:r>
-        <w:t xml:space="preserve"> </w:t>
-      </w:r>
-      <w:r>
-        <w:fldChar w:fldCharType="begin"/>
-      </w:r>
-      <w:r>
-        <w:instrText xml:space="preserve"> REF _Ref193885689 \h </w:instrText>
-      </w:r>
-      <w:r>
-        <w:fldChar w:fldCharType="separate"/>
-      </w:r>
-      <w:r>
-        <w:t>Stakeholders</w:t>
-      </w:r>
-      <w:r>
-        <w:fldChar w:fldCharType="end"/>
-      </w:r>
-      <w:r>
         <w:t xml:space="preserve">) but are the primary responsibility of the Architect. </w:t>
       </w:r>
     </w:p>
@@ -5262,34 +5220,13 @@
         <w:pStyle w:val="BodyText"/>
       </w:pPr>
       <w:r>
-        <w:t xml:space="preserve">The ANW Platform </w:t>
-      </w:r>
-      <w:r>
-        <w:t xml:space="preserve">must align with </w:t>
-      </w:r>
-      <w:r>
-        <w:t xml:space="preserve">the </w:t>
-      </w:r>
-      <w:r>
-        <w:t>solution strategy</w:t>
-      </w:r>
-      <w:r>
-        <w:t>. Compliance with the</w:t>
-      </w:r>
-      <w:r>
-        <w:t xml:space="preserve"> solution strategy </w:t>
-      </w:r>
-      <w:r>
-        <w:t xml:space="preserve">must be verified during implementation governance (TOGAF ADM Phase G). </w:t>
+        <w:t xml:space="preserve">The ANW Platform must align with the solution strategy. Compliance with the solution strategy must be verified during implementation governance (TOGAF ADM Phase G). </w:t>
       </w:r>
       <w:r>
         <w:t xml:space="preserve">The AGB can deny Authorization to Release if the ANW Platform is not in </w:t>
       </w:r>
       <w:r>
-        <w:t>alignment with the solution strategy</w:t>
-      </w:r>
-      <w:r>
-        <w:t>.</w:t>
+        <w:t>alignment with the solution strategy.</w:t>
       </w:r>
     </w:p>
     <w:p>
@@ -5314,10 +5251,7 @@
         <w:t>high</w:t>
       </w:r>
       <w:r>
-        <w:t xml:space="preserve">-level decomposition of the </w:t>
-      </w:r>
-      <w:r>
-        <w:t>platform. The ANW Platform</w:t>
+        <w:t>-level decomposition of the platform. The ANW Platform</w:t>
       </w:r>
       <w:r>
         <w:t xml:space="preserve"> will</w:t>
@@ -5353,10 +5287,7 @@
         <w:fldChar w:fldCharType="end"/>
       </w:r>
       <w:r>
-        <w:t>.2 – Business Features</w:t>
-      </w:r>
-      <w:r>
-        <w:t>).</w:t>
+        <w:t>.2 – Business Features).</w:t>
       </w:r>
     </w:p>
     <w:tbl>
@@ -5653,22 +5584,7 @@
               <w:t>Q1.</w:t>
             </w:r>
             <w:r>
-              <w:t xml:space="preserve"> </w:t>
-            </w:r>
-            <w:r>
-              <w:t xml:space="preserve">Having </w:t>
-            </w:r>
-            <w:r>
-              <w:t>events</w:t>
-            </w:r>
-            <w:r>
-              <w:t xml:space="preserve"> best fulfills the operability goal of the platform by independently handling competition data from different leagues.</w:t>
-            </w:r>
-            <w:r>
-              <w:t xml:space="preserve"> It requires less infrastructure to maintain.</w:t>
-            </w:r>
-            <w:r>
-              <w:t xml:space="preserve"> </w:t>
+              <w:t xml:space="preserve"> Having events best fulfills the operability goal of the platform by independently handling competition data from different leagues. It requires less infrastructure to maintain. </w:t>
             </w:r>
             <w:r>
               <w:t xml:space="preserve"> </w:t>
@@ -5824,7 +5740,13 @@
               <w:pStyle w:val="Tablecellcontents"/>
             </w:pPr>
             <w:r>
-              <w:t xml:space="preserve">Q2, Q3. Organizing according to the principles of Hexagonal Architecture makes the source code easily modifiable and highly testable ensuring correctness. </w:t>
+              <w:t xml:space="preserve">Q2, Q3. Organizing according to the principles of Hexagonal Architecture makes the source code easily modifiable and highly </w:t>
+            </w:r>
+            <w:r>
+              <w:t>testable,</w:t>
+            </w:r>
+            <w:r>
+              <w:t xml:space="preserve"> ensuring correctness. </w:t>
             </w:r>
             <w:r>
               <w:t xml:space="preserve"> </w:t>
@@ -5838,10 +5760,7 @@
         <w:pStyle w:val="Heading2"/>
       </w:pPr>
       <w:r>
-        <w:t>Software Development Standard</w:t>
-      </w:r>
-      <w:r>
-        <w:t>s Decisions</w:t>
+        <w:t>Software Development Standards Decisions</w:t>
       </w:r>
     </w:p>
     <w:p>
@@ -5897,11 +5816,29 @@
         <w:t>)</w:t>
       </w:r>
       <w:r>
-        <w:t>.</w:t>
-      </w:r>
-      <w:r>
-        <w:t xml:space="preserve"> Specifically, standards defined in </w:t>
-      </w:r>
+        <w:t>, s</w:t>
+      </w:r>
+      <w:r>
+        <w:t>pecifically</w:t>
+      </w:r>
+      <w:r>
+        <w:t xml:space="preserve"> </w:t>
+      </w:r>
+      <w:r>
+        <w:t>standards defined in</w:t>
+      </w:r>
+      <w:r>
+        <w:t>:</w:t>
+      </w:r>
+    </w:p>
+    <w:p>
+      <w:pPr>
+        <w:pStyle w:val="BodyText"/>
+        <w:numPr>
+          <w:ilvl w:val="0"/>
+          <w:numId w:val="41"/>
+        </w:numPr>
+      </w:pPr>
       <w:hyperlink r:id="rId26" w:history="1">
         <w:r>
           <w:rPr>
@@ -5910,17 +5847,42 @@
           <w:t>Software Development Standards.docx</w:t>
         </w:r>
       </w:hyperlink>
-      <w:r>
-        <w:t>.</w:t>
-      </w:r>
+    </w:p>
+    <w:p>
+      <w:pPr>
+        <w:pStyle w:val="BodyText"/>
+        <w:numPr>
+          <w:ilvl w:val="0"/>
+          <w:numId w:val="41"/>
+        </w:numPr>
+      </w:pPr>
+      <w:hyperlink r:id="rId27" w:history="1">
+        <w:r>
+          <w:rPr>
+            <w:rStyle w:val="Hyperlink"/>
+          </w:rPr>
+          <w:t>Java Language Standards.docx</w:t>
+        </w:r>
+      </w:hyperlink>
       <w:r>
         <w:t xml:space="preserve"> </w:t>
       </w:r>
+    </w:p>
+    <w:p>
+      <w:pPr>
+        <w:pStyle w:val="BodyText"/>
+      </w:pPr>
       <w:r>
         <w:t xml:space="preserve">In compliance with these </w:t>
       </w:r>
       <w:r>
-        <w:t xml:space="preserve">standards, the platform </w:t>
+        <w:t xml:space="preserve">standards, the </w:t>
+      </w:r>
+      <w:r>
+        <w:t>ANW P</w:t>
+      </w:r>
+      <w:r>
+        <w:t xml:space="preserve">latform </w:t>
       </w:r>
       <w:r>
         <w:t>has made the following decisions</w:t>
@@ -5980,7 +5942,7 @@
               <w:pStyle w:val="Compact"/>
             </w:pPr>
             <w:r>
-              <w:t>Quality Goals</w:t>
+              <w:t>Quality Goal</w:t>
             </w:r>
           </w:p>
         </w:tc>
@@ -6008,18 +5970,7 @@
               <w:pStyle w:val="Tablecellcontents"/>
             </w:pPr>
             <w:r>
-              <w:t xml:space="preserve">Java will be used to develop the ANW Platform. All Java programming language standards will be followed. This includes but is not limited to standards for: project naming, layout, dependency management, building, releasing, and testing. For details, reference </w:t>
-            </w:r>
-            <w:hyperlink r:id="rId27" w:history="1">
-              <w:r>
-                <w:rPr>
-                  <w:rStyle w:val="Hyperlink"/>
-                </w:rPr>
-                <w:t>Java Language Standards.docx</w:t>
-              </w:r>
-            </w:hyperlink>
-            <w:r>
-              <w:t>.</w:t>
+              <w:t xml:space="preserve">Java will be used to develop the ANW Platform. All Java programming language standards will be followed. This includes but is not limited to standards for: project naming, layout, dependency management, building, releasing, and testing. </w:t>
             </w:r>
           </w:p>
         </w:tc>
@@ -6031,6 +5982,9 @@
             <w:pPr>
               <w:pStyle w:val="Tablecellcontents"/>
             </w:pPr>
+            <w:r>
+              <w:t xml:space="preserve">Q2. Using Java makes the code easily modifiable. </w:t>
+            </w:r>
             <w:r>
               <w:t xml:space="preserve">Let’s be honest, all other languages are crap! </w:t>
             </w:r>
@@ -6060,6 +6014,59 @@
               <w:pStyle w:val="Tablecellcontents"/>
             </w:pPr>
             <w:r>
+              <w:t>Maven artifactId</w:t>
+            </w:r>
+          </w:p>
+        </w:tc>
+        <w:tc>
+          <w:tcPr>
+            <w:tcW w:w="2297" w:type="pct"/>
+          </w:tcPr>
+          <w:p>
+            <w:pPr>
+              <w:pStyle w:val="Tablecellcontents"/>
+              <w:rPr>
+                <w:b/>
+                <w:bCs/>
+              </w:rPr>
+            </w:pPr>
+            <w:r>
+              <w:rPr>
+                <w:rStyle w:val="Strong"/>
+                <w:b w:val="0"/>
+                <w:bCs w:val="0"/>
+              </w:rPr>
+              <w:t>ferris-anw</w:t>
+            </w:r>
+          </w:p>
+        </w:tc>
+        <w:tc>
+          <w:tcPr>
+            <w:tcW w:w="1707" w:type="pct"/>
+          </w:tcPr>
+          <w:p>
+            <w:pPr>
+              <w:pStyle w:val="Tablecellcontents"/>
+            </w:pPr>
+            <w:r>
+              <w:t>Q2. Using Maven makes the code easily modifiable by automating builds, releases, and any other project management tasks.</w:t>
+            </w:r>
+          </w:p>
+        </w:tc>
+      </w:tr>
+      <w:tr>
+        <w:tc>
+          <w:tcPr>
+            <w:tcW w:w="996" w:type="pct"/>
+          </w:tcPr>
+          <w:p>
+            <w:pPr>
+              <w:pStyle w:val="Tablecellcontents"/>
+            </w:pPr>
+            <w:r>
+              <w:t>PL/</w:t>
+            </w:r>
+            <w:r>
               <w:t>SQL</w:t>
             </w:r>
           </w:p>
@@ -6073,18 +6080,7 @@
               <w:pStyle w:val="Tablecellcontents"/>
             </w:pPr>
             <w:r>
-              <w:t xml:space="preserve">A relational database will be used to store the data. All SQL query language standards will be followed. For details, reference </w:t>
-            </w:r>
-            <w:hyperlink r:id="rId28" w:history="1">
-              <w:r>
-                <w:rPr>
-                  <w:rStyle w:val="Hyperlink"/>
-                </w:rPr>
-                <w:t>Software Development Standards.docx</w:t>
-              </w:r>
-            </w:hyperlink>
-            <w:r>
-              <w:t>.</w:t>
+              <w:t>A relational database will be used to store the data. All SQL query language standards will be followed.</w:t>
             </w:r>
           </w:p>
         </w:tc>
@@ -6097,7 +6093,7 @@
               <w:pStyle w:val="Tablecellcontents"/>
             </w:pPr>
             <w:r>
-              <w:t xml:space="preserve">What else is there to query a relational database? </w:t>
+              <w:t xml:space="preserve">Q2. What else is there to query a relational database? </w:t>
             </w:r>
             <w:r>
               <w:rPr>
@@ -6122,6 +6118,9 @@
             <w:r>
               <w:t>Apache Derby</w:t>
             </w:r>
+            <w:r>
+              <w:t xml:space="preserve"> RDBMS</w:t>
+            </w:r>
           </w:p>
         </w:tc>
         <w:tc>
@@ -6133,18 +6132,7 @@
               <w:pStyle w:val="Tablecellcontents"/>
             </w:pPr>
             <w:r>
-              <w:t xml:space="preserve">Apache Derby will be the relational database. For details, reference </w:t>
-            </w:r>
-            <w:hyperlink r:id="rId29" w:history="1">
-              <w:r>
-                <w:rPr>
-                  <w:rStyle w:val="Hyperlink"/>
-                </w:rPr>
-                <w:t>Software Development Standards.docx</w:t>
-              </w:r>
-            </w:hyperlink>
-            <w:r>
-              <w:t>.</w:t>
+              <w:t xml:space="preserve">Apache Derby will be the relational database. </w:t>
             </w:r>
           </w:p>
         </w:tc>
@@ -6157,7 +6145,7 @@
               <w:pStyle w:val="Tablecellcontents"/>
             </w:pPr>
             <w:r>
-              <w:t>This database is supported by the organization.</w:t>
+              <w:t>Q2. This database is supported by the organization.</w:t>
             </w:r>
           </w:p>
         </w:tc>
@@ -6172,11 +6160,7 @@
               <w:pStyle w:val="Tablecellcontents"/>
             </w:pPr>
             <w:r>
-              <w:t>Project name</w:t>
-            </w:r>
-            <w:r>
-              <w:br/>
-              <w:t>Maven artifactId</w:t>
+              <w:t>Apache Derby “ij”</w:t>
             </w:r>
           </w:p>
         </w:tc>
@@ -6187,34 +6171,9 @@
           <w:p>
             <w:pPr>
               <w:pStyle w:val="Tablecellcontents"/>
-              <w:rPr>
-                <w:rStyle w:val="Strong"/>
-              </w:rPr>
-            </w:pPr>
-            <w:r>
-              <w:rPr>
-                <w:rStyle w:val="Strong"/>
-              </w:rPr>
-              <w:t>ferris-anw</w:t>
-            </w:r>
-          </w:p>
-          <w:p>
-            <w:pPr>
-              <w:pStyle w:val="Tablecellcontents"/>
-            </w:pPr>
-            <w:r>
-              <w:t xml:space="preserve">For details, reference </w:t>
-            </w:r>
-            <w:hyperlink r:id="rId30" w:history="1">
-              <w:r>
-                <w:rPr>
-                  <w:rStyle w:val="Hyperlink"/>
-                </w:rPr>
-                <w:t>Java Language Standards.docx</w:t>
-              </w:r>
-            </w:hyperlink>
-            <w:r>
-              <w:t>.</w:t>
+            </w:pPr>
+            <w:r>
+              <w:t xml:space="preserve">Apache Derby “ij” will be the general-purpose query tool. </w:t>
             </w:r>
           </w:p>
         </w:tc>
@@ -6227,134 +6186,297 @@
               <w:pStyle w:val="Tablecellcontents"/>
             </w:pPr>
             <w:r>
-              <w:t>Unable to identify the project, naming conflicts or inconsistencies with other projects, poor team collaboration, legal compliance issues.</w:t>
-            </w:r>
+              <w:t xml:space="preserve">Q2. This </w:t>
+            </w:r>
+            <w:r>
+              <w:t>query tool</w:t>
+            </w:r>
+            <w:r>
+              <w:t xml:space="preserve"> is supported by the organization.</w:t>
+            </w:r>
+          </w:p>
+        </w:tc>
+      </w:tr>
+      <w:tr>
+        <w:tc>
+          <w:tcPr>
+            <w:tcW w:w="996" w:type="pct"/>
+          </w:tcPr>
+          <w:p>
+            <w:pPr>
+              <w:pStyle w:val="Tablecellcontents"/>
+            </w:pPr>
+            <w:r>
+              <w:t>No static code analysis.</w:t>
+            </w:r>
+          </w:p>
+        </w:tc>
+        <w:tc>
+          <w:tcPr>
+            <w:tcW w:w="2297" w:type="pct"/>
+          </w:tcPr>
+          <w:p>
+            <w:pPr>
+              <w:pStyle w:val="Tablecellcontents"/>
+            </w:pPr>
+            <w:r>
+              <w:t>SonarQube will not be used and standards not enforced.</w:t>
+            </w:r>
+          </w:p>
+        </w:tc>
+        <w:tc>
+          <w:tcPr>
+            <w:tcW w:w="1707" w:type="pct"/>
+          </w:tcPr>
+          <w:p>
+            <w:pPr>
+              <w:pStyle w:val="Tablecellcontents"/>
+            </w:pPr>
+            <w:r>
+              <w:t>This is non-compliance with software development standards.</w:t>
+            </w:r>
+          </w:p>
+        </w:tc>
+      </w:tr>
+      <w:tr>
+        <w:tc>
+          <w:tcPr>
+            <w:tcW w:w="996" w:type="pct"/>
+          </w:tcPr>
+          <w:p>
+            <w:pPr>
+              <w:pStyle w:val="Tablecellcontents"/>
+            </w:pPr>
+            <w:r>
+              <w:t>GitHub</w:t>
+            </w:r>
+          </w:p>
+        </w:tc>
+        <w:tc>
+          <w:tcPr>
+            <w:tcW w:w="2297" w:type="pct"/>
+          </w:tcPr>
+          <w:p>
+            <w:pPr>
+              <w:pStyle w:val="Tablecellcontents"/>
+            </w:pPr>
+            <w:r>
+              <w:t>GitHub will be the source code repository.</w:t>
+            </w:r>
+          </w:p>
+        </w:tc>
+        <w:tc>
+          <w:tcPr>
+            <w:tcW w:w="1707" w:type="pct"/>
+          </w:tcPr>
+          <w:p>
+            <w:pPr>
+              <w:pStyle w:val="Tablecellcontents"/>
+            </w:pPr>
+            <w:r>
+              <w:t>Q2. A source code repository allows easy modification of the code.</w:t>
+            </w:r>
+          </w:p>
+        </w:tc>
+      </w:tr>
+      <w:tr>
+        <w:tc>
+          <w:tcPr>
+            <w:tcW w:w="996" w:type="pct"/>
+          </w:tcPr>
+          <w:p>
+            <w:pPr>
+              <w:pStyle w:val="Tablecellcontents"/>
+            </w:pPr>
+            <w:r>
+              <w:t>“main” branching strategy</w:t>
+            </w:r>
+          </w:p>
+        </w:tc>
+        <w:tc>
+          <w:tcPr>
+            <w:tcW w:w="2297" w:type="pct"/>
+          </w:tcPr>
+          <w:p>
+            <w:pPr>
+              <w:pStyle w:val="Tablecellcontents"/>
+            </w:pPr>
+            <w:r>
+              <w:t xml:space="preserve">Source code will be pushed directly to the “main” Git branch. </w:t>
+            </w:r>
+          </w:p>
+        </w:tc>
+        <w:tc>
+          <w:tcPr>
+            <w:tcW w:w="1707" w:type="pct"/>
+          </w:tcPr>
+          <w:p>
+            <w:pPr>
+              <w:pStyle w:val="Tablecellcontents"/>
+            </w:pPr>
+            <w:r>
+              <w:t>This is non-compliance with software development standards.</w:t>
+            </w:r>
+          </w:p>
+        </w:tc>
+      </w:tr>
+      <w:tr>
+        <w:tc>
+          <w:tcPr>
+            <w:tcW w:w="996" w:type="pct"/>
+          </w:tcPr>
+          <w:p>
+            <w:pPr>
+              <w:pStyle w:val="Tablecellcontents"/>
+            </w:pPr>
+            <w:r>
+              <w:t>No releases</w:t>
+            </w:r>
+          </w:p>
+        </w:tc>
+        <w:tc>
+          <w:tcPr>
+            <w:tcW w:w="2297" w:type="pct"/>
+          </w:tcPr>
+          <w:p>
+            <w:pPr>
+              <w:pStyle w:val="Tablecellcontents"/>
+            </w:pPr>
+            <w:r>
+              <w:t>No releases will be made or stored.</w:t>
+            </w:r>
+          </w:p>
+        </w:tc>
+        <w:tc>
+          <w:tcPr>
+            <w:tcW w:w="1707" w:type="pct"/>
+          </w:tcPr>
+          <w:p>
+            <w:pPr>
+              <w:pStyle w:val="Tablecellcontents"/>
+            </w:pPr>
+            <w:r>
+              <w:t>This is non-compliance with software development standards.</w:t>
+            </w:r>
+          </w:p>
+        </w:tc>
+      </w:tr>
+      <w:tr>
+        <w:tc>
+          <w:tcPr>
+            <w:tcW w:w="996" w:type="pct"/>
+          </w:tcPr>
+          <w:p>
+            <w:pPr>
+              <w:pStyle w:val="Tablecellcontents"/>
+            </w:pPr>
+            <w:r>
+              <w:lastRenderedPageBreak/>
+              <w:t>Authentication</w:t>
+            </w:r>
+          </w:p>
+        </w:tc>
+        <w:tc>
+          <w:tcPr>
+            <w:tcW w:w="2297" w:type="pct"/>
+          </w:tcPr>
+          <w:p>
+            <w:pPr>
+              <w:pStyle w:val="Tablecellcontents"/>
+            </w:pPr>
+            <w:r>
+              <w:t>None</w:t>
+            </w:r>
+          </w:p>
+        </w:tc>
+        <w:tc>
+          <w:tcPr>
+            <w:tcW w:w="1707" w:type="pct"/>
+          </w:tcPr>
+          <w:p>
+            <w:pPr>
+              <w:pStyle w:val="Tablecellcontents"/>
+            </w:pPr>
+          </w:p>
+        </w:tc>
+      </w:tr>
+      <w:tr>
+        <w:tc>
+          <w:tcPr>
+            <w:tcW w:w="996" w:type="pct"/>
+          </w:tcPr>
+          <w:p>
+            <w:pPr>
+              <w:pStyle w:val="Tablecellcontents"/>
+            </w:pPr>
+            <w:r>
+              <w:t>Authorization</w:t>
+            </w:r>
+          </w:p>
+        </w:tc>
+        <w:tc>
+          <w:tcPr>
+            <w:tcW w:w="2297" w:type="pct"/>
+          </w:tcPr>
+          <w:p>
+            <w:pPr>
+              <w:pStyle w:val="Tablecellcontents"/>
+            </w:pPr>
+            <w:r>
+              <w:t>None</w:t>
+            </w:r>
+          </w:p>
+        </w:tc>
+        <w:tc>
+          <w:tcPr>
+            <w:tcW w:w="1707" w:type="pct"/>
+          </w:tcPr>
+          <w:p>
+            <w:pPr>
+              <w:pStyle w:val="Tablecellcontents"/>
+            </w:pPr>
+          </w:p>
+        </w:tc>
+      </w:tr>
+      <w:tr>
+        <w:tc>
+          <w:tcPr>
+            <w:tcW w:w="996" w:type="pct"/>
+          </w:tcPr>
+          <w:p>
+            <w:pPr>
+              <w:pStyle w:val="Tablecellcontents"/>
+            </w:pPr>
+            <w:r>
+              <w:t>Compliance Regulation</w:t>
+            </w:r>
+          </w:p>
+        </w:tc>
+        <w:tc>
+          <w:tcPr>
+            <w:tcW w:w="2297" w:type="pct"/>
+          </w:tcPr>
+          <w:p>
+            <w:pPr>
+              <w:pStyle w:val="Tablecellcontents"/>
+            </w:pPr>
+            <w:r>
+              <w:t>None</w:t>
+            </w:r>
+          </w:p>
+        </w:tc>
+        <w:tc>
+          <w:tcPr>
+            <w:tcW w:w="1707" w:type="pct"/>
+          </w:tcPr>
+          <w:p>
+            <w:pPr>
+              <w:pStyle w:val="Tablecellcontents"/>
+            </w:pPr>
           </w:p>
         </w:tc>
       </w:tr>
     </w:tbl>
-    <w:p>
-      <w:pPr>
-        <w:pStyle w:val="FirstParagraph"/>
-      </w:pPr>
-      <w:r>
-        <w:rPr>
-          <w:bCs/>
-        </w:rPr>
-        <w:t>Contents</w:t>
-      </w:r>
-    </w:p>
-    <w:p>
-      <w:pPr>
-        <w:pStyle w:val="BodyText"/>
-      </w:pPr>
-      <w:r>
-        <w:t>A short summary and explanation of the fundamental decisions and solution strategies, that shape system architecture. It includes</w:t>
-      </w:r>
-    </w:p>
-    <w:p>
-      <w:pPr>
-        <w:numPr>
-          <w:ilvl w:val="0"/>
-          <w:numId w:val="5"/>
-        </w:numPr>
-      </w:pPr>
-      <w:r>
-        <w:t>technology decisions</w:t>
-      </w:r>
-    </w:p>
-    <w:p>
-      <w:pPr>
-        <w:numPr>
-          <w:ilvl w:val="0"/>
-          <w:numId w:val="5"/>
-        </w:numPr>
-      </w:pPr>
-      <w:r>
-        <w:t>decisions about the top-level decomposition of the system, e.g. usage of an architectural pattern or design pattern</w:t>
-      </w:r>
-    </w:p>
-    <w:p>
-      <w:pPr>
-        <w:numPr>
-          <w:ilvl w:val="0"/>
-          <w:numId w:val="5"/>
-        </w:numPr>
-      </w:pPr>
-      <w:r>
-        <w:t>decisions on how to achieve key quality goals</w:t>
-      </w:r>
-    </w:p>
-    <w:p>
-      <w:pPr>
-        <w:numPr>
-          <w:ilvl w:val="0"/>
-          <w:numId w:val="5"/>
-        </w:numPr>
-      </w:pPr>
-      <w:r>
-        <w:t>relevant organizational decisions, e.g. selecting a development process or delegating certain tasks to third parties.</w:t>
-      </w:r>
-    </w:p>
-    <w:p>
-      <w:pPr>
-        <w:pStyle w:val="FirstParagraph"/>
-      </w:pPr>
-      <w:r>
-        <w:rPr>
-          <w:bCs/>
-        </w:rPr>
-        <w:lastRenderedPageBreak/>
-        <w:t>Motivation</w:t>
-      </w:r>
-    </w:p>
-    <w:p>
-      <w:pPr>
-        <w:pStyle w:val="BodyText"/>
-      </w:pPr>
-      <w:r>
-        <w:rPr>
-          <w:b/>
-          <w:bCs/>
-        </w:rPr>
-        <w:t>Form</w:t>
-      </w:r>
-    </w:p>
-    <w:p>
-      <w:pPr>
-        <w:pStyle w:val="BodyText"/>
-      </w:pPr>
-      <w:r>
-        <w:t>Keep the explanations of such key decisions short.</w:t>
-      </w:r>
-    </w:p>
-    <w:p>
-      <w:pPr>
-        <w:pStyle w:val="BodyText"/>
-      </w:pPr>
-      <w:r>
-        <w:t>Motivate what was decided and why it was decided that way, based upon problem statement, quality goals and key constraints. Refer to details in the following sections.</w:t>
-      </w:r>
-    </w:p>
-    <w:p>
-      <w:pPr>
-        <w:pStyle w:val="BodyText"/>
-      </w:pPr>
-      <w:r>
-        <w:t xml:space="preserve">See </w:t>
-      </w:r>
-      <w:hyperlink r:id="rId31">
-        <w:r>
-          <w:rPr>
-            <w:rStyle w:val="Hyperlink"/>
-          </w:rPr>
-          <w:t>Solution Strategy</w:t>
-        </w:r>
-      </w:hyperlink>
-      <w:r>
-        <w:t xml:space="preserve"> in the arc42 documentation.</w:t>
-      </w:r>
-    </w:p>
     <w:p>
       <w:pPr>
         <w:pStyle w:val="Heading1"/>
@@ -6475,7 +6597,7 @@
                     </pic:cNvPicPr>
                   </pic:nvPicPr>
                   <pic:blipFill>
-                    <a:blip r:embed="rId32"/>
+                    <a:blip r:embed="rId28"/>
                     <a:stretch>
                       <a:fillRect/>
                     </a:stretch>
@@ -6519,7 +6641,7 @@
       <w:r>
         <w:t xml:space="preserve">  </w:t>
       </w:r>
-      <w:hyperlink r:id="rId33" w:anchor="ContainerDiagram" w:history="1">
+      <w:hyperlink r:id="rId29" w:anchor="ContainerDiagram" w:history="1">
         <w:r>
           <w:rPr>
             <w:rStyle w:val="Hyperlink"/>
@@ -6550,7 +6672,7 @@
       <w:r>
         <w:t xml:space="preserve">  </w:t>
       </w:r>
-      <w:hyperlink r:id="rId34" w:anchor="ComponentDiagram" w:history="1">
+      <w:hyperlink r:id="rId30" w:anchor="ComponentDiagram" w:history="1">
         <w:r>
           <w:rPr>
             <w:rStyle w:val="Hyperlink"/>
@@ -6578,7 +6700,7 @@
       <w:r>
         <w:t xml:space="preserve">  </w:t>
       </w:r>
-      <w:hyperlink r:id="rId35" w:anchor="ComponentDiagram" w:history="1">
+      <w:hyperlink r:id="rId31" w:anchor="ComponentDiagram" w:history="1">
         <w:r>
           <w:rPr>
             <w:rStyle w:val="Hyperlink"/>
@@ -6596,7 +6718,7 @@
       <w:r>
         <w:t xml:space="preserve">See </w:t>
       </w:r>
-      <w:hyperlink r:id="rId36">
+      <w:hyperlink r:id="rId32">
         <w:r>
           <w:rPr>
             <w:rStyle w:val="Hyperlink"/>
@@ -7609,7 +7731,7 @@
       <w:r>
         <w:t xml:space="preserve">See </w:t>
       </w:r>
-      <w:hyperlink r:id="rId37">
+      <w:hyperlink r:id="rId33">
         <w:r>
           <w:rPr>
             <w:rStyle w:val="Hyperlink"/>
@@ -7876,7 +7998,7 @@
       <w:r>
         <w:t xml:space="preserve">See </w:t>
       </w:r>
-      <w:hyperlink r:id="rId38">
+      <w:hyperlink r:id="rId34">
         <w:r>
           <w:rPr>
             <w:rStyle w:val="Hyperlink"/>
@@ -8459,7 +8581,7 @@
                     </pic:cNvPicPr>
                   </pic:nvPicPr>
                   <pic:blipFill>
-                    <a:blip r:embed="rId39"/>
+                    <a:blip r:embed="rId35"/>
                     <a:stretch>
                       <a:fillRect/>
                     </a:stretch>
@@ -8493,7 +8615,7 @@
       <w:r>
         <w:t xml:space="preserve">See </w:t>
       </w:r>
-      <w:hyperlink r:id="rId40">
+      <w:hyperlink r:id="rId36">
         <w:r>
           <w:rPr>
             <w:rStyle w:val="Hyperlink"/>
@@ -8687,7 +8809,7 @@
       <w:r>
         <w:t>ADR (</w:t>
       </w:r>
-      <w:hyperlink r:id="rId41">
+      <w:hyperlink r:id="rId37">
         <w:r>
           <w:rPr>
             <w:rStyle w:val="Hyperlink"/>
@@ -8728,7 +8850,7 @@
       <w:r>
         <w:t xml:space="preserve">See </w:t>
       </w:r>
-      <w:hyperlink r:id="rId42">
+      <w:hyperlink r:id="rId38">
         <w:r>
           <w:rPr>
             <w:rStyle w:val="Hyperlink"/>
@@ -8805,7 +8927,7 @@
         <w:lastRenderedPageBreak/>
         <w:t xml:space="preserve">See </w:t>
       </w:r>
-      <w:hyperlink r:id="rId43">
+      <w:hyperlink r:id="rId39">
         <w:r>
           <w:rPr>
             <w:rStyle w:val="Hyperlink"/>
@@ -9115,7 +9237,7 @@
       <w:r>
         <w:t xml:space="preserve">See </w:t>
       </w:r>
-      <w:hyperlink r:id="rId44">
+      <w:hyperlink r:id="rId40">
         <w:r>
           <w:rPr>
             <w:rStyle w:val="Hyperlink"/>
@@ -9568,7 +9690,7 @@
       <w:r>
         <w:t xml:space="preserve">. </w:t>
       </w:r>
-      <w:hyperlink r:id="rId45" w:history="1">
+      <w:hyperlink r:id="rId41" w:history="1">
         <w:r>
           <w:rPr>
             <w:rStyle w:val="Hyperlink"/>
@@ -9596,24 +9718,12 @@
       <w:r>
         <w:t xml:space="preserve">. (n.d.). </w:t>
       </w:r>
-      <w:hyperlink r:id="rId46" w:history="1">
+      <w:hyperlink r:id="rId42" w:history="1">
         <w:r>
           <w:rPr>
             <w:rStyle w:val="Hyperlink"/>
           </w:rPr>
-          <w:t>https://iso25000.com/inde</w:t>
-        </w:r>
-        <w:r>
-          <w:rPr>
-            <w:rStyle w:val="Hyperlink"/>
-          </w:rPr>
-          <w:t>x</w:t>
-        </w:r>
-        <w:r>
-          <w:rPr>
-            <w:rStyle w:val="Hyperlink"/>
-          </w:rPr>
-          <w:t>.php/en/iso-25000-standards/iso-25010</w:t>
+          <w:t>https://iso25000.com/index.php/en/iso-25000-standards/iso-25010</w:t>
         </w:r>
       </w:hyperlink>
     </w:p>
@@ -9632,7 +9742,7 @@
       <w:r>
         <w:t xml:space="preserve">. (n.d.). Arc42 Documentation. </w:t>
       </w:r>
-      <w:hyperlink r:id="rId47" w:history="1">
+      <w:hyperlink r:id="rId43" w:history="1">
         <w:r>
           <w:rPr>
             <w:rStyle w:val="Hyperlink"/>
@@ -9659,7 +9769,7 @@
       <w:r>
         <w:t xml:space="preserve">. (n.d.). C4 Model. </w:t>
       </w:r>
-      <w:hyperlink r:id="rId48" w:history="1">
+      <w:hyperlink r:id="rId44" w:history="1">
         <w:r>
           <w:rPr>
             <w:rStyle w:val="Hyperlink"/>
@@ -9704,7 +9814,7 @@
       <w:r>
         <w:t xml:space="preserve">. (n.d.). </w:t>
       </w:r>
-      <w:hyperlink r:id="rId49" w:history="1">
+      <w:hyperlink r:id="rId45" w:history="1">
         <w:r>
           <w:rPr>
             <w:rStyle w:val="Hyperlink"/>
@@ -11020,7 +11130,7 @@
                     <pic:cNvPicPr/>
                   </pic:nvPicPr>
                   <pic:blipFill>
-                    <a:blip r:embed="rId50"/>
+                    <a:blip r:embed="rId46"/>
                     <a:stretch>
                       <a:fillRect/>
                     </a:stretch>
@@ -12404,6 +12514,118 @@
     </w:lvl>
   </w:abstractNum>
   <w:abstractNum w:abstractNumId="18" w15:restartNumberingAfterBreak="0">
+    <w:nsid w:val="70A52B56"/>
+    <w:multiLevelType w:val="hybridMultilevel"/>
+    <w:tmpl w:val="AD8C66B8"/>
+    <w:lvl w:ilvl="0" w:tplc="7186B080">
+      <w:numFmt w:val="bullet"/>
+      <w:lvlText w:val=""/>
+      <w:lvlJc w:val="left"/>
+      <w:pPr>
+        <w:ind w:left="720" w:hanging="360"/>
+      </w:pPr>
+      <w:rPr>
+        <w:rFonts w:ascii="Symbol" w:eastAsiaTheme="minorHAnsi" w:hAnsi="Symbol" w:cstheme="minorBidi" w:hint="default"/>
+      </w:rPr>
+    </w:lvl>
+    <w:lvl w:ilvl="1" w:tplc="04090003" w:tentative="1">
+      <w:start w:val="1"/>
+      <w:numFmt w:val="bullet"/>
+      <w:lvlText w:val="o"/>
+      <w:lvlJc w:val="left"/>
+      <w:pPr>
+        <w:ind w:left="1440" w:hanging="360"/>
+      </w:pPr>
+      <w:rPr>
+        <w:rFonts w:ascii="Courier New" w:hAnsi="Courier New" w:cs="Courier New" w:hint="default"/>
+      </w:rPr>
+    </w:lvl>
+    <w:lvl w:ilvl="2" w:tplc="04090005" w:tentative="1">
+      <w:start w:val="1"/>
+      <w:numFmt w:val="bullet"/>
+      <w:lvlText w:val=""/>
+      <w:lvlJc w:val="left"/>
+      <w:pPr>
+        <w:ind w:left="2160" w:hanging="360"/>
+      </w:pPr>
+      <w:rPr>
+        <w:rFonts w:ascii="Wingdings" w:hAnsi="Wingdings" w:hint="default"/>
+      </w:rPr>
+    </w:lvl>
+    <w:lvl w:ilvl="3" w:tplc="04090001" w:tentative="1">
+      <w:start w:val="1"/>
+      <w:numFmt w:val="bullet"/>
+      <w:lvlText w:val=""/>
+      <w:lvlJc w:val="left"/>
+      <w:pPr>
+        <w:ind w:left="2880" w:hanging="360"/>
+      </w:pPr>
+      <w:rPr>
+        <w:rFonts w:ascii="Symbol" w:hAnsi="Symbol" w:hint="default"/>
+      </w:rPr>
+    </w:lvl>
+    <w:lvl w:ilvl="4" w:tplc="04090003" w:tentative="1">
+      <w:start w:val="1"/>
+      <w:numFmt w:val="bullet"/>
+      <w:lvlText w:val="o"/>
+      <w:lvlJc w:val="left"/>
+      <w:pPr>
+        <w:ind w:left="3600" w:hanging="360"/>
+      </w:pPr>
+      <w:rPr>
+        <w:rFonts w:ascii="Courier New" w:hAnsi="Courier New" w:cs="Courier New" w:hint="default"/>
+      </w:rPr>
+    </w:lvl>
+    <w:lvl w:ilvl="5" w:tplc="04090005" w:tentative="1">
+      <w:start w:val="1"/>
+      <w:numFmt w:val="bullet"/>
+      <w:lvlText w:val=""/>
+      <w:lvlJc w:val="left"/>
+      <w:pPr>
+        <w:ind w:left="4320" w:hanging="360"/>
+      </w:pPr>
+      <w:rPr>
+        <w:rFonts w:ascii="Wingdings" w:hAnsi="Wingdings" w:hint="default"/>
+      </w:rPr>
+    </w:lvl>
+    <w:lvl w:ilvl="6" w:tplc="04090001" w:tentative="1">
+      <w:start w:val="1"/>
+      <w:numFmt w:val="bullet"/>
+      <w:lvlText w:val=""/>
+      <w:lvlJc w:val="left"/>
+      <w:pPr>
+        <w:ind w:left="5040" w:hanging="360"/>
+      </w:pPr>
+      <w:rPr>
+        <w:rFonts w:ascii="Symbol" w:hAnsi="Symbol" w:hint="default"/>
+      </w:rPr>
+    </w:lvl>
+    <w:lvl w:ilvl="7" w:tplc="04090003" w:tentative="1">
+      <w:start w:val="1"/>
+      <w:numFmt w:val="bullet"/>
+      <w:lvlText w:val="o"/>
+      <w:lvlJc w:val="left"/>
+      <w:pPr>
+        <w:ind w:left="5760" w:hanging="360"/>
+      </w:pPr>
+      <w:rPr>
+        <w:rFonts w:ascii="Courier New" w:hAnsi="Courier New" w:cs="Courier New" w:hint="default"/>
+      </w:rPr>
+    </w:lvl>
+    <w:lvl w:ilvl="8" w:tplc="04090005" w:tentative="1">
+      <w:start w:val="1"/>
+      <w:numFmt w:val="bullet"/>
+      <w:lvlText w:val=""/>
+      <w:lvlJc w:val="left"/>
+      <w:pPr>
+        <w:ind w:left="6480" w:hanging="360"/>
+      </w:pPr>
+      <w:rPr>
+        <w:rFonts w:ascii="Wingdings" w:hAnsi="Wingdings" w:hint="default"/>
+      </w:rPr>
+    </w:lvl>
+  </w:abstractNum>
+  <w:abstractNum w:abstractNumId="19" w15:restartNumberingAfterBreak="0">
     <w:nsid w:val="7CE76FA9"/>
     <w:multiLevelType w:val="hybridMultilevel"/>
     <w:tmpl w:val="D6982880"/>
@@ -12492,7 +12714,7 @@
       </w:pPr>
     </w:lvl>
   </w:abstractNum>
-  <w:abstractNum w:abstractNumId="19" w15:restartNumberingAfterBreak="0">
+  <w:abstractNum w:abstractNumId="20" w15:restartNumberingAfterBreak="0">
     <w:nsid w:val="7DFC1305"/>
     <w:multiLevelType w:val="multilevel"/>
     <w:tmpl w:val="CBE6B14C"/>
@@ -12637,7 +12859,7 @@
     <w:abstractNumId w:val="8"/>
   </w:num>
   <w:num w:numId="29" w16cid:durableId="1191531945">
-    <w:abstractNumId w:val="19"/>
+    <w:abstractNumId w:val="20"/>
   </w:num>
   <w:num w:numId="30" w16cid:durableId="480195445">
     <w:abstractNumId w:val="16"/>
@@ -12649,7 +12871,7 @@
     <w:abstractNumId w:val="3"/>
   </w:num>
   <w:num w:numId="33" w16cid:durableId="880871503">
-    <w:abstractNumId w:val="18"/>
+    <w:abstractNumId w:val="19"/>
   </w:num>
   <w:num w:numId="34" w16cid:durableId="150023161">
     <w:abstractNumId w:val="4"/>
@@ -12671,6 +12893,9 @@
   </w:num>
   <w:num w:numId="40" w16cid:durableId="41487721">
     <w:abstractNumId w:val="7"/>
+  </w:num>
+  <w:num w:numId="41" w16cid:durableId="84619158">
+    <w:abstractNumId w:val="18"/>
   </w:num>
 </w:numbering>
 </file>
@@ -13167,6 +13392,7 @@
   <w:style w:type="character" w:default="1" w:styleId="DefaultParagraphFont">
     <w:name w:val="Default Paragraph Font"/>
     <w:uiPriority w:val="1"/>
+    <w:semiHidden/>
     <w:unhideWhenUsed/>
   </w:style>
   <w:style w:type="table" w:default="1" w:styleId="TableNormal">

</xml_diff>